<commit_message>
Kapitel 'Entgelt und Tarifbindung' geschrieben.
</commit_message>
<xml_diff>
--- a/Bachelorarbeit.docx
+++ b/Bachelorarbeit.docx
@@ -45,7 +45,7 @@
             <v:imagedata r:id="rId8" o:title=""/>
             <w10:wrap type="topAndBottom"/>
           </v:shape>
-          <o:OLEObject Type="Embed" ProgID="Word.Picture.8" ShapeID="_x0000_s2050" DrawAspect="Content" ObjectID="_1765978590" r:id="rId9"/>
+          <o:OLEObject Type="Embed" ProgID="Word.Picture.8" ShapeID="_x0000_s2050" DrawAspect="Content" ObjectID="_1766066302" r:id="rId9"/>
         </w:object>
       </w:r>
     </w:p>
@@ -2258,25 +2258,7 @@
                 <w:sz w:val="24"/>
                 <w:szCs w:val="24"/>
               </w:rPr>
-              <w:t>Entgelt und T</w:t>
-            </w:r>
-            <w:r>
-              <w:rPr>
-                <w:rStyle w:val="Hyperlink"/>
-                <w:noProof/>
-                <w:sz w:val="24"/>
-                <w:szCs w:val="24"/>
-              </w:rPr>
-              <w:t>a</w:t>
-            </w:r>
-            <w:r>
-              <w:rPr>
-                <w:rStyle w:val="Hyperlink"/>
-                <w:noProof/>
-                <w:sz w:val="24"/>
-                <w:szCs w:val="24"/>
-              </w:rPr>
-              <w:t>rifbindung</w:t>
+              <w:t>Entgelt und Tarifbindung</w:t>
             </w:r>
             <w:r>
               <w:rPr>
@@ -7754,35 +7736,105 @@
     </w:p>
     <w:p>
       <w:pPr>
-        <w:rPr>
-          <w:sz w:val="24"/>
-          <w:szCs w:val="24"/>
-        </w:rPr>
-      </w:pPr>
-      <w:r>
-        <w:rPr>
-          <w:sz w:val="24"/>
-          <w:szCs w:val="24"/>
-        </w:rPr>
-        <w:t xml:space="preserve">Entgeltformen: </w:t>
-      </w:r>
-      <w:proofErr w:type="spellStart"/>
-      <w:proofErr w:type="gramStart"/>
-      <w:r>
-        <w:rPr>
-          <w:sz w:val="24"/>
-          <w:szCs w:val="24"/>
-        </w:rPr>
-        <w:t>Bröckermann</w:t>
-      </w:r>
-      <w:proofErr w:type="spellEnd"/>
-      <w:proofErr w:type="gramEnd"/>
-      <w:r>
-        <w:rPr>
-          <w:sz w:val="24"/>
-          <w:szCs w:val="24"/>
-        </w:rPr>
-        <w:t xml:space="preserve"> S. 190</w:t>
+        <w:spacing w:line="360" w:lineRule="auto"/>
+        <w:jc w:val="both"/>
+        <w:rPr>
+          <w:sz w:val="24"/>
+          <w:szCs w:val="24"/>
+        </w:rPr>
+      </w:pPr>
+      <w:r>
+        <w:rPr>
+          <w:sz w:val="24"/>
+          <w:szCs w:val="24"/>
+        </w:rPr>
+        <w:t>Das Entgelt ist die Gegenleistung der Arbeitgeber für die erbrachte Arbeit der Arbeitnehmer. Es wird zwischen verschiedenen Entgeltformen unterschieden: Arbeitsentgelte, Honorare als Entgelte für freie Mitarbeiter und leistungsbezogene Komponente wie beispielsweise Prämienlohn. Für angestellte Arbeitnehmer sind besonders Ersteres von Belang. Das Entgelt setzt sich zusammen aus einer Grundvergütung, wie zum Beispiel ein Tarifgehalt, und eventuell zusätzlichen Vergütungen wie Zulagen oder Prämien zusammen.</w:t>
+      </w:r>
+      <w:r>
+        <w:rPr>
+          <w:rStyle w:val="Funotenzeichen"/>
+          <w:sz w:val="24"/>
+          <w:szCs w:val="24"/>
+        </w:rPr>
+        <w:footnoteReference w:id="30"/>
+      </w:r>
+    </w:p>
+    <w:p>
+      <w:pPr>
+        <w:spacing w:line="360" w:lineRule="auto"/>
+        <w:jc w:val="both"/>
+        <w:rPr>
+          <w:sz w:val="24"/>
+          <w:szCs w:val="24"/>
+        </w:rPr>
+      </w:pPr>
+      <w:r>
+        <w:rPr>
+          <w:sz w:val="24"/>
+          <w:szCs w:val="24"/>
+        </w:rPr>
+        <w:t>Tarifverträge sind Vereinbarungen zwischen einem Arbeitgeber oder Arbeitgeberverband und einer oder unter Umständen auch mehreren Gewerkschaften. Es ist zwischen Haustarifverträgen und Verbandstarifverträgen zu unterscheiden, wobei der Haustarif nur bei einem Arbeitgeber gilt, während Verband</w:t>
+      </w:r>
+      <w:r>
+        <w:rPr>
+          <w:sz w:val="24"/>
+          <w:szCs w:val="24"/>
+        </w:rPr>
+        <w:t>s</w:t>
+      </w:r>
+      <w:r>
+        <w:rPr>
+          <w:sz w:val="24"/>
+          <w:szCs w:val="24"/>
+        </w:rPr>
+        <w:t xml:space="preserve">tarife </w:t>
+      </w:r>
+      <w:r>
+        <w:rPr>
+          <w:sz w:val="24"/>
+          <w:szCs w:val="24"/>
+        </w:rPr>
+        <w:t>für alle Arbeitgeber eines Arbeitgeberverbandes gelten. Wichtiger Bestandteil von Tarifverträgen sind dabei die Entgeltregelungen für die angestellten Mitarbeiter. Die Entgelte werden hierbei regelmäßig, meist nach einem Jahr, neu verhandelt.</w:t>
+      </w:r>
+      <w:r>
+        <w:rPr>
+          <w:rStyle w:val="Funotenzeichen"/>
+          <w:sz w:val="24"/>
+          <w:szCs w:val="24"/>
+        </w:rPr>
+        <w:footnoteReference w:id="31"/>
+      </w:r>
+    </w:p>
+    <w:p>
+      <w:pPr>
+        <w:spacing w:line="360" w:lineRule="auto"/>
+        <w:jc w:val="both"/>
+        <w:rPr>
+          <w:sz w:val="24"/>
+          <w:szCs w:val="24"/>
+        </w:rPr>
+      </w:pPr>
+      <w:r>
+        <w:rPr>
+          <w:sz w:val="24"/>
+          <w:szCs w:val="24"/>
+        </w:rPr>
+        <w:t>Gemäß dem statistischen Bundesamt</w:t>
+      </w:r>
+      <w:r>
+        <w:rPr>
+          <w:sz w:val="24"/>
+          <w:szCs w:val="24"/>
+        </w:rPr>
+        <w:t xml:space="preserve"> waren 2022 in Deutschland rund 41% der Arbeitnehmer in einer tarifvertraglich geregelten Beschäftigung tätig.</w:t>
+      </w:r>
+      <w:r>
+        <w:rPr>
+          <w:rStyle w:val="Funotenzeichen"/>
+          <w:sz w:val="24"/>
+          <w:szCs w:val="24"/>
+        </w:rPr>
+        <w:footnoteReference w:id="32"/>
       </w:r>
     </w:p>
     <w:p>
@@ -7800,7 +7852,23 @@
             <w:sz w:val="24"/>
             <w:szCs w:val="24"/>
           </w:rPr>
-          <w:t>https://www.destatis.de/DE/Themen/Arbeit/Arbeitsmarkt/Qualitaet-Arbeit/Dimension-5/tarifbindung-arbeitnehmer.html</w:t>
+          <w:t>https://www.destatis.de/</w:t>
+        </w:r>
+        <w:r>
+          <w:rPr>
+            <w:rStyle w:val="Hyperlink"/>
+            <w:sz w:val="24"/>
+            <w:szCs w:val="24"/>
+          </w:rPr>
+          <w:t>D</w:t>
+        </w:r>
+        <w:r>
+          <w:rPr>
+            <w:rStyle w:val="Hyperlink"/>
+            <w:sz w:val="24"/>
+            <w:szCs w:val="24"/>
+          </w:rPr>
+          <w:t>E/Themen/Arbeit/Arbeitsmarkt/Qualitaet-Arbeit/Dimension-5/tarifbindung-arbeitnehmer.html</w:t>
         </w:r>
       </w:hyperlink>
       <w:r>
@@ -7809,40 +7877,6 @@
           <w:szCs w:val="24"/>
         </w:rPr>
         <w:t xml:space="preserve"> </w:t>
-      </w:r>
-    </w:p>
-    <w:p>
-      <w:pPr>
-        <w:spacing w:line="360" w:lineRule="auto"/>
-        <w:rPr>
-          <w:sz w:val="24"/>
-          <w:szCs w:val="24"/>
-        </w:rPr>
-      </w:pPr>
-      <w:r>
-        <w:rPr>
-          <w:sz w:val="24"/>
-          <w:szCs w:val="24"/>
-        </w:rPr>
-        <w:t xml:space="preserve">Tarifverträge: </w:t>
-      </w:r>
-      <w:proofErr w:type="spellStart"/>
-      <w:proofErr w:type="gramStart"/>
-      <w:r>
-        <w:rPr>
-          <w:sz w:val="24"/>
-          <w:szCs w:val="24"/>
-        </w:rPr>
-        <w:t>Bröckermann</w:t>
-      </w:r>
-      <w:proofErr w:type="spellEnd"/>
-      <w:proofErr w:type="gramEnd"/>
-      <w:r>
-        <w:rPr>
-          <w:sz w:val="24"/>
-          <w:szCs w:val="24"/>
-        </w:rPr>
-        <w:t xml:space="preserve"> S. 193</w:t>
       </w:r>
     </w:p>
     <w:p>
@@ -7895,14 +7929,22 @@
           <w:sz w:val="24"/>
           <w:szCs w:val="24"/>
         </w:rPr>
-        <w:footnoteReference w:id="30"/>
-      </w:r>
-      <w:r>
-        <w:rPr>
-          <w:sz w:val="24"/>
-          <w:szCs w:val="24"/>
-        </w:rPr>
-        <w:t xml:space="preserve"> In Bezug auf Personaldaten sind dies beispielsweise Name, Adresse, Geburts-, Eintritts- und Austrittsdatum, Geschlecht, Tarife, Entgelte, die wöchentliche Arbeitszeit sowie Steuerklasse, Tätigkeit und Kostenstelle bzw. Abteilungszugehörigkeit.</w:t>
+        <w:footnoteReference w:id="33"/>
+      </w:r>
+      <w:r>
+        <w:rPr>
+          <w:sz w:val="24"/>
+          <w:szCs w:val="24"/>
+        </w:rPr>
+        <w:t xml:space="preserve"> In Bezug auf Personaldaten sind dies beispielsweise Name, Adresse, Geburts-, Eintritts- und Austrittsdatum, Geschlecht, Tarife, Entgelte, die wöchentliche Arbeitszeit sowie Steuerklasse, Tätigkeit und Kostenstelle bzw. </w:t>
+      </w:r>
+      <w:r>
+        <w:rPr>
+          <w:sz w:val="24"/>
+          <w:szCs w:val="24"/>
+        </w:rPr>
+        <w:lastRenderedPageBreak/>
+        <w:t>Abteilungszugehörigkeit.</w:t>
       </w:r>
       <w:r>
         <w:rPr>
@@ -7910,7 +7952,7 @@
           <w:sz w:val="24"/>
           <w:szCs w:val="24"/>
         </w:rPr>
-        <w:footnoteReference w:id="31"/>
+        <w:footnoteReference w:id="34"/>
       </w:r>
       <w:r>
         <w:rPr>
@@ -7942,7 +7984,7 @@
           <w:sz w:val="24"/>
           <w:szCs w:val="24"/>
         </w:rPr>
-        <w:footnoteReference w:id="32"/>
+        <w:footnoteReference w:id="35"/>
       </w:r>
       <w:r>
         <w:rPr>
@@ -7957,7 +7999,7 @@
           <w:sz w:val="24"/>
           <w:szCs w:val="24"/>
         </w:rPr>
-        <w:footnoteReference w:id="33"/>
+        <w:footnoteReference w:id="36"/>
       </w:r>
       <w:r>
         <w:rPr>
@@ -7989,22 +8031,14 @@
           <w:sz w:val="24"/>
           <w:szCs w:val="24"/>
         </w:rPr>
-        <w:footnoteReference w:id="34"/>
-      </w:r>
-      <w:r>
-        <w:rPr>
-          <w:sz w:val="24"/>
-          <w:szCs w:val="24"/>
-        </w:rPr>
-        <w:t xml:space="preserve"> Im Bereich Personalwirtschaft können das zum Beispiel die Anzahl der Mitarbeiter in einer Abteilung sein. „Änderungsdaten sind </w:t>
-      </w:r>
-      <w:r>
-        <w:rPr>
-          <w:sz w:val="24"/>
-          <w:szCs w:val="24"/>
-        </w:rPr>
-        <w:lastRenderedPageBreak/>
-        <w:t xml:space="preserve">abwicklungsorientierte Daten und lösen Änderungen von Stammdaten aus“. </w:t>
+        <w:footnoteReference w:id="37"/>
+      </w:r>
+      <w:r>
+        <w:rPr>
+          <w:sz w:val="24"/>
+          <w:szCs w:val="24"/>
+        </w:rPr>
+        <w:t xml:space="preserve"> Im Bereich Personalwirtschaft können das zum Beispiel die Anzahl der Mitarbeiter in einer Abteilung sein. „Änderungsdaten sind abwicklungsorientierte Daten und lösen Änderungen von Stammdaten aus“. </w:t>
       </w:r>
       <w:r>
         <w:rPr>
@@ -8012,7 +8046,7 @@
           <w:sz w:val="24"/>
           <w:szCs w:val="24"/>
         </w:rPr>
-        <w:footnoteReference w:id="35"/>
+        <w:footnoteReference w:id="38"/>
       </w:r>
       <w:r>
         <w:rPr>
@@ -8292,7 +8326,6 @@
       </w:pPr>
       <w:bookmarkStart w:id="51" w:name="_Toc155363318"/>
       <w:r>
-        <w:lastRenderedPageBreak/>
         <w:t xml:space="preserve">Entwurf </w:t>
       </w:r>
       <w:proofErr w:type="gramStart"/>
@@ -8422,6 +8455,7 @@
       <w:bookmarkStart w:id="57" w:name="_Toc147669428"/>
       <w:bookmarkStart w:id="58" w:name="_Toc155363323"/>
       <w:r>
+        <w:lastRenderedPageBreak/>
         <w:t>Tests</w:t>
       </w:r>
       <w:bookmarkEnd w:id="56"/>
@@ -8572,7 +8606,6 @@
       <w:bookmarkStart w:id="69" w:name="_Toc147669432"/>
       <w:bookmarkStart w:id="70" w:name="_Toc155363327"/>
       <w:r>
-        <w:lastRenderedPageBreak/>
         <w:t>Quellenverzeichnis</w:t>
       </w:r>
       <w:bookmarkEnd w:id="68"/>
@@ -8848,6 +8881,7 @@
           <w:szCs w:val="24"/>
         </w:rPr>
       </w:pPr>
+      <w:proofErr w:type="spellStart"/>
       <w:r>
         <w:rPr>
           <w:b/>
@@ -8855,69 +8889,22 @@
           <w:sz w:val="24"/>
           <w:szCs w:val="24"/>
         </w:rPr>
-        <w:t>Hildebrand</w:t>
-      </w:r>
-      <w:r>
-        <w:rPr>
-          <w:sz w:val="24"/>
-          <w:szCs w:val="24"/>
-        </w:rPr>
-        <w:t xml:space="preserve">, Knut / </w:t>
-      </w:r>
-      <w:r>
-        <w:rPr>
-          <w:b/>
-          <w:bCs/>
-          <w:sz w:val="24"/>
-          <w:szCs w:val="24"/>
-        </w:rPr>
-        <w:t>Gebauer</w:t>
-      </w:r>
-      <w:r>
-        <w:rPr>
-          <w:sz w:val="24"/>
-          <w:szCs w:val="24"/>
-        </w:rPr>
-        <w:t xml:space="preserve">, Marcus / </w:t>
-      </w:r>
-      <w:r>
-        <w:rPr>
-          <w:b/>
-          <w:bCs/>
-          <w:sz w:val="24"/>
-          <w:szCs w:val="24"/>
-        </w:rPr>
-        <w:t>Hinrichs</w:t>
-      </w:r>
-      <w:r>
-        <w:rPr>
-          <w:sz w:val="24"/>
-          <w:szCs w:val="24"/>
-        </w:rPr>
-        <w:t xml:space="preserve">, Holger / </w:t>
-      </w:r>
-      <w:r>
-        <w:rPr>
-          <w:b/>
-          <w:bCs/>
-          <w:sz w:val="24"/>
-          <w:szCs w:val="24"/>
-        </w:rPr>
-        <w:t>Mielke</w:t>
-      </w:r>
-      <w:r>
-        <w:rPr>
-          <w:sz w:val="24"/>
-          <w:szCs w:val="24"/>
-        </w:rPr>
-        <w:t>, Michael (2018):</w:t>
-      </w:r>
-      <w:r>
-        <w:rPr>
-          <w:sz w:val="24"/>
-          <w:szCs w:val="24"/>
-        </w:rPr>
-        <w:t xml:space="preserve"> Daten-</w:t>
+        <w:t>destatis</w:t>
+      </w:r>
+      <w:proofErr w:type="spellEnd"/>
+      <w:r>
+        <w:rPr>
+          <w:sz w:val="24"/>
+          <w:szCs w:val="24"/>
+        </w:rPr>
+        <w:t xml:space="preserve"> (o.J.): Tarifbindung von Arbeitnehmern</w:t>
+      </w:r>
+      <w:r>
+        <w:rPr>
+          <w:sz w:val="24"/>
+          <w:szCs w:val="24"/>
+        </w:rPr>
+        <w:t xml:space="preserve">; Online: </w:t>
       </w:r>
     </w:p>
     <w:tbl>
@@ -8959,34 +8946,16 @@
                 <w:szCs w:val="24"/>
               </w:rPr>
             </w:pPr>
-            <w:r>
-              <w:rPr>
-                <w:sz w:val="24"/>
-                <w:szCs w:val="24"/>
-              </w:rPr>
-              <w:t>und Informationsmanagement – Auf dem Weg zur Information Excellence</w:t>
-            </w:r>
-            <w:r>
-              <w:rPr>
-                <w:sz w:val="24"/>
-                <w:szCs w:val="24"/>
-              </w:rPr>
-              <w:t xml:space="preserve">; </w:t>
-            </w:r>
-            <w:r>
-              <w:rPr>
-                <w:sz w:val="24"/>
-                <w:szCs w:val="24"/>
-              </w:rPr>
-              <w:t>4</w:t>
-            </w:r>
-            <w:r>
-              <w:rPr>
-                <w:sz w:val="24"/>
-                <w:szCs w:val="24"/>
-              </w:rPr>
-              <w:t>. Auflage;</w:t>
-            </w:r>
+            <w:hyperlink r:id="rId13" w:history="1">
+              <w:r>
+                <w:rPr>
+                  <w:rStyle w:val="Hyperlink"/>
+                  <w:sz w:val="24"/>
+                  <w:szCs w:val="24"/>
+                </w:rPr>
+                <w:t>https://www.destatis.de/DE/Themen/Arbeit/Arbeitsmarkt/Qualitaet-Arbeit/Dimension-5/tarifbindung-arbeitnehmer.html</w:t>
+              </w:r>
+            </w:hyperlink>
             <w:r>
               <w:rPr>
                 <w:sz w:val="24"/>
@@ -8996,31 +8965,35 @@
             </w:r>
             <w:r>
               <w:rPr>
-                <w:sz w:val="24"/>
-                <w:szCs w:val="24"/>
-              </w:rPr>
-              <w:t>Springer Fachmedien Wiesbaden GmbH</w:t>
-            </w:r>
-            <w:r>
-              <w:rPr>
-                <w:sz w:val="24"/>
-                <w:szCs w:val="24"/>
-              </w:rPr>
-              <w:t xml:space="preserve">; e-ISBN: </w:t>
-            </w:r>
-            <w:r>
-              <w:rPr>
-                <w:sz w:val="24"/>
-                <w:szCs w:val="24"/>
-              </w:rPr>
-              <w:t>978-3-</w:t>
-            </w:r>
-            <w:r>
-              <w:rPr>
-                <w:sz w:val="24"/>
-                <w:szCs w:val="24"/>
-              </w:rPr>
-              <w:t>658-21994-9</w:t>
+                <w:color w:val="000000" w:themeColor="text1"/>
+                <w:sz w:val="24"/>
+                <w:szCs w:val="24"/>
+              </w:rPr>
+              <w:t>[letz</w:t>
+            </w:r>
+            <w:r>
+              <w:rPr>
+                <w:color w:val="000000" w:themeColor="text1"/>
+                <w:sz w:val="24"/>
+                <w:szCs w:val="24"/>
+              </w:rPr>
+              <w:t>ter Aufruf: 0</w:t>
+            </w:r>
+            <w:r>
+              <w:rPr>
+                <w:color w:val="000000" w:themeColor="text1"/>
+                <w:sz w:val="24"/>
+                <w:szCs w:val="24"/>
+              </w:rPr>
+              <w:t>6</w:t>
+            </w:r>
+            <w:r>
+              <w:rPr>
+                <w:color w:val="000000" w:themeColor="text1"/>
+                <w:sz w:val="24"/>
+                <w:szCs w:val="24"/>
+              </w:rPr>
+              <w:t>.01.2024]</w:t>
             </w:r>
           </w:p>
         </w:tc>
@@ -9029,8 +9002,8 @@
     <w:p>
       <w:pPr>
         <w:rPr>
-          <w:sz w:val="28"/>
-          <w:szCs w:val="28"/>
+          <w:sz w:val="24"/>
+          <w:szCs w:val="24"/>
         </w:rPr>
       </w:pPr>
     </w:p>
@@ -9048,14 +9021,69 @@
           <w:sz w:val="24"/>
           <w:szCs w:val="24"/>
         </w:rPr>
-        <w:t>Kratzke</w:t>
-      </w:r>
-      <w:r>
-        <w:rPr>
-          <w:sz w:val="24"/>
-          <w:szCs w:val="24"/>
-        </w:rPr>
-        <w:t xml:space="preserve">, Nane (2022): Cloud-Native Computing - Software Engineering von Diensten und </w:t>
+        <w:t>Hildebrand</w:t>
+      </w:r>
+      <w:r>
+        <w:rPr>
+          <w:sz w:val="24"/>
+          <w:szCs w:val="24"/>
+        </w:rPr>
+        <w:t xml:space="preserve">, Knut / </w:t>
+      </w:r>
+      <w:r>
+        <w:rPr>
+          <w:b/>
+          <w:bCs/>
+          <w:sz w:val="24"/>
+          <w:szCs w:val="24"/>
+        </w:rPr>
+        <w:t>Gebauer</w:t>
+      </w:r>
+      <w:r>
+        <w:rPr>
+          <w:sz w:val="24"/>
+          <w:szCs w:val="24"/>
+        </w:rPr>
+        <w:t xml:space="preserve">, Marcus / </w:t>
+      </w:r>
+      <w:r>
+        <w:rPr>
+          <w:b/>
+          <w:bCs/>
+          <w:sz w:val="24"/>
+          <w:szCs w:val="24"/>
+        </w:rPr>
+        <w:t>Hinrichs</w:t>
+      </w:r>
+      <w:r>
+        <w:rPr>
+          <w:sz w:val="24"/>
+          <w:szCs w:val="24"/>
+        </w:rPr>
+        <w:t xml:space="preserve">, Holger / </w:t>
+      </w:r>
+      <w:r>
+        <w:rPr>
+          <w:b/>
+          <w:bCs/>
+          <w:sz w:val="24"/>
+          <w:szCs w:val="24"/>
+        </w:rPr>
+        <w:t>Mielke</w:t>
+      </w:r>
+      <w:r>
+        <w:rPr>
+          <w:sz w:val="24"/>
+          <w:szCs w:val="24"/>
+        </w:rPr>
+        <w:t>, Michael (2018):</w:t>
+      </w:r>
+      <w:r>
+        <w:rPr>
+          <w:sz w:val="24"/>
+          <w:szCs w:val="24"/>
+        </w:rPr>
+        <w:t xml:space="preserve"> Daten-</w:t>
       </w:r>
     </w:p>
     <w:tbl>
@@ -9102,42 +9130,35 @@
                 <w:sz w:val="24"/>
                 <w:szCs w:val="24"/>
               </w:rPr>
-              <w:t>Applikatione</w:t>
-            </w:r>
-            <w:r>
-              <w:rPr>
-                <w:sz w:val="24"/>
-                <w:szCs w:val="24"/>
-              </w:rPr>
-              <w:t xml:space="preserve">n </w:t>
-            </w:r>
-            <w:r>
-              <w:rPr>
-                <w:sz w:val="24"/>
-                <w:szCs w:val="24"/>
-              </w:rPr>
-              <w:t>für die Cloud</w:t>
-            </w:r>
-            <w:r>
-              <w:rPr>
-                <w:sz w:val="24"/>
-                <w:szCs w:val="24"/>
-              </w:rPr>
-              <w:t xml:space="preserve">; </w:t>
-            </w:r>
-            <w:r>
-              <w:rPr>
-                <w:sz w:val="24"/>
-                <w:szCs w:val="24"/>
-              </w:rPr>
-              <w:t>Carl Hanser Verlag München</w:t>
-            </w:r>
-            <w:r>
-              <w:rPr>
-                <w:sz w:val="24"/>
-                <w:szCs w:val="24"/>
-              </w:rPr>
-              <w:t>; e-ISBN: 978-3-446-47284-6</w:t>
+              <w:t xml:space="preserve">und Informationsmanagement – Auf dem Weg zur Information Excellence; 4. Auflage; </w:t>
+            </w:r>
+            <w:r>
+              <w:rPr>
+                <w:sz w:val="24"/>
+                <w:szCs w:val="24"/>
+              </w:rPr>
+              <w:t>Springer Fachmedien Wiesbaden GmbH</w:t>
+            </w:r>
+            <w:r>
+              <w:rPr>
+                <w:sz w:val="24"/>
+                <w:szCs w:val="24"/>
+              </w:rPr>
+              <w:t xml:space="preserve">; e-ISBN: </w:t>
+            </w:r>
+            <w:r>
+              <w:rPr>
+                <w:sz w:val="24"/>
+                <w:szCs w:val="24"/>
+              </w:rPr>
+              <w:t>978-3-</w:t>
+            </w:r>
+            <w:r>
+              <w:rPr>
+                <w:sz w:val="24"/>
+                <w:szCs w:val="24"/>
+              </w:rPr>
+              <w:t>658-21994-9</w:t>
             </w:r>
           </w:p>
         </w:tc>
@@ -9146,8 +9167,8 @@
     <w:p>
       <w:pPr>
         <w:rPr>
-          <w:sz w:val="24"/>
-          <w:szCs w:val="24"/>
+          <w:sz w:val="28"/>
+          <w:szCs w:val="28"/>
         </w:rPr>
       </w:pPr>
     </w:p>
@@ -9165,21 +9186,14 @@
           <w:sz w:val="24"/>
           <w:szCs w:val="24"/>
         </w:rPr>
-        <w:t>Tiemeyer</w:t>
-      </w:r>
-      <w:r>
-        <w:rPr>
-          <w:sz w:val="24"/>
-          <w:szCs w:val="24"/>
-        </w:rPr>
-        <w:t>, Ernst (2023):</w:t>
-      </w:r>
-      <w:r>
-        <w:rPr>
-          <w:sz w:val="24"/>
-          <w:szCs w:val="24"/>
-        </w:rPr>
-        <w:t xml:space="preserve"> Handbuch IT-Management – Konzepte, Methoden, Lösungen und</w:t>
+        <w:t>Kratzke</w:t>
+      </w:r>
+      <w:r>
+        <w:rPr>
+          <w:sz w:val="24"/>
+          <w:szCs w:val="24"/>
+        </w:rPr>
+        <w:t xml:space="preserve">, Nane (2022): Cloud-Native Computing - Software Engineering von Diensten und </w:t>
       </w:r>
     </w:p>
     <w:tbl>
@@ -9226,21 +9240,28 @@
                 <w:sz w:val="24"/>
                 <w:szCs w:val="24"/>
               </w:rPr>
-              <w:t>Arbeitshilfen für die Praxis</w:t>
-            </w:r>
-            <w:r>
-              <w:rPr>
-                <w:sz w:val="24"/>
-                <w:szCs w:val="24"/>
-              </w:rPr>
-              <w:t>;</w:t>
-            </w:r>
-            <w:r>
-              <w:rPr>
-                <w:sz w:val="24"/>
-                <w:szCs w:val="24"/>
-              </w:rPr>
-              <w:t xml:space="preserve"> 8. Auflage; </w:t>
+              <w:t>Applikatione</w:t>
+            </w:r>
+            <w:r>
+              <w:rPr>
+                <w:sz w:val="24"/>
+                <w:szCs w:val="24"/>
+              </w:rPr>
+              <w:t xml:space="preserve">n </w:t>
+            </w:r>
+            <w:r>
+              <w:rPr>
+                <w:sz w:val="24"/>
+                <w:szCs w:val="24"/>
+              </w:rPr>
+              <w:t>für die Cloud</w:t>
+            </w:r>
+            <w:r>
+              <w:rPr>
+                <w:sz w:val="24"/>
+                <w:szCs w:val="24"/>
+              </w:rPr>
+              <w:t xml:space="preserve">; </w:t>
             </w:r>
             <w:r>
               <w:rPr>
@@ -9254,14 +9275,7 @@
                 <w:sz w:val="24"/>
                 <w:szCs w:val="24"/>
               </w:rPr>
-              <w:t>; e-ISBN: 978-3-446-</w:t>
-            </w:r>
-            <w:r>
-              <w:rPr>
-                <w:sz w:val="24"/>
-                <w:szCs w:val="24"/>
-              </w:rPr>
-              <w:t>47464-2</w:t>
+              <w:t>; e-ISBN: 978-3-446-47284-6</w:t>
             </w:r>
           </w:p>
         </w:tc>
@@ -9282,15 +9296,6 @@
           <w:szCs w:val="24"/>
         </w:rPr>
       </w:pPr>
-    </w:p>
-    <w:p>
-      <w:pPr>
-        <w:spacing w:line="360" w:lineRule="auto"/>
-        <w:rPr>
-          <w:sz w:val="24"/>
-          <w:szCs w:val="24"/>
-        </w:rPr>
-      </w:pPr>
       <w:r>
         <w:rPr>
           <w:b/>
@@ -9298,21 +9303,21 @@
           <w:sz w:val="24"/>
           <w:szCs w:val="24"/>
         </w:rPr>
-        <w:t>Bundesministerium für Arbeit und Soziales (2021):</w:t>
-      </w:r>
-      <w:r>
-        <w:rPr>
-          <w:sz w:val="24"/>
-          <w:szCs w:val="24"/>
-        </w:rPr>
-        <w:t xml:space="preserve"> Sozialversicherung</w:t>
-      </w:r>
-      <w:r>
-        <w:rPr>
-          <w:sz w:val="24"/>
-          <w:szCs w:val="24"/>
-        </w:rPr>
-        <w:t>; Online:</w:t>
+        <w:t>Tiemeyer</w:t>
+      </w:r>
+      <w:r>
+        <w:rPr>
+          <w:sz w:val="24"/>
+          <w:szCs w:val="24"/>
+        </w:rPr>
+        <w:t>, Ernst (2023):</w:t>
+      </w:r>
+      <w:r>
+        <w:rPr>
+          <w:sz w:val="24"/>
+          <w:szCs w:val="24"/>
+        </w:rPr>
+        <w:t xml:space="preserve"> Handbuch IT-Management – Konzepte, Methoden, Lösungen und</w:t>
       </w:r>
     </w:p>
     <w:tbl>
@@ -9354,30 +9359,26 @@
                 <w:szCs w:val="24"/>
               </w:rPr>
             </w:pPr>
-            <w:hyperlink r:id="rId13" w:history="1">
-              <w:r>
-                <w:rPr>
-                  <w:rStyle w:val="Hyperlink"/>
-                  <w:sz w:val="24"/>
-                  <w:szCs w:val="24"/>
-                </w:rPr>
-                <w:t>https://www.bmas.de/DE/Soziales/Sozialversicherung/sozialversicherung-art.html</w:t>
-              </w:r>
-            </w:hyperlink>
-            <w:r>
-              <w:rPr>
-                <w:sz w:val="24"/>
-                <w:szCs w:val="24"/>
-              </w:rPr>
-              <w:t xml:space="preserve">  </w:t>
-            </w:r>
-            <w:r>
-              <w:rPr>
-                <w:color w:val="000000" w:themeColor="text1"/>
-                <w:sz w:val="24"/>
-                <w:szCs w:val="24"/>
-              </w:rPr>
-              <w:t>[letzter Aufruf: 08.10.2023]</w:t>
+            <w:r>
+              <w:rPr>
+                <w:sz w:val="24"/>
+                <w:szCs w:val="24"/>
+              </w:rPr>
+              <w:t xml:space="preserve">Arbeitshilfen für die Praxis; 8. Auflage; </w:t>
+            </w:r>
+            <w:r>
+              <w:rPr>
+                <w:sz w:val="24"/>
+                <w:szCs w:val="24"/>
+              </w:rPr>
+              <w:t>Carl Hanser Verlag München</w:t>
+            </w:r>
+            <w:r>
+              <w:rPr>
+                <w:sz w:val="24"/>
+                <w:szCs w:val="24"/>
+              </w:rPr>
+              <w:t>; e-ISBN: 978-3-446-47464-2</w:t>
             </w:r>
           </w:p>
         </w:tc>
@@ -9385,7 +9386,14 @@
     </w:tbl>
     <w:p>
       <w:pPr>
-        <w:spacing w:line="360" w:lineRule="auto"/>
+        <w:rPr>
+          <w:sz w:val="24"/>
+          <w:szCs w:val="24"/>
+        </w:rPr>
+      </w:pPr>
+    </w:p>
+    <w:p>
+      <w:pPr>
         <w:rPr>
           <w:sz w:val="24"/>
           <w:szCs w:val="24"/>
@@ -9407,39 +9415,21 @@
           <w:sz w:val="24"/>
           <w:szCs w:val="24"/>
         </w:rPr>
-        <w:t>Bundesministerium für Gesundheit (</w:t>
-      </w:r>
-      <w:r>
-        <w:rPr>
-          <w:b/>
-          <w:bCs/>
-          <w:sz w:val="24"/>
-          <w:szCs w:val="24"/>
-        </w:rPr>
-        <w:t>2016</w:t>
-      </w:r>
-      <w:r>
-        <w:rPr>
-          <w:b/>
-          <w:bCs/>
-          <w:sz w:val="24"/>
-          <w:szCs w:val="24"/>
-        </w:rPr>
-        <w:t xml:space="preserve">): </w:t>
-      </w:r>
-      <w:r>
-        <w:rPr>
-          <w:sz w:val="24"/>
-          <w:szCs w:val="24"/>
-        </w:rPr>
-        <w:t>Leistungskatalog der Krankenversicherung</w:t>
-      </w:r>
-      <w:r>
-        <w:rPr>
-          <w:sz w:val="24"/>
-          <w:szCs w:val="24"/>
-        </w:rPr>
-        <w:t>;</w:t>
+        <w:t>Bundesministerium für Arbeit und Soziales (2021):</w:t>
+      </w:r>
+      <w:r>
+        <w:rPr>
+          <w:sz w:val="24"/>
+          <w:szCs w:val="24"/>
+        </w:rPr>
+        <w:t xml:space="preserve"> Sozialversicherung</w:t>
+      </w:r>
+      <w:r>
+        <w:rPr>
+          <w:sz w:val="24"/>
+          <w:szCs w:val="24"/>
+        </w:rPr>
+        <w:t>; Online:</w:t>
       </w:r>
     </w:p>
     <w:tbl>
@@ -9481,13 +9471,6 @@
                 <w:szCs w:val="24"/>
               </w:rPr>
             </w:pPr>
-            <w:r>
-              <w:rPr>
-                <w:sz w:val="24"/>
-                <w:szCs w:val="24"/>
-              </w:rPr>
-              <w:t xml:space="preserve">Online: </w:t>
-            </w:r>
             <w:hyperlink r:id="rId14" w:history="1">
               <w:r>
                 <w:rPr>
@@ -9495,7 +9478,7 @@
                   <w:sz w:val="24"/>
                   <w:szCs w:val="24"/>
                 </w:rPr>
-                <w:t>https://www.bundesgesundheitsministerium.de/service/begriffe-von-a-z/l/leistungskatalog</w:t>
+                <w:t>https://www.bmas.de/DE/Soziales/Sozialversicherung/sozialversicherung-art.html</w:t>
               </w:r>
             </w:hyperlink>
             <w:r>
@@ -9503,7 +9486,7 @@
                 <w:sz w:val="24"/>
                 <w:szCs w:val="24"/>
               </w:rPr>
-              <w:t xml:space="preserve"> </w:t>
+              <w:t xml:space="preserve">  </w:t>
             </w:r>
             <w:r>
               <w:rPr>
@@ -9541,7 +9524,6 @@
           <w:sz w:val="24"/>
           <w:szCs w:val="24"/>
         </w:rPr>
-        <w:lastRenderedPageBreak/>
         <w:t>Bundesministerium für Gesundheit (</w:t>
       </w:r>
       <w:r>
@@ -9551,7 +9533,7 @@
           <w:sz w:val="24"/>
           <w:szCs w:val="24"/>
         </w:rPr>
-        <w:t>2023</w:t>
+        <w:t>2016</w:t>
       </w:r>
       <w:r>
         <w:rPr>
@@ -9560,24 +9542,6 @@
           <w:sz w:val="24"/>
           <w:szCs w:val="24"/>
         </w:rPr>
-        <w:t xml:space="preserve"> – </w:t>
-      </w:r>
-      <w:r>
-        <w:rPr>
-          <w:b/>
-          <w:bCs/>
-          <w:sz w:val="24"/>
-          <w:szCs w:val="24"/>
-        </w:rPr>
-        <w:t>a</w:t>
-      </w:r>
-      <w:r>
-        <w:rPr>
-          <w:b/>
-          <w:bCs/>
-          <w:sz w:val="24"/>
-          <w:szCs w:val="24"/>
-        </w:rPr>
         <w:t xml:space="preserve">): </w:t>
       </w:r>
       <w:r>
@@ -9585,14 +9549,14 @@
           <w:sz w:val="24"/>
           <w:szCs w:val="24"/>
         </w:rPr>
-        <w:t>Krankengeld</w:t>
-      </w:r>
-      <w:r>
-        <w:rPr>
-          <w:sz w:val="24"/>
-          <w:szCs w:val="24"/>
-        </w:rPr>
-        <w:t>; Online:</w:t>
+        <w:t>Leistungskatalog der Krankenversicherung</w:t>
+      </w:r>
+      <w:r>
+        <w:rPr>
+          <w:sz w:val="24"/>
+          <w:szCs w:val="24"/>
+        </w:rPr>
+        <w:t>;</w:t>
       </w:r>
     </w:p>
     <w:tbl>
@@ -9634,6 +9598,13 @@
                 <w:szCs w:val="24"/>
               </w:rPr>
             </w:pPr>
+            <w:r>
+              <w:rPr>
+                <w:sz w:val="24"/>
+                <w:szCs w:val="24"/>
+              </w:rPr>
+              <w:t xml:space="preserve">Online: </w:t>
+            </w:r>
             <w:hyperlink r:id="rId15" w:history="1">
               <w:r>
                 <w:rPr>
@@ -9641,7 +9612,7 @@
                   <w:sz w:val="24"/>
                   <w:szCs w:val="24"/>
                 </w:rPr>
-                <w:t>https://www.bundesgesundheitsministerium.de/krankengeld</w:t>
+                <w:t>https://www.bundesgesundheitsministerium.de/service/begriffe-von-a-z/l/leistungskatalog</w:t>
               </w:r>
             </w:hyperlink>
             <w:r>
@@ -9687,14 +9658,50 @@
           <w:sz w:val="24"/>
           <w:szCs w:val="24"/>
         </w:rPr>
-        <w:t xml:space="preserve">Bundesministerium für Gesundheit (2023 - b): </w:t>
-      </w:r>
-      <w:r>
-        <w:rPr>
-          <w:sz w:val="24"/>
-          <w:szCs w:val="24"/>
-        </w:rPr>
-        <w:t>Beiträge</w:t>
+        <w:t>Bundesministerium für Gesundheit (</w:t>
+      </w:r>
+      <w:r>
+        <w:rPr>
+          <w:b/>
+          <w:bCs/>
+          <w:sz w:val="24"/>
+          <w:szCs w:val="24"/>
+        </w:rPr>
+        <w:t>2023</w:t>
+      </w:r>
+      <w:r>
+        <w:rPr>
+          <w:b/>
+          <w:bCs/>
+          <w:sz w:val="24"/>
+          <w:szCs w:val="24"/>
+        </w:rPr>
+        <w:t xml:space="preserve"> – </w:t>
+      </w:r>
+      <w:r>
+        <w:rPr>
+          <w:b/>
+          <w:bCs/>
+          <w:sz w:val="24"/>
+          <w:szCs w:val="24"/>
+        </w:rPr>
+        <w:t>a</w:t>
+      </w:r>
+      <w:r>
+        <w:rPr>
+          <w:b/>
+          <w:bCs/>
+          <w:sz w:val="24"/>
+          <w:szCs w:val="24"/>
+        </w:rPr>
+        <w:t xml:space="preserve">): </w:t>
+      </w:r>
+      <w:r>
+        <w:rPr>
+          <w:sz w:val="24"/>
+          <w:szCs w:val="24"/>
+        </w:rPr>
+        <w:t>Krankengeld</w:t>
       </w:r>
       <w:r>
         <w:rPr>
@@ -9750,7 +9757,7 @@
                   <w:sz w:val="24"/>
                   <w:szCs w:val="24"/>
                 </w:rPr>
-                <w:t>https://www.bundesgesundheitsministerium.de/beitraege.html</w:t>
+                <w:t>https://www.bundesgesundheitsministerium.de/krankengeld</w:t>
               </w:r>
             </w:hyperlink>
             <w:r>
@@ -9796,14 +9803,14 @@
           <w:sz w:val="24"/>
           <w:szCs w:val="24"/>
         </w:rPr>
-        <w:t xml:space="preserve">Bundesministerium für Gesundheit (2023 - d): </w:t>
-      </w:r>
-      <w:r>
-        <w:rPr>
-          <w:sz w:val="24"/>
-          <w:szCs w:val="24"/>
-        </w:rPr>
-        <w:t>Die Pflegeversicherung</w:t>
+        <w:t xml:space="preserve">Bundesministerium für Gesundheit (2023 - b): </w:t>
+      </w:r>
+      <w:r>
+        <w:rPr>
+          <w:sz w:val="24"/>
+          <w:szCs w:val="24"/>
+        </w:rPr>
+        <w:t>Beiträge</w:t>
       </w:r>
       <w:r>
         <w:rPr>
@@ -9859,6 +9866,116 @@
                   <w:sz w:val="24"/>
                   <w:szCs w:val="24"/>
                 </w:rPr>
+                <w:t>https://www.bundesgesundheitsministerium.de/beitraege.html</w:t>
+              </w:r>
+            </w:hyperlink>
+            <w:r>
+              <w:rPr>
+                <w:sz w:val="24"/>
+                <w:szCs w:val="24"/>
+              </w:rPr>
+              <w:t xml:space="preserve"> </w:t>
+            </w:r>
+            <w:r>
+              <w:rPr>
+                <w:color w:val="000000" w:themeColor="text1"/>
+                <w:sz w:val="24"/>
+                <w:szCs w:val="24"/>
+              </w:rPr>
+              <w:t>[letzter Aufruf: 08.10.2023]</w:t>
+            </w:r>
+          </w:p>
+        </w:tc>
+      </w:tr>
+    </w:tbl>
+    <w:p>
+      <w:pPr>
+        <w:spacing w:line="360" w:lineRule="auto"/>
+        <w:rPr>
+          <w:sz w:val="24"/>
+          <w:szCs w:val="24"/>
+        </w:rPr>
+      </w:pPr>
+    </w:p>
+    <w:p>
+      <w:pPr>
+        <w:spacing w:line="360" w:lineRule="auto"/>
+        <w:rPr>
+          <w:sz w:val="24"/>
+          <w:szCs w:val="24"/>
+        </w:rPr>
+      </w:pPr>
+      <w:r>
+        <w:rPr>
+          <w:b/>
+          <w:bCs/>
+          <w:sz w:val="24"/>
+          <w:szCs w:val="24"/>
+        </w:rPr>
+        <w:lastRenderedPageBreak/>
+        <w:t xml:space="preserve">Bundesministerium für Gesundheit (2023 - d): </w:t>
+      </w:r>
+      <w:r>
+        <w:rPr>
+          <w:sz w:val="24"/>
+          <w:szCs w:val="24"/>
+        </w:rPr>
+        <w:t>Die Pflegeversicherung</w:t>
+      </w:r>
+      <w:r>
+        <w:rPr>
+          <w:sz w:val="24"/>
+          <w:szCs w:val="24"/>
+        </w:rPr>
+        <w:t>; Online:</w:t>
+      </w:r>
+    </w:p>
+    <w:tbl>
+      <w:tblPr>
+        <w:tblStyle w:val="Tabellenraster"/>
+        <w:tblW w:w="0" w:type="auto"/>
+        <w:tblLook w:val="04A0" w:firstRow="1" w:lastRow="0" w:firstColumn="1" w:lastColumn="0" w:noHBand="0" w:noVBand="1"/>
+      </w:tblPr>
+      <w:tblGrid>
+        <w:gridCol w:w="562"/>
+        <w:gridCol w:w="8500"/>
+      </w:tblGrid>
+      <w:tr>
+        <w:tc>
+          <w:tcPr>
+            <w:tcW w:w="562" w:type="dxa"/>
+          </w:tcPr>
+          <w:p>
+            <w:pPr>
+              <w:spacing w:line="360" w:lineRule="auto"/>
+              <w:rPr>
+                <w:color w:val="000000" w:themeColor="text1"/>
+                <w:sz w:val="24"/>
+                <w:szCs w:val="24"/>
+              </w:rPr>
+            </w:pPr>
+          </w:p>
+        </w:tc>
+        <w:tc>
+          <w:tcPr>
+            <w:tcW w:w="8500" w:type="dxa"/>
+          </w:tcPr>
+          <w:p>
+            <w:pPr>
+              <w:spacing w:line="360" w:lineRule="auto"/>
+              <w:rPr>
+                <w:color w:val="000000" w:themeColor="text1"/>
+                <w:sz w:val="24"/>
+                <w:szCs w:val="24"/>
+              </w:rPr>
+            </w:pPr>
+            <w:hyperlink r:id="rId18" w:history="1">
+              <w:r>
+                <w:rPr>
+                  <w:rStyle w:val="Hyperlink"/>
+                  <w:sz w:val="24"/>
+                  <w:szCs w:val="24"/>
+                </w:rPr>
                 <w:t>https://www.bundesgesundheitsministerium.de/themen/pflege/online-ratgeber-pflege/die-pflegeversicherung</w:t>
               </w:r>
             </w:hyperlink>
@@ -9986,7 +10103,7 @@
               </w:rPr>
               <w:t xml:space="preserve"> </w:t>
             </w:r>
-            <w:hyperlink r:id="rId18" w:history="1">
+            <w:hyperlink r:id="rId19" w:history="1">
               <w:r>
                 <w:rPr>
                   <w:rStyle w:val="Hyperlink"/>
@@ -10114,7 +10231,7 @@
                 <w:szCs w:val="24"/>
               </w:rPr>
             </w:pPr>
-            <w:hyperlink r:id="rId19" w:history="1">
+            <w:hyperlink r:id="rId20" w:history="1">
               <w:r>
                 <w:rPr>
                   <w:rStyle w:val="Hyperlink"/>
@@ -10223,7 +10340,7 @@
                 <w:szCs w:val="24"/>
               </w:rPr>
             </w:pPr>
-            <w:hyperlink r:id="rId20" w:history="1">
+            <w:hyperlink r:id="rId21" w:history="1">
               <w:r>
                 <w:rPr>
                   <w:rStyle w:val="Hyperlink"/>
@@ -10276,7 +10393,6 @@
           <w:sz w:val="24"/>
           <w:szCs w:val="24"/>
         </w:rPr>
-        <w:lastRenderedPageBreak/>
         <w:t xml:space="preserve">Deutsche Rentenversicherung (o.J. - </w:t>
       </w:r>
       <w:r>
@@ -10344,7 +10460,7 @@
                 <w:szCs w:val="24"/>
               </w:rPr>
             </w:pPr>
-            <w:hyperlink r:id="rId21" w:history="1">
+            <w:hyperlink r:id="rId22" w:history="1">
               <w:r>
                 <w:rPr>
                   <w:rStyle w:val="Hyperlink"/>
@@ -10471,14 +10587,23 @@
                 <w:szCs w:val="24"/>
               </w:rPr>
             </w:pPr>
-            <w:hyperlink r:id="rId22" w:history="1">
+            <w:hyperlink r:id="rId23" w:history="1">
               <w:r>
                 <w:rPr>
                   <w:rStyle w:val="Hyperlink"/>
                   <w:sz w:val="24"/>
                   <w:szCs w:val="24"/>
                 </w:rPr>
-                <w:t>https://www.tk.de/techniker/leistungen-und-mitgliedschaft/informationen-versicherte/veraenderung-berufliche-situation/versichert-als-arbeitnehmer/beitraege-fuer-beschaeftigte/ermaessigter-beitragssatz-personenkreis-2005506</w:t>
+                <w:t>https://www.tk.de/techniker/leistungen-und-mitgliedschaft/informationen-versicherte/veraenderung-berufliche-situation/versichert-als-</w:t>
+              </w:r>
+              <w:r>
+                <w:rPr>
+                  <w:rStyle w:val="Hyperlink"/>
+                  <w:sz w:val="24"/>
+                  <w:szCs w:val="24"/>
+                </w:rPr>
+                <w:lastRenderedPageBreak/>
+                <w:t>arbeitnehmer/beitraege-fuer-beschaeftigte/ermaessigter-beitragssatz-personenkreis-2005506</w:t>
               </w:r>
             </w:hyperlink>
             <w:r>
@@ -10614,7 +10739,7 @@
               </w:rPr>
               <w:t xml:space="preserve">Online: </w:t>
             </w:r>
-            <w:hyperlink r:id="rId23" w:history="1">
+            <w:hyperlink r:id="rId24" w:history="1">
               <w:r>
                 <w:rPr>
                   <w:rStyle w:val="Hyperlink"/>
@@ -10755,7 +10880,7 @@
                 <w:szCs w:val="24"/>
               </w:rPr>
             </w:pPr>
-            <w:hyperlink r:id="rId24" w:history="1">
+            <w:hyperlink r:id="rId25" w:history="1">
               <w:r>
                 <w:rPr>
                   <w:rStyle w:val="Hyperlink"/>
@@ -10912,7 +11037,7 @@
               </w:rPr>
               <w:t xml:space="preserve">Online: </w:t>
             </w:r>
-            <w:hyperlink r:id="rId25" w:history="1">
+            <w:hyperlink r:id="rId26" w:history="1">
               <w:r>
                 <w:rPr>
                   <w:rStyle w:val="Hyperlink"/>
@@ -11069,7 +11194,7 @@
               </w:rPr>
               <w:t xml:space="preserve">; Online: </w:t>
             </w:r>
-            <w:hyperlink r:id="rId26" w:history="1">
+            <w:hyperlink r:id="rId27" w:history="1">
               <w:r>
                 <w:rPr>
                   <w:rStyle w:val="Hyperlink"/>
@@ -11194,7 +11319,7 @@
                 <w:szCs w:val="24"/>
               </w:rPr>
             </w:pPr>
-            <w:hyperlink r:id="rId27" w:history="1">
+            <w:hyperlink r:id="rId28" w:history="1">
               <w:r>
                 <w:rPr>
                   <w:rStyle w:val="Hyperlink"/>
@@ -11326,7 +11451,7 @@
                 <w:szCs w:val="24"/>
               </w:rPr>
             </w:pPr>
-            <w:hyperlink r:id="rId28" w:history="1">
+            <w:hyperlink r:id="rId29" w:history="1">
               <w:r>
                 <w:rPr>
                   <w:rStyle w:val="Hyperlink"/>
@@ -11460,7 +11585,7 @@
                 <w:szCs w:val="24"/>
               </w:rPr>
             </w:pPr>
-            <w:hyperlink r:id="rId29" w:history="1">
+            <w:hyperlink r:id="rId30" w:history="1">
               <w:r>
                 <w:rPr>
                   <w:rStyle w:val="Hyperlink"/>
@@ -11579,7 +11704,7 @@
                 <w:szCs w:val="24"/>
               </w:rPr>
             </w:pPr>
-            <w:hyperlink r:id="rId30" w:history="1">
+            <w:hyperlink r:id="rId31" w:history="1">
               <w:r>
                 <w:rPr>
                   <w:rStyle w:val="Hyperlink"/>
@@ -11750,7 +11875,7 @@
                 <w:szCs w:val="24"/>
               </w:rPr>
             </w:pPr>
-            <w:hyperlink r:id="rId31" w:history="1">
+            <w:hyperlink r:id="rId32" w:history="1">
               <w:r>
                 <w:rPr>
                   <w:rStyle w:val="Hyperlink"/>
@@ -11870,7 +11995,7 @@
                 <w:szCs w:val="24"/>
               </w:rPr>
             </w:pPr>
-            <w:hyperlink r:id="rId32" w:history="1">
+            <w:hyperlink r:id="rId33" w:history="1">
               <w:r>
                 <w:rPr>
                   <w:rStyle w:val="Hyperlink"/>
@@ -12006,7 +12131,7 @@
                 <w:szCs w:val="24"/>
               </w:rPr>
             </w:pPr>
-            <w:hyperlink r:id="rId33" w:history="1">
+            <w:hyperlink r:id="rId34" w:history="1">
               <w:r>
                 <w:rPr>
                   <w:rStyle w:val="Hyperlink"/>
@@ -12116,7 +12241,7 @@
                 <w:szCs w:val="24"/>
               </w:rPr>
             </w:pPr>
-            <w:hyperlink r:id="rId34" w:history="1">
+            <w:hyperlink r:id="rId35" w:history="1">
               <w:r>
                 <w:rPr>
                   <w:rStyle w:val="Hyperlink"/>
@@ -13001,13 +13126,21 @@
         <w:footnoteRef/>
       </w:r>
       <w:r>
-        <w:t xml:space="preserve"> Vgl. Hildebrand, Knut / Gebauer, Marcus / Hinrichs, Holger / Mielke, Michael (2018): S</w:t>
-      </w:r>
-      <w:r>
-        <w:t xml:space="preserve">eite </w:t>
-      </w:r>
-      <w:r>
-        <w:t xml:space="preserve">145 </w:t>
+        <w:t xml:space="preserve"> </w:t>
+      </w:r>
+      <w:r>
+        <w:t xml:space="preserve">Vgl. </w:t>
+      </w:r>
+      <w:proofErr w:type="spellStart"/>
+      <w:r>
+        <w:t>Bröckermann</w:t>
+      </w:r>
+      <w:proofErr w:type="spellEnd"/>
+      <w:r>
+        <w:t xml:space="preserve">, Reiner (2021): Seite </w:t>
+      </w:r>
+      <w:r>
+        <w:t>189f.</w:t>
       </w:r>
     </w:p>
   </w:footnote>
@@ -13023,7 +13156,10 @@
         <w:footnoteRef/>
       </w:r>
       <w:r>
-        <w:t xml:space="preserve"> Vgl. </w:t>
+        <w:t xml:space="preserve"> </w:t>
+      </w:r>
+      <w:r>
+        <w:t xml:space="preserve">Vgl. </w:t>
       </w:r>
       <w:proofErr w:type="spellStart"/>
       <w:r>
@@ -13031,7 +13167,10 @@
       </w:r>
       <w:proofErr w:type="spellEnd"/>
       <w:r>
-        <w:t>, Reiner (2021): Seite 23</w:t>
+        <w:t xml:space="preserve">, Reiner (2021): Seite </w:t>
+      </w:r>
+      <w:r>
+        <w:t>193</w:t>
       </w:r>
     </w:p>
   </w:footnote>
@@ -13047,16 +13186,15 @@
         <w:footnoteRef/>
       </w:r>
       <w:r>
-        <w:t xml:space="preserve"> </w:t>
-      </w:r>
-      <w:r>
-        <w:t>Vgl. Hildebrand, Knut / Gebauer, Marcus / Hinrichs, Holger / Mielke, Michael (2018): S</w:t>
-      </w:r>
-      <w:r>
-        <w:t xml:space="preserve">eite </w:t>
-      </w:r>
-      <w:r>
-        <w:t>145</w:t>
+        <w:t xml:space="preserve"> Vgl. </w:t>
+      </w:r>
+      <w:proofErr w:type="spellStart"/>
+      <w:r>
+        <w:t>destatis</w:t>
+      </w:r>
+      <w:proofErr w:type="spellEnd"/>
+      <w:r>
+        <w:t xml:space="preserve"> (o.J.): Tarifbindung von Arbeitnehmern</w:t>
       </w:r>
     </w:p>
   </w:footnote>
@@ -13072,13 +13210,13 @@
         <w:footnoteRef/>
       </w:r>
       <w:r>
-        <w:t xml:space="preserve"> Vgl. </w:t>
-      </w:r>
-      <w:r>
-        <w:t xml:space="preserve">Hildebrand, Knut / Gebauer, Marcus / Hinrichs, Holger / Mielke, Michael (2018): </w:t>
-      </w:r>
-      <w:r>
-        <w:t>Seite 25</w:t>
+        <w:t xml:space="preserve"> Vgl. Hildebrand, Knut / Gebauer, Marcus / Hinrichs, Holger / Mielke, Michael (2018): S</w:t>
+      </w:r>
+      <w:r>
+        <w:t xml:space="preserve">eite </w:t>
+      </w:r>
+      <w:r>
+        <w:t xml:space="preserve">145 </w:t>
       </w:r>
     </w:p>
   </w:footnote>
@@ -13094,11 +13232,82 @@
         <w:footnoteRef/>
       </w:r>
       <w:r>
-        <w:t xml:space="preserve"> Tiemeyer, Ernst (2023): Seite 243</w:t>
+        <w:t xml:space="preserve"> Vgl. </w:t>
+      </w:r>
+      <w:proofErr w:type="spellStart"/>
+      <w:r>
+        <w:t>Bröckermann</w:t>
+      </w:r>
+      <w:proofErr w:type="spellEnd"/>
+      <w:r>
+        <w:t>, Reiner (2021): Seite 23</w:t>
       </w:r>
     </w:p>
   </w:footnote>
   <w:footnote w:id="35">
+    <w:p>
+      <w:pPr>
+        <w:pStyle w:val="Funotentext"/>
+      </w:pPr>
+      <w:r>
+        <w:rPr>
+          <w:rStyle w:val="Funotenzeichen"/>
+        </w:rPr>
+        <w:footnoteRef/>
+      </w:r>
+      <w:r>
+        <w:t xml:space="preserve"> </w:t>
+      </w:r>
+      <w:r>
+        <w:t>Vgl. Hildebrand, Knut / Gebauer, Marcus / Hinrichs, Holger / Mielke, Michael (2018): S</w:t>
+      </w:r>
+      <w:r>
+        <w:t xml:space="preserve">eite </w:t>
+      </w:r>
+      <w:r>
+        <w:t>145</w:t>
+      </w:r>
+    </w:p>
+  </w:footnote>
+  <w:footnote w:id="36">
+    <w:p>
+      <w:pPr>
+        <w:pStyle w:val="Funotentext"/>
+      </w:pPr>
+      <w:r>
+        <w:rPr>
+          <w:rStyle w:val="Funotenzeichen"/>
+        </w:rPr>
+        <w:footnoteRef/>
+      </w:r>
+      <w:r>
+        <w:t xml:space="preserve"> Vgl. </w:t>
+      </w:r>
+      <w:r>
+        <w:t xml:space="preserve">Hildebrand, Knut / Gebauer, Marcus / Hinrichs, Holger / Mielke, Michael (2018): </w:t>
+      </w:r>
+      <w:r>
+        <w:t>Seite 25</w:t>
+      </w:r>
+    </w:p>
+  </w:footnote>
+  <w:footnote w:id="37">
+    <w:p>
+      <w:pPr>
+        <w:pStyle w:val="Funotentext"/>
+      </w:pPr>
+      <w:r>
+        <w:rPr>
+          <w:rStyle w:val="Funotenzeichen"/>
+        </w:rPr>
+        <w:footnoteRef/>
+      </w:r>
+      <w:r>
+        <w:t xml:space="preserve"> Tiemeyer, Ernst (2023): Seite 243</w:t>
+      </w:r>
+    </w:p>
+  </w:footnote>
+  <w:footnote w:id="38">
     <w:p>
       <w:pPr>
         <w:pStyle w:val="Funotentext"/>

</xml_diff>

<commit_message>
Kapitel 'gesetzliche Umlagen' geschrieben.
</commit_message>
<xml_diff>
--- a/Bachelorarbeit.docx
+++ b/Bachelorarbeit.docx
@@ -45,7 +45,7 @@
             <v:imagedata r:id="rId8" o:title=""/>
             <w10:wrap type="topAndBottom"/>
           </v:shape>
-          <o:OLEObject Type="Embed" ProgID="Word.Picture.8" ShapeID="_x0000_s2050" DrawAspect="Content" ObjectID="_1766070520" r:id="rId9"/>
+          <o:OLEObject Type="Embed" ProgID="Word.Picture.8" ShapeID="_x0000_s2050" DrawAspect="Content" ObjectID="_1766076017" r:id="rId9"/>
         </w:object>
       </w:r>
     </w:p>
@@ -7629,7 +7629,21 @@
           <w:sz w:val="24"/>
           <w:szCs w:val="24"/>
         </w:rPr>
-        <w:t>Es ist somit für ein Unternehmen nicht möglich, die genaue Höhe der Unfallversicherungsbeiträge des aktuellen Jahres beziehungsweise Monats genau zu berechnen. Möchte ein Unternehmen nun die Höhe des Unfallversicherungsbeitrags für einen bestimmten Mitarbeiter berechnen, geht das nur mit der Beitragshöhe des Vorjahres und mit folgender Berechnung:</w:t>
+        <w:t>Es ist somit für ein Unternehmen nicht möglich, die genaue Höhe der Unfallversicherungsbeiträge des aktuellen Jahres beziehungsweise Monats genau zu berechnen. Möchte ein Unternehmen nun die Höhe des Unfallversicherungsbeitrags für einen bestimmten Mitarbeiter</w:t>
+      </w:r>
+      <w:r>
+        <w:rPr>
+          <w:sz w:val="24"/>
+          <w:szCs w:val="24"/>
+        </w:rPr>
+        <w:t xml:space="preserve"> kalkulieren</w:t>
+      </w:r>
+      <w:r>
+        <w:rPr>
+          <w:sz w:val="24"/>
+          <w:szCs w:val="24"/>
+        </w:rPr>
+        <w:t>, geht das nur mit der Beitragshöhe des Vorjahres und mit folgender Berechnung:</w:t>
       </w:r>
     </w:p>
     <w:p>
@@ -7646,7 +7660,21 @@
           <w:sz w:val="24"/>
           <w:szCs w:val="24"/>
         </w:rPr>
-        <w:t xml:space="preserve">Arbeitsentgelt Mitarbeiter / Summe aller Arbeitsentgelte * Unfallversicherungsbeitrag </w:t>
+        <w:t xml:space="preserve">Arbeitsentgelt Mitarbeiter / Summe aller </w:t>
+      </w:r>
+      <w:r>
+        <w:rPr>
+          <w:sz w:val="24"/>
+          <w:szCs w:val="24"/>
+        </w:rPr>
+        <w:t xml:space="preserve">unfallversicherungspflichtigen </w:t>
+      </w:r>
+      <w:r>
+        <w:rPr>
+          <w:sz w:val="24"/>
+          <w:szCs w:val="24"/>
+        </w:rPr>
+        <w:t xml:space="preserve">Arbeitsentgelte * Unfallversicherungsbeitrag </w:t>
       </w:r>
     </w:p>
     <w:p/>
@@ -7657,6 +7685,7 @@
           <w:ilvl w:val="2"/>
           <w:numId w:val="15"/>
         </w:numPr>
+        <w:spacing w:after="240"/>
       </w:pPr>
       <w:bookmarkStart w:id="29" w:name="_Toc155363306"/>
       <w:r>
@@ -7664,7 +7693,221 @@
       </w:r>
       <w:bookmarkEnd w:id="29"/>
     </w:p>
-    <w:p/>
+    <w:p>
+      <w:pPr>
+        <w:spacing w:line="360" w:lineRule="auto"/>
+        <w:jc w:val="both"/>
+        <w:rPr>
+          <w:sz w:val="24"/>
+          <w:szCs w:val="24"/>
+        </w:rPr>
+      </w:pPr>
+      <w:r>
+        <w:rPr>
+          <w:sz w:val="24"/>
+          <w:szCs w:val="24"/>
+        </w:rPr>
+        <w:t xml:space="preserve">Neben </w:t>
+      </w:r>
+      <w:r>
+        <w:rPr>
+          <w:sz w:val="24"/>
+          <w:szCs w:val="24"/>
+        </w:rPr>
+        <w:t xml:space="preserve">den fünf Sozialversicherungszweigen gibt es noch drei gesetzliche Umlagen, an den die Arbeitgeber unter Umständen teilnehmen müssen. </w:t>
+      </w:r>
+    </w:p>
+    <w:p>
+      <w:pPr>
+        <w:spacing w:line="360" w:lineRule="auto"/>
+        <w:jc w:val="both"/>
+        <w:rPr>
+          <w:sz w:val="24"/>
+          <w:szCs w:val="24"/>
+        </w:rPr>
+      </w:pPr>
+      <w:r>
+        <w:rPr>
+          <w:sz w:val="24"/>
+          <w:szCs w:val="24"/>
+        </w:rPr>
+        <w:t>Die Umlage U1 gleicht die Entgeltfortzahlungskosten für kranke Mitarbeiter bis zu einem bestimmten Anteil aus. Teilnahmeverpflichtet sind dabei aber nur Unternehmen mit regelmäßig nicht mehr als 30 Arbeitnehmern.</w:t>
+      </w:r>
+      <w:r>
+        <w:rPr>
+          <w:rStyle w:val="Funotenzeichen"/>
+          <w:sz w:val="24"/>
+          <w:szCs w:val="24"/>
+        </w:rPr>
+        <w:footnoteReference w:id="32"/>
+      </w:r>
+      <w:r>
+        <w:rPr>
+          <w:sz w:val="24"/>
+          <w:szCs w:val="24"/>
+        </w:rPr>
+        <w:t xml:space="preserve"> Die Beitragshöhe hängt von der Krankenkasse ab, bei dem der erkrankte Mitarbeiter versichert ist, sowie vom Erstattungssatz</w:t>
+      </w:r>
+      <w:r>
+        <w:rPr>
+          <w:sz w:val="24"/>
+          <w:szCs w:val="24"/>
+        </w:rPr>
+        <w:t>, a</w:t>
+      </w:r>
+      <w:r>
+        <w:rPr>
+          <w:sz w:val="24"/>
+          <w:szCs w:val="24"/>
+        </w:rPr>
+        <w:t>lso der prozentuale Anteil des Gehalts, welches erstattet wird. Viele Krankenkassen bieten mehrere Erstattungssätze an, die alle wiederum einen verschiedenen Beitragssatz haben.</w:t>
+      </w:r>
+      <w:r>
+        <w:rPr>
+          <w:rStyle w:val="Funotenzeichen"/>
+          <w:sz w:val="24"/>
+          <w:szCs w:val="24"/>
+        </w:rPr>
+        <w:footnoteReference w:id="33"/>
+      </w:r>
+    </w:p>
+    <w:p>
+      <w:pPr>
+        <w:spacing w:line="360" w:lineRule="auto"/>
+        <w:jc w:val="both"/>
+        <w:rPr>
+          <w:sz w:val="24"/>
+          <w:szCs w:val="24"/>
+        </w:rPr>
+      </w:pPr>
+      <w:r>
+        <w:rPr>
+          <w:sz w:val="24"/>
+          <w:szCs w:val="24"/>
+        </w:rPr>
+        <w:t xml:space="preserve">Die Umlage U2 übernimmt die Entgeltfortzahlungskosten für Mitarbeiterinnen, welche sich in Mutterschutz befinden, in kompletter Höhe. </w:t>
+      </w:r>
+      <w:r>
+        <w:rPr>
+          <w:sz w:val="24"/>
+          <w:szCs w:val="24"/>
+        </w:rPr>
+        <w:t xml:space="preserve">Bis auf wenige Ausnahmen müssen alle Arbeitgeber daran teilnehmen. </w:t>
+      </w:r>
+      <w:r>
+        <w:rPr>
+          <w:sz w:val="24"/>
+          <w:szCs w:val="24"/>
+        </w:rPr>
+        <w:t>Der Mutterschutz gilt für schwangere Frauen, welche sich im Zeitraum von sechs Wochen vor bis acht Wochen nach der Geburt befinden (bei behinderten Kinder</w:t>
+      </w:r>
+      <w:r>
+        <w:rPr>
+          <w:sz w:val="24"/>
+          <w:szCs w:val="24"/>
+        </w:rPr>
+        <w:t>n</w:t>
+      </w:r>
+      <w:r>
+        <w:rPr>
+          <w:sz w:val="24"/>
+          <w:szCs w:val="24"/>
+        </w:rPr>
+        <w:t xml:space="preserve"> zwölf Wochen nach Geburt) und/oder in einer Tätigkeit beschäftigt sind, die einem generellem Beschäftigungsverbot für Schwangere unterliegen und/oder aufgrund eines </w:t>
+      </w:r>
+      <w:r>
+        <w:rPr>
+          <w:sz w:val="24"/>
+          <w:szCs w:val="24"/>
+        </w:rPr>
+        <w:lastRenderedPageBreak/>
+        <w:t>ärztlichen Attests aufgrund ihrer Schwangerschaft nicht arbeiten dürfen.</w:t>
+      </w:r>
+      <w:r>
+        <w:rPr>
+          <w:rStyle w:val="Funotenzeichen"/>
+          <w:sz w:val="24"/>
+          <w:szCs w:val="24"/>
+        </w:rPr>
+        <w:footnoteReference w:id="34"/>
+      </w:r>
+      <w:r>
+        <w:rPr>
+          <w:sz w:val="24"/>
+          <w:szCs w:val="24"/>
+        </w:rPr>
+        <w:t xml:space="preserve"> Die Beitragshöhe hängt auch hier von der Krankenkasse ab, bei der die schwangere Mitarbeiterin Mitglied ist.</w:t>
+      </w:r>
+      <w:r>
+        <w:rPr>
+          <w:rStyle w:val="Funotenzeichen"/>
+          <w:sz w:val="24"/>
+          <w:szCs w:val="24"/>
+        </w:rPr>
+        <w:footnoteReference w:id="35"/>
+      </w:r>
+    </w:p>
+    <w:p>
+      <w:pPr>
+        <w:spacing w:line="360" w:lineRule="auto"/>
+        <w:jc w:val="both"/>
+        <w:rPr>
+          <w:sz w:val="24"/>
+          <w:szCs w:val="24"/>
+        </w:rPr>
+      </w:pPr>
+      <w:r>
+        <w:rPr>
+          <w:sz w:val="24"/>
+          <w:szCs w:val="24"/>
+        </w:rPr>
+        <w:t xml:space="preserve">Die dritte gesetzliche Umlage ist die Insolvenzgeldumlage, die für fast alle Arbeitgeber verpflichtend ist und bis auf ausländische Saisonarbeitskräfte alle Arbeitnehmer umfasst. Sie dient dazu, „[…] </w:t>
+      </w:r>
+      <w:r>
+        <w:rPr>
+          <w:sz w:val="24"/>
+          <w:szCs w:val="24"/>
+        </w:rPr>
+        <w:t>ausgefallene Entgeltansprüche der Beschäftigten im Falle einer Insolvenz ihres Arbeitgebers zu sichern.</w:t>
+      </w:r>
+      <w:r>
+        <w:rPr>
+          <w:sz w:val="24"/>
+          <w:szCs w:val="24"/>
+        </w:rPr>
+        <w:t>“</w:t>
+      </w:r>
+      <w:r>
+        <w:rPr>
+          <w:rStyle w:val="Funotenzeichen"/>
+          <w:sz w:val="24"/>
+          <w:szCs w:val="24"/>
+        </w:rPr>
+        <w:footnoteReference w:id="36"/>
+      </w:r>
+      <w:r>
+        <w:rPr>
+          <w:sz w:val="24"/>
+          <w:szCs w:val="24"/>
+        </w:rPr>
+        <w:t xml:space="preserve"> </w:t>
+      </w:r>
+      <w:r>
+        <w:rPr>
+          <w:sz w:val="24"/>
+          <w:szCs w:val="24"/>
+        </w:rPr>
+        <w:t>Die Beitragshöhe liegt seit 2023 bei 0,06%, unabhängig von der Krankenkasse.</w:t>
+      </w:r>
+      <w:r>
+        <w:rPr>
+          <w:rStyle w:val="Funotenzeichen"/>
+          <w:sz w:val="24"/>
+          <w:szCs w:val="24"/>
+        </w:rPr>
+        <w:footnoteReference w:id="37"/>
+      </w:r>
+    </w:p>
     <w:p/>
     <w:p>
       <w:pPr>
@@ -7742,7 +7985,7 @@
           <w:sz w:val="24"/>
           <w:szCs w:val="24"/>
         </w:rPr>
-        <w:footnoteReference w:id="32"/>
+        <w:footnoteReference w:id="38"/>
       </w:r>
     </w:p>
     <w:p>
@@ -7780,15 +8023,7 @@
           <w:sz w:val="24"/>
           <w:szCs w:val="24"/>
         </w:rPr>
-        <w:t xml:space="preserve">für alle Arbeitgeber eines Arbeitgeberverbandes gelten. Wichtiger Bestandteil von Tarifverträgen sind dabei die </w:t>
-      </w:r>
-      <w:r>
-        <w:rPr>
-          <w:sz w:val="24"/>
-          <w:szCs w:val="24"/>
-        </w:rPr>
-        <w:lastRenderedPageBreak/>
-        <w:t>Entgeltregelungen für die angestellten Mitarbeiter. Die Entgelte werden hierbei regelmäßig, meist nach einem Jahr, neu verhandelt.</w:t>
+        <w:t>für alle Arbeitgeber eines Arbeitgeberverbandes gelten. Wichtiger Bestandteil von Tarifverträgen sind dabei die Entgeltregelungen für die angestellten Mitarbeiter. Die Entgelte werden hierbei regelmäßig, meist nach einem Jahr, neu verhandelt.</w:t>
       </w:r>
       <w:r>
         <w:rPr>
@@ -7796,7 +8031,7 @@
           <w:sz w:val="24"/>
           <w:szCs w:val="24"/>
         </w:rPr>
-        <w:footnoteReference w:id="33"/>
+        <w:footnoteReference w:id="39"/>
       </w:r>
     </w:p>
     <w:p>
@@ -7813,6 +8048,7 @@
           <w:sz w:val="24"/>
           <w:szCs w:val="24"/>
         </w:rPr>
+        <w:lastRenderedPageBreak/>
         <w:t>Gemäß dem statistischen Bundesamt</w:t>
       </w:r>
       <w:r>
@@ -7828,7 +8064,7 @@
           <w:sz w:val="24"/>
           <w:szCs w:val="24"/>
         </w:rPr>
-        <w:footnoteReference w:id="34"/>
+        <w:footnoteReference w:id="40"/>
       </w:r>
       <w:r>
         <w:rPr>
@@ -7888,7 +8124,7 @@
           <w:sz w:val="24"/>
           <w:szCs w:val="24"/>
         </w:rPr>
-        <w:footnoteReference w:id="35"/>
+        <w:footnoteReference w:id="41"/>
       </w:r>
       <w:r>
         <w:rPr>
@@ -7903,7 +8139,7 @@
           <w:sz w:val="24"/>
           <w:szCs w:val="24"/>
         </w:rPr>
-        <w:footnoteReference w:id="36"/>
+        <w:footnoteReference w:id="42"/>
       </w:r>
       <w:r>
         <w:rPr>
@@ -7935,7 +8171,7 @@
           <w:sz w:val="24"/>
           <w:szCs w:val="24"/>
         </w:rPr>
-        <w:footnoteReference w:id="37"/>
+        <w:footnoteReference w:id="43"/>
       </w:r>
       <w:r>
         <w:rPr>
@@ -7950,7 +8186,7 @@
           <w:sz w:val="24"/>
           <w:szCs w:val="24"/>
         </w:rPr>
-        <w:footnoteReference w:id="38"/>
+        <w:footnoteReference w:id="44"/>
       </w:r>
       <w:r>
         <w:rPr>
@@ -7982,22 +8218,14 @@
           <w:sz w:val="24"/>
           <w:szCs w:val="24"/>
         </w:rPr>
-        <w:footnoteReference w:id="39"/>
-      </w:r>
-      <w:r>
-        <w:rPr>
-          <w:sz w:val="24"/>
-          <w:szCs w:val="24"/>
-        </w:rPr>
-        <w:t xml:space="preserve"> Im Bereich Personalwirtschaft können das zum Beispiel die Anzahl der Mitarbeiter in einer Abteilung sein. „Änderungsdaten sind </w:t>
-      </w:r>
-      <w:r>
-        <w:rPr>
-          <w:sz w:val="24"/>
-          <w:szCs w:val="24"/>
-        </w:rPr>
-        <w:lastRenderedPageBreak/>
-        <w:t xml:space="preserve">abwicklungsorientierte Daten und lösen Änderungen von Stammdaten aus“. </w:t>
+        <w:footnoteReference w:id="45"/>
+      </w:r>
+      <w:r>
+        <w:rPr>
+          <w:sz w:val="24"/>
+          <w:szCs w:val="24"/>
+        </w:rPr>
+        <w:t xml:space="preserve"> Im Bereich Personalwirtschaft können das zum Beispiel die Anzahl der Mitarbeiter in einer Abteilung sein. „Änderungsdaten sind abwicklungsorientierte Daten und lösen Änderungen von Stammdaten aus“. </w:t>
       </w:r>
       <w:r>
         <w:rPr>
@@ -8005,7 +8233,7 @@
           <w:sz w:val="24"/>
           <w:szCs w:val="24"/>
         </w:rPr>
-        <w:footnoteReference w:id="40"/>
+        <w:footnoteReference w:id="46"/>
       </w:r>
       <w:r>
         <w:rPr>
@@ -8034,6 +8262,7 @@
       </w:pPr>
       <w:bookmarkStart w:id="37" w:name="_Toc155363310"/>
       <w:r>
+        <w:lastRenderedPageBreak/>
         <w:t>Technologische Grundlagen</w:t>
       </w:r>
       <w:bookmarkEnd w:id="37"/>
@@ -8283,7 +8512,6 @@
       </w:pPr>
       <w:bookmarkStart w:id="51" w:name="_Toc155363318"/>
       <w:r>
-        <w:lastRenderedPageBreak/>
         <w:t>Entwurf des Prototypen</w:t>
       </w:r>
       <w:bookmarkEnd w:id="51"/>
@@ -8323,6 +8551,7 @@
       </w:pPr>
       <w:bookmarkStart w:id="53" w:name="_Toc155363320"/>
       <w:r>
+        <w:lastRenderedPageBreak/>
         <w:t>Mandantenfähige Datenbank</w:t>
       </w:r>
       <w:bookmarkEnd w:id="53"/>
@@ -8558,7 +8787,6 @@
       <w:bookmarkStart w:id="69" w:name="_Toc147669432"/>
       <w:bookmarkStart w:id="70" w:name="_Toc155363327"/>
       <w:r>
-        <w:lastRenderedPageBreak/>
         <w:t>Quellenverzeichnis</w:t>
       </w:r>
       <w:bookmarkEnd w:id="68"/>
@@ -8699,6 +8927,7 @@
           <w:sz w:val="24"/>
           <w:szCs w:val="24"/>
         </w:rPr>
+        <w:lastRenderedPageBreak/>
         <w:t>Bröckermann</w:t>
       </w:r>
       <w:r>
@@ -9207,14 +9436,6 @@
           <w:szCs w:val="24"/>
         </w:rPr>
       </w:pPr>
-    </w:p>
-    <w:p>
-      <w:pPr>
-        <w:rPr>
-          <w:sz w:val="24"/>
-          <w:szCs w:val="24"/>
-        </w:rPr>
-      </w:pPr>
       <w:r>
         <w:rPr>
           <w:b/>
@@ -9222,69 +9443,21 @@
           <w:sz w:val="24"/>
           <w:szCs w:val="24"/>
         </w:rPr>
-        <w:t>Hildebrand</w:t>
-      </w:r>
-      <w:r>
-        <w:rPr>
-          <w:sz w:val="24"/>
-          <w:szCs w:val="24"/>
-        </w:rPr>
-        <w:t xml:space="preserve">, Knut / </w:t>
-      </w:r>
-      <w:r>
-        <w:rPr>
-          <w:b/>
-          <w:bCs/>
-          <w:sz w:val="24"/>
-          <w:szCs w:val="24"/>
-        </w:rPr>
-        <w:t>Gebauer</w:t>
-      </w:r>
-      <w:r>
-        <w:rPr>
-          <w:sz w:val="24"/>
-          <w:szCs w:val="24"/>
-        </w:rPr>
-        <w:t xml:space="preserve">, Marcus / </w:t>
-      </w:r>
-      <w:r>
-        <w:rPr>
-          <w:b/>
-          <w:bCs/>
-          <w:sz w:val="24"/>
-          <w:szCs w:val="24"/>
-        </w:rPr>
-        <w:t>Hinrichs</w:t>
-      </w:r>
-      <w:r>
-        <w:rPr>
-          <w:sz w:val="24"/>
-          <w:szCs w:val="24"/>
-        </w:rPr>
-        <w:t xml:space="preserve">, Holger / </w:t>
-      </w:r>
-      <w:r>
-        <w:rPr>
-          <w:b/>
-          <w:bCs/>
-          <w:sz w:val="24"/>
-          <w:szCs w:val="24"/>
-        </w:rPr>
-        <w:t>Mielke</w:t>
-      </w:r>
-      <w:r>
-        <w:rPr>
-          <w:sz w:val="24"/>
-          <w:szCs w:val="24"/>
-        </w:rPr>
-        <w:t>, Michael (2018):</w:t>
-      </w:r>
-      <w:r>
-        <w:rPr>
-          <w:sz w:val="24"/>
-          <w:szCs w:val="24"/>
-        </w:rPr>
-        <w:t xml:space="preserve"> Daten-</w:t>
+        <w:t>Deutsche Rentenversicherung</w:t>
+      </w:r>
+      <w:r>
+        <w:rPr>
+          <w:sz w:val="24"/>
+          <w:szCs w:val="24"/>
+        </w:rPr>
+        <w:t xml:space="preserve"> (o.J. - e): Insolvenzgeldumlage</w:t>
+      </w:r>
+      <w:r>
+        <w:rPr>
+          <w:sz w:val="24"/>
+          <w:szCs w:val="24"/>
+        </w:rPr>
+        <w:t>; Online:</w:t>
       </w:r>
     </w:p>
     <w:tbl>
@@ -9326,40 +9499,39 @@
                 <w:szCs w:val="24"/>
               </w:rPr>
             </w:pPr>
-            <w:r>
-              <w:rPr>
-                <w:sz w:val="24"/>
-                <w:szCs w:val="24"/>
-              </w:rPr>
-              <w:t xml:space="preserve">und Informationsmanagement – Auf dem Weg zur Information Excellence; 4. Auflage; </w:t>
-            </w:r>
-            <w:r>
-              <w:rPr>
-                <w:sz w:val="24"/>
-                <w:szCs w:val="24"/>
-              </w:rPr>
-              <w:t>Springer Fachmedien Wiesbaden GmbH</w:t>
-            </w:r>
-            <w:r>
-              <w:rPr>
-                <w:sz w:val="24"/>
-                <w:szCs w:val="24"/>
-              </w:rPr>
-              <w:t xml:space="preserve">; e-ISBN: </w:t>
-            </w:r>
-            <w:r>
-              <w:rPr>
-                <w:sz w:val="24"/>
-                <w:szCs w:val="24"/>
-              </w:rPr>
-              <w:t>978-3-</w:t>
-            </w:r>
-            <w:r>
-              <w:rPr>
-                <w:sz w:val="24"/>
-                <w:szCs w:val="24"/>
-              </w:rPr>
-              <w:t>658-21994-9</w:t>
+            <w:hyperlink r:id="rId15" w:history="1">
+              <w:r>
+                <w:rPr>
+                  <w:rStyle w:val="Hyperlink"/>
+                  <w:sz w:val="24"/>
+                  <w:szCs w:val="24"/>
+                </w:rPr>
+                <w:t>https://www.deutsche-rentenversicherung.de/DRV/DE/Experten/Arbeitgeber-und-Steuerberater/summa-summarum/Lexikon/I/insolvenzgeldumlage.html</w:t>
+              </w:r>
+            </w:hyperlink>
+            <w:r>
+              <w:rPr>
+                <w:color w:val="000000" w:themeColor="text1"/>
+                <w:sz w:val="24"/>
+                <w:szCs w:val="24"/>
+              </w:rPr>
+              <w:t xml:space="preserve"> </w:t>
+            </w:r>
+            <w:r>
+              <w:rPr>
+                <w:color w:val="000000" w:themeColor="text1"/>
+                <w:sz w:val="24"/>
+                <w:szCs w:val="24"/>
+              </w:rPr>
+              <w:t>[letz</w:t>
+            </w:r>
+            <w:r>
+              <w:rPr>
+                <w:color w:val="000000" w:themeColor="text1"/>
+                <w:sz w:val="24"/>
+                <w:szCs w:val="24"/>
+              </w:rPr>
+              <w:t>ter Aufruf: 06.01.2024]</w:t>
             </w:r>
           </w:p>
         </w:tc>
@@ -9368,6 +9540,14 @@
     <w:p>
       <w:pPr>
         <w:rPr>
+          <w:sz w:val="24"/>
+          <w:szCs w:val="24"/>
+        </w:rPr>
+      </w:pPr>
+    </w:p>
+    <w:p>
+      <w:pPr>
+        <w:rPr>
           <w:sz w:val="28"/>
           <w:szCs w:val="28"/>
         </w:rPr>
@@ -9387,14 +9567,35 @@
           <w:sz w:val="24"/>
           <w:szCs w:val="24"/>
         </w:rPr>
-        <w:t>Kratzke</w:t>
-      </w:r>
-      <w:r>
-        <w:rPr>
-          <w:sz w:val="24"/>
-          <w:szCs w:val="24"/>
-        </w:rPr>
-        <w:t xml:space="preserve">, Nane (2022): Cloud-Native Computing - Software Engineering von Diensten und </w:t>
+        <w:t>Die Techniker</w:t>
+      </w:r>
+      <w:r>
+        <w:rPr>
+          <w:sz w:val="24"/>
+          <w:szCs w:val="24"/>
+        </w:rPr>
+        <w:t xml:space="preserve"> (o.J. – e)</w:t>
+      </w:r>
+      <w:r>
+        <w:rPr>
+          <w:sz w:val="24"/>
+          <w:szCs w:val="24"/>
+        </w:rPr>
+        <w:t>:</w:t>
+      </w:r>
+      <w:r>
+        <w:rPr>
+          <w:sz w:val="24"/>
+          <w:szCs w:val="24"/>
+        </w:rPr>
+        <w:t xml:space="preserve"> Entgeltfortzahlungsversicherung – Wer kann sich versichern?</w:t>
+      </w:r>
+      <w:r>
+        <w:rPr>
+          <w:sz w:val="24"/>
+          <w:szCs w:val="24"/>
+        </w:rPr>
+        <w:t xml:space="preserve">; </w:t>
       </w:r>
     </w:p>
     <w:tbl>
@@ -9441,42 +9642,40 @@
                 <w:sz w:val="24"/>
                 <w:szCs w:val="24"/>
               </w:rPr>
-              <w:t>Applikatione</w:t>
-            </w:r>
-            <w:r>
-              <w:rPr>
-                <w:sz w:val="24"/>
-                <w:szCs w:val="24"/>
-              </w:rPr>
-              <w:t xml:space="preserve">n </w:t>
-            </w:r>
-            <w:r>
-              <w:rPr>
-                <w:sz w:val="24"/>
-                <w:szCs w:val="24"/>
-              </w:rPr>
-              <w:t>für die Cloud</w:t>
-            </w:r>
-            <w:r>
-              <w:rPr>
-                <w:sz w:val="24"/>
-                <w:szCs w:val="24"/>
-              </w:rPr>
-              <w:t xml:space="preserve">; </w:t>
-            </w:r>
-            <w:r>
-              <w:rPr>
-                <w:sz w:val="24"/>
-                <w:szCs w:val="24"/>
-              </w:rPr>
-              <w:t>Carl Hanser Verlag München</w:t>
-            </w:r>
-            <w:r>
-              <w:rPr>
-                <w:sz w:val="24"/>
-                <w:szCs w:val="24"/>
-              </w:rPr>
-              <w:t>; e-ISBN: 978-3-446-47284-6</w:t>
+              <w:t xml:space="preserve">Online: </w:t>
+            </w:r>
+            <w:hyperlink r:id="rId16" w:history="1">
+              <w:r>
+                <w:rPr>
+                  <w:rStyle w:val="Hyperlink"/>
+                  <w:sz w:val="24"/>
+                  <w:szCs w:val="24"/>
+                </w:rPr>
+                <w:t>https://www.tk.de/firmenkunden/versicherung/versicherung-faq/entgeltfortzahlungsversicherung/wer-kann-sich-in-entgeltfortzahlungsversicherung-versichern-2031638</w:t>
+              </w:r>
+            </w:hyperlink>
+            <w:r>
+              <w:rPr>
+                <w:sz w:val="24"/>
+                <w:szCs w:val="24"/>
+              </w:rPr>
+              <w:t xml:space="preserve"> </w:t>
+            </w:r>
+            <w:r>
+              <w:rPr>
+                <w:color w:val="000000" w:themeColor="text1"/>
+                <w:sz w:val="24"/>
+                <w:szCs w:val="24"/>
+              </w:rPr>
+              <w:t>[letz</w:t>
+            </w:r>
+            <w:r>
+              <w:rPr>
+                <w:color w:val="000000" w:themeColor="text1"/>
+                <w:sz w:val="24"/>
+                <w:szCs w:val="24"/>
+              </w:rPr>
+              <w:t>ter Aufruf: 06.01.2024]</w:t>
             </w:r>
           </w:p>
         </w:tc>
@@ -9504,22 +9703,21 @@
           <w:sz w:val="24"/>
           <w:szCs w:val="24"/>
         </w:rPr>
-        <w:lastRenderedPageBreak/>
-        <w:t>Tiemeyer</w:t>
-      </w:r>
-      <w:r>
-        <w:rPr>
-          <w:sz w:val="24"/>
-          <w:szCs w:val="24"/>
-        </w:rPr>
-        <w:t>, Ernst (2023):</w:t>
-      </w:r>
-      <w:r>
-        <w:rPr>
-          <w:sz w:val="24"/>
-          <w:szCs w:val="24"/>
-        </w:rPr>
-        <w:t xml:space="preserve"> Handbuch IT-Management – Konzepte, Methoden, Lösungen und</w:t>
+        <w:t>Die Techniker</w:t>
+      </w:r>
+      <w:r>
+        <w:rPr>
+          <w:sz w:val="24"/>
+          <w:szCs w:val="24"/>
+        </w:rPr>
+        <w:t xml:space="preserve"> (o.J. – f): U2 - Mutterschaft: Welche Beschäftigungsverbote gibt es?</w:t>
+      </w:r>
+      <w:r>
+        <w:rPr>
+          <w:sz w:val="24"/>
+          <w:szCs w:val="24"/>
+        </w:rPr>
+        <w:t>; Online:</w:t>
       </w:r>
     </w:p>
     <w:tbl>
@@ -9561,26 +9759,38 @@
                 <w:szCs w:val="24"/>
               </w:rPr>
             </w:pPr>
-            <w:r>
-              <w:rPr>
-                <w:sz w:val="24"/>
-                <w:szCs w:val="24"/>
-              </w:rPr>
-              <w:t xml:space="preserve">Arbeitshilfen für die Praxis; 8. Auflage; </w:t>
-            </w:r>
-            <w:r>
-              <w:rPr>
-                <w:sz w:val="24"/>
-                <w:szCs w:val="24"/>
-              </w:rPr>
-              <w:t>Carl Hanser Verlag München</w:t>
-            </w:r>
-            <w:r>
-              <w:rPr>
-                <w:sz w:val="24"/>
-                <w:szCs w:val="24"/>
-              </w:rPr>
-              <w:t>; e-ISBN: 978-3-446-47464-2</w:t>
+            <w:hyperlink r:id="rId17" w:history="1">
+              <w:r>
+                <w:rPr>
+                  <w:rStyle w:val="Hyperlink"/>
+                  <w:sz w:val="24"/>
+                  <w:szCs w:val="24"/>
+                </w:rPr>
+                <w:t>https://www.tk.de/firmenkunden/versicherung/versicherung-faq/entgeltfortzahlungsversicherung/u2-mutterschaft-welche-beschaeftigungsverbote-gibt-es-2156464</w:t>
+              </w:r>
+            </w:hyperlink>
+            <w:r>
+              <w:rPr>
+                <w:sz w:val="24"/>
+                <w:szCs w:val="24"/>
+              </w:rPr>
+              <w:t xml:space="preserve"> </w:t>
+            </w:r>
+            <w:r>
+              <w:rPr>
+                <w:color w:val="000000" w:themeColor="text1"/>
+                <w:sz w:val="24"/>
+                <w:szCs w:val="24"/>
+              </w:rPr>
+              <w:t>[letz</w:t>
+            </w:r>
+            <w:r>
+              <w:rPr>
+                <w:color w:val="000000" w:themeColor="text1"/>
+                <w:sz w:val="24"/>
+                <w:szCs w:val="24"/>
+              </w:rPr>
+              <w:t>ter Aufruf: 06.01.2024]</w:t>
             </w:r>
           </w:p>
         </w:tc>
@@ -9601,15 +9811,6 @@
           <w:szCs w:val="24"/>
         </w:rPr>
       </w:pPr>
-    </w:p>
-    <w:p>
-      <w:pPr>
-        <w:spacing w:line="360" w:lineRule="auto"/>
-        <w:rPr>
-          <w:sz w:val="24"/>
-          <w:szCs w:val="24"/>
-        </w:rPr>
-      </w:pPr>
       <w:r>
         <w:rPr>
           <w:b/>
@@ -9617,14 +9818,14 @@
           <w:sz w:val="24"/>
           <w:szCs w:val="24"/>
         </w:rPr>
-        <w:t>Bundesministerium für Arbeit und Soziales (2021):</w:t>
-      </w:r>
-      <w:r>
-        <w:rPr>
-          <w:sz w:val="24"/>
-          <w:szCs w:val="24"/>
-        </w:rPr>
-        <w:t xml:space="preserve"> Sozialversicherung</w:t>
+        <w:t>Die Techniker</w:t>
+      </w:r>
+      <w:r>
+        <w:rPr>
+          <w:sz w:val="24"/>
+          <w:szCs w:val="24"/>
+        </w:rPr>
+        <w:t xml:space="preserve"> (o.J. – g): Die Insolvenzgeldumlage 2024</w:t>
       </w:r>
       <w:r>
         <w:rPr>
@@ -9632,6 +9833,128 @@
           <w:szCs w:val="24"/>
         </w:rPr>
         <w:t>; Online:</w:t>
+      </w:r>
+    </w:p>
+    <w:tbl>
+      <w:tblPr>
+        <w:tblStyle w:val="Tabellenraster"/>
+        <w:tblW w:w="0" w:type="auto"/>
+        <w:tblLook w:val="04A0" w:firstRow="1" w:lastRow="0" w:firstColumn="1" w:lastColumn="0" w:noHBand="0" w:noVBand="1"/>
+      </w:tblPr>
+      <w:tblGrid>
+        <w:gridCol w:w="222"/>
+        <w:gridCol w:w="8840"/>
+      </w:tblGrid>
+      <w:tr>
+        <w:tc>
+          <w:tcPr>
+            <w:tcW w:w="562" w:type="dxa"/>
+          </w:tcPr>
+          <w:p>
+            <w:pPr>
+              <w:spacing w:line="360" w:lineRule="auto"/>
+              <w:rPr>
+                <w:color w:val="000000" w:themeColor="text1"/>
+                <w:sz w:val="24"/>
+                <w:szCs w:val="24"/>
+              </w:rPr>
+            </w:pPr>
+          </w:p>
+        </w:tc>
+        <w:tc>
+          <w:tcPr>
+            <w:tcW w:w="8500" w:type="dxa"/>
+          </w:tcPr>
+          <w:p>
+            <w:pPr>
+              <w:spacing w:line="360" w:lineRule="auto"/>
+              <w:rPr>
+                <w:color w:val="000000" w:themeColor="text1"/>
+                <w:sz w:val="24"/>
+                <w:szCs w:val="24"/>
+              </w:rPr>
+            </w:pPr>
+            <w:hyperlink r:id="rId18" w:history="1">
+              <w:r>
+                <w:rPr>
+                  <w:rStyle w:val="Hyperlink"/>
+                  <w:sz w:val="24"/>
+                  <w:szCs w:val="24"/>
+                </w:rPr>
+                <w:t>https://www.tk.de/firmenkunden/service/fachthemen/jahreswechsel/insolvenzgeldumlage-2024-2047584</w:t>
+              </w:r>
+            </w:hyperlink>
+            <w:r>
+              <w:rPr>
+                <w:sz w:val="24"/>
+                <w:szCs w:val="24"/>
+              </w:rPr>
+              <w:t xml:space="preserve"> </w:t>
+            </w:r>
+            <w:r>
+              <w:rPr>
+                <w:color w:val="000000" w:themeColor="text1"/>
+                <w:sz w:val="24"/>
+                <w:szCs w:val="24"/>
+              </w:rPr>
+              <w:t>[letz</w:t>
+            </w:r>
+            <w:r>
+              <w:rPr>
+                <w:color w:val="000000" w:themeColor="text1"/>
+                <w:sz w:val="24"/>
+                <w:szCs w:val="24"/>
+              </w:rPr>
+              <w:t>ter Aufruf: 06.01.2024]</w:t>
+            </w:r>
+          </w:p>
+        </w:tc>
+      </w:tr>
+    </w:tbl>
+    <w:p>
+      <w:pPr>
+        <w:rPr>
+          <w:sz w:val="24"/>
+          <w:szCs w:val="24"/>
+        </w:rPr>
+      </w:pPr>
+    </w:p>
+    <w:p>
+      <w:pPr>
+        <w:rPr>
+          <w:sz w:val="24"/>
+          <w:szCs w:val="24"/>
+        </w:rPr>
+      </w:pPr>
+      <w:r>
+        <w:rPr>
+          <w:b/>
+          <w:bCs/>
+          <w:sz w:val="24"/>
+          <w:szCs w:val="24"/>
+        </w:rPr>
+        <w:t>KKH</w:t>
+      </w:r>
+      <w:r>
+        <w:rPr>
+          <w:sz w:val="24"/>
+          <w:szCs w:val="24"/>
+        </w:rPr>
+        <w:t xml:space="preserve"> (o.J.) - Absicherung im Krankheitsfall, Mutterschutz und Insolvenz</w:t>
+      </w:r>
+      <w:r>
+        <w:rPr>
+          <w:sz w:val="24"/>
+          <w:szCs w:val="24"/>
+        </w:rPr>
+        <w:t>; Online</w:t>
+      </w:r>
+      <w:r>
+        <w:rPr>
+          <w:sz w:val="24"/>
+          <w:szCs w:val="24"/>
+        </w:rPr>
+        <w:t>:</w:t>
       </w:r>
     </w:p>
     <w:tbl>
@@ -9673,14 +9996,14 @@
                 <w:szCs w:val="24"/>
               </w:rPr>
             </w:pPr>
-            <w:hyperlink r:id="rId15" w:history="1">
+            <w:hyperlink r:id="rId19" w:history="1">
               <w:r>
                 <w:rPr>
                   <w:rStyle w:val="Hyperlink"/>
                   <w:sz w:val="24"/>
                   <w:szCs w:val="24"/>
                 </w:rPr>
-                <w:t>https://www.bmas.de/DE/Soziales/Sozialversicherung/sozialversicherung-art.html</w:t>
+                <w:t>https://www.kkh.de/firmenkunden/beitrag-sozialversicherung/erstattung-umlage</w:t>
               </w:r>
             </w:hyperlink>
             <w:r>
@@ -9688,7 +10011,14 @@
                 <w:sz w:val="24"/>
                 <w:szCs w:val="24"/>
               </w:rPr>
-              <w:t xml:space="preserve">  </w:t>
+              <w:t xml:space="preserve"> </w:t>
+            </w:r>
+            <w:r>
+              <w:rPr>
+                <w:sz w:val="24"/>
+                <w:szCs w:val="24"/>
+              </w:rPr>
+              <w:t xml:space="preserve"> </w:t>
             </w:r>
             <w:r>
               <w:rPr>
@@ -9696,7 +10026,15 @@
                 <w:sz w:val="24"/>
                 <w:szCs w:val="24"/>
               </w:rPr>
-              <w:t>[letzter Aufruf: 08.10.2023]</w:t>
+              <w:t>[letz</w:t>
+            </w:r>
+            <w:r>
+              <w:rPr>
+                <w:color w:val="000000" w:themeColor="text1"/>
+                <w:sz w:val="24"/>
+                <w:szCs w:val="24"/>
+              </w:rPr>
+              <w:t>ter Aufruf: 06.01.2024]</w:t>
             </w:r>
           </w:p>
         </w:tc>
@@ -9704,16 +10042,22 @@
     </w:tbl>
     <w:p>
       <w:pPr>
-        <w:spacing w:line="360" w:lineRule="auto"/>
-        <w:rPr>
-          <w:sz w:val="24"/>
-          <w:szCs w:val="24"/>
-        </w:rPr>
-      </w:pPr>
-    </w:p>
-    <w:p>
-      <w:pPr>
-        <w:spacing w:line="360" w:lineRule="auto"/>
+        <w:rPr>
+          <w:sz w:val="24"/>
+          <w:szCs w:val="24"/>
+        </w:rPr>
+      </w:pPr>
+    </w:p>
+    <w:p>
+      <w:pPr>
+        <w:rPr>
+          <w:sz w:val="24"/>
+          <w:szCs w:val="24"/>
+        </w:rPr>
+      </w:pPr>
+    </w:p>
+    <w:p>
+      <w:pPr>
         <w:rPr>
           <w:sz w:val="24"/>
           <w:szCs w:val="24"/>
@@ -9726,7 +10070,14 @@
           <w:sz w:val="24"/>
           <w:szCs w:val="24"/>
         </w:rPr>
-        <w:t>Bundesministerium für Gesundheit (</w:t>
+        <w:t>Hildebrand</w:t>
+      </w:r>
+      <w:r>
+        <w:rPr>
+          <w:sz w:val="24"/>
+          <w:szCs w:val="24"/>
+        </w:rPr>
+        <w:t xml:space="preserve">, Knut / </w:t>
       </w:r>
       <w:r>
         <w:rPr>
@@ -9735,7 +10086,14 @@
           <w:sz w:val="24"/>
           <w:szCs w:val="24"/>
         </w:rPr>
-        <w:t>2016</w:t>
+        <w:t>Gebauer</w:t>
+      </w:r>
+      <w:r>
+        <w:rPr>
+          <w:sz w:val="24"/>
+          <w:szCs w:val="24"/>
+        </w:rPr>
+        <w:t xml:space="preserve">, Marcus / </w:t>
       </w:r>
       <w:r>
         <w:rPr>
@@ -9744,21 +10102,37 @@
           <w:sz w:val="24"/>
           <w:szCs w:val="24"/>
         </w:rPr>
-        <w:t xml:space="preserve">): </w:t>
-      </w:r>
-      <w:r>
-        <w:rPr>
-          <w:sz w:val="24"/>
-          <w:szCs w:val="24"/>
-        </w:rPr>
-        <w:t>Leistungskatalog der Krankenversicherung</w:t>
-      </w:r>
-      <w:r>
-        <w:rPr>
-          <w:sz w:val="24"/>
-          <w:szCs w:val="24"/>
-        </w:rPr>
-        <w:t>;</w:t>
+        <w:t>Hinrichs</w:t>
+      </w:r>
+      <w:r>
+        <w:rPr>
+          <w:sz w:val="24"/>
+          <w:szCs w:val="24"/>
+        </w:rPr>
+        <w:t xml:space="preserve">, Holger / </w:t>
+      </w:r>
+      <w:r>
+        <w:rPr>
+          <w:b/>
+          <w:bCs/>
+          <w:sz w:val="24"/>
+          <w:szCs w:val="24"/>
+        </w:rPr>
+        <w:t>Mielke</w:t>
+      </w:r>
+      <w:r>
+        <w:rPr>
+          <w:sz w:val="24"/>
+          <w:szCs w:val="24"/>
+        </w:rPr>
+        <w:t>, Michael (2018):</w:t>
+      </w:r>
+      <w:r>
+        <w:rPr>
+          <w:sz w:val="24"/>
+          <w:szCs w:val="24"/>
+        </w:rPr>
+        <w:t xml:space="preserve"> Daten-</w:t>
       </w:r>
     </w:p>
     <w:tbl>
@@ -9805,32 +10179,35 @@
                 <w:sz w:val="24"/>
                 <w:szCs w:val="24"/>
               </w:rPr>
-              <w:t xml:space="preserve">Online: </w:t>
-            </w:r>
-            <w:hyperlink r:id="rId16" w:history="1">
-              <w:r>
-                <w:rPr>
-                  <w:rStyle w:val="Hyperlink"/>
-                  <w:sz w:val="24"/>
-                  <w:szCs w:val="24"/>
-                </w:rPr>
-                <w:t>https://www.bundesgesundheitsministerium.de/service/begriffe-von-a-z/l/leistungskatalog</w:t>
-              </w:r>
-            </w:hyperlink>
-            <w:r>
-              <w:rPr>
-                <w:sz w:val="24"/>
-                <w:szCs w:val="24"/>
-              </w:rPr>
-              <w:t xml:space="preserve"> </w:t>
-            </w:r>
-            <w:r>
-              <w:rPr>
-                <w:color w:val="000000" w:themeColor="text1"/>
-                <w:sz w:val="24"/>
-                <w:szCs w:val="24"/>
-              </w:rPr>
-              <w:t>[letzter Aufruf: 08.10.2023]</w:t>
+              <w:t xml:space="preserve">und Informationsmanagement – Auf dem Weg zur Information Excellence; 4. Auflage; </w:t>
+            </w:r>
+            <w:r>
+              <w:rPr>
+                <w:sz w:val="24"/>
+                <w:szCs w:val="24"/>
+              </w:rPr>
+              <w:t>Springer Fachmedien Wiesbaden GmbH</w:t>
+            </w:r>
+            <w:r>
+              <w:rPr>
+                <w:sz w:val="24"/>
+                <w:szCs w:val="24"/>
+              </w:rPr>
+              <w:t xml:space="preserve">; e-ISBN: </w:t>
+            </w:r>
+            <w:r>
+              <w:rPr>
+                <w:sz w:val="24"/>
+                <w:szCs w:val="24"/>
+              </w:rPr>
+              <w:t>978-3-</w:t>
+            </w:r>
+            <w:r>
+              <w:rPr>
+                <w:sz w:val="24"/>
+                <w:szCs w:val="24"/>
+              </w:rPr>
+              <w:t>658-21994-9</w:t>
             </w:r>
           </w:p>
         </w:tc>
@@ -9838,16 +10215,14 @@
     </w:tbl>
     <w:p>
       <w:pPr>
-        <w:spacing w:line="360" w:lineRule="auto"/>
-        <w:rPr>
-          <w:sz w:val="24"/>
-          <w:szCs w:val="24"/>
-        </w:rPr>
-      </w:pPr>
-    </w:p>
-    <w:p>
-      <w:pPr>
-        <w:spacing w:line="360" w:lineRule="auto"/>
+        <w:rPr>
+          <w:sz w:val="28"/>
+          <w:szCs w:val="28"/>
+        </w:rPr>
+      </w:pPr>
+    </w:p>
+    <w:p>
+      <w:pPr>
         <w:rPr>
           <w:sz w:val="24"/>
           <w:szCs w:val="24"/>
@@ -9860,57 +10235,14 @@
           <w:sz w:val="24"/>
           <w:szCs w:val="24"/>
         </w:rPr>
-        <w:t>Bundesministerium für Gesundheit (</w:t>
-      </w:r>
-      <w:r>
-        <w:rPr>
-          <w:b/>
-          <w:bCs/>
-          <w:sz w:val="24"/>
-          <w:szCs w:val="24"/>
-        </w:rPr>
-        <w:t>2023</w:t>
-      </w:r>
-      <w:r>
-        <w:rPr>
-          <w:b/>
-          <w:bCs/>
-          <w:sz w:val="24"/>
-          <w:szCs w:val="24"/>
-        </w:rPr>
-        <w:t xml:space="preserve"> – </w:t>
-      </w:r>
-      <w:r>
-        <w:rPr>
-          <w:b/>
-          <w:bCs/>
-          <w:sz w:val="24"/>
-          <w:szCs w:val="24"/>
-        </w:rPr>
-        <w:t>a</w:t>
-      </w:r>
-      <w:r>
-        <w:rPr>
-          <w:b/>
-          <w:bCs/>
-          <w:sz w:val="24"/>
-          <w:szCs w:val="24"/>
-        </w:rPr>
-        <w:t xml:space="preserve">): </w:t>
-      </w:r>
-      <w:r>
-        <w:rPr>
-          <w:sz w:val="24"/>
-          <w:szCs w:val="24"/>
-        </w:rPr>
-        <w:t>Krankengeld</w:t>
-      </w:r>
-      <w:r>
-        <w:rPr>
-          <w:sz w:val="24"/>
-          <w:szCs w:val="24"/>
-        </w:rPr>
-        <w:t>; Online:</w:t>
+        <w:t>Kratzke</w:t>
+      </w:r>
+      <w:r>
+        <w:rPr>
+          <w:sz w:val="24"/>
+          <w:szCs w:val="24"/>
+        </w:rPr>
+        <w:t xml:space="preserve">, Nane (2022): Cloud-Native Computing - Software Engineering von Diensten und </w:t>
       </w:r>
     </w:p>
     <w:tbl>
@@ -9952,30 +10284,47 @@
                 <w:szCs w:val="24"/>
               </w:rPr>
             </w:pPr>
-            <w:hyperlink r:id="rId17" w:history="1">
-              <w:r>
-                <w:rPr>
-                  <w:rStyle w:val="Hyperlink"/>
-                  <w:sz w:val="24"/>
-                  <w:szCs w:val="24"/>
-                </w:rPr>
-                <w:t>https://www.bundesgesundheitsministerium.de/krankengeld</w:t>
-              </w:r>
-            </w:hyperlink>
-            <w:r>
-              <w:rPr>
-                <w:sz w:val="24"/>
-                <w:szCs w:val="24"/>
-              </w:rPr>
-              <w:t xml:space="preserve"> </w:t>
-            </w:r>
-            <w:r>
-              <w:rPr>
-                <w:color w:val="000000" w:themeColor="text1"/>
-                <w:sz w:val="24"/>
-                <w:szCs w:val="24"/>
-              </w:rPr>
-              <w:t>[letzter Aufruf: 08.10.2023]</w:t>
+            <w:r>
+              <w:rPr>
+                <w:sz w:val="24"/>
+                <w:szCs w:val="24"/>
+              </w:rPr>
+              <w:t>Applikatione</w:t>
+            </w:r>
+            <w:r>
+              <w:rPr>
+                <w:sz w:val="24"/>
+                <w:szCs w:val="24"/>
+              </w:rPr>
+              <w:t xml:space="preserve">n </w:t>
+            </w:r>
+            <w:r>
+              <w:rPr>
+                <w:sz w:val="24"/>
+                <w:szCs w:val="24"/>
+              </w:rPr>
+              <w:t>für die Cloud</w:t>
+            </w:r>
+            <w:r>
+              <w:rPr>
+                <w:sz w:val="24"/>
+                <w:szCs w:val="24"/>
+              </w:rPr>
+              <w:t xml:space="preserve">; </w:t>
+            </w:r>
+            <w:r>
+              <w:rPr>
+                <w:sz w:val="24"/>
+                <w:szCs w:val="24"/>
+              </w:rPr>
+              <w:t>Carl Hanser Verlag München</w:t>
+            </w:r>
+            <w:r>
+              <w:rPr>
+                <w:sz w:val="24"/>
+                <w:szCs w:val="24"/>
+              </w:rPr>
+              <w:t>; e-ISBN: 978-3-446-47284-6</w:t>
             </w:r>
           </w:p>
         </w:tc>
@@ -9983,16 +10332,14 @@
     </w:tbl>
     <w:p>
       <w:pPr>
-        <w:spacing w:line="360" w:lineRule="auto"/>
-        <w:rPr>
-          <w:sz w:val="24"/>
-          <w:szCs w:val="24"/>
-        </w:rPr>
-      </w:pPr>
-    </w:p>
-    <w:p>
-      <w:pPr>
-        <w:spacing w:line="360" w:lineRule="auto"/>
+        <w:rPr>
+          <w:sz w:val="24"/>
+          <w:szCs w:val="24"/>
+        </w:rPr>
+      </w:pPr>
+    </w:p>
+    <w:p>
+      <w:pPr>
         <w:rPr>
           <w:sz w:val="24"/>
           <w:szCs w:val="24"/>
@@ -10005,21 +10352,21 @@
           <w:sz w:val="24"/>
           <w:szCs w:val="24"/>
         </w:rPr>
-        <w:t xml:space="preserve">Bundesministerium für Gesundheit (2023 - b): </w:t>
-      </w:r>
-      <w:r>
-        <w:rPr>
-          <w:sz w:val="24"/>
-          <w:szCs w:val="24"/>
-        </w:rPr>
-        <w:t>Beiträge</w:t>
-      </w:r>
-      <w:r>
-        <w:rPr>
-          <w:sz w:val="24"/>
-          <w:szCs w:val="24"/>
-        </w:rPr>
-        <w:t>; Online:</w:t>
+        <w:t>Tiemeyer</w:t>
+      </w:r>
+      <w:r>
+        <w:rPr>
+          <w:sz w:val="24"/>
+          <w:szCs w:val="24"/>
+        </w:rPr>
+        <w:t>, Ernst (2023):</w:t>
+      </w:r>
+      <w:r>
+        <w:rPr>
+          <w:sz w:val="24"/>
+          <w:szCs w:val="24"/>
+        </w:rPr>
+        <w:t xml:space="preserve"> Handbuch IT-Management – Konzepte, Methoden, Lösungen und</w:t>
       </w:r>
     </w:p>
     <w:tbl>
@@ -10061,30 +10408,26 @@
                 <w:szCs w:val="24"/>
               </w:rPr>
             </w:pPr>
-            <w:hyperlink r:id="rId18" w:history="1">
-              <w:r>
-                <w:rPr>
-                  <w:rStyle w:val="Hyperlink"/>
-                  <w:sz w:val="24"/>
-                  <w:szCs w:val="24"/>
-                </w:rPr>
-                <w:t>https://www.bundesgesundheitsministerium.de/beitraege.html</w:t>
-              </w:r>
-            </w:hyperlink>
-            <w:r>
-              <w:rPr>
-                <w:sz w:val="24"/>
-                <w:szCs w:val="24"/>
-              </w:rPr>
-              <w:t xml:space="preserve"> </w:t>
-            </w:r>
-            <w:r>
-              <w:rPr>
-                <w:color w:val="000000" w:themeColor="text1"/>
-                <w:sz w:val="24"/>
-                <w:szCs w:val="24"/>
-              </w:rPr>
-              <w:t>[letzter Aufruf: 08.10.2023]</w:t>
+            <w:r>
+              <w:rPr>
+                <w:sz w:val="24"/>
+                <w:szCs w:val="24"/>
+              </w:rPr>
+              <w:t xml:space="preserve">Arbeitshilfen für die Praxis; 8. Auflage; </w:t>
+            </w:r>
+            <w:r>
+              <w:rPr>
+                <w:sz w:val="24"/>
+                <w:szCs w:val="24"/>
+              </w:rPr>
+              <w:t>Carl Hanser Verlag München</w:t>
+            </w:r>
+            <w:r>
+              <w:rPr>
+                <w:sz w:val="24"/>
+                <w:szCs w:val="24"/>
+              </w:rPr>
+              <w:t>; e-ISBN: 978-3-446-47464-2</w:t>
             </w:r>
           </w:p>
         </w:tc>
@@ -10092,7 +10435,14 @@
     </w:tbl>
     <w:p>
       <w:pPr>
-        <w:spacing w:line="360" w:lineRule="auto"/>
+        <w:rPr>
+          <w:sz w:val="24"/>
+          <w:szCs w:val="24"/>
+        </w:rPr>
+      </w:pPr>
+    </w:p>
+    <w:p>
+      <w:pPr>
         <w:rPr>
           <w:sz w:val="24"/>
           <w:szCs w:val="24"/>
@@ -10114,14 +10464,14 @@
           <w:sz w:val="24"/>
           <w:szCs w:val="24"/>
         </w:rPr>
-        <w:t xml:space="preserve">Bundesministerium für Gesundheit (2023 - d): </w:t>
-      </w:r>
-      <w:r>
-        <w:rPr>
-          <w:sz w:val="24"/>
-          <w:szCs w:val="24"/>
-        </w:rPr>
-        <w:t>Die Pflegeversicherung</w:t>
+        <w:t>Bundesministerium für Arbeit und Soziales (2021):</w:t>
+      </w:r>
+      <w:r>
+        <w:rPr>
+          <w:sz w:val="24"/>
+          <w:szCs w:val="24"/>
+        </w:rPr>
+        <w:t xml:space="preserve"> Sozialversicherung</w:t>
       </w:r>
       <w:r>
         <w:rPr>
@@ -10170,7 +10520,505 @@
                 <w:szCs w:val="24"/>
               </w:rPr>
             </w:pPr>
-            <w:hyperlink r:id="rId19" w:history="1">
+            <w:hyperlink r:id="rId20" w:history="1">
+              <w:r>
+                <w:rPr>
+                  <w:rStyle w:val="Hyperlink"/>
+                  <w:sz w:val="24"/>
+                  <w:szCs w:val="24"/>
+                </w:rPr>
+                <w:t>https://www.bmas.de/DE/Soziales/Sozialversicherung/sozialversicherung-art.html</w:t>
+              </w:r>
+            </w:hyperlink>
+            <w:r>
+              <w:rPr>
+                <w:sz w:val="24"/>
+                <w:szCs w:val="24"/>
+              </w:rPr>
+              <w:t xml:space="preserve">  </w:t>
+            </w:r>
+            <w:r>
+              <w:rPr>
+                <w:color w:val="000000" w:themeColor="text1"/>
+                <w:sz w:val="24"/>
+                <w:szCs w:val="24"/>
+              </w:rPr>
+              <w:t>[letzter Aufruf: 08.10.2023]</w:t>
+            </w:r>
+          </w:p>
+        </w:tc>
+      </w:tr>
+    </w:tbl>
+    <w:p>
+      <w:pPr>
+        <w:spacing w:line="360" w:lineRule="auto"/>
+        <w:rPr>
+          <w:sz w:val="24"/>
+          <w:szCs w:val="24"/>
+        </w:rPr>
+      </w:pPr>
+    </w:p>
+    <w:p>
+      <w:pPr>
+        <w:spacing w:line="360" w:lineRule="auto"/>
+        <w:rPr>
+          <w:sz w:val="24"/>
+          <w:szCs w:val="24"/>
+        </w:rPr>
+      </w:pPr>
+      <w:r>
+        <w:rPr>
+          <w:b/>
+          <w:bCs/>
+          <w:sz w:val="24"/>
+          <w:szCs w:val="24"/>
+        </w:rPr>
+        <w:lastRenderedPageBreak/>
+        <w:t>Bundesministerium für Gesundheit (</w:t>
+      </w:r>
+      <w:r>
+        <w:rPr>
+          <w:b/>
+          <w:bCs/>
+          <w:sz w:val="24"/>
+          <w:szCs w:val="24"/>
+        </w:rPr>
+        <w:t>2016</w:t>
+      </w:r>
+      <w:r>
+        <w:rPr>
+          <w:b/>
+          <w:bCs/>
+          <w:sz w:val="24"/>
+          <w:szCs w:val="24"/>
+        </w:rPr>
+        <w:t xml:space="preserve">): </w:t>
+      </w:r>
+      <w:r>
+        <w:rPr>
+          <w:sz w:val="24"/>
+          <w:szCs w:val="24"/>
+        </w:rPr>
+        <w:t>Leistungskatalog der Krankenversicherung</w:t>
+      </w:r>
+      <w:r>
+        <w:rPr>
+          <w:sz w:val="24"/>
+          <w:szCs w:val="24"/>
+        </w:rPr>
+        <w:t>;</w:t>
+      </w:r>
+    </w:p>
+    <w:tbl>
+      <w:tblPr>
+        <w:tblStyle w:val="Tabellenraster"/>
+        <w:tblW w:w="0" w:type="auto"/>
+        <w:tblLook w:val="04A0" w:firstRow="1" w:lastRow="0" w:firstColumn="1" w:lastColumn="0" w:noHBand="0" w:noVBand="1"/>
+      </w:tblPr>
+      <w:tblGrid>
+        <w:gridCol w:w="562"/>
+        <w:gridCol w:w="8500"/>
+      </w:tblGrid>
+      <w:tr>
+        <w:tc>
+          <w:tcPr>
+            <w:tcW w:w="562" w:type="dxa"/>
+          </w:tcPr>
+          <w:p>
+            <w:pPr>
+              <w:spacing w:line="360" w:lineRule="auto"/>
+              <w:rPr>
+                <w:color w:val="000000" w:themeColor="text1"/>
+                <w:sz w:val="24"/>
+                <w:szCs w:val="24"/>
+              </w:rPr>
+            </w:pPr>
+          </w:p>
+        </w:tc>
+        <w:tc>
+          <w:tcPr>
+            <w:tcW w:w="8500" w:type="dxa"/>
+          </w:tcPr>
+          <w:p>
+            <w:pPr>
+              <w:spacing w:line="360" w:lineRule="auto"/>
+              <w:rPr>
+                <w:color w:val="000000" w:themeColor="text1"/>
+                <w:sz w:val="24"/>
+                <w:szCs w:val="24"/>
+              </w:rPr>
+            </w:pPr>
+            <w:r>
+              <w:rPr>
+                <w:sz w:val="24"/>
+                <w:szCs w:val="24"/>
+              </w:rPr>
+              <w:t xml:space="preserve">Online: </w:t>
+            </w:r>
+            <w:hyperlink r:id="rId21" w:history="1">
+              <w:r>
+                <w:rPr>
+                  <w:rStyle w:val="Hyperlink"/>
+                  <w:sz w:val="24"/>
+                  <w:szCs w:val="24"/>
+                </w:rPr>
+                <w:t>https://www.bundesgesundheitsministerium.de/service/begriffe-von-a-z/l/leistungskatalog</w:t>
+              </w:r>
+            </w:hyperlink>
+            <w:r>
+              <w:rPr>
+                <w:sz w:val="24"/>
+                <w:szCs w:val="24"/>
+              </w:rPr>
+              <w:t xml:space="preserve"> </w:t>
+            </w:r>
+            <w:r>
+              <w:rPr>
+                <w:color w:val="000000" w:themeColor="text1"/>
+                <w:sz w:val="24"/>
+                <w:szCs w:val="24"/>
+              </w:rPr>
+              <w:t>[letzter Aufruf: 08.10.2023]</w:t>
+            </w:r>
+          </w:p>
+        </w:tc>
+      </w:tr>
+    </w:tbl>
+    <w:p>
+      <w:pPr>
+        <w:spacing w:line="360" w:lineRule="auto"/>
+        <w:rPr>
+          <w:sz w:val="24"/>
+          <w:szCs w:val="24"/>
+        </w:rPr>
+      </w:pPr>
+    </w:p>
+    <w:p>
+      <w:pPr>
+        <w:spacing w:line="360" w:lineRule="auto"/>
+        <w:rPr>
+          <w:sz w:val="24"/>
+          <w:szCs w:val="24"/>
+        </w:rPr>
+      </w:pPr>
+      <w:r>
+        <w:rPr>
+          <w:b/>
+          <w:bCs/>
+          <w:sz w:val="24"/>
+          <w:szCs w:val="24"/>
+        </w:rPr>
+        <w:t>Bundesministerium für Gesundheit (</w:t>
+      </w:r>
+      <w:r>
+        <w:rPr>
+          <w:b/>
+          <w:bCs/>
+          <w:sz w:val="24"/>
+          <w:szCs w:val="24"/>
+        </w:rPr>
+        <w:t>2023</w:t>
+      </w:r>
+      <w:r>
+        <w:rPr>
+          <w:b/>
+          <w:bCs/>
+          <w:sz w:val="24"/>
+          <w:szCs w:val="24"/>
+        </w:rPr>
+        <w:t xml:space="preserve"> – </w:t>
+      </w:r>
+      <w:r>
+        <w:rPr>
+          <w:b/>
+          <w:bCs/>
+          <w:sz w:val="24"/>
+          <w:szCs w:val="24"/>
+        </w:rPr>
+        <w:t>a</w:t>
+      </w:r>
+      <w:r>
+        <w:rPr>
+          <w:b/>
+          <w:bCs/>
+          <w:sz w:val="24"/>
+          <w:szCs w:val="24"/>
+        </w:rPr>
+        <w:t xml:space="preserve">): </w:t>
+      </w:r>
+      <w:r>
+        <w:rPr>
+          <w:sz w:val="24"/>
+          <w:szCs w:val="24"/>
+        </w:rPr>
+        <w:t>Krankengeld</w:t>
+      </w:r>
+      <w:r>
+        <w:rPr>
+          <w:sz w:val="24"/>
+          <w:szCs w:val="24"/>
+        </w:rPr>
+        <w:t>; Online:</w:t>
+      </w:r>
+    </w:p>
+    <w:tbl>
+      <w:tblPr>
+        <w:tblStyle w:val="Tabellenraster"/>
+        <w:tblW w:w="0" w:type="auto"/>
+        <w:tblLook w:val="04A0" w:firstRow="1" w:lastRow="0" w:firstColumn="1" w:lastColumn="0" w:noHBand="0" w:noVBand="1"/>
+      </w:tblPr>
+      <w:tblGrid>
+        <w:gridCol w:w="562"/>
+        <w:gridCol w:w="8500"/>
+      </w:tblGrid>
+      <w:tr>
+        <w:tc>
+          <w:tcPr>
+            <w:tcW w:w="562" w:type="dxa"/>
+          </w:tcPr>
+          <w:p>
+            <w:pPr>
+              <w:spacing w:line="360" w:lineRule="auto"/>
+              <w:rPr>
+                <w:color w:val="000000" w:themeColor="text1"/>
+                <w:sz w:val="24"/>
+                <w:szCs w:val="24"/>
+              </w:rPr>
+            </w:pPr>
+          </w:p>
+        </w:tc>
+        <w:tc>
+          <w:tcPr>
+            <w:tcW w:w="8500" w:type="dxa"/>
+          </w:tcPr>
+          <w:p>
+            <w:pPr>
+              <w:spacing w:line="360" w:lineRule="auto"/>
+              <w:rPr>
+                <w:color w:val="000000" w:themeColor="text1"/>
+                <w:sz w:val="24"/>
+                <w:szCs w:val="24"/>
+              </w:rPr>
+            </w:pPr>
+            <w:hyperlink r:id="rId22" w:history="1">
+              <w:r>
+                <w:rPr>
+                  <w:rStyle w:val="Hyperlink"/>
+                  <w:sz w:val="24"/>
+                  <w:szCs w:val="24"/>
+                </w:rPr>
+                <w:t>https://www.bundesgesundheitsministerium.de/krankengeld</w:t>
+              </w:r>
+            </w:hyperlink>
+            <w:r>
+              <w:rPr>
+                <w:sz w:val="24"/>
+                <w:szCs w:val="24"/>
+              </w:rPr>
+              <w:t xml:space="preserve"> </w:t>
+            </w:r>
+            <w:r>
+              <w:rPr>
+                <w:color w:val="000000" w:themeColor="text1"/>
+                <w:sz w:val="24"/>
+                <w:szCs w:val="24"/>
+              </w:rPr>
+              <w:t>[letzter Aufruf: 08.10.2023]</w:t>
+            </w:r>
+          </w:p>
+        </w:tc>
+      </w:tr>
+    </w:tbl>
+    <w:p>
+      <w:pPr>
+        <w:spacing w:line="360" w:lineRule="auto"/>
+        <w:rPr>
+          <w:sz w:val="24"/>
+          <w:szCs w:val="24"/>
+        </w:rPr>
+      </w:pPr>
+    </w:p>
+    <w:p>
+      <w:pPr>
+        <w:spacing w:line="360" w:lineRule="auto"/>
+        <w:rPr>
+          <w:sz w:val="24"/>
+          <w:szCs w:val="24"/>
+        </w:rPr>
+      </w:pPr>
+      <w:r>
+        <w:rPr>
+          <w:b/>
+          <w:bCs/>
+          <w:sz w:val="24"/>
+          <w:szCs w:val="24"/>
+        </w:rPr>
+        <w:t xml:space="preserve">Bundesministerium für Gesundheit (2023 - b): </w:t>
+      </w:r>
+      <w:r>
+        <w:rPr>
+          <w:sz w:val="24"/>
+          <w:szCs w:val="24"/>
+        </w:rPr>
+        <w:t>Beiträge</w:t>
+      </w:r>
+      <w:r>
+        <w:rPr>
+          <w:sz w:val="24"/>
+          <w:szCs w:val="24"/>
+        </w:rPr>
+        <w:t>; Online:</w:t>
+      </w:r>
+    </w:p>
+    <w:tbl>
+      <w:tblPr>
+        <w:tblStyle w:val="Tabellenraster"/>
+        <w:tblW w:w="0" w:type="auto"/>
+        <w:tblLook w:val="04A0" w:firstRow="1" w:lastRow="0" w:firstColumn="1" w:lastColumn="0" w:noHBand="0" w:noVBand="1"/>
+      </w:tblPr>
+      <w:tblGrid>
+        <w:gridCol w:w="562"/>
+        <w:gridCol w:w="8500"/>
+      </w:tblGrid>
+      <w:tr>
+        <w:tc>
+          <w:tcPr>
+            <w:tcW w:w="562" w:type="dxa"/>
+          </w:tcPr>
+          <w:p>
+            <w:pPr>
+              <w:spacing w:line="360" w:lineRule="auto"/>
+              <w:rPr>
+                <w:color w:val="000000" w:themeColor="text1"/>
+                <w:sz w:val="24"/>
+                <w:szCs w:val="24"/>
+              </w:rPr>
+            </w:pPr>
+          </w:p>
+        </w:tc>
+        <w:tc>
+          <w:tcPr>
+            <w:tcW w:w="8500" w:type="dxa"/>
+          </w:tcPr>
+          <w:p>
+            <w:pPr>
+              <w:spacing w:line="360" w:lineRule="auto"/>
+              <w:rPr>
+                <w:color w:val="000000" w:themeColor="text1"/>
+                <w:sz w:val="24"/>
+                <w:szCs w:val="24"/>
+              </w:rPr>
+            </w:pPr>
+            <w:hyperlink r:id="rId23" w:history="1">
+              <w:r>
+                <w:rPr>
+                  <w:rStyle w:val="Hyperlink"/>
+                  <w:sz w:val="24"/>
+                  <w:szCs w:val="24"/>
+                </w:rPr>
+                <w:t>https://www.bundesgesundheitsministerium.de/beitraege.html</w:t>
+              </w:r>
+            </w:hyperlink>
+            <w:r>
+              <w:rPr>
+                <w:sz w:val="24"/>
+                <w:szCs w:val="24"/>
+              </w:rPr>
+              <w:t xml:space="preserve"> </w:t>
+            </w:r>
+            <w:r>
+              <w:rPr>
+                <w:color w:val="000000" w:themeColor="text1"/>
+                <w:sz w:val="24"/>
+                <w:szCs w:val="24"/>
+              </w:rPr>
+              <w:t>[letzter Aufruf: 08.10.2023]</w:t>
+            </w:r>
+          </w:p>
+        </w:tc>
+      </w:tr>
+    </w:tbl>
+    <w:p>
+      <w:pPr>
+        <w:spacing w:line="360" w:lineRule="auto"/>
+        <w:rPr>
+          <w:sz w:val="24"/>
+          <w:szCs w:val="24"/>
+        </w:rPr>
+      </w:pPr>
+    </w:p>
+    <w:p>
+      <w:pPr>
+        <w:spacing w:line="360" w:lineRule="auto"/>
+        <w:rPr>
+          <w:sz w:val="24"/>
+          <w:szCs w:val="24"/>
+        </w:rPr>
+      </w:pPr>
+      <w:r>
+        <w:rPr>
+          <w:b/>
+          <w:bCs/>
+          <w:sz w:val="24"/>
+          <w:szCs w:val="24"/>
+        </w:rPr>
+        <w:t xml:space="preserve">Bundesministerium für Gesundheit (2023 - d): </w:t>
+      </w:r>
+      <w:r>
+        <w:rPr>
+          <w:sz w:val="24"/>
+          <w:szCs w:val="24"/>
+        </w:rPr>
+        <w:t>Die Pflegeversicherung</w:t>
+      </w:r>
+      <w:r>
+        <w:rPr>
+          <w:sz w:val="24"/>
+          <w:szCs w:val="24"/>
+        </w:rPr>
+        <w:t>; Online:</w:t>
+      </w:r>
+    </w:p>
+    <w:tbl>
+      <w:tblPr>
+        <w:tblStyle w:val="Tabellenraster"/>
+        <w:tblW w:w="0" w:type="auto"/>
+        <w:tblLook w:val="04A0" w:firstRow="1" w:lastRow="0" w:firstColumn="1" w:lastColumn="0" w:noHBand="0" w:noVBand="1"/>
+      </w:tblPr>
+      <w:tblGrid>
+        <w:gridCol w:w="562"/>
+        <w:gridCol w:w="8500"/>
+      </w:tblGrid>
+      <w:tr>
+        <w:tc>
+          <w:tcPr>
+            <w:tcW w:w="562" w:type="dxa"/>
+          </w:tcPr>
+          <w:p>
+            <w:pPr>
+              <w:spacing w:line="360" w:lineRule="auto"/>
+              <w:rPr>
+                <w:color w:val="000000" w:themeColor="text1"/>
+                <w:sz w:val="24"/>
+                <w:szCs w:val="24"/>
+              </w:rPr>
+            </w:pPr>
+          </w:p>
+        </w:tc>
+        <w:tc>
+          <w:tcPr>
+            <w:tcW w:w="8500" w:type="dxa"/>
+          </w:tcPr>
+          <w:p>
+            <w:pPr>
+              <w:spacing w:line="360" w:lineRule="auto"/>
+              <w:rPr>
+                <w:color w:val="000000" w:themeColor="text1"/>
+                <w:sz w:val="24"/>
+                <w:szCs w:val="24"/>
+              </w:rPr>
+            </w:pPr>
+            <w:hyperlink r:id="rId24" w:history="1">
               <w:r>
                 <w:rPr>
                   <w:rStyle w:val="Hyperlink"/>
@@ -10270,7 +11118,6 @@
                 <w:sz w:val="24"/>
                 <w:szCs w:val="24"/>
               </w:rPr>
-              <w:lastRenderedPageBreak/>
               <w:t>llllllll</w:t>
             </w:r>
           </w:p>
@@ -10303,7 +11150,7 @@
               </w:rPr>
               <w:t xml:space="preserve"> </w:t>
             </w:r>
-            <w:hyperlink r:id="rId20" w:history="1">
+            <w:hyperlink r:id="rId25" w:history="1">
               <w:r>
                 <w:rPr>
                   <w:rStyle w:val="Hyperlink"/>
@@ -10431,7 +11278,7 @@
                 <w:szCs w:val="24"/>
               </w:rPr>
             </w:pPr>
-            <w:hyperlink r:id="rId21" w:history="1">
+            <w:hyperlink r:id="rId26" w:history="1">
               <w:r>
                 <w:rPr>
                   <w:rStyle w:val="Hyperlink"/>
@@ -10540,7 +11387,7 @@
                 <w:szCs w:val="24"/>
               </w:rPr>
             </w:pPr>
-            <w:hyperlink r:id="rId22" w:history="1">
+            <w:hyperlink r:id="rId27" w:history="1">
               <w:r>
                 <w:rPr>
                   <w:rStyle w:val="Hyperlink"/>
@@ -10660,7 +11507,7 @@
                 <w:szCs w:val="24"/>
               </w:rPr>
             </w:pPr>
-            <w:hyperlink r:id="rId23" w:history="1">
+            <w:hyperlink r:id="rId28" w:history="1">
               <w:r>
                 <w:rPr>
                   <w:rStyle w:val="Hyperlink"/>
@@ -10787,7 +11634,7 @@
                 <w:szCs w:val="24"/>
               </w:rPr>
             </w:pPr>
-            <w:hyperlink r:id="rId24" w:history="1">
+            <w:hyperlink r:id="rId29" w:history="1">
               <w:r>
                 <w:rPr>
                   <w:rStyle w:val="Hyperlink"/>
@@ -10930,7 +11777,7 @@
               </w:rPr>
               <w:t xml:space="preserve">Online: </w:t>
             </w:r>
-            <w:hyperlink r:id="rId25" w:history="1">
+            <w:hyperlink r:id="rId30" w:history="1">
               <w:r>
                 <w:rPr>
                   <w:rStyle w:val="Hyperlink"/>
@@ -11071,7 +11918,7 @@
                 <w:szCs w:val="24"/>
               </w:rPr>
             </w:pPr>
-            <w:hyperlink r:id="rId26" w:history="1">
+            <w:hyperlink r:id="rId31" w:history="1">
               <w:r>
                 <w:rPr>
                   <w:rStyle w:val="Hyperlink"/>
@@ -11212,7 +12059,7 @@
               </w:rPr>
               <w:t xml:space="preserve">Online: </w:t>
             </w:r>
-            <w:hyperlink r:id="rId27" w:history="1">
+            <w:hyperlink r:id="rId32" w:history="1">
               <w:r>
                 <w:rPr>
                   <w:rStyle w:val="Hyperlink"/>
@@ -11369,7 +12216,7 @@
               </w:rPr>
               <w:t xml:space="preserve">; Online: </w:t>
             </w:r>
-            <w:hyperlink r:id="rId28" w:history="1">
+            <w:hyperlink r:id="rId33" w:history="1">
               <w:r>
                 <w:rPr>
                   <w:rStyle w:val="Hyperlink"/>
@@ -11478,7 +12325,7 @@
                 <w:szCs w:val="24"/>
               </w:rPr>
             </w:pPr>
-            <w:hyperlink r:id="rId29" w:history="1">
+            <w:hyperlink r:id="rId34" w:history="1">
               <w:r>
                 <w:rPr>
                   <w:rStyle w:val="Hyperlink"/>
@@ -11594,7 +12441,7 @@
                 <w:szCs w:val="24"/>
               </w:rPr>
             </w:pPr>
-            <w:hyperlink r:id="rId30" w:history="1">
+            <w:hyperlink r:id="rId35" w:history="1">
               <w:r>
                 <w:rPr>
                   <w:rStyle w:val="Hyperlink"/>
@@ -11728,7 +12575,7 @@
                 <w:szCs w:val="24"/>
               </w:rPr>
             </w:pPr>
-            <w:hyperlink r:id="rId31" w:history="1">
+            <w:hyperlink r:id="rId36" w:history="1">
               <w:r>
                 <w:rPr>
                   <w:rStyle w:val="Hyperlink"/>
@@ -11847,7 +12694,7 @@
                 <w:szCs w:val="24"/>
               </w:rPr>
             </w:pPr>
-            <w:hyperlink r:id="rId32" w:history="1">
+            <w:hyperlink r:id="rId37" w:history="1">
               <w:r>
                 <w:rPr>
                   <w:rStyle w:val="Hyperlink"/>
@@ -11982,7 +12829,7 @@
                 <w:szCs w:val="24"/>
               </w:rPr>
             </w:pPr>
-            <w:hyperlink r:id="rId33" w:history="1">
+            <w:hyperlink r:id="rId38" w:history="1">
               <w:r>
                 <w:rPr>
                   <w:rStyle w:val="Hyperlink"/>
@@ -12102,7 +12949,7 @@
                 <w:szCs w:val="24"/>
               </w:rPr>
             </w:pPr>
-            <w:hyperlink r:id="rId34" w:history="1">
+            <w:hyperlink r:id="rId39" w:history="1">
               <w:r>
                 <w:rPr>
                   <w:rStyle w:val="Hyperlink"/>
@@ -12229,7 +13076,7 @@
                 <w:szCs w:val="24"/>
               </w:rPr>
             </w:pPr>
-            <w:hyperlink r:id="rId35" w:history="1">
+            <w:hyperlink r:id="rId40" w:history="1">
               <w:r>
                 <w:rPr>
                   <w:rStyle w:val="Hyperlink"/>
@@ -12339,7 +13186,7 @@
                 <w:szCs w:val="24"/>
               </w:rPr>
             </w:pPr>
-            <w:hyperlink r:id="rId36" w:history="1">
+            <w:hyperlink r:id="rId41" w:history="1">
               <w:r>
                 <w:rPr>
                   <w:rStyle w:val="Hyperlink"/>
@@ -12401,7 +13248,6 @@
       <w:bookmarkStart w:id="72" w:name="_Toc147669433"/>
       <w:bookmarkStart w:id="73" w:name="_Toc155363328"/>
       <w:r>
-        <w:lastRenderedPageBreak/>
         <w:t>Anhang</w:t>
       </w:r>
       <w:bookmarkEnd w:id="71"/>
@@ -13238,13 +14084,13 @@
         <w:footnoteRef/>
       </w:r>
       <w:r>
-        <w:t xml:space="preserve"> </w:t>
-      </w:r>
-      <w:r>
-        <w:t xml:space="preserve">Vgl. Bröckermann, Reiner (2021): Seite </w:t>
-      </w:r>
-      <w:r>
-        <w:t>189f.</w:t>
+        <w:t xml:space="preserve"> Vgl. Die Techniker (o.J. – e)</w:t>
+      </w:r>
+      <w:r>
+        <w:t xml:space="preserve">: </w:t>
+      </w:r>
+      <w:r>
+        <w:t xml:space="preserve"> Entgeltfortzahlungsversicherung – Wer kann sich versichern?</w:t>
       </w:r>
     </w:p>
   </w:footnote>
@@ -13260,13 +14106,16 @@
         <w:footnoteRef/>
       </w:r>
       <w:r>
+        <w:t xml:space="preserve"> Vgl. KKH (o.J.)</w:t>
+      </w:r>
+      <w:r>
+        <w:t>:</w:t>
+      </w:r>
+      <w:r>
         <w:t xml:space="preserve"> </w:t>
       </w:r>
       <w:r>
-        <w:t xml:space="preserve">Vgl. Bröckermann, Reiner (2021): Seite </w:t>
-      </w:r>
-      <w:r>
-        <w:t>193</w:t>
+        <w:t>Absicherung im Krankheitsfall, Mutterschutz und Insolvenz</w:t>
       </w:r>
     </w:p>
   </w:footnote>
@@ -13282,7 +14131,28 @@
         <w:footnoteRef/>
       </w:r>
       <w:r>
-        <w:t xml:space="preserve"> Vgl. destatis (o.J.): Tarifbindung von Arbeitnehmern</w:t>
+        <w:t xml:space="preserve"> </w:t>
+      </w:r>
+      <w:r>
+        <w:t xml:space="preserve">Vgl. Die Techniker (o.J. – </w:t>
+      </w:r>
+      <w:r>
+        <w:t>f</w:t>
+      </w:r>
+      <w:r>
+        <w:t>)</w:t>
+      </w:r>
+      <w:r>
+        <w:t xml:space="preserve">: </w:t>
+      </w:r>
+      <w:r>
+        <w:t>U2 - Mutterschaft: Welche Beschäft</w:t>
+      </w:r>
+      <w:r>
+        <w:t>i</w:t>
+      </w:r>
+      <w:r>
+        <w:t>gungsverbote gibt es?</w:t>
       </w:r>
     </w:p>
   </w:footnote>
@@ -13298,13 +14168,13 @@
         <w:footnoteRef/>
       </w:r>
       <w:r>
-        <w:t xml:space="preserve"> Vgl. Hildebrand, Knut / Gebauer, Marcus / Hinrichs, Holger / Mielke, Michael (2018): S</w:t>
-      </w:r>
-      <w:r>
-        <w:t xml:space="preserve">eite </w:t>
-      </w:r>
-      <w:r>
-        <w:t xml:space="preserve">145 </w:t>
+        <w:t xml:space="preserve"> </w:t>
+      </w:r>
+      <w:r>
+        <w:t xml:space="preserve">Vgl. KKH (o.J.): </w:t>
+      </w:r>
+      <w:r>
+        <w:t>Absicherung im Krankheitsfall, Mutterschutz und Insolvenz</w:t>
       </w:r>
     </w:p>
   </w:footnote>
@@ -13320,7 +14190,22 @@
         <w:footnoteRef/>
       </w:r>
       <w:r>
-        <w:t xml:space="preserve"> Vgl. Bröckermann, Reiner (2021): Seite 23</w:t>
+        <w:t xml:space="preserve"> </w:t>
+      </w:r>
+      <w:r>
+        <w:t xml:space="preserve">Die Techniker (o.J. – </w:t>
+      </w:r>
+      <w:r>
+        <w:t>g</w:t>
+      </w:r>
+      <w:r>
+        <w:t>):</w:t>
+      </w:r>
+      <w:r>
+        <w:t xml:space="preserve"> </w:t>
+      </w:r>
+      <w:r>
+        <w:t>Die Insolvenzgeldumlage 2024</w:t>
       </w:r>
     </w:p>
   </w:footnote>
@@ -13336,16 +14221,7 @@
         <w:footnoteRef/>
       </w:r>
       <w:r>
-        <w:t xml:space="preserve"> </w:t>
-      </w:r>
-      <w:r>
-        <w:t>Vgl. Hildebrand, Knut / Gebauer, Marcus / Hinrichs, Holger / Mielke, Michael (2018): S</w:t>
-      </w:r>
-      <w:r>
-        <w:t xml:space="preserve">eite </w:t>
-      </w:r>
-      <w:r>
-        <w:t>145</w:t>
+        <w:t xml:space="preserve"> Vgl. Deutsche Rentenversicherung (o.J. - e): Insolvenzgeldumlage</w:t>
       </w:r>
     </w:p>
   </w:footnote>
@@ -13361,13 +14237,13 @@
         <w:footnoteRef/>
       </w:r>
       <w:r>
-        <w:t xml:space="preserve"> Vgl. </w:t>
-      </w:r>
-      <w:r>
-        <w:t xml:space="preserve">Hildebrand, Knut / Gebauer, Marcus / Hinrichs, Holger / Mielke, Michael (2018): </w:t>
-      </w:r>
-      <w:r>
-        <w:t>Seite 25</w:t>
+        <w:t xml:space="preserve"> </w:t>
+      </w:r>
+      <w:r>
+        <w:t xml:space="preserve">Vgl. Bröckermann, Reiner (2021): Seite </w:t>
+      </w:r>
+      <w:r>
+        <w:t>189f.</w:t>
       </w:r>
     </w:p>
   </w:footnote>
@@ -13383,11 +14259,134 @@
         <w:footnoteRef/>
       </w:r>
       <w:r>
-        <w:t xml:space="preserve"> Tiemeyer, Ernst (2023): Seite 243</w:t>
+        <w:t xml:space="preserve"> </w:t>
+      </w:r>
+      <w:r>
+        <w:t xml:space="preserve">Vgl. Bröckermann, Reiner (2021): Seite </w:t>
+      </w:r>
+      <w:r>
+        <w:t>193</w:t>
       </w:r>
     </w:p>
   </w:footnote>
   <w:footnote w:id="40">
+    <w:p>
+      <w:pPr>
+        <w:pStyle w:val="Funotentext"/>
+      </w:pPr>
+      <w:r>
+        <w:rPr>
+          <w:rStyle w:val="Funotenzeichen"/>
+        </w:rPr>
+        <w:footnoteRef/>
+      </w:r>
+      <w:r>
+        <w:t xml:space="preserve"> Vgl. destatis (o.J.): Tarifbindung von Arbeitnehmern</w:t>
+      </w:r>
+    </w:p>
+  </w:footnote>
+  <w:footnote w:id="41">
+    <w:p>
+      <w:pPr>
+        <w:pStyle w:val="Funotentext"/>
+      </w:pPr>
+      <w:r>
+        <w:rPr>
+          <w:rStyle w:val="Funotenzeichen"/>
+        </w:rPr>
+        <w:footnoteRef/>
+      </w:r>
+      <w:r>
+        <w:t xml:space="preserve"> Vgl. Hildebrand, Knut / Gebauer, Marcus / Hinrichs, Holger / Mielke, Michael (2018): S</w:t>
+      </w:r>
+      <w:r>
+        <w:t xml:space="preserve">eite </w:t>
+      </w:r>
+      <w:r>
+        <w:t xml:space="preserve">145 </w:t>
+      </w:r>
+    </w:p>
+  </w:footnote>
+  <w:footnote w:id="42">
+    <w:p>
+      <w:pPr>
+        <w:pStyle w:val="Funotentext"/>
+      </w:pPr>
+      <w:r>
+        <w:rPr>
+          <w:rStyle w:val="Funotenzeichen"/>
+        </w:rPr>
+        <w:footnoteRef/>
+      </w:r>
+      <w:r>
+        <w:t xml:space="preserve"> Vgl. Bröckermann, Reiner (2021): Seite 23</w:t>
+      </w:r>
+    </w:p>
+  </w:footnote>
+  <w:footnote w:id="43">
+    <w:p>
+      <w:pPr>
+        <w:pStyle w:val="Funotentext"/>
+      </w:pPr>
+      <w:r>
+        <w:rPr>
+          <w:rStyle w:val="Funotenzeichen"/>
+        </w:rPr>
+        <w:footnoteRef/>
+      </w:r>
+      <w:r>
+        <w:t xml:space="preserve"> </w:t>
+      </w:r>
+      <w:r>
+        <w:t>Vgl. Hildebrand, Knut / Gebauer, Marcus / Hinrichs, Holger / Mielke, Michael (2018): S</w:t>
+      </w:r>
+      <w:r>
+        <w:t xml:space="preserve">eite </w:t>
+      </w:r>
+      <w:r>
+        <w:t>145</w:t>
+      </w:r>
+    </w:p>
+  </w:footnote>
+  <w:footnote w:id="44">
+    <w:p>
+      <w:pPr>
+        <w:pStyle w:val="Funotentext"/>
+      </w:pPr>
+      <w:r>
+        <w:rPr>
+          <w:rStyle w:val="Funotenzeichen"/>
+        </w:rPr>
+        <w:footnoteRef/>
+      </w:r>
+      <w:r>
+        <w:t xml:space="preserve"> Vgl. </w:t>
+      </w:r>
+      <w:r>
+        <w:t xml:space="preserve">Hildebrand, Knut / Gebauer, Marcus / Hinrichs, Holger / Mielke, Michael (2018): </w:t>
+      </w:r>
+      <w:r>
+        <w:t>Seite 25</w:t>
+      </w:r>
+    </w:p>
+  </w:footnote>
+  <w:footnote w:id="45">
+    <w:p>
+      <w:pPr>
+        <w:pStyle w:val="Funotentext"/>
+      </w:pPr>
+      <w:r>
+        <w:rPr>
+          <w:rStyle w:val="Funotenzeichen"/>
+        </w:rPr>
+        <w:footnoteRef/>
+      </w:r>
+      <w:r>
+        <w:t xml:space="preserve"> Tiemeyer, Ernst (2023): Seite 243</w:t>
+      </w:r>
+    </w:p>
+  </w:footnote>
+  <w:footnote w:id="46">
     <w:p>
       <w:pPr>
         <w:pStyle w:val="Funotentext"/>

</xml_diff>

<commit_message>
Eigenständigkeitserklärung erstellt; Gliederung aktualisiert; draw.io aktualisiert
</commit_message>
<xml_diff>
--- a/Bachelorarbeit.docx
+++ b/Bachelorarbeit.docx
@@ -45,7 +45,7 @@
             <v:imagedata r:id="rId8" o:title=""/>
             <w10:wrap type="topAndBottom"/>
           </v:shape>
-          <o:OLEObject Type="Embed" ProgID="Word.Picture.8" ShapeID="_x0000_s2050" DrawAspect="Content" ObjectID="_1766166609" r:id="rId9"/>
+          <o:OLEObject Type="Embed" ProgID="Word.Picture.8" ShapeID="_x0000_s2050" DrawAspect="Content" ObjectID="_1766417815" r:id="rId9"/>
         </w:object>
       </w:r>
     </w:p>
@@ -3842,7 +3842,27 @@
                 <w:sz w:val="24"/>
                 <w:szCs w:val="24"/>
               </w:rPr>
-              <w:t>Software as a Service</w:t>
+              <w:t xml:space="preserve">Software </w:t>
+            </w:r>
+            <w:proofErr w:type="spellStart"/>
+            <w:r>
+              <w:rPr>
+                <w:rFonts w:cstheme="minorHAnsi"/>
+                <w:color w:val="000000" w:themeColor="text1"/>
+                <w:sz w:val="24"/>
+                <w:szCs w:val="24"/>
+              </w:rPr>
+              <w:t>as</w:t>
+            </w:r>
+            <w:proofErr w:type="spellEnd"/>
+            <w:r>
+              <w:rPr>
+                <w:rFonts w:cstheme="minorHAnsi"/>
+                <w:color w:val="000000" w:themeColor="text1"/>
+                <w:sz w:val="24"/>
+                <w:szCs w:val="24"/>
+              </w:rPr>
+              <w:t xml:space="preserve"> a Service</w:t>
             </w:r>
           </w:p>
         </w:tc>
@@ -4788,7 +4808,23 @@
           <w:sz w:val="24"/>
           <w:szCs w:val="24"/>
         </w:rPr>
-        <w:t>“ dient der Erlangung des akademischen Grades Bachelor of Science des Studienganges Wirtschaftsin</w:t>
+        <w:t xml:space="preserve">“ dient der Erlangung des akademischen Grades Bachelor </w:t>
+      </w:r>
+      <w:proofErr w:type="spellStart"/>
+      <w:r>
+        <w:rPr>
+          <w:sz w:val="24"/>
+          <w:szCs w:val="24"/>
+        </w:rPr>
+        <w:t>of</w:t>
+      </w:r>
+      <w:proofErr w:type="spellEnd"/>
+      <w:r>
+        <w:rPr>
+          <w:sz w:val="24"/>
+          <w:szCs w:val="24"/>
+        </w:rPr>
+        <w:t xml:space="preserve"> Science des Studienganges Wirtschaftsin</w:t>
       </w:r>
       <w:r>
         <w:rPr>
@@ -5008,7 +5044,23 @@
           <w:sz w:val="24"/>
           <w:szCs w:val="24"/>
         </w:rPr>
-        <w:t xml:space="preserve">Mithilfe von Software as a Service (SaaS), einem Cloud-Computing-Modell, stellen Anbieter Lösungen zu Verfügung, </w:t>
+        <w:t xml:space="preserve">Mithilfe von Software </w:t>
+      </w:r>
+      <w:proofErr w:type="spellStart"/>
+      <w:r>
+        <w:rPr>
+          <w:sz w:val="24"/>
+          <w:szCs w:val="24"/>
+        </w:rPr>
+        <w:t>as</w:t>
+      </w:r>
+      <w:proofErr w:type="spellEnd"/>
+      <w:r>
+        <w:rPr>
+          <w:sz w:val="24"/>
+          <w:szCs w:val="24"/>
+        </w:rPr>
+        <w:t xml:space="preserve"> a Service (SaaS), einem Cloud-Computing-Modell, stellen Anbieter Lösungen zu Verfügung, </w:t>
       </w:r>
       <w:r>
         <w:rPr>
@@ -5076,7 +5128,15 @@
           <w:sz w:val="24"/>
           <w:szCs w:val="24"/>
         </w:rPr>
-        <w:t>Presseinformation der b</w:t>
+        <w:t xml:space="preserve">Presseinformation der </w:t>
+      </w:r>
+      <w:proofErr w:type="spellStart"/>
+      <w:r>
+        <w:rPr>
+          <w:sz w:val="24"/>
+          <w:szCs w:val="24"/>
+        </w:rPr>
+        <w:t>b</w:t>
       </w:r>
       <w:r>
         <w:rPr>
@@ -5085,6 +5145,7 @@
         </w:rPr>
         <w:t>itkom</w:t>
       </w:r>
+      <w:proofErr w:type="spellEnd"/>
       <w:r>
         <w:rPr>
           <w:sz w:val="24"/>
@@ -5400,8 +5461,17 @@
           <w:sz w:val="24"/>
           <w:szCs w:val="24"/>
         </w:rPr>
-        <w:t xml:space="preserve"> relationale Datenbanken und SQL, Mandantenfähigkeit und Testing</w:t>
-      </w:r>
+        <w:t xml:space="preserve"> relationale Datenbanken und SQL, Mandantenfähigkeit und </w:t>
+      </w:r>
+      <w:proofErr w:type="spellStart"/>
+      <w:r>
+        <w:rPr>
+          <w:sz w:val="24"/>
+          <w:szCs w:val="24"/>
+        </w:rPr>
+        <w:t>Testing</w:t>
+      </w:r>
+      <w:proofErr w:type="spellEnd"/>
       <w:r>
         <w:rPr>
           <w:sz w:val="24"/>
@@ -5538,7 +5608,23 @@
           <w:sz w:val="24"/>
           <w:szCs w:val="24"/>
         </w:rPr>
-        <w:t>Für diese Arbeit wird ausschließlich das generische Maskulinum verwendet. Dies soll keine Diskriminierung anderer Geschlechter darstellen, sondern ausschließlich der besseren Lesbarkeit dienen. Personenbezeichnungen beziehen sich stets auf alle Geschlechter.</w:t>
+        <w:t xml:space="preserve">Für diese Arbeit wird </w:t>
+      </w:r>
+      <w:proofErr w:type="gramStart"/>
+      <w:r>
+        <w:rPr>
+          <w:sz w:val="24"/>
+          <w:szCs w:val="24"/>
+        </w:rPr>
+        <w:t>ausschließlich das generische Maskulinum</w:t>
+      </w:r>
+      <w:proofErr w:type="gramEnd"/>
+      <w:r>
+        <w:rPr>
+          <w:sz w:val="24"/>
+          <w:szCs w:val="24"/>
+        </w:rPr>
+        <w:t xml:space="preserve"> verwendet. Dies soll keine Diskriminierung anderer Geschlechter darstellen, sondern ausschließlich der besseren Lesbarkeit dienen. Personenbezeichnungen beziehen sich stets auf alle Geschlechter.</w:t>
       </w:r>
     </w:p>
     <w:p>
@@ -5663,12 +5749,21 @@
         </w:rPr>
         <w:t xml:space="preserve"> </w:t>
       </w:r>
-      <w:r>
-        <w:rPr>
-          <w:sz w:val="24"/>
-          <w:szCs w:val="24"/>
-        </w:rPr>
-        <w:t>Zusätzlich gibt es gesetzliche Umlagen. I</w:t>
+      <w:proofErr w:type="gramStart"/>
+      <w:r>
+        <w:rPr>
+          <w:sz w:val="24"/>
+          <w:szCs w:val="24"/>
+        </w:rPr>
+        <w:t>Zusätzlich</w:t>
+      </w:r>
+      <w:proofErr w:type="gramEnd"/>
+      <w:r>
+        <w:rPr>
+          <w:sz w:val="24"/>
+          <w:szCs w:val="24"/>
+        </w:rPr>
+        <w:t xml:space="preserve"> gibt es gesetzliche Umlagen. I</w:t>
       </w:r>
       <w:r>
         <w:rPr>
@@ -6628,14 +6723,7 @@
           <w:sz w:val="24"/>
           <w:szCs w:val="24"/>
         </w:rPr>
-        <w:t xml:space="preserve"> </w:t>
-      </w:r>
-      <w:r>
-        <w:rPr>
-          <w:sz w:val="24"/>
-          <w:szCs w:val="24"/>
-        </w:rPr>
-        <w:t>Die Beitragsbemessungsgrenzen liegen in West-Berlin und West-Deutschland im Jahr 2024 bei 90.600€ Jahresentgelt und in Ost-Berlin und Ost-Deutschland bei 89.400€.</w:t>
+        <w:t xml:space="preserve"> Die Beitragsbemessungsgrenzen liegen in West-Berlin und West-Deutschland im Jahr 2024 bei 90.600€ Jahresentgelt und in Ost-Berlin und Ost-Deutschland bei 89.400€.</w:t>
       </w:r>
       <w:r>
         <w:rPr>
@@ -7252,35 +7340,7 @@
           <w:sz w:val="24"/>
           <w:szCs w:val="24"/>
         </w:rPr>
-        <w:t xml:space="preserve">Pflichtpraktika, freiwillige Vor- und Nachpraktika ohne Entgelt, verpflichtende Vor- und Nachpraktika und </w:t>
-      </w:r>
-      <w:r>
-        <w:rPr>
-          <w:sz w:val="24"/>
-          <w:szCs w:val="24"/>
-        </w:rPr>
-        <w:t xml:space="preserve">freiwillige Vor- und Nachpraktika </w:t>
-      </w:r>
-      <w:r>
-        <w:rPr>
-          <w:sz w:val="24"/>
-          <w:szCs w:val="24"/>
-        </w:rPr>
-        <w:t>mit</w:t>
-      </w:r>
-      <w:r>
-        <w:rPr>
-          <w:sz w:val="24"/>
-          <w:szCs w:val="24"/>
-        </w:rPr>
-        <w:t xml:space="preserve"> Entgelt</w:t>
-      </w:r>
-      <w:r>
-        <w:rPr>
-          <w:sz w:val="24"/>
-          <w:szCs w:val="24"/>
-        </w:rPr>
-        <w:t>.</w:t>
+        <w:t>Pflichtpraktika, freiwillige Vor- und Nachpraktika ohne Entgelt, verpflichtende Vor- und Nachpraktika und freiwillige Vor- und Nachpraktika mit Entgelt.</w:t>
       </w:r>
     </w:p>
     <w:p>
@@ -8322,10 +8382,12 @@
         </w:numPr>
       </w:pPr>
       <w:bookmarkStart w:id="40" w:name="_Toc155529551"/>
+      <w:proofErr w:type="spellStart"/>
       <w:r>
         <w:t>Testing</w:t>
       </w:r>
       <w:bookmarkEnd w:id="40"/>
+      <w:proofErr w:type="spellEnd"/>
     </w:p>
     <w:p>
       <w:pPr>
@@ -8521,6 +8583,7 @@
       <w:bookmarkEnd w:id="52"/>
     </w:p>
     <w:p/>
+    <w:p/>
     <w:p>
       <w:pPr>
         <w:pStyle w:val="berschrift2"/>
@@ -8537,17 +8600,18 @@
       <w:bookmarkEnd w:id="53"/>
     </w:p>
     <w:p/>
+    <w:p/>
     <w:p>
       <w:pPr>
         <w:pStyle w:val="berschrift2"/>
         <w:numPr>
-          <w:ilvl w:val="0"/>
-          <w:numId w:val="0"/>
+          <w:ilvl w:val="1"/>
+          <w:numId w:val="15"/>
         </w:numPr>
         <w:spacing w:line="360" w:lineRule="auto"/>
       </w:pPr>
       <w:r>
-        <w:t>5.3 Datenmodellierung der Sozialversicherungen</w:t>
+        <w:t>Datenmodellierung</w:t>
       </w:r>
     </w:p>
     <w:p>
@@ -8558,6 +8622,110 @@
           <w:szCs w:val="24"/>
         </w:rPr>
       </w:pPr>
+    </w:p>
+    <w:p>
+      <w:pPr>
+        <w:pStyle w:val="berschrift3"/>
+        <w:numPr>
+          <w:ilvl w:val="2"/>
+          <w:numId w:val="15"/>
+        </w:numPr>
+        <w:spacing w:line="360" w:lineRule="auto"/>
+      </w:pPr>
+      <w:r>
+        <w:t>Sozialversicherungen</w:t>
+      </w:r>
+    </w:p>
+    <w:p>
+      <w:pPr>
+        <w:rPr>
+          <w:sz w:val="24"/>
+          <w:szCs w:val="24"/>
+        </w:rPr>
+      </w:pPr>
+    </w:p>
+    <w:p>
+      <w:pPr>
+        <w:rPr>
+          <w:sz w:val="24"/>
+          <w:szCs w:val="24"/>
+        </w:rPr>
+      </w:pPr>
+    </w:p>
+    <w:p>
+      <w:pPr>
+        <w:pStyle w:val="berschrift3"/>
+        <w:numPr>
+          <w:ilvl w:val="2"/>
+          <w:numId w:val="15"/>
+        </w:numPr>
+        <w:spacing w:line="360" w:lineRule="auto"/>
+      </w:pPr>
+      <w:r>
+        <w:t>Entgelt</w:t>
+      </w:r>
+    </w:p>
+    <w:p>
+      <w:pPr>
+        <w:spacing w:line="360" w:lineRule="auto"/>
+        <w:rPr>
+          <w:sz w:val="24"/>
+          <w:szCs w:val="24"/>
+        </w:rPr>
+      </w:pPr>
+    </w:p>
+    <w:p>
+      <w:pPr>
+        <w:spacing w:line="360" w:lineRule="auto"/>
+        <w:rPr>
+          <w:sz w:val="24"/>
+          <w:szCs w:val="24"/>
+        </w:rPr>
+      </w:pPr>
+    </w:p>
+    <w:p>
+      <w:pPr>
+        <w:pStyle w:val="berschrift3"/>
+        <w:numPr>
+          <w:ilvl w:val="2"/>
+          <w:numId w:val="15"/>
+        </w:numPr>
+        <w:spacing w:line="360" w:lineRule="auto"/>
+      </w:pPr>
+      <w:r>
+        <w:t>Primärschlüsselsetzung in den mitarbeiterbezogenen Assoziationstabellen</w:t>
+      </w:r>
+    </w:p>
+    <w:p>
+      <w:pPr>
+        <w:spacing w:line="360" w:lineRule="auto"/>
+        <w:rPr>
+          <w:sz w:val="24"/>
+          <w:szCs w:val="24"/>
+        </w:rPr>
+      </w:pPr>
+    </w:p>
+    <w:p>
+      <w:pPr>
+        <w:spacing w:line="360" w:lineRule="auto"/>
+        <w:rPr>
+          <w:sz w:val="24"/>
+          <w:szCs w:val="24"/>
+        </w:rPr>
+      </w:pPr>
+    </w:p>
+    <w:p>
+      <w:pPr>
+        <w:pStyle w:val="berschrift3"/>
+        <w:numPr>
+          <w:ilvl w:val="2"/>
+          <w:numId w:val="15"/>
+        </w:numPr>
+        <w:spacing w:line="360" w:lineRule="auto"/>
+      </w:pPr>
+      <w:r>
+        <w:t>Mandant und Nutzer</w:t>
+      </w:r>
     </w:p>
     <w:p>
       <w:pPr>
@@ -8656,7 +8824,6 @@
       <w:bookmarkStart w:id="61" w:name="_Toc147669430"/>
       <w:bookmarkStart w:id="62" w:name="_Toc155529561"/>
       <w:r>
-        <w:lastRenderedPageBreak/>
         <w:t>Integrationstests</w:t>
       </w:r>
       <w:bookmarkEnd w:id="60"/>
@@ -8980,15 +9147,7 @@
                 <w:sz w:val="24"/>
                 <w:szCs w:val="24"/>
               </w:rPr>
-              <w:t xml:space="preserve"> </w:t>
-            </w:r>
-            <w:r>
-              <w:rPr>
-                <w:color w:val="000000" w:themeColor="text1"/>
-                <w:sz w:val="24"/>
-                <w:szCs w:val="24"/>
-              </w:rPr>
-              <w:t xml:space="preserve"> </w:t>
+              <w:t xml:space="preserve">  </w:t>
             </w:r>
             <w:r>
               <w:rPr>
@@ -9398,7 +9557,6 @@
           <w:sz w:val="24"/>
           <w:szCs w:val="24"/>
         </w:rPr>
-        <w:lastRenderedPageBreak/>
         <w:t>BARMER</w:t>
       </w:r>
       <w:r>
@@ -9463,7 +9621,7 @@
                 <w:szCs w:val="24"/>
               </w:rPr>
             </w:pPr>
-            <w:hyperlink r:id="rId16" w:history="1">
+            <w:hyperlink r:id="rId16" w:anchor="Einzugsstelle_was_gilt_bei_privat_krankenversicherten_Beschu00E4ftigten-1057732" w:history="1">
               <w:r>
                 <w:rPr>
                   <w:rStyle w:val="Hyperlink"/>
@@ -9473,29 +9631,31 @@
                 <w:t>https://www.barmer.de/firmenkunden/sozialversicherung/sozialversicherungslexikon/einzugsstelle-1057732#Einzugsstelle_was_gilt_bei_privat_krankenversicherten_Beschu00E4ftigten-1057732</w:t>
               </w:r>
             </w:hyperlink>
-            <w:r>
-              <w:rPr>
-                <w:color w:val="000000" w:themeColor="text1"/>
-                <w:sz w:val="24"/>
-                <w:szCs w:val="24"/>
-              </w:rPr>
-              <w:t xml:space="preserve"> </w:t>
-            </w:r>
-            <w:r>
-              <w:rPr>
-                <w:color w:val="000000" w:themeColor="text1"/>
-                <w:sz w:val="24"/>
-                <w:szCs w:val="24"/>
-              </w:rPr>
-              <w:t xml:space="preserve">  </w:t>
-            </w:r>
-            <w:r>
-              <w:rPr>
-                <w:color w:val="000000" w:themeColor="text1"/>
-                <w:sz w:val="24"/>
-                <w:szCs w:val="24"/>
-              </w:rPr>
-              <w:t>[letz</w:t>
+            <w:proofErr w:type="gramStart"/>
+            <w:r>
+              <w:rPr>
+                <w:color w:val="000000" w:themeColor="text1"/>
+                <w:sz w:val="24"/>
+                <w:szCs w:val="24"/>
+              </w:rPr>
+              <w:t xml:space="preserve">   </w:t>
+            </w:r>
+            <w:r>
+              <w:rPr>
+                <w:color w:val="000000" w:themeColor="text1"/>
+                <w:sz w:val="24"/>
+                <w:szCs w:val="24"/>
+              </w:rPr>
+              <w:t>[</w:t>
+            </w:r>
+            <w:proofErr w:type="gramEnd"/>
+            <w:r>
+              <w:rPr>
+                <w:color w:val="000000" w:themeColor="text1"/>
+                <w:sz w:val="24"/>
+                <w:szCs w:val="24"/>
+              </w:rPr>
+              <w:t>letz</w:t>
             </w:r>
             <w:r>
               <w:rPr>
@@ -9654,14 +9814,30 @@
           <w:sz w:val="24"/>
           <w:szCs w:val="24"/>
         </w:rPr>
-        <w:t xml:space="preserve"> (o.J.): Wer ist versichert?</w:t>
-      </w:r>
-      <w:r>
-        <w:rPr>
-          <w:sz w:val="24"/>
-          <w:szCs w:val="24"/>
-        </w:rPr>
-        <w:t xml:space="preserve">; Online: </w:t>
+        <w:t xml:space="preserve"> (o.J.): Wer ist </w:t>
+      </w:r>
+      <w:proofErr w:type="gramStart"/>
+      <w:r>
+        <w:rPr>
+          <w:sz w:val="24"/>
+          <w:szCs w:val="24"/>
+        </w:rPr>
+        <w:t>versichert?</w:t>
+      </w:r>
+      <w:r>
+        <w:rPr>
+          <w:sz w:val="24"/>
+          <w:szCs w:val="24"/>
+        </w:rPr>
+        <w:t>;</w:t>
+      </w:r>
+      <w:proofErr w:type="gramEnd"/>
+      <w:r>
+        <w:rPr>
+          <w:sz w:val="24"/>
+          <w:szCs w:val="24"/>
+        </w:rPr>
+        <w:t xml:space="preserve"> Online: </w:t>
       </w:r>
     </w:p>
     <w:tbl>
@@ -9948,7 +10124,7 @@
                 <w:szCs w:val="24"/>
               </w:rPr>
             </w:pPr>
-            <w:hyperlink r:id="rId20" w:history="1">
+            <w:hyperlink r:id="rId20" w:anchor="AllgemeineFragen" w:history="1">
               <w:r>
                 <w:rPr>
                   <w:rStyle w:val="Hyperlink"/>
@@ -10003,6 +10179,7 @@
           <w:szCs w:val="24"/>
         </w:rPr>
       </w:pPr>
+      <w:proofErr w:type="spellStart"/>
       <w:r>
         <w:rPr>
           <w:b/>
@@ -10012,12 +10189,29 @@
         </w:rPr>
         <w:t>Bröckermann</w:t>
       </w:r>
-      <w:r>
-        <w:rPr>
-          <w:sz w:val="24"/>
-          <w:szCs w:val="24"/>
-        </w:rPr>
-        <w:t xml:space="preserve">, Reiner (2021): Personalwirtschaft – Lehr- und Überungsbuch für Human </w:t>
+      <w:proofErr w:type="spellEnd"/>
+      <w:r>
+        <w:rPr>
+          <w:sz w:val="24"/>
+          <w:szCs w:val="24"/>
+        </w:rPr>
+        <w:t xml:space="preserve">, Reiner (2021): Personalwirtschaft – Lehr- und </w:t>
+      </w:r>
+      <w:proofErr w:type="spellStart"/>
+      <w:r>
+        <w:rPr>
+          <w:sz w:val="24"/>
+          <w:szCs w:val="24"/>
+        </w:rPr>
+        <w:t>Überungsbuch</w:t>
+      </w:r>
+      <w:proofErr w:type="spellEnd"/>
+      <w:r>
+        <w:rPr>
+          <w:sz w:val="24"/>
+          <w:szCs w:val="24"/>
+        </w:rPr>
+        <w:t xml:space="preserve"> für Human </w:t>
       </w:r>
     </w:p>
     <w:tbl>
@@ -10208,55 +10402,7 @@
                   <w:sz w:val="24"/>
                   <w:szCs w:val="24"/>
                 </w:rPr>
-                <w:t>https://www.bmas.de/DE/</w:t>
-              </w:r>
-              <w:r>
-                <w:rPr>
-                  <w:rStyle w:val="Hyperlink"/>
-                  <w:sz w:val="24"/>
-                  <w:szCs w:val="24"/>
-                </w:rPr>
-                <w:t>S</w:t>
-              </w:r>
-              <w:r>
-                <w:rPr>
-                  <w:rStyle w:val="Hyperlink"/>
-                  <w:sz w:val="24"/>
-                  <w:szCs w:val="24"/>
-                </w:rPr>
-                <w:t>oziales/Sozialver</w:t>
-              </w:r>
-              <w:r>
-                <w:rPr>
-                  <w:rStyle w:val="Hyperlink"/>
-                  <w:sz w:val="24"/>
-                  <w:szCs w:val="24"/>
-                </w:rPr>
-                <w:t>s</w:t>
-              </w:r>
-              <w:r>
-                <w:rPr>
-                  <w:rStyle w:val="Hyperlink"/>
-                  <w:sz w:val="24"/>
-                  <w:szCs w:val="24"/>
-                </w:rPr>
-                <w:t>i</w:t>
-              </w:r>
-              <w:r>
-                <w:rPr>
-                  <w:rStyle w:val="Hyperlink"/>
-                  <w:sz w:val="24"/>
-                  <w:szCs w:val="24"/>
-                </w:rPr>
-                <w:t>c</w:t>
-              </w:r>
-              <w:r>
-                <w:rPr>
-                  <w:rStyle w:val="Hyperlink"/>
-                  <w:sz w:val="24"/>
-                  <w:szCs w:val="24"/>
-                </w:rPr>
-                <w:t>herung/sozialversicherung-art.html</w:t>
+                <w:t>https://www.bmas.de/DE/Soziales/Sozialversicherung/sozialversicherung-art.html</w:t>
               </w:r>
             </w:hyperlink>
             <w:r>
@@ -10503,14 +10649,30 @@
           <w:sz w:val="24"/>
           <w:szCs w:val="24"/>
         </w:rPr>
-        <w:t xml:space="preserve"> (o.J.): Wer ist unfallversichert?</w:t>
-      </w:r>
-      <w:r>
-        <w:rPr>
-          <w:sz w:val="24"/>
-          <w:szCs w:val="24"/>
-        </w:rPr>
-        <w:t>; Online:</w:t>
+        <w:t xml:space="preserve"> (o.J.): Wer ist </w:t>
+      </w:r>
+      <w:proofErr w:type="gramStart"/>
+      <w:r>
+        <w:rPr>
+          <w:sz w:val="24"/>
+          <w:szCs w:val="24"/>
+        </w:rPr>
+        <w:t>unfallversichert?</w:t>
+      </w:r>
+      <w:r>
+        <w:rPr>
+          <w:sz w:val="24"/>
+          <w:szCs w:val="24"/>
+        </w:rPr>
+        <w:t>;</w:t>
+      </w:r>
+      <w:proofErr w:type="gramEnd"/>
+      <w:r>
+        <w:rPr>
+          <w:sz w:val="24"/>
+          <w:szCs w:val="24"/>
+        </w:rPr>
+        <w:t xml:space="preserve"> Online:</w:t>
       </w:r>
     </w:p>
     <w:tbl>
@@ -10730,39 +10892,7 @@
                   <w:sz w:val="24"/>
                   <w:szCs w:val="24"/>
                 </w:rPr>
-                <w:t>https://www.bund</w:t>
-              </w:r>
-              <w:r>
-                <w:rPr>
-                  <w:rStyle w:val="Hyperlink"/>
-                  <w:sz w:val="24"/>
-                  <w:szCs w:val="24"/>
-                </w:rPr>
-                <w:t>e</w:t>
-              </w:r>
-              <w:r>
-                <w:rPr>
-                  <w:rStyle w:val="Hyperlink"/>
-                  <w:sz w:val="24"/>
-                  <w:szCs w:val="24"/>
-                </w:rPr>
-                <w:t>sgesundheitsministerium.de/service/begriffe-von-a-z/l/leistungs</w:t>
-              </w:r>
-              <w:r>
-                <w:rPr>
-                  <w:rStyle w:val="Hyperlink"/>
-                  <w:sz w:val="24"/>
-                  <w:szCs w:val="24"/>
-                </w:rPr>
-                <w:t>k</w:t>
-              </w:r>
-              <w:r>
-                <w:rPr>
-                  <w:rStyle w:val="Hyperlink"/>
-                  <w:sz w:val="24"/>
-                  <w:szCs w:val="24"/>
-                </w:rPr>
-                <w:t>atalog</w:t>
+                <w:t>https://www.bundesgesundheitsministerium.de/service/begriffe-von-a-z/l/leistungskatalog</w:t>
               </w:r>
             </w:hyperlink>
             <w:r>
@@ -11013,39 +11143,7 @@
                   <w:sz w:val="24"/>
                   <w:szCs w:val="24"/>
                 </w:rPr>
-                <w:t>https://www.bundesg</w:t>
-              </w:r>
-              <w:r>
-                <w:rPr>
-                  <w:rStyle w:val="Hyperlink"/>
-                  <w:sz w:val="24"/>
-                  <w:szCs w:val="24"/>
-                </w:rPr>
-                <w:t>e</w:t>
-              </w:r>
-              <w:r>
-                <w:rPr>
-                  <w:rStyle w:val="Hyperlink"/>
-                  <w:sz w:val="24"/>
-                  <w:szCs w:val="24"/>
-                </w:rPr>
-                <w:t>su</w:t>
-              </w:r>
-              <w:r>
-                <w:rPr>
-                  <w:rStyle w:val="Hyperlink"/>
-                  <w:sz w:val="24"/>
-                  <w:szCs w:val="24"/>
-                </w:rPr>
-                <w:t>n</w:t>
-              </w:r>
-              <w:r>
-                <w:rPr>
-                  <w:rStyle w:val="Hyperlink"/>
-                  <w:sz w:val="24"/>
-                  <w:szCs w:val="24"/>
-                </w:rPr>
-                <w:t>dheitsministerium.de/krankengeld</w:t>
+                <w:t>https://www.bundesgesundheitsministerium.de/krankengeld</w:t>
               </w:r>
             </w:hyperlink>
             <w:r>
@@ -11499,6 +11597,7 @@
           <w:szCs w:val="24"/>
         </w:rPr>
       </w:pPr>
+      <w:proofErr w:type="spellStart"/>
       <w:r>
         <w:rPr>
           <w:b/>
@@ -11508,6 +11607,7 @@
         </w:rPr>
         <w:t>destatis</w:t>
       </w:r>
+      <w:proofErr w:type="spellEnd"/>
       <w:r>
         <w:rPr>
           <w:sz w:val="24"/>
@@ -11963,6 +12063,7 @@
                 <w:szCs w:val="24"/>
               </w:rPr>
             </w:pPr>
+            <w:proofErr w:type="spellStart"/>
             <w:r>
               <w:rPr>
                 <w:color w:val="FFFFFF" w:themeColor="background1"/>
@@ -11971,6 +12072,7 @@
               </w:rPr>
               <w:t>llllllll</w:t>
             </w:r>
+            <w:proofErr w:type="spellEnd"/>
           </w:p>
         </w:tc>
         <w:tc>
@@ -12008,23 +12110,7 @@
                   <w:sz w:val="24"/>
                   <w:szCs w:val="24"/>
                 </w:rPr>
-                <w:t>https://www.deutsche-rentenversicherung.de/</w:t>
-              </w:r>
-              <w:r>
-                <w:rPr>
-                  <w:rStyle w:val="Hyperlink"/>
-                  <w:sz w:val="24"/>
-                  <w:szCs w:val="24"/>
-                </w:rPr>
-                <w:t>S</w:t>
-              </w:r>
-              <w:r>
-                <w:rPr>
-                  <w:rStyle w:val="Hyperlink"/>
-                  <w:sz w:val="24"/>
-                  <w:szCs w:val="24"/>
-                </w:rPr>
-                <w:t>haredDocs/Glossareintraege/DE/A/arbeitslosenversicherung_arbeitsfoerderung.html</w:t>
+                <w:t>https://www.deutsche-rentenversicherung.de/SharedDocs/Glossareintraege/DE/A/arbeitslosenversicherung_arbeitsfoerderung.html</w:t>
               </w:r>
             </w:hyperlink>
             <w:r>
@@ -12087,6 +12173,7 @@
           <w:sz w:val="24"/>
           <w:szCs w:val="24"/>
         </w:rPr>
+        <w:lastRenderedPageBreak/>
         <w:t>Deutsche Rentenversicherung</w:t>
       </w:r>
       <w:r>
@@ -12299,23 +12386,7 @@
                   <w:sz w:val="24"/>
                   <w:szCs w:val="24"/>
                 </w:rPr>
-                <w:t>https://www.deutsche-rentenversicherung.de/DRV/DE/Beratung-und-Kontakt/Beratung-suchen-und</w:t>
-              </w:r>
-              <w:r>
-                <w:rPr>
-                  <w:rStyle w:val="Hyperlink"/>
-                  <w:sz w:val="24"/>
-                  <w:szCs w:val="24"/>
-                </w:rPr>
-                <w:t>-</w:t>
-              </w:r>
-              <w:r>
-                <w:rPr>
-                  <w:rStyle w:val="Hyperlink"/>
-                  <w:sz w:val="24"/>
-                  <w:szCs w:val="24"/>
-                </w:rPr>
-                <w:t>buchen/Meinen-Traeger-finden/meinen-traeger-finden.html</w:t>
+                <w:t>https://www.deutsche-rentenversicherung.de/DRV/DE/Beratung-und-Kontakt/Beratung-suchen-und-buchen/Meinen-Traeger-finden/meinen-traeger-finden.html</w:t>
               </w:r>
             </w:hyperlink>
             <w:r>
@@ -12461,32 +12532,7 @@
                   <w:sz w:val="24"/>
                   <w:szCs w:val="24"/>
                 </w:rPr>
-                <w:t>https://www.deutsche-rentenversicherung.de/DRV/DE/Rente/Arbeitnehmer-und-Selbststaendige/02_</w:t>
-              </w:r>
-              <w:r>
-                <w:rPr>
-                  <w:rStyle w:val="Hyperlink"/>
-                  <w:sz w:val="24"/>
-                  <w:szCs w:val="24"/>
-                </w:rPr>
-                <w:t>P</w:t>
-              </w:r>
-              <w:r>
-                <w:rPr>
-                  <w:rStyle w:val="Hyperlink"/>
-                  <w:sz w:val="24"/>
-                  <w:szCs w:val="24"/>
-                </w:rPr>
-                <w:t>flicht-und-freiwillig-Versicherte/pflicht-und-freiwillig-</w:t>
-              </w:r>
-              <w:r>
-                <w:rPr>
-                  <w:rStyle w:val="Hyperlink"/>
-                  <w:sz w:val="24"/>
-                  <w:szCs w:val="24"/>
-                </w:rPr>
-                <w:lastRenderedPageBreak/>
-                <w:t>versicherte_Inhalt_01_selbstaendig_und_pflichtversichert.html</w:t>
+                <w:t>https://www.deutsche-rentenversicherung.de/DRV/DE/Rente/Arbeitnehmer-und-Selbststaendige/02_Pflicht-und-freiwillig-Versicherte/pflicht-und-freiwillig-versicherte_Inhalt_01_selbstaendig_und_pflichtversichert.html</w:t>
               </w:r>
             </w:hyperlink>
             <w:r>
@@ -12938,35 +12984,7 @@
           <w:sz w:val="24"/>
           <w:szCs w:val="24"/>
         </w:rPr>
-        <w:t>(</w:t>
-      </w:r>
-      <w:r>
-        <w:rPr>
-          <w:sz w:val="24"/>
-          <w:szCs w:val="24"/>
-        </w:rPr>
-        <w:t>o.J.</w:t>
-      </w:r>
-      <w:r>
-        <w:rPr>
-          <w:sz w:val="24"/>
-          <w:szCs w:val="24"/>
-        </w:rPr>
-        <w:t xml:space="preserve"> - </w:t>
-      </w:r>
-      <w:r>
-        <w:rPr>
-          <w:sz w:val="24"/>
-          <w:szCs w:val="24"/>
-        </w:rPr>
-        <w:t>b</w:t>
-      </w:r>
-      <w:r>
-        <w:rPr>
-          <w:sz w:val="24"/>
-          <w:szCs w:val="24"/>
-        </w:rPr>
-        <w:t>):</w:t>
+        <w:t>(o.J. - b):</w:t>
       </w:r>
       <w:r>
         <w:rPr>
@@ -13029,39 +13047,7 @@
                   <w:sz w:val="24"/>
                   <w:szCs w:val="24"/>
                 </w:rPr>
-                <w:t>https://www.tk.de/techniker/leistungen-und-mitgliedschaft/informationen-versicherte/ve</w:t>
-              </w:r>
-              <w:r>
-                <w:rPr>
-                  <w:rStyle w:val="Hyperlink"/>
-                  <w:sz w:val="24"/>
-                  <w:szCs w:val="24"/>
-                </w:rPr>
-                <w:t>r</w:t>
-              </w:r>
-              <w:r>
-                <w:rPr>
-                  <w:rStyle w:val="Hyperlink"/>
-                  <w:sz w:val="24"/>
-                  <w:szCs w:val="24"/>
-                </w:rPr>
-                <w:t>aenderung-berufliche-situation/versichert-als-arbeitnehmer/beitraege-fuer</w:t>
-              </w:r>
-              <w:r>
-                <w:rPr>
-                  <w:rStyle w:val="Hyperlink"/>
-                  <w:sz w:val="24"/>
-                  <w:szCs w:val="24"/>
-                </w:rPr>
-                <w:t>-</w:t>
-              </w:r>
-              <w:r>
-                <w:rPr>
-                  <w:rStyle w:val="Hyperlink"/>
-                  <w:sz w:val="24"/>
-                  <w:szCs w:val="24"/>
-                </w:rPr>
-                <w:t>beschaeftigte/ermaessigter-beitragssatz-personenkreis-2005506</w:t>
+                <w:t>https://www.tk.de/techniker/leistungen-und-mitgliedschaft/informationen-versicherte/veraenderung-berufliche-situation/versichert-als-arbeitnehmer/beitraege-fuer-beschaeftigte/ermaessigter-beitragssatz-personenkreis-2005506</w:t>
               </w:r>
             </w:hyperlink>
             <w:r>
@@ -13130,14 +13116,30 @@
           <w:sz w:val="24"/>
           <w:szCs w:val="24"/>
         </w:rPr>
-        <w:t xml:space="preserve"> (o.J. – c): Wie hoch sind die Beitragsbemessungsgrenzen?</w:t>
-      </w:r>
-      <w:r>
-        <w:rPr>
-          <w:sz w:val="24"/>
-          <w:szCs w:val="24"/>
-        </w:rPr>
-        <w:t>; Online:</w:t>
+        <w:t xml:space="preserve"> (o.J. – c): Wie hoch sind die </w:t>
+      </w:r>
+      <w:proofErr w:type="gramStart"/>
+      <w:r>
+        <w:rPr>
+          <w:sz w:val="24"/>
+          <w:szCs w:val="24"/>
+        </w:rPr>
+        <w:t>Beitragsbemessungsgrenzen?</w:t>
+      </w:r>
+      <w:r>
+        <w:rPr>
+          <w:sz w:val="24"/>
+          <w:szCs w:val="24"/>
+        </w:rPr>
+        <w:t>;</w:t>
+      </w:r>
+      <w:proofErr w:type="gramEnd"/>
+      <w:r>
+        <w:rPr>
+          <w:sz w:val="24"/>
+          <w:szCs w:val="24"/>
+        </w:rPr>
+        <w:t xml:space="preserve"> Online:</w:t>
       </w:r>
     </w:p>
     <w:tbl>
@@ -13186,55 +13188,7 @@
                   <w:sz w:val="24"/>
                   <w:szCs w:val="24"/>
                 </w:rPr>
-                <w:t>https://www</w:t>
-              </w:r>
-              <w:r>
-                <w:rPr>
-                  <w:rStyle w:val="Hyperlink"/>
-                  <w:sz w:val="24"/>
-                  <w:szCs w:val="24"/>
-                </w:rPr>
-                <w:t>.</w:t>
-              </w:r>
-              <w:r>
-                <w:rPr>
-                  <w:rStyle w:val="Hyperlink"/>
-                  <w:sz w:val="24"/>
-                  <w:szCs w:val="24"/>
-                </w:rPr>
-                <w:t>tk.d</w:t>
-              </w:r>
-              <w:r>
-                <w:rPr>
-                  <w:rStyle w:val="Hyperlink"/>
-                  <w:sz w:val="24"/>
-                  <w:szCs w:val="24"/>
-                </w:rPr>
-                <w:t>e</w:t>
-              </w:r>
-              <w:r>
-                <w:rPr>
-                  <w:rStyle w:val="Hyperlink"/>
-                  <w:sz w:val="24"/>
-                  <w:szCs w:val="24"/>
-                </w:rPr>
-                <w:t>/firmenkunden/versich</w:t>
-              </w:r>
-              <w:r>
-                <w:rPr>
-                  <w:rStyle w:val="Hyperlink"/>
-                  <w:sz w:val="24"/>
-                  <w:szCs w:val="24"/>
-                </w:rPr>
-                <w:t>e</w:t>
-              </w:r>
-              <w:r>
-                <w:rPr>
-                  <w:rStyle w:val="Hyperlink"/>
-                  <w:sz w:val="24"/>
-                  <w:szCs w:val="24"/>
-                </w:rPr>
-                <w:t>rung/beitraege-faq/zahlen-und-grenzwerte/beitragsbemessungsgrenzen-2033026</w:t>
+                <w:t>https://www.tk.de/firmenkunden/versicherung/beitraege-faq/zahlen-und-grenzwerte/beitragsbemessungsgrenzen-2033026</w:t>
               </w:r>
             </w:hyperlink>
             <w:r>
@@ -13305,14 +13259,30 @@
           <w:sz w:val="24"/>
           <w:szCs w:val="24"/>
         </w:rPr>
-        <w:t xml:space="preserve"> (o.J. - d): Was ist die Jahresarbeitsentgeltgrenze und wie hoch ist sie?</w:t>
-      </w:r>
-      <w:r>
-        <w:rPr>
-          <w:sz w:val="24"/>
-          <w:szCs w:val="24"/>
-        </w:rPr>
-        <w:t>; Online:</w:t>
+        <w:t xml:space="preserve"> (o.J. - d): Was ist die Jahresarbeitsentgeltgrenze und wie hoch ist </w:t>
+      </w:r>
+      <w:proofErr w:type="gramStart"/>
+      <w:r>
+        <w:rPr>
+          <w:sz w:val="24"/>
+          <w:szCs w:val="24"/>
+        </w:rPr>
+        <w:t>sie?</w:t>
+      </w:r>
+      <w:r>
+        <w:rPr>
+          <w:sz w:val="24"/>
+          <w:szCs w:val="24"/>
+        </w:rPr>
+        <w:t>;</w:t>
+      </w:r>
+      <w:proofErr w:type="gramEnd"/>
+      <w:r>
+        <w:rPr>
+          <w:sz w:val="24"/>
+          <w:szCs w:val="24"/>
+        </w:rPr>
+        <w:t xml:space="preserve"> Online:</w:t>
       </w:r>
     </w:p>
     <w:tbl>
@@ -13361,23 +13331,7 @@
                   <w:sz w:val="24"/>
                   <w:szCs w:val="24"/>
                 </w:rPr>
-                <w:t>https://www.tk.de/firmenkunden/v</w:t>
-              </w:r>
-              <w:r>
-                <w:rPr>
-                  <w:rStyle w:val="Hyperlink"/>
-                  <w:sz w:val="24"/>
-                  <w:szCs w:val="24"/>
-                </w:rPr>
-                <w:t>e</w:t>
-              </w:r>
-              <w:r>
-                <w:rPr>
-                  <w:rStyle w:val="Hyperlink"/>
-                  <w:sz w:val="24"/>
-                  <w:szCs w:val="24"/>
-                </w:rPr>
-                <w:t>rsicherung/beitraege-faq/zahlen-und-grenzwerte/hoehe-der-jahresarbeitsentgeltgrenze-2033028?tkcm=aaus</w:t>
+                <w:t>https://www.tk.de/firmenkunden/versicherung/beitraege-faq/zahlen-und-grenzwerte/hoehe-der-jahresarbeitsentgeltgrenze-2033028?tkcm=aaus</w:t>
               </w:r>
             </w:hyperlink>
             <w:r>
@@ -13449,6 +13403,7 @@
         </w:rPr>
         <w:t>(</w:t>
       </w:r>
+      <w:proofErr w:type="spellStart"/>
       <w:r>
         <w:rPr>
           <w:sz w:val="24"/>
@@ -13456,6 +13411,7 @@
         </w:rPr>
         <w:t>o.J</w:t>
       </w:r>
+      <w:proofErr w:type="spellEnd"/>
       <w:r>
         <w:rPr>
           <w:sz w:val="24"/>
@@ -13545,23 +13501,7 @@
                   <w:sz w:val="24"/>
                   <w:szCs w:val="24"/>
                 </w:rPr>
-                <w:t>https://www.tk.de/firmenkunden/versicherung/beitraege-faq/pflegereform-2023/wie-hoch-ist-p</w:t>
-              </w:r>
-              <w:r>
-                <w:rPr>
-                  <w:rStyle w:val="Hyperlink"/>
-                  <w:sz w:val="24"/>
-                  <w:szCs w:val="24"/>
-                </w:rPr>
-                <w:t>v</w:t>
-              </w:r>
-              <w:r>
-                <w:rPr>
-                  <w:rStyle w:val="Hyperlink"/>
-                  <w:sz w:val="24"/>
-                  <w:szCs w:val="24"/>
-                </w:rPr>
-                <w:t>-beitrag-ab-01072023-2149454?tkcm=aaus</w:t>
+                <w:t>https://www.tk.de/firmenkunden/versicherung/beitraege-faq/pflegereform-2023/wie-hoch-ist-pv-beitrag-ab-01072023-2149454?tkcm=aaus</w:t>
               </w:r>
             </w:hyperlink>
             <w:r>
@@ -13631,35 +13571,7 @@
           <w:sz w:val="24"/>
           <w:szCs w:val="24"/>
         </w:rPr>
-        <w:t>(</w:t>
-      </w:r>
-      <w:r>
-        <w:rPr>
-          <w:sz w:val="24"/>
-          <w:szCs w:val="24"/>
-        </w:rPr>
-        <w:t>o.J.</w:t>
-      </w:r>
-      <w:r>
-        <w:rPr>
-          <w:sz w:val="24"/>
-          <w:szCs w:val="24"/>
-        </w:rPr>
-        <w:t xml:space="preserve"> - </w:t>
-      </w:r>
-      <w:r>
-        <w:rPr>
-          <w:sz w:val="24"/>
-          <w:szCs w:val="24"/>
-        </w:rPr>
-        <w:t>f</w:t>
-      </w:r>
-      <w:r>
-        <w:rPr>
-          <w:sz w:val="24"/>
-          <w:szCs w:val="24"/>
-        </w:rPr>
-        <w:t>):</w:t>
+        <w:t>(o.J. - f):</w:t>
       </w:r>
       <w:r>
         <w:rPr>
@@ -13673,14 +13585,30 @@
           <w:sz w:val="24"/>
           <w:szCs w:val="24"/>
         </w:rPr>
-        <w:t>Wie sind die aktuellen Beitragssätze in der Sozialversicherung?</w:t>
-      </w:r>
-      <w:r>
-        <w:rPr>
-          <w:sz w:val="24"/>
-          <w:szCs w:val="24"/>
-        </w:rPr>
-        <w:t xml:space="preserve">; </w:t>
+        <w:t xml:space="preserve">Wie sind die aktuellen Beitragssätze in der </w:t>
+      </w:r>
+      <w:proofErr w:type="gramStart"/>
+      <w:r>
+        <w:rPr>
+          <w:sz w:val="24"/>
+          <w:szCs w:val="24"/>
+        </w:rPr>
+        <w:t>Sozialversicherung?</w:t>
+      </w:r>
+      <w:r>
+        <w:rPr>
+          <w:sz w:val="24"/>
+          <w:szCs w:val="24"/>
+        </w:rPr>
+        <w:t>;</w:t>
+      </w:r>
+      <w:proofErr w:type="gramEnd"/>
+      <w:r>
+        <w:rPr>
+          <w:sz w:val="24"/>
+          <w:szCs w:val="24"/>
+        </w:rPr>
+        <w:t xml:space="preserve"> </w:t>
       </w:r>
     </w:p>
     <w:tbl>
@@ -13736,23 +13664,7 @@
                   <w:sz w:val="24"/>
                   <w:szCs w:val="24"/>
                 </w:rPr>
-                <w:t>https://www.tk.de/firmenkunden/versicherung/beitraege-faq/beitragssaet</w:t>
-              </w:r>
-              <w:r>
-                <w:rPr>
-                  <w:rStyle w:val="Hyperlink"/>
-                  <w:sz w:val="24"/>
-                  <w:szCs w:val="24"/>
-                </w:rPr>
-                <w:t>z</w:t>
-              </w:r>
-              <w:r>
-                <w:rPr>
-                  <w:rStyle w:val="Hyperlink"/>
-                  <w:sz w:val="24"/>
-                  <w:szCs w:val="24"/>
-                </w:rPr>
-                <w:t>e/aktuelle-beitragssaetze-in-der-sozialversicherung-2031554</w:t>
+                <w:t>https://www.tk.de/firmenkunden/versicherung/beitraege-faq/beitragssaetze/aktuelle-beitragssaetze-in-der-sozialversicherung-2031554</w:t>
               </w:r>
             </w:hyperlink>
             <w:r>
@@ -13849,14 +13761,30 @@
           <w:sz w:val="24"/>
           <w:szCs w:val="24"/>
         </w:rPr>
-        <w:t xml:space="preserve"> Entgeltfortzahlungsversicherung – Wer kann sich versichern?</w:t>
-      </w:r>
-      <w:r>
-        <w:rPr>
-          <w:sz w:val="24"/>
-          <w:szCs w:val="24"/>
-        </w:rPr>
-        <w:t xml:space="preserve">; </w:t>
+        <w:t xml:space="preserve"> Entgeltfortzahlungsversicherung – Wer kann sich </w:t>
+      </w:r>
+      <w:proofErr w:type="gramStart"/>
+      <w:r>
+        <w:rPr>
+          <w:sz w:val="24"/>
+          <w:szCs w:val="24"/>
+        </w:rPr>
+        <w:t>versichern?</w:t>
+      </w:r>
+      <w:r>
+        <w:rPr>
+          <w:sz w:val="24"/>
+          <w:szCs w:val="24"/>
+        </w:rPr>
+        <w:t>;</w:t>
+      </w:r>
+      <w:proofErr w:type="gramEnd"/>
+      <w:r>
+        <w:rPr>
+          <w:sz w:val="24"/>
+          <w:szCs w:val="24"/>
+        </w:rPr>
+        <w:t xml:space="preserve"> </w:t>
       </w:r>
     </w:p>
     <w:tbl>
@@ -13993,14 +13921,30 @@
           <w:sz w:val="24"/>
           <w:szCs w:val="24"/>
         </w:rPr>
-        <w:t>): U2 - Mutterschaft: Welche Beschäftigungsverbote gibt es?</w:t>
-      </w:r>
-      <w:r>
-        <w:rPr>
-          <w:sz w:val="24"/>
-          <w:szCs w:val="24"/>
-        </w:rPr>
-        <w:t>; Online:</w:t>
+        <w:t xml:space="preserve">): U2 - Mutterschaft: Welche Beschäftigungsverbote gibt </w:t>
+      </w:r>
+      <w:proofErr w:type="gramStart"/>
+      <w:r>
+        <w:rPr>
+          <w:sz w:val="24"/>
+          <w:szCs w:val="24"/>
+        </w:rPr>
+        <w:t>es?</w:t>
+      </w:r>
+      <w:r>
+        <w:rPr>
+          <w:sz w:val="24"/>
+          <w:szCs w:val="24"/>
+        </w:rPr>
+        <w:t>;</w:t>
+      </w:r>
+      <w:proofErr w:type="gramEnd"/>
+      <w:r>
+        <w:rPr>
+          <w:sz w:val="24"/>
+          <w:szCs w:val="24"/>
+        </w:rPr>
+        <w:t xml:space="preserve"> Online:</w:t>
       </w:r>
     </w:p>
     <w:tbl>
@@ -14164,6 +14108,7 @@
                 <w:szCs w:val="24"/>
               </w:rPr>
             </w:pPr>
+            <w:proofErr w:type="spellStart"/>
             <w:r>
               <w:rPr>
                 <w:color w:val="FFFFFF" w:themeColor="background1"/>
@@ -14172,6 +14117,7 @@
               </w:rPr>
               <w:t>fffff</w:t>
             </w:r>
+            <w:proofErr w:type="spellEnd"/>
           </w:p>
         </w:tc>
         <w:tc>
@@ -14288,6 +14234,7 @@
                 <w:szCs w:val="24"/>
               </w:rPr>
             </w:pPr>
+            <w:proofErr w:type="spellStart"/>
             <w:r>
               <w:rPr>
                 <w:color w:val="FFFFFF" w:themeColor="background1"/>
@@ -14296,6 +14243,7 @@
               </w:rPr>
               <w:t>fffff</w:t>
             </w:r>
+            <w:proofErr w:type="spellEnd"/>
           </w:p>
         </w:tc>
         <w:tc>
@@ -14332,16 +14280,7 @@
                   <w:sz w:val="24"/>
                   <w:szCs w:val="24"/>
                 </w:rPr>
-                <w:t>https://www.tk.de/firmenkunden/versicherung/beitraege-</w:t>
-              </w:r>
-              <w:r>
-                <w:rPr>
-                  <w:rStyle w:val="Hyperlink"/>
-                  <w:sz w:val="24"/>
-                  <w:szCs w:val="24"/>
-                </w:rPr>
-                <w:lastRenderedPageBreak/>
-                <w:t>faq/arbeitsentgelt/hoehe-arbeitgeberzuschuss-zur-privaten-krankenversicherung-2034496?tkcm=aaus</w:t>
+                <w:t>https://www.tk.de/firmenkunden/versicherung/beitraege-faq/arbeitsentgelt/hoehe-arbeitgeberzuschuss-zur-privaten-krankenversicherung-2034496?tkcm=aaus</w:t>
               </w:r>
             </w:hyperlink>
             <w:r>
@@ -14410,7 +14349,25 @@
           <w:sz w:val="24"/>
           <w:szCs w:val="24"/>
         </w:rPr>
-        <w:t xml:space="preserve"> (o.J. – k): Sind Praktikant:innen sozialversicherungspflichtig oder -frei?</w:t>
+        <w:t xml:space="preserve"> (o.J. – k): Sind </w:t>
+      </w:r>
+      <w:proofErr w:type="spellStart"/>
+      <w:proofErr w:type="gramStart"/>
+      <w:r>
+        <w:rPr>
+          <w:sz w:val="24"/>
+          <w:szCs w:val="24"/>
+        </w:rPr>
+        <w:t>Praktikant:innen</w:t>
+      </w:r>
+      <w:proofErr w:type="spellEnd"/>
+      <w:proofErr w:type="gramEnd"/>
+      <w:r>
+        <w:rPr>
+          <w:sz w:val="24"/>
+          <w:szCs w:val="24"/>
+        </w:rPr>
+        <w:t xml:space="preserve"> sozialversicherungspflichtig oder -frei?</w:t>
       </w:r>
     </w:p>
     <w:tbl>
@@ -14526,14 +14483,30 @@
           <w:sz w:val="24"/>
           <w:szCs w:val="24"/>
         </w:rPr>
-        <w:t xml:space="preserve"> (o.J. – l): Welche Praktika sind vollständig versicherungsfrei?</w:t>
-      </w:r>
-      <w:r>
-        <w:rPr>
-          <w:sz w:val="24"/>
-          <w:szCs w:val="24"/>
-        </w:rPr>
-        <w:t>; Online:</w:t>
+        <w:t xml:space="preserve"> (o.J. – l): Welche Praktika sind vollständig </w:t>
+      </w:r>
+      <w:proofErr w:type="gramStart"/>
+      <w:r>
+        <w:rPr>
+          <w:sz w:val="24"/>
+          <w:szCs w:val="24"/>
+        </w:rPr>
+        <w:t>versicherungsfrei?</w:t>
+      </w:r>
+      <w:r>
+        <w:rPr>
+          <w:sz w:val="24"/>
+          <w:szCs w:val="24"/>
+        </w:rPr>
+        <w:t>;</w:t>
+      </w:r>
+      <w:proofErr w:type="gramEnd"/>
+      <w:r>
+        <w:rPr>
+          <w:sz w:val="24"/>
+          <w:szCs w:val="24"/>
+        </w:rPr>
+        <w:t xml:space="preserve"> Online:</w:t>
       </w:r>
     </w:p>
     <w:tbl>
@@ -14650,14 +14623,30 @@
           <w:sz w:val="24"/>
           <w:szCs w:val="24"/>
         </w:rPr>
-        <w:t xml:space="preserve"> (o.J. – m): Welche Vor- und Nachpraktika sind versicherungspflichtig?</w:t>
-      </w:r>
-      <w:r>
-        <w:rPr>
-          <w:sz w:val="24"/>
-          <w:szCs w:val="24"/>
-        </w:rPr>
-        <w:t>; Online:</w:t>
+        <w:t xml:space="preserve"> (o.J. – m): Welche Vor- und Nachpraktika sind </w:t>
+      </w:r>
+      <w:proofErr w:type="gramStart"/>
+      <w:r>
+        <w:rPr>
+          <w:sz w:val="24"/>
+          <w:szCs w:val="24"/>
+        </w:rPr>
+        <w:t>versicherungspflichtig?</w:t>
+      </w:r>
+      <w:r>
+        <w:rPr>
+          <w:sz w:val="24"/>
+          <w:szCs w:val="24"/>
+        </w:rPr>
+        <w:t>;</w:t>
+      </w:r>
+      <w:proofErr w:type="gramEnd"/>
+      <w:r>
+        <w:rPr>
+          <w:sz w:val="24"/>
+          <w:szCs w:val="24"/>
+        </w:rPr>
+        <w:t xml:space="preserve"> Online:</w:t>
       </w:r>
     </w:p>
     <w:tbl>
@@ -15003,14 +14992,7 @@
                 <w:sz w:val="24"/>
                 <w:szCs w:val="24"/>
               </w:rPr>
-              <w:t xml:space="preserve"> </w:t>
-            </w:r>
-            <w:r>
-              <w:rPr>
-                <w:sz w:val="24"/>
-                <w:szCs w:val="24"/>
-              </w:rPr>
-              <w:t xml:space="preserve"> </w:t>
+              <w:t xml:space="preserve">  </w:t>
             </w:r>
             <w:r>
               <w:rPr>
@@ -15488,7 +15470,7 @@
                 <w:szCs w:val="24"/>
               </w:rPr>
             </w:pPr>
-            <w:hyperlink r:id="rId55" w:history="1">
+            <w:hyperlink r:id="rId55" w:anchor="doc2a008d70-e046-422e-9866-9f09807a5c11bodyText1" w:history="1">
               <w:r>
                 <w:rPr>
                   <w:rStyle w:val="Hyperlink"/>
@@ -15619,23 +15601,7 @@
                   <w:sz w:val="24"/>
                   <w:szCs w:val="24"/>
                 </w:rPr>
-                <w:t>https://www.gesetze-i</w:t>
-              </w:r>
-              <w:r>
-                <w:rPr>
-                  <w:rStyle w:val="Hyperlink"/>
-                  <w:sz w:val="24"/>
-                  <w:szCs w:val="24"/>
-                </w:rPr>
-                <w:t>m</w:t>
-              </w:r>
-              <w:r>
-                <w:rPr>
-                  <w:rStyle w:val="Hyperlink"/>
-                  <w:sz w:val="24"/>
-                  <w:szCs w:val="24"/>
-                </w:rPr>
-                <w:t>-internet.de/sgb_3/__27.html</w:t>
+                <w:t>https://www.gesetze-im-internet.de/sgb_3/__27.html</w:t>
               </w:r>
             </w:hyperlink>
             <w:r>
@@ -15787,33 +15753,6 @@
     </w:p>
     <w:p>
       <w:pPr>
-        <w:rPr>
-          <w:sz w:val="24"/>
-          <w:szCs w:val="24"/>
-        </w:rPr>
-      </w:pPr>
-    </w:p>
-    <w:p>
-      <w:pPr>
-        <w:spacing w:line="360" w:lineRule="auto"/>
-        <w:rPr>
-          <w:sz w:val="24"/>
-          <w:szCs w:val="24"/>
-        </w:rPr>
-      </w:pPr>
-    </w:p>
-    <w:p>
-      <w:pPr>
-        <w:spacing w:line="360" w:lineRule="auto"/>
-        <w:rPr>
-          <w:sz w:val="24"/>
-          <w:szCs w:val="24"/>
-        </w:rPr>
-      </w:pPr>
-    </w:p>
-    <w:p>
-      <w:pPr>
-        <w:spacing w:line="360" w:lineRule="auto"/>
         <w:rPr>
           <w:sz w:val="24"/>
           <w:szCs w:val="24"/>
@@ -15945,6 +15884,823 @@
     <w:p>
       <w:pPr>
         <w:spacing w:line="360" w:lineRule="auto"/>
+        <w:rPr>
+          <w:sz w:val="24"/>
+          <w:szCs w:val="24"/>
+        </w:rPr>
+      </w:pPr>
+    </w:p>
+    <w:p>
+      <w:pPr>
+        <w:spacing w:line="360" w:lineRule="auto"/>
+        <w:rPr>
+          <w:sz w:val="24"/>
+          <w:szCs w:val="24"/>
+        </w:rPr>
+      </w:pPr>
+    </w:p>
+    <w:p>
+      <w:pPr>
+        <w:spacing w:line="360" w:lineRule="auto"/>
+        <w:rPr>
+          <w:sz w:val="24"/>
+          <w:szCs w:val="24"/>
+        </w:rPr>
+      </w:pPr>
+    </w:p>
+    <w:p>
+      <w:pPr>
+        <w:spacing w:line="360" w:lineRule="auto"/>
+        <w:rPr>
+          <w:sz w:val="24"/>
+          <w:szCs w:val="24"/>
+        </w:rPr>
+      </w:pPr>
+    </w:p>
+    <w:p>
+      <w:pPr>
+        <w:spacing w:line="360" w:lineRule="auto"/>
+        <w:rPr>
+          <w:sz w:val="24"/>
+          <w:szCs w:val="24"/>
+        </w:rPr>
+      </w:pPr>
+    </w:p>
+    <w:p>
+      <w:pPr>
+        <w:spacing w:line="360" w:lineRule="auto"/>
+        <w:rPr>
+          <w:sz w:val="24"/>
+          <w:szCs w:val="24"/>
+        </w:rPr>
+      </w:pPr>
+    </w:p>
+    <w:p>
+      <w:pPr>
+        <w:spacing w:line="360" w:lineRule="auto"/>
+        <w:rPr>
+          <w:sz w:val="24"/>
+          <w:szCs w:val="24"/>
+        </w:rPr>
+      </w:pPr>
+    </w:p>
+    <w:p>
+      <w:pPr>
+        <w:spacing w:line="360" w:lineRule="auto"/>
+        <w:rPr>
+          <w:sz w:val="24"/>
+          <w:szCs w:val="24"/>
+        </w:rPr>
+      </w:pPr>
+    </w:p>
+    <w:p>
+      <w:pPr>
+        <w:spacing w:line="360" w:lineRule="auto"/>
+        <w:rPr>
+          <w:sz w:val="24"/>
+          <w:szCs w:val="24"/>
+        </w:rPr>
+      </w:pPr>
+    </w:p>
+    <w:p>
+      <w:pPr>
+        <w:spacing w:line="360" w:lineRule="auto"/>
+        <w:rPr>
+          <w:sz w:val="24"/>
+          <w:szCs w:val="24"/>
+        </w:rPr>
+      </w:pPr>
+    </w:p>
+    <w:p>
+      <w:pPr>
+        <w:spacing w:line="360" w:lineRule="auto"/>
+        <w:rPr>
+          <w:sz w:val="24"/>
+          <w:szCs w:val="24"/>
+        </w:rPr>
+      </w:pPr>
+    </w:p>
+    <w:p>
+      <w:pPr>
+        <w:spacing w:line="360" w:lineRule="auto"/>
+        <w:rPr>
+          <w:sz w:val="24"/>
+          <w:szCs w:val="24"/>
+        </w:rPr>
+      </w:pPr>
+    </w:p>
+    <w:p>
+      <w:pPr>
+        <w:spacing w:line="360" w:lineRule="auto"/>
+        <w:rPr>
+          <w:sz w:val="24"/>
+          <w:szCs w:val="24"/>
+        </w:rPr>
+      </w:pPr>
+    </w:p>
+    <w:p>
+      <w:pPr>
+        <w:spacing w:line="360" w:lineRule="auto"/>
+        <w:rPr>
+          <w:sz w:val="24"/>
+          <w:szCs w:val="24"/>
+        </w:rPr>
+      </w:pPr>
+    </w:p>
+    <w:p>
+      <w:pPr>
+        <w:spacing w:line="360" w:lineRule="auto"/>
+        <w:rPr>
+          <w:sz w:val="24"/>
+          <w:szCs w:val="24"/>
+        </w:rPr>
+      </w:pPr>
+    </w:p>
+    <w:p>
+      <w:pPr>
+        <w:spacing w:line="360" w:lineRule="auto"/>
+        <w:rPr>
+          <w:sz w:val="24"/>
+          <w:szCs w:val="24"/>
+        </w:rPr>
+      </w:pPr>
+    </w:p>
+    <w:p>
+      <w:pPr>
+        <w:spacing w:line="360" w:lineRule="auto"/>
+        <w:rPr>
+          <w:sz w:val="24"/>
+          <w:szCs w:val="24"/>
+        </w:rPr>
+      </w:pPr>
+    </w:p>
+    <w:p>
+      <w:pPr>
+        <w:spacing w:line="360" w:lineRule="auto"/>
+        <w:rPr>
+          <w:sz w:val="24"/>
+          <w:szCs w:val="24"/>
+        </w:rPr>
+      </w:pPr>
+    </w:p>
+    <w:p>
+      <w:pPr>
+        <w:pStyle w:val="berschrift1"/>
+        <w:numPr>
+          <w:ilvl w:val="0"/>
+          <w:numId w:val="0"/>
+        </w:numPr>
+        <w:spacing w:line="360" w:lineRule="auto"/>
+        <w:ind w:left="432" w:hanging="432"/>
+      </w:pPr>
+      <w:r>
+        <w:t>Anhang B – Datenmodell</w:t>
+      </w:r>
+    </w:p>
+    <w:p>
+      <w:pPr>
+        <w:rPr>
+          <w:sz w:val="24"/>
+          <w:szCs w:val="24"/>
+        </w:rPr>
+      </w:pPr>
+    </w:p>
+    <w:p>
+      <w:pPr>
+        <w:rPr>
+          <w:sz w:val="24"/>
+          <w:szCs w:val="24"/>
+        </w:rPr>
+      </w:pPr>
+    </w:p>
+    <w:p>
+      <w:pPr>
+        <w:rPr>
+          <w:sz w:val="24"/>
+          <w:szCs w:val="24"/>
+        </w:rPr>
+      </w:pPr>
+    </w:p>
+    <w:p>
+      <w:pPr>
+        <w:rPr>
+          <w:sz w:val="24"/>
+          <w:szCs w:val="24"/>
+        </w:rPr>
+      </w:pPr>
+    </w:p>
+    <w:p>
+      <w:pPr>
+        <w:rPr>
+          <w:sz w:val="24"/>
+          <w:szCs w:val="24"/>
+        </w:rPr>
+      </w:pPr>
+    </w:p>
+    <w:p>
+      <w:pPr>
+        <w:rPr>
+          <w:sz w:val="24"/>
+          <w:szCs w:val="24"/>
+        </w:rPr>
+      </w:pPr>
+    </w:p>
+    <w:p>
+      <w:pPr>
+        <w:rPr>
+          <w:sz w:val="24"/>
+          <w:szCs w:val="24"/>
+        </w:rPr>
+      </w:pPr>
+    </w:p>
+    <w:p>
+      <w:pPr>
+        <w:rPr>
+          <w:sz w:val="24"/>
+          <w:szCs w:val="24"/>
+        </w:rPr>
+      </w:pPr>
+    </w:p>
+    <w:p>
+      <w:pPr>
+        <w:rPr>
+          <w:sz w:val="24"/>
+          <w:szCs w:val="24"/>
+        </w:rPr>
+      </w:pPr>
+    </w:p>
+    <w:p>
+      <w:pPr>
+        <w:rPr>
+          <w:sz w:val="24"/>
+          <w:szCs w:val="24"/>
+        </w:rPr>
+      </w:pPr>
+    </w:p>
+    <w:p>
+      <w:pPr>
+        <w:rPr>
+          <w:sz w:val="24"/>
+          <w:szCs w:val="24"/>
+        </w:rPr>
+      </w:pPr>
+    </w:p>
+    <w:p>
+      <w:pPr>
+        <w:rPr>
+          <w:sz w:val="24"/>
+          <w:szCs w:val="24"/>
+        </w:rPr>
+      </w:pPr>
+    </w:p>
+    <w:p>
+      <w:pPr>
+        <w:rPr>
+          <w:sz w:val="24"/>
+          <w:szCs w:val="24"/>
+        </w:rPr>
+      </w:pPr>
+    </w:p>
+    <w:p>
+      <w:pPr>
+        <w:rPr>
+          <w:sz w:val="24"/>
+          <w:szCs w:val="24"/>
+        </w:rPr>
+      </w:pPr>
+    </w:p>
+    <w:p>
+      <w:pPr>
+        <w:rPr>
+          <w:sz w:val="24"/>
+          <w:szCs w:val="24"/>
+        </w:rPr>
+      </w:pPr>
+    </w:p>
+    <w:p>
+      <w:pPr>
+        <w:rPr>
+          <w:sz w:val="24"/>
+          <w:szCs w:val="24"/>
+        </w:rPr>
+      </w:pPr>
+    </w:p>
+    <w:p>
+      <w:pPr>
+        <w:rPr>
+          <w:sz w:val="24"/>
+          <w:szCs w:val="24"/>
+        </w:rPr>
+      </w:pPr>
+    </w:p>
+    <w:p>
+      <w:pPr>
+        <w:rPr>
+          <w:sz w:val="24"/>
+          <w:szCs w:val="24"/>
+        </w:rPr>
+      </w:pPr>
+    </w:p>
+    <w:p>
+      <w:pPr>
+        <w:rPr>
+          <w:sz w:val="24"/>
+          <w:szCs w:val="24"/>
+        </w:rPr>
+      </w:pPr>
+    </w:p>
+    <w:p>
+      <w:pPr>
+        <w:rPr>
+          <w:sz w:val="24"/>
+          <w:szCs w:val="24"/>
+        </w:rPr>
+      </w:pPr>
+    </w:p>
+    <w:p>
+      <w:pPr>
+        <w:rPr>
+          <w:sz w:val="24"/>
+          <w:szCs w:val="24"/>
+        </w:rPr>
+      </w:pPr>
+    </w:p>
+    <w:p>
+      <w:pPr>
+        <w:rPr>
+          <w:sz w:val="24"/>
+          <w:szCs w:val="24"/>
+        </w:rPr>
+      </w:pPr>
+    </w:p>
+    <w:p>
+      <w:pPr>
+        <w:rPr>
+          <w:sz w:val="24"/>
+          <w:szCs w:val="24"/>
+        </w:rPr>
+      </w:pPr>
+    </w:p>
+    <w:p>
+      <w:pPr>
+        <w:rPr>
+          <w:sz w:val="24"/>
+          <w:szCs w:val="24"/>
+        </w:rPr>
+      </w:pPr>
+    </w:p>
+    <w:p>
+      <w:pPr>
+        <w:rPr>
+          <w:sz w:val="24"/>
+          <w:szCs w:val="24"/>
+        </w:rPr>
+      </w:pPr>
+    </w:p>
+    <w:p>
+      <w:pPr>
+        <w:rPr>
+          <w:sz w:val="24"/>
+          <w:szCs w:val="24"/>
+        </w:rPr>
+      </w:pPr>
+    </w:p>
+    <w:p>
+      <w:pPr>
+        <w:rPr>
+          <w:sz w:val="24"/>
+          <w:szCs w:val="24"/>
+        </w:rPr>
+      </w:pPr>
+    </w:p>
+    <w:p>
+      <w:pPr>
+        <w:rPr>
+          <w:sz w:val="24"/>
+          <w:szCs w:val="24"/>
+        </w:rPr>
+      </w:pPr>
+    </w:p>
+    <w:p>
+      <w:pPr>
+        <w:rPr>
+          <w:sz w:val="24"/>
+          <w:szCs w:val="24"/>
+        </w:rPr>
+      </w:pPr>
+    </w:p>
+    <w:p>
+      <w:pPr>
+        <w:pStyle w:val="berschrift1"/>
+        <w:numPr>
+          <w:ilvl w:val="0"/>
+          <w:numId w:val="0"/>
+        </w:numPr>
+        <w:spacing w:line="360" w:lineRule="auto"/>
+        <w:ind w:left="432" w:hanging="432"/>
+      </w:pPr>
+      <w:r>
+        <w:t>Eigenständigkeitserklärung</w:t>
+      </w:r>
+    </w:p>
+    <w:p>
+      <w:pPr>
+        <w:rPr>
+          <w:sz w:val="24"/>
+          <w:szCs w:val="24"/>
+        </w:rPr>
+      </w:pPr>
+      <w:r>
+        <w:rPr>
+          <w:sz w:val="24"/>
+          <w:szCs w:val="24"/>
+        </w:rPr>
+        <w:t>Ich erkläre hiermit, dass</w:t>
+      </w:r>
+    </w:p>
+    <w:p>
+      <w:pPr>
+        <w:pStyle w:val="Listenabsatz"/>
+        <w:numPr>
+          <w:ilvl w:val="0"/>
+          <w:numId w:val="20"/>
+        </w:numPr>
+        <w:spacing w:line="480" w:lineRule="auto"/>
+        <w:rPr>
+          <w:sz w:val="24"/>
+          <w:szCs w:val="24"/>
+        </w:rPr>
+      </w:pPr>
+      <w:r>
+        <w:rPr>
+          <w:sz w:val="24"/>
+          <w:szCs w:val="24"/>
+        </w:rPr>
+        <w:t>Ich die vorliegende wissenschaftliche Arbeit selbstständig und ohne unerlaubte Hilfe angefertigt habe,</w:t>
+      </w:r>
+    </w:p>
+    <w:p>
+      <w:pPr>
+        <w:pStyle w:val="Listenabsatz"/>
+        <w:numPr>
+          <w:ilvl w:val="0"/>
+          <w:numId w:val="20"/>
+        </w:numPr>
+        <w:spacing w:line="480" w:lineRule="auto"/>
+        <w:rPr>
+          <w:sz w:val="24"/>
+          <w:szCs w:val="24"/>
+        </w:rPr>
+      </w:pPr>
+      <w:r>
+        <w:rPr>
+          <w:sz w:val="24"/>
+          <w:szCs w:val="24"/>
+        </w:rPr>
+        <w:t>Ich andere als die angegebenen Quellen und Hilfsmittel nicht benutzt habe,</w:t>
+      </w:r>
+    </w:p>
+    <w:p>
+      <w:pPr>
+        <w:pStyle w:val="Listenabsatz"/>
+        <w:numPr>
+          <w:ilvl w:val="0"/>
+          <w:numId w:val="20"/>
+        </w:numPr>
+        <w:spacing w:line="480" w:lineRule="auto"/>
+        <w:rPr>
+          <w:sz w:val="24"/>
+          <w:szCs w:val="24"/>
+        </w:rPr>
+      </w:pPr>
+      <w:r>
+        <w:rPr>
+          <w:sz w:val="24"/>
+          <w:szCs w:val="24"/>
+        </w:rPr>
+        <w:t>Ich die den benutzten Quellen wörtlich oder inhaltlich entnommenen Stellen als solche kenntlich gemacht habe,</w:t>
+      </w:r>
+    </w:p>
+    <w:p>
+      <w:pPr>
+        <w:pStyle w:val="Listenabsatz"/>
+        <w:numPr>
+          <w:ilvl w:val="0"/>
+          <w:numId w:val="20"/>
+        </w:numPr>
+        <w:spacing w:line="480" w:lineRule="auto"/>
+        <w:rPr>
+          <w:sz w:val="24"/>
+          <w:szCs w:val="24"/>
+        </w:rPr>
+      </w:pPr>
+      <w:r>
+        <w:rPr>
+          <w:sz w:val="24"/>
+          <w:szCs w:val="24"/>
+        </w:rPr>
+        <w:t>Die Arbeit in gleicher oder ähnlicher Form noch keiner anderen Prüfbehörde vorgelegen hat.</w:t>
+      </w:r>
+    </w:p>
+    <w:tbl>
+      <w:tblPr>
+        <w:tblStyle w:val="Tabellenraster"/>
+        <w:tblW w:w="0" w:type="auto"/>
+        <w:tblBorders>
+          <w:top w:val="none" w:sz="0" w:space="0" w:color="auto"/>
+          <w:left w:val="none" w:sz="0" w:space="0" w:color="auto"/>
+          <w:bottom w:val="none" w:sz="0" w:space="0" w:color="auto"/>
+          <w:right w:val="none" w:sz="0" w:space="0" w:color="auto"/>
+          <w:insideH w:val="none" w:sz="0" w:space="0" w:color="auto"/>
+          <w:insideV w:val="none" w:sz="0" w:space="0" w:color="auto"/>
+        </w:tblBorders>
+        <w:tblLook w:val="04A0" w:firstRow="1" w:lastRow="0" w:firstColumn="1" w:lastColumn="0" w:noHBand="0" w:noVBand="1"/>
+      </w:tblPr>
+      <w:tblGrid>
+        <w:gridCol w:w="4531"/>
+        <w:gridCol w:w="4531"/>
+      </w:tblGrid>
+      <w:tr>
+        <w:trPr>
+          <w:trHeight w:val="840"/>
+        </w:trPr>
+        <w:tc>
+          <w:tcPr>
+            <w:tcW w:w="4531" w:type="dxa"/>
+          </w:tcPr>
+          <w:p>
+            <w:pPr>
+              <w:spacing w:line="480" w:lineRule="auto"/>
+              <w:rPr>
+                <w:sz w:val="24"/>
+                <w:szCs w:val="24"/>
+              </w:rPr>
+            </w:pPr>
+          </w:p>
+        </w:tc>
+        <w:tc>
+          <w:tcPr>
+            <w:tcW w:w="4531" w:type="dxa"/>
+            <w:vMerge w:val="restart"/>
+          </w:tcPr>
+          <w:p>
+            <w:pPr>
+              <w:spacing w:line="480" w:lineRule="auto"/>
+              <w:rPr>
+                <w:sz w:val="24"/>
+                <w:szCs w:val="24"/>
+              </w:rPr>
+            </w:pPr>
+            <w:r>
+              <w:rPr>
+                <w:noProof/>
+              </w:rPr>
+              <mc:AlternateContent>
+                <mc:Choice Requires="wps">
+                  <w:drawing>
+                    <wp:anchor distT="0" distB="0" distL="114300" distR="114300" simplePos="0" relativeHeight="251660288" behindDoc="0" locked="0" layoutInCell="1" allowOverlap="1" wp14:anchorId="68735118" wp14:editId="733FC6C7">
+                      <wp:simplePos x="0" y="0"/>
+                      <wp:positionH relativeFrom="column">
+                        <wp:posOffset>21336</wp:posOffset>
+                      </wp:positionH>
+                      <wp:positionV relativeFrom="paragraph">
+                        <wp:posOffset>508229</wp:posOffset>
+                      </wp:positionV>
+                      <wp:extent cx="1623975" cy="285292"/>
+                      <wp:effectExtent l="0" t="0" r="0" b="635"/>
+                      <wp:wrapNone/>
+                      <wp:docPr id="323939233" name="Textfeld 1"/>
+                      <wp:cNvGraphicFramePr/>
+                      <a:graphic xmlns:a="http://schemas.openxmlformats.org/drawingml/2006/main">
+                        <a:graphicData uri="http://schemas.microsoft.com/office/word/2010/wordprocessingShape">
+                          <wps:wsp>
+                            <wps:cNvSpPr txBox="1"/>
+                            <wps:spPr>
+                              <a:xfrm>
+                                <a:off x="0" y="0"/>
+                                <a:ext cx="1623975" cy="285292"/>
+                              </a:xfrm>
+                              <a:prstGeom prst="rect">
+                                <a:avLst/>
+                              </a:prstGeom>
+                              <a:noFill/>
+                              <a:ln w="6350">
+                                <a:noFill/>
+                              </a:ln>
+                            </wps:spPr>
+                            <wps:txbx>
+                              <w:txbxContent>
+                                <w:p>
+                                  <w:pPr>
+                                    <w:rPr>
+                                      <w:sz w:val="24"/>
+                                      <w:szCs w:val="24"/>
+                                    </w:rPr>
+                                  </w:pPr>
+                                  <w:r>
+                                    <w:rPr>
+                                      <w:sz w:val="24"/>
+                                      <w:szCs w:val="24"/>
+                                    </w:rPr>
+                                    <w:t xml:space="preserve">Max </w:t>
+                                  </w:r>
+                                  <w:r>
+                                    <w:rPr>
+                                      <w:sz w:val="24"/>
+                                      <w:szCs w:val="24"/>
+                                    </w:rPr>
+                                    <w:t xml:space="preserve">Sven </w:t>
+                                  </w:r>
+                                  <w:r>
+                                    <w:rPr>
+                                      <w:sz w:val="24"/>
+                                      <w:szCs w:val="24"/>
+                                    </w:rPr>
+                                    <w:t>Freudenberg</w:t>
+                                  </w:r>
+                                </w:p>
+                              </w:txbxContent>
+                            </wps:txbx>
+                            <wps:bodyPr rot="0" spcFirstLastPara="0" vertOverflow="overflow" horzOverflow="overflow" vert="horz" wrap="square" lIns="91440" tIns="45720" rIns="91440" bIns="45720" numCol="1" spcCol="0" rtlCol="0" fromWordArt="0" anchor="t" anchorCtr="0" forceAA="0" compatLnSpc="1">
+                              <a:prstTxWarp prst="textNoShape">
+                                <a:avLst/>
+                              </a:prstTxWarp>
+                              <a:noAutofit/>
+                            </wps:bodyPr>
+                          </wps:wsp>
+                        </a:graphicData>
+                      </a:graphic>
+                      <wp14:sizeRelH relativeFrom="margin">
+                        <wp14:pctWidth>0</wp14:pctWidth>
+                      </wp14:sizeRelH>
+                      <wp14:sizeRelV relativeFrom="margin">
+                        <wp14:pctHeight>0</wp14:pctHeight>
+                      </wp14:sizeRelV>
+                    </wp:anchor>
+                  </w:drawing>
+                </mc:Choice>
+                <mc:Fallback>
+                  <w:pict>
+                    <v:shapetype w14:anchorId="68735118" id="_x0000_t202" coordsize="21600,21600" o:spt="202" path="m,l,21600r21600,l21600,xe">
+                      <v:stroke joinstyle="miter"/>
+                      <v:path gradientshapeok="t" o:connecttype="rect"/>
+                    </v:shapetype>
+                    <v:shape id="Textfeld 1" o:spid="_x0000_s1026" type="#_x0000_t202" style="position:absolute;margin-left:1.7pt;margin-top:40pt;width:127.85pt;height:22.45pt;z-index:251660288;visibility:visible;mso-wrap-style:square;mso-width-percent:0;mso-height-percent:0;mso-wrap-distance-left:9pt;mso-wrap-distance-top:0;mso-wrap-distance-right:9pt;mso-wrap-distance-bottom:0;mso-position-horizontal:absolute;mso-position-horizontal-relative:text;mso-position-vertical:absolute;mso-position-vertical-relative:text;mso-width-percent:0;mso-height-percent:0;mso-width-relative:margin;mso-height-relative:margin;v-text-anchor:top" o:gfxdata="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" filled="f" stroked="f" strokeweight=".5pt">
+                      <v:textbox>
+                        <w:txbxContent>
+                          <w:p>
+                            <w:pPr>
+                              <w:rPr>
+                                <w:sz w:val="24"/>
+                                <w:szCs w:val="24"/>
+                              </w:rPr>
+                            </w:pPr>
+                            <w:r>
+                              <w:rPr>
+                                <w:sz w:val="24"/>
+                                <w:szCs w:val="24"/>
+                              </w:rPr>
+                              <w:t xml:space="preserve">Max </w:t>
+                            </w:r>
+                            <w:r>
+                              <w:rPr>
+                                <w:sz w:val="24"/>
+                                <w:szCs w:val="24"/>
+                              </w:rPr>
+                              <w:t xml:space="preserve">Sven </w:t>
+                            </w:r>
+                            <w:r>
+                              <w:rPr>
+                                <w:sz w:val="24"/>
+                                <w:szCs w:val="24"/>
+                              </w:rPr>
+                              <w:t>Freudenberg</w:t>
+                            </w:r>
+                          </w:p>
+                        </w:txbxContent>
+                      </v:textbox>
+                    </v:shape>
+                  </w:pict>
+                </mc:Fallback>
+              </mc:AlternateContent>
+            </w:r>
+            <w:r>
+              <w:rPr>
+                <w:noProof/>
+              </w:rPr>
+              <w:drawing>
+                <wp:inline distT="0" distB="0" distL="0" distR="0" wp14:anchorId="41849062" wp14:editId="29852A97">
+                  <wp:extent cx="2172615" cy="1191077"/>
+                  <wp:effectExtent l="0" t="0" r="0" b="9525"/>
+                  <wp:docPr id="596380976" name="Grafik 1"/>
+                  <wp:cNvGraphicFramePr>
+                    <a:graphicFrameLocks xmlns:a="http://schemas.openxmlformats.org/drawingml/2006/main" noChangeAspect="1"/>
+                  </wp:cNvGraphicFramePr>
+                  <a:graphic xmlns:a="http://schemas.openxmlformats.org/drawingml/2006/main">
+                    <a:graphicData uri="http://schemas.openxmlformats.org/drawingml/2006/picture">
+                      <pic:pic xmlns:pic="http://schemas.openxmlformats.org/drawingml/2006/picture">
+                        <pic:nvPicPr>
+                          <pic:cNvPr id="596380976" name="Grafik 1"/>
+                          <pic:cNvPicPr/>
+                        </pic:nvPicPr>
+                        <pic:blipFill>
+                          <a:blip r:embed="rId58"/>
+                          <a:stretch>
+                            <a:fillRect/>
+                          </a:stretch>
+                        </pic:blipFill>
+                        <pic:spPr>
+                          <a:xfrm>
+                            <a:off x="0" y="0"/>
+                            <a:ext cx="2228172" cy="1221535"/>
+                          </a:xfrm>
+                          <a:prstGeom prst="rect">
+                            <a:avLst/>
+                          </a:prstGeom>
+                        </pic:spPr>
+                      </pic:pic>
+                    </a:graphicData>
+                  </a:graphic>
+                </wp:inline>
+              </w:drawing>
+            </w:r>
+          </w:p>
+        </w:tc>
+      </w:tr>
+      <w:tr>
+        <w:trPr>
+          <w:trHeight w:val="571"/>
+        </w:trPr>
+        <w:tc>
+          <w:tcPr>
+            <w:tcW w:w="4531" w:type="dxa"/>
+          </w:tcPr>
+          <w:p>
+            <w:pPr>
+              <w:spacing w:line="480" w:lineRule="auto"/>
+              <w:rPr>
+                <w:sz w:val="24"/>
+                <w:szCs w:val="24"/>
+              </w:rPr>
+            </w:pPr>
+            <w:r>
+              <w:rPr>
+                <w:sz w:val="24"/>
+                <w:szCs w:val="24"/>
+              </w:rPr>
+              <w:t>Berlin, 09.02.2023</w:t>
+            </w:r>
+          </w:p>
+        </w:tc>
+        <w:tc>
+          <w:tcPr>
+            <w:tcW w:w="4531" w:type="dxa"/>
+            <w:vMerge/>
+          </w:tcPr>
+          <w:p>
+            <w:pPr>
+              <w:spacing w:line="480" w:lineRule="auto"/>
+              <w:rPr>
+                <w:noProof/>
+              </w:rPr>
+            </w:pPr>
+          </w:p>
+        </w:tc>
+      </w:tr>
+      <w:tr>
+        <w:tc>
+          <w:tcPr>
+            <w:tcW w:w="4531" w:type="dxa"/>
+          </w:tcPr>
+          <w:p>
+            <w:pPr>
+              <w:spacing w:line="480" w:lineRule="auto"/>
+              <w:rPr>
+                <w:sz w:val="24"/>
+                <w:szCs w:val="24"/>
+              </w:rPr>
+            </w:pPr>
+          </w:p>
+        </w:tc>
+        <w:tc>
+          <w:tcPr>
+            <w:tcW w:w="4531" w:type="dxa"/>
+          </w:tcPr>
+          <w:p>
+            <w:pPr>
+              <w:spacing w:line="480" w:lineRule="auto"/>
+              <w:rPr>
+                <w:sz w:val="24"/>
+                <w:szCs w:val="24"/>
+              </w:rPr>
+            </w:pPr>
+          </w:p>
+        </w:tc>
+      </w:tr>
+    </w:tbl>
+    <w:p>
+      <w:pPr>
+        <w:spacing w:line="480" w:lineRule="auto"/>
         <w:rPr>
           <w:sz w:val="24"/>
           <w:szCs w:val="24"/>
@@ -16061,7 +16817,15 @@
         <w:t xml:space="preserve"> </w:t>
       </w:r>
       <w:r>
-        <w:t>Vgl. Bröckermann, Reiner (2021): Seite 22</w:t>
+        <w:t xml:space="preserve">Vgl. </w:t>
+      </w:r>
+      <w:proofErr w:type="spellStart"/>
+      <w:r>
+        <w:t>Bröckermann</w:t>
+      </w:r>
+      <w:proofErr w:type="spellEnd"/>
+      <w:r>
+        <w:t>, Reiner (2021): Seite 22</w:t>
       </w:r>
     </w:p>
   </w:footnote>
@@ -16077,7 +16841,15 @@
         <w:footnoteRef/>
       </w:r>
       <w:r>
-        <w:t xml:space="preserve"> Vgl. Bröckermann, Reiner (2021): Seite 23</w:t>
+        <w:t xml:space="preserve"> Vgl. </w:t>
+      </w:r>
+      <w:proofErr w:type="spellStart"/>
+      <w:r>
+        <w:t>Bröckermann</w:t>
+      </w:r>
+      <w:proofErr w:type="spellEnd"/>
+      <w:r>
+        <w:t>, Reiner (2021): Seite 23</w:t>
       </w:r>
     </w:p>
   </w:footnote>
@@ -16093,7 +16865,15 @@
         <w:footnoteRef/>
       </w:r>
       <w:r>
-        <w:t xml:space="preserve"> Vgl. Bröckermann, Reiner (2021): Seite 399f.</w:t>
+        <w:t xml:space="preserve"> Vgl. </w:t>
+      </w:r>
+      <w:proofErr w:type="spellStart"/>
+      <w:r>
+        <w:t>Bröckermann</w:t>
+      </w:r>
+      <w:proofErr w:type="spellEnd"/>
+      <w:r>
+        <w:t>, Reiner (2021): Seite 399f.</w:t>
       </w:r>
     </w:p>
   </w:footnote>
@@ -16136,7 +16916,15 @@
         <w:t xml:space="preserve"> Vgl.</w:t>
       </w:r>
       <w:r>
-        <w:t xml:space="preserve"> bitkom (2023): Cloud-Nutzung wird rasant zunehmen</w:t>
+        <w:t xml:space="preserve"> </w:t>
+      </w:r>
+      <w:proofErr w:type="spellStart"/>
+      <w:r>
+        <w:t>bitkom</w:t>
+      </w:r>
+      <w:proofErr w:type="spellEnd"/>
+      <w:r>
+        <w:t xml:space="preserve"> (2023): Cloud-Nutzung wird rasant zunehmen</w:t>
       </w:r>
     </w:p>
   </w:footnote>
@@ -16306,10 +17094,7 @@
         <w:footnoteRef/>
       </w:r>
       <w:r>
-        <w:t xml:space="preserve"> </w:t>
-      </w:r>
-      <w:r>
-        <w:t xml:space="preserve">Vgl. </w:t>
+        <w:t xml:space="preserve"> Vgl. </w:t>
       </w:r>
       <w:r>
         <w:t xml:space="preserve">Bundesministerium für Gesundheit (2023 - </w:t>
@@ -16418,10 +17203,7 @@
         <w:footnoteRef/>
       </w:r>
       <w:r>
-        <w:t xml:space="preserve"> </w:t>
-      </w:r>
-      <w:r>
-        <w:t xml:space="preserve">Vgl. Die Techniker (o.J. – c): </w:t>
+        <w:t xml:space="preserve"> Vgl. Die Techniker (o.J. – c): </w:t>
       </w:r>
       <w:r>
         <w:t>Wie hoch sind die Beitragsbemessungsgrenzen?</w:t>
@@ -16440,10 +17222,7 @@
         <w:footnoteRef/>
       </w:r>
       <w:r>
-        <w:t xml:space="preserve"> </w:t>
-      </w:r>
-      <w:r>
-        <w:t xml:space="preserve">Vgl. Die Techniker (o.J. - d): </w:t>
+        <w:t xml:space="preserve"> Vgl. Die Techniker (o.J. - d): </w:t>
       </w:r>
       <w:r>
         <w:t>Was ist die Jahresarbeitsentgeltgrenze und wie hoch ist sie?</w:t>
@@ -16665,10 +17444,7 @@
         <w:footnoteRef/>
       </w:r>
       <w:r>
-        <w:t xml:space="preserve"> </w:t>
-      </w:r>
-      <w:r>
-        <w:t xml:space="preserve">Vgl. </w:t>
+        <w:t xml:space="preserve"> Vgl. </w:t>
       </w:r>
       <w:r>
         <w:t xml:space="preserve">Die Techniker </w:t>
@@ -16690,10 +17466,7 @@
         <w:footnoteRef/>
       </w:r>
       <w:r>
-        <w:t xml:space="preserve"> Vgl. </w:t>
-      </w:r>
-      <w:r>
-        <w:t xml:space="preserve">Die Techniker (o.J. – c): </w:t>
+        <w:t xml:space="preserve"> Vgl. Die Techniker (o.J. – c): </w:t>
       </w:r>
       <w:r>
         <w:t>Wie hoch sind die Beitragsbemessungsgrenzen?</w:t>
@@ -16903,10 +17676,7 @@
         <w:t xml:space="preserve"> - a</w:t>
       </w:r>
       <w:r>
-        <w:t xml:space="preserve">): </w:t>
-      </w:r>
-      <w:r>
-        <w:t>Sozialversicherungspflicht und -freiheit</w:t>
+        <w:t>): Sozialversicherungspflicht und -freiheit</w:t>
       </w:r>
     </w:p>
   </w:footnote>
@@ -16922,10 +17692,7 @@
         <w:footnoteRef/>
       </w:r>
       <w:r>
-        <w:t xml:space="preserve"> AOK (o.J. – b): </w:t>
-      </w:r>
-      <w:r>
-        <w:t>Auszubildende und Sozialversicherung</w:t>
+        <w:t xml:space="preserve"> AOK (o.J. – b): Auszubildende und Sozialversicherung</w:t>
       </w:r>
     </w:p>
   </w:footnote>
@@ -16944,13 +17711,7 @@
         <w:t xml:space="preserve"> </w:t>
       </w:r>
       <w:r>
-        <w:t xml:space="preserve">Deutsche Rentenversicherung (o.J. - </w:t>
-      </w:r>
-      <w:r>
-        <w:t>f</w:t>
-      </w:r>
-      <w:r>
-        <w:t xml:space="preserve">): </w:t>
+        <w:t xml:space="preserve">Deutsche Rentenversicherung (o.J. - f): </w:t>
       </w:r>
       <w:r>
         <w:t>Kurzfristige Beschäftigung</w:t>
@@ -17044,16 +17805,7 @@
         <w:t xml:space="preserve"> </w:t>
       </w:r>
       <w:r>
-        <w:t xml:space="preserve">Vgl. </w:t>
-      </w:r>
-      <w:r>
-        <w:t xml:space="preserve">Bundesministerium für Gesundheit (2023 - </w:t>
-      </w:r>
-      <w:r>
-        <w:t>d</w:t>
-      </w:r>
-      <w:r>
-        <w:t xml:space="preserve">): </w:t>
+        <w:t xml:space="preserve">Vgl. Bundesministerium für Gesundheit (2023 - d): </w:t>
       </w:r>
       <w:r>
         <w:t>Private Krankenversicherung (PKV)</w:t>
@@ -17078,13 +17830,7 @@
         <w:t xml:space="preserve">Vgl. </w:t>
       </w:r>
       <w:r>
-        <w:t xml:space="preserve">Die Techniker (o.J. – </w:t>
-      </w:r>
-      <w:r>
-        <w:t>j</w:t>
-      </w:r>
-      <w:r>
-        <w:t xml:space="preserve">): </w:t>
+        <w:t xml:space="preserve">Die Techniker (o.J. – j): </w:t>
       </w:r>
       <w:r>
         <w:t>Wie hoch ist der Arbeitgeberzuschuss, wenn meine Beschäftigten privat versichert sind?</w:t>
@@ -17106,16 +17852,7 @@
         <w:t xml:space="preserve"> Vgl. </w:t>
       </w:r>
       <w:r>
-        <w:t>Bundesministerium für Gesundheit (</w:t>
-      </w:r>
-      <w:r>
-        <w:t>2017</w:t>
-      </w:r>
-      <w:r>
-        <w:t>):</w:t>
-      </w:r>
-      <w:r>
-        <w:t xml:space="preserve"> </w:t>
+        <w:t xml:space="preserve">Bundesministerium für Gesundheit (2017): </w:t>
       </w:r>
       <w:r>
         <w:t>Private Pflege-Pflichtversicherung</w:t>
@@ -17134,10 +17871,7 @@
         <w:footnoteRef/>
       </w:r>
       <w:r>
-        <w:t xml:space="preserve"> Vgl. BARMER (2022): </w:t>
-      </w:r>
-      <w:r>
-        <w:t>Einzugsstelle Sozialversicherung</w:t>
+        <w:t xml:space="preserve"> Vgl. BARMER (2022): Einzugsstelle Sozialversicherung</w:t>
       </w:r>
     </w:p>
   </w:footnote>
@@ -17231,10 +17965,7 @@
         <w:footnoteRef/>
       </w:r>
       <w:r>
-        <w:t xml:space="preserve"> Vgl. BGHW (o.J.): </w:t>
-      </w:r>
-      <w:r>
-        <w:t>Wer ist versichert?</w:t>
+        <w:t xml:space="preserve"> Vgl. BGHW (o.J.): Wer ist versichert?</w:t>
       </w:r>
     </w:p>
   </w:footnote>
@@ -17250,10 +17981,7 @@
         <w:footnoteRef/>
       </w:r>
       <w:r>
-        <w:t xml:space="preserve"> Vgl. AOK (o.J. – d): </w:t>
-      </w:r>
-      <w:r>
-        <w:t>Werkstudenten beschäftigen</w:t>
+        <w:t xml:space="preserve"> Vgl. AOK (o.J. – d): Werkstudenten beschäftigen</w:t>
       </w:r>
     </w:p>
   </w:footnote>
@@ -17288,10 +18016,7 @@
         <w:footnoteRef/>
       </w:r>
       <w:r>
-        <w:t xml:space="preserve"> </w:t>
-      </w:r>
-      <w:r>
-        <w:t xml:space="preserve">Vgl. Minijob-Zentrale (o.J.): </w:t>
+        <w:t xml:space="preserve"> Vgl. Minijob-Zentrale (o.J.): </w:t>
       </w:r>
       <w:r>
         <w:t>Der gewerbliche Minijob: Abgaben und Steuern</w:t>
@@ -17310,19 +18035,20 @@
         <w:footnoteRef/>
       </w:r>
       <w:r>
-        <w:t xml:space="preserve"> Vgl. </w:t>
-      </w:r>
-      <w:r>
-        <w:t xml:space="preserve">Die Techniker (o.J. – </w:t>
-      </w:r>
-      <w:r>
-        <w:t>k</w:t>
-      </w:r>
-      <w:r>
-        <w:t xml:space="preserve">): </w:t>
-      </w:r>
-      <w:r>
-        <w:t>Sind Praktikant:innen sozialversicherungspflichtig oder -frei?</w:t>
+        <w:t xml:space="preserve"> Vgl. Die Techniker (o.J. – k): </w:t>
+      </w:r>
+      <w:r>
+        <w:t xml:space="preserve">Sind </w:t>
+      </w:r>
+      <w:proofErr w:type="spellStart"/>
+      <w:proofErr w:type="gramStart"/>
+      <w:r>
+        <w:t>Praktikant:innen</w:t>
+      </w:r>
+      <w:proofErr w:type="spellEnd"/>
+      <w:proofErr w:type="gramEnd"/>
+      <w:r>
+        <w:t xml:space="preserve"> sozialversicherungspflichtig oder -frei?</w:t>
       </w:r>
     </w:p>
   </w:footnote>
@@ -17338,16 +18064,7 @@
         <w:footnoteRef/>
       </w:r>
       <w:r>
-        <w:t xml:space="preserve"> Vgl. </w:t>
-      </w:r>
-      <w:r>
-        <w:t xml:space="preserve">Die Techniker (o.J. – </w:t>
-      </w:r>
-      <w:r>
-        <w:t>l</w:t>
-      </w:r>
-      <w:r>
-        <w:t xml:space="preserve">): </w:t>
+        <w:t xml:space="preserve"> Vgl. Die Techniker (o.J. – l): </w:t>
       </w:r>
       <w:r>
         <w:t>Welche Praktika sind vollständig versicherungsfrei?</w:t>
@@ -17451,7 +18168,15 @@
         <w:t xml:space="preserve"> </w:t>
       </w:r>
       <w:r>
-        <w:t xml:space="preserve">Vgl. Bröckermann, Reiner (2021): Seite </w:t>
+        <w:t xml:space="preserve">Vgl. </w:t>
+      </w:r>
+      <w:proofErr w:type="spellStart"/>
+      <w:r>
+        <w:t>Bröckermann</w:t>
+      </w:r>
+      <w:proofErr w:type="spellEnd"/>
+      <w:r>
+        <w:t xml:space="preserve">, Reiner (2021): Seite </w:t>
       </w:r>
       <w:r>
         <w:t>189f.</w:t>
@@ -17473,7 +18198,15 @@
         <w:t xml:space="preserve"> </w:t>
       </w:r>
       <w:r>
-        <w:t xml:space="preserve">Vgl. Bröckermann, Reiner (2021): Seite </w:t>
+        <w:t xml:space="preserve">Vgl. </w:t>
+      </w:r>
+      <w:proofErr w:type="spellStart"/>
+      <w:r>
+        <w:t>Bröckermann</w:t>
+      </w:r>
+      <w:proofErr w:type="spellEnd"/>
+      <w:r>
+        <w:t xml:space="preserve">, Reiner (2021): Seite </w:t>
       </w:r>
       <w:r>
         <w:t>193</w:t>
@@ -17492,7 +18225,15 @@
         <w:footnoteRef/>
       </w:r>
       <w:r>
-        <w:t xml:space="preserve"> Vgl. destatis (o.J.): Tarifbindung von Arbeitnehmern</w:t>
+        <w:t xml:space="preserve"> Vgl. </w:t>
+      </w:r>
+      <w:proofErr w:type="spellStart"/>
+      <w:r>
+        <w:t>destatis</w:t>
+      </w:r>
+      <w:proofErr w:type="spellEnd"/>
+      <w:r>
+        <w:t xml:space="preserve"> (o.J.): Tarifbindung von Arbeitnehmern</w:t>
       </w:r>
     </w:p>
   </w:footnote>
@@ -17530,7 +18271,15 @@
         <w:footnoteRef/>
       </w:r>
       <w:r>
-        <w:t xml:space="preserve"> Vgl. Bröckermann, Reiner (2021): Seite 23</w:t>
+        <w:t xml:space="preserve"> Vgl. </w:t>
+      </w:r>
+      <w:proofErr w:type="spellStart"/>
+      <w:r>
+        <w:t>Bröckermann</w:t>
+      </w:r>
+      <w:proofErr w:type="spellEnd"/>
+      <w:r>
+        <w:t>, Reiner (2021): Seite 23</w:t>
       </w:r>
     </w:p>
   </w:footnote>
@@ -18332,6 +19081,119 @@
     </w:lvl>
   </w:abstractNum>
   <w:abstractNum w:abstractNumId="7" w15:restartNumberingAfterBreak="0">
+    <w:nsid w:val="4A9D3C90"/>
+    <w:multiLevelType w:val="hybridMultilevel"/>
+    <w:tmpl w:val="55FAE682"/>
+    <w:lvl w:ilvl="0" w:tplc="04070001">
+      <w:start w:val="1"/>
+      <w:numFmt w:val="bullet"/>
+      <w:lvlText w:val=""/>
+      <w:lvlJc w:val="left"/>
+      <w:pPr>
+        <w:ind w:left="720" w:hanging="360"/>
+      </w:pPr>
+      <w:rPr>
+        <w:rFonts w:ascii="Symbol" w:hAnsi="Symbol" w:hint="default"/>
+      </w:rPr>
+    </w:lvl>
+    <w:lvl w:ilvl="1" w:tplc="04070003" w:tentative="1">
+      <w:start w:val="1"/>
+      <w:numFmt w:val="bullet"/>
+      <w:lvlText w:val="o"/>
+      <w:lvlJc w:val="left"/>
+      <w:pPr>
+        <w:ind w:left="1440" w:hanging="360"/>
+      </w:pPr>
+      <w:rPr>
+        <w:rFonts w:ascii="Courier New" w:hAnsi="Courier New" w:cs="Courier New" w:hint="default"/>
+      </w:rPr>
+    </w:lvl>
+    <w:lvl w:ilvl="2" w:tplc="04070005" w:tentative="1">
+      <w:start w:val="1"/>
+      <w:numFmt w:val="bullet"/>
+      <w:lvlText w:val=""/>
+      <w:lvlJc w:val="left"/>
+      <w:pPr>
+        <w:ind w:left="2160" w:hanging="360"/>
+      </w:pPr>
+      <w:rPr>
+        <w:rFonts w:ascii="Wingdings" w:hAnsi="Wingdings" w:hint="default"/>
+      </w:rPr>
+    </w:lvl>
+    <w:lvl w:ilvl="3" w:tplc="04070001" w:tentative="1">
+      <w:start w:val="1"/>
+      <w:numFmt w:val="bullet"/>
+      <w:lvlText w:val=""/>
+      <w:lvlJc w:val="left"/>
+      <w:pPr>
+        <w:ind w:left="2880" w:hanging="360"/>
+      </w:pPr>
+      <w:rPr>
+        <w:rFonts w:ascii="Symbol" w:hAnsi="Symbol" w:hint="default"/>
+      </w:rPr>
+    </w:lvl>
+    <w:lvl w:ilvl="4" w:tplc="04070003" w:tentative="1">
+      <w:start w:val="1"/>
+      <w:numFmt w:val="bullet"/>
+      <w:lvlText w:val="o"/>
+      <w:lvlJc w:val="left"/>
+      <w:pPr>
+        <w:ind w:left="3600" w:hanging="360"/>
+      </w:pPr>
+      <w:rPr>
+        <w:rFonts w:ascii="Courier New" w:hAnsi="Courier New" w:cs="Courier New" w:hint="default"/>
+      </w:rPr>
+    </w:lvl>
+    <w:lvl w:ilvl="5" w:tplc="04070005" w:tentative="1">
+      <w:start w:val="1"/>
+      <w:numFmt w:val="bullet"/>
+      <w:lvlText w:val=""/>
+      <w:lvlJc w:val="left"/>
+      <w:pPr>
+        <w:ind w:left="4320" w:hanging="360"/>
+      </w:pPr>
+      <w:rPr>
+        <w:rFonts w:ascii="Wingdings" w:hAnsi="Wingdings" w:hint="default"/>
+      </w:rPr>
+    </w:lvl>
+    <w:lvl w:ilvl="6" w:tplc="04070001" w:tentative="1">
+      <w:start w:val="1"/>
+      <w:numFmt w:val="bullet"/>
+      <w:lvlText w:val=""/>
+      <w:lvlJc w:val="left"/>
+      <w:pPr>
+        <w:ind w:left="5040" w:hanging="360"/>
+      </w:pPr>
+      <w:rPr>
+        <w:rFonts w:ascii="Symbol" w:hAnsi="Symbol" w:hint="default"/>
+      </w:rPr>
+    </w:lvl>
+    <w:lvl w:ilvl="7" w:tplc="04070003" w:tentative="1">
+      <w:start w:val="1"/>
+      <w:numFmt w:val="bullet"/>
+      <w:lvlText w:val="o"/>
+      <w:lvlJc w:val="left"/>
+      <w:pPr>
+        <w:ind w:left="5760" w:hanging="360"/>
+      </w:pPr>
+      <w:rPr>
+        <w:rFonts w:ascii="Courier New" w:hAnsi="Courier New" w:cs="Courier New" w:hint="default"/>
+      </w:rPr>
+    </w:lvl>
+    <w:lvl w:ilvl="8" w:tplc="04070005" w:tentative="1">
+      <w:start w:val="1"/>
+      <w:numFmt w:val="bullet"/>
+      <w:lvlText w:val=""/>
+      <w:lvlJc w:val="left"/>
+      <w:pPr>
+        <w:ind w:left="6480" w:hanging="360"/>
+      </w:pPr>
+      <w:rPr>
+        <w:rFonts w:ascii="Wingdings" w:hAnsi="Wingdings" w:hint="default"/>
+      </w:rPr>
+    </w:lvl>
+  </w:abstractNum>
+  <w:abstractNum w:abstractNumId="8" w15:restartNumberingAfterBreak="0">
     <w:nsid w:val="4DF1618D"/>
     <w:multiLevelType w:val="multilevel"/>
     <w:tmpl w:val="309AD6C2"/>
@@ -18444,7 +19306,7 @@
       </w:rPr>
     </w:lvl>
   </w:abstractNum>
-  <w:abstractNum w:abstractNumId="8" w15:restartNumberingAfterBreak="0">
+  <w:abstractNum w:abstractNumId="9" w15:restartNumberingAfterBreak="0">
     <w:nsid w:val="54D06766"/>
     <w:multiLevelType w:val="multilevel"/>
     <w:tmpl w:val="0D245E60"/>
@@ -18557,7 +19419,7 @@
       </w:rPr>
     </w:lvl>
   </w:abstractNum>
-  <w:abstractNum w:abstractNumId="9" w15:restartNumberingAfterBreak="0">
+  <w:abstractNum w:abstractNumId="10" w15:restartNumberingAfterBreak="0">
     <w:nsid w:val="56B1077E"/>
     <w:multiLevelType w:val="multilevel"/>
     <w:tmpl w:val="FE1C3DF4"/>
@@ -18652,7 +19514,7 @@
       </w:pPr>
     </w:lvl>
   </w:abstractNum>
-  <w:abstractNum w:abstractNumId="10" w15:restartNumberingAfterBreak="0">
+  <w:abstractNum w:abstractNumId="11" w15:restartNumberingAfterBreak="0">
     <w:nsid w:val="59A972D3"/>
     <w:multiLevelType w:val="hybridMultilevel"/>
     <w:tmpl w:val="B9F802DE"/>
@@ -18765,7 +19627,7 @@
       </w:rPr>
     </w:lvl>
   </w:abstractNum>
-  <w:abstractNum w:abstractNumId="11" w15:restartNumberingAfterBreak="0">
+  <w:abstractNum w:abstractNumId="12" w15:restartNumberingAfterBreak="0">
     <w:nsid w:val="612D3FD9"/>
     <w:multiLevelType w:val="hybridMultilevel"/>
     <w:tmpl w:val="2D00CDEC"/>
@@ -18878,7 +19740,7 @@
       </w:rPr>
     </w:lvl>
   </w:abstractNum>
-  <w:abstractNum w:abstractNumId="12" w15:restartNumberingAfterBreak="0">
+  <w:abstractNum w:abstractNumId="13" w15:restartNumberingAfterBreak="0">
     <w:nsid w:val="61E00878"/>
     <w:multiLevelType w:val="hybridMultilevel"/>
     <w:tmpl w:val="DAA80BA2"/>
@@ -18991,7 +19853,7 @@
       </w:rPr>
     </w:lvl>
   </w:abstractNum>
-  <w:abstractNum w:abstractNumId="13" w15:restartNumberingAfterBreak="0">
+  <w:abstractNum w:abstractNumId="14" w15:restartNumberingAfterBreak="0">
     <w:nsid w:val="62AC35EB"/>
     <w:multiLevelType w:val="hybridMultilevel"/>
     <w:tmpl w:val="91AA8B90"/>
@@ -19104,7 +19966,7 @@
       </w:rPr>
     </w:lvl>
   </w:abstractNum>
-  <w:abstractNum w:abstractNumId="14" w15:restartNumberingAfterBreak="0">
+  <w:abstractNum w:abstractNumId="15" w15:restartNumberingAfterBreak="0">
     <w:nsid w:val="675C0BFE"/>
     <w:multiLevelType w:val="hybridMultilevel"/>
     <w:tmpl w:val="5CA0DC80"/>
@@ -19217,7 +20079,7 @@
       </w:rPr>
     </w:lvl>
   </w:abstractNum>
-  <w:abstractNum w:abstractNumId="15" w15:restartNumberingAfterBreak="0">
+  <w:abstractNum w:abstractNumId="16" w15:restartNumberingAfterBreak="0">
     <w:nsid w:val="69A660F1"/>
     <w:multiLevelType w:val="hybridMultilevel"/>
     <w:tmpl w:val="6F9E6E4A"/>
@@ -19330,7 +20192,7 @@
       </w:rPr>
     </w:lvl>
   </w:abstractNum>
-  <w:abstractNum w:abstractNumId="16" w15:restartNumberingAfterBreak="0">
+  <w:abstractNum w:abstractNumId="17" w15:restartNumberingAfterBreak="0">
     <w:nsid w:val="7568660E"/>
     <w:multiLevelType w:val="hybridMultilevel"/>
     <w:tmpl w:val="FE5230A4"/>
@@ -19443,7 +20305,7 @@
       </w:rPr>
     </w:lvl>
   </w:abstractNum>
-  <w:abstractNum w:abstractNumId="17" w15:restartNumberingAfterBreak="0">
+  <w:abstractNum w:abstractNumId="18" w15:restartNumberingAfterBreak="0">
     <w:nsid w:val="75786046"/>
     <w:multiLevelType w:val="hybridMultilevel"/>
     <w:tmpl w:val="64A2318A"/>
@@ -19557,13 +20419,13 @@
     </w:lvl>
   </w:abstractNum>
   <w:num w:numId="1" w16cid:durableId="487593051">
-    <w:abstractNumId w:val="9"/>
+    <w:abstractNumId w:val="10"/>
   </w:num>
   <w:num w:numId="2" w16cid:durableId="440419677">
     <w:abstractNumId w:val="3"/>
   </w:num>
   <w:num w:numId="3" w16cid:durableId="254169348">
-    <w:abstractNumId w:val="9"/>
+    <w:abstractNumId w:val="10"/>
     <w:lvlOverride w:ilvl="0">
       <w:startOverride w:val="1"/>
     </w:lvlOverride>
@@ -19596,28 +20458,28 @@
     <w:abstractNumId w:val="0"/>
   </w:num>
   <w:num w:numId="5" w16cid:durableId="1743913199">
-    <w:abstractNumId w:val="12"/>
+    <w:abstractNumId w:val="13"/>
   </w:num>
   <w:num w:numId="6" w16cid:durableId="892350765">
-    <w:abstractNumId w:val="17"/>
+    <w:abstractNumId w:val="18"/>
   </w:num>
   <w:num w:numId="7" w16cid:durableId="1651591600">
     <w:abstractNumId w:val="2"/>
   </w:num>
   <w:num w:numId="8" w16cid:durableId="1682778004">
-    <w:abstractNumId w:val="10"/>
+    <w:abstractNumId w:val="11"/>
   </w:num>
   <w:num w:numId="9" w16cid:durableId="1135028684">
     <w:abstractNumId w:val="5"/>
   </w:num>
   <w:num w:numId="10" w16cid:durableId="231741125">
-    <w:abstractNumId w:val="15"/>
+    <w:abstractNumId w:val="16"/>
   </w:num>
   <w:num w:numId="11" w16cid:durableId="1808627516">
-    <w:abstractNumId w:val="16"/>
+    <w:abstractNumId w:val="17"/>
   </w:num>
   <w:num w:numId="12" w16cid:durableId="1908877836">
-    <w:abstractNumId w:val="11"/>
+    <w:abstractNumId w:val="12"/>
   </w:num>
   <w:num w:numId="13" w16cid:durableId="739793564">
     <w:abstractNumId w:val="6"/>
@@ -19626,19 +20488,22 @@
     <w:abstractNumId w:val="1"/>
   </w:num>
   <w:num w:numId="15" w16cid:durableId="1188522260">
-    <w:abstractNumId w:val="7"/>
+    <w:abstractNumId w:val="8"/>
   </w:num>
   <w:num w:numId="16" w16cid:durableId="285620313">
-    <w:abstractNumId w:val="13"/>
+    <w:abstractNumId w:val="14"/>
   </w:num>
   <w:num w:numId="17" w16cid:durableId="1906792628">
     <w:abstractNumId w:val="4"/>
   </w:num>
   <w:num w:numId="18" w16cid:durableId="767432764">
-    <w:abstractNumId w:val="14"/>
+    <w:abstractNumId w:val="15"/>
   </w:num>
   <w:num w:numId="19" w16cid:durableId="82647071">
-    <w:abstractNumId w:val="8"/>
+    <w:abstractNumId w:val="9"/>
+  </w:num>
+  <w:num w:numId="20" w16cid:durableId="2063674459">
+    <w:abstractNumId w:val="7"/>
   </w:num>
 </w:numbering>
 </file>

</xml_diff>

<commit_message>
Kapitel 'relationale Datenbanken und SQL' geschrieben.
</commit_message>
<xml_diff>
--- a/Bachelorarbeit.docx
+++ b/Bachelorarbeit.docx
@@ -45,7 +45,7 @@
             <v:imagedata r:id="rId8" o:title=""/>
             <w10:wrap type="topAndBottom"/>
           </v:shape>
-          <o:OLEObject Type="Embed" ProgID="Word.Picture.8" ShapeID="_x0000_s2050" DrawAspect="Content" ObjectID="_1766417815" r:id="rId9"/>
+          <o:OLEObject Type="Embed" ProgID="Word.Picture.8" ShapeID="_x0000_s2050" DrawAspect="Content" ObjectID="_1766495315" r:id="rId9"/>
         </w:object>
       </w:r>
     </w:p>
@@ -4478,9 +4478,15 @@
     </w:p>
     <w:p>
       <w:pPr>
-        <w:rPr>
-          <w:sz w:val="24"/>
-          <w:szCs w:val="24"/>
+        <w:pStyle w:val="Abbildungsverzeichnis"/>
+        <w:tabs>
+          <w:tab w:val="right" w:leader="dot" w:pos="9062"/>
+        </w:tabs>
+        <w:rPr>
+          <w:noProof/>
+          <w:kern w:val="2"/>
+          <w:lang w:eastAsia="ja-JP"/>
+          <w14:ligatures w14:val="standardContextual"/>
         </w:rPr>
       </w:pPr>
       <w:r>
@@ -4504,16 +4510,71 @@
         </w:rPr>
         <w:fldChar w:fldCharType="separate"/>
       </w:r>
-      <w:r>
-        <w:rPr>
-          <w:b/>
-          <w:bCs/>
-          <w:noProof/>
-          <w:sz w:val="24"/>
-          <w:szCs w:val="24"/>
-        </w:rPr>
-        <w:t>Es konnten keine Einträge für ein Abbildungsverzeichnis gefunden werden.</w:t>
-      </w:r>
+      <w:hyperlink w:anchor="_Toc155876010" w:history="1">
+        <w:r>
+          <w:rPr>
+            <w:rStyle w:val="Hyperlink"/>
+            <w:noProof/>
+          </w:rPr>
+          <w:t>Abbildung 1: Aufbau einer Tabelle in einer relationalen Datenbank, eigene Darstellung</w:t>
+        </w:r>
+        <w:r>
+          <w:rPr>
+            <w:noProof/>
+            <w:webHidden/>
+          </w:rPr>
+          <w:tab/>
+        </w:r>
+        <w:r>
+          <w:rPr>
+            <w:noProof/>
+            <w:webHidden/>
+          </w:rPr>
+          <w:fldChar w:fldCharType="begin"/>
+        </w:r>
+        <w:r>
+          <w:rPr>
+            <w:noProof/>
+            <w:webHidden/>
+          </w:rPr>
+          <w:instrText xml:space="preserve"> PAGEREF _Toc155876010 \h </w:instrText>
+        </w:r>
+        <w:r>
+          <w:rPr>
+            <w:noProof/>
+            <w:webHidden/>
+          </w:rPr>
+        </w:r>
+        <w:r>
+          <w:rPr>
+            <w:noProof/>
+            <w:webHidden/>
+          </w:rPr>
+          <w:fldChar w:fldCharType="separate"/>
+        </w:r>
+        <w:r>
+          <w:rPr>
+            <w:noProof/>
+            <w:webHidden/>
+          </w:rPr>
+          <w:t>13</w:t>
+        </w:r>
+        <w:r>
+          <w:rPr>
+            <w:noProof/>
+            <w:webHidden/>
+          </w:rPr>
+          <w:fldChar w:fldCharType="end"/>
+        </w:r>
+      </w:hyperlink>
+    </w:p>
+    <w:p>
+      <w:pPr>
+        <w:rPr>
+          <w:sz w:val="24"/>
+          <w:szCs w:val="24"/>
+        </w:rPr>
+      </w:pPr>
       <w:r>
         <w:rPr>
           <w:sz w:val="24"/>
@@ -5651,6 +5712,24 @@
     <w:p>
       <w:pPr>
         <w:spacing w:line="360" w:lineRule="auto"/>
+        <w:jc w:val="both"/>
+        <w:rPr>
+          <w:sz w:val="24"/>
+          <w:szCs w:val="24"/>
+        </w:rPr>
+      </w:pPr>
+      <w:r>
+        <w:rPr>
+          <w:sz w:val="24"/>
+          <w:szCs w:val="24"/>
+        </w:rPr>
+        <w:t>In diesem Kapitel werden die theoretischen Grundlagen, welche für die Implementation der im Rahmen dieser Arbeit entwickelten Personalstammdatenbank besprochen. Da die Sozialversicherungen und das Entgelt einen bedeutenden Anteil der Datenbank ausmachen, werden diese Themen fokussiert dargestellt. Zudem wird erläutert, was Stammdaten allgemein sind, und Beispiele in Bezug auf Personalwirtschaft genannt.</w:t>
+      </w:r>
+    </w:p>
+    <w:p>
+      <w:pPr>
+        <w:spacing w:line="360" w:lineRule="auto"/>
+        <w:jc w:val="both"/>
         <w:rPr>
           <w:sz w:val="24"/>
           <w:szCs w:val="24"/>
@@ -6028,6 +6107,7 @@
           <w:sz w:val="24"/>
           <w:szCs w:val="24"/>
         </w:rPr>
+        <w:lastRenderedPageBreak/>
         <w:t>Des Weiteren wird ein Zusatzbeitrag erhoben, dessen Höhe von der Krankenkasse abhängig ist, bei der der Arbeitnehmer Mitglied ist</w:t>
       </w:r>
       <w:r>
@@ -6067,7 +6147,6 @@
           <w:sz w:val="24"/>
           <w:szCs w:val="24"/>
         </w:rPr>
-        <w:lastRenderedPageBreak/>
         <w:t xml:space="preserve">Die Beitragsbemessungsgrenze, also das </w:t>
       </w:r>
       <w:r>
@@ -6438,6 +6517,7 @@
           <w:sz w:val="24"/>
           <w:szCs w:val="24"/>
         </w:rPr>
+        <w:lastRenderedPageBreak/>
         <w:t>Beschäftigte mit Kinder</w:t>
       </w:r>
       <w:r>
@@ -6540,7 +6620,6 @@
           <w:sz w:val="24"/>
           <w:szCs w:val="24"/>
         </w:rPr>
-        <w:lastRenderedPageBreak/>
         <w:t>Vier Kinder unter 25: 0,95%</w:t>
       </w:r>
     </w:p>
@@ -6845,7 +6924,15 @@
           <w:sz w:val="24"/>
           <w:szCs w:val="24"/>
         </w:rPr>
-        <w:t>Der aktuelle Beitragssatz beträgt 18,6%, welche paritätisch von Arbeitgeber und Arbeitnehmer bezahlt werden.</w:t>
+        <w:t xml:space="preserve">Der aktuelle Beitragssatz beträgt 18,6%, welche paritätisch von Arbeitgeber und </w:t>
+      </w:r>
+      <w:r>
+        <w:rPr>
+          <w:sz w:val="24"/>
+          <w:szCs w:val="24"/>
+        </w:rPr>
+        <w:lastRenderedPageBreak/>
+        <w:t>Arbeitnehmer bezahlt werden.</w:t>
       </w:r>
       <w:r>
         <w:rPr>
@@ -6899,7 +6986,6 @@
       </w:pPr>
       <w:bookmarkStart w:id="28" w:name="_Toc155529543"/>
       <w:r>
-        <w:lastRenderedPageBreak/>
         <w:t>Unfallversicherung</w:t>
       </w:r>
       <w:bookmarkEnd w:id="28"/>
@@ -7105,6 +7191,7 @@
           <w:sz w:val="24"/>
           <w:szCs w:val="24"/>
         </w:rPr>
+        <w:lastRenderedPageBreak/>
         <w:t>Die Umlage U1 gleicht die Entgeltfortzahlungskosten für kranke Mitarbeiter bis zu einem bestimmten Anteil aus. Teilnahmeverpflichtet sind dabei aber nur Unternehmen mit regelmäßig nicht mehr als 30 Arbeitnehmern.</w:t>
       </w:r>
       <w:r>
@@ -7134,15 +7221,7 @@
           <w:sz w:val="24"/>
           <w:szCs w:val="24"/>
         </w:rPr>
-        <w:t xml:space="preserve">lso der </w:t>
-      </w:r>
-      <w:r>
-        <w:rPr>
-          <w:sz w:val="24"/>
-          <w:szCs w:val="24"/>
-        </w:rPr>
-        <w:lastRenderedPageBreak/>
-        <w:t>prozentuale Anteil des Gehalts, welches erstattet wird. Viele Krankenkassen bieten mehrere Erstattungssätze an, die alle wiederum einen verschiedenen Beitragssatz haben.</w:t>
+        <w:t>lso der prozentuale Anteil des Gehalts, welches erstattet wird. Viele Krankenkassen bieten mehrere Erstattungssätze an, die alle wiederum einen verschiedenen Beitragssatz haben.</w:t>
       </w:r>
       <w:r>
         <w:rPr>
@@ -7357,15 +7436,8 @@
           <w:sz w:val="24"/>
           <w:szCs w:val="24"/>
         </w:rPr>
-        <w:t xml:space="preserve">Sofern sie die Jahresentgeltgrenze nicht überschreiten, sind nicht kurzfristig beschäftigte Arbeitnehmer und Auszubildende in allen Zweigen der Sozialversicherung und den </w:t>
-      </w:r>
-      <w:r>
-        <w:rPr>
-          <w:sz w:val="24"/>
-          <w:szCs w:val="24"/>
-        </w:rPr>
         <w:lastRenderedPageBreak/>
-        <w:t>gesetzlichen Umlagen voll versicherungspflichtig (Umlage U1 nur, wenn Unternehmen weniger als 30 Angestellte hat).</w:t>
+        <w:t>Sofern sie die Jahresentgeltgrenze nicht überschreiten, sind nicht kurzfristig beschäftigte Arbeitnehmer und Auszubildende in allen Zweigen der Sozialversicherung und den gesetzlichen Umlagen voll versicherungspflichtig (Umlage U1 nur, wenn Unternehmen weniger als 30 Angestellte hat).</w:t>
       </w:r>
       <w:r>
         <w:rPr>
@@ -7624,7 +7696,15 @@
           <w:sz w:val="24"/>
           <w:szCs w:val="24"/>
         </w:rPr>
-        <w:t>Werkstudenten sind nicht über den Arbeitgeber kranken-, pflege- und arbeitslosenversichert. Für die Kranken- und Pflegeversicherung sind Werkstudenten eigenverantwortlich, beispielsweise indem sie über ihre Familie versichert sind oder eine studentische Kranken- und Pflegeversicherung abschließen. Die Renten</w:t>
+        <w:t xml:space="preserve">Werkstudenten sind nicht über den Arbeitgeber kranken-, pflege- und arbeitslosenversichert. Für die Kranken- und Pflegeversicherung sind Werkstudenten eigenverantwortlich, beispielsweise indem sie über ihre Familie versichert sind oder eine studentische Kranken- </w:t>
+      </w:r>
+      <w:r>
+        <w:rPr>
+          <w:sz w:val="24"/>
+          <w:szCs w:val="24"/>
+        </w:rPr>
+        <w:lastRenderedPageBreak/>
+        <w:t>und Pflegeversicherung abschließen. Die Renten</w:t>
       </w:r>
       <w:r>
         <w:rPr>
@@ -7686,7 +7766,6 @@
           <w:sz w:val="24"/>
           <w:szCs w:val="24"/>
         </w:rPr>
-        <w:lastRenderedPageBreak/>
         <w:t xml:space="preserve">Für Minijobber hat der Arbeitgeber Beiträge für die Kranken- und Rentenversicherung zu entrichten. Pflege- und Arbeitslosenversicherung entfallen. </w:t>
       </w:r>
       <w:r>
@@ -7947,6 +8026,7 @@
           <w:sz w:val="24"/>
           <w:szCs w:val="24"/>
         </w:rPr>
+        <w:lastRenderedPageBreak/>
         <w:t xml:space="preserve">In „Anhang A - </w:t>
       </w:r>
       <w:r>
@@ -7987,7 +8067,6 @@
       <w:bookmarkStart w:id="32" w:name="_Toc147669416"/>
       <w:bookmarkStart w:id="33" w:name="_Toc155529546"/>
       <w:r>
-        <w:lastRenderedPageBreak/>
         <w:t>Entgelt</w:t>
       </w:r>
       <w:r>
@@ -8164,7 +8243,15 @@
           <w:sz w:val="24"/>
           <w:szCs w:val="24"/>
         </w:rPr>
-        <w:t xml:space="preserve"> In Bezug auf Personaldaten sind dies beispielsweise Name, Adresse, Geburts-, Eintritts- und Austrittsdatum, Geschlecht, Tarife, Entgelte, die wöchentliche Arbeitszeit sowie Steuerklasse, Tätigkeit und Kostenstelle bzw. Abteilungszugehörigkeit.</w:t>
+        <w:t xml:space="preserve"> In Bezug auf Personaldaten sind dies beispielsweise Name, Adresse, Geburts-, Eintritts- und Austrittsdatum, Geschlecht, Tarife, Entgelte, die </w:t>
+      </w:r>
+      <w:r>
+        <w:rPr>
+          <w:sz w:val="24"/>
+          <w:szCs w:val="24"/>
+        </w:rPr>
+        <w:lastRenderedPageBreak/>
+        <w:t>wöchentliche Arbeitszeit sowie Steuerklasse, Tätigkeit und Kostenstelle bzw. Abteilungszugehörigkeit.</w:t>
       </w:r>
       <w:r>
         <w:rPr>
@@ -8179,15 +8266,7 @@
           <w:sz w:val="24"/>
           <w:szCs w:val="24"/>
         </w:rPr>
-        <w:t xml:space="preserve"> Nach der oben beschriebenen Definition können auch der Sozialversicherungsstatus, also die Frage ob bspw. jemand privat oder gesetzlich krankenversichert ist, beziehungsweise die Versicherungspflicht in der Arbeitslosen-, Renten- </w:t>
-      </w:r>
-      <w:r>
-        <w:rPr>
-          <w:sz w:val="24"/>
-          <w:szCs w:val="24"/>
-        </w:rPr>
-        <w:lastRenderedPageBreak/>
-        <w:t xml:space="preserve">und Unfallversicherung sowie die Teilnahmepflicht an den gesetzlichen Umlagen zu den Stammdaten zählen, da sich diese ebenfalls nur selten für einen Arbeitnehmer ändern. </w:t>
+        <w:t xml:space="preserve"> Nach der oben beschriebenen Definition können auch der Sozialversicherungsstatus, also die Frage ob bspw. jemand privat oder gesetzlich krankenversichert ist, beziehungsweise die Versicherungspflicht in der Arbeitslosen-, Renten- und Unfallversicherung sowie die Teilnahmepflicht an den gesetzlichen Umlagen zu den Stammdaten zählen, da sich diese ebenfalls nur selten für einen Arbeitnehmer ändern. </w:t>
       </w:r>
     </w:p>
     <w:p>
@@ -8283,6 +8362,69 @@
         </w:rPr>
         <w:t xml:space="preserve"> Beispielhaft hierfür ist der Wechsel der Steuerklasse aufgrund der Eheschließung eines Mitarbeiters. </w:t>
       </w:r>
+    </w:p>
+    <w:p>
+      <w:pPr>
+        <w:spacing w:line="360" w:lineRule="auto"/>
+        <w:rPr>
+          <w:sz w:val="24"/>
+          <w:szCs w:val="24"/>
+        </w:rPr>
+      </w:pPr>
+    </w:p>
+    <w:p>
+      <w:pPr>
+        <w:spacing w:line="360" w:lineRule="auto"/>
+        <w:rPr>
+          <w:sz w:val="24"/>
+          <w:szCs w:val="24"/>
+        </w:rPr>
+      </w:pPr>
+    </w:p>
+    <w:p>
+      <w:pPr>
+        <w:spacing w:line="360" w:lineRule="auto"/>
+        <w:rPr>
+          <w:sz w:val="24"/>
+          <w:szCs w:val="24"/>
+        </w:rPr>
+      </w:pPr>
+    </w:p>
+    <w:p>
+      <w:pPr>
+        <w:spacing w:line="360" w:lineRule="auto"/>
+        <w:rPr>
+          <w:sz w:val="24"/>
+          <w:szCs w:val="24"/>
+        </w:rPr>
+      </w:pPr>
+    </w:p>
+    <w:p>
+      <w:pPr>
+        <w:spacing w:line="360" w:lineRule="auto"/>
+        <w:rPr>
+          <w:sz w:val="24"/>
+          <w:szCs w:val="24"/>
+        </w:rPr>
+      </w:pPr>
+    </w:p>
+    <w:p>
+      <w:pPr>
+        <w:spacing w:line="360" w:lineRule="auto"/>
+        <w:rPr>
+          <w:sz w:val="24"/>
+          <w:szCs w:val="24"/>
+        </w:rPr>
+      </w:pPr>
+    </w:p>
+    <w:p>
+      <w:pPr>
+        <w:spacing w:line="360" w:lineRule="auto"/>
+        <w:rPr>
+          <w:sz w:val="24"/>
+          <w:szCs w:val="24"/>
+        </w:rPr>
+      </w:pPr>
     </w:p>
     <w:p>
       <w:pPr>
@@ -8300,14 +8442,32 @@
           <w:ilvl w:val="0"/>
           <w:numId w:val="15"/>
         </w:numPr>
+        <w:spacing w:line="360" w:lineRule="auto"/>
       </w:pPr>
       <w:bookmarkStart w:id="37" w:name="_Toc155529548"/>
       <w:r>
+        <w:lastRenderedPageBreak/>
         <w:t>Technologische Grundlagen</w:t>
       </w:r>
       <w:bookmarkEnd w:id="37"/>
     </w:p>
-    <w:p/>
+    <w:p>
+      <w:pPr>
+        <w:spacing w:line="360" w:lineRule="auto"/>
+        <w:jc w:val="both"/>
+        <w:rPr>
+          <w:sz w:val="24"/>
+          <w:szCs w:val="24"/>
+        </w:rPr>
+      </w:pPr>
+      <w:r>
+        <w:rPr>
+          <w:sz w:val="24"/>
+          <w:szCs w:val="24"/>
+        </w:rPr>
+        <w:t>In diesem Kapitel werden technologische Grundlagen in ihrer Theorie abgehandelt. Es wird aber kein umfassender Einblick gegeben, sondern nur die Themen abgehandelt, welche für die Entwicklung der Personalstammdatenbank von Bedeutung sind. Zudem werden die Technologien benannt, die im Rahmen dieser Arbeit zum Einsatz gekommen sind.</w:t>
+      </w:r>
+    </w:p>
     <w:p/>
     <w:p>
       <w:pPr>
@@ -8316,6 +8476,7 @@
           <w:ilvl w:val="1"/>
           <w:numId w:val="15"/>
         </w:numPr>
+        <w:spacing w:line="360" w:lineRule="auto"/>
       </w:pPr>
       <w:bookmarkStart w:id="38" w:name="_Toc155529549"/>
       <w:r>
@@ -8326,20 +8487,679 @@
     <w:p>
       <w:pPr>
         <w:spacing w:line="360" w:lineRule="auto"/>
-        <w:rPr>
-          <w:sz w:val="24"/>
-          <w:szCs w:val="24"/>
-        </w:rPr>
-      </w:pPr>
-    </w:p>
-    <w:p>
-      <w:pPr>
+        <w:jc w:val="both"/>
+        <w:rPr>
+          <w:sz w:val="24"/>
+          <w:szCs w:val="24"/>
+        </w:rPr>
+      </w:pPr>
+      <w:r>
+        <w:rPr>
+          <w:sz w:val="24"/>
+          <w:szCs w:val="24"/>
+        </w:rPr>
+        <w:t xml:space="preserve">Relationale Datenbanken bilden ein Datenbankmodell, wo Daten in </w:t>
+      </w:r>
+      <w:r>
+        <w:rPr>
+          <w:sz w:val="24"/>
+          <w:szCs w:val="24"/>
+        </w:rPr>
+        <w:t xml:space="preserve">mindestens einer oder in der Regel mehreren über Schlüssel miteinander verbundenen Tabellen </w:t>
+      </w:r>
+      <w:r>
+        <w:rPr>
+          <w:sz w:val="24"/>
+          <w:szCs w:val="24"/>
+        </w:rPr>
+        <w:t>gespeichert und abgefragt werden können</w:t>
+      </w:r>
+      <w:r>
+        <w:rPr>
+          <w:sz w:val="24"/>
+          <w:szCs w:val="24"/>
+        </w:rPr>
+        <w:t xml:space="preserve">. Sie sind </w:t>
+      </w:r>
+      <w:r>
+        <w:rPr>
+          <w:sz w:val="24"/>
+          <w:szCs w:val="24"/>
+        </w:rPr>
+        <w:t xml:space="preserve">die am </w:t>
+      </w:r>
+      <w:r>
+        <w:rPr>
+          <w:sz w:val="24"/>
+          <w:szCs w:val="24"/>
+        </w:rPr>
+        <w:t>häufigsten</w:t>
+      </w:r>
+      <w:r>
+        <w:rPr>
+          <w:sz w:val="24"/>
+          <w:szCs w:val="24"/>
+        </w:rPr>
+        <w:t xml:space="preserve"> verwendeten Datenbanken. </w:t>
+      </w:r>
+      <w:r>
+        <w:rPr>
+          <w:rStyle w:val="Funotenzeichen"/>
+          <w:sz w:val="24"/>
+          <w:szCs w:val="24"/>
+        </w:rPr>
+        <w:footnoteReference w:id="68"/>
+      </w:r>
+      <w:r>
+        <w:rPr>
+          <w:sz w:val="24"/>
+          <w:szCs w:val="24"/>
+        </w:rPr>
+        <w:t xml:space="preserve"> </w:t>
+      </w:r>
+      <w:r>
+        <w:rPr>
+          <w:sz w:val="24"/>
+          <w:szCs w:val="24"/>
+        </w:rPr>
+        <w:t xml:space="preserve">Neben den Tabellen bestehen relationale Datenbanken </w:t>
+      </w:r>
+      <w:proofErr w:type="gramStart"/>
+      <w:r>
+        <w:rPr>
+          <w:sz w:val="24"/>
+          <w:szCs w:val="24"/>
+        </w:rPr>
+        <w:t>aus folgenden</w:t>
+      </w:r>
+      <w:proofErr w:type="gramEnd"/>
+      <w:r>
+        <w:rPr>
+          <w:sz w:val="24"/>
+          <w:szCs w:val="24"/>
+        </w:rPr>
+        <w:t xml:space="preserve"> Bestandteilen: </w:t>
+      </w:r>
+    </w:p>
+    <w:p>
+      <w:pPr>
+        <w:pStyle w:val="Listenabsatz"/>
+        <w:numPr>
+          <w:ilvl w:val="0"/>
+          <w:numId w:val="21"/>
+        </w:numPr>
         <w:spacing w:line="360" w:lineRule="auto"/>
-        <w:rPr>
-          <w:sz w:val="24"/>
-          <w:szCs w:val="24"/>
-        </w:rPr>
-      </w:pPr>
+        <w:jc w:val="both"/>
+        <w:rPr>
+          <w:sz w:val="24"/>
+          <w:szCs w:val="24"/>
+        </w:rPr>
+      </w:pPr>
+      <w:r>
+        <w:rPr>
+          <w:sz w:val="24"/>
+          <w:szCs w:val="24"/>
+        </w:rPr>
+        <w:t>Datensätze, welche die Zeilen einer Tabelle ausmachen</w:t>
+      </w:r>
+      <w:r>
+        <w:rPr>
+          <w:sz w:val="24"/>
+          <w:szCs w:val="24"/>
+        </w:rPr>
+        <w:t>.</w:t>
+      </w:r>
+      <w:r>
+        <w:rPr>
+          <w:sz w:val="24"/>
+          <w:szCs w:val="24"/>
+        </w:rPr>
+        <w:t xml:space="preserve"> </w:t>
+      </w:r>
+    </w:p>
+    <w:p>
+      <w:pPr>
+        <w:pStyle w:val="Listenabsatz"/>
+        <w:numPr>
+          <w:ilvl w:val="0"/>
+          <w:numId w:val="21"/>
+        </w:numPr>
+        <w:spacing w:line="360" w:lineRule="auto"/>
+        <w:jc w:val="both"/>
+        <w:rPr>
+          <w:sz w:val="24"/>
+          <w:szCs w:val="24"/>
+        </w:rPr>
+      </w:pPr>
+      <w:r>
+        <w:rPr>
+          <w:sz w:val="24"/>
+          <w:szCs w:val="24"/>
+        </w:rPr>
+        <w:t>Attribute, welche die Spalten einer Tabelle darstellen</w:t>
+      </w:r>
+      <w:r>
+        <w:rPr>
+          <w:sz w:val="24"/>
+          <w:szCs w:val="24"/>
+        </w:rPr>
+        <w:t>.</w:t>
+      </w:r>
+    </w:p>
+    <w:p>
+      <w:pPr>
+        <w:pStyle w:val="Listenabsatz"/>
+        <w:numPr>
+          <w:ilvl w:val="0"/>
+          <w:numId w:val="21"/>
+        </w:numPr>
+        <w:spacing w:line="360" w:lineRule="auto"/>
+        <w:jc w:val="both"/>
+        <w:rPr>
+          <w:sz w:val="24"/>
+          <w:szCs w:val="24"/>
+        </w:rPr>
+      </w:pPr>
+      <w:r>
+        <w:rPr>
+          <w:sz w:val="24"/>
+          <w:szCs w:val="24"/>
+        </w:rPr>
+        <w:t>Datenfelder, welche einen konkreten Wert in einer Spalte eines Datensatzes beschreiben</w:t>
+      </w:r>
+      <w:r>
+        <w:rPr>
+          <w:sz w:val="24"/>
+          <w:szCs w:val="24"/>
+        </w:rPr>
+        <w:t>.</w:t>
+      </w:r>
+    </w:p>
+    <w:p>
+      <w:pPr>
+        <w:pStyle w:val="Listenabsatz"/>
+        <w:numPr>
+          <w:ilvl w:val="0"/>
+          <w:numId w:val="21"/>
+        </w:numPr>
+        <w:spacing w:line="360" w:lineRule="auto"/>
+        <w:jc w:val="both"/>
+        <w:rPr>
+          <w:sz w:val="24"/>
+          <w:szCs w:val="24"/>
+        </w:rPr>
+      </w:pPr>
+      <w:r>
+        <w:rPr>
+          <w:sz w:val="24"/>
+          <w:szCs w:val="24"/>
+        </w:rPr>
+        <w:t>Schlüssel, welche jeden Datensatz eindeutig identifizieren und als Verknüpfung zwischen zwei Tabellen einer Datenbank dienen</w:t>
+      </w:r>
+      <w:r>
+        <w:rPr>
+          <w:sz w:val="24"/>
+          <w:szCs w:val="24"/>
+        </w:rPr>
+        <w:t>.</w:t>
+      </w:r>
+      <w:r>
+        <w:rPr>
+          <w:rStyle w:val="Funotenzeichen"/>
+          <w:sz w:val="24"/>
+          <w:szCs w:val="24"/>
+        </w:rPr>
+        <w:footnoteReference w:id="69"/>
+      </w:r>
+    </w:p>
+    <w:p>
+      <w:pPr>
+        <w:keepNext/>
+        <w:spacing w:line="360" w:lineRule="auto"/>
+        <w:jc w:val="center"/>
+      </w:pPr>
+      <w:r>
+        <w:rPr>
+          <w:noProof/>
+        </w:rPr>
+        <w:drawing>
+          <wp:inline distT="0" distB="0" distL="0" distR="0" wp14:anchorId="7F1EB736" wp14:editId="21E6EB64">
+            <wp:extent cx="3950208" cy="1564059"/>
+            <wp:effectExtent l="0" t="0" r="0" b="0"/>
+            <wp:docPr id="929705389" name="Grafik 1"/>
+            <wp:cNvGraphicFramePr>
+              <a:graphicFrameLocks xmlns:a="http://schemas.openxmlformats.org/drawingml/2006/main" noChangeAspect="1"/>
+            </wp:cNvGraphicFramePr>
+            <a:graphic xmlns:a="http://schemas.openxmlformats.org/drawingml/2006/main">
+              <a:graphicData uri="http://schemas.openxmlformats.org/drawingml/2006/picture">
+                <pic:pic xmlns:pic="http://schemas.openxmlformats.org/drawingml/2006/picture">
+                  <pic:nvPicPr>
+                    <pic:cNvPr id="929705389" name=""/>
+                    <pic:cNvPicPr/>
+                  </pic:nvPicPr>
+                  <pic:blipFill>
+                    <a:blip r:embed="rId11"/>
+                    <a:stretch>
+                      <a:fillRect/>
+                    </a:stretch>
+                  </pic:blipFill>
+                  <pic:spPr>
+                    <a:xfrm>
+                      <a:off x="0" y="0"/>
+                      <a:ext cx="3960074" cy="1567965"/>
+                    </a:xfrm>
+                    <a:prstGeom prst="rect">
+                      <a:avLst/>
+                    </a:prstGeom>
+                  </pic:spPr>
+                </pic:pic>
+              </a:graphicData>
+            </a:graphic>
+          </wp:inline>
+        </w:drawing>
+      </w:r>
+    </w:p>
+    <w:p>
+      <w:pPr>
+        <w:pStyle w:val="Beschriftung"/>
+        <w:jc w:val="center"/>
+        <w:rPr>
+          <w:sz w:val="24"/>
+          <w:szCs w:val="24"/>
+        </w:rPr>
+      </w:pPr>
+      <w:bookmarkStart w:id="39" w:name="_Toc155876010"/>
+      <w:r>
+        <w:t xml:space="preserve">Abbildung </w:t>
+      </w:r>
+      <w:fldSimple w:instr=" SEQ Abbildung \* ARABIC ">
+        <w:r>
+          <w:rPr>
+            <w:noProof/>
+          </w:rPr>
+          <w:t>1</w:t>
+        </w:r>
+      </w:fldSimple>
+      <w:r>
+        <w:t>: Aufbau einer Tabelle in einer relationalen Datenbank, eigene Darstellung</w:t>
+      </w:r>
+      <w:bookmarkEnd w:id="39"/>
+    </w:p>
+    <w:p>
+      <w:pPr>
+        <w:spacing w:line="360" w:lineRule="auto"/>
+        <w:jc w:val="both"/>
+        <w:rPr>
+          <w:sz w:val="24"/>
+          <w:szCs w:val="24"/>
+        </w:rPr>
+      </w:pPr>
+      <w:r>
+        <w:rPr>
+          <w:sz w:val="24"/>
+          <w:szCs w:val="24"/>
+        </w:rPr>
+        <w:t xml:space="preserve">Die Tabellen stehen in Beziehung zueinander. Es wird zwischen drei Beziehungstypen unterschieden: 1:1-, </w:t>
+      </w:r>
+      <w:proofErr w:type="gramStart"/>
+      <w:r>
+        <w:rPr>
+          <w:sz w:val="24"/>
+          <w:szCs w:val="24"/>
+        </w:rPr>
+        <w:t>1:n</w:t>
+      </w:r>
+      <w:proofErr w:type="gramEnd"/>
+      <w:r>
+        <w:rPr>
+          <w:sz w:val="24"/>
+          <w:szCs w:val="24"/>
+        </w:rPr>
+        <w:t xml:space="preserve">- und m:n-Beziehung. Bei einer 1:1-Beziehung ist ein Datensatz aus Tabelle </w:t>
+      </w:r>
+      <w:r>
+        <w:rPr>
+          <w:sz w:val="24"/>
+          <w:szCs w:val="24"/>
+        </w:rPr>
+        <w:t xml:space="preserve">A </w:t>
+      </w:r>
+      <w:r>
+        <w:rPr>
+          <w:sz w:val="24"/>
+          <w:szCs w:val="24"/>
+        </w:rPr>
+        <w:t xml:space="preserve">mit genau einem Datensatz aus Tabelle </w:t>
+      </w:r>
+      <w:r>
+        <w:rPr>
+          <w:sz w:val="24"/>
+          <w:szCs w:val="24"/>
+        </w:rPr>
+        <w:t>B</w:t>
+      </w:r>
+      <w:r>
+        <w:rPr>
+          <w:sz w:val="24"/>
+          <w:szCs w:val="24"/>
+        </w:rPr>
+        <w:t xml:space="preserve"> verbunden</w:t>
+      </w:r>
+      <w:r>
+        <w:rPr>
+          <w:sz w:val="24"/>
+          <w:szCs w:val="24"/>
+        </w:rPr>
+        <w:t xml:space="preserve">. Die Verknüpfung mit genau </w:t>
+      </w:r>
+      <w:r>
+        <w:rPr>
+          <w:sz w:val="24"/>
+          <w:szCs w:val="24"/>
+        </w:rPr>
+        <w:lastRenderedPageBreak/>
+        <w:t>einem Datensatz gilt wechselseitig.</w:t>
+      </w:r>
+      <w:r>
+        <w:rPr>
+          <w:rStyle w:val="Funotenzeichen"/>
+          <w:sz w:val="24"/>
+          <w:szCs w:val="24"/>
+        </w:rPr>
+        <w:footnoteReference w:id="70"/>
+      </w:r>
+      <w:r>
+        <w:rPr>
+          <w:sz w:val="24"/>
+          <w:szCs w:val="24"/>
+        </w:rPr>
+        <w:t xml:space="preserve"> So hat beispielsweise jeder Student genau ein Studienausweis und jeder Studienausweis ist genau einem Studenten zugeordnet.</w:t>
+      </w:r>
+      <w:r>
+        <w:rPr>
+          <w:sz w:val="24"/>
+          <w:szCs w:val="24"/>
+        </w:rPr>
+        <w:t xml:space="preserve"> </w:t>
+      </w:r>
+    </w:p>
+    <w:p>
+      <w:pPr>
+        <w:spacing w:line="360" w:lineRule="auto"/>
+        <w:jc w:val="both"/>
+        <w:rPr>
+          <w:sz w:val="24"/>
+          <w:szCs w:val="24"/>
+        </w:rPr>
+      </w:pPr>
+      <w:r>
+        <w:rPr>
+          <w:sz w:val="24"/>
+          <w:szCs w:val="24"/>
+        </w:rPr>
+        <w:t xml:space="preserve">Bei einer </w:t>
+      </w:r>
+      <w:proofErr w:type="gramStart"/>
+      <w:r>
+        <w:rPr>
+          <w:sz w:val="24"/>
+          <w:szCs w:val="24"/>
+        </w:rPr>
+        <w:t>1:n</w:t>
+      </w:r>
+      <w:proofErr w:type="gramEnd"/>
+      <w:r>
+        <w:rPr>
+          <w:sz w:val="24"/>
+          <w:szCs w:val="24"/>
+        </w:rPr>
+        <w:t xml:space="preserve">-Beziehung ist ein Datensatz aus Tabelle A mit einem Datensatz aus Tabelle B verknüpft, welche mit mehreren Datensätzen aus Tabelle A verbunden </w:t>
+      </w:r>
+      <w:r>
+        <w:rPr>
+          <w:sz w:val="24"/>
+          <w:szCs w:val="24"/>
+        </w:rPr>
+        <w:t>sein kann</w:t>
+      </w:r>
+      <w:r>
+        <w:rPr>
+          <w:sz w:val="24"/>
+          <w:szCs w:val="24"/>
+        </w:rPr>
+        <w:t>.</w:t>
+      </w:r>
+      <w:r>
+        <w:rPr>
+          <w:rStyle w:val="Funotenzeichen"/>
+          <w:sz w:val="24"/>
+          <w:szCs w:val="24"/>
+        </w:rPr>
+        <w:footnoteReference w:id="71"/>
+      </w:r>
+      <w:r>
+        <w:rPr>
+          <w:sz w:val="24"/>
+          <w:szCs w:val="24"/>
+        </w:rPr>
+        <w:t xml:space="preserve"> So hat ein Studiengang in der Regel mehrere Studenten, aber jeder Student ist genau einem Studiengang zugeordnet (sofern die Hochschule nur die Einschreibung in genau einem Studiengang erlaubt).</w:t>
+      </w:r>
+      <w:r>
+        <w:rPr>
+          <w:sz w:val="24"/>
+          <w:szCs w:val="24"/>
+        </w:rPr>
+        <w:t xml:space="preserve"> </w:t>
+      </w:r>
+    </w:p>
+    <w:p>
+      <w:pPr>
+        <w:spacing w:line="360" w:lineRule="auto"/>
+        <w:jc w:val="both"/>
+        <w:rPr>
+          <w:sz w:val="24"/>
+          <w:szCs w:val="24"/>
+        </w:rPr>
+      </w:pPr>
+      <w:r>
+        <w:rPr>
+          <w:sz w:val="24"/>
+          <w:szCs w:val="24"/>
+        </w:rPr>
+        <w:t xml:space="preserve">Bei einer n:m-Beziehung kann ein Datensatz aus Tabelle A mit mehreren Datensätzen aus Tabelle B verknüpft sein und auch andersrum kann </w:t>
+      </w:r>
+      <w:r>
+        <w:rPr>
+          <w:sz w:val="24"/>
+          <w:szCs w:val="24"/>
+        </w:rPr>
+        <w:t>ein</w:t>
+      </w:r>
+      <w:r>
+        <w:rPr>
+          <w:sz w:val="24"/>
+          <w:szCs w:val="24"/>
+        </w:rPr>
+        <w:t xml:space="preserve"> Datensatz aus Tabelle B mit mehreren Datensätzen aus Tabelle A verknüpft sein.</w:t>
+      </w:r>
+      <w:r>
+        <w:rPr>
+          <w:sz w:val="24"/>
+          <w:szCs w:val="24"/>
+        </w:rPr>
+        <w:t xml:space="preserve"> Technisch muss bei einer n:m-Beziehung eine Zwischentabelle eingefügt werden, wodurch aus einer n:m- zwei </w:t>
+      </w:r>
+      <w:proofErr w:type="gramStart"/>
+      <w:r>
+        <w:rPr>
+          <w:sz w:val="24"/>
+          <w:szCs w:val="24"/>
+        </w:rPr>
+        <w:t>1:n</w:t>
+      </w:r>
+      <w:proofErr w:type="gramEnd"/>
+      <w:r>
+        <w:rPr>
+          <w:sz w:val="24"/>
+          <w:szCs w:val="24"/>
+        </w:rPr>
+        <w:t>-Beziehungen entstehen. Dies ist notwendig, da andernfalls keine eindeutige Beziehung zwischen zwei Tabellen hergestellt werden kann.</w:t>
+      </w:r>
+      <w:r>
+        <w:rPr>
+          <w:sz w:val="24"/>
+          <w:szCs w:val="24"/>
+        </w:rPr>
+        <w:t xml:space="preserve"> Zwischentabellen können darüber hinaus zusätzliche Informationen über die Beziehung enthalten.</w:t>
+      </w:r>
+      <w:r>
+        <w:rPr>
+          <w:rStyle w:val="Funotenzeichen"/>
+          <w:sz w:val="24"/>
+          <w:szCs w:val="24"/>
+        </w:rPr>
+        <w:footnoteReference w:id="72"/>
+      </w:r>
+      <w:r>
+        <w:rPr>
+          <w:sz w:val="24"/>
+          <w:szCs w:val="24"/>
+        </w:rPr>
+        <w:t xml:space="preserve"> So hat beispielweise ein Student mehrere Vorlesungen und eine Vorlesung hat mehrere Studenten. Eine Vorlesung wird vom Studenten in einem bestimmten Semester belegt.</w:t>
+      </w:r>
+      <w:r>
+        <w:rPr>
+          <w:sz w:val="24"/>
+          <w:szCs w:val="24"/>
+        </w:rPr>
+        <w:t xml:space="preserve"> In folgender Abbildung werden diese Beziehungstypen exemplarisch dargestellt:</w:t>
+      </w:r>
+    </w:p>
+    <w:p>
+      <w:pPr>
+        <w:keepNext/>
+        <w:spacing w:line="360" w:lineRule="auto"/>
+        <w:jc w:val="both"/>
+      </w:pPr>
+      <w:r>
+        <w:rPr>
+          <w:noProof/>
+        </w:rPr>
+        <w:drawing>
+          <wp:inline distT="0" distB="0" distL="0" distR="0" wp14:anchorId="6D294104" wp14:editId="37D4EEDE">
+            <wp:extent cx="5760720" cy="781685"/>
+            <wp:effectExtent l="0" t="0" r="0" b="0"/>
+            <wp:docPr id="1345445849" name="Grafik 1"/>
+            <wp:cNvGraphicFramePr>
+              <a:graphicFrameLocks xmlns:a="http://schemas.openxmlformats.org/drawingml/2006/main" noChangeAspect="1"/>
+            </wp:cNvGraphicFramePr>
+            <a:graphic xmlns:a="http://schemas.openxmlformats.org/drawingml/2006/main">
+              <a:graphicData uri="http://schemas.openxmlformats.org/drawingml/2006/picture">
+                <pic:pic xmlns:pic="http://schemas.openxmlformats.org/drawingml/2006/picture">
+                  <pic:nvPicPr>
+                    <pic:cNvPr id="1345445849" name=""/>
+                    <pic:cNvPicPr/>
+                  </pic:nvPicPr>
+                  <pic:blipFill>
+                    <a:blip r:embed="rId12"/>
+                    <a:stretch>
+                      <a:fillRect/>
+                    </a:stretch>
+                  </pic:blipFill>
+                  <pic:spPr>
+                    <a:xfrm>
+                      <a:off x="0" y="0"/>
+                      <a:ext cx="5760720" cy="781685"/>
+                    </a:xfrm>
+                    <a:prstGeom prst="rect">
+                      <a:avLst/>
+                    </a:prstGeom>
+                  </pic:spPr>
+                </pic:pic>
+              </a:graphicData>
+            </a:graphic>
+          </wp:inline>
+        </w:drawing>
+      </w:r>
+    </w:p>
+    <w:p>
+      <w:pPr>
+        <w:pStyle w:val="Beschriftung"/>
+        <w:jc w:val="center"/>
+        <w:rPr>
+          <w:sz w:val="24"/>
+          <w:szCs w:val="24"/>
+        </w:rPr>
+      </w:pPr>
+      <w:r>
+        <w:t xml:space="preserve">Abbildung </w:t>
+      </w:r>
+      <w:fldSimple w:instr=" SEQ Abbildung \* ARABIC ">
+        <w:r>
+          <w:rPr>
+            <w:noProof/>
+          </w:rPr>
+          <w:t>2</w:t>
+        </w:r>
+      </w:fldSimple>
+      <w:r>
+        <w:t xml:space="preserve">: Links: 1:1-Beziehung, Mitte: </w:t>
+      </w:r>
+      <w:proofErr w:type="gramStart"/>
+      <w:r>
+        <w:t>1:n</w:t>
+      </w:r>
+      <w:proofErr w:type="gramEnd"/>
+      <w:r>
+        <w:t>-Beziehung, Rechts: n:m-Beziehung, eigene Darstellung</w:t>
+      </w:r>
+    </w:p>
+    <w:p>
+      <w:pPr>
+        <w:spacing w:line="360" w:lineRule="auto"/>
+        <w:jc w:val="both"/>
+        <w:rPr>
+          <w:sz w:val="24"/>
+          <w:szCs w:val="24"/>
+        </w:rPr>
+      </w:pPr>
+      <w:r>
+        <w:rPr>
+          <w:sz w:val="24"/>
+          <w:szCs w:val="24"/>
+        </w:rPr>
+        <w:t xml:space="preserve">SQL steht für „Structured Query Language” und </w:t>
+      </w:r>
+      <w:r>
+        <w:rPr>
+          <w:sz w:val="24"/>
+          <w:szCs w:val="24"/>
+        </w:rPr>
+        <w:t xml:space="preserve">gilt als Standardsprache für relationale Datenbanken. </w:t>
+      </w:r>
+      <w:r>
+        <w:rPr>
+          <w:rStyle w:val="Funotenzeichen"/>
+          <w:sz w:val="24"/>
+          <w:szCs w:val="24"/>
+        </w:rPr>
+        <w:footnoteReference w:id="73"/>
+      </w:r>
+      <w:r>
+        <w:rPr>
+          <w:sz w:val="24"/>
+          <w:szCs w:val="24"/>
+        </w:rPr>
+        <w:t xml:space="preserve"> Die Sprache besteht aus vier Bestandteilen: Data Definition Language für den Aufbau von Datenstrukturen wie beispielsweise Tabellen, Data Manipulation Language für die Eingabe, Löschung und Veränderung von Daten, Data Retrieval Language für die Abfrage von Daten und Data Security Language für die Einrichtung von Schutzmaßnahmen gegen unberechtigte Zugriffe.</w:t>
+      </w:r>
+      <w:r>
+        <w:rPr>
+          <w:rStyle w:val="Funotenzeichen"/>
+          <w:sz w:val="24"/>
+          <w:szCs w:val="24"/>
+        </w:rPr>
+        <w:footnoteReference w:id="74"/>
+      </w:r>
     </w:p>
     <w:p>
       <w:pPr>
@@ -8348,12 +9168,14 @@
           <w:ilvl w:val="1"/>
           <w:numId w:val="15"/>
         </w:numPr>
-      </w:pPr>
-      <w:bookmarkStart w:id="39" w:name="_Toc155529550"/>
-      <w:r>
+        <w:spacing w:line="360" w:lineRule="auto"/>
+      </w:pPr>
+      <w:bookmarkStart w:id="40" w:name="_Toc155529550"/>
+      <w:r>
+        <w:lastRenderedPageBreak/>
         <w:t>Mandantenfähigkeit</w:t>
       </w:r>
-      <w:bookmarkEnd w:id="39"/>
+      <w:bookmarkEnd w:id="40"/>
     </w:p>
     <w:p>
       <w:pPr>
@@ -8380,13 +9202,14 @@
           <w:ilvl w:val="1"/>
           <w:numId w:val="15"/>
         </w:numPr>
-      </w:pPr>
-      <w:bookmarkStart w:id="40" w:name="_Toc155529551"/>
+        <w:spacing w:line="360" w:lineRule="auto"/>
+      </w:pPr>
+      <w:bookmarkStart w:id="41" w:name="_Toc155529551"/>
       <w:proofErr w:type="spellStart"/>
       <w:r>
         <w:t>Testing</w:t>
       </w:r>
-      <w:bookmarkEnd w:id="40"/>
+      <w:bookmarkEnd w:id="41"/>
       <w:proofErr w:type="spellEnd"/>
     </w:p>
     <w:p>
@@ -8414,12 +9237,13 @@
           <w:ilvl w:val="1"/>
           <w:numId w:val="15"/>
         </w:numPr>
-      </w:pPr>
-      <w:bookmarkStart w:id="41" w:name="_Toc155529552"/>
+        <w:spacing w:line="360" w:lineRule="auto"/>
+      </w:pPr>
+      <w:bookmarkStart w:id="42" w:name="_Toc155529552"/>
       <w:r>
         <w:t>Verwendete Technologien</w:t>
       </w:r>
-      <w:bookmarkEnd w:id="41"/>
+      <w:bookmarkEnd w:id="42"/>
     </w:p>
     <w:p>
       <w:pPr>
@@ -8449,15 +9273,15 @@
         <w:spacing w:line="360" w:lineRule="auto"/>
         <w:ind w:left="432" w:hanging="432"/>
       </w:pPr>
-      <w:bookmarkStart w:id="42" w:name="_Toc147668269"/>
-      <w:bookmarkStart w:id="43" w:name="_Toc147669421"/>
-      <w:bookmarkStart w:id="44" w:name="_Toc155529553"/>
+      <w:bookmarkStart w:id="43" w:name="_Toc147668269"/>
+      <w:bookmarkStart w:id="44" w:name="_Toc147669421"/>
+      <w:bookmarkStart w:id="45" w:name="_Toc155529553"/>
       <w:r>
         <w:t>Anforderungen</w:t>
       </w:r>
-      <w:bookmarkEnd w:id="42"/>
       <w:bookmarkEnd w:id="43"/>
       <w:bookmarkEnd w:id="44"/>
+      <w:bookmarkEnd w:id="45"/>
     </w:p>
     <w:p>
       <w:pPr>
@@ -8477,15 +9301,15 @@
         </w:numPr>
         <w:spacing w:line="360" w:lineRule="auto"/>
       </w:pPr>
-      <w:bookmarkStart w:id="45" w:name="_Toc147668270"/>
-      <w:bookmarkStart w:id="46" w:name="_Toc147669422"/>
-      <w:bookmarkStart w:id="47" w:name="_Toc155529554"/>
+      <w:bookmarkStart w:id="46" w:name="_Toc147668270"/>
+      <w:bookmarkStart w:id="47" w:name="_Toc147669422"/>
+      <w:bookmarkStart w:id="48" w:name="_Toc155529554"/>
       <w:r>
         <w:t>Funktionale Anforderungen</w:t>
       </w:r>
-      <w:bookmarkEnd w:id="45"/>
       <w:bookmarkEnd w:id="46"/>
       <w:bookmarkEnd w:id="47"/>
+      <w:bookmarkEnd w:id="48"/>
     </w:p>
     <w:p>
       <w:pPr>
@@ -8514,15 +9338,15 @@
         </w:numPr>
         <w:spacing w:line="360" w:lineRule="auto"/>
       </w:pPr>
-      <w:bookmarkStart w:id="48" w:name="_Toc147668271"/>
-      <w:bookmarkStart w:id="49" w:name="_Toc147669423"/>
-      <w:bookmarkStart w:id="50" w:name="_Toc155529555"/>
+      <w:bookmarkStart w:id="49" w:name="_Toc147668271"/>
+      <w:bookmarkStart w:id="50" w:name="_Toc147669423"/>
+      <w:bookmarkStart w:id="51" w:name="_Toc155529555"/>
       <w:r>
         <w:t>Nichtfunktionale Anforderungen</w:t>
       </w:r>
-      <w:bookmarkEnd w:id="48"/>
       <w:bookmarkEnd w:id="49"/>
       <w:bookmarkEnd w:id="50"/>
+      <w:bookmarkEnd w:id="51"/>
     </w:p>
     <w:p>
       <w:pPr>
@@ -8552,11 +9376,11 @@
         <w:spacing w:line="360" w:lineRule="auto"/>
         <w:ind w:left="432" w:hanging="432"/>
       </w:pPr>
-      <w:bookmarkStart w:id="51" w:name="_Toc155529556"/>
+      <w:bookmarkStart w:id="52" w:name="_Toc155529556"/>
       <w:r>
         <w:t>Ausgewählte Aspekte der Implementierung</w:t>
       </w:r>
-      <w:bookmarkEnd w:id="51"/>
+      <w:bookmarkEnd w:id="52"/>
     </w:p>
     <w:p>
       <w:pPr>
@@ -8576,11 +9400,11 @@
         </w:numPr>
         <w:spacing w:line="360" w:lineRule="auto"/>
       </w:pPr>
-      <w:bookmarkStart w:id="52" w:name="_Toc155529557"/>
+      <w:bookmarkStart w:id="53" w:name="_Toc155529557"/>
       <w:r>
         <w:t>Struktur des Datenimports</w:t>
       </w:r>
-      <w:bookmarkEnd w:id="52"/>
+      <w:bookmarkEnd w:id="53"/>
     </w:p>
     <w:p/>
     <w:p/>
@@ -8593,11 +9417,11 @@
         </w:numPr>
         <w:spacing w:line="360" w:lineRule="auto"/>
       </w:pPr>
-      <w:bookmarkStart w:id="53" w:name="_Toc155529558"/>
+      <w:bookmarkStart w:id="54" w:name="_Toc155529558"/>
       <w:r>
         <w:t>Mandantenfähige Datenbank</w:t>
       </w:r>
-      <w:bookmarkEnd w:id="53"/>
+      <w:bookmarkEnd w:id="54"/>
     </w:p>
     <w:p/>
     <w:p/>
@@ -8611,6 +9435,7 @@
         <w:spacing w:line="360" w:lineRule="auto"/>
       </w:pPr>
       <w:r>
+        <w:lastRenderedPageBreak/>
         <w:t>Datenmodellierung</w:t>
       </w:r>
     </w:p>
@@ -8755,15 +9580,15 @@
         <w:spacing w:line="360" w:lineRule="auto"/>
         <w:ind w:left="432" w:hanging="432"/>
       </w:pPr>
-      <w:bookmarkStart w:id="54" w:name="_Toc147668276"/>
-      <w:bookmarkStart w:id="55" w:name="_Toc147669428"/>
-      <w:bookmarkStart w:id="56" w:name="_Toc155529559"/>
+      <w:bookmarkStart w:id="55" w:name="_Toc147668276"/>
+      <w:bookmarkStart w:id="56" w:name="_Toc147669428"/>
+      <w:bookmarkStart w:id="57" w:name="_Toc155529559"/>
       <w:r>
         <w:t>Tests</w:t>
       </w:r>
-      <w:bookmarkEnd w:id="54"/>
       <w:bookmarkEnd w:id="55"/>
       <w:bookmarkEnd w:id="56"/>
+      <w:bookmarkEnd w:id="57"/>
     </w:p>
     <w:p>
       <w:pPr>
@@ -8783,15 +9608,15 @@
         </w:numPr>
         <w:spacing w:line="360" w:lineRule="auto"/>
       </w:pPr>
-      <w:bookmarkStart w:id="57" w:name="_Toc147668277"/>
-      <w:bookmarkStart w:id="58" w:name="_Toc147669429"/>
-      <w:bookmarkStart w:id="59" w:name="_Toc155529560"/>
+      <w:bookmarkStart w:id="58" w:name="_Toc147668277"/>
+      <w:bookmarkStart w:id="59" w:name="_Toc147669429"/>
+      <w:bookmarkStart w:id="60" w:name="_Toc155529560"/>
       <w:r>
         <w:t>Unit-Tests</w:t>
       </w:r>
-      <w:bookmarkEnd w:id="57"/>
       <w:bookmarkEnd w:id="58"/>
       <w:bookmarkEnd w:id="59"/>
+      <w:bookmarkEnd w:id="60"/>
     </w:p>
     <w:p>
       <w:pPr>
@@ -8820,15 +9645,15 @@
         </w:numPr>
         <w:spacing w:line="360" w:lineRule="auto"/>
       </w:pPr>
-      <w:bookmarkStart w:id="60" w:name="_Toc147668278"/>
-      <w:bookmarkStart w:id="61" w:name="_Toc147669430"/>
-      <w:bookmarkStart w:id="62" w:name="_Toc155529561"/>
+      <w:bookmarkStart w:id="61" w:name="_Toc147668278"/>
+      <w:bookmarkStart w:id="62" w:name="_Toc147669430"/>
+      <w:bookmarkStart w:id="63" w:name="_Toc155529561"/>
       <w:r>
         <w:t>Integrationstests</w:t>
       </w:r>
-      <w:bookmarkEnd w:id="60"/>
       <w:bookmarkEnd w:id="61"/>
       <w:bookmarkEnd w:id="62"/>
+      <w:bookmarkEnd w:id="63"/>
     </w:p>
     <w:p>
       <w:pPr>
@@ -8858,15 +9683,15 @@
         <w:spacing w:line="360" w:lineRule="auto"/>
         <w:ind w:left="432" w:hanging="432"/>
       </w:pPr>
-      <w:bookmarkStart w:id="63" w:name="_Toc147668279"/>
-      <w:bookmarkStart w:id="64" w:name="_Toc147669431"/>
-      <w:bookmarkStart w:id="65" w:name="_Toc155529562"/>
+      <w:bookmarkStart w:id="64" w:name="_Toc147668279"/>
+      <w:bookmarkStart w:id="65" w:name="_Toc147669431"/>
+      <w:bookmarkStart w:id="66" w:name="_Toc155529562"/>
       <w:r>
         <w:t>Fazit</w:t>
       </w:r>
-      <w:bookmarkEnd w:id="63"/>
       <w:bookmarkEnd w:id="64"/>
       <w:bookmarkEnd w:id="65"/>
+      <w:bookmarkEnd w:id="66"/>
     </w:p>
     <w:p>
       <w:pPr>
@@ -8905,15 +9730,16 @@
         <w:spacing w:line="360" w:lineRule="auto"/>
         <w:ind w:left="432" w:hanging="432"/>
       </w:pPr>
-      <w:bookmarkStart w:id="66" w:name="_Toc147668280"/>
-      <w:bookmarkStart w:id="67" w:name="_Toc147669432"/>
-      <w:bookmarkStart w:id="68" w:name="_Toc155529563"/>
-      <w:r>
+      <w:bookmarkStart w:id="67" w:name="_Toc147668280"/>
+      <w:bookmarkStart w:id="68" w:name="_Toc147669432"/>
+      <w:bookmarkStart w:id="69" w:name="_Toc155529563"/>
+      <w:r>
+        <w:lastRenderedPageBreak/>
         <w:t>Quellenverzeichnis</w:t>
       </w:r>
-      <w:bookmarkEnd w:id="66"/>
       <w:bookmarkEnd w:id="67"/>
       <w:bookmarkEnd w:id="68"/>
+      <w:bookmarkEnd w:id="69"/>
     </w:p>
     <w:p>
       <w:pPr>
@@ -8999,7 +9825,7 @@
                 <w:szCs w:val="24"/>
               </w:rPr>
             </w:pPr>
-            <w:hyperlink r:id="rId11" w:history="1">
+            <w:hyperlink r:id="rId13" w:history="1">
               <w:r>
                 <w:rPr>
                   <w:rStyle w:val="Hyperlink"/>
@@ -9131,7 +9957,7 @@
                 <w:szCs w:val="24"/>
               </w:rPr>
             </w:pPr>
-            <w:hyperlink r:id="rId12" w:history="1">
+            <w:hyperlink r:id="rId14" w:history="1">
               <w:r>
                 <w:rPr>
                   <w:rStyle w:val="Hyperlink"/>
@@ -9265,7 +10091,7 @@
                 <w:szCs w:val="24"/>
               </w:rPr>
             </w:pPr>
-            <w:hyperlink r:id="rId13" w:history="1">
+            <w:hyperlink r:id="rId15" w:history="1">
               <w:r>
                 <w:rPr>
                   <w:rStyle w:val="Hyperlink"/>
@@ -9381,7 +10207,7 @@
                 <w:szCs w:val="24"/>
               </w:rPr>
             </w:pPr>
-            <w:hyperlink r:id="rId14" w:history="1">
+            <w:hyperlink r:id="rId16" w:history="1">
               <w:r>
                 <w:rPr>
                   <w:rStyle w:val="Hyperlink"/>
@@ -9497,7 +10323,7 @@
                 <w:szCs w:val="24"/>
               </w:rPr>
             </w:pPr>
-            <w:hyperlink r:id="rId15" w:history="1">
+            <w:hyperlink r:id="rId17" w:history="1">
               <w:r>
                 <w:rPr>
                   <w:rStyle w:val="Hyperlink"/>
@@ -9621,7 +10447,7 @@
                 <w:szCs w:val="24"/>
               </w:rPr>
             </w:pPr>
-            <w:hyperlink r:id="rId16" w:anchor="Einzugsstelle_was_gilt_bei_privat_krankenversicherten_Beschu00E4ftigten-1057732" w:history="1">
+            <w:hyperlink r:id="rId18" w:anchor="Einzugsstelle_was_gilt_bei_privat_krankenversicherten_Beschu00E4ftigten-1057732" w:history="1">
               <w:r>
                 <w:rPr>
                   <w:rStyle w:val="Hyperlink"/>
@@ -9747,7 +10573,7 @@
                 <w:szCs w:val="24"/>
               </w:rPr>
             </w:pPr>
-            <w:hyperlink r:id="rId17" w:history="1">
+            <w:hyperlink r:id="rId19" w:history="1">
               <w:r>
                 <w:rPr>
                   <w:rStyle w:val="Hyperlink"/>
@@ -9879,7 +10705,7 @@
                 <w:szCs w:val="24"/>
               </w:rPr>
             </w:pPr>
-            <w:hyperlink r:id="rId18" w:history="1">
+            <w:hyperlink r:id="rId20" w:history="1">
               <w:r>
                 <w:rPr>
                   <w:rStyle w:val="Hyperlink"/>
@@ -10003,7 +10829,7 @@
                 <w:szCs w:val="24"/>
               </w:rPr>
             </w:pPr>
-            <w:hyperlink r:id="rId19" w:history="1">
+            <w:hyperlink r:id="rId21" w:history="1">
               <w:r>
                 <w:rPr>
                   <w:rStyle w:val="Hyperlink"/>
@@ -10124,7 +10950,7 @@
                 <w:szCs w:val="24"/>
               </w:rPr>
             </w:pPr>
-            <w:hyperlink r:id="rId20" w:anchor="AllgemeineFragen" w:history="1">
+            <w:hyperlink r:id="rId22" w:anchor="AllgemeineFragen" w:history="1">
               <w:r>
                 <w:rPr>
                   <w:rStyle w:val="Hyperlink"/>
@@ -10319,7 +11145,7 @@
     </w:p>
     <w:p>
       <w:pPr>
-        <w:spacing w:after="0" w:line="360" w:lineRule="auto"/>
+        <w:spacing w:line="360" w:lineRule="auto"/>
         <w:rPr>
           <w:sz w:val="24"/>
           <w:szCs w:val="24"/>
@@ -10332,28 +11158,53 @@
           <w:sz w:val="24"/>
           <w:szCs w:val="24"/>
         </w:rPr>
-        <w:t xml:space="preserve">Bundesministerium für Arbeit und Soziales </w:t>
-      </w:r>
-      <w:r>
-        <w:rPr>
-          <w:sz w:val="24"/>
-          <w:szCs w:val="24"/>
-        </w:rPr>
-        <w:t>(2021):</w:t>
-      </w:r>
-      <w:r>
-        <w:rPr>
-          <w:sz w:val="24"/>
-          <w:szCs w:val="24"/>
-        </w:rPr>
-        <w:t xml:space="preserve"> Sozialversicherung</w:t>
-      </w:r>
-      <w:r>
-        <w:rPr>
-          <w:sz w:val="24"/>
-          <w:szCs w:val="24"/>
-        </w:rPr>
-        <w:t>; Online:</w:t>
+        <w:t>Bühler</w:t>
+      </w:r>
+      <w:r>
+        <w:rPr>
+          <w:sz w:val="24"/>
+          <w:szCs w:val="24"/>
+        </w:rPr>
+        <w:t xml:space="preserve">, Peter / </w:t>
+      </w:r>
+      <w:r>
+        <w:rPr>
+          <w:b/>
+          <w:bCs/>
+          <w:sz w:val="24"/>
+          <w:szCs w:val="24"/>
+        </w:rPr>
+        <w:t>Schlaich</w:t>
+      </w:r>
+      <w:r>
+        <w:rPr>
+          <w:sz w:val="24"/>
+          <w:szCs w:val="24"/>
+        </w:rPr>
+        <w:t xml:space="preserve">, Patrick / </w:t>
+      </w:r>
+      <w:r>
+        <w:rPr>
+          <w:b/>
+          <w:bCs/>
+          <w:sz w:val="24"/>
+          <w:szCs w:val="24"/>
+        </w:rPr>
+        <w:t>Sinner</w:t>
+      </w:r>
+      <w:r>
+        <w:rPr>
+          <w:sz w:val="24"/>
+          <w:szCs w:val="24"/>
+        </w:rPr>
+        <w:t>, Dominik (2019):</w:t>
+      </w:r>
+      <w:r>
+        <w:rPr>
+          <w:sz w:val="24"/>
+          <w:szCs w:val="24"/>
+        </w:rPr>
+        <w:t xml:space="preserve"> Datenmanagement – Daten – </w:t>
       </w:r>
     </w:p>
     <w:tbl>
@@ -10390,83 +11241,53 @@
             <w:pPr>
               <w:spacing w:line="360" w:lineRule="auto"/>
               <w:rPr>
-                <w:color w:val="000000" w:themeColor="text1"/>
-                <w:sz w:val="24"/>
-                <w:szCs w:val="24"/>
+                <w:b/>
+                <w:bCs/>
+                <w:sz w:val="28"/>
+                <w:szCs w:val="28"/>
               </w:rPr>
             </w:pPr>
-            <w:hyperlink r:id="rId21" w:history="1">
-              <w:r>
-                <w:rPr>
-                  <w:rStyle w:val="Hyperlink"/>
-                  <w:sz w:val="24"/>
-                  <w:szCs w:val="24"/>
-                </w:rPr>
-                <w:t>https://www.bmas.de/DE/Soziales/Sozialversicherung/sozialversicherung-art.html</w:t>
-              </w:r>
-            </w:hyperlink>
-            <w:r>
-              <w:rPr>
-                <w:sz w:val="24"/>
-                <w:szCs w:val="24"/>
-              </w:rPr>
-              <w:t xml:space="preserve">  </w:t>
-            </w:r>
-            <w:r>
-              <w:rPr>
-                <w:color w:val="000000" w:themeColor="text1"/>
-                <w:sz w:val="24"/>
-                <w:szCs w:val="24"/>
-              </w:rPr>
-              <w:t xml:space="preserve">[letzter Aufruf: </w:t>
-            </w:r>
-            <w:r>
-              <w:rPr>
-                <w:color w:val="000000" w:themeColor="text1"/>
-                <w:sz w:val="24"/>
-                <w:szCs w:val="24"/>
-              </w:rPr>
-              <w:t>07</w:t>
-            </w:r>
-            <w:r>
-              <w:rPr>
-                <w:color w:val="000000" w:themeColor="text1"/>
-                <w:sz w:val="24"/>
-                <w:szCs w:val="24"/>
-              </w:rPr>
-              <w:t>.</w:t>
-            </w:r>
-            <w:r>
-              <w:rPr>
-                <w:color w:val="000000" w:themeColor="text1"/>
-                <w:sz w:val="24"/>
-                <w:szCs w:val="24"/>
-              </w:rPr>
-              <w:t>01</w:t>
-            </w:r>
-            <w:r>
-              <w:rPr>
-                <w:color w:val="000000" w:themeColor="text1"/>
-                <w:sz w:val="24"/>
-                <w:szCs w:val="24"/>
-              </w:rPr>
-              <w:t>.202</w:t>
-            </w:r>
-            <w:r>
-              <w:rPr>
-                <w:color w:val="000000" w:themeColor="text1"/>
-                <w:sz w:val="24"/>
-                <w:szCs w:val="24"/>
-              </w:rPr>
-              <w:t>4</w:t>
-            </w:r>
-            <w:r>
-              <w:rPr>
-                <w:color w:val="000000" w:themeColor="text1"/>
-                <w:sz w:val="24"/>
-                <w:szCs w:val="24"/>
-              </w:rPr>
-              <w:t>]</w:t>
+            <w:r>
+              <w:rPr>
+                <w:sz w:val="24"/>
+                <w:szCs w:val="24"/>
+              </w:rPr>
+              <w:t xml:space="preserve">Datenbanken - Datensicherheit; </w:t>
+            </w:r>
+            <w:r>
+              <w:rPr>
+                <w:sz w:val="24"/>
+                <w:szCs w:val="24"/>
+              </w:rPr>
+              <w:t>Berlin</w:t>
+            </w:r>
+            <w:r>
+              <w:rPr>
+                <w:sz w:val="24"/>
+                <w:szCs w:val="24"/>
+              </w:rPr>
+              <w:t xml:space="preserve">: </w:t>
+            </w:r>
+            <w:r>
+              <w:rPr>
+                <w:sz w:val="24"/>
+                <w:szCs w:val="24"/>
+              </w:rPr>
+              <w:t>Springer Vieweg</w:t>
+            </w:r>
+            <w:r>
+              <w:rPr>
+                <w:sz w:val="24"/>
+                <w:szCs w:val="24"/>
+              </w:rPr>
+              <w:t xml:space="preserve">; e-ISBN: </w:t>
+            </w:r>
+            <w:r>
+              <w:rPr>
+                <w:sz w:val="24"/>
+                <w:szCs w:val="24"/>
+              </w:rPr>
+              <w:t>978-3-662-55507-1</w:t>
             </w:r>
           </w:p>
         </w:tc>
@@ -10474,34 +11295,52 @@
     </w:tbl>
     <w:p>
       <w:pPr>
-        <w:rPr>
-          <w:sz w:val="24"/>
-          <w:szCs w:val="24"/>
-        </w:rPr>
-      </w:pPr>
-    </w:p>
-    <w:p>
-      <w:pPr>
-        <w:rPr>
-          <w:sz w:val="24"/>
-          <w:szCs w:val="24"/>
-        </w:rPr>
-      </w:pPr>
-      <w:r>
+        <w:spacing w:after="0" w:line="360" w:lineRule="auto"/>
         <w:rPr>
           <w:b/>
           <w:bCs/>
           <w:sz w:val="24"/>
           <w:szCs w:val="24"/>
         </w:rPr>
-        <w:t>Bundesministerium für Arbeit und Soziales</w:t>
-      </w:r>
-      <w:r>
-        <w:rPr>
-          <w:sz w:val="24"/>
-          <w:szCs w:val="24"/>
-        </w:rPr>
-        <w:t xml:space="preserve"> (2024): Kurzfristige Beschäftigung</w:t>
+      </w:pPr>
+    </w:p>
+    <w:p>
+      <w:pPr>
+        <w:spacing w:after="0" w:line="360" w:lineRule="auto"/>
+        <w:rPr>
+          <w:sz w:val="24"/>
+          <w:szCs w:val="24"/>
+        </w:rPr>
+      </w:pPr>
+      <w:r>
+        <w:rPr>
+          <w:b/>
+          <w:bCs/>
+          <w:sz w:val="24"/>
+          <w:szCs w:val="24"/>
+        </w:rPr>
+        <w:t xml:space="preserve">Bundesministerium für Arbeit und Soziales </w:t>
+      </w:r>
+      <w:r>
+        <w:rPr>
+          <w:sz w:val="24"/>
+          <w:szCs w:val="24"/>
+        </w:rPr>
+        <w:t>(2021):</w:t>
+      </w:r>
+      <w:r>
+        <w:rPr>
+          <w:sz w:val="24"/>
+          <w:szCs w:val="24"/>
+        </w:rPr>
+        <w:t xml:space="preserve"> Sozialversicherung</w:t>
+      </w:r>
+      <w:r>
+        <w:rPr>
+          <w:sz w:val="24"/>
+          <w:szCs w:val="24"/>
+        </w:rPr>
+        <w:t>; Online:</w:t>
       </w:r>
     </w:p>
     <w:tbl>
@@ -10543,14 +11382,14 @@
                 <w:szCs w:val="24"/>
               </w:rPr>
             </w:pPr>
-            <w:hyperlink r:id="rId22" w:history="1">
+            <w:hyperlink r:id="rId23" w:history="1">
               <w:r>
                 <w:rPr>
                   <w:rStyle w:val="Hyperlink"/>
                   <w:sz w:val="24"/>
                   <w:szCs w:val="24"/>
                 </w:rPr>
-                <w:t>https://www.bmas.de/DE/Soziales/Sozialversicherung/Geringfuegige-Beschaeftigung/kurzfristige-beschaeftigung-art.html</w:t>
+                <w:t>https://www.bmas.de/DE/Soziales/Sozialversicherung/sozialversicherung-art.html</w:t>
               </w:r>
             </w:hyperlink>
             <w:r>
@@ -10558,7 +11397,7 @@
                 <w:sz w:val="24"/>
                 <w:szCs w:val="24"/>
               </w:rPr>
-              <w:t xml:space="preserve"> </w:t>
+              <w:t xml:space="preserve">  </w:t>
             </w:r>
             <w:r>
               <w:rPr>
@@ -10649,30 +11488,7 @@
           <w:sz w:val="24"/>
           <w:szCs w:val="24"/>
         </w:rPr>
-        <w:t xml:space="preserve"> (o.J.): Wer ist </w:t>
-      </w:r>
-      <w:proofErr w:type="gramStart"/>
-      <w:r>
-        <w:rPr>
-          <w:sz w:val="24"/>
-          <w:szCs w:val="24"/>
-        </w:rPr>
-        <w:t>unfallversichert?</w:t>
-      </w:r>
-      <w:r>
-        <w:rPr>
-          <w:sz w:val="24"/>
-          <w:szCs w:val="24"/>
-        </w:rPr>
-        <w:t>;</w:t>
-      </w:r>
-      <w:proofErr w:type="gramEnd"/>
-      <w:r>
-        <w:rPr>
-          <w:sz w:val="24"/>
-          <w:szCs w:val="24"/>
-        </w:rPr>
-        <w:t xml:space="preserve"> Online:</w:t>
+        <w:t xml:space="preserve"> (2024): Kurzfristige Beschäftigung</w:t>
       </w:r>
     </w:p>
     <w:tbl>
@@ -10714,19 +11530,18 @@
                 <w:szCs w:val="24"/>
               </w:rPr>
             </w:pPr>
-            <w:hyperlink r:id="rId23" w:history="1">
+            <w:hyperlink r:id="rId24" w:history="1">
               <w:r>
                 <w:rPr>
                   <w:rStyle w:val="Hyperlink"/>
                   <w:sz w:val="24"/>
                   <w:szCs w:val="24"/>
                 </w:rPr>
-                <w:t>https://www.bmas.de/DE/Soziales/Gesetzliche-Unfallversicherung/Fragen-und-Antworten/faq-wer-ist-unfallversichert-art.html</w:t>
+                <w:t>https://www.bmas.de/DE/Soziales/Sozialversicherung/Geringfuegige-Beschaeftigung/kurzfristige-beschaeftigung-art.html</w:t>
               </w:r>
             </w:hyperlink>
             <w:r>
               <w:rPr>
-                <w:color w:val="000000" w:themeColor="text1"/>
                 <w:sz w:val="24"/>
                 <w:szCs w:val="24"/>
               </w:rPr>
@@ -10802,7 +11617,6 @@
     </w:p>
     <w:p>
       <w:pPr>
-        <w:spacing w:after="0" w:line="360" w:lineRule="auto"/>
         <w:rPr>
           <w:sz w:val="24"/>
           <w:szCs w:val="24"/>
@@ -10815,21 +11629,22 @@
           <w:sz w:val="24"/>
           <w:szCs w:val="24"/>
         </w:rPr>
-        <w:t xml:space="preserve">Bundesministerium für Gesundheit </w:t>
-      </w:r>
-      <w:r>
-        <w:rPr>
-          <w:sz w:val="24"/>
-          <w:szCs w:val="24"/>
-        </w:rPr>
-        <w:t>(2016): Leistungskatalog</w:t>
-      </w:r>
-      <w:r>
-        <w:rPr>
-          <w:sz w:val="24"/>
-          <w:szCs w:val="24"/>
-        </w:rPr>
-        <w:t xml:space="preserve"> der Krankenversicherung</w:t>
+        <w:t>Bundesministerium für Arbeit und Soziales</w:t>
+      </w:r>
+      <w:r>
+        <w:rPr>
+          <w:sz w:val="24"/>
+          <w:szCs w:val="24"/>
+        </w:rPr>
+        <w:t xml:space="preserve"> (o.J.): Wer ist </w:t>
+      </w:r>
+      <w:proofErr w:type="gramStart"/>
+      <w:r>
+        <w:rPr>
+          <w:sz w:val="24"/>
+          <w:szCs w:val="24"/>
+        </w:rPr>
+        <w:t>unfallversichert?</w:t>
       </w:r>
       <w:r>
         <w:rPr>
@@ -10837,6 +11652,14 @@
           <w:szCs w:val="24"/>
         </w:rPr>
         <w:t>;</w:t>
+      </w:r>
+      <w:proofErr w:type="gramEnd"/>
+      <w:r>
+        <w:rPr>
+          <w:sz w:val="24"/>
+          <w:szCs w:val="24"/>
+        </w:rPr>
+        <w:t xml:space="preserve"> Online:</w:t>
       </w:r>
     </w:p>
     <w:tbl>
@@ -10878,25 +11701,19 @@
                 <w:szCs w:val="24"/>
               </w:rPr>
             </w:pPr>
-            <w:r>
-              <w:rPr>
-                <w:sz w:val="24"/>
-                <w:szCs w:val="24"/>
-              </w:rPr>
-              <w:t xml:space="preserve">Online: </w:t>
-            </w:r>
-            <w:hyperlink r:id="rId24" w:history="1">
+            <w:hyperlink r:id="rId25" w:history="1">
               <w:r>
                 <w:rPr>
                   <w:rStyle w:val="Hyperlink"/>
                   <w:sz w:val="24"/>
                   <w:szCs w:val="24"/>
                 </w:rPr>
-                <w:t>https://www.bundesgesundheitsministerium.de/service/begriffe-von-a-z/l/leistungskatalog</w:t>
+                <w:t>https://www.bmas.de/DE/Soziales/Gesetzliche-Unfallversicherung/Fragen-und-Antworten/faq-wer-ist-unfallversichert-art.html</w:t>
               </w:r>
             </w:hyperlink>
             <w:r>
               <w:rPr>
+                <w:color w:val="000000" w:themeColor="text1"/>
                 <w:sz w:val="24"/>
                 <w:szCs w:val="24"/>
               </w:rPr>
@@ -10916,7 +11733,39 @@
                 <w:sz w:val="24"/>
                 <w:szCs w:val="24"/>
               </w:rPr>
-              <w:t>07.01.2024</w:t>
+              <w:t>07</w:t>
+            </w:r>
+            <w:r>
+              <w:rPr>
+                <w:color w:val="000000" w:themeColor="text1"/>
+                <w:sz w:val="24"/>
+                <w:szCs w:val="24"/>
+              </w:rPr>
+              <w:t>.</w:t>
+            </w:r>
+            <w:r>
+              <w:rPr>
+                <w:color w:val="000000" w:themeColor="text1"/>
+                <w:sz w:val="24"/>
+                <w:szCs w:val="24"/>
+              </w:rPr>
+              <w:t>01</w:t>
+            </w:r>
+            <w:r>
+              <w:rPr>
+                <w:color w:val="000000" w:themeColor="text1"/>
+                <w:sz w:val="24"/>
+                <w:szCs w:val="24"/>
+              </w:rPr>
+              <w:t>.202</w:t>
+            </w:r>
+            <w:r>
+              <w:rPr>
+                <w:color w:val="000000" w:themeColor="text1"/>
+                <w:sz w:val="24"/>
+                <w:szCs w:val="24"/>
+              </w:rPr>
+              <w:t>4</w:t>
             </w:r>
             <w:r>
               <w:rPr>
@@ -10932,16 +11781,15 @@
     </w:tbl>
     <w:p>
       <w:pPr>
-        <w:spacing w:line="360" w:lineRule="auto"/>
-        <w:rPr>
-          <w:sz w:val="24"/>
-          <w:szCs w:val="24"/>
-        </w:rPr>
-      </w:pPr>
-    </w:p>
-    <w:p>
-      <w:pPr>
-        <w:spacing w:line="360" w:lineRule="auto"/>
+        <w:rPr>
+          <w:sz w:val="24"/>
+          <w:szCs w:val="24"/>
+        </w:rPr>
+      </w:pPr>
+    </w:p>
+    <w:p>
+      <w:pPr>
+        <w:spacing w:after="0" w:line="360" w:lineRule="auto"/>
         <w:rPr>
           <w:sz w:val="24"/>
           <w:szCs w:val="24"/>
@@ -10954,21 +11802,28 @@
           <w:sz w:val="24"/>
           <w:szCs w:val="24"/>
         </w:rPr>
-        <w:t>Bundesministerium für Gesundheit</w:t>
-      </w:r>
-      <w:r>
-        <w:rPr>
-          <w:sz w:val="24"/>
-          <w:szCs w:val="24"/>
-        </w:rPr>
-        <w:t xml:space="preserve"> (2017): Private Pflege-Pflichtversicherung</w:t>
-      </w:r>
-      <w:r>
-        <w:rPr>
-          <w:sz w:val="24"/>
-          <w:szCs w:val="24"/>
-        </w:rPr>
-        <w:t>; Online:</w:t>
+        <w:t xml:space="preserve">Bundesministerium für Gesundheit </w:t>
+      </w:r>
+      <w:r>
+        <w:rPr>
+          <w:sz w:val="24"/>
+          <w:szCs w:val="24"/>
+        </w:rPr>
+        <w:t>(2016): Leistungskatalog</w:t>
+      </w:r>
+      <w:r>
+        <w:rPr>
+          <w:sz w:val="24"/>
+          <w:szCs w:val="24"/>
+        </w:rPr>
+        <w:t xml:space="preserve"> der Krankenversicherung</w:t>
+      </w:r>
+      <w:r>
+        <w:rPr>
+          <w:sz w:val="24"/>
+          <w:szCs w:val="24"/>
+        </w:rPr>
+        <w:t>;</w:t>
       </w:r>
     </w:p>
     <w:tbl>
@@ -11010,19 +11865,25 @@
                 <w:szCs w:val="24"/>
               </w:rPr>
             </w:pPr>
-            <w:hyperlink r:id="rId25" w:history="1">
+            <w:r>
+              <w:rPr>
+                <w:sz w:val="24"/>
+                <w:szCs w:val="24"/>
+              </w:rPr>
+              <w:t xml:space="preserve">Online: </w:t>
+            </w:r>
+            <w:hyperlink r:id="rId26" w:history="1">
               <w:r>
                 <w:rPr>
                   <w:rStyle w:val="Hyperlink"/>
                   <w:sz w:val="24"/>
                   <w:szCs w:val="24"/>
                 </w:rPr>
-                <w:t>https://www.bundesgesundheitsministerium.de/service/begriffe-von-a-z/p/private-pflege-pflichtversicherung</w:t>
+                <w:t>https://www.bundesgesundheitsministerium.de/service/begriffe-von-a-z/l/leistungskatalog</w:t>
               </w:r>
             </w:hyperlink>
             <w:r>
               <w:rPr>
-                <w:color w:val="000000" w:themeColor="text1"/>
                 <w:sz w:val="24"/>
                 <w:szCs w:val="24"/>
               </w:rPr>
@@ -11067,7 +11928,7 @@
     </w:p>
     <w:p>
       <w:pPr>
-        <w:spacing w:after="0" w:line="360" w:lineRule="auto"/>
+        <w:spacing w:line="360" w:lineRule="auto"/>
         <w:rPr>
           <w:sz w:val="24"/>
           <w:szCs w:val="24"/>
@@ -11080,14 +11941,14 @@
           <w:sz w:val="24"/>
           <w:szCs w:val="24"/>
         </w:rPr>
-        <w:t xml:space="preserve">Bundesministerium für Gesundheit </w:t>
-      </w:r>
-      <w:r>
-        <w:rPr>
-          <w:sz w:val="24"/>
-          <w:szCs w:val="24"/>
-        </w:rPr>
-        <w:t>(2023 – a): Krankengeld</w:t>
+        <w:t>Bundesministerium für Gesundheit</w:t>
+      </w:r>
+      <w:r>
+        <w:rPr>
+          <w:sz w:val="24"/>
+          <w:szCs w:val="24"/>
+        </w:rPr>
+        <w:t xml:space="preserve"> (2017): Private Pflege-Pflichtversicherung</w:t>
       </w:r>
       <w:r>
         <w:rPr>
@@ -11136,18 +11997,19 @@
                 <w:szCs w:val="24"/>
               </w:rPr>
             </w:pPr>
-            <w:hyperlink r:id="rId26" w:history="1">
+            <w:hyperlink r:id="rId27" w:history="1">
               <w:r>
                 <w:rPr>
                   <w:rStyle w:val="Hyperlink"/>
                   <w:sz w:val="24"/>
                   <w:szCs w:val="24"/>
                 </w:rPr>
-                <w:t>https://www.bundesgesundheitsministerium.de/krankengeld</w:t>
+                <w:t>https://www.bundesgesundheitsministerium.de/service/begriffe-von-a-z/p/private-pflege-pflichtversicherung</w:t>
               </w:r>
             </w:hyperlink>
             <w:r>
               <w:rPr>
+                <w:color w:val="000000" w:themeColor="text1"/>
                 <w:sz w:val="24"/>
                 <w:szCs w:val="24"/>
               </w:rPr>
@@ -11183,14 +12045,16 @@
     </w:tbl>
     <w:p>
       <w:pPr>
-        <w:rPr>
-          <w:sz w:val="24"/>
-          <w:szCs w:val="24"/>
-        </w:rPr>
-      </w:pPr>
-    </w:p>
-    <w:p>
-      <w:pPr>
+        <w:spacing w:line="360" w:lineRule="auto"/>
+        <w:rPr>
+          <w:sz w:val="24"/>
+          <w:szCs w:val="24"/>
+        </w:rPr>
+      </w:pPr>
+    </w:p>
+    <w:p>
+      <w:pPr>
+        <w:spacing w:after="0" w:line="360" w:lineRule="auto"/>
         <w:rPr>
           <w:sz w:val="24"/>
           <w:szCs w:val="24"/>
@@ -11203,14 +12067,14 @@
           <w:sz w:val="24"/>
           <w:szCs w:val="24"/>
         </w:rPr>
-        <w:t>Bundesministerium für Gesundheit</w:t>
-      </w:r>
-      <w:r>
-        <w:rPr>
-          <w:sz w:val="24"/>
-          <w:szCs w:val="24"/>
-        </w:rPr>
-        <w:t xml:space="preserve"> (2023 - b): Beiträge</w:t>
+        <w:t xml:space="preserve">Bundesministerium für Gesundheit </w:t>
+      </w:r>
+      <w:r>
+        <w:rPr>
+          <w:sz w:val="24"/>
+          <w:szCs w:val="24"/>
+        </w:rPr>
+        <w:t>(2023 – a): Krankengeld</w:t>
       </w:r>
       <w:r>
         <w:rPr>
@@ -11259,14 +12123,14 @@
                 <w:szCs w:val="24"/>
               </w:rPr>
             </w:pPr>
-            <w:hyperlink r:id="rId27" w:history="1">
+            <w:hyperlink r:id="rId28" w:history="1">
               <w:r>
                 <w:rPr>
                   <w:rStyle w:val="Hyperlink"/>
                   <w:sz w:val="24"/>
                   <w:szCs w:val="24"/>
                 </w:rPr>
-                <w:t>https://www.bundesgesundheitsministerium.de/beitraege.html</w:t>
+                <w:t>https://www.bundesgesundheitsministerium.de/krankengeld</w:t>
               </w:r>
             </w:hyperlink>
             <w:r>
@@ -11314,7 +12178,6 @@
     </w:p>
     <w:p>
       <w:pPr>
-        <w:spacing w:after="0" w:line="360" w:lineRule="auto"/>
         <w:rPr>
           <w:sz w:val="24"/>
           <w:szCs w:val="24"/>
@@ -11327,44 +12190,14 @@
           <w:sz w:val="24"/>
           <w:szCs w:val="24"/>
         </w:rPr>
-        <w:t xml:space="preserve">Bundesministerium für Gesundheit </w:t>
-      </w:r>
-      <w:r>
-        <w:rPr>
-          <w:sz w:val="24"/>
-          <w:szCs w:val="24"/>
-        </w:rPr>
-        <w:t xml:space="preserve">(2023 - </w:t>
-      </w:r>
-      <w:r>
-        <w:rPr>
-          <w:sz w:val="24"/>
-          <w:szCs w:val="24"/>
-        </w:rPr>
-        <w:t>c</w:t>
-      </w:r>
-      <w:r>
-        <w:rPr>
-          <w:sz w:val="24"/>
-          <w:szCs w:val="24"/>
-        </w:rPr>
-        <w:t>):</w:t>
-      </w:r>
-      <w:r>
-        <w:rPr>
-          <w:b/>
-          <w:bCs/>
-          <w:sz w:val="24"/>
-          <w:szCs w:val="24"/>
-        </w:rPr>
-        <w:t xml:space="preserve"> </w:t>
-      </w:r>
-      <w:r>
-        <w:rPr>
-          <w:sz w:val="24"/>
-          <w:szCs w:val="24"/>
-        </w:rPr>
-        <w:t>Die Pflegeversicherung</w:t>
+        <w:t>Bundesministerium für Gesundheit</w:t>
+      </w:r>
+      <w:r>
+        <w:rPr>
+          <w:sz w:val="24"/>
+          <w:szCs w:val="24"/>
+        </w:rPr>
+        <w:t xml:space="preserve"> (2023 - b): Beiträge</w:t>
       </w:r>
       <w:r>
         <w:rPr>
@@ -11413,14 +12246,14 @@
                 <w:szCs w:val="24"/>
               </w:rPr>
             </w:pPr>
-            <w:hyperlink r:id="rId28" w:history="1">
+            <w:hyperlink r:id="rId29" w:history="1">
               <w:r>
                 <w:rPr>
                   <w:rStyle w:val="Hyperlink"/>
                   <w:sz w:val="24"/>
                   <w:szCs w:val="24"/>
                 </w:rPr>
-                <w:t>https://www.bundesgesundheitsministerium.de/themen/pflege/online-ratgeber-pflege/die-pflegeversicherung</w:t>
+                <w:t>https://www.bundesgesundheitsministerium.de/beitraege.html</w:t>
               </w:r>
             </w:hyperlink>
             <w:r>
@@ -11461,13 +12294,14 @@
     <w:p>
       <w:pPr>
         <w:rPr>
-          <w:sz w:val="28"/>
-          <w:szCs w:val="28"/>
-        </w:rPr>
-      </w:pPr>
-    </w:p>
-    <w:p>
-      <w:pPr>
+          <w:sz w:val="24"/>
+          <w:szCs w:val="24"/>
+        </w:rPr>
+      </w:pPr>
+    </w:p>
+    <w:p>
+      <w:pPr>
+        <w:spacing w:after="0" w:line="360" w:lineRule="auto"/>
         <w:rPr>
           <w:sz w:val="24"/>
           <w:szCs w:val="24"/>
@@ -11480,14 +12314,44 @@
           <w:sz w:val="24"/>
           <w:szCs w:val="24"/>
         </w:rPr>
-        <w:t>Bundesministerium für Gesundheit</w:t>
-      </w:r>
-      <w:r>
-        <w:rPr>
-          <w:sz w:val="24"/>
-          <w:szCs w:val="24"/>
-        </w:rPr>
-        <w:t xml:space="preserve"> (2023 - d): Private Krankenversicherung (PKV)</w:t>
+        <w:t xml:space="preserve">Bundesministerium für Gesundheit </w:t>
+      </w:r>
+      <w:r>
+        <w:rPr>
+          <w:sz w:val="24"/>
+          <w:szCs w:val="24"/>
+        </w:rPr>
+        <w:t xml:space="preserve">(2023 - </w:t>
+      </w:r>
+      <w:r>
+        <w:rPr>
+          <w:sz w:val="24"/>
+          <w:szCs w:val="24"/>
+        </w:rPr>
+        <w:t>c</w:t>
+      </w:r>
+      <w:r>
+        <w:rPr>
+          <w:sz w:val="24"/>
+          <w:szCs w:val="24"/>
+        </w:rPr>
+        <w:t>):</w:t>
+      </w:r>
+      <w:r>
+        <w:rPr>
+          <w:b/>
+          <w:bCs/>
+          <w:sz w:val="24"/>
+          <w:szCs w:val="24"/>
+        </w:rPr>
+        <w:t xml:space="preserve"> </w:t>
+      </w:r>
+      <w:r>
+        <w:rPr>
+          <w:sz w:val="24"/>
+          <w:szCs w:val="24"/>
+        </w:rPr>
+        <w:t>Die Pflegeversicherung</w:t>
       </w:r>
       <w:r>
         <w:rPr>
@@ -11536,19 +12400,18 @@
                 <w:szCs w:val="24"/>
               </w:rPr>
             </w:pPr>
-            <w:hyperlink r:id="rId29" w:history="1">
+            <w:hyperlink r:id="rId30" w:history="1">
               <w:r>
                 <w:rPr>
                   <w:rStyle w:val="Hyperlink"/>
                   <w:sz w:val="24"/>
                   <w:szCs w:val="24"/>
                 </w:rPr>
-                <w:t>https://www.bundesgesundheitsministerium.de/private-krankenversicherung</w:t>
+                <w:t>https://www.bundesgesundheitsministerium.de/themen/pflege/online-ratgeber-pflege/die-pflegeversicherung</w:t>
               </w:r>
             </w:hyperlink>
             <w:r>
               <w:rPr>
-                <w:color w:val="000000" w:themeColor="text1"/>
                 <w:sz w:val="24"/>
                 <w:szCs w:val="24"/>
               </w:rPr>
@@ -11597,7 +12460,6 @@
           <w:szCs w:val="24"/>
         </w:rPr>
       </w:pPr>
-      <w:proofErr w:type="spellStart"/>
       <w:r>
         <w:rPr>
           <w:b/>
@@ -11605,22 +12467,21 @@
           <w:sz w:val="24"/>
           <w:szCs w:val="24"/>
         </w:rPr>
-        <w:t>destatis</w:t>
-      </w:r>
-      <w:proofErr w:type="spellEnd"/>
-      <w:r>
-        <w:rPr>
-          <w:sz w:val="24"/>
-          <w:szCs w:val="24"/>
-        </w:rPr>
-        <w:t xml:space="preserve"> (o.J.): Tarifbindung von Arbeitnehmern</w:t>
-      </w:r>
-      <w:r>
-        <w:rPr>
-          <w:sz w:val="24"/>
-          <w:szCs w:val="24"/>
-        </w:rPr>
-        <w:t xml:space="preserve">; Online: </w:t>
+        <w:t>Bundesministerium für Gesundheit</w:t>
+      </w:r>
+      <w:r>
+        <w:rPr>
+          <w:sz w:val="24"/>
+          <w:szCs w:val="24"/>
+        </w:rPr>
+        <w:t xml:space="preserve"> (2023 - d): Private Krankenversicherung (PKV)</w:t>
+      </w:r>
+      <w:r>
+        <w:rPr>
+          <w:sz w:val="24"/>
+          <w:szCs w:val="24"/>
+        </w:rPr>
+        <w:t>; Online:</w:t>
       </w:r>
     </w:p>
     <w:tbl>
@@ -11662,18 +12523,19 @@
                 <w:szCs w:val="24"/>
               </w:rPr>
             </w:pPr>
-            <w:hyperlink r:id="rId30" w:history="1">
+            <w:hyperlink r:id="rId31" w:history="1">
               <w:r>
                 <w:rPr>
                   <w:rStyle w:val="Hyperlink"/>
                   <w:sz w:val="24"/>
                   <w:szCs w:val="24"/>
                 </w:rPr>
-                <w:t>https://www.destatis.de/DE/Themen/Arbeit/Arbeitsmarkt/Qualitaet-Arbeit/Dimension-5/tarifbindung-arbeitnehmer.html</w:t>
+                <w:t>https://www.bundesgesundheitsministerium.de/private-krankenversicherung</w:t>
               </w:r>
             </w:hyperlink>
             <w:r>
               <w:rPr>
+                <w:color w:val="000000" w:themeColor="text1"/>
                 <w:sz w:val="24"/>
                 <w:szCs w:val="24"/>
               </w:rPr>
@@ -11710,18 +12572,19 @@
     <w:p>
       <w:pPr>
         <w:rPr>
-          <w:sz w:val="24"/>
-          <w:szCs w:val="24"/>
-        </w:rPr>
-      </w:pPr>
-    </w:p>
-    <w:p>
-      <w:pPr>
-        <w:rPr>
-          <w:sz w:val="24"/>
-          <w:szCs w:val="24"/>
-        </w:rPr>
-      </w:pPr>
+          <w:sz w:val="28"/>
+          <w:szCs w:val="28"/>
+        </w:rPr>
+      </w:pPr>
+    </w:p>
+    <w:p>
+      <w:pPr>
+        <w:rPr>
+          <w:sz w:val="24"/>
+          <w:szCs w:val="24"/>
+        </w:rPr>
+      </w:pPr>
+      <w:proofErr w:type="spellStart"/>
       <w:r>
         <w:rPr>
           <w:b/>
@@ -11729,35 +12592,22 @@
           <w:sz w:val="24"/>
           <w:szCs w:val="24"/>
         </w:rPr>
-        <w:t>Deutsche Gesetzliche Unfallversicherung</w:t>
-      </w:r>
-      <w:r>
-        <w:rPr>
-          <w:sz w:val="24"/>
-          <w:szCs w:val="24"/>
-        </w:rPr>
-        <w:t xml:space="preserve"> (o.J.</w:t>
-      </w:r>
-      <w:r>
-        <w:rPr>
-          <w:sz w:val="24"/>
-          <w:szCs w:val="24"/>
-        </w:rPr>
-        <w:t xml:space="preserve"> - a</w:t>
-      </w:r>
-      <w:r>
-        <w:rPr>
-          <w:sz w:val="24"/>
-          <w:szCs w:val="24"/>
-        </w:rPr>
-        <w:t>): Wir über uns</w:t>
-      </w:r>
-      <w:r>
-        <w:rPr>
-          <w:sz w:val="24"/>
-          <w:szCs w:val="24"/>
-        </w:rPr>
-        <w:t>; Online:</w:t>
+        <w:t>destatis</w:t>
+      </w:r>
+      <w:proofErr w:type="spellEnd"/>
+      <w:r>
+        <w:rPr>
+          <w:sz w:val="24"/>
+          <w:szCs w:val="24"/>
+        </w:rPr>
+        <w:t xml:space="preserve"> (o.J.): Tarifbindung von Arbeitnehmern</w:t>
+      </w:r>
+      <w:r>
+        <w:rPr>
+          <w:sz w:val="24"/>
+          <w:szCs w:val="24"/>
+        </w:rPr>
+        <w:t xml:space="preserve">; Online: </w:t>
       </w:r>
     </w:p>
     <w:tbl>
@@ -11799,19 +12649,18 @@
                 <w:szCs w:val="24"/>
               </w:rPr>
             </w:pPr>
-            <w:hyperlink r:id="rId31" w:history="1">
+            <w:hyperlink r:id="rId32" w:history="1">
               <w:r>
                 <w:rPr>
                   <w:rStyle w:val="Hyperlink"/>
                   <w:sz w:val="24"/>
                   <w:szCs w:val="24"/>
                 </w:rPr>
-                <w:t>https://www.dguv.de/de/wir-ueber-uns/index.jsp</w:t>
+                <w:t>https://www.destatis.de/DE/Themen/Arbeit/Arbeitsmarkt/Qualitaet-Arbeit/Dimension-5/tarifbindung-arbeitnehmer.html</w:t>
               </w:r>
             </w:hyperlink>
             <w:r>
               <w:rPr>
-                <w:color w:val="000000" w:themeColor="text1"/>
                 <w:sz w:val="24"/>
                 <w:szCs w:val="24"/>
               </w:rPr>
@@ -11874,7 +12723,28 @@
           <w:sz w:val="24"/>
           <w:szCs w:val="24"/>
         </w:rPr>
-        <w:t xml:space="preserve"> (o.J. - b): Kein Buch mit sieben Siegeln: Die </w:t>
+        <w:t xml:space="preserve"> (o.J.</w:t>
+      </w:r>
+      <w:r>
+        <w:rPr>
+          <w:sz w:val="24"/>
+          <w:szCs w:val="24"/>
+        </w:rPr>
+        <w:t xml:space="preserve"> - a</w:t>
+      </w:r>
+      <w:r>
+        <w:rPr>
+          <w:sz w:val="24"/>
+          <w:szCs w:val="24"/>
+        </w:rPr>
+        <w:t>): Wir über uns</w:t>
+      </w:r>
+      <w:r>
+        <w:rPr>
+          <w:sz w:val="24"/>
+          <w:szCs w:val="24"/>
+        </w:rPr>
+        <w:t>; Online:</w:t>
       </w:r>
     </w:p>
     <w:tbl>
@@ -11916,6 +12786,123 @@
                 <w:szCs w:val="24"/>
               </w:rPr>
             </w:pPr>
+            <w:hyperlink r:id="rId33" w:history="1">
+              <w:r>
+                <w:rPr>
+                  <w:rStyle w:val="Hyperlink"/>
+                  <w:sz w:val="24"/>
+                  <w:szCs w:val="24"/>
+                </w:rPr>
+                <w:t>https://www.dguv.de/de/wir-ueber-uns/index.jsp</w:t>
+              </w:r>
+            </w:hyperlink>
+            <w:r>
+              <w:rPr>
+                <w:color w:val="000000" w:themeColor="text1"/>
+                <w:sz w:val="24"/>
+                <w:szCs w:val="24"/>
+              </w:rPr>
+              <w:t xml:space="preserve"> </w:t>
+            </w:r>
+            <w:r>
+              <w:rPr>
+                <w:color w:val="000000" w:themeColor="text1"/>
+                <w:sz w:val="24"/>
+                <w:szCs w:val="24"/>
+              </w:rPr>
+              <w:t xml:space="preserve">[letzter Aufruf: </w:t>
+            </w:r>
+            <w:r>
+              <w:rPr>
+                <w:color w:val="000000" w:themeColor="text1"/>
+                <w:sz w:val="24"/>
+                <w:szCs w:val="24"/>
+              </w:rPr>
+              <w:t>07.01.2024</w:t>
+            </w:r>
+            <w:r>
+              <w:rPr>
+                <w:color w:val="000000" w:themeColor="text1"/>
+                <w:sz w:val="24"/>
+                <w:szCs w:val="24"/>
+              </w:rPr>
+              <w:t>]</w:t>
+            </w:r>
+          </w:p>
+        </w:tc>
+      </w:tr>
+    </w:tbl>
+    <w:p>
+      <w:pPr>
+        <w:rPr>
+          <w:sz w:val="24"/>
+          <w:szCs w:val="24"/>
+        </w:rPr>
+      </w:pPr>
+    </w:p>
+    <w:p>
+      <w:pPr>
+        <w:rPr>
+          <w:sz w:val="24"/>
+          <w:szCs w:val="24"/>
+        </w:rPr>
+      </w:pPr>
+      <w:r>
+        <w:rPr>
+          <w:b/>
+          <w:bCs/>
+          <w:sz w:val="24"/>
+          <w:szCs w:val="24"/>
+        </w:rPr>
+        <w:t>Deutsche Gesetzliche Unfallversicherung</w:t>
+      </w:r>
+      <w:r>
+        <w:rPr>
+          <w:sz w:val="24"/>
+          <w:szCs w:val="24"/>
+        </w:rPr>
+        <w:t xml:space="preserve"> (o.J. - b): Kein Buch mit sieben Siegeln: Die </w:t>
+      </w:r>
+    </w:p>
+    <w:tbl>
+      <w:tblPr>
+        <w:tblStyle w:val="Tabellenraster"/>
+        <w:tblW w:w="0" w:type="auto"/>
+        <w:tblLook w:val="04A0" w:firstRow="1" w:lastRow="0" w:firstColumn="1" w:lastColumn="0" w:noHBand="0" w:noVBand="1"/>
+      </w:tblPr>
+      <w:tblGrid>
+        <w:gridCol w:w="562"/>
+        <w:gridCol w:w="8500"/>
+      </w:tblGrid>
+      <w:tr>
+        <w:tc>
+          <w:tcPr>
+            <w:tcW w:w="562" w:type="dxa"/>
+          </w:tcPr>
+          <w:p>
+            <w:pPr>
+              <w:spacing w:line="360" w:lineRule="auto"/>
+              <w:rPr>
+                <w:color w:val="000000" w:themeColor="text1"/>
+                <w:sz w:val="24"/>
+                <w:szCs w:val="24"/>
+              </w:rPr>
+            </w:pPr>
+          </w:p>
+        </w:tc>
+        <w:tc>
+          <w:tcPr>
+            <w:tcW w:w="8500" w:type="dxa"/>
+          </w:tcPr>
+          <w:p>
+            <w:pPr>
+              <w:spacing w:line="360" w:lineRule="auto"/>
+              <w:rPr>
+                <w:color w:val="000000" w:themeColor="text1"/>
+                <w:sz w:val="24"/>
+                <w:szCs w:val="24"/>
+              </w:rPr>
+            </w:pPr>
             <w:r>
               <w:rPr>
                 <w:sz w:val="24"/>
@@ -11930,7 +12917,7 @@
               </w:rPr>
               <w:t xml:space="preserve">; Online: </w:t>
             </w:r>
-            <w:hyperlink r:id="rId32" w:history="1">
+            <w:hyperlink r:id="rId34" w:history="1">
               <w:r>
                 <w:rPr>
                   <w:rStyle w:val="Hyperlink"/>
@@ -12103,7 +13090,7 @@
               </w:rPr>
               <w:t xml:space="preserve"> </w:t>
             </w:r>
-            <w:hyperlink r:id="rId33" w:history="1">
+            <w:hyperlink r:id="rId35" w:history="1">
               <w:r>
                 <w:rPr>
                   <w:rStyle w:val="Hyperlink"/>
@@ -12173,7 +13160,6 @@
           <w:sz w:val="24"/>
           <w:szCs w:val="24"/>
         </w:rPr>
-        <w:lastRenderedPageBreak/>
         <w:t>Deutsche Rentenversicherung</w:t>
       </w:r>
       <w:r>
@@ -12223,7 +13209,7 @@
                 <w:szCs w:val="24"/>
               </w:rPr>
             </w:pPr>
-            <w:hyperlink r:id="rId34" w:history="1">
+            <w:hyperlink r:id="rId36" w:history="1">
               <w:r>
                 <w:rPr>
                   <w:rStyle w:val="Hyperlink"/>
@@ -12379,7 +13365,7 @@
                 <w:szCs w:val="24"/>
               </w:rPr>
             </w:pPr>
-            <w:hyperlink r:id="rId35" w:history="1">
+            <w:hyperlink r:id="rId37" w:history="1">
               <w:r>
                 <w:rPr>
                   <w:rStyle w:val="Hyperlink"/>
@@ -12525,7 +13511,7 @@
                 <w:szCs w:val="24"/>
               </w:rPr>
             </w:pPr>
-            <w:hyperlink r:id="rId36" w:history="1">
+            <w:hyperlink r:id="rId38" w:history="1">
               <w:r>
                 <w:rPr>
                   <w:rStyle w:val="Hyperlink"/>
@@ -12648,7 +13634,7 @@
                 <w:szCs w:val="24"/>
               </w:rPr>
             </w:pPr>
-            <w:hyperlink r:id="rId37" w:history="1">
+            <w:hyperlink r:id="rId39" w:history="1">
               <w:r>
                 <w:rPr>
                   <w:rStyle w:val="Hyperlink"/>
@@ -12772,7 +13758,7 @@
                 <w:szCs w:val="24"/>
               </w:rPr>
             </w:pPr>
-            <w:hyperlink r:id="rId38" w:history="1">
+            <w:hyperlink r:id="rId40" w:history="1">
               <w:r>
                 <w:rPr>
                   <w:rStyle w:val="Hyperlink"/>
@@ -12897,7 +13883,7 @@
                 <w:szCs w:val="24"/>
               </w:rPr>
             </w:pPr>
-            <w:hyperlink r:id="rId39" w:history="1">
+            <w:hyperlink r:id="rId41" w:history="1">
               <w:r>
                 <w:rPr>
                   <w:rStyle w:val="Hyperlink"/>
@@ -13040,7 +14026,7 @@
                 <w:szCs w:val="24"/>
               </w:rPr>
             </w:pPr>
-            <w:hyperlink r:id="rId40" w:history="1">
+            <w:hyperlink r:id="rId42" w:history="1">
               <w:r>
                 <w:rPr>
                   <w:rStyle w:val="Hyperlink"/>
@@ -13181,7 +14167,7 @@
                 <w:szCs w:val="24"/>
               </w:rPr>
             </w:pPr>
-            <w:hyperlink r:id="rId41" w:history="1">
+            <w:hyperlink r:id="rId43" w:history="1">
               <w:r>
                 <w:rPr>
                   <w:rStyle w:val="Hyperlink"/>
@@ -13324,7 +14310,7 @@
                 <w:szCs w:val="24"/>
               </w:rPr>
             </w:pPr>
-            <w:hyperlink r:id="rId42" w:history="1">
+            <w:hyperlink r:id="rId44" w:history="1">
               <w:r>
                 <w:rPr>
                   <w:rStyle w:val="Hyperlink"/>
@@ -13494,7 +14480,7 @@
                 <w:szCs w:val="24"/>
               </w:rPr>
             </w:pPr>
-            <w:hyperlink r:id="rId43" w:history="1">
+            <w:hyperlink r:id="rId45" w:history="1">
               <w:r>
                 <w:rPr>
                   <w:rStyle w:val="Hyperlink"/>
@@ -13657,7 +14643,7 @@
               </w:rPr>
               <w:t xml:space="preserve">Online: </w:t>
             </w:r>
-            <w:hyperlink r:id="rId44" w:history="1">
+            <w:hyperlink r:id="rId46" w:history="1">
               <w:r>
                 <w:rPr>
                   <w:rStyle w:val="Hyperlink"/>
@@ -13833,7 +14819,7 @@
               </w:rPr>
               <w:t xml:space="preserve">Online: </w:t>
             </w:r>
-            <w:hyperlink r:id="rId45" w:history="1">
+            <w:hyperlink r:id="rId47" w:history="1">
               <w:r>
                 <w:rPr>
                   <w:rStyle w:val="Hyperlink"/>
@@ -13986,7 +14972,7 @@
                 <w:szCs w:val="24"/>
               </w:rPr>
             </w:pPr>
-            <w:hyperlink r:id="rId46" w:history="1">
+            <w:hyperlink r:id="rId48" w:history="1">
               <w:r>
                 <w:rPr>
                   <w:rStyle w:val="Hyperlink"/>
@@ -14133,7 +15119,7 @@
                 <w:szCs w:val="24"/>
               </w:rPr>
             </w:pPr>
-            <w:hyperlink r:id="rId47" w:history="1">
+            <w:hyperlink r:id="rId49" w:history="1">
               <w:r>
                 <w:rPr>
                   <w:rStyle w:val="Hyperlink"/>
@@ -14273,7 +15259,7 @@
               </w:rPr>
               <w:t xml:space="preserve"> Online:  </w:t>
             </w:r>
-            <w:hyperlink r:id="rId48" w:history="1">
+            <w:hyperlink r:id="rId50" w:history="1">
               <w:r>
                 <w:rPr>
                   <w:rStyle w:val="Hyperlink"/>
@@ -14409,7 +15395,7 @@
                 <w:szCs w:val="24"/>
               </w:rPr>
             </w:pPr>
-            <w:hyperlink r:id="rId49" w:history="1">
+            <w:hyperlink r:id="rId51" w:history="1">
               <w:r>
                 <w:rPr>
                   <w:rStyle w:val="Hyperlink"/>
@@ -14548,7 +15534,7 @@
                 <w:szCs w:val="24"/>
               </w:rPr>
             </w:pPr>
-            <w:hyperlink r:id="rId50" w:history="1">
+            <w:hyperlink r:id="rId52" w:history="1">
               <w:r>
                 <w:rPr>
                   <w:rStyle w:val="Hyperlink"/>
@@ -14688,7 +15674,7 @@
                 <w:szCs w:val="24"/>
               </w:rPr>
             </w:pPr>
-            <w:hyperlink r:id="rId51" w:history="1">
+            <w:hyperlink r:id="rId53" w:history="1">
               <w:r>
                 <w:rPr>
                   <w:rStyle w:val="Hyperlink"/>
@@ -14977,7 +15963,7 @@
                 <w:szCs w:val="24"/>
               </w:rPr>
             </w:pPr>
-            <w:hyperlink r:id="rId52" w:history="1">
+            <w:hyperlink r:id="rId54" w:history="1">
               <w:r>
                 <w:rPr>
                   <w:rStyle w:val="Hyperlink"/>
@@ -15100,7 +16086,7 @@
                 <w:szCs w:val="24"/>
               </w:rPr>
             </w:pPr>
-            <w:hyperlink r:id="rId53" w:history="1">
+            <w:hyperlink r:id="rId55" w:history="1">
               <w:r>
                 <w:rPr>
                   <w:rStyle w:val="Hyperlink"/>
@@ -15347,7 +16333,7 @@
               </w:rPr>
               <w:t xml:space="preserve">; Online: </w:t>
             </w:r>
-            <w:hyperlink r:id="rId54" w:history="1">
+            <w:hyperlink r:id="rId56" w:history="1">
               <w:r>
                 <w:rPr>
                   <w:rStyle w:val="Hyperlink"/>
@@ -15470,7 +16456,7 @@
                 <w:szCs w:val="24"/>
               </w:rPr>
             </w:pPr>
-            <w:hyperlink r:id="rId55" w:anchor="doc2a008d70-e046-422e-9866-9f09807a5c11bodyText1" w:history="1">
+            <w:hyperlink r:id="rId57" w:anchor="doc2a008d70-e046-422e-9866-9f09807a5c11bodyText1" w:history="1">
               <w:r>
                 <w:rPr>
                   <w:rStyle w:val="Hyperlink"/>
@@ -15538,7 +16524,23 @@
           <w:sz w:val="24"/>
           <w:szCs w:val="24"/>
         </w:rPr>
-        <w:t xml:space="preserve">SGB III §27 (1997): </w:t>
+        <w:t xml:space="preserve">SGB III §27 </w:t>
+      </w:r>
+      <w:r>
+        <w:rPr>
+          <w:sz w:val="24"/>
+          <w:szCs w:val="24"/>
+        </w:rPr>
+        <w:t>(1997):</w:t>
+      </w:r>
+      <w:r>
+        <w:rPr>
+          <w:b/>
+          <w:bCs/>
+          <w:sz w:val="24"/>
+          <w:szCs w:val="24"/>
+        </w:rPr>
+        <w:t xml:space="preserve"> </w:t>
       </w:r>
       <w:r>
         <w:rPr>
@@ -15594,7 +16596,7 @@
                 <w:szCs w:val="24"/>
               </w:rPr>
             </w:pPr>
-            <w:hyperlink r:id="rId56" w:history="1">
+            <w:hyperlink r:id="rId58" w:history="1">
               <w:r>
                 <w:rPr>
                   <w:rStyle w:val="Hyperlink"/>
@@ -15662,21 +16664,49 @@
           <w:sz w:val="24"/>
           <w:szCs w:val="24"/>
         </w:rPr>
-        <w:t>Tiemeyer</w:t>
-      </w:r>
-      <w:r>
-        <w:rPr>
-          <w:sz w:val="24"/>
-          <w:szCs w:val="24"/>
-        </w:rPr>
-        <w:t>, Ernst (2023):</w:t>
-      </w:r>
-      <w:r>
-        <w:rPr>
-          <w:sz w:val="24"/>
-          <w:szCs w:val="24"/>
-        </w:rPr>
-        <w:t xml:space="preserve"> Handbuch IT-Management – Konzepte, Methoden, Lösungen und</w:t>
+        <w:t>Steiner</w:t>
+      </w:r>
+      <w:r>
+        <w:rPr>
+          <w:sz w:val="24"/>
+          <w:szCs w:val="24"/>
+        </w:rPr>
+        <w:t>, René (2021):</w:t>
+      </w:r>
+      <w:r>
+        <w:rPr>
+          <w:sz w:val="24"/>
+          <w:szCs w:val="24"/>
+        </w:rPr>
+        <w:t xml:space="preserve"> </w:t>
+      </w:r>
+      <w:r>
+        <w:rPr>
+          <w:sz w:val="24"/>
+          <w:szCs w:val="24"/>
+        </w:rPr>
+        <w:t>Grundkurs Relationale</w:t>
+      </w:r>
+      <w:r>
+        <w:rPr>
+          <w:sz w:val="24"/>
+          <w:szCs w:val="24"/>
+        </w:rPr>
+        <w:t xml:space="preserve"> </w:t>
+      </w:r>
+      <w:r>
+        <w:rPr>
+          <w:sz w:val="24"/>
+          <w:szCs w:val="24"/>
+        </w:rPr>
+        <w:t>Datenbanken</w:t>
+      </w:r>
+      <w:r>
+        <w:rPr>
+          <w:sz w:val="24"/>
+          <w:szCs w:val="24"/>
+        </w:rPr>
+        <w:t xml:space="preserve"> – Einführung in die Praxis der</w:t>
       </w:r>
     </w:p>
     <w:tbl>
@@ -15713,6 +16743,150 @@
             <w:pPr>
               <w:spacing w:line="360" w:lineRule="auto"/>
               <w:rPr>
+                <w:sz w:val="24"/>
+                <w:szCs w:val="24"/>
+              </w:rPr>
+            </w:pPr>
+            <w:r>
+              <w:rPr>
+                <w:sz w:val="24"/>
+                <w:szCs w:val="24"/>
+              </w:rPr>
+              <w:t>Datenbankentwicklung für Ausbildung,</w:t>
+            </w:r>
+            <w:r>
+              <w:rPr>
+                <w:sz w:val="24"/>
+                <w:szCs w:val="24"/>
+              </w:rPr>
+              <w:t xml:space="preserve"> </w:t>
+            </w:r>
+            <w:r>
+              <w:rPr>
+                <w:sz w:val="24"/>
+                <w:szCs w:val="24"/>
+              </w:rPr>
+              <w:t>Studium und IT-Beruf</w:t>
+            </w:r>
+            <w:r>
+              <w:rPr>
+                <w:sz w:val="24"/>
+                <w:szCs w:val="24"/>
+              </w:rPr>
+              <w:t xml:space="preserve">; </w:t>
+            </w:r>
+            <w:r>
+              <w:rPr>
+                <w:sz w:val="24"/>
+                <w:szCs w:val="24"/>
+              </w:rPr>
+              <w:t>10</w:t>
+            </w:r>
+            <w:r>
+              <w:rPr>
+                <w:sz w:val="24"/>
+                <w:szCs w:val="24"/>
+              </w:rPr>
+              <w:t xml:space="preserve">. Auflage; </w:t>
+            </w:r>
+            <w:r>
+              <w:rPr>
+                <w:sz w:val="24"/>
+                <w:szCs w:val="24"/>
+              </w:rPr>
+              <w:t>Wiesbaden: Springer Vieweg</w:t>
+            </w:r>
+            <w:r>
+              <w:rPr>
+                <w:sz w:val="24"/>
+                <w:szCs w:val="24"/>
+              </w:rPr>
+              <w:t xml:space="preserve">; e-ISBN: </w:t>
+            </w:r>
+            <w:r>
+              <w:rPr>
+                <w:sz w:val="24"/>
+                <w:szCs w:val="24"/>
+              </w:rPr>
+              <w:t>978-3-658-32834-4</w:t>
+            </w:r>
+          </w:p>
+        </w:tc>
+      </w:tr>
+    </w:tbl>
+    <w:p>
+      <w:pPr>
+        <w:rPr>
+          <w:sz w:val="24"/>
+          <w:szCs w:val="24"/>
+        </w:rPr>
+      </w:pPr>
+    </w:p>
+    <w:p>
+      <w:pPr>
+        <w:rPr>
+          <w:sz w:val="24"/>
+          <w:szCs w:val="24"/>
+        </w:rPr>
+      </w:pPr>
+      <w:r>
+        <w:rPr>
+          <w:b/>
+          <w:bCs/>
+          <w:sz w:val="24"/>
+          <w:szCs w:val="24"/>
+        </w:rPr>
+        <w:t>Tiemeyer</w:t>
+      </w:r>
+      <w:r>
+        <w:rPr>
+          <w:sz w:val="24"/>
+          <w:szCs w:val="24"/>
+        </w:rPr>
+        <w:t>, Ernst (2023):</w:t>
+      </w:r>
+      <w:r>
+        <w:rPr>
+          <w:sz w:val="24"/>
+          <w:szCs w:val="24"/>
+        </w:rPr>
+        <w:t xml:space="preserve"> Handbuch IT-Management – Konzepte, Methoden, Lösungen und</w:t>
+      </w:r>
+    </w:p>
+    <w:tbl>
+      <w:tblPr>
+        <w:tblStyle w:val="Tabellenraster"/>
+        <w:tblW w:w="0" w:type="auto"/>
+        <w:tblLook w:val="04A0" w:firstRow="1" w:lastRow="0" w:firstColumn="1" w:lastColumn="0" w:noHBand="0" w:noVBand="1"/>
+      </w:tblPr>
+      <w:tblGrid>
+        <w:gridCol w:w="562"/>
+        <w:gridCol w:w="8500"/>
+      </w:tblGrid>
+      <w:tr>
+        <w:tc>
+          <w:tcPr>
+            <w:tcW w:w="562" w:type="dxa"/>
+          </w:tcPr>
+          <w:p>
+            <w:pPr>
+              <w:spacing w:line="360" w:lineRule="auto"/>
+              <w:rPr>
+                <w:color w:val="000000" w:themeColor="text1"/>
+                <w:sz w:val="24"/>
+                <w:szCs w:val="24"/>
+              </w:rPr>
+            </w:pPr>
+          </w:p>
+        </w:tc>
+        <w:tc>
+          <w:tcPr>
+            <w:tcW w:w="8500" w:type="dxa"/>
+          </w:tcPr>
+          <w:p>
+            <w:pPr>
+              <w:spacing w:line="360" w:lineRule="auto"/>
+              <w:rPr>
                 <w:color w:val="000000" w:themeColor="text1"/>
                 <w:sz w:val="24"/>
                 <w:szCs w:val="24"/>
@@ -15823,15 +16997,16 @@
         <w:spacing w:line="360" w:lineRule="auto"/>
         <w:ind w:left="432" w:hanging="432"/>
       </w:pPr>
-      <w:bookmarkStart w:id="69" w:name="_Toc147668281"/>
-      <w:bookmarkStart w:id="70" w:name="_Toc147669433"/>
-      <w:bookmarkStart w:id="71" w:name="_Toc155529564"/>
-      <w:r>
+      <w:bookmarkStart w:id="70" w:name="_Toc147668281"/>
+      <w:bookmarkStart w:id="71" w:name="_Toc147669433"/>
+      <w:bookmarkStart w:id="72" w:name="_Toc155529564"/>
+      <w:r>
+        <w:lastRenderedPageBreak/>
         <w:t>Anhang</w:t>
       </w:r>
-      <w:bookmarkEnd w:id="69"/>
       <w:bookmarkEnd w:id="70"/>
       <w:bookmarkEnd w:id="71"/>
+      <w:bookmarkEnd w:id="72"/>
       <w:r>
         <w:t xml:space="preserve"> A - </w:t>
       </w:r>
@@ -15860,7 +17035,7 @@
                     <pic:cNvPicPr/>
                   </pic:nvPicPr>
                   <pic:blipFill>
-                    <a:blip r:embed="rId57"/>
+                    <a:blip r:embed="rId59"/>
                     <a:stretch>
                       <a:fillRect/>
                     </a:stretch>
@@ -16054,6 +17229,7 @@
         <w:ind w:left="432" w:hanging="432"/>
       </w:pPr>
       <w:r>
+        <w:lastRenderedPageBreak/>
         <w:t>Anhang B – Datenmodell</w:t>
       </w:r>
     </w:p>
@@ -16300,6 +17476,7 @@
         <w:ind w:left="432" w:hanging="432"/>
       </w:pPr>
       <w:r>
+        <w:lastRenderedPageBreak/>
         <w:t>Eigenständigkeitserklärung</w:t>
       </w:r>
     </w:p>
@@ -16604,7 +17781,7 @@
                           <pic:cNvPicPr/>
                         </pic:nvPicPr>
                         <pic:blipFill>
-                          <a:blip r:embed="rId58"/>
+                          <a:blip r:embed="rId60"/>
                           <a:stretch>
                             <a:fillRect/>
                           </a:stretch>
@@ -18362,6 +19539,169 @@
       </w:r>
     </w:p>
   </w:footnote>
+  <w:footnote w:id="68">
+    <w:p>
+      <w:pPr>
+        <w:pStyle w:val="Funotentext"/>
+      </w:pPr>
+      <w:r>
+        <w:rPr>
+          <w:rStyle w:val="Funotenzeichen"/>
+        </w:rPr>
+        <w:footnoteRef/>
+      </w:r>
+      <w:r>
+        <w:t xml:space="preserve"> </w:t>
+      </w:r>
+      <w:r>
+        <w:t xml:space="preserve">Vgl. </w:t>
+      </w:r>
+      <w:r>
+        <w:t xml:space="preserve">Bühler, Peter / Schlaich, Patrick / Sinner, Dominik (2019): Seite 52  </w:t>
+      </w:r>
+    </w:p>
+  </w:footnote>
+  <w:footnote w:id="69">
+    <w:p>
+      <w:pPr>
+        <w:pStyle w:val="Funotentext"/>
+      </w:pPr>
+      <w:r>
+        <w:rPr>
+          <w:rStyle w:val="Funotenzeichen"/>
+        </w:rPr>
+        <w:footnoteRef/>
+      </w:r>
+      <w:r>
+        <w:t xml:space="preserve"> </w:t>
+      </w:r>
+      <w:r>
+        <w:t xml:space="preserve">Vgl. </w:t>
+      </w:r>
+      <w:r>
+        <w:t>Bühler, Peter / Schlaich, Patrick / Sinner, Dominik (2019): Seite 52</w:t>
+      </w:r>
+      <w:r>
+        <w:t>f.</w:t>
+      </w:r>
+      <w:r>
+        <w:t xml:space="preserve">  </w:t>
+      </w:r>
+    </w:p>
+  </w:footnote>
+  <w:footnote w:id="70">
+    <w:p>
+      <w:pPr>
+        <w:pStyle w:val="Funotentext"/>
+      </w:pPr>
+      <w:r>
+        <w:rPr>
+          <w:rStyle w:val="Funotenzeichen"/>
+        </w:rPr>
+        <w:footnoteRef/>
+      </w:r>
+      <w:r>
+        <w:t xml:space="preserve"> </w:t>
+      </w:r>
+      <w:r>
+        <w:t>Vgl. Bühler, Peter / Schlaich, Patrick / Sinner, Dominik (2019): Seite 5</w:t>
+      </w:r>
+      <w:r>
+        <w:t>7f.</w:t>
+      </w:r>
+      <w:r>
+        <w:t xml:space="preserve">  </w:t>
+      </w:r>
+    </w:p>
+  </w:footnote>
+  <w:footnote w:id="71">
+    <w:p>
+      <w:pPr>
+        <w:pStyle w:val="Funotentext"/>
+      </w:pPr>
+      <w:r>
+        <w:rPr>
+          <w:rStyle w:val="Funotenzeichen"/>
+        </w:rPr>
+        <w:footnoteRef/>
+      </w:r>
+      <w:r>
+        <w:t xml:space="preserve"> </w:t>
+      </w:r>
+      <w:r>
+        <w:t xml:space="preserve">Vgl. Bühler, Peter / Schlaich, Patrick / Sinner, Dominik (2019): Seite </w:t>
+      </w:r>
+      <w:r>
+        <w:t>58</w:t>
+      </w:r>
+      <w:r>
+        <w:t xml:space="preserve">  </w:t>
+      </w:r>
+    </w:p>
+  </w:footnote>
+  <w:footnote w:id="72">
+    <w:p>
+      <w:pPr>
+        <w:pStyle w:val="Funotentext"/>
+      </w:pPr>
+      <w:r>
+        <w:rPr>
+          <w:rStyle w:val="Funotenzeichen"/>
+        </w:rPr>
+        <w:footnoteRef/>
+      </w:r>
+      <w:r>
+        <w:t xml:space="preserve"> Vgl. </w:t>
+      </w:r>
+      <w:r>
+        <w:t>Bühler, Peter / Schlaich, Patrick / Sinner, Dominik (2019): Seite 5</w:t>
+      </w:r>
+      <w:r>
+        <w:t>8</w:t>
+      </w:r>
+      <w:r>
+        <w:t xml:space="preserve">f.  </w:t>
+      </w:r>
+    </w:p>
+  </w:footnote>
+  <w:footnote w:id="73">
+    <w:p>
+      <w:pPr>
+        <w:pStyle w:val="Funotentext"/>
+      </w:pPr>
+      <w:r>
+        <w:rPr>
+          <w:rStyle w:val="Funotenzeichen"/>
+        </w:rPr>
+        <w:footnoteRef/>
+      </w:r>
+      <w:r>
+        <w:t xml:space="preserve"> Vgl. Steiner, René (2021): Seite 143</w:t>
+      </w:r>
+    </w:p>
+  </w:footnote>
+  <w:footnote w:id="74">
+    <w:p>
+      <w:pPr>
+        <w:pStyle w:val="Funotentext"/>
+      </w:pPr>
+      <w:r>
+        <w:rPr>
+          <w:rStyle w:val="Funotenzeichen"/>
+        </w:rPr>
+        <w:footnoteRef/>
+      </w:r>
+      <w:r>
+        <w:t xml:space="preserve"> </w:t>
+      </w:r>
+      <w:r>
+        <w:t xml:space="preserve">Vgl. Steiner, René (2021): Seite </w:t>
+      </w:r>
+      <w:r>
+        <w:t>6f.</w:t>
+      </w:r>
+    </w:p>
+  </w:footnote>
 </w:footnotes>
 </file>
 
@@ -19194,6 +20534,119 @@
     </w:lvl>
   </w:abstractNum>
   <w:abstractNum w:abstractNumId="8" w15:restartNumberingAfterBreak="0">
+    <w:nsid w:val="4BAA10B0"/>
+    <w:multiLevelType w:val="hybridMultilevel"/>
+    <w:tmpl w:val="DD966BE4"/>
+    <w:lvl w:ilvl="0" w:tplc="04070001">
+      <w:start w:val="1"/>
+      <w:numFmt w:val="bullet"/>
+      <w:lvlText w:val=""/>
+      <w:lvlJc w:val="left"/>
+      <w:pPr>
+        <w:ind w:left="720" w:hanging="360"/>
+      </w:pPr>
+      <w:rPr>
+        <w:rFonts w:ascii="Symbol" w:hAnsi="Symbol" w:hint="default"/>
+      </w:rPr>
+    </w:lvl>
+    <w:lvl w:ilvl="1" w:tplc="04070003" w:tentative="1">
+      <w:start w:val="1"/>
+      <w:numFmt w:val="bullet"/>
+      <w:lvlText w:val="o"/>
+      <w:lvlJc w:val="left"/>
+      <w:pPr>
+        <w:ind w:left="1440" w:hanging="360"/>
+      </w:pPr>
+      <w:rPr>
+        <w:rFonts w:ascii="Courier New" w:hAnsi="Courier New" w:cs="Courier New" w:hint="default"/>
+      </w:rPr>
+    </w:lvl>
+    <w:lvl w:ilvl="2" w:tplc="04070005" w:tentative="1">
+      <w:start w:val="1"/>
+      <w:numFmt w:val="bullet"/>
+      <w:lvlText w:val=""/>
+      <w:lvlJc w:val="left"/>
+      <w:pPr>
+        <w:ind w:left="2160" w:hanging="360"/>
+      </w:pPr>
+      <w:rPr>
+        <w:rFonts w:ascii="Wingdings" w:hAnsi="Wingdings" w:hint="default"/>
+      </w:rPr>
+    </w:lvl>
+    <w:lvl w:ilvl="3" w:tplc="04070001" w:tentative="1">
+      <w:start w:val="1"/>
+      <w:numFmt w:val="bullet"/>
+      <w:lvlText w:val=""/>
+      <w:lvlJc w:val="left"/>
+      <w:pPr>
+        <w:ind w:left="2880" w:hanging="360"/>
+      </w:pPr>
+      <w:rPr>
+        <w:rFonts w:ascii="Symbol" w:hAnsi="Symbol" w:hint="default"/>
+      </w:rPr>
+    </w:lvl>
+    <w:lvl w:ilvl="4" w:tplc="04070003" w:tentative="1">
+      <w:start w:val="1"/>
+      <w:numFmt w:val="bullet"/>
+      <w:lvlText w:val="o"/>
+      <w:lvlJc w:val="left"/>
+      <w:pPr>
+        <w:ind w:left="3600" w:hanging="360"/>
+      </w:pPr>
+      <w:rPr>
+        <w:rFonts w:ascii="Courier New" w:hAnsi="Courier New" w:cs="Courier New" w:hint="default"/>
+      </w:rPr>
+    </w:lvl>
+    <w:lvl w:ilvl="5" w:tplc="04070005" w:tentative="1">
+      <w:start w:val="1"/>
+      <w:numFmt w:val="bullet"/>
+      <w:lvlText w:val=""/>
+      <w:lvlJc w:val="left"/>
+      <w:pPr>
+        <w:ind w:left="4320" w:hanging="360"/>
+      </w:pPr>
+      <w:rPr>
+        <w:rFonts w:ascii="Wingdings" w:hAnsi="Wingdings" w:hint="default"/>
+      </w:rPr>
+    </w:lvl>
+    <w:lvl w:ilvl="6" w:tplc="04070001" w:tentative="1">
+      <w:start w:val="1"/>
+      <w:numFmt w:val="bullet"/>
+      <w:lvlText w:val=""/>
+      <w:lvlJc w:val="left"/>
+      <w:pPr>
+        <w:ind w:left="5040" w:hanging="360"/>
+      </w:pPr>
+      <w:rPr>
+        <w:rFonts w:ascii="Symbol" w:hAnsi="Symbol" w:hint="default"/>
+      </w:rPr>
+    </w:lvl>
+    <w:lvl w:ilvl="7" w:tplc="04070003" w:tentative="1">
+      <w:start w:val="1"/>
+      <w:numFmt w:val="bullet"/>
+      <w:lvlText w:val="o"/>
+      <w:lvlJc w:val="left"/>
+      <w:pPr>
+        <w:ind w:left="5760" w:hanging="360"/>
+      </w:pPr>
+      <w:rPr>
+        <w:rFonts w:ascii="Courier New" w:hAnsi="Courier New" w:cs="Courier New" w:hint="default"/>
+      </w:rPr>
+    </w:lvl>
+    <w:lvl w:ilvl="8" w:tplc="04070005" w:tentative="1">
+      <w:start w:val="1"/>
+      <w:numFmt w:val="bullet"/>
+      <w:lvlText w:val=""/>
+      <w:lvlJc w:val="left"/>
+      <w:pPr>
+        <w:ind w:left="6480" w:hanging="360"/>
+      </w:pPr>
+      <w:rPr>
+        <w:rFonts w:ascii="Wingdings" w:hAnsi="Wingdings" w:hint="default"/>
+      </w:rPr>
+    </w:lvl>
+  </w:abstractNum>
+  <w:abstractNum w:abstractNumId="9" w15:restartNumberingAfterBreak="0">
     <w:nsid w:val="4DF1618D"/>
     <w:multiLevelType w:val="multilevel"/>
     <w:tmpl w:val="309AD6C2"/>
@@ -19306,7 +20759,7 @@
       </w:rPr>
     </w:lvl>
   </w:abstractNum>
-  <w:abstractNum w:abstractNumId="9" w15:restartNumberingAfterBreak="0">
+  <w:abstractNum w:abstractNumId="10" w15:restartNumberingAfterBreak="0">
     <w:nsid w:val="54D06766"/>
     <w:multiLevelType w:val="multilevel"/>
     <w:tmpl w:val="0D245E60"/>
@@ -19419,7 +20872,7 @@
       </w:rPr>
     </w:lvl>
   </w:abstractNum>
-  <w:abstractNum w:abstractNumId="10" w15:restartNumberingAfterBreak="0">
+  <w:abstractNum w:abstractNumId="11" w15:restartNumberingAfterBreak="0">
     <w:nsid w:val="56B1077E"/>
     <w:multiLevelType w:val="multilevel"/>
     <w:tmpl w:val="FE1C3DF4"/>
@@ -19514,7 +20967,7 @@
       </w:pPr>
     </w:lvl>
   </w:abstractNum>
-  <w:abstractNum w:abstractNumId="11" w15:restartNumberingAfterBreak="0">
+  <w:abstractNum w:abstractNumId="12" w15:restartNumberingAfterBreak="0">
     <w:nsid w:val="59A972D3"/>
     <w:multiLevelType w:val="hybridMultilevel"/>
     <w:tmpl w:val="B9F802DE"/>
@@ -19627,7 +21080,7 @@
       </w:rPr>
     </w:lvl>
   </w:abstractNum>
-  <w:abstractNum w:abstractNumId="12" w15:restartNumberingAfterBreak="0">
+  <w:abstractNum w:abstractNumId="13" w15:restartNumberingAfterBreak="0">
     <w:nsid w:val="612D3FD9"/>
     <w:multiLevelType w:val="hybridMultilevel"/>
     <w:tmpl w:val="2D00CDEC"/>
@@ -19740,7 +21193,7 @@
       </w:rPr>
     </w:lvl>
   </w:abstractNum>
-  <w:abstractNum w:abstractNumId="13" w15:restartNumberingAfterBreak="0">
+  <w:abstractNum w:abstractNumId="14" w15:restartNumberingAfterBreak="0">
     <w:nsid w:val="61E00878"/>
     <w:multiLevelType w:val="hybridMultilevel"/>
     <w:tmpl w:val="DAA80BA2"/>
@@ -19853,7 +21306,7 @@
       </w:rPr>
     </w:lvl>
   </w:abstractNum>
-  <w:abstractNum w:abstractNumId="14" w15:restartNumberingAfterBreak="0">
+  <w:abstractNum w:abstractNumId="15" w15:restartNumberingAfterBreak="0">
     <w:nsid w:val="62AC35EB"/>
     <w:multiLevelType w:val="hybridMultilevel"/>
     <w:tmpl w:val="91AA8B90"/>
@@ -19966,7 +21419,7 @@
       </w:rPr>
     </w:lvl>
   </w:abstractNum>
-  <w:abstractNum w:abstractNumId="15" w15:restartNumberingAfterBreak="0">
+  <w:abstractNum w:abstractNumId="16" w15:restartNumberingAfterBreak="0">
     <w:nsid w:val="675C0BFE"/>
     <w:multiLevelType w:val="hybridMultilevel"/>
     <w:tmpl w:val="5CA0DC80"/>
@@ -20079,7 +21532,7 @@
       </w:rPr>
     </w:lvl>
   </w:abstractNum>
-  <w:abstractNum w:abstractNumId="16" w15:restartNumberingAfterBreak="0">
+  <w:abstractNum w:abstractNumId="17" w15:restartNumberingAfterBreak="0">
     <w:nsid w:val="69A660F1"/>
     <w:multiLevelType w:val="hybridMultilevel"/>
     <w:tmpl w:val="6F9E6E4A"/>
@@ -20192,7 +21645,7 @@
       </w:rPr>
     </w:lvl>
   </w:abstractNum>
-  <w:abstractNum w:abstractNumId="17" w15:restartNumberingAfterBreak="0">
+  <w:abstractNum w:abstractNumId="18" w15:restartNumberingAfterBreak="0">
     <w:nsid w:val="7568660E"/>
     <w:multiLevelType w:val="hybridMultilevel"/>
     <w:tmpl w:val="FE5230A4"/>
@@ -20305,7 +21758,7 @@
       </w:rPr>
     </w:lvl>
   </w:abstractNum>
-  <w:abstractNum w:abstractNumId="18" w15:restartNumberingAfterBreak="0">
+  <w:abstractNum w:abstractNumId="19" w15:restartNumberingAfterBreak="0">
     <w:nsid w:val="75786046"/>
     <w:multiLevelType w:val="hybridMultilevel"/>
     <w:tmpl w:val="64A2318A"/>
@@ -20419,13 +21872,13 @@
     </w:lvl>
   </w:abstractNum>
   <w:num w:numId="1" w16cid:durableId="487593051">
-    <w:abstractNumId w:val="10"/>
+    <w:abstractNumId w:val="11"/>
   </w:num>
   <w:num w:numId="2" w16cid:durableId="440419677">
     <w:abstractNumId w:val="3"/>
   </w:num>
   <w:num w:numId="3" w16cid:durableId="254169348">
-    <w:abstractNumId w:val="10"/>
+    <w:abstractNumId w:val="11"/>
     <w:lvlOverride w:ilvl="0">
       <w:startOverride w:val="1"/>
     </w:lvlOverride>
@@ -20458,28 +21911,28 @@
     <w:abstractNumId w:val="0"/>
   </w:num>
   <w:num w:numId="5" w16cid:durableId="1743913199">
-    <w:abstractNumId w:val="13"/>
+    <w:abstractNumId w:val="14"/>
   </w:num>
   <w:num w:numId="6" w16cid:durableId="892350765">
-    <w:abstractNumId w:val="18"/>
+    <w:abstractNumId w:val="19"/>
   </w:num>
   <w:num w:numId="7" w16cid:durableId="1651591600">
     <w:abstractNumId w:val="2"/>
   </w:num>
   <w:num w:numId="8" w16cid:durableId="1682778004">
-    <w:abstractNumId w:val="11"/>
+    <w:abstractNumId w:val="12"/>
   </w:num>
   <w:num w:numId="9" w16cid:durableId="1135028684">
     <w:abstractNumId w:val="5"/>
   </w:num>
   <w:num w:numId="10" w16cid:durableId="231741125">
-    <w:abstractNumId w:val="16"/>
+    <w:abstractNumId w:val="17"/>
   </w:num>
   <w:num w:numId="11" w16cid:durableId="1808627516">
-    <w:abstractNumId w:val="17"/>
+    <w:abstractNumId w:val="18"/>
   </w:num>
   <w:num w:numId="12" w16cid:durableId="1908877836">
-    <w:abstractNumId w:val="12"/>
+    <w:abstractNumId w:val="13"/>
   </w:num>
   <w:num w:numId="13" w16cid:durableId="739793564">
     <w:abstractNumId w:val="6"/>
@@ -20488,22 +21941,25 @@
     <w:abstractNumId w:val="1"/>
   </w:num>
   <w:num w:numId="15" w16cid:durableId="1188522260">
-    <w:abstractNumId w:val="8"/>
+    <w:abstractNumId w:val="9"/>
   </w:num>
   <w:num w:numId="16" w16cid:durableId="285620313">
-    <w:abstractNumId w:val="14"/>
+    <w:abstractNumId w:val="15"/>
   </w:num>
   <w:num w:numId="17" w16cid:durableId="1906792628">
     <w:abstractNumId w:val="4"/>
   </w:num>
   <w:num w:numId="18" w16cid:durableId="767432764">
-    <w:abstractNumId w:val="15"/>
+    <w:abstractNumId w:val="16"/>
   </w:num>
   <w:num w:numId="19" w16cid:durableId="82647071">
-    <w:abstractNumId w:val="9"/>
+    <w:abstractNumId w:val="10"/>
   </w:num>
   <w:num w:numId="20" w16cid:durableId="2063674459">
     <w:abstractNumId w:val="7"/>
+  </w:num>
+  <w:num w:numId="21" w16cid:durableId="525484338">
+    <w:abstractNumId w:val="8"/>
   </w:num>
 </w:numbering>
 </file>

</xml_diff>

<commit_message>
Einführung zu Kapitel '4 Anforderungen' fast abgeschlossen.
</commit_message>
<xml_diff>
--- a/Bachelorarbeit.docx
+++ b/Bachelorarbeit.docx
@@ -45,7 +45,7 @@
             <v:imagedata r:id="rId8" o:title=""/>
             <w10:wrap type="topAndBottom"/>
           </v:shape>
-          <o:OLEObject Type="Embed" ProgID="Word.Picture.8" ShapeID="_x0000_s2050" DrawAspect="Content" ObjectID="_1766608626" r:id="rId9"/>
+          <o:OLEObject Type="Embed" ProgID="Word.Picture.8" ShapeID="_x0000_s2050" DrawAspect="Content" ObjectID="_1766683191" r:id="rId9"/>
         </w:object>
       </w:r>
     </w:p>
@@ -8738,7 +8738,37 @@
           <w:sz w:val="24"/>
           <w:szCs w:val="24"/>
         </w:rPr>
-        <w:t xml:space="preserve">Werkstudenten sind nicht über den Arbeitgeber kranken-, pflege- und arbeitslosenversichert. Für die Kranken- und Pflegeversicherung sind Werkstudenten eigenverantwortlich, beispielsweise indem sie über ihre Familie versichert sind oder eine studentische Kranken- </w:t>
+        <w:t xml:space="preserve">Werkstudenten sind nicht über den Arbeitgeber kranken-, pflege- und arbeitslosenversichert. Für die Kranken- und Pflegeversicherung sind Werkstudenten eigenverantwortlich, beispielsweise indem sie über ihre Familie versichert sind oder </w:t>
+      </w:r>
+      <w:proofErr w:type="gramStart"/>
+      <w:r>
+        <w:rPr>
+          <w:sz w:val="24"/>
+          <w:szCs w:val="24"/>
+        </w:rPr>
+        <w:t>eine studentische Kranken</w:t>
+      </w:r>
+      <w:proofErr w:type="gramEnd"/>
+      <w:r>
+        <w:rPr>
+          <w:sz w:val="24"/>
+          <w:szCs w:val="24"/>
+        </w:rPr>
+        <w:t xml:space="preserve"> </w:t>
+      </w:r>
+      <w:r>
+        <w:rPr>
+          <w:sz w:val="24"/>
+          <w:szCs w:val="24"/>
+        </w:rPr>
+        <w:t>und</w:t>
+      </w:r>
+      <w:r>
+        <w:rPr>
+          <w:sz w:val="24"/>
+          <w:szCs w:val="24"/>
+        </w:rPr>
+        <w:t xml:space="preserve"> </w:t>
       </w:r>
       <w:r>
         <w:rPr>
@@ -8746,7 +8776,7 @@
           <w:szCs w:val="24"/>
         </w:rPr>
         <w:lastRenderedPageBreak/>
-        <w:t>und Pflegeversicherung abschließen. Die Renten</w:t>
+        <w:t>Pflegeversicherung abschließen. Die Renten</w:t>
       </w:r>
       <w:r>
         <w:rPr>
@@ -11693,11 +11723,6 @@
     </w:p>
     <w:p>
       <w:pPr>
-        <w:pStyle w:val="Listenabsatz"/>
-        <w:numPr>
-          <w:ilvl w:val="0"/>
-          <w:numId w:val="22"/>
-        </w:numPr>
         <w:spacing w:line="360" w:lineRule="auto"/>
         <w:jc w:val="both"/>
         <w:rPr>
@@ -11707,10 +11732,19 @@
       </w:pPr>
       <w:r>
         <w:rPr>
-          <w:sz w:val="24"/>
-          <w:szCs w:val="24"/>
-        </w:rPr>
-        <w:t xml:space="preserve">Psycopg2: </w:t>
+          <w:b/>
+          <w:bCs/>
+          <w:sz w:val="24"/>
+          <w:szCs w:val="24"/>
+        </w:rPr>
+        <w:t>Psycopg2</w:t>
+      </w:r>
+      <w:r>
+        <w:rPr>
+          <w:sz w:val="24"/>
+          <w:szCs w:val="24"/>
+        </w:rPr>
+        <w:t xml:space="preserve">: </w:t>
       </w:r>
       <w:r>
         <w:rPr>
@@ -11804,11 +11838,6 @@
     </w:p>
     <w:p>
       <w:pPr>
-        <w:pStyle w:val="Listenabsatz"/>
-        <w:numPr>
-          <w:ilvl w:val="0"/>
-          <w:numId w:val="22"/>
-        </w:numPr>
         <w:spacing w:line="360" w:lineRule="auto"/>
         <w:jc w:val="both"/>
         <w:rPr>
@@ -11818,10 +11847,19 @@
       </w:pPr>
       <w:r>
         <w:rPr>
-          <w:sz w:val="24"/>
-          <w:szCs w:val="24"/>
-        </w:rPr>
-        <w:t>Pandas: eine Bibliothek, mit dem unter anderem mit Dataframes in Python gearbeitet werden kann. Dataframes sind Tabellen, welche mit Spalten- und Zeilenbeschriftungen ausgestattet sind.</w:t>
+          <w:b/>
+          <w:bCs/>
+          <w:sz w:val="24"/>
+          <w:szCs w:val="24"/>
+        </w:rPr>
+        <w:t>Pandas</w:t>
+      </w:r>
+      <w:r>
+        <w:rPr>
+          <w:sz w:val="24"/>
+          <w:szCs w:val="24"/>
+        </w:rPr>
+        <w:t>: eine Bibliothek, mit dem unter anderem mit Dataframes in Python gearbeitet werden kann. Dataframes sind Tabellen, welche mit Spalten- und Zeilenbeschriftungen ausgestattet sind.</w:t>
       </w:r>
       <w:r>
         <w:rPr>
@@ -11848,11 +11886,6 @@
     </w:p>
     <w:p>
       <w:pPr>
-        <w:pStyle w:val="Listenabsatz"/>
-        <w:numPr>
-          <w:ilvl w:val="0"/>
-          <w:numId w:val="22"/>
-        </w:numPr>
         <w:spacing w:line="360" w:lineRule="auto"/>
         <w:jc w:val="both"/>
         <w:rPr>
@@ -11862,10 +11895,19 @@
       </w:pPr>
       <w:r>
         <w:rPr>
-          <w:sz w:val="24"/>
-          <w:szCs w:val="24"/>
-        </w:rPr>
-        <w:t>Unittest: ein Framework, welche die Erstellung von automatisierten Tests in Python unterstützt.</w:t>
+          <w:b/>
+          <w:bCs/>
+          <w:sz w:val="24"/>
+          <w:szCs w:val="24"/>
+        </w:rPr>
+        <w:t>Unittest</w:t>
+      </w:r>
+      <w:r>
+        <w:rPr>
+          <w:sz w:val="24"/>
+          <w:szCs w:val="24"/>
+        </w:rPr>
+        <w:t>: ein Framework, welche die Erstellung von automatisierten Tests in Python unterstützt.</w:t>
       </w:r>
       <w:r>
         <w:rPr>
@@ -11989,6 +12031,597 @@
     <w:p>
       <w:pPr>
         <w:spacing w:line="360" w:lineRule="auto"/>
+        <w:jc w:val="both"/>
+        <w:rPr>
+          <w:sz w:val="24"/>
+          <w:szCs w:val="24"/>
+        </w:rPr>
+      </w:pPr>
+      <w:r>
+        <w:rPr>
+          <w:sz w:val="24"/>
+          <w:szCs w:val="24"/>
+        </w:rPr>
+        <w:t xml:space="preserve">Anforderungen beschreiben Fähigkeiten und Bedingungen, die ein System auf Wunsch des Kunden und/oder Gesetzgebers erfüllen können muss. </w:t>
+      </w:r>
+      <w:r>
+        <w:rPr>
+          <w:sz w:val="24"/>
+          <w:szCs w:val="24"/>
+        </w:rPr>
+        <w:t>Es werden hierbei zwischen zwei Arten von Anforderungen unterschieden: funktionale Anforderungen und nicht-funktionale Anforderungen.</w:t>
+      </w:r>
+      <w:r>
+        <w:rPr>
+          <w:rStyle w:val="Funotenzeichen"/>
+          <w:sz w:val="24"/>
+          <w:szCs w:val="24"/>
+        </w:rPr>
+        <w:footnoteReference w:id="99"/>
+      </w:r>
+      <w:r>
+        <w:rPr>
+          <w:sz w:val="24"/>
+          <w:szCs w:val="24"/>
+        </w:rPr>
+        <w:t xml:space="preserve"> </w:t>
+      </w:r>
+    </w:p>
+    <w:p>
+      <w:pPr>
+        <w:spacing w:line="360" w:lineRule="auto"/>
+        <w:jc w:val="both"/>
+        <w:rPr>
+          <w:sz w:val="24"/>
+          <w:szCs w:val="24"/>
+        </w:rPr>
+      </w:pPr>
+      <w:r>
+        <w:rPr>
+          <w:sz w:val="24"/>
+          <w:szCs w:val="24"/>
+        </w:rPr>
+        <w:t>Nicht-funktionale Anforderungen beschreiben die Qualitätsansprüche und wie ein System arbeiten soll. Hierfür wurden mithilfe der „ISO/IEC 25010 Software Produkt Qualitätsmodell“ Merkmale definiert, um Qualität sicherzustellen</w:t>
+      </w:r>
+      <w:r>
+        <w:rPr>
+          <w:rStyle w:val="Funotenzeichen"/>
+          <w:sz w:val="24"/>
+          <w:szCs w:val="24"/>
+        </w:rPr>
+        <w:footnoteReference w:id="100"/>
+      </w:r>
+      <w:r>
+        <w:rPr>
+          <w:sz w:val="24"/>
+          <w:szCs w:val="24"/>
+        </w:rPr>
+        <w:t>. Diese Merkmale sind:</w:t>
+      </w:r>
+    </w:p>
+    <w:p>
+      <w:pPr>
+        <w:spacing w:line="360" w:lineRule="auto"/>
+        <w:jc w:val="both"/>
+        <w:rPr>
+          <w:sz w:val="24"/>
+          <w:szCs w:val="24"/>
+        </w:rPr>
+      </w:pPr>
+      <w:r>
+        <w:rPr>
+          <w:b/>
+          <w:bCs/>
+          <w:sz w:val="24"/>
+          <w:szCs w:val="24"/>
+        </w:rPr>
+        <w:t>Geeignete Funktionalität</w:t>
+      </w:r>
+      <w:r>
+        <w:rPr>
+          <w:sz w:val="24"/>
+          <w:szCs w:val="24"/>
+        </w:rPr>
+        <w:t xml:space="preserve">: </w:t>
+      </w:r>
+      <w:r>
+        <w:rPr>
+          <w:sz w:val="24"/>
+          <w:szCs w:val="24"/>
+        </w:rPr>
+        <w:t>dieses Merkmal beschreibt, ob das System alle geforderten Funktionen vollständig besitzt, korrekt ausführt und diese angemessen nutzbar sind.</w:t>
+      </w:r>
+      <w:r>
+        <w:rPr>
+          <w:rStyle w:val="Funotenzeichen"/>
+          <w:sz w:val="24"/>
+          <w:szCs w:val="24"/>
+        </w:rPr>
+        <w:footnoteReference w:id="101"/>
+      </w:r>
+    </w:p>
+    <w:p>
+      <w:pPr>
+        <w:spacing w:line="360" w:lineRule="auto"/>
+        <w:jc w:val="both"/>
+        <w:rPr>
+          <w:sz w:val="24"/>
+          <w:szCs w:val="24"/>
+        </w:rPr>
+      </w:pPr>
+      <w:r>
+        <w:rPr>
+          <w:b/>
+          <w:bCs/>
+          <w:sz w:val="24"/>
+          <w:szCs w:val="24"/>
+        </w:rPr>
+        <w:t xml:space="preserve">Performanz/Effizienz: </w:t>
+      </w:r>
+      <w:r>
+        <w:rPr>
+          <w:sz w:val="24"/>
+          <w:szCs w:val="24"/>
+        </w:rPr>
+        <w:t xml:space="preserve">Es muss sichergestellt sein, </w:t>
+      </w:r>
+      <w:r>
+        <w:rPr>
+          <w:sz w:val="24"/>
+          <w:szCs w:val="24"/>
+        </w:rPr>
+        <w:t>dass sowohl die Antwortzeit des Systems als auch dessen Ressourcenverbrauch in einem akzeptablen Rahmen bleiben.</w:t>
+      </w:r>
+      <w:r>
+        <w:rPr>
+          <w:rStyle w:val="Funotenzeichen"/>
+          <w:sz w:val="24"/>
+          <w:szCs w:val="24"/>
+        </w:rPr>
+        <w:footnoteReference w:id="102"/>
+      </w:r>
+    </w:p>
+    <w:p>
+      <w:pPr>
+        <w:spacing w:line="360" w:lineRule="auto"/>
+        <w:jc w:val="both"/>
+        <w:rPr>
+          <w:sz w:val="24"/>
+          <w:szCs w:val="24"/>
+        </w:rPr>
+      </w:pPr>
+      <w:r>
+        <w:rPr>
+          <w:b/>
+          <w:bCs/>
+          <w:sz w:val="24"/>
+          <w:szCs w:val="24"/>
+        </w:rPr>
+        <w:t>Kompatibilität:</w:t>
+      </w:r>
+      <w:r>
+        <w:rPr>
+          <w:sz w:val="24"/>
+          <w:szCs w:val="24"/>
+        </w:rPr>
+        <w:t xml:space="preserve"> Das System muss, vor allem wenn es sich in einer gemeinsamen Umgebung mit anderen Systemen befindet, störungsfrei und ohne Beeinflussung durch anliegende Systeme ausführbar sein. Falls die Umsysteme für die Arbeitsfähigkeit des Systems benötigt werden, sind angemessene Schnittstellen zu implementieren.</w:t>
+      </w:r>
+      <w:r>
+        <w:rPr>
+          <w:rStyle w:val="Funotenzeichen"/>
+          <w:sz w:val="24"/>
+          <w:szCs w:val="24"/>
+        </w:rPr>
+        <w:footnoteReference w:id="103"/>
+      </w:r>
+    </w:p>
+    <w:p>
+      <w:pPr>
+        <w:spacing w:line="360" w:lineRule="auto"/>
+        <w:jc w:val="both"/>
+        <w:rPr>
+          <w:sz w:val="24"/>
+          <w:szCs w:val="24"/>
+        </w:rPr>
+      </w:pPr>
+      <w:r>
+        <w:rPr>
+          <w:b/>
+          <w:bCs/>
+          <w:sz w:val="24"/>
+          <w:szCs w:val="24"/>
+        </w:rPr>
+        <w:t>Benutzbarkeit:</w:t>
+      </w:r>
+      <w:r>
+        <w:rPr>
+          <w:sz w:val="24"/>
+          <w:szCs w:val="24"/>
+        </w:rPr>
+        <w:t xml:space="preserve"> die Anwendung des Systems </w:t>
+      </w:r>
+      <w:r>
+        <w:rPr>
+          <w:sz w:val="24"/>
+          <w:szCs w:val="24"/>
+        </w:rPr>
+        <w:t>ist</w:t>
+      </w:r>
+      <w:r>
+        <w:rPr>
+          <w:sz w:val="24"/>
+          <w:szCs w:val="24"/>
+        </w:rPr>
+        <w:t xml:space="preserve"> möglichst </w:t>
+      </w:r>
+      <w:r>
+        <w:rPr>
+          <w:sz w:val="24"/>
+          <w:szCs w:val="24"/>
+        </w:rPr>
+        <w:t xml:space="preserve">so zu gestalten, dass es </w:t>
+      </w:r>
+      <w:r>
+        <w:rPr>
+          <w:sz w:val="24"/>
+          <w:szCs w:val="24"/>
+        </w:rPr>
+        <w:t xml:space="preserve">leicht erlern- und bedienbar </w:t>
+      </w:r>
+      <w:r>
+        <w:rPr>
+          <w:sz w:val="24"/>
+          <w:szCs w:val="24"/>
+        </w:rPr>
+        <w:t>ist</w:t>
+      </w:r>
+      <w:r>
+        <w:rPr>
+          <w:sz w:val="24"/>
+          <w:szCs w:val="24"/>
+        </w:rPr>
+        <w:t>. Fehler durch den Nutzer</w:t>
+      </w:r>
+      <w:r>
+        <w:rPr>
+          <w:sz w:val="24"/>
+          <w:szCs w:val="24"/>
+        </w:rPr>
+        <w:t xml:space="preserve"> sind</w:t>
+      </w:r>
+      <w:r>
+        <w:rPr>
+          <w:sz w:val="24"/>
+          <w:szCs w:val="24"/>
+        </w:rPr>
+        <w:t xml:space="preserve"> möglichst schon bei der Eingabe </w:t>
+      </w:r>
+      <w:r>
+        <w:rPr>
+          <w:sz w:val="24"/>
+          <w:szCs w:val="24"/>
+        </w:rPr>
+        <w:t>zu verhindern</w:t>
+      </w:r>
+      <w:r>
+        <w:rPr>
+          <w:sz w:val="24"/>
+          <w:szCs w:val="24"/>
+        </w:rPr>
+        <w:t>. Zudem ist auf eine angenehme Benutzerschnittstelle zu achten.</w:t>
+      </w:r>
+      <w:r>
+        <w:rPr>
+          <w:rStyle w:val="Funotenzeichen"/>
+          <w:sz w:val="24"/>
+          <w:szCs w:val="24"/>
+        </w:rPr>
+        <w:footnoteReference w:id="104"/>
+      </w:r>
+    </w:p>
+    <w:p>
+      <w:pPr>
+        <w:spacing w:line="360" w:lineRule="auto"/>
+        <w:jc w:val="both"/>
+        <w:rPr>
+          <w:sz w:val="24"/>
+          <w:szCs w:val="24"/>
+        </w:rPr>
+      </w:pPr>
+      <w:r>
+        <w:rPr>
+          <w:b/>
+          <w:bCs/>
+          <w:sz w:val="24"/>
+          <w:szCs w:val="24"/>
+        </w:rPr>
+        <w:t>Zuverlässigkeit:</w:t>
+      </w:r>
+      <w:r>
+        <w:rPr>
+          <w:sz w:val="24"/>
+          <w:szCs w:val="24"/>
+        </w:rPr>
+        <w:t xml:space="preserve"> Das System sollte möglichst störungsfrei und verfügbar sein. Bei einem Ausfall von eventuell vorhandenen Umsystemen soll das System ohne Datenverlust und/oder -inkonsistenzen angemessen reagieren können. Bei einem Ausfall des Systems </w:t>
+      </w:r>
+      <w:r>
+        <w:rPr>
+          <w:sz w:val="24"/>
+          <w:szCs w:val="24"/>
+        </w:rPr>
+        <w:t>soll</w:t>
+      </w:r>
+      <w:r>
+        <w:rPr>
+          <w:sz w:val="24"/>
+          <w:szCs w:val="24"/>
+        </w:rPr>
+        <w:t xml:space="preserve"> eine Wiederherstellung des Zustandes von vor dem Absturz in angemessener Zeit möglich sein.</w:t>
+      </w:r>
+      <w:r>
+        <w:rPr>
+          <w:rStyle w:val="Funotenzeichen"/>
+          <w:sz w:val="24"/>
+          <w:szCs w:val="24"/>
+        </w:rPr>
+        <w:footnoteReference w:id="105"/>
+      </w:r>
+      <w:r>
+        <w:rPr>
+          <w:sz w:val="24"/>
+          <w:szCs w:val="24"/>
+        </w:rPr>
+        <w:t xml:space="preserve">  </w:t>
+      </w:r>
+    </w:p>
+    <w:p>
+      <w:pPr>
+        <w:spacing w:line="360" w:lineRule="auto"/>
+        <w:jc w:val="both"/>
+        <w:rPr>
+          <w:sz w:val="24"/>
+          <w:szCs w:val="24"/>
+        </w:rPr>
+      </w:pPr>
+    </w:p>
+    <w:p>
+      <w:pPr>
+        <w:spacing w:line="360" w:lineRule="auto"/>
+        <w:jc w:val="both"/>
+        <w:rPr>
+          <w:sz w:val="24"/>
+          <w:szCs w:val="24"/>
+        </w:rPr>
+      </w:pPr>
+      <w:r>
+        <w:rPr>
+          <w:b/>
+          <w:bCs/>
+          <w:sz w:val="24"/>
+          <w:szCs w:val="24"/>
+        </w:rPr>
+        <w:lastRenderedPageBreak/>
+        <w:t>Sicherheit:</w:t>
+      </w:r>
+      <w:r>
+        <w:rPr>
+          <w:sz w:val="24"/>
+          <w:szCs w:val="24"/>
+        </w:rPr>
+        <w:t xml:space="preserve"> Das System muss abgesichert werden vor unberechtigten Zugriffen und Veränderungen. Zudem sollen erfolgte Handlungen </w:t>
+      </w:r>
+      <w:proofErr w:type="spellStart"/>
+      <w:r>
+        <w:rPr>
+          <w:sz w:val="24"/>
+          <w:szCs w:val="24"/>
+        </w:rPr>
+        <w:t>zurückverfolgbar</w:t>
+      </w:r>
+      <w:proofErr w:type="spellEnd"/>
+      <w:r>
+        <w:rPr>
+          <w:sz w:val="24"/>
+          <w:szCs w:val="24"/>
+        </w:rPr>
+        <w:t xml:space="preserve"> und die Informationsquellen des Systems einsehbar sein. Eine Authentizitätsprüfung ist einzurichten.</w:t>
+      </w:r>
+      <w:r>
+        <w:rPr>
+          <w:rStyle w:val="Funotenzeichen"/>
+          <w:sz w:val="24"/>
+          <w:szCs w:val="24"/>
+        </w:rPr>
+        <w:footnoteReference w:id="106"/>
+      </w:r>
+      <w:r>
+        <w:rPr>
+          <w:sz w:val="24"/>
+          <w:szCs w:val="24"/>
+        </w:rPr>
+        <w:t xml:space="preserve"> </w:t>
+      </w:r>
+    </w:p>
+    <w:p>
+      <w:pPr>
+        <w:spacing w:line="360" w:lineRule="auto"/>
+        <w:jc w:val="both"/>
+        <w:rPr>
+          <w:sz w:val="24"/>
+          <w:szCs w:val="24"/>
+        </w:rPr>
+      </w:pPr>
+      <w:r>
+        <w:rPr>
+          <w:b/>
+          <w:bCs/>
+          <w:sz w:val="24"/>
+          <w:szCs w:val="24"/>
+        </w:rPr>
+        <w:t>Wartbarkeit:</w:t>
+      </w:r>
+      <w:r>
+        <w:rPr>
+          <w:sz w:val="24"/>
+          <w:szCs w:val="24"/>
+        </w:rPr>
+        <w:t xml:space="preserve"> Änderungen an dem System sollten möglichst geringe Auswirkungen auf andere Systeme haben. Damit Funktionen verändert oder erweitert werden können, ist eine Dokumentation und Kommentierung einzurichten. Eine Mehrfachverwendbarkeit von Funktionen ist, sofern sinnvoll möglich, anzustreben. Die einzelnen Funktionen eines Systems sollten zudem gut testbar sein.</w:t>
+      </w:r>
+      <w:r>
+        <w:rPr>
+          <w:rStyle w:val="Funotenzeichen"/>
+          <w:sz w:val="24"/>
+          <w:szCs w:val="24"/>
+        </w:rPr>
+        <w:footnoteReference w:id="107"/>
+      </w:r>
+    </w:p>
+    <w:p>
+      <w:pPr>
+        <w:spacing w:line="360" w:lineRule="auto"/>
+        <w:jc w:val="both"/>
+        <w:rPr>
+          <w:sz w:val="24"/>
+          <w:szCs w:val="24"/>
+        </w:rPr>
+      </w:pPr>
+      <w:r>
+        <w:rPr>
+          <w:b/>
+          <w:bCs/>
+          <w:sz w:val="24"/>
+          <w:szCs w:val="24"/>
+        </w:rPr>
+        <w:t>Übertragbarkeit:</w:t>
+      </w:r>
+      <w:r>
+        <w:rPr>
+          <w:sz w:val="24"/>
+          <w:szCs w:val="24"/>
+        </w:rPr>
+        <w:t xml:space="preserve"> </w:t>
+      </w:r>
+      <w:r>
+        <w:rPr>
+          <w:sz w:val="24"/>
+          <w:szCs w:val="24"/>
+        </w:rPr>
+        <w:t>Hier geht es darum, ob das System mit sich verändernden Umsystemen umgehen kann. Zudem sollen eine problemlose Installation und Deinstallation möglich sein. Außerdem ist zu klären, mit wieviel Aufwand das System durch ein anderes ersetzt werden kann.</w:t>
+      </w:r>
+      <w:r>
+        <w:rPr>
+          <w:rStyle w:val="Funotenzeichen"/>
+          <w:sz w:val="24"/>
+          <w:szCs w:val="24"/>
+        </w:rPr>
+        <w:footnoteReference w:id="108"/>
+      </w:r>
+    </w:p>
+    <w:p>
+      <w:pPr>
+        <w:spacing w:line="360" w:lineRule="auto"/>
+        <w:jc w:val="both"/>
+        <w:rPr>
+          <w:sz w:val="24"/>
+          <w:szCs w:val="24"/>
+        </w:rPr>
+      </w:pPr>
+      <w:r>
+        <w:rPr>
+          <w:sz w:val="24"/>
+          <w:szCs w:val="24"/>
+        </w:rPr>
+        <w:t>Funktionale Anforderungen beschreiben, wozu das System dienen soll und welche Funktionen es bereitstellen muss. Die geforderten Funktionen ergeben sich einerseits aus dem Anwendungsumfeld und somit den Wünschen des Kunden und andererseits aus den nicht-funktionalen Anforderungen</w:t>
+      </w:r>
+      <w:r>
+        <w:rPr>
+          <w:sz w:val="24"/>
+          <w:szCs w:val="24"/>
+        </w:rPr>
+        <w:t>.</w:t>
+      </w:r>
+      <w:r>
+        <w:rPr>
+          <w:rStyle w:val="Funotenzeichen"/>
+          <w:sz w:val="24"/>
+          <w:szCs w:val="24"/>
+        </w:rPr>
+        <w:t xml:space="preserve"> </w:t>
+      </w:r>
+      <w:r>
+        <w:rPr>
+          <w:rStyle w:val="Funotenzeichen"/>
+          <w:sz w:val="24"/>
+          <w:szCs w:val="24"/>
+        </w:rPr>
+        <w:footnoteReference w:id="109"/>
+      </w:r>
+      <w:r>
+        <w:rPr>
+          <w:sz w:val="24"/>
+          <w:szCs w:val="24"/>
+        </w:rPr>
+        <w:t xml:space="preserve"> Bezüglich Letzterem seien als Beispiel Funktionen zur Absicherung vor unberechtigtem Zugriff genannt.</w:t>
+      </w:r>
+    </w:p>
+    <w:p>
+      <w:pPr>
+        <w:spacing w:line="360" w:lineRule="auto"/>
+        <w:jc w:val="both"/>
+        <w:rPr>
+          <w:sz w:val="24"/>
+          <w:szCs w:val="24"/>
+        </w:rPr>
+      </w:pPr>
+      <w:r>
+        <w:rPr>
+          <w:sz w:val="24"/>
+          <w:szCs w:val="24"/>
+        </w:rPr>
+        <w:t xml:space="preserve">Zur Beschreibung funktionaler Anforderungen können Use Cases verwendet werden. Es sind mindestens so viele Use Cases zu schreiben, bis jede funktionale Anforderung mindestens einmal </w:t>
+      </w:r>
+      <w:r>
+        <w:rPr>
+          <w:sz w:val="24"/>
+          <w:szCs w:val="24"/>
+        </w:rPr>
+        <w:t>beschrieben ist.</w:t>
+      </w:r>
+      <w:r>
+        <w:rPr>
+          <w:rStyle w:val="Funotenzeichen"/>
+          <w:sz w:val="24"/>
+          <w:szCs w:val="24"/>
+        </w:rPr>
+        <w:footnoteReference w:id="110"/>
+      </w:r>
+      <w:r>
+        <w:rPr>
+          <w:sz w:val="24"/>
+          <w:szCs w:val="24"/>
+        </w:rPr>
+        <w:t xml:space="preserve"> Wenn Use Cases verwendet werden, ist auch der Einsatz von User Szenarios sinnvoll. Hier wird in leicht verständlicher Sprache geschrieben, wie verschiedene Nutzer mit dem System umgehen müssen, damit sie eine bestimmte Aufgabe erfüllen können.</w:t>
+      </w:r>
+      <w:r>
+        <w:rPr>
+          <w:rStyle w:val="Funotenzeichen"/>
+          <w:sz w:val="24"/>
+          <w:szCs w:val="24"/>
+        </w:rPr>
+        <w:footnoteReference w:id="111"/>
+      </w:r>
+      <w:r>
+        <w:rPr>
+          <w:sz w:val="24"/>
+          <w:szCs w:val="24"/>
+        </w:rPr>
+        <w:t xml:space="preserve"> </w:t>
+      </w:r>
+    </w:p>
+    <w:p>
+      <w:pPr>
+        <w:spacing w:line="360" w:lineRule="auto"/>
+        <w:jc w:val="both"/>
         <w:rPr>
           <w:sz w:val="24"/>
           <w:szCs w:val="24"/>
@@ -12008,6 +12641,7 @@
       <w:bookmarkStart w:id="55" w:name="_Toc147669422"/>
       <w:bookmarkStart w:id="56" w:name="_Toc155971536"/>
       <w:r>
+        <w:lastRenderedPageBreak/>
         <w:t>Funktionale Anforderungen</w:t>
       </w:r>
       <w:bookmarkEnd w:id="54"/>
@@ -12260,7 +12894,6 @@
       </w:pPr>
       <w:bookmarkStart w:id="67" w:name="_Toc155971545"/>
       <w:r>
-        <w:lastRenderedPageBreak/>
         <w:t>Mandant und Nutzer</w:t>
       </w:r>
       <w:bookmarkEnd w:id="67"/>
@@ -14751,7 +15384,6 @@
           <w:sz w:val="24"/>
           <w:szCs w:val="24"/>
         </w:rPr>
-        <w:lastRenderedPageBreak/>
         <w:t xml:space="preserve">Bundesministerium für Gesundheit </w:t>
       </w:r>
       <w:r>
@@ -14875,6 +15507,7 @@
           <w:sz w:val="24"/>
           <w:szCs w:val="24"/>
         </w:rPr>
+        <w:lastRenderedPageBreak/>
         <w:t>Bundesministerium für Gesundheit</w:t>
       </w:r>
       <w:r>
@@ -15265,93 +15898,78 @@
     <w:p>
       <w:pPr>
         <w:rPr>
-          <w:sz w:val="28"/>
-          <w:szCs w:val="28"/>
+          <w:sz w:val="24"/>
+          <w:szCs w:val="24"/>
           <w:lang w:val="en-US"/>
         </w:rPr>
       </w:pPr>
-      <w:proofErr w:type="spellStart"/>
       <w:r>
         <w:rPr>
           <w:b/>
           <w:bCs/>
-          <w:sz w:val="28"/>
-          <w:szCs w:val="28"/>
+          <w:sz w:val="24"/>
+          <w:szCs w:val="24"/>
           <w:lang w:val="en-US"/>
         </w:rPr>
-        <w:t>DBeaver</w:t>
-      </w:r>
-      <w:proofErr w:type="spellEnd"/>
-      <w:r>
-        <w:rPr>
-          <w:sz w:val="28"/>
-          <w:szCs w:val="28"/>
+        <w:t>Crowder</w:t>
+      </w:r>
+      <w:r>
+        <w:rPr>
+          <w:sz w:val="24"/>
+          <w:szCs w:val="24"/>
           <w:lang w:val="en-US"/>
         </w:rPr>
-        <w:t xml:space="preserve"> (</w:t>
-      </w:r>
-      <w:proofErr w:type="spellStart"/>
-      <w:r>
-        <w:rPr>
-          <w:sz w:val="28"/>
-          <w:szCs w:val="28"/>
+        <w:t xml:space="preserve">, James A. / </w:t>
+      </w:r>
+      <w:r>
+        <w:rPr>
+          <w:b/>
+          <w:bCs/>
+          <w:sz w:val="24"/>
+          <w:szCs w:val="24"/>
           <w:lang w:val="en-US"/>
         </w:rPr>
-        <w:t>o.J.</w:t>
-      </w:r>
-      <w:proofErr w:type="spellEnd"/>
-      <w:r>
-        <w:rPr>
-          <w:sz w:val="28"/>
-          <w:szCs w:val="28"/>
+        <w:t>Hoff</w:t>
+      </w:r>
+      <w:r>
+        <w:rPr>
+          <w:sz w:val="24"/>
+          <w:szCs w:val="24"/>
           <w:lang w:val="en-US"/>
         </w:rPr>
-        <w:t xml:space="preserve">): About </w:t>
-      </w:r>
-      <w:proofErr w:type="spellStart"/>
-      <w:r>
-        <w:rPr>
-          <w:sz w:val="28"/>
-          <w:szCs w:val="28"/>
+        <w:t>, Curtis W. (2022)</w:t>
+      </w:r>
+      <w:r>
+        <w:rPr>
+          <w:sz w:val="24"/>
+          <w:szCs w:val="24"/>
           <w:lang w:val="en-US"/>
         </w:rPr>
-        <w:t>DBeaver</w:t>
-      </w:r>
-      <w:proofErr w:type="spellEnd"/>
-      <w:r>
-        <w:rPr>
-          <w:sz w:val="28"/>
-          <w:szCs w:val="28"/>
+        <w:t xml:space="preserve">: </w:t>
+      </w:r>
+      <w:r>
+        <w:rPr>
+          <w:sz w:val="24"/>
+          <w:szCs w:val="24"/>
           <w:lang w:val="en-US"/>
         </w:rPr>
-        <w:t>;</w:t>
-      </w:r>
-      <w:r>
-        <w:rPr>
-          <w:sz w:val="28"/>
-          <w:szCs w:val="28"/>
+        <w:t>Requirements Engineering:</w:t>
+      </w:r>
+      <w:r>
+        <w:rPr>
+          <w:sz w:val="24"/>
+          <w:szCs w:val="24"/>
           <w:lang w:val="en-US"/>
         </w:rPr>
-        <w:t xml:space="preserve"> Online: </w:t>
-      </w:r>
-      <w:hyperlink r:id="rId36" w:history="1">
-        <w:r>
-          <w:rPr>
-            <w:rStyle w:val="Hyperlink"/>
-            <w:sz w:val="28"/>
-            <w:szCs w:val="28"/>
-            <w:lang w:val="en-US"/>
-          </w:rPr>
-          <w:t>https://dbeaver.com/docs/dbeaver/</w:t>
-        </w:r>
-      </w:hyperlink>
-      <w:r>
-        <w:rPr>
-          <w:sz w:val="28"/>
-          <w:szCs w:val="28"/>
+        <w:t xml:space="preserve"> </w:t>
+      </w:r>
+      <w:r>
+        <w:rPr>
+          <w:sz w:val="24"/>
+          <w:szCs w:val="24"/>
           <w:lang w:val="en-US"/>
         </w:rPr>
-        <w:t xml:space="preserve"> </w:t>
+        <w:t xml:space="preserve">Laying a Firm </w:t>
       </w:r>
     </w:p>
     <w:tbl>
@@ -15394,38 +16012,58 @@
                 <w:szCs w:val="24"/>
               </w:rPr>
             </w:pPr>
-            <w:r>
-              <w:rPr>
-                <w:color w:val="000000" w:themeColor="text1"/>
-                <w:sz w:val="24"/>
-                <w:szCs w:val="24"/>
-                <w:lang w:val="en-US"/>
-              </w:rPr>
-              <w:t xml:space="preserve"> </w:t>
-            </w:r>
-            <w:r>
-              <w:rPr>
-                <w:color w:val="000000" w:themeColor="text1"/>
-                <w:sz w:val="24"/>
-                <w:szCs w:val="24"/>
-              </w:rPr>
-              <w:t xml:space="preserve">[letzter Aufruf: </w:t>
-            </w:r>
-            <w:r>
-              <w:rPr>
-                <w:color w:val="000000" w:themeColor="text1"/>
-                <w:sz w:val="24"/>
-                <w:szCs w:val="24"/>
-              </w:rPr>
-              <w:t>12.01.2024</w:t>
-            </w:r>
-            <w:r>
-              <w:rPr>
-                <w:color w:val="000000" w:themeColor="text1"/>
-                <w:sz w:val="24"/>
-                <w:szCs w:val="24"/>
-              </w:rPr>
-              <w:t>]</w:t>
+            <w:proofErr w:type="spellStart"/>
+            <w:r>
+              <w:rPr>
+                <w:sz w:val="24"/>
+                <w:szCs w:val="24"/>
+              </w:rPr>
+              <w:t>Foundation</w:t>
+            </w:r>
+            <w:proofErr w:type="spellEnd"/>
+            <w:r>
+              <w:rPr>
+                <w:sz w:val="24"/>
+                <w:szCs w:val="24"/>
+              </w:rPr>
+              <w:t xml:space="preserve">; </w:t>
+            </w:r>
+            <w:r>
+              <w:rPr>
+                <w:sz w:val="24"/>
+                <w:szCs w:val="24"/>
+              </w:rPr>
+              <w:t xml:space="preserve">Cham (Schweiz): </w:t>
+            </w:r>
+            <w:r>
+              <w:rPr>
+                <w:sz w:val="24"/>
+                <w:szCs w:val="24"/>
+              </w:rPr>
+              <w:t xml:space="preserve">Springer Nature </w:t>
+            </w:r>
+            <w:proofErr w:type="spellStart"/>
+            <w:r>
+              <w:rPr>
+                <w:sz w:val="24"/>
+                <w:szCs w:val="24"/>
+              </w:rPr>
+              <w:t>Switzerland</w:t>
+            </w:r>
+            <w:proofErr w:type="spellEnd"/>
+            <w:r>
+              <w:rPr>
+                <w:sz w:val="24"/>
+                <w:szCs w:val="24"/>
+              </w:rPr>
+              <w:t xml:space="preserve">; e-ISBN: </w:t>
+            </w:r>
+            <w:r>
+              <w:rPr>
+                <w:sz w:val="24"/>
+                <w:szCs w:val="24"/>
+              </w:rPr>
+              <w:t>978-3-030-91077-8</w:t>
             </w:r>
           </w:p>
         </w:tc>
@@ -15444,6 +16082,7 @@
         <w:rPr>
           <w:sz w:val="24"/>
           <w:szCs w:val="24"/>
+          <w:lang w:val="en-US"/>
         </w:rPr>
       </w:pPr>
       <w:proofErr w:type="spellStart"/>
@@ -15453,23 +16092,110 @@
           <w:bCs/>
           <w:sz w:val="24"/>
           <w:szCs w:val="24"/>
-        </w:rPr>
-        <w:t>destatis</w:t>
+          <w:lang w:val="en-US"/>
+        </w:rPr>
+        <w:t>DBeaver</w:t>
       </w:r>
       <w:proofErr w:type="spellEnd"/>
       <w:r>
         <w:rPr>
           <w:sz w:val="24"/>
           <w:szCs w:val="24"/>
-        </w:rPr>
-        <w:t xml:space="preserve"> (o.J.): Tarifbindung von Arbeitnehmern</w:t>
-      </w:r>
-      <w:r>
-        <w:rPr>
-          <w:sz w:val="24"/>
-          <w:szCs w:val="24"/>
+          <w:lang w:val="en-US"/>
+        </w:rPr>
+        <w:t xml:space="preserve"> (</w:t>
+      </w:r>
+      <w:proofErr w:type="spellStart"/>
+      <w:r>
+        <w:rPr>
+          <w:sz w:val="24"/>
+          <w:szCs w:val="24"/>
+          <w:lang w:val="en-US"/>
+        </w:rPr>
+        <w:t>o.J.</w:t>
+      </w:r>
+      <w:proofErr w:type="spellEnd"/>
+      <w:r>
+        <w:rPr>
+          <w:sz w:val="24"/>
+          <w:szCs w:val="24"/>
+          <w:lang w:val="en-US"/>
+        </w:rPr>
+        <w:t xml:space="preserve">): About </w:t>
+      </w:r>
+      <w:proofErr w:type="spellStart"/>
+      <w:r>
+        <w:rPr>
+          <w:sz w:val="24"/>
+          <w:szCs w:val="24"/>
+          <w:lang w:val="en-US"/>
+        </w:rPr>
+        <w:t>DBeaver</w:t>
+      </w:r>
+      <w:proofErr w:type="spellEnd"/>
+      <w:r>
+        <w:rPr>
+          <w:sz w:val="24"/>
+          <w:szCs w:val="24"/>
+          <w:lang w:val="en-US"/>
         </w:rPr>
         <w:t xml:space="preserve">; Online: </w:t>
+      </w:r>
+      <w:hyperlink r:id="rId36" w:history="1">
+        <w:r>
+          <w:rPr>
+            <w:rStyle w:val="Hyperlink"/>
+            <w:sz w:val="24"/>
+            <w:szCs w:val="24"/>
+            <w:lang w:val="en-US"/>
+          </w:rPr>
+          <w:t>https://dbeaver.com/docs/dbeaver/</w:t>
+        </w:r>
+      </w:hyperlink>
+      <w:r>
+        <w:rPr>
+          <w:sz w:val="24"/>
+          <w:szCs w:val="24"/>
+          <w:lang w:val="en-US"/>
+        </w:rPr>
+        <w:t xml:space="preserve"> </w:t>
+      </w:r>
+      <w:r>
+        <w:rPr>
+          <w:color w:val="000000" w:themeColor="text1"/>
+          <w:sz w:val="24"/>
+          <w:szCs w:val="24"/>
+          <w:lang w:val="en-US"/>
+        </w:rPr>
+        <w:t>[</w:t>
+      </w:r>
+      <w:proofErr w:type="spellStart"/>
+      <w:r>
+        <w:rPr>
+          <w:color w:val="000000" w:themeColor="text1"/>
+          <w:sz w:val="24"/>
+          <w:szCs w:val="24"/>
+          <w:lang w:val="en-US"/>
+        </w:rPr>
+        <w:t>letzter</w:t>
+      </w:r>
+      <w:proofErr w:type="spellEnd"/>
+      <w:r>
+        <w:rPr>
+          <w:color w:val="000000" w:themeColor="text1"/>
+          <w:sz w:val="24"/>
+          <w:szCs w:val="24"/>
+          <w:lang w:val="en-US"/>
+        </w:rPr>
+        <w:t xml:space="preserve"> </w:t>
+      </w:r>
+      <w:r>
+        <w:rPr>
+          <w:color w:val="000000" w:themeColor="text1"/>
+          <w:sz w:val="24"/>
+          <w:szCs w:val="24"/>
+        </w:rPr>
+        <w:t>Aufruf:</w:t>
       </w:r>
     </w:p>
     <w:tbl>
@@ -15494,6 +16220,7 @@
                 <w:color w:val="000000" w:themeColor="text1"/>
                 <w:sz w:val="24"/>
                 <w:szCs w:val="24"/>
+                <w:lang w:val="en-US"/>
               </w:rPr>
             </w:pPr>
           </w:p>
@@ -15511,46 +16238,13 @@
                 <w:szCs w:val="24"/>
               </w:rPr>
             </w:pPr>
-            <w:hyperlink r:id="rId37" w:history="1">
-              <w:r>
-                <w:rPr>
-                  <w:rStyle w:val="Hyperlink"/>
-                  <w:sz w:val="24"/>
-                  <w:szCs w:val="24"/>
-                </w:rPr>
-                <w:t>https://www.destatis.de/DE/Themen/Arbeit/Arbeitsmarkt/Qualitaet-Arbeit/Dimension-5/tarifbindung-arbeitnehmer.html</w:t>
-              </w:r>
-            </w:hyperlink>
-            <w:r>
-              <w:rPr>
-                <w:sz w:val="24"/>
-                <w:szCs w:val="24"/>
-              </w:rPr>
-              <w:t xml:space="preserve"> </w:t>
-            </w:r>
-            <w:r>
-              <w:rPr>
-                <w:color w:val="000000" w:themeColor="text1"/>
-                <w:sz w:val="24"/>
-                <w:szCs w:val="24"/>
-              </w:rPr>
-              <w:t xml:space="preserve">[letzter Aufruf: </w:t>
-            </w:r>
-            <w:r>
-              <w:rPr>
-                <w:color w:val="000000" w:themeColor="text1"/>
-                <w:sz w:val="24"/>
-                <w:szCs w:val="24"/>
-              </w:rPr>
-              <w:t>07.01.2024</w:t>
-            </w:r>
-            <w:r>
-              <w:rPr>
-                <w:color w:val="000000" w:themeColor="text1"/>
-                <w:sz w:val="24"/>
-                <w:szCs w:val="24"/>
-              </w:rPr>
-              <w:t>]</w:t>
+            <w:r>
+              <w:rPr>
+                <w:color w:val="000000" w:themeColor="text1"/>
+                <w:sz w:val="24"/>
+                <w:szCs w:val="24"/>
+              </w:rPr>
+              <w:t>12.01.2024]</w:t>
             </w:r>
           </w:p>
         </w:tc>
@@ -15559,18 +16253,19 @@
     <w:p>
       <w:pPr>
         <w:rPr>
-          <w:sz w:val="24"/>
-          <w:szCs w:val="24"/>
-        </w:rPr>
-      </w:pPr>
-    </w:p>
-    <w:p>
-      <w:pPr>
-        <w:rPr>
-          <w:sz w:val="24"/>
-          <w:szCs w:val="24"/>
-        </w:rPr>
-      </w:pPr>
+          <w:sz w:val="28"/>
+          <w:szCs w:val="28"/>
+        </w:rPr>
+      </w:pPr>
+    </w:p>
+    <w:p>
+      <w:pPr>
+        <w:rPr>
+          <w:sz w:val="24"/>
+          <w:szCs w:val="24"/>
+        </w:rPr>
+      </w:pPr>
+      <w:proofErr w:type="spellStart"/>
       <w:r>
         <w:rPr>
           <w:b/>
@@ -15578,35 +16273,22 @@
           <w:sz w:val="24"/>
           <w:szCs w:val="24"/>
         </w:rPr>
-        <w:t>Deutsche Gesetzliche Unfallversicherung</w:t>
-      </w:r>
-      <w:r>
-        <w:rPr>
-          <w:sz w:val="24"/>
-          <w:szCs w:val="24"/>
-        </w:rPr>
-        <w:t xml:space="preserve"> (o.J.</w:t>
-      </w:r>
-      <w:r>
-        <w:rPr>
-          <w:sz w:val="24"/>
-          <w:szCs w:val="24"/>
-        </w:rPr>
-        <w:t xml:space="preserve"> - a</w:t>
-      </w:r>
-      <w:r>
-        <w:rPr>
-          <w:sz w:val="24"/>
-          <w:szCs w:val="24"/>
-        </w:rPr>
-        <w:t>): Wir über uns</w:t>
-      </w:r>
-      <w:r>
-        <w:rPr>
-          <w:sz w:val="24"/>
-          <w:szCs w:val="24"/>
-        </w:rPr>
-        <w:t>; Online:</w:t>
+        <w:t>destatis</w:t>
+      </w:r>
+      <w:proofErr w:type="spellEnd"/>
+      <w:r>
+        <w:rPr>
+          <w:sz w:val="24"/>
+          <w:szCs w:val="24"/>
+        </w:rPr>
+        <w:t xml:space="preserve"> (o.J.): Tarifbindung von Arbeitnehmern</w:t>
+      </w:r>
+      <w:r>
+        <w:rPr>
+          <w:sz w:val="24"/>
+          <w:szCs w:val="24"/>
+        </w:rPr>
+        <w:t xml:space="preserve">; Online: </w:t>
       </w:r>
     </w:p>
     <w:tbl>
@@ -15648,19 +16330,18 @@
                 <w:szCs w:val="24"/>
               </w:rPr>
             </w:pPr>
-            <w:hyperlink r:id="rId38" w:history="1">
+            <w:hyperlink r:id="rId37" w:history="1">
               <w:r>
                 <w:rPr>
                   <w:rStyle w:val="Hyperlink"/>
                   <w:sz w:val="24"/>
                   <w:szCs w:val="24"/>
                 </w:rPr>
-                <w:t>https://www.dguv.de/de/wir-ueber-uns/index.jsp</w:t>
+                <w:t>https://www.destatis.de/DE/Themen/Arbeit/Arbeitsmarkt/Qualitaet-Arbeit/Dimension-5/tarifbindung-arbeitnehmer.html</w:t>
               </w:r>
             </w:hyperlink>
             <w:r>
               <w:rPr>
-                <w:color w:val="000000" w:themeColor="text1"/>
                 <w:sz w:val="24"/>
                 <w:szCs w:val="24"/>
               </w:rPr>
@@ -15723,7 +16404,28 @@
           <w:sz w:val="24"/>
           <w:szCs w:val="24"/>
         </w:rPr>
-        <w:t xml:space="preserve"> (o.J. - b): Kein Buch mit sieben Siegeln: Die </w:t>
+        <w:t xml:space="preserve"> (o.J.</w:t>
+      </w:r>
+      <w:r>
+        <w:rPr>
+          <w:sz w:val="24"/>
+          <w:szCs w:val="24"/>
+        </w:rPr>
+        <w:t xml:space="preserve"> - a</w:t>
+      </w:r>
+      <w:r>
+        <w:rPr>
+          <w:sz w:val="24"/>
+          <w:szCs w:val="24"/>
+        </w:rPr>
+        <w:t>): Wir über uns</w:t>
+      </w:r>
+      <w:r>
+        <w:rPr>
+          <w:sz w:val="24"/>
+          <w:szCs w:val="24"/>
+        </w:rPr>
+        <w:t>; Online:</w:t>
       </w:r>
     </w:p>
     <w:tbl>
@@ -15765,6 +16467,123 @@
                 <w:szCs w:val="24"/>
               </w:rPr>
             </w:pPr>
+            <w:hyperlink r:id="rId38" w:history="1">
+              <w:r>
+                <w:rPr>
+                  <w:rStyle w:val="Hyperlink"/>
+                  <w:sz w:val="24"/>
+                  <w:szCs w:val="24"/>
+                </w:rPr>
+                <w:t>https://www.dguv.de/de/wir-ueber-uns/index.jsp</w:t>
+              </w:r>
+            </w:hyperlink>
+            <w:r>
+              <w:rPr>
+                <w:color w:val="000000" w:themeColor="text1"/>
+                <w:sz w:val="24"/>
+                <w:szCs w:val="24"/>
+              </w:rPr>
+              <w:t xml:space="preserve"> </w:t>
+            </w:r>
+            <w:r>
+              <w:rPr>
+                <w:color w:val="000000" w:themeColor="text1"/>
+                <w:sz w:val="24"/>
+                <w:szCs w:val="24"/>
+              </w:rPr>
+              <w:t xml:space="preserve">[letzter Aufruf: </w:t>
+            </w:r>
+            <w:r>
+              <w:rPr>
+                <w:color w:val="000000" w:themeColor="text1"/>
+                <w:sz w:val="24"/>
+                <w:szCs w:val="24"/>
+              </w:rPr>
+              <w:t>07.01.2024</w:t>
+            </w:r>
+            <w:r>
+              <w:rPr>
+                <w:color w:val="000000" w:themeColor="text1"/>
+                <w:sz w:val="24"/>
+                <w:szCs w:val="24"/>
+              </w:rPr>
+              <w:t>]</w:t>
+            </w:r>
+          </w:p>
+        </w:tc>
+      </w:tr>
+    </w:tbl>
+    <w:p>
+      <w:pPr>
+        <w:rPr>
+          <w:sz w:val="24"/>
+          <w:szCs w:val="24"/>
+        </w:rPr>
+      </w:pPr>
+    </w:p>
+    <w:p>
+      <w:pPr>
+        <w:rPr>
+          <w:sz w:val="24"/>
+          <w:szCs w:val="24"/>
+        </w:rPr>
+      </w:pPr>
+      <w:r>
+        <w:rPr>
+          <w:b/>
+          <w:bCs/>
+          <w:sz w:val="24"/>
+          <w:szCs w:val="24"/>
+        </w:rPr>
+        <w:t>Deutsche Gesetzliche Unfallversicherung</w:t>
+      </w:r>
+      <w:r>
+        <w:rPr>
+          <w:sz w:val="24"/>
+          <w:szCs w:val="24"/>
+        </w:rPr>
+        <w:t xml:space="preserve"> (o.J. - b): Kein Buch mit sieben Siegeln: Die </w:t>
+      </w:r>
+    </w:p>
+    <w:tbl>
+      <w:tblPr>
+        <w:tblStyle w:val="Tabellenraster"/>
+        <w:tblW w:w="0" w:type="auto"/>
+        <w:tblLook w:val="04A0" w:firstRow="1" w:lastRow="0" w:firstColumn="1" w:lastColumn="0" w:noHBand="0" w:noVBand="1"/>
+      </w:tblPr>
+      <w:tblGrid>
+        <w:gridCol w:w="562"/>
+        <w:gridCol w:w="8500"/>
+      </w:tblGrid>
+      <w:tr>
+        <w:tc>
+          <w:tcPr>
+            <w:tcW w:w="562" w:type="dxa"/>
+          </w:tcPr>
+          <w:p>
+            <w:pPr>
+              <w:spacing w:line="360" w:lineRule="auto"/>
+              <w:rPr>
+                <w:color w:val="000000" w:themeColor="text1"/>
+                <w:sz w:val="24"/>
+                <w:szCs w:val="24"/>
+              </w:rPr>
+            </w:pPr>
+          </w:p>
+        </w:tc>
+        <w:tc>
+          <w:tcPr>
+            <w:tcW w:w="8500" w:type="dxa"/>
+          </w:tcPr>
+          <w:p>
+            <w:pPr>
+              <w:spacing w:line="360" w:lineRule="auto"/>
+              <w:rPr>
+                <w:color w:val="000000" w:themeColor="text1"/>
+                <w:sz w:val="24"/>
+                <w:szCs w:val="24"/>
+              </w:rPr>
+            </w:pPr>
             <w:r>
               <w:rPr>
                 <w:sz w:val="24"/>
@@ -18760,6 +19579,7 @@
         <w:rPr>
           <w:sz w:val="24"/>
           <w:szCs w:val="24"/>
+          <w:lang w:val="en-US"/>
         </w:rPr>
       </w:pPr>
       <w:r>
@@ -18768,22 +19588,51 @@
           <w:bCs/>
           <w:sz w:val="24"/>
           <w:szCs w:val="24"/>
-        </w:rPr>
-        <w:t>IHK Regensburg</w:t>
-      </w:r>
-      <w:r>
-        <w:rPr>
-          <w:sz w:val="24"/>
-          <w:szCs w:val="24"/>
-        </w:rPr>
-        <w:t xml:space="preserve"> (o.J.): Minijobs und Kurzfristige Beschäftigung</w:t>
-      </w:r>
-      <w:r>
-        <w:rPr>
-          <w:sz w:val="24"/>
-          <w:szCs w:val="24"/>
-        </w:rPr>
-        <w:t>; Online:</w:t>
+          <w:lang w:val="en-US"/>
+        </w:rPr>
+        <w:t>Hruschka</w:t>
+      </w:r>
+      <w:r>
+        <w:rPr>
+          <w:sz w:val="24"/>
+          <w:szCs w:val="24"/>
+          <w:lang w:val="en-US"/>
+        </w:rPr>
+        <w:t>, Peter (2023):</w:t>
+      </w:r>
+      <w:r>
+        <w:rPr>
+          <w:sz w:val="24"/>
+          <w:szCs w:val="24"/>
+          <w:lang w:val="en-US"/>
+        </w:rPr>
+        <w:t xml:space="preserve"> Business Analysis u</w:t>
+      </w:r>
+      <w:r>
+        <w:rPr>
+          <w:sz w:val="24"/>
+          <w:szCs w:val="24"/>
+          <w:lang w:val="en-US"/>
+        </w:rPr>
+        <w:t xml:space="preserve">nd Requirements Engineering – </w:t>
+      </w:r>
+      <w:proofErr w:type="spellStart"/>
+      <w:r>
+        <w:rPr>
+          <w:sz w:val="24"/>
+          <w:szCs w:val="24"/>
+          <w:lang w:val="en-US"/>
+        </w:rPr>
+        <w:t>Produkte</w:t>
+      </w:r>
+      <w:proofErr w:type="spellEnd"/>
+      <w:r>
+        <w:rPr>
+          <w:sz w:val="24"/>
+          <w:szCs w:val="24"/>
+          <w:lang w:val="en-US"/>
+        </w:rPr>
+        <w:t xml:space="preserve"> und</w:t>
       </w:r>
     </w:p>
     <w:tbl>
@@ -18808,6 +19657,7 @@
                 <w:color w:val="000000" w:themeColor="text1"/>
                 <w:sz w:val="24"/>
                 <w:szCs w:val="24"/>
+                <w:lang w:val="en-US"/>
               </w:rPr>
             </w:pPr>
           </w:p>
@@ -18825,46 +19675,113 @@
                 <w:szCs w:val="24"/>
               </w:rPr>
             </w:pPr>
-            <w:hyperlink r:id="rId59" w:history="1">
-              <w:r>
-                <w:rPr>
-                  <w:rStyle w:val="Hyperlink"/>
-                  <w:sz w:val="24"/>
-                  <w:szCs w:val="24"/>
-                </w:rPr>
-                <w:t>https://www.ihk.de/regensburg/fachthemen/recht/arbeitsrecht/arbeitsvertrag-und-beschaeftigungsverhaeltnisse/mini-jobs-und-kurzfristige-beschaeftigung-712378</w:t>
-              </w:r>
-            </w:hyperlink>
-            <w:r>
-              <w:rPr>
-                <w:sz w:val="24"/>
-                <w:szCs w:val="24"/>
-              </w:rPr>
-              <w:t xml:space="preserve">  </w:t>
-            </w:r>
-            <w:r>
-              <w:rPr>
-                <w:color w:val="000000" w:themeColor="text1"/>
-                <w:sz w:val="24"/>
-                <w:szCs w:val="24"/>
-              </w:rPr>
-              <w:t xml:space="preserve">[letzter Aufruf: </w:t>
-            </w:r>
-            <w:r>
-              <w:rPr>
-                <w:color w:val="000000" w:themeColor="text1"/>
-                <w:sz w:val="24"/>
-                <w:szCs w:val="24"/>
-              </w:rPr>
-              <w:t>07.01.2024</w:t>
-            </w:r>
-            <w:r>
-              <w:rPr>
-                <w:color w:val="000000" w:themeColor="text1"/>
-                <w:sz w:val="24"/>
-                <w:szCs w:val="24"/>
-              </w:rPr>
-              <w:t>]</w:t>
+            <w:r>
+              <w:rPr>
+                <w:sz w:val="24"/>
+                <w:szCs w:val="24"/>
+              </w:rPr>
+              <w:t>Prozesse verbessern</w:t>
+            </w:r>
+            <w:r>
+              <w:rPr>
+                <w:sz w:val="24"/>
+                <w:szCs w:val="24"/>
+              </w:rPr>
+              <w:t xml:space="preserve">; </w:t>
+            </w:r>
+            <w:r>
+              <w:rPr>
+                <w:sz w:val="24"/>
+                <w:szCs w:val="24"/>
+              </w:rPr>
+              <w:t>3</w:t>
+            </w:r>
+            <w:r>
+              <w:rPr>
+                <w:sz w:val="24"/>
+                <w:szCs w:val="24"/>
+              </w:rPr>
+              <w:t>. Auflage;</w:t>
+            </w:r>
+            <w:r>
+              <w:t xml:space="preserve"> </w:t>
+            </w:r>
+            <w:r>
+              <w:rPr>
+                <w:sz w:val="24"/>
+                <w:szCs w:val="24"/>
+              </w:rPr>
+              <w:t>Carl Hanser Verlag München</w:t>
+            </w:r>
+            <w:r>
+              <w:rPr>
+                <w:sz w:val="24"/>
+                <w:szCs w:val="24"/>
+              </w:rPr>
+              <w:t xml:space="preserve">; e-ISBN: </w:t>
+            </w:r>
+            <w:r>
+              <w:rPr>
+                <w:sz w:val="24"/>
+                <w:szCs w:val="24"/>
+              </w:rPr>
+              <w:t>978</w:t>
+            </w:r>
+            <w:r>
+              <w:rPr>
+                <w:sz w:val="24"/>
+                <w:szCs w:val="24"/>
+              </w:rPr>
+              <w:t>-</w:t>
+            </w:r>
+            <w:r>
+              <w:rPr>
+                <w:sz w:val="24"/>
+                <w:szCs w:val="24"/>
+              </w:rPr>
+              <w:t>3</w:t>
+            </w:r>
+            <w:r>
+              <w:rPr>
+                <w:sz w:val="24"/>
+                <w:szCs w:val="24"/>
+              </w:rPr>
+              <w:t>-</w:t>
+            </w:r>
+            <w:r>
+              <w:rPr>
+                <w:sz w:val="24"/>
+                <w:szCs w:val="24"/>
+              </w:rPr>
+              <w:t>446</w:t>
+            </w:r>
+            <w:r>
+              <w:rPr>
+                <w:sz w:val="24"/>
+                <w:szCs w:val="24"/>
+              </w:rPr>
+              <w:t>-</w:t>
+            </w:r>
+            <w:r>
+              <w:rPr>
+                <w:sz w:val="24"/>
+                <w:szCs w:val="24"/>
+              </w:rPr>
+              <w:t>47819</w:t>
+            </w:r>
+            <w:r>
+              <w:rPr>
+                <w:sz w:val="24"/>
+                <w:szCs w:val="24"/>
+              </w:rPr>
+              <w:t>-</w:t>
+            </w:r>
+            <w:r>
+              <w:rPr>
+                <w:sz w:val="24"/>
+                <w:szCs w:val="24"/>
+              </w:rPr>
+              <w:t>0</w:t>
             </w:r>
           </w:p>
         </w:tc>
@@ -18892,14 +19809,14 @@
           <w:sz w:val="24"/>
           <w:szCs w:val="24"/>
         </w:rPr>
-        <w:t>KKH</w:t>
-      </w:r>
-      <w:r>
-        <w:rPr>
-          <w:sz w:val="24"/>
-          <w:szCs w:val="24"/>
-        </w:rPr>
-        <w:t xml:space="preserve"> (o.J.) - Absicherung im Krankheitsfall, Mutterschutz und Insolvenz</w:t>
+        <w:t>IHK Regensburg</w:t>
+      </w:r>
+      <w:r>
+        <w:rPr>
+          <w:sz w:val="24"/>
+          <w:szCs w:val="24"/>
+        </w:rPr>
+        <w:t xml:space="preserve"> (o.J.): Minijobs und Kurzfristige Beschäftigung</w:t>
       </w:r>
       <w:r>
         <w:rPr>
@@ -18948,14 +19865,14 @@
                 <w:szCs w:val="24"/>
               </w:rPr>
             </w:pPr>
-            <w:hyperlink r:id="rId60" w:history="1">
+            <w:hyperlink r:id="rId59" w:history="1">
               <w:r>
                 <w:rPr>
                   <w:rStyle w:val="Hyperlink"/>
                   <w:sz w:val="24"/>
                   <w:szCs w:val="24"/>
                 </w:rPr>
-                <w:t>https://www.kkh.de/firmenkunden/beitrag-sozialversicherung/erstattung-umlage</w:t>
+                <w:t>https://www.ihk.de/regensburg/fachthemen/recht/arbeitsrecht/arbeitsvertrag-und-beschaeftigungsverhaeltnisse/mini-jobs-und-kurzfristige-beschaeftigung-712378</w:t>
               </w:r>
             </w:hyperlink>
             <w:r>
@@ -19015,14 +19932,21 @@
           <w:sz w:val="24"/>
           <w:szCs w:val="24"/>
         </w:rPr>
-        <w:t>Kratzke</w:t>
-      </w:r>
-      <w:r>
-        <w:rPr>
-          <w:sz w:val="24"/>
-          <w:szCs w:val="24"/>
-        </w:rPr>
-        <w:t xml:space="preserve">, Nane (2022): Cloud-Native Computing - Software Engineering von Diensten und </w:t>
+        <w:t>KKH</w:t>
+      </w:r>
+      <w:r>
+        <w:rPr>
+          <w:sz w:val="24"/>
+          <w:szCs w:val="24"/>
+        </w:rPr>
+        <w:t xml:space="preserve"> (o.J.) - Absicherung im Krankheitsfall, Mutterschutz und Insolvenz</w:t>
+      </w:r>
+      <w:r>
+        <w:rPr>
+          <w:sz w:val="24"/>
+          <w:szCs w:val="24"/>
+        </w:rPr>
+        <w:t>; Online:</w:t>
       </w:r>
     </w:p>
     <w:tbl>
@@ -19064,47 +19988,46 @@
                 <w:szCs w:val="24"/>
               </w:rPr>
             </w:pPr>
-            <w:r>
-              <w:rPr>
-                <w:sz w:val="24"/>
-                <w:szCs w:val="24"/>
-              </w:rPr>
-              <w:t>Applikatione</w:t>
-            </w:r>
-            <w:r>
-              <w:rPr>
-                <w:sz w:val="24"/>
-                <w:szCs w:val="24"/>
-              </w:rPr>
-              <w:t xml:space="preserve">n </w:t>
-            </w:r>
-            <w:r>
-              <w:rPr>
-                <w:sz w:val="24"/>
-                <w:szCs w:val="24"/>
-              </w:rPr>
-              <w:t>für die Cloud</w:t>
-            </w:r>
-            <w:r>
-              <w:rPr>
-                <w:sz w:val="24"/>
-                <w:szCs w:val="24"/>
-              </w:rPr>
-              <w:t xml:space="preserve">; </w:t>
-            </w:r>
-            <w:r>
-              <w:rPr>
-                <w:sz w:val="24"/>
-                <w:szCs w:val="24"/>
-              </w:rPr>
-              <w:t>Carl Hanser Verlag München</w:t>
-            </w:r>
-            <w:r>
-              <w:rPr>
-                <w:sz w:val="24"/>
-                <w:szCs w:val="24"/>
-              </w:rPr>
-              <w:t>; e-ISBN: 978-3-446-47284-6</w:t>
+            <w:hyperlink r:id="rId60" w:history="1">
+              <w:r>
+                <w:rPr>
+                  <w:rStyle w:val="Hyperlink"/>
+                  <w:sz w:val="24"/>
+                  <w:szCs w:val="24"/>
+                </w:rPr>
+                <w:t>https://www.kkh.de/firmenkunden/beitrag-sozialversicherung/erstattung-umlage</w:t>
+              </w:r>
+            </w:hyperlink>
+            <w:r>
+              <w:rPr>
+                <w:sz w:val="24"/>
+                <w:szCs w:val="24"/>
+              </w:rPr>
+              <w:t xml:space="preserve">  </w:t>
+            </w:r>
+            <w:r>
+              <w:rPr>
+                <w:color w:val="000000" w:themeColor="text1"/>
+                <w:sz w:val="24"/>
+                <w:szCs w:val="24"/>
+              </w:rPr>
+              <w:t xml:space="preserve">[letzter Aufruf: </w:t>
+            </w:r>
+            <w:r>
+              <w:rPr>
+                <w:color w:val="000000" w:themeColor="text1"/>
+                <w:sz w:val="24"/>
+                <w:szCs w:val="24"/>
+              </w:rPr>
+              <w:t>07.01.2024</w:t>
+            </w:r>
+            <w:r>
+              <w:rPr>
+                <w:color w:val="000000" w:themeColor="text1"/>
+                <w:sz w:val="24"/>
+                <w:szCs w:val="24"/>
+              </w:rPr>
+              <w:t>]</w:t>
             </w:r>
           </w:p>
         </w:tc>
@@ -19132,14 +20055,14 @@
           <w:sz w:val="24"/>
           <w:szCs w:val="24"/>
         </w:rPr>
-        <w:t>Haufe</w:t>
-      </w:r>
-      <w:r>
-        <w:rPr>
-          <w:sz w:val="24"/>
-          <w:szCs w:val="24"/>
-        </w:rPr>
-        <w:t xml:space="preserve"> (o.J.): Praktikanten: Beurteilung in der Entgeltabrechnung / 3.4 Beiträge zur </w:t>
+        <w:t>Kratzke</w:t>
+      </w:r>
+      <w:r>
+        <w:rPr>
+          <w:sz w:val="24"/>
+          <w:szCs w:val="24"/>
+        </w:rPr>
+        <w:t xml:space="preserve">, Nane (2022): Cloud-Native Computing - Software Engineering von Diensten und </w:t>
       </w:r>
     </w:p>
     <w:tbl>
@@ -19186,55 +20109,42 @@
                 <w:sz w:val="24"/>
                 <w:szCs w:val="24"/>
               </w:rPr>
-              <w:t>Unfallversicherung sowie den Umlagen U1, U2 und U</w:t>
-            </w:r>
-            <w:r>
-              <w:rPr>
-                <w:sz w:val="24"/>
-                <w:szCs w:val="24"/>
-              </w:rPr>
-              <w:t xml:space="preserve">; Online: </w:t>
-            </w:r>
-            <w:hyperlink r:id="rId61" w:history="1">
-              <w:r>
-                <w:rPr>
-                  <w:rStyle w:val="Hyperlink"/>
-                  <w:sz w:val="24"/>
-                  <w:szCs w:val="24"/>
-                </w:rPr>
-                <w:t>https://www.haufe.de/personal/haufe-personal-office-platin/praktikanten-beurteilung-in-der-entgeltabrechnung-34-beitraege-zur-unfallversicherung-sowie-den-umlagen-u1-u2-und-u3_idesk_PI42323_HI11782380.html</w:t>
-              </w:r>
-            </w:hyperlink>
-            <w:r>
-              <w:rPr>
-                <w:sz w:val="24"/>
-                <w:szCs w:val="24"/>
-              </w:rPr>
-              <w:t xml:space="preserve"> </w:t>
-            </w:r>
-            <w:r>
-              <w:rPr>
-                <w:color w:val="000000" w:themeColor="text1"/>
-                <w:sz w:val="24"/>
-                <w:szCs w:val="24"/>
-              </w:rPr>
-              <w:t xml:space="preserve">[letzter Aufruf: </w:t>
-            </w:r>
-            <w:r>
-              <w:rPr>
-                <w:color w:val="000000" w:themeColor="text1"/>
-                <w:sz w:val="24"/>
-                <w:szCs w:val="24"/>
-              </w:rPr>
-              <w:t>07.01.2024</w:t>
-            </w:r>
-            <w:r>
-              <w:rPr>
-                <w:color w:val="000000" w:themeColor="text1"/>
-                <w:sz w:val="24"/>
-                <w:szCs w:val="24"/>
-              </w:rPr>
-              <w:t>]</w:t>
+              <w:t>Applikatione</w:t>
+            </w:r>
+            <w:r>
+              <w:rPr>
+                <w:sz w:val="24"/>
+                <w:szCs w:val="24"/>
+              </w:rPr>
+              <w:t xml:space="preserve">n </w:t>
+            </w:r>
+            <w:r>
+              <w:rPr>
+                <w:sz w:val="24"/>
+                <w:szCs w:val="24"/>
+              </w:rPr>
+              <w:t>für die Cloud</w:t>
+            </w:r>
+            <w:r>
+              <w:rPr>
+                <w:sz w:val="24"/>
+                <w:szCs w:val="24"/>
+              </w:rPr>
+              <w:t xml:space="preserve">; </w:t>
+            </w:r>
+            <w:r>
+              <w:rPr>
+                <w:sz w:val="24"/>
+                <w:szCs w:val="24"/>
+              </w:rPr>
+              <w:t>Carl Hanser Verlag München</w:t>
+            </w:r>
+            <w:r>
+              <w:rPr>
+                <w:sz w:val="24"/>
+                <w:szCs w:val="24"/>
+              </w:rPr>
+              <w:t>; e-ISBN: 978-3-446-47284-6</w:t>
             </w:r>
           </w:p>
         </w:tc>
@@ -19253,7 +20163,6 @@
         <w:rPr>
           <w:sz w:val="24"/>
           <w:szCs w:val="24"/>
-          <w:lang w:val="en-US"/>
         </w:rPr>
       </w:pPr>
       <w:r>
@@ -19262,62 +20171,15 @@
           <w:bCs/>
           <w:sz w:val="24"/>
           <w:szCs w:val="24"/>
-          <w:lang w:val="en-US"/>
-        </w:rPr>
-        <w:t>JetBrains</w:t>
-      </w:r>
-      <w:r>
-        <w:rPr>
-          <w:sz w:val="24"/>
-          <w:szCs w:val="24"/>
-          <w:lang w:val="en-US"/>
-        </w:rPr>
-        <w:t xml:space="preserve"> (</w:t>
-      </w:r>
-      <w:proofErr w:type="spellStart"/>
-      <w:r>
-        <w:rPr>
-          <w:sz w:val="24"/>
-          <w:szCs w:val="24"/>
-          <w:lang w:val="en-US"/>
-        </w:rPr>
-        <w:t>o.J.</w:t>
-      </w:r>
-      <w:proofErr w:type="spellEnd"/>
-      <w:r>
-        <w:rPr>
-          <w:sz w:val="24"/>
-          <w:szCs w:val="24"/>
-          <w:lang w:val="en-US"/>
-        </w:rPr>
-        <w:t>): PyCharm; O</w:t>
-      </w:r>
-      <w:r>
-        <w:rPr>
-          <w:sz w:val="24"/>
-          <w:szCs w:val="24"/>
-          <w:lang w:val="en-US"/>
-        </w:rPr>
-        <w:t xml:space="preserve">nline: </w:t>
-      </w:r>
-      <w:hyperlink r:id="rId62" w:history="1">
-        <w:r>
-          <w:rPr>
-            <w:rStyle w:val="Hyperlink"/>
-            <w:sz w:val="24"/>
-            <w:szCs w:val="24"/>
-            <w:lang w:val="en-US"/>
-          </w:rPr>
-          <w:t>https://www.jetbrains.com/de-de/pycharm/</w:t>
-        </w:r>
-      </w:hyperlink>
-      <w:r>
-        <w:rPr>
-          <w:sz w:val="24"/>
-          <w:szCs w:val="24"/>
-          <w:lang w:val="en-US"/>
-        </w:rPr>
-        <w:t xml:space="preserve"> </w:t>
+        </w:rPr>
+        <w:t>Haufe</w:t>
+      </w:r>
+      <w:r>
+        <w:rPr>
+          <w:sz w:val="24"/>
+          <w:szCs w:val="24"/>
+        </w:rPr>
+        <w:t xml:space="preserve"> (o.J.): Praktikanten: Beurteilung in der Entgeltabrechnung / 3.4 Beiträge zur </w:t>
       </w:r>
     </w:p>
     <w:tbl>
@@ -19342,7 +20204,6 @@
                 <w:color w:val="000000" w:themeColor="text1"/>
                 <w:sz w:val="24"/>
                 <w:szCs w:val="24"/>
-                <w:lang w:val="en-US"/>
               </w:rPr>
             </w:pPr>
           </w:p>
@@ -19362,6 +20223,37 @@
             </w:pPr>
             <w:r>
               <w:rPr>
+                <w:sz w:val="24"/>
+                <w:szCs w:val="24"/>
+              </w:rPr>
+              <w:t>Unfallversicherung sowie den Umlagen U1, U2 und U</w:t>
+            </w:r>
+            <w:r>
+              <w:rPr>
+                <w:sz w:val="24"/>
+                <w:szCs w:val="24"/>
+              </w:rPr>
+              <w:t xml:space="preserve">; Online: </w:t>
+            </w:r>
+            <w:hyperlink r:id="rId61" w:history="1">
+              <w:r>
+                <w:rPr>
+                  <w:rStyle w:val="Hyperlink"/>
+                  <w:sz w:val="24"/>
+                  <w:szCs w:val="24"/>
+                </w:rPr>
+                <w:t>https://www.haufe.de/personal/haufe-personal-office-platin/praktikanten-beurteilung-in-der-entgeltabrechnung-34-beitraege-zur-unfallversicherung-sowie-den-umlagen-u1-u2-und-u3_idesk_PI42323_HI11782380.html</w:t>
+              </w:r>
+            </w:hyperlink>
+            <w:r>
+              <w:rPr>
+                <w:sz w:val="24"/>
+                <w:szCs w:val="24"/>
+              </w:rPr>
+              <w:t xml:space="preserve"> </w:t>
+            </w:r>
+            <w:r>
+              <w:rPr>
                 <w:color w:val="000000" w:themeColor="text1"/>
                 <w:sz w:val="24"/>
                 <w:szCs w:val="24"/>
@@ -19374,7 +20266,7 @@
                 <w:sz w:val="24"/>
                 <w:szCs w:val="24"/>
               </w:rPr>
-              <w:t>12.01.2024</w:t>
+              <w:t>07.01.2024</w:t>
             </w:r>
             <w:r>
               <w:rPr>
@@ -19401,6 +20293,7 @@
         <w:rPr>
           <w:sz w:val="24"/>
           <w:szCs w:val="24"/>
+          <w:lang w:val="en-US"/>
         </w:rPr>
       </w:pPr>
       <w:r>
@@ -19409,29 +20302,63 @@
           <w:bCs/>
           <w:sz w:val="24"/>
           <w:szCs w:val="24"/>
-        </w:rPr>
-        <w:t>Kersken</w:t>
-      </w:r>
-      <w:r>
-        <w:rPr>
-          <w:sz w:val="24"/>
-          <w:szCs w:val="24"/>
-        </w:rPr>
-        <w:t>, Sascha (2019):</w:t>
-      </w:r>
-      <w:r>
-        <w:rPr>
-          <w:sz w:val="24"/>
-          <w:szCs w:val="24"/>
-        </w:rPr>
-        <w:t xml:space="preserve"> IT-Handbuch für Fachinformatiker – Der Ausbildungsbegleiter</w:t>
-      </w:r>
-      <w:r>
-        <w:rPr>
-          <w:sz w:val="24"/>
-          <w:szCs w:val="24"/>
-        </w:rPr>
-        <w:t>;</w:t>
+          <w:lang w:val="en-US"/>
+        </w:rPr>
+        <w:lastRenderedPageBreak/>
+        <w:t>JetBrains</w:t>
+      </w:r>
+      <w:r>
+        <w:rPr>
+          <w:sz w:val="24"/>
+          <w:szCs w:val="24"/>
+          <w:lang w:val="en-US"/>
+        </w:rPr>
+        <w:t xml:space="preserve"> (</w:t>
+      </w:r>
+      <w:proofErr w:type="spellStart"/>
+      <w:r>
+        <w:rPr>
+          <w:sz w:val="24"/>
+          <w:szCs w:val="24"/>
+          <w:lang w:val="en-US"/>
+        </w:rPr>
+        <w:t>o.J.</w:t>
+      </w:r>
+      <w:proofErr w:type="spellEnd"/>
+      <w:r>
+        <w:rPr>
+          <w:sz w:val="24"/>
+          <w:szCs w:val="24"/>
+          <w:lang w:val="en-US"/>
+        </w:rPr>
+        <w:t>): PyCharm; O</w:t>
+      </w:r>
+      <w:r>
+        <w:rPr>
+          <w:sz w:val="24"/>
+          <w:szCs w:val="24"/>
+          <w:lang w:val="en-US"/>
+        </w:rPr>
+        <w:t xml:space="preserve">nline: </w:t>
+      </w:r>
+      <w:hyperlink r:id="rId62" w:history="1">
+        <w:r>
+          <w:rPr>
+            <w:rStyle w:val="Hyperlink"/>
+            <w:sz w:val="24"/>
+            <w:szCs w:val="24"/>
+            <w:lang w:val="en-US"/>
+          </w:rPr>
+          <w:t>https://www.jetbrains.com/de-de/pycharm/</w:t>
+        </w:r>
+      </w:hyperlink>
+      <w:r>
+        <w:rPr>
+          <w:sz w:val="24"/>
+          <w:szCs w:val="24"/>
+          <w:lang w:val="en-US"/>
+        </w:rPr>
+        <w:t xml:space="preserve"> </w:t>
       </w:r>
     </w:p>
     <w:tbl>
@@ -19456,6 +20383,7 @@
                 <w:color w:val="000000" w:themeColor="text1"/>
                 <w:sz w:val="24"/>
                 <w:szCs w:val="24"/>
+                <w:lang w:val="en-US"/>
               </w:rPr>
             </w:pPr>
           </w:p>
@@ -19475,31 +20403,27 @@
             </w:pPr>
             <w:r>
               <w:rPr>
-                <w:sz w:val="24"/>
-                <w:szCs w:val="24"/>
-              </w:rPr>
-              <w:t xml:space="preserve">9. Auflage; Berlin: </w:t>
-            </w:r>
-            <w:r>
-              <w:rPr>
-                <w:sz w:val="24"/>
-                <w:szCs w:val="24"/>
-              </w:rPr>
-              <w:t>Springer-Verlag GmbH Deutschland</w:t>
-            </w:r>
-            <w:r>
-              <w:rPr>
-                <w:sz w:val="24"/>
-                <w:szCs w:val="24"/>
-              </w:rPr>
-              <w:t xml:space="preserve">; e-ISBN: </w:t>
-            </w:r>
-            <w:r>
-              <w:rPr>
-                <w:sz w:val="24"/>
-                <w:szCs w:val="24"/>
-              </w:rPr>
-              <w:t>978-3-662-62302-2</w:t>
+                <w:color w:val="000000" w:themeColor="text1"/>
+                <w:sz w:val="24"/>
+                <w:szCs w:val="24"/>
+              </w:rPr>
+              <w:t xml:space="preserve">[letzter Aufruf: </w:t>
+            </w:r>
+            <w:r>
+              <w:rPr>
+                <w:color w:val="000000" w:themeColor="text1"/>
+                <w:sz w:val="24"/>
+                <w:szCs w:val="24"/>
+              </w:rPr>
+              <w:t>12.01.2024</w:t>
+            </w:r>
+            <w:r>
+              <w:rPr>
+                <w:color w:val="000000" w:themeColor="text1"/>
+                <w:sz w:val="24"/>
+                <w:szCs w:val="24"/>
+              </w:rPr>
+              <w:t>]</w:t>
             </w:r>
           </w:p>
         </w:tc>
@@ -19527,21 +20451,28 @@
           <w:sz w:val="24"/>
           <w:szCs w:val="24"/>
         </w:rPr>
-        <w:t>Kronthaler</w:t>
-      </w:r>
-      <w:r>
-        <w:rPr>
-          <w:sz w:val="24"/>
-          <w:szCs w:val="24"/>
-        </w:rPr>
-        <w:t>, Franz (2021):</w:t>
-      </w:r>
-      <w:r>
-        <w:rPr>
-          <w:sz w:val="24"/>
-          <w:szCs w:val="24"/>
-        </w:rPr>
-        <w:t xml:space="preserve"> Statistik angewandt mit Excel – Datenanalyse ist (k)eine Kunst;</w:t>
+        <w:t>Kersken</w:t>
+      </w:r>
+      <w:r>
+        <w:rPr>
+          <w:sz w:val="24"/>
+          <w:szCs w:val="24"/>
+        </w:rPr>
+        <w:t>, Sascha (2019):</w:t>
+      </w:r>
+      <w:r>
+        <w:rPr>
+          <w:sz w:val="24"/>
+          <w:szCs w:val="24"/>
+        </w:rPr>
+        <w:t xml:space="preserve"> IT-Handbuch für Fachinformatiker – Der Ausbildungsbegleiter</w:t>
+      </w:r>
+      <w:r>
+        <w:rPr>
+          <w:sz w:val="24"/>
+          <w:szCs w:val="24"/>
+        </w:rPr>
+        <w:t>;</w:t>
       </w:r>
     </w:p>
     <w:tbl>
@@ -19588,49 +20519,28 @@
                 <w:sz w:val="24"/>
                 <w:szCs w:val="24"/>
               </w:rPr>
-              <w:t xml:space="preserve">2. Auflage; </w:t>
-            </w:r>
-            <w:r>
-              <w:rPr>
-                <w:sz w:val="24"/>
-                <w:szCs w:val="24"/>
-              </w:rPr>
-              <w:t>Bonn</w:t>
-            </w:r>
-            <w:r>
-              <w:rPr>
-                <w:sz w:val="24"/>
-                <w:szCs w:val="24"/>
-              </w:rPr>
-              <w:t xml:space="preserve">: </w:t>
-            </w:r>
-            <w:r>
-              <w:rPr>
-                <w:sz w:val="24"/>
-                <w:szCs w:val="24"/>
-              </w:rPr>
-              <w:t>Rheinwerk Verlag</w:t>
-            </w:r>
-            <w:r>
-              <w:rPr>
-                <w:sz w:val="24"/>
-                <w:szCs w:val="24"/>
-              </w:rPr>
-              <w:t xml:space="preserve">; ISBN: </w:t>
-            </w:r>
-            <w:r>
-              <w:rPr>
-                <w:sz w:val="24"/>
-                <w:szCs w:val="24"/>
-              </w:rPr>
-              <w:t>978-3-</w:t>
-            </w:r>
-            <w:r>
-              <w:rPr>
-                <w:sz w:val="24"/>
-                <w:szCs w:val="24"/>
-              </w:rPr>
-              <w:t>8362-7023-6</w:t>
+              <w:t xml:space="preserve">9. Auflage; Berlin: </w:t>
+            </w:r>
+            <w:r>
+              <w:rPr>
+                <w:sz w:val="24"/>
+                <w:szCs w:val="24"/>
+              </w:rPr>
+              <w:t>Springer-Verlag GmbH Deutschland</w:t>
+            </w:r>
+            <w:r>
+              <w:rPr>
+                <w:sz w:val="24"/>
+                <w:szCs w:val="24"/>
+              </w:rPr>
+              <w:t xml:space="preserve">; e-ISBN: </w:t>
+            </w:r>
+            <w:r>
+              <w:rPr>
+                <w:sz w:val="24"/>
+                <w:szCs w:val="24"/>
+              </w:rPr>
+              <w:t>978-3-662-62302-2</w:t>
             </w:r>
           </w:p>
         </w:tc>
@@ -19658,21 +20568,21 @@
           <w:sz w:val="24"/>
           <w:szCs w:val="24"/>
         </w:rPr>
-        <w:t>Lippert</w:t>
-      </w:r>
-      <w:r>
-        <w:rPr>
-          <w:sz w:val="24"/>
-          <w:szCs w:val="24"/>
-        </w:rPr>
-        <w:t>, Jan (2019): Mandantenfähigkeit mit PostgreSQL</w:t>
-      </w:r>
-      <w:r>
-        <w:rPr>
-          <w:sz w:val="24"/>
-          <w:szCs w:val="24"/>
-        </w:rPr>
-        <w:t>; Online:</w:t>
+        <w:t>Kronthaler</w:t>
+      </w:r>
+      <w:r>
+        <w:rPr>
+          <w:sz w:val="24"/>
+          <w:szCs w:val="24"/>
+        </w:rPr>
+        <w:t>, Franz (2021):</w:t>
+      </w:r>
+      <w:r>
+        <w:rPr>
+          <w:sz w:val="24"/>
+          <w:szCs w:val="24"/>
+        </w:rPr>
+        <w:t xml:space="preserve"> Statistik angewandt mit Excel – Datenanalyse ist (k)eine Kunst;</w:t>
       </w:r>
     </w:p>
     <w:tbl>
@@ -19714,47 +20624,54 @@
                 <w:szCs w:val="24"/>
               </w:rPr>
             </w:pPr>
-            <w:hyperlink r:id="rId63" w:history="1">
-              <w:r>
-                <w:rPr>
-                  <w:rStyle w:val="Hyperlink"/>
-                  <w:sz w:val="24"/>
-                  <w:szCs w:val="24"/>
-                </w:rPr>
-                <w:t>https://www.triology.de/blog/mandantenfaehigkeit-mit-postgresql</w:t>
-              </w:r>
-            </w:hyperlink>
-            <w:r>
-              <w:rPr>
-                <w:color w:val="000000" w:themeColor="text1"/>
-                <w:sz w:val="24"/>
-                <w:szCs w:val="24"/>
-              </w:rPr>
-              <w:t xml:space="preserve"> </w:t>
-            </w:r>
-            <w:r>
-              <w:rPr>
-                <w:color w:val="000000" w:themeColor="text1"/>
-                <w:sz w:val="24"/>
-                <w:szCs w:val="24"/>
-              </w:rPr>
-              <w:t xml:space="preserve">[letzter Aufruf: </w:t>
-            </w:r>
-            <w:r>
-              <w:rPr>
-                <w:color w:val="000000" w:themeColor="text1"/>
-                <w:sz w:val="24"/>
-                <w:szCs w:val="24"/>
-              </w:rPr>
-              <w:t>07.01.2024</w:t>
-            </w:r>
-            <w:r>
-              <w:rPr>
-                <w:color w:val="000000" w:themeColor="text1"/>
-                <w:sz w:val="24"/>
-                <w:szCs w:val="24"/>
-              </w:rPr>
-              <w:t>]</w:t>
+            <w:r>
+              <w:rPr>
+                <w:sz w:val="24"/>
+                <w:szCs w:val="24"/>
+              </w:rPr>
+              <w:t xml:space="preserve">2. Auflage; </w:t>
+            </w:r>
+            <w:r>
+              <w:rPr>
+                <w:sz w:val="24"/>
+                <w:szCs w:val="24"/>
+              </w:rPr>
+              <w:t>Bonn</w:t>
+            </w:r>
+            <w:r>
+              <w:rPr>
+                <w:sz w:val="24"/>
+                <w:szCs w:val="24"/>
+              </w:rPr>
+              <w:t xml:space="preserve">: </w:t>
+            </w:r>
+            <w:r>
+              <w:rPr>
+                <w:sz w:val="24"/>
+                <w:szCs w:val="24"/>
+              </w:rPr>
+              <w:t>Rheinwerk Verlag</w:t>
+            </w:r>
+            <w:r>
+              <w:rPr>
+                <w:sz w:val="24"/>
+                <w:szCs w:val="24"/>
+              </w:rPr>
+              <w:t xml:space="preserve">; ISBN: </w:t>
+            </w:r>
+            <w:r>
+              <w:rPr>
+                <w:sz w:val="24"/>
+                <w:szCs w:val="24"/>
+              </w:rPr>
+              <w:t>978-3-</w:t>
+            </w:r>
+            <w:r>
+              <w:rPr>
+                <w:sz w:val="24"/>
+                <w:szCs w:val="24"/>
+              </w:rPr>
+              <w:t>8362-7023-6</w:t>
             </w:r>
           </w:p>
         </w:tc>
@@ -19782,14 +20699,14 @@
           <w:sz w:val="24"/>
           <w:szCs w:val="24"/>
         </w:rPr>
-        <w:t>Minijob-Zentrale</w:t>
-      </w:r>
-      <w:r>
-        <w:rPr>
-          <w:sz w:val="24"/>
-          <w:szCs w:val="24"/>
-        </w:rPr>
-        <w:t xml:space="preserve"> (o.J.): Der gewerbliche Minijob: Abgaben und Steuern</w:t>
+        <w:t>Lippert</w:t>
+      </w:r>
+      <w:r>
+        <w:rPr>
+          <w:sz w:val="24"/>
+          <w:szCs w:val="24"/>
+        </w:rPr>
+        <w:t>, Jan (2019): Mandantenfähigkeit mit PostgreSQL</w:t>
       </w:r>
       <w:r>
         <w:rPr>
@@ -19838,18 +20755,19 @@
                 <w:szCs w:val="24"/>
               </w:rPr>
             </w:pPr>
-            <w:hyperlink r:id="rId64" w:anchor="doc2a008d70-e046-422e-9866-9f09807a5c11bodyText1" w:history="1">
+            <w:hyperlink r:id="rId63" w:history="1">
               <w:r>
                 <w:rPr>
                   <w:rStyle w:val="Hyperlink"/>
                   <w:sz w:val="24"/>
                   <w:szCs w:val="24"/>
                 </w:rPr>
-                <w:t>https://www.minijob-zentrale.de/DE/fuer-gewerbetreibende/abgaben-und-steuern/abgaben-und-steuern_node.html#doc2a008d70-e046-422e-9866-9f09807a5c11bodyText1</w:t>
+                <w:t>https://www.triology.de/blog/mandantenfaehigkeit-mit-postgresql</w:t>
               </w:r>
             </w:hyperlink>
             <w:r>
               <w:rPr>
+                <w:color w:val="000000" w:themeColor="text1"/>
                 <w:sz w:val="24"/>
                 <w:szCs w:val="24"/>
               </w:rPr>
@@ -19896,7 +20814,6 @@
         <w:rPr>
           <w:sz w:val="24"/>
           <w:szCs w:val="24"/>
-          <w:lang w:val="en-US"/>
         </w:rPr>
       </w:pPr>
       <w:r>
@@ -19905,43 +20822,22 @@
           <w:bCs/>
           <w:sz w:val="24"/>
           <w:szCs w:val="24"/>
-          <w:lang w:val="en-US"/>
-        </w:rPr>
-        <w:t>Pandas</w:t>
-      </w:r>
-      <w:r>
-        <w:rPr>
-          <w:sz w:val="24"/>
-          <w:szCs w:val="24"/>
-          <w:lang w:val="en-US"/>
-        </w:rPr>
-        <w:t xml:space="preserve"> (</w:t>
-      </w:r>
-      <w:proofErr w:type="spellStart"/>
-      <w:r>
-        <w:rPr>
-          <w:sz w:val="24"/>
-          <w:szCs w:val="24"/>
-          <w:lang w:val="en-US"/>
-        </w:rPr>
-        <w:t>o.J.</w:t>
-      </w:r>
-      <w:proofErr w:type="spellEnd"/>
-      <w:r>
-        <w:rPr>
-          <w:sz w:val="24"/>
-          <w:szCs w:val="24"/>
-          <w:lang w:val="en-US"/>
-        </w:rPr>
-        <w:t>): Intro to pandas</w:t>
-      </w:r>
-      <w:r>
-        <w:rPr>
-          <w:sz w:val="24"/>
-          <w:szCs w:val="24"/>
-          <w:lang w:val="en-US"/>
-        </w:rPr>
-        <w:t xml:space="preserve">; Online: </w:t>
+        </w:rPr>
+        <w:t>Minijob-Zentrale</w:t>
+      </w:r>
+      <w:r>
+        <w:rPr>
+          <w:sz w:val="24"/>
+          <w:szCs w:val="24"/>
+        </w:rPr>
+        <w:t xml:space="preserve"> (o.J.): Der gewerbliche Minijob: Abgaben und Steuern</w:t>
+      </w:r>
+      <w:r>
+        <w:rPr>
+          <w:sz w:val="24"/>
+          <w:szCs w:val="24"/>
+        </w:rPr>
+        <w:t>; Online:</w:t>
       </w:r>
     </w:p>
     <w:tbl>
@@ -19966,7 +20862,6 @@
                 <w:color w:val="000000" w:themeColor="text1"/>
                 <w:sz w:val="24"/>
                 <w:szCs w:val="24"/>
-                <w:lang w:val="en-US"/>
               </w:rPr>
             </w:pPr>
           </w:p>
@@ -19984,19 +20879,18 @@
                 <w:szCs w:val="24"/>
               </w:rPr>
             </w:pPr>
-            <w:hyperlink r:id="rId65" w:anchor="intro-to-pandas" w:history="1">
+            <w:hyperlink r:id="rId64" w:anchor="doc2a008d70-e046-422e-9866-9f09807a5c11bodyText1" w:history="1">
               <w:r>
                 <w:rPr>
                   <w:rStyle w:val="Hyperlink"/>
                   <w:sz w:val="24"/>
                   <w:szCs w:val="24"/>
                 </w:rPr>
-                <w:t>https://pandas.pydata.org/docs/getting_started/index.html#intro-to-pandas</w:t>
+                <w:t>https://www.minijob-zentrale.de/DE/fuer-gewerbetreibende/abgaben-und-steuern/abgaben-und-steuern_node.html#doc2a008d70-e046-422e-9866-9f09807a5c11bodyText1</w:t>
               </w:r>
             </w:hyperlink>
             <w:r>
               <w:rPr>
-                <w:color w:val="000000" w:themeColor="text1"/>
                 <w:sz w:val="24"/>
                 <w:szCs w:val="24"/>
               </w:rPr>
@@ -20016,7 +20910,7 @@
                 <w:sz w:val="24"/>
                 <w:szCs w:val="24"/>
               </w:rPr>
-              <w:t>12.01.2024</w:t>
+              <w:t>07.01.2024</w:t>
             </w:r>
             <w:r>
               <w:rPr>
@@ -20054,7 +20948,7 @@
           <w:szCs w:val="24"/>
           <w:lang w:val="en-US"/>
         </w:rPr>
-        <w:t>PostgreSQL</w:t>
+        <w:t>Pandas</w:t>
       </w:r>
       <w:r>
         <w:rPr>
@@ -20080,7 +20974,7 @@
           <w:szCs w:val="24"/>
           <w:lang w:val="en-US"/>
         </w:rPr>
-        <w:t xml:space="preserve"> - a</w:t>
+        <w:t>): Intro to pandas</w:t>
       </w:r>
       <w:r>
         <w:rPr>
@@ -20088,33 +20982,7 @@
           <w:szCs w:val="24"/>
           <w:lang w:val="en-US"/>
         </w:rPr>
-        <w:t xml:space="preserve">): What is </w:t>
-      </w:r>
-      <w:proofErr w:type="gramStart"/>
-      <w:r>
-        <w:rPr>
-          <w:sz w:val="24"/>
-          <w:szCs w:val="24"/>
-          <w:lang w:val="en-US"/>
-        </w:rPr>
-        <w:t>PostgreSQL?</w:t>
-      </w:r>
-      <w:r>
-        <w:rPr>
-          <w:sz w:val="24"/>
-          <w:szCs w:val="24"/>
-          <w:lang w:val="en-US"/>
-        </w:rPr>
-        <w:t>;</w:t>
-      </w:r>
-      <w:proofErr w:type="gramEnd"/>
-      <w:r>
-        <w:rPr>
-          <w:sz w:val="24"/>
-          <w:szCs w:val="24"/>
-          <w:lang w:val="en-US"/>
-        </w:rPr>
-        <w:t xml:space="preserve"> Online:</w:t>
+        <w:t xml:space="preserve">; Online: </w:t>
       </w:r>
     </w:p>
     <w:tbl>
@@ -20157,14 +21025,14 @@
                 <w:szCs w:val="24"/>
               </w:rPr>
             </w:pPr>
-            <w:hyperlink r:id="rId66" w:history="1">
+            <w:hyperlink r:id="rId65" w:anchor="intro-to-pandas" w:history="1">
               <w:r>
                 <w:rPr>
                   <w:rStyle w:val="Hyperlink"/>
                   <w:sz w:val="24"/>
                   <w:szCs w:val="24"/>
                 </w:rPr>
-                <w:t>https://www.postgresql.org/docs/current/intro-whatis.html</w:t>
+                <w:t>https://pandas.pydata.org/docs/getting_started/index.html#intro-to-pandas</w:t>
               </w:r>
             </w:hyperlink>
             <w:r>
@@ -20253,7 +21121,7 @@
           <w:szCs w:val="24"/>
           <w:lang w:val="en-US"/>
         </w:rPr>
-        <w:t xml:space="preserve"> - b): </w:t>
+        <w:t xml:space="preserve"> - a</w:t>
       </w:r>
       <w:r>
         <w:rPr>
@@ -20261,16 +21129,16 @@
           <w:szCs w:val="24"/>
           <w:lang w:val="en-US"/>
         </w:rPr>
-        <w:t>PL/</w:t>
-      </w:r>
-      <w:proofErr w:type="spellStart"/>
+        <w:t xml:space="preserve">): What is </w:t>
+      </w:r>
+      <w:proofErr w:type="gramStart"/>
       <w:r>
         <w:rPr>
           <w:sz w:val="24"/>
           <w:szCs w:val="24"/>
           <w:lang w:val="en-US"/>
         </w:rPr>
-        <w:t>pg</w:t>
+        <w:t>PostgreSQL?</w:t>
       </w:r>
       <w:r>
         <w:rPr>
@@ -20278,40 +21146,16 @@
           <w:szCs w:val="24"/>
           <w:lang w:val="en-US"/>
         </w:rPr>
-        <w:t>SQL</w:t>
-      </w:r>
-      <w:proofErr w:type="spellEnd"/>
+        <w:t>;</w:t>
+      </w:r>
+      <w:proofErr w:type="gramEnd"/>
       <w:r>
         <w:rPr>
           <w:sz w:val="24"/>
           <w:szCs w:val="24"/>
           <w:lang w:val="en-US"/>
         </w:rPr>
-        <w:t xml:space="preserve"> </w:t>
-      </w:r>
-      <w:r>
-        <w:rPr>
-          <w:sz w:val="24"/>
-          <w:szCs w:val="24"/>
-          <w:lang w:val="en-US"/>
-        </w:rPr>
-        <w:t>–</w:t>
-      </w:r>
-      <w:r>
-        <w:rPr>
-          <w:sz w:val="24"/>
-          <w:szCs w:val="24"/>
-          <w:lang w:val="en-US"/>
-        </w:rPr>
-        <w:t xml:space="preserve"> Overview</w:t>
-      </w:r>
-      <w:r>
-        <w:rPr>
-          <w:sz w:val="24"/>
-          <w:szCs w:val="24"/>
-          <w:lang w:val="en-US"/>
-        </w:rPr>
-        <w:t>; Online:</w:t>
+        <w:t xml:space="preserve"> Online:</w:t>
       </w:r>
     </w:p>
     <w:tbl>
@@ -20354,14 +21198,14 @@
                 <w:szCs w:val="24"/>
               </w:rPr>
             </w:pPr>
-            <w:hyperlink r:id="rId67" w:history="1">
+            <w:hyperlink r:id="rId66" w:history="1">
               <w:r>
                 <w:rPr>
                   <w:rStyle w:val="Hyperlink"/>
                   <w:sz w:val="24"/>
                   <w:szCs w:val="24"/>
                 </w:rPr>
-                <w:t>https://www.postgresql.org/docs/current/plpgsql-overview.html</w:t>
+                <w:t>https://www.postgresql.org/docs/current/intro-whatis.html</w:t>
               </w:r>
             </w:hyperlink>
             <w:r>
@@ -20416,7 +21260,6 @@
           <w:lang w:val="en-US"/>
         </w:rPr>
       </w:pPr>
-      <w:proofErr w:type="spellStart"/>
       <w:r>
         <w:rPr>
           <w:b/>
@@ -20425,7 +21268,24 @@
           <w:szCs w:val="24"/>
           <w:lang w:val="en-US"/>
         </w:rPr>
-        <w:t>Psycopg</w:t>
+        <w:t>PostgreSQL</w:t>
+      </w:r>
+      <w:r>
+        <w:rPr>
+          <w:sz w:val="24"/>
+          <w:szCs w:val="24"/>
+          <w:lang w:val="en-US"/>
+        </w:rPr>
+        <w:t xml:space="preserve"> (</w:t>
+      </w:r>
+      <w:proofErr w:type="spellStart"/>
+      <w:r>
+        <w:rPr>
+          <w:sz w:val="24"/>
+          <w:szCs w:val="24"/>
+          <w:lang w:val="en-US"/>
+        </w:rPr>
+        <w:t>o.J.</w:t>
       </w:r>
       <w:proofErr w:type="spellEnd"/>
       <w:r>
@@ -20434,7 +21294,15 @@
           <w:szCs w:val="24"/>
           <w:lang w:val="en-US"/>
         </w:rPr>
-        <w:t xml:space="preserve"> (</w:t>
+        <w:t xml:space="preserve"> - b): </w:t>
+      </w:r>
+      <w:r>
+        <w:rPr>
+          <w:sz w:val="24"/>
+          <w:szCs w:val="24"/>
+          <w:lang w:val="en-US"/>
+        </w:rPr>
+        <w:t>PL/</w:t>
       </w:r>
       <w:proofErr w:type="spellStart"/>
       <w:r>
@@ -20443,7 +21311,15 @@
           <w:szCs w:val="24"/>
           <w:lang w:val="en-US"/>
         </w:rPr>
-        <w:t>o.J.</w:t>
+        <w:t>pg</w:t>
+      </w:r>
+      <w:r>
+        <w:rPr>
+          <w:sz w:val="24"/>
+          <w:szCs w:val="24"/>
+          <w:lang w:val="en-US"/>
+        </w:rPr>
+        <w:t>SQL</w:t>
       </w:r>
       <w:proofErr w:type="spellEnd"/>
       <w:r>
@@ -20452,7 +21328,7 @@
           <w:szCs w:val="24"/>
           <w:lang w:val="en-US"/>
         </w:rPr>
-        <w:t>): PostgreSQL database adapter for Python</w:t>
+        <w:t xml:space="preserve"> </w:t>
       </w:r>
       <w:r>
         <w:rPr>
@@ -20460,7 +21336,23 @@
           <w:szCs w:val="24"/>
           <w:lang w:val="en-US"/>
         </w:rPr>
-        <w:t xml:space="preserve">; Online: </w:t>
+        <w:t>–</w:t>
+      </w:r>
+      <w:r>
+        <w:rPr>
+          <w:sz w:val="24"/>
+          <w:szCs w:val="24"/>
+          <w:lang w:val="en-US"/>
+        </w:rPr>
+        <w:t xml:space="preserve"> Overview</w:t>
+      </w:r>
+      <w:r>
+        <w:rPr>
+          <w:sz w:val="24"/>
+          <w:szCs w:val="24"/>
+          <w:lang w:val="en-US"/>
+        </w:rPr>
+        <w:t>; Online:</w:t>
       </w:r>
     </w:p>
     <w:tbl>
@@ -20503,18 +21395,19 @@
                 <w:szCs w:val="24"/>
               </w:rPr>
             </w:pPr>
-            <w:hyperlink r:id="rId68" w:history="1">
+            <w:hyperlink r:id="rId67" w:history="1">
               <w:r>
                 <w:rPr>
                   <w:rStyle w:val="Hyperlink"/>
                   <w:sz w:val="24"/>
                   <w:szCs w:val="24"/>
                 </w:rPr>
-                <w:t>https://www.psycopg.org/docs/</w:t>
+                <w:t>https://www.postgresql.org/docs/current/plpgsql-overview.html</w:t>
               </w:r>
             </w:hyperlink>
             <w:r>
               <w:rPr>
+                <w:color w:val="000000" w:themeColor="text1"/>
                 <w:sz w:val="24"/>
                 <w:szCs w:val="24"/>
               </w:rPr>
@@ -20564,6 +21457,7 @@
           <w:lang w:val="en-US"/>
         </w:rPr>
       </w:pPr>
+      <w:proofErr w:type="spellStart"/>
       <w:r>
         <w:rPr>
           <w:b/>
@@ -20572,8 +21466,9 @@
           <w:szCs w:val="24"/>
           <w:lang w:val="en-US"/>
         </w:rPr>
-        <w:t>Python</w:t>
-      </w:r>
+        <w:t>Psycopg</w:t>
+      </w:r>
+      <w:proofErr w:type="spellEnd"/>
       <w:r>
         <w:rPr>
           <w:sz w:val="24"/>
@@ -20598,33 +21493,15 @@
           <w:szCs w:val="24"/>
           <w:lang w:val="en-US"/>
         </w:rPr>
-        <w:t xml:space="preserve">): </w:t>
-      </w:r>
-      <w:proofErr w:type="spellStart"/>
+        <w:t>): PostgreSQL database adapter for Python</w:t>
+      </w:r>
       <w:r>
         <w:rPr>
           <w:sz w:val="24"/>
           <w:szCs w:val="24"/>
           <w:lang w:val="en-US"/>
         </w:rPr>
-        <w:t>unittest</w:t>
-      </w:r>
-      <w:proofErr w:type="spellEnd"/>
-      <w:r>
-        <w:rPr>
-          <w:sz w:val="24"/>
-          <w:szCs w:val="24"/>
-          <w:lang w:val="en-US"/>
-        </w:rPr>
-        <w:t xml:space="preserve"> — Unit testing framework</w:t>
-      </w:r>
-      <w:r>
-        <w:rPr>
-          <w:sz w:val="24"/>
-          <w:szCs w:val="24"/>
-          <w:lang w:val="en-US"/>
-        </w:rPr>
-        <w:t>; Online:</w:t>
+        <w:t xml:space="preserve">; Online: </w:t>
       </w:r>
     </w:p>
     <w:tbl>
@@ -20667,14 +21544,14 @@
                 <w:szCs w:val="24"/>
               </w:rPr>
             </w:pPr>
-            <w:hyperlink r:id="rId69" w:history="1">
+            <w:hyperlink r:id="rId68" w:history="1">
               <w:r>
                 <w:rPr>
                   <w:rStyle w:val="Hyperlink"/>
                   <w:sz w:val="24"/>
                   <w:szCs w:val="24"/>
                 </w:rPr>
-                <w:t>https://docs.python.org/3/library/unittest.html</w:t>
+                <w:t>https://www.psycopg.org/docs/</w:t>
               </w:r>
             </w:hyperlink>
             <w:r>
@@ -20722,10 +21599,10 @@
     </w:p>
     <w:p>
       <w:pPr>
-        <w:spacing w:after="0" w:line="360" w:lineRule="auto"/>
-        <w:rPr>
-          <w:sz w:val="24"/>
-          <w:szCs w:val="24"/>
+        <w:rPr>
+          <w:sz w:val="24"/>
+          <w:szCs w:val="24"/>
+          <w:lang w:val="en-US"/>
         </w:rPr>
       </w:pPr>
       <w:r>
@@ -20734,36 +21611,59 @@
           <w:bCs/>
           <w:sz w:val="24"/>
           <w:szCs w:val="24"/>
-        </w:rPr>
-        <w:t xml:space="preserve">SGB III §27 </w:t>
-      </w:r>
-      <w:r>
-        <w:rPr>
-          <w:sz w:val="24"/>
-          <w:szCs w:val="24"/>
-        </w:rPr>
-        <w:t>(1997):</w:t>
-      </w:r>
-      <w:r>
-        <w:rPr>
-          <w:b/>
-          <w:bCs/>
-          <w:sz w:val="24"/>
-          <w:szCs w:val="24"/>
-        </w:rPr>
-        <w:t xml:space="preserve"> </w:t>
-      </w:r>
-      <w:r>
-        <w:rPr>
-          <w:sz w:val="24"/>
-          <w:szCs w:val="24"/>
-        </w:rPr>
-        <w:t>Arbeitsförderung</w:t>
-      </w:r>
-      <w:r>
-        <w:rPr>
-          <w:sz w:val="24"/>
-          <w:szCs w:val="24"/>
+          <w:lang w:val="en-US"/>
+        </w:rPr>
+        <w:t>Python</w:t>
+      </w:r>
+      <w:r>
+        <w:rPr>
+          <w:sz w:val="24"/>
+          <w:szCs w:val="24"/>
+          <w:lang w:val="en-US"/>
+        </w:rPr>
+        <w:t xml:space="preserve"> (</w:t>
+      </w:r>
+      <w:proofErr w:type="spellStart"/>
+      <w:r>
+        <w:rPr>
+          <w:sz w:val="24"/>
+          <w:szCs w:val="24"/>
+          <w:lang w:val="en-US"/>
+        </w:rPr>
+        <w:t>o.J.</w:t>
+      </w:r>
+      <w:proofErr w:type="spellEnd"/>
+      <w:r>
+        <w:rPr>
+          <w:sz w:val="24"/>
+          <w:szCs w:val="24"/>
+          <w:lang w:val="en-US"/>
+        </w:rPr>
+        <w:t xml:space="preserve">): </w:t>
+      </w:r>
+      <w:proofErr w:type="spellStart"/>
+      <w:r>
+        <w:rPr>
+          <w:sz w:val="24"/>
+          <w:szCs w:val="24"/>
+          <w:lang w:val="en-US"/>
+        </w:rPr>
+        <w:t>unittest</w:t>
+      </w:r>
+      <w:proofErr w:type="spellEnd"/>
+      <w:r>
+        <w:rPr>
+          <w:sz w:val="24"/>
+          <w:szCs w:val="24"/>
+          <w:lang w:val="en-US"/>
+        </w:rPr>
+        <w:t xml:space="preserve"> — Unit testing framework</w:t>
+      </w:r>
+      <w:r>
+        <w:rPr>
+          <w:sz w:val="24"/>
+          <w:szCs w:val="24"/>
+          <w:lang w:val="en-US"/>
         </w:rPr>
         <w:t>; Online:</w:t>
       </w:r>
@@ -20790,6 +21690,7 @@
                 <w:color w:val="000000" w:themeColor="text1"/>
                 <w:sz w:val="24"/>
                 <w:szCs w:val="24"/>
+                <w:lang w:val="en-US"/>
               </w:rPr>
             </w:pPr>
           </w:p>
@@ -20807,19 +21708,18 @@
                 <w:szCs w:val="24"/>
               </w:rPr>
             </w:pPr>
-            <w:hyperlink r:id="rId70" w:history="1">
+            <w:hyperlink r:id="rId69" w:history="1">
               <w:r>
                 <w:rPr>
                   <w:rStyle w:val="Hyperlink"/>
                   <w:sz w:val="24"/>
                   <w:szCs w:val="24"/>
                 </w:rPr>
-                <w:t>https://www.gesetze-im-internet.de/sgb_3/__27.html</w:t>
+                <w:t>https://docs.python.org/3/library/unittest.html</w:t>
               </w:r>
             </w:hyperlink>
             <w:r>
               <w:rPr>
-                <w:color w:val="000000" w:themeColor="text1"/>
                 <w:sz w:val="24"/>
                 <w:szCs w:val="24"/>
               </w:rPr>
@@ -20839,7 +21739,7 @@
                 <w:sz w:val="24"/>
                 <w:szCs w:val="24"/>
               </w:rPr>
-              <w:t>07.01.2024</w:t>
+              <w:t>12.01.2024</w:t>
             </w:r>
             <w:r>
               <w:rPr>
@@ -20863,39 +21763,50 @@
     </w:p>
     <w:p>
       <w:pPr>
-        <w:rPr>
-          <w:sz w:val="24"/>
-          <w:szCs w:val="24"/>
-          <w:lang w:val="en-US"/>
-        </w:rPr>
-      </w:pPr>
-      <w:proofErr w:type="spellStart"/>
+        <w:spacing w:after="0" w:line="360" w:lineRule="auto"/>
+        <w:rPr>
+          <w:sz w:val="24"/>
+          <w:szCs w:val="24"/>
+        </w:rPr>
+      </w:pPr>
       <w:r>
         <w:rPr>
           <w:b/>
           <w:bCs/>
           <w:sz w:val="24"/>
           <w:szCs w:val="24"/>
-          <w:lang w:val="en-US"/>
-        </w:rPr>
-        <w:t>Somasundar</w:t>
-      </w:r>
-      <w:proofErr w:type="spellEnd"/>
-      <w:r>
-        <w:rPr>
-          <w:sz w:val="24"/>
-          <w:szCs w:val="24"/>
-          <w:lang w:val="en-US"/>
-        </w:rPr>
-        <w:t>, Harish (2021): Database Multi tenancy;</w:t>
-      </w:r>
-      <w:r>
-        <w:rPr>
-          <w:sz w:val="24"/>
-          <w:szCs w:val="24"/>
-          <w:lang w:val="en-US"/>
-        </w:rPr>
-        <w:t xml:space="preserve"> Online:</w:t>
+        </w:rPr>
+        <w:t xml:space="preserve">SGB III §27 </w:t>
+      </w:r>
+      <w:r>
+        <w:rPr>
+          <w:sz w:val="24"/>
+          <w:szCs w:val="24"/>
+        </w:rPr>
+        <w:t>(1997):</w:t>
+      </w:r>
+      <w:r>
+        <w:rPr>
+          <w:b/>
+          <w:bCs/>
+          <w:sz w:val="24"/>
+          <w:szCs w:val="24"/>
+        </w:rPr>
+        <w:t xml:space="preserve"> </w:t>
+      </w:r>
+      <w:r>
+        <w:rPr>
+          <w:sz w:val="24"/>
+          <w:szCs w:val="24"/>
+        </w:rPr>
+        <w:t>Arbeitsförderung</w:t>
+      </w:r>
+      <w:r>
+        <w:rPr>
+          <w:sz w:val="24"/>
+          <w:szCs w:val="24"/>
+        </w:rPr>
+        <w:t>; Online:</w:t>
       </w:r>
     </w:p>
     <w:tbl>
@@ -20920,7 +21831,6 @@
                 <w:color w:val="000000" w:themeColor="text1"/>
                 <w:sz w:val="24"/>
                 <w:szCs w:val="24"/>
-                <w:lang w:val="en-US"/>
               </w:rPr>
             </w:pPr>
           </w:p>
@@ -20938,14 +21848,14 @@
                 <w:szCs w:val="24"/>
               </w:rPr>
             </w:pPr>
-            <w:hyperlink r:id="rId71" w:history="1">
+            <w:hyperlink r:id="rId70" w:history="1">
               <w:r>
                 <w:rPr>
                   <w:rStyle w:val="Hyperlink"/>
                   <w:sz w:val="24"/>
                   <w:szCs w:val="24"/>
                 </w:rPr>
-                <w:t>https://medium.com/@harish.somasundar14/database-multi-tenancy-7c8dbe848d50</w:t>
+                <w:t>https://www.gesetze-im-internet.de/sgb_3/__27.html</w:t>
               </w:r>
             </w:hyperlink>
             <w:r>
@@ -20970,7 +21880,7 @@
                 <w:sz w:val="24"/>
                 <w:szCs w:val="24"/>
               </w:rPr>
-              <w:t>11.01.2024</w:t>
+              <w:t>07.01.2024</w:t>
             </w:r>
             <w:r>
               <w:rPr>
@@ -20997,58 +21907,36 @@
         <w:rPr>
           <w:sz w:val="24"/>
           <w:szCs w:val="24"/>
-        </w:rPr>
-      </w:pPr>
+          <w:lang w:val="en-US"/>
+        </w:rPr>
+      </w:pPr>
+      <w:proofErr w:type="spellStart"/>
       <w:r>
         <w:rPr>
           <w:b/>
           <w:bCs/>
           <w:sz w:val="24"/>
           <w:szCs w:val="24"/>
-        </w:rPr>
-        <w:t>Steiner</w:t>
-      </w:r>
-      <w:r>
-        <w:rPr>
-          <w:sz w:val="24"/>
-          <w:szCs w:val="24"/>
-        </w:rPr>
-        <w:t>, René (2021):</w:t>
-      </w:r>
-      <w:r>
-        <w:rPr>
-          <w:sz w:val="24"/>
-          <w:szCs w:val="24"/>
-        </w:rPr>
-        <w:t xml:space="preserve"> </w:t>
-      </w:r>
-      <w:r>
-        <w:rPr>
-          <w:sz w:val="24"/>
-          <w:szCs w:val="24"/>
-        </w:rPr>
-        <w:t>Grundkurs Relationale</w:t>
-      </w:r>
-      <w:r>
-        <w:rPr>
-          <w:sz w:val="24"/>
-          <w:szCs w:val="24"/>
-        </w:rPr>
-        <w:t xml:space="preserve"> </w:t>
-      </w:r>
-      <w:r>
-        <w:rPr>
-          <w:sz w:val="24"/>
-          <w:szCs w:val="24"/>
-        </w:rPr>
-        <w:t>Datenbanken</w:t>
-      </w:r>
-      <w:r>
-        <w:rPr>
-          <w:sz w:val="24"/>
-          <w:szCs w:val="24"/>
-        </w:rPr>
-        <w:t xml:space="preserve"> – Einführung in die Praxis der</w:t>
+          <w:lang w:val="en-US"/>
+        </w:rPr>
+        <w:t>Somasundar</w:t>
+      </w:r>
+      <w:proofErr w:type="spellEnd"/>
+      <w:r>
+        <w:rPr>
+          <w:sz w:val="24"/>
+          <w:szCs w:val="24"/>
+          <w:lang w:val="en-US"/>
+        </w:rPr>
+        <w:t>, Harish (2021): Database Multi tenancy;</w:t>
+      </w:r>
+      <w:r>
+        <w:rPr>
+          <w:sz w:val="24"/>
+          <w:szCs w:val="24"/>
+          <w:lang w:val="en-US"/>
+        </w:rPr>
+        <w:t xml:space="preserve"> Online:</w:t>
       </w:r>
     </w:p>
     <w:tbl>
@@ -21073,6 +21961,7 @@
                 <w:color w:val="000000" w:themeColor="text1"/>
                 <w:sz w:val="24"/>
                 <w:szCs w:val="24"/>
+                <w:lang w:val="en-US"/>
               </w:rPr>
             </w:pPr>
           </w:p>
@@ -21085,19 +21974,24 @@
             <w:pPr>
               <w:spacing w:line="360" w:lineRule="auto"/>
               <w:rPr>
+                <w:color w:val="000000" w:themeColor="text1"/>
                 <w:sz w:val="24"/>
                 <w:szCs w:val="24"/>
               </w:rPr>
             </w:pPr>
-            <w:r>
-              <w:rPr>
-                <w:sz w:val="24"/>
-                <w:szCs w:val="24"/>
-              </w:rPr>
-              <w:t>Datenbankentwicklung für Ausbildung,</w:t>
-            </w:r>
-            <w:r>
-              <w:rPr>
+            <w:hyperlink r:id="rId71" w:history="1">
+              <w:r>
+                <w:rPr>
+                  <w:rStyle w:val="Hyperlink"/>
+                  <w:sz w:val="24"/>
+                  <w:szCs w:val="24"/>
+                </w:rPr>
+                <w:t>https://medium.com/@harish.somasundar14/database-multi-tenancy-7c8dbe848d50</w:t>
+              </w:r>
+            </w:hyperlink>
+            <w:r>
+              <w:rPr>
+                <w:color w:val="000000" w:themeColor="text1"/>
                 <w:sz w:val="24"/>
                 <w:szCs w:val="24"/>
               </w:rPr>
@@ -21105,38 +21999,27 @@
             </w:r>
             <w:r>
               <w:rPr>
-                <w:sz w:val="24"/>
-                <w:szCs w:val="24"/>
-              </w:rPr>
-              <w:t>Studium und IT-Beruf</w:t>
-            </w:r>
-            <w:r>
-              <w:rPr>
-                <w:sz w:val="24"/>
-                <w:szCs w:val="24"/>
-              </w:rPr>
-              <w:t xml:space="preserve">; 10. Auflage; </w:t>
-            </w:r>
-            <w:r>
-              <w:rPr>
-                <w:sz w:val="24"/>
-                <w:szCs w:val="24"/>
-              </w:rPr>
-              <w:t>Wiesbaden: Springer Vieweg</w:t>
-            </w:r>
-            <w:r>
-              <w:rPr>
-                <w:sz w:val="24"/>
-                <w:szCs w:val="24"/>
-              </w:rPr>
-              <w:t xml:space="preserve">; e-ISBN: </w:t>
-            </w:r>
-            <w:r>
-              <w:rPr>
-                <w:sz w:val="24"/>
-                <w:szCs w:val="24"/>
-              </w:rPr>
-              <w:t>978-3-658-32834-4</w:t>
+                <w:color w:val="000000" w:themeColor="text1"/>
+                <w:sz w:val="24"/>
+                <w:szCs w:val="24"/>
+              </w:rPr>
+              <w:t xml:space="preserve">[letzter Aufruf: </w:t>
+            </w:r>
+            <w:r>
+              <w:rPr>
+                <w:color w:val="000000" w:themeColor="text1"/>
+                <w:sz w:val="24"/>
+                <w:szCs w:val="24"/>
+              </w:rPr>
+              <w:t>11.01.2024</w:t>
+            </w:r>
+            <w:r>
+              <w:rPr>
+                <w:color w:val="000000" w:themeColor="text1"/>
+                <w:sz w:val="24"/>
+                <w:szCs w:val="24"/>
+              </w:rPr>
+              <w:t>]</w:t>
             </w:r>
           </w:p>
         </w:tc>
@@ -21164,21 +22047,49 @@
           <w:sz w:val="24"/>
           <w:szCs w:val="24"/>
         </w:rPr>
-        <w:t>Tiemeyer</w:t>
-      </w:r>
-      <w:r>
-        <w:rPr>
-          <w:sz w:val="24"/>
-          <w:szCs w:val="24"/>
-        </w:rPr>
-        <w:t>, Ernst (2023):</w:t>
-      </w:r>
-      <w:r>
-        <w:rPr>
-          <w:sz w:val="24"/>
-          <w:szCs w:val="24"/>
-        </w:rPr>
-        <w:t xml:space="preserve"> Handbuch IT-Management – Konzepte, Methoden, Lösungen und</w:t>
+        <w:t>Steiner</w:t>
+      </w:r>
+      <w:r>
+        <w:rPr>
+          <w:sz w:val="24"/>
+          <w:szCs w:val="24"/>
+        </w:rPr>
+        <w:t>, René (2021):</w:t>
+      </w:r>
+      <w:r>
+        <w:rPr>
+          <w:sz w:val="24"/>
+          <w:szCs w:val="24"/>
+        </w:rPr>
+        <w:t xml:space="preserve"> </w:t>
+      </w:r>
+      <w:r>
+        <w:rPr>
+          <w:sz w:val="24"/>
+          <w:szCs w:val="24"/>
+        </w:rPr>
+        <w:t>Grundkurs Relationale</w:t>
+      </w:r>
+      <w:r>
+        <w:rPr>
+          <w:sz w:val="24"/>
+          <w:szCs w:val="24"/>
+        </w:rPr>
+        <w:t xml:space="preserve"> </w:t>
+      </w:r>
+      <w:r>
+        <w:rPr>
+          <w:sz w:val="24"/>
+          <w:szCs w:val="24"/>
+        </w:rPr>
+        <w:t>Datenbanken</w:t>
+      </w:r>
+      <w:r>
+        <w:rPr>
+          <w:sz w:val="24"/>
+          <w:szCs w:val="24"/>
+        </w:rPr>
+        <w:t xml:space="preserve"> – Einführung in die Praxis der</w:t>
       </w:r>
     </w:p>
     <w:tbl>
@@ -21215,7 +22126,6 @@
             <w:pPr>
               <w:spacing w:line="360" w:lineRule="auto"/>
               <w:rPr>
-                <w:color w:val="000000" w:themeColor="text1"/>
                 <w:sz w:val="24"/>
                 <w:szCs w:val="24"/>
               </w:rPr>
@@ -21225,21 +22135,49 @@
                 <w:sz w:val="24"/>
                 <w:szCs w:val="24"/>
               </w:rPr>
-              <w:t xml:space="preserve">Arbeitshilfen für die Praxis; 8. Auflage; </w:t>
-            </w:r>
-            <w:r>
-              <w:rPr>
-                <w:sz w:val="24"/>
-                <w:szCs w:val="24"/>
-              </w:rPr>
-              <w:t>Carl Hanser Verlag München</w:t>
-            </w:r>
-            <w:r>
-              <w:rPr>
-                <w:sz w:val="24"/>
-                <w:szCs w:val="24"/>
-              </w:rPr>
-              <w:t>; e-ISBN: 978-3-446-47464-2</w:t>
+              <w:t>Datenbankentwicklung für Ausbildung,</w:t>
+            </w:r>
+            <w:r>
+              <w:rPr>
+                <w:sz w:val="24"/>
+                <w:szCs w:val="24"/>
+              </w:rPr>
+              <w:t xml:space="preserve"> </w:t>
+            </w:r>
+            <w:r>
+              <w:rPr>
+                <w:sz w:val="24"/>
+                <w:szCs w:val="24"/>
+              </w:rPr>
+              <w:t>Studium und IT-Beruf</w:t>
+            </w:r>
+            <w:r>
+              <w:rPr>
+                <w:sz w:val="24"/>
+                <w:szCs w:val="24"/>
+              </w:rPr>
+              <w:t xml:space="preserve">; 10. Auflage; </w:t>
+            </w:r>
+            <w:r>
+              <w:rPr>
+                <w:sz w:val="24"/>
+                <w:szCs w:val="24"/>
+              </w:rPr>
+              <w:t>Wiesbaden: Springer Vieweg</w:t>
+            </w:r>
+            <w:r>
+              <w:rPr>
+                <w:sz w:val="24"/>
+                <w:szCs w:val="24"/>
+              </w:rPr>
+              <w:t xml:space="preserve">; e-ISBN: </w:t>
+            </w:r>
+            <w:r>
+              <w:rPr>
+                <w:sz w:val="24"/>
+                <w:szCs w:val="24"/>
+              </w:rPr>
+              <w:t>978-3-658-32834-4</w:t>
             </w:r>
           </w:p>
         </w:tc>
@@ -21255,11 +22193,9 @@
     </w:p>
     <w:p>
       <w:pPr>
-        <w:spacing w:line="360" w:lineRule="auto"/>
-        <w:rPr>
-          <w:sz w:val="24"/>
-          <w:szCs w:val="24"/>
-          <w:lang w:val="en-US"/>
+        <w:rPr>
+          <w:sz w:val="24"/>
+          <w:szCs w:val="24"/>
         </w:rPr>
       </w:pPr>
       <w:r>
@@ -21268,173 +22204,22 @@
           <w:bCs/>
           <w:sz w:val="24"/>
           <w:szCs w:val="24"/>
-          <w:lang w:val="en-US"/>
-        </w:rPr>
-        <w:t>Winter</w:t>
-      </w:r>
-      <w:r>
-        <w:rPr>
-          <w:sz w:val="24"/>
-          <w:szCs w:val="24"/>
-          <w:lang w:val="en-US"/>
-        </w:rPr>
-        <w:t>, Mario</w:t>
-      </w:r>
-      <w:r>
-        <w:rPr>
-          <w:sz w:val="24"/>
-          <w:szCs w:val="24"/>
-          <w:lang w:val="en-US"/>
-        </w:rPr>
-        <w:t xml:space="preserve"> </w:t>
-      </w:r>
-      <w:r>
-        <w:rPr>
-          <w:sz w:val="24"/>
-          <w:szCs w:val="24"/>
-          <w:lang w:val="en-US"/>
-        </w:rPr>
-        <w:t>/</w:t>
-      </w:r>
-      <w:r>
-        <w:rPr>
-          <w:sz w:val="24"/>
-          <w:szCs w:val="24"/>
-          <w:lang w:val="en-US"/>
-        </w:rPr>
-        <w:t xml:space="preserve"> </w:t>
-      </w:r>
-      <w:proofErr w:type="spellStart"/>
-      <w:r>
-        <w:rPr>
-          <w:b/>
-          <w:bCs/>
-          <w:sz w:val="24"/>
-          <w:szCs w:val="24"/>
-          <w:lang w:val="en-US"/>
-        </w:rPr>
-        <w:t>Ekssir</w:t>
-      </w:r>
-      <w:proofErr w:type="spellEnd"/>
-      <w:r>
-        <w:rPr>
-          <w:b/>
-          <w:bCs/>
-          <w:sz w:val="24"/>
-          <w:szCs w:val="24"/>
-          <w:lang w:val="en-US"/>
-        </w:rPr>
-        <w:t>-Monfared</w:t>
-      </w:r>
-      <w:r>
-        <w:rPr>
-          <w:sz w:val="24"/>
-          <w:szCs w:val="24"/>
-          <w:lang w:val="en-US"/>
-        </w:rPr>
-        <w:t>, Mohsen</w:t>
-      </w:r>
-      <w:r>
-        <w:rPr>
-          <w:sz w:val="24"/>
-          <w:szCs w:val="24"/>
-          <w:lang w:val="en-US"/>
-        </w:rPr>
-        <w:t xml:space="preserve"> </w:t>
-      </w:r>
-      <w:r>
-        <w:rPr>
-          <w:sz w:val="24"/>
-          <w:szCs w:val="24"/>
-          <w:lang w:val="en-US"/>
-        </w:rPr>
-        <w:t xml:space="preserve">/ </w:t>
-      </w:r>
-      <w:r>
-        <w:rPr>
-          <w:b/>
-          <w:bCs/>
-          <w:sz w:val="24"/>
-          <w:szCs w:val="24"/>
-          <w:lang w:val="en-US"/>
-        </w:rPr>
-        <w:t>Sneed</w:t>
-      </w:r>
-      <w:r>
-        <w:rPr>
-          <w:sz w:val="24"/>
-          <w:szCs w:val="24"/>
-          <w:lang w:val="en-US"/>
-        </w:rPr>
-        <w:t>, Harry M.</w:t>
-      </w:r>
-      <w:r>
-        <w:rPr>
-          <w:sz w:val="24"/>
-          <w:szCs w:val="24"/>
-          <w:lang w:val="en-US"/>
-        </w:rPr>
-        <w:t xml:space="preserve"> </w:t>
-      </w:r>
-      <w:r>
-        <w:rPr>
-          <w:sz w:val="24"/>
-          <w:szCs w:val="24"/>
-          <w:lang w:val="en-US"/>
-        </w:rPr>
-        <w:t xml:space="preserve">/ </w:t>
-      </w:r>
-      <w:r>
-        <w:rPr>
-          <w:b/>
-          <w:bCs/>
-          <w:sz w:val="24"/>
-          <w:szCs w:val="24"/>
-          <w:lang w:val="en-US"/>
-        </w:rPr>
-        <w:t>Seidle</w:t>
-      </w:r>
-      <w:r>
-        <w:rPr>
-          <w:sz w:val="24"/>
-          <w:szCs w:val="24"/>
-          <w:lang w:val="en-US"/>
-        </w:rPr>
-        <w:t>, Richard</w:t>
-      </w:r>
-      <w:r>
-        <w:rPr>
-          <w:sz w:val="24"/>
-          <w:szCs w:val="24"/>
-          <w:lang w:val="en-US"/>
-        </w:rPr>
-        <w:t xml:space="preserve"> </w:t>
-      </w:r>
-      <w:r>
-        <w:rPr>
-          <w:sz w:val="24"/>
-          <w:szCs w:val="24"/>
-          <w:lang w:val="en-US"/>
-        </w:rPr>
-        <w:t xml:space="preserve">/ </w:t>
-      </w:r>
-      <w:r>
-        <w:rPr>
-          <w:b/>
-          <w:bCs/>
-          <w:sz w:val="24"/>
-          <w:szCs w:val="24"/>
-          <w:lang w:val="en-US"/>
-        </w:rPr>
-        <w:t>Borner</w:t>
-      </w:r>
-      <w:r>
-        <w:rPr>
-          <w:sz w:val="24"/>
-          <w:szCs w:val="24"/>
-          <w:lang w:val="en-US"/>
-        </w:rPr>
-        <w:t xml:space="preserve">, Lars </w:t>
+        </w:rPr>
+        <w:t>Tiemeyer</w:t>
+      </w:r>
+      <w:r>
+        <w:rPr>
+          <w:sz w:val="24"/>
+          <w:szCs w:val="24"/>
+        </w:rPr>
+        <w:t>, Ernst (2023):</w:t>
+      </w:r>
+      <w:r>
+        <w:rPr>
+          <w:sz w:val="24"/>
+          <w:szCs w:val="24"/>
+        </w:rPr>
+        <w:t xml:space="preserve"> Handbuch IT-Management – Konzepte, Methoden, Lösungen und</w:t>
       </w:r>
     </w:p>
     <w:tbl>
@@ -21459,7 +22244,6 @@
                 <w:color w:val="000000" w:themeColor="text1"/>
                 <w:sz w:val="24"/>
                 <w:szCs w:val="24"/>
-                <w:lang w:val="en-US"/>
               </w:rPr>
             </w:pPr>
           </w:p>
@@ -21482,6 +22266,263 @@
                 <w:sz w:val="24"/>
                 <w:szCs w:val="24"/>
               </w:rPr>
+              <w:t xml:space="preserve">Arbeitshilfen für die Praxis; 8. Auflage; </w:t>
+            </w:r>
+            <w:r>
+              <w:rPr>
+                <w:sz w:val="24"/>
+                <w:szCs w:val="24"/>
+              </w:rPr>
+              <w:t>Carl Hanser Verlag München</w:t>
+            </w:r>
+            <w:r>
+              <w:rPr>
+                <w:sz w:val="24"/>
+                <w:szCs w:val="24"/>
+              </w:rPr>
+              <w:t>; e-ISBN: 978-3-446-47464-2</w:t>
+            </w:r>
+          </w:p>
+        </w:tc>
+      </w:tr>
+    </w:tbl>
+    <w:p>
+      <w:pPr>
+        <w:rPr>
+          <w:sz w:val="24"/>
+          <w:szCs w:val="24"/>
+        </w:rPr>
+      </w:pPr>
+    </w:p>
+    <w:p>
+      <w:pPr>
+        <w:spacing w:line="360" w:lineRule="auto"/>
+        <w:rPr>
+          <w:sz w:val="24"/>
+          <w:szCs w:val="24"/>
+          <w:lang w:val="en-US"/>
+        </w:rPr>
+      </w:pPr>
+      <w:r>
+        <w:rPr>
+          <w:b/>
+          <w:bCs/>
+          <w:sz w:val="24"/>
+          <w:szCs w:val="24"/>
+          <w:lang w:val="en-US"/>
+        </w:rPr>
+        <w:t>Winter</w:t>
+      </w:r>
+      <w:r>
+        <w:rPr>
+          <w:sz w:val="24"/>
+          <w:szCs w:val="24"/>
+          <w:lang w:val="en-US"/>
+        </w:rPr>
+        <w:t>, Mario</w:t>
+      </w:r>
+      <w:r>
+        <w:rPr>
+          <w:sz w:val="24"/>
+          <w:szCs w:val="24"/>
+          <w:lang w:val="en-US"/>
+        </w:rPr>
+        <w:t xml:space="preserve"> </w:t>
+      </w:r>
+      <w:r>
+        <w:rPr>
+          <w:sz w:val="24"/>
+          <w:szCs w:val="24"/>
+          <w:lang w:val="en-US"/>
+        </w:rPr>
+        <w:t>/</w:t>
+      </w:r>
+      <w:r>
+        <w:rPr>
+          <w:sz w:val="24"/>
+          <w:szCs w:val="24"/>
+          <w:lang w:val="en-US"/>
+        </w:rPr>
+        <w:t xml:space="preserve"> </w:t>
+      </w:r>
+      <w:proofErr w:type="spellStart"/>
+      <w:r>
+        <w:rPr>
+          <w:b/>
+          <w:bCs/>
+          <w:sz w:val="24"/>
+          <w:szCs w:val="24"/>
+          <w:lang w:val="en-US"/>
+        </w:rPr>
+        <w:t>Ekssir</w:t>
+      </w:r>
+      <w:proofErr w:type="spellEnd"/>
+      <w:r>
+        <w:rPr>
+          <w:b/>
+          <w:bCs/>
+          <w:sz w:val="24"/>
+          <w:szCs w:val="24"/>
+          <w:lang w:val="en-US"/>
+        </w:rPr>
+        <w:t>-Monfared</w:t>
+      </w:r>
+      <w:r>
+        <w:rPr>
+          <w:sz w:val="24"/>
+          <w:szCs w:val="24"/>
+          <w:lang w:val="en-US"/>
+        </w:rPr>
+        <w:t>, Mohsen</w:t>
+      </w:r>
+      <w:r>
+        <w:rPr>
+          <w:sz w:val="24"/>
+          <w:szCs w:val="24"/>
+          <w:lang w:val="en-US"/>
+        </w:rPr>
+        <w:t xml:space="preserve"> </w:t>
+      </w:r>
+      <w:r>
+        <w:rPr>
+          <w:sz w:val="24"/>
+          <w:szCs w:val="24"/>
+          <w:lang w:val="en-US"/>
+        </w:rPr>
+        <w:t xml:space="preserve">/ </w:t>
+      </w:r>
+      <w:r>
+        <w:rPr>
+          <w:b/>
+          <w:bCs/>
+          <w:sz w:val="24"/>
+          <w:szCs w:val="24"/>
+          <w:lang w:val="en-US"/>
+        </w:rPr>
+        <w:t>Sneed</w:t>
+      </w:r>
+      <w:r>
+        <w:rPr>
+          <w:sz w:val="24"/>
+          <w:szCs w:val="24"/>
+          <w:lang w:val="en-US"/>
+        </w:rPr>
+        <w:t>, Harry M.</w:t>
+      </w:r>
+      <w:r>
+        <w:rPr>
+          <w:sz w:val="24"/>
+          <w:szCs w:val="24"/>
+          <w:lang w:val="en-US"/>
+        </w:rPr>
+        <w:t xml:space="preserve"> </w:t>
+      </w:r>
+      <w:r>
+        <w:rPr>
+          <w:sz w:val="24"/>
+          <w:szCs w:val="24"/>
+          <w:lang w:val="en-US"/>
+        </w:rPr>
+        <w:t xml:space="preserve">/ </w:t>
+      </w:r>
+      <w:r>
+        <w:rPr>
+          <w:b/>
+          <w:bCs/>
+          <w:sz w:val="24"/>
+          <w:szCs w:val="24"/>
+          <w:lang w:val="en-US"/>
+        </w:rPr>
+        <w:t>Seidle</w:t>
+      </w:r>
+      <w:r>
+        <w:rPr>
+          <w:sz w:val="24"/>
+          <w:szCs w:val="24"/>
+          <w:lang w:val="en-US"/>
+        </w:rPr>
+        <w:t>, Richard</w:t>
+      </w:r>
+      <w:r>
+        <w:rPr>
+          <w:sz w:val="24"/>
+          <w:szCs w:val="24"/>
+          <w:lang w:val="en-US"/>
+        </w:rPr>
+        <w:t xml:space="preserve"> </w:t>
+      </w:r>
+      <w:r>
+        <w:rPr>
+          <w:sz w:val="24"/>
+          <w:szCs w:val="24"/>
+          <w:lang w:val="en-US"/>
+        </w:rPr>
+        <w:t xml:space="preserve">/ </w:t>
+      </w:r>
+      <w:r>
+        <w:rPr>
+          <w:b/>
+          <w:bCs/>
+          <w:sz w:val="24"/>
+          <w:szCs w:val="24"/>
+          <w:lang w:val="en-US"/>
+        </w:rPr>
+        <w:t>Borner</w:t>
+      </w:r>
+      <w:r>
+        <w:rPr>
+          <w:sz w:val="24"/>
+          <w:szCs w:val="24"/>
+          <w:lang w:val="en-US"/>
+        </w:rPr>
+        <w:t xml:space="preserve">, Lars </w:t>
+      </w:r>
+    </w:p>
+    <w:tbl>
+      <w:tblPr>
+        <w:tblStyle w:val="Tabellenraster"/>
+        <w:tblW w:w="0" w:type="auto"/>
+        <w:tblLook w:val="04A0" w:firstRow="1" w:lastRow="0" w:firstColumn="1" w:lastColumn="0" w:noHBand="0" w:noVBand="1"/>
+      </w:tblPr>
+      <w:tblGrid>
+        <w:gridCol w:w="562"/>
+        <w:gridCol w:w="8500"/>
+      </w:tblGrid>
+      <w:tr>
+        <w:tc>
+          <w:tcPr>
+            <w:tcW w:w="562" w:type="dxa"/>
+          </w:tcPr>
+          <w:p>
+            <w:pPr>
+              <w:spacing w:line="360" w:lineRule="auto"/>
+              <w:rPr>
+                <w:color w:val="000000" w:themeColor="text1"/>
+                <w:sz w:val="24"/>
+                <w:szCs w:val="24"/>
+                <w:lang w:val="en-US"/>
+              </w:rPr>
+            </w:pPr>
+          </w:p>
+        </w:tc>
+        <w:tc>
+          <w:tcPr>
+            <w:tcW w:w="8500" w:type="dxa"/>
+          </w:tcPr>
+          <w:p>
+            <w:pPr>
+              <w:spacing w:line="360" w:lineRule="auto"/>
+              <w:rPr>
+                <w:color w:val="000000" w:themeColor="text1"/>
+                <w:sz w:val="24"/>
+                <w:szCs w:val="24"/>
+              </w:rPr>
+            </w:pPr>
+            <w:r>
+              <w:rPr>
+                <w:sz w:val="24"/>
+                <w:szCs w:val="24"/>
+              </w:rPr>
               <w:t xml:space="preserve">(2013): </w:t>
             </w:r>
             <w:r>
@@ -21489,14 +22530,7 @@
                 <w:sz w:val="24"/>
                 <w:szCs w:val="24"/>
               </w:rPr>
-              <w:t>Der Integrationstest – Von Entwurf und Architektur zur Komponenten- und Systemintegration</w:t>
-            </w:r>
-            <w:r>
-              <w:rPr>
-                <w:sz w:val="24"/>
-                <w:szCs w:val="24"/>
-              </w:rPr>
-              <w:t xml:space="preserve">; </w:t>
+              <w:t xml:space="preserve">Der Integrationstest – Von Entwurf und Architektur zur Komponenten- und Systemintegration; </w:t>
             </w:r>
             <w:r>
               <w:rPr>
@@ -24748,6 +25782,9 @@
     <w:p>
       <w:pPr>
         <w:pStyle w:val="Funotentext"/>
+        <w:rPr>
+          <w:lang w:val="en-US"/>
+        </w:rPr>
       </w:pPr>
       <w:r>
         <w:rPr>
@@ -24756,13 +25793,52 @@
         <w:footnoteRef/>
       </w:r>
       <w:r>
-        <w:t xml:space="preserve"> Vgl. </w:t>
-      </w:r>
-      <w:r>
-        <w:t xml:space="preserve">Kersken, Sascha (2019): Seite </w:t>
-      </w:r>
-      <w:r>
-        <w:t>722</w:t>
+        <w:rPr>
+          <w:lang w:val="en-US"/>
+        </w:rPr>
+        <w:t xml:space="preserve"> </w:t>
+      </w:r>
+      <w:proofErr w:type="spellStart"/>
+      <w:r>
+        <w:rPr>
+          <w:lang w:val="en-US"/>
+        </w:rPr>
+        <w:t>Vgl</w:t>
+      </w:r>
+      <w:proofErr w:type="spellEnd"/>
+      <w:r>
+        <w:rPr>
+          <w:lang w:val="en-US"/>
+        </w:rPr>
+        <w:t xml:space="preserve">. </w:t>
+      </w:r>
+      <w:proofErr w:type="spellStart"/>
+      <w:r>
+        <w:rPr>
+          <w:lang w:val="en-US"/>
+        </w:rPr>
+        <w:t>Kersken</w:t>
+      </w:r>
+      <w:proofErr w:type="spellEnd"/>
+      <w:r>
+        <w:rPr>
+          <w:lang w:val="en-US"/>
+        </w:rPr>
+        <w:t xml:space="preserve">, Sascha (2019): </w:t>
+      </w:r>
+      <w:proofErr w:type="spellStart"/>
+      <w:r>
+        <w:rPr>
+          <w:lang w:val="en-US"/>
+        </w:rPr>
+        <w:t>Seite</w:t>
+      </w:r>
+      <w:proofErr w:type="spellEnd"/>
+      <w:r>
+        <w:rPr>
+          <w:lang w:val="en-US"/>
+        </w:rPr>
+        <w:t xml:space="preserve"> 722</w:t>
       </w:r>
     </w:p>
   </w:footnote>
@@ -24926,13 +26002,7 @@
         <w:rPr>
           <w:lang w:val="en-US"/>
         </w:rPr>
-        <w:t xml:space="preserve"> 4</w:t>
-      </w:r>
-      <w:r>
-        <w:rPr>
-          <w:lang w:val="en-US"/>
-        </w:rPr>
-        <w:t>2</w:t>
+        <w:t xml:space="preserve"> 42</w:t>
       </w:r>
     </w:p>
   </w:footnote>
@@ -24940,6 +26010,9 @@
     <w:p>
       <w:pPr>
         <w:pStyle w:val="Funotentext"/>
+        <w:rPr>
+          <w:lang w:val="en-US"/>
+        </w:rPr>
       </w:pPr>
       <w:r>
         <w:rPr>
@@ -24948,13 +26021,52 @@
         <w:footnoteRef/>
       </w:r>
       <w:r>
+        <w:rPr>
+          <w:lang w:val="en-US"/>
+        </w:rPr>
         <w:t xml:space="preserve"> </w:t>
       </w:r>
-      <w:r>
-        <w:t xml:space="preserve">Vgl. </w:t>
-      </w:r>
-      <w:r>
-        <w:t>Kronthaler, Franz (2021): Seite 11</w:t>
+      <w:proofErr w:type="spellStart"/>
+      <w:r>
+        <w:rPr>
+          <w:lang w:val="en-US"/>
+        </w:rPr>
+        <w:t>Vgl</w:t>
+      </w:r>
+      <w:proofErr w:type="spellEnd"/>
+      <w:r>
+        <w:rPr>
+          <w:lang w:val="en-US"/>
+        </w:rPr>
+        <w:t xml:space="preserve">. </w:t>
+      </w:r>
+      <w:proofErr w:type="spellStart"/>
+      <w:r>
+        <w:rPr>
+          <w:lang w:val="en-US"/>
+        </w:rPr>
+        <w:t>Kronthaler</w:t>
+      </w:r>
+      <w:proofErr w:type="spellEnd"/>
+      <w:r>
+        <w:rPr>
+          <w:lang w:val="en-US"/>
+        </w:rPr>
+        <w:t xml:space="preserve">, Franz (2021): </w:t>
+      </w:r>
+      <w:proofErr w:type="spellStart"/>
+      <w:r>
+        <w:rPr>
+          <w:lang w:val="en-US"/>
+        </w:rPr>
+        <w:t>Seite</w:t>
+      </w:r>
+      <w:proofErr w:type="spellEnd"/>
+      <w:r>
+        <w:rPr>
+          <w:lang w:val="en-US"/>
+        </w:rPr>
+        <w:t xml:space="preserve"> 11</w:t>
       </w:r>
     </w:p>
   </w:footnote>
@@ -25419,6 +26531,482 @@
       <w:proofErr w:type="spellEnd"/>
       <w:r>
         <w:t xml:space="preserve"> (o.J.): Python</w:t>
+      </w:r>
+    </w:p>
+  </w:footnote>
+  <w:footnote w:id="99">
+    <w:p>
+      <w:pPr>
+        <w:pStyle w:val="Funotentext"/>
+      </w:pPr>
+      <w:r>
+        <w:rPr>
+          <w:rStyle w:val="Funotenzeichen"/>
+        </w:rPr>
+        <w:footnoteRef/>
+      </w:r>
+      <w:r>
+        <w:t xml:space="preserve"> </w:t>
+      </w:r>
+      <w:r>
+        <w:t>Vgl. Hruschka, Peter (2023): Seite 1</w:t>
+      </w:r>
+      <w:r>
+        <w:t>1f</w:t>
+      </w:r>
+      <w:r>
+        <w:t>f.</w:t>
+      </w:r>
+    </w:p>
+  </w:footnote>
+  <w:footnote w:id="100">
+    <w:p>
+      <w:pPr>
+        <w:pStyle w:val="Funotentext"/>
+      </w:pPr>
+      <w:r>
+        <w:rPr>
+          <w:rStyle w:val="Funotenzeichen"/>
+        </w:rPr>
+        <w:footnoteRef/>
+      </w:r>
+      <w:r>
+        <w:t xml:space="preserve"> </w:t>
+      </w:r>
+      <w:r>
+        <w:t xml:space="preserve">Vgl. </w:t>
+      </w:r>
+      <w:proofErr w:type="spellStart"/>
+      <w:r>
+        <w:t>Tremp</w:t>
+      </w:r>
+      <w:proofErr w:type="spellEnd"/>
+      <w:r>
+        <w:t xml:space="preserve">, </w:t>
+      </w:r>
+      <w:proofErr w:type="spellStart"/>
+      <w:r>
+        <w:t>Hansruedi</w:t>
+      </w:r>
+      <w:proofErr w:type="spellEnd"/>
+      <w:r>
+        <w:t xml:space="preserve"> (2022): Seite 10</w:t>
+      </w:r>
+      <w:r>
+        <w:t>6</w:t>
+      </w:r>
+    </w:p>
+  </w:footnote>
+  <w:footnote w:id="101">
+    <w:p>
+      <w:pPr>
+        <w:pStyle w:val="Funotentext"/>
+      </w:pPr>
+      <w:r>
+        <w:rPr>
+          <w:rStyle w:val="Funotenzeichen"/>
+        </w:rPr>
+        <w:footnoteRef/>
+      </w:r>
+      <w:r>
+        <w:t xml:space="preserve"> Vgl. </w:t>
+      </w:r>
+      <w:proofErr w:type="spellStart"/>
+      <w:r>
+        <w:t>Tremp</w:t>
+      </w:r>
+      <w:proofErr w:type="spellEnd"/>
+      <w:r>
+        <w:t xml:space="preserve">, </w:t>
+      </w:r>
+      <w:proofErr w:type="spellStart"/>
+      <w:r>
+        <w:t>Hansruedi</w:t>
+      </w:r>
+      <w:proofErr w:type="spellEnd"/>
+      <w:r>
+        <w:t xml:space="preserve"> (2022): Seite 107</w:t>
+      </w:r>
+    </w:p>
+  </w:footnote>
+  <w:footnote w:id="102">
+    <w:p>
+      <w:pPr>
+        <w:pStyle w:val="Funotentext"/>
+      </w:pPr>
+      <w:r>
+        <w:rPr>
+          <w:rStyle w:val="Funotenzeichen"/>
+        </w:rPr>
+        <w:footnoteRef/>
+      </w:r>
+      <w:r>
+        <w:t xml:space="preserve"> </w:t>
+      </w:r>
+      <w:r>
+        <w:t xml:space="preserve">Vgl. </w:t>
+      </w:r>
+      <w:proofErr w:type="spellStart"/>
+      <w:r>
+        <w:t>Tremp</w:t>
+      </w:r>
+      <w:proofErr w:type="spellEnd"/>
+      <w:r>
+        <w:t xml:space="preserve">, </w:t>
+      </w:r>
+      <w:proofErr w:type="spellStart"/>
+      <w:r>
+        <w:t>Hansruedi</w:t>
+      </w:r>
+      <w:proofErr w:type="spellEnd"/>
+      <w:r>
+        <w:t xml:space="preserve"> (2022): Seite 107</w:t>
+      </w:r>
+    </w:p>
+  </w:footnote>
+  <w:footnote w:id="103">
+    <w:p>
+      <w:pPr>
+        <w:pStyle w:val="Funotentext"/>
+      </w:pPr>
+      <w:r>
+        <w:rPr>
+          <w:rStyle w:val="Funotenzeichen"/>
+        </w:rPr>
+        <w:footnoteRef/>
+      </w:r>
+      <w:r>
+        <w:t xml:space="preserve"> </w:t>
+      </w:r>
+      <w:r>
+        <w:t xml:space="preserve">Vgl. </w:t>
+      </w:r>
+      <w:proofErr w:type="spellStart"/>
+      <w:r>
+        <w:t>Tremp</w:t>
+      </w:r>
+      <w:proofErr w:type="spellEnd"/>
+      <w:r>
+        <w:t xml:space="preserve">, </w:t>
+      </w:r>
+      <w:proofErr w:type="spellStart"/>
+      <w:r>
+        <w:t>Hansruedi</w:t>
+      </w:r>
+      <w:proofErr w:type="spellEnd"/>
+      <w:r>
+        <w:t xml:space="preserve"> (2022): Seite 10</w:t>
+      </w:r>
+      <w:r>
+        <w:t>8</w:t>
+      </w:r>
+    </w:p>
+  </w:footnote>
+  <w:footnote w:id="104">
+    <w:p>
+      <w:pPr>
+        <w:pStyle w:val="Funotentext"/>
+      </w:pPr>
+      <w:r>
+        <w:rPr>
+          <w:rStyle w:val="Funotenzeichen"/>
+        </w:rPr>
+        <w:footnoteRef/>
+      </w:r>
+      <w:r>
+        <w:t xml:space="preserve"> </w:t>
+      </w:r>
+      <w:r>
+        <w:t xml:space="preserve">Vgl. </w:t>
+      </w:r>
+      <w:proofErr w:type="spellStart"/>
+      <w:r>
+        <w:t>Tremp</w:t>
+      </w:r>
+      <w:proofErr w:type="spellEnd"/>
+      <w:r>
+        <w:t xml:space="preserve">, </w:t>
+      </w:r>
+      <w:proofErr w:type="spellStart"/>
+      <w:r>
+        <w:t>Hansruedi</w:t>
+      </w:r>
+      <w:proofErr w:type="spellEnd"/>
+      <w:r>
+        <w:t xml:space="preserve"> (2022): Seite 10</w:t>
+      </w:r>
+      <w:r>
+        <w:t>8f.</w:t>
+      </w:r>
+    </w:p>
+  </w:footnote>
+  <w:footnote w:id="105">
+    <w:p>
+      <w:pPr>
+        <w:pStyle w:val="Funotentext"/>
+      </w:pPr>
+      <w:r>
+        <w:rPr>
+          <w:rStyle w:val="Funotenzeichen"/>
+        </w:rPr>
+        <w:footnoteRef/>
+      </w:r>
+      <w:r>
+        <w:t xml:space="preserve"> </w:t>
+      </w:r>
+      <w:r>
+        <w:t xml:space="preserve">Vgl. </w:t>
+      </w:r>
+      <w:proofErr w:type="spellStart"/>
+      <w:r>
+        <w:t>Tremp</w:t>
+      </w:r>
+      <w:proofErr w:type="spellEnd"/>
+      <w:r>
+        <w:t xml:space="preserve">, </w:t>
+      </w:r>
+      <w:proofErr w:type="spellStart"/>
+      <w:r>
+        <w:t>Hansruedi</w:t>
+      </w:r>
+      <w:proofErr w:type="spellEnd"/>
+      <w:r>
+        <w:t xml:space="preserve"> (2022): Seite 10</w:t>
+      </w:r>
+      <w:r>
+        <w:t>9</w:t>
+      </w:r>
+      <w:r>
+        <w:t>f.</w:t>
+      </w:r>
+    </w:p>
+  </w:footnote>
+  <w:footnote w:id="106">
+    <w:p>
+      <w:pPr>
+        <w:pStyle w:val="Funotentext"/>
+      </w:pPr>
+      <w:r>
+        <w:rPr>
+          <w:rStyle w:val="Funotenzeichen"/>
+        </w:rPr>
+        <w:footnoteRef/>
+      </w:r>
+      <w:r>
+        <w:t xml:space="preserve"> </w:t>
+      </w:r>
+      <w:r>
+        <w:t xml:space="preserve">Vgl. </w:t>
+      </w:r>
+      <w:proofErr w:type="spellStart"/>
+      <w:r>
+        <w:t>Tremp</w:t>
+      </w:r>
+      <w:proofErr w:type="spellEnd"/>
+      <w:r>
+        <w:t xml:space="preserve">, </w:t>
+      </w:r>
+      <w:proofErr w:type="spellStart"/>
+      <w:r>
+        <w:t>Hansruedi</w:t>
+      </w:r>
+      <w:proofErr w:type="spellEnd"/>
+      <w:r>
+        <w:t xml:space="preserve"> (2022): Seite 1</w:t>
+      </w:r>
+      <w:r>
+        <w:t>10</w:t>
+      </w:r>
+      <w:r>
+        <w:t>f.</w:t>
+      </w:r>
+    </w:p>
+  </w:footnote>
+  <w:footnote w:id="107">
+    <w:p>
+      <w:pPr>
+        <w:pStyle w:val="Funotentext"/>
+      </w:pPr>
+      <w:r>
+        <w:rPr>
+          <w:rStyle w:val="Funotenzeichen"/>
+        </w:rPr>
+        <w:footnoteRef/>
+      </w:r>
+      <w:r>
+        <w:t xml:space="preserve"> Vgl.</w:t>
+      </w:r>
+      <w:r>
+        <w:t xml:space="preserve"> </w:t>
+      </w:r>
+      <w:proofErr w:type="spellStart"/>
+      <w:r>
+        <w:t>Tremp</w:t>
+      </w:r>
+      <w:proofErr w:type="spellEnd"/>
+      <w:r>
+        <w:t xml:space="preserve">, </w:t>
+      </w:r>
+      <w:proofErr w:type="spellStart"/>
+      <w:r>
+        <w:t>Hansruedi</w:t>
+      </w:r>
+      <w:proofErr w:type="spellEnd"/>
+      <w:r>
+        <w:t xml:space="preserve"> (2022): Seite 1</w:t>
+      </w:r>
+      <w:r>
+        <w:t>11</w:t>
+      </w:r>
+      <w:r>
+        <w:t>f.</w:t>
+      </w:r>
+    </w:p>
+  </w:footnote>
+  <w:footnote w:id="108">
+    <w:p>
+      <w:pPr>
+        <w:pStyle w:val="Funotentext"/>
+      </w:pPr>
+      <w:r>
+        <w:rPr>
+          <w:rStyle w:val="Funotenzeichen"/>
+        </w:rPr>
+        <w:footnoteRef/>
+      </w:r>
+      <w:r>
+        <w:t xml:space="preserve"> </w:t>
+      </w:r>
+      <w:r>
+        <w:t>Vgl.</w:t>
+      </w:r>
+      <w:r>
+        <w:t xml:space="preserve"> </w:t>
+      </w:r>
+      <w:proofErr w:type="spellStart"/>
+      <w:r>
+        <w:t>Tremp</w:t>
+      </w:r>
+      <w:proofErr w:type="spellEnd"/>
+      <w:r>
+        <w:t xml:space="preserve">, </w:t>
+      </w:r>
+      <w:proofErr w:type="spellStart"/>
+      <w:r>
+        <w:t>Hansruedi</w:t>
+      </w:r>
+      <w:proofErr w:type="spellEnd"/>
+      <w:r>
+        <w:t xml:space="preserve"> (2022): Seite 11</w:t>
+      </w:r>
+      <w:r>
+        <w:t>2</w:t>
+      </w:r>
+      <w:r>
+        <w:t>f.</w:t>
+      </w:r>
+    </w:p>
+  </w:footnote>
+  <w:footnote w:id="109">
+    <w:p>
+      <w:pPr>
+        <w:pStyle w:val="Funotentext"/>
+      </w:pPr>
+      <w:r>
+        <w:rPr>
+          <w:rStyle w:val="Funotenzeichen"/>
+        </w:rPr>
+        <w:footnoteRef/>
+      </w:r>
+      <w:r>
+        <w:t xml:space="preserve"> Vgl.</w:t>
+      </w:r>
+      <w:r>
+        <w:t xml:space="preserve"> </w:t>
+      </w:r>
+      <w:proofErr w:type="spellStart"/>
+      <w:r>
+        <w:t>Tremp</w:t>
+      </w:r>
+      <w:proofErr w:type="spellEnd"/>
+      <w:r>
+        <w:t xml:space="preserve">, </w:t>
+      </w:r>
+      <w:proofErr w:type="spellStart"/>
+      <w:r>
+        <w:t>Hansruedi</w:t>
+      </w:r>
+      <w:proofErr w:type="spellEnd"/>
+      <w:r>
+        <w:t xml:space="preserve"> (2022): Seite </w:t>
+      </w:r>
+      <w:r>
+        <w:t>120</w:t>
+      </w:r>
+    </w:p>
+  </w:footnote>
+  <w:footnote w:id="110">
+    <w:p>
+      <w:pPr>
+        <w:pStyle w:val="Funotentext"/>
+      </w:pPr>
+      <w:r>
+        <w:rPr>
+          <w:rStyle w:val="Funotenzeichen"/>
+        </w:rPr>
+        <w:footnoteRef/>
+      </w:r>
+      <w:r>
+        <w:t xml:space="preserve"> </w:t>
+      </w:r>
+      <w:r>
+        <w:t>Vgl.</w:t>
+      </w:r>
+      <w:r>
+        <w:t xml:space="preserve"> </w:t>
+      </w:r>
+      <w:proofErr w:type="spellStart"/>
+      <w:r>
+        <w:t>Tremp</w:t>
+      </w:r>
+      <w:proofErr w:type="spellEnd"/>
+      <w:r>
+        <w:t xml:space="preserve">, </w:t>
+      </w:r>
+      <w:proofErr w:type="spellStart"/>
+      <w:r>
+        <w:t>Hansruedi</w:t>
+      </w:r>
+      <w:proofErr w:type="spellEnd"/>
+      <w:r>
+        <w:t xml:space="preserve"> (2022): Seite 12</w:t>
+      </w:r>
+      <w:r>
+        <w:t>2</w:t>
+      </w:r>
+    </w:p>
+  </w:footnote>
+  <w:footnote w:id="111">
+    <w:p>
+      <w:pPr>
+        <w:pStyle w:val="Funotentext"/>
+      </w:pPr>
+      <w:r>
+        <w:rPr>
+          <w:rStyle w:val="Funotenzeichen"/>
+        </w:rPr>
+        <w:footnoteRef/>
+      </w:r>
+      <w:r>
+        <w:t xml:space="preserve"> Vgl. </w:t>
+      </w:r>
+      <w:proofErr w:type="spellStart"/>
+      <w:r>
+        <w:t>Crowder</w:t>
+      </w:r>
+      <w:proofErr w:type="spellEnd"/>
+      <w:r>
+        <w:t>, James A. / Hoff, Curtis W. (2022): Seite 125</w:t>
       </w:r>
     </w:p>
   </w:footnote>

</xml_diff>

<commit_message>
Abschnitt 'Mandantenfähige Datenbank' geschrieben.
</commit_message>
<xml_diff>
--- a/Bachelorarbeit.docx
+++ b/Bachelorarbeit.docx
@@ -45,7 +45,7 @@
             <v:imagedata r:id="rId8" o:title=""/>
             <w10:wrap type="topAndBottom"/>
           </v:shape>
-          <o:OLEObject Type="Embed" ProgID="Word.Picture.8" ShapeID="_x0000_s2050" DrawAspect="Content" ObjectID="_1767553887" r:id="rId9"/>
+          <o:OLEObject Type="Embed" ProgID="Word.Picture.8" ShapeID="_x0000_s2050" DrawAspect="Content" ObjectID="_1767710844" r:id="rId9"/>
         </w:object>
       </w:r>
     </w:p>
@@ -4906,7 +4906,7 @@
                 <w:sz w:val="24"/>
                 <w:szCs w:val="24"/>
               </w:rPr>
-              <w:t>SaaS</w:t>
+              <w:t>RLS</w:t>
             </w:r>
           </w:p>
         </w:tc>
@@ -4924,6 +4924,7 @@
                 <w:szCs w:val="24"/>
               </w:rPr>
             </w:pPr>
+            <w:proofErr w:type="spellStart"/>
             <w:r>
               <w:rPr>
                 <w:rFonts w:cstheme="minorHAnsi"/>
@@ -4931,7 +4932,17 @@
                 <w:sz w:val="24"/>
                 <w:szCs w:val="24"/>
               </w:rPr>
-              <w:t>Software as a Service</w:t>
+              <w:t>Row</w:t>
+            </w:r>
+            <w:proofErr w:type="spellEnd"/>
+            <w:r>
+              <w:rPr>
+                <w:rFonts w:cstheme="minorHAnsi"/>
+                <w:color w:val="000000" w:themeColor="text1"/>
+                <w:sz w:val="24"/>
+                <w:szCs w:val="24"/>
+              </w:rPr>
+              <w:t xml:space="preserve"> Level Security</w:t>
             </w:r>
           </w:p>
         </w:tc>
@@ -4951,22 +4962,40 @@
                 <w:szCs w:val="24"/>
               </w:rPr>
             </w:pPr>
-          </w:p>
-        </w:tc>
-        <w:tc>
-          <w:tcPr>
-            <w:tcW w:w="4531" w:type="dxa"/>
-          </w:tcPr>
-          <w:p>
-            <w:pPr>
-              <w:spacing w:line="360" w:lineRule="auto"/>
+            <w:r>
               <w:rPr>
                 <w:rFonts w:cstheme="minorHAnsi"/>
                 <w:color w:val="000000" w:themeColor="text1"/>
                 <w:sz w:val="24"/>
                 <w:szCs w:val="24"/>
               </w:rPr>
-            </w:pPr>
+              <w:t>SaaS</w:t>
+            </w:r>
+          </w:p>
+        </w:tc>
+        <w:tc>
+          <w:tcPr>
+            <w:tcW w:w="4531" w:type="dxa"/>
+          </w:tcPr>
+          <w:p>
+            <w:pPr>
+              <w:spacing w:line="360" w:lineRule="auto"/>
+              <w:rPr>
+                <w:rFonts w:cstheme="minorHAnsi"/>
+                <w:color w:val="000000" w:themeColor="text1"/>
+                <w:sz w:val="24"/>
+                <w:szCs w:val="24"/>
+              </w:rPr>
+            </w:pPr>
+            <w:r>
+              <w:rPr>
+                <w:rFonts w:cstheme="minorHAnsi"/>
+                <w:color w:val="000000" w:themeColor="text1"/>
+                <w:sz w:val="24"/>
+                <w:szCs w:val="24"/>
+              </w:rPr>
+              <w:t>Software as a Service</w:t>
+            </w:r>
           </w:p>
         </w:tc>
       </w:tr>
@@ -20345,10 +20374,7 @@
       </w:r>
       <w:proofErr w:type="spellEnd"/>
       <w:r>
-        <w:t>, Hoff (2022)</w:t>
-      </w:r>
-      <w:r>
-        <w:t>: Seite 126</w:t>
+        <w:t>, Hoff (2022): Seite 126</w:t>
       </w:r>
       <w:bookmarkEnd w:id="66"/>
     </w:p>
@@ -35009,16 +35035,7 @@
                 <w:sz w:val="24"/>
                 <w:szCs w:val="24"/>
               </w:rPr>
-              <w:t xml:space="preserve"> 3</w:t>
-            </w:r>
-            <w:r>
-              <w:rPr>
-                <w:b/>
-                <w:bCs/>
-                <w:sz w:val="24"/>
-                <w:szCs w:val="24"/>
-              </w:rPr>
-              <w:t>4</w:t>
+              <w:t xml:space="preserve"> 34</w:t>
             </w:r>
           </w:p>
         </w:tc>
@@ -35520,16 +35537,7 @@
                 <w:sz w:val="24"/>
                 <w:szCs w:val="24"/>
               </w:rPr>
-              <w:t xml:space="preserve"> 3</w:t>
-            </w:r>
-            <w:r>
-              <w:rPr>
-                <w:b/>
-                <w:bCs/>
-                <w:sz w:val="24"/>
-                <w:szCs w:val="24"/>
-              </w:rPr>
-              <w:t>5</w:t>
+              <w:t xml:space="preserve"> 35</w:t>
             </w:r>
           </w:p>
         </w:tc>
@@ -35970,41 +35978,32 @@
                 <w:sz w:val="24"/>
                 <w:szCs w:val="24"/>
               </w:rPr>
-              <w:t xml:space="preserve"> 3</w:t>
-            </w:r>
-            <w:r>
+              <w:t xml:space="preserve"> 36</w:t>
+            </w:r>
+          </w:p>
+        </w:tc>
+        <w:tc>
+          <w:tcPr>
+            <w:tcW w:w="7366" w:type="dxa"/>
+          </w:tcPr>
+          <w:p>
+            <w:pPr>
+              <w:spacing w:line="360" w:lineRule="auto"/>
+              <w:jc w:val="both"/>
               <w:rPr>
                 <w:b/>
                 <w:bCs/>
                 <w:sz w:val="24"/>
                 <w:szCs w:val="24"/>
               </w:rPr>
-              <w:t>6</w:t>
-            </w:r>
-          </w:p>
-        </w:tc>
-        <w:tc>
-          <w:tcPr>
-            <w:tcW w:w="7366" w:type="dxa"/>
-          </w:tcPr>
-          <w:p>
-            <w:pPr>
-              <w:spacing w:line="360" w:lineRule="auto"/>
-              <w:jc w:val="both"/>
+            </w:pPr>
+            <w:r>
               <w:rPr>
                 <w:b/>
                 <w:bCs/>
                 <w:sz w:val="24"/>
                 <w:szCs w:val="24"/>
               </w:rPr>
-            </w:pPr>
-            <w:r>
-              <w:rPr>
-                <w:b/>
-                <w:bCs/>
-                <w:sz w:val="24"/>
-                <w:szCs w:val="24"/>
-              </w:rPr>
               <w:t>Nutzer-Account entfernen</w:t>
             </w:r>
           </w:p>
@@ -36143,21 +36142,7 @@
                 <w:sz w:val="24"/>
                 <w:szCs w:val="24"/>
               </w:rPr>
-              <w:t xml:space="preserve">Zu entfernender </w:t>
-            </w:r>
-            <w:r>
-              <w:rPr>
-                <w:sz w:val="24"/>
-                <w:szCs w:val="24"/>
-              </w:rPr>
-              <w:t xml:space="preserve">Nutzer-Account ist </w:t>
-            </w:r>
-            <w:r>
-              <w:rPr>
-                <w:sz w:val="24"/>
-                <w:szCs w:val="24"/>
-              </w:rPr>
-              <w:t>vorhanden.</w:t>
+              <w:t>Zu entfernender Nutzer-Account ist vorhanden.</w:t>
             </w:r>
           </w:p>
         </w:tc>
@@ -36276,14 +36261,7 @@
                 <w:sz w:val="24"/>
                 <w:szCs w:val="24"/>
               </w:rPr>
-              <w:t xml:space="preserve">Der </w:t>
-            </w:r>
-            <w:r>
-              <w:rPr>
-                <w:sz w:val="24"/>
-                <w:szCs w:val="24"/>
-              </w:rPr>
-              <w:t>Nutzer-Account ist entfernt.</w:t>
+              <w:t>Der Nutzer-Account ist entfernt.</w:t>
             </w:r>
           </w:p>
         </w:tc>
@@ -36893,13 +36871,6 @@
           <w:szCs w:val="24"/>
         </w:rPr>
       </w:pPr>
-      <w:r>
-        <w:rPr>
-          <w:sz w:val="24"/>
-          <w:szCs w:val="24"/>
-        </w:rPr>
-        <w:t xml:space="preserve"> </w:t>
-      </w:r>
     </w:p>
     <w:p>
       <w:pPr>
@@ -36922,10 +36893,7 @@
         <w:jc w:val="both"/>
       </w:pPr>
       <w:r>
-        <w:t>Die Verarbeitung der Daten, welche in die Datenbank eingespeist werden sollen, verläuft in drei Schritten</w:t>
-      </w:r>
-      <w:r>
-        <w:t>, die wie in folgender Abbildung dargestellt, ablaufen:</w:t>
+        <w:t>Die Verarbeitung der Daten, welche in die Datenbank eingespeist werden sollen, verläuft in drei Schritten, die wie in folgender Abbildung dargestellt, ablaufen:</w:t>
       </w:r>
     </w:p>
     <w:p>
@@ -36939,7 +36907,7 @@
           <w:noProof/>
         </w:rPr>
         <w:drawing>
-          <wp:inline distT="0" distB="0" distL="0" distR="0" wp14:anchorId="23C3C26F" wp14:editId="3C8095A5">
+          <wp:inline distT="0" distB="0" distL="0" distR="0" wp14:anchorId="14A2FFB6" wp14:editId="4C389FE4">
             <wp:extent cx="5760720" cy="2325370"/>
             <wp:effectExtent l="0" t="0" r="0" b="0"/>
             <wp:docPr id="1759072608" name="Grafik 1" descr="Ein Bild, das Text, Screenshot, Diagramm, Schrift enthält.&#10;&#10;Automatisch generierte Beschreibung"/>
@@ -36984,14 +36952,27 @@
       <w:r>
         <w:t xml:space="preserve">Abbildung </w:t>
       </w:r>
-      <w:fldSimple w:instr=" SEQ Abbildung \* ARABIC ">
-        <w:r>
-          <w:rPr>
-            <w:noProof/>
-          </w:rPr>
-          <w:t>7</w:t>
-        </w:r>
-      </w:fldSimple>
+      <w:r>
+        <w:fldChar w:fldCharType="begin"/>
+      </w:r>
+      <w:r>
+        <w:instrText xml:space="preserve"> SEQ Abbildung \* ARABIC </w:instrText>
+      </w:r>
+      <w:r>
+        <w:fldChar w:fldCharType="separate"/>
+      </w:r>
+      <w:r>
+        <w:rPr>
+          <w:noProof/>
+        </w:rPr>
+        <w:t>7</w:t>
+      </w:r>
+      <w:r>
+        <w:rPr>
+          <w:noProof/>
+        </w:rPr>
+        <w:fldChar w:fldCharType="end"/>
+      </w:r>
       <w:r>
         <w:t>: Darstellung der Datenpipeline, eigene Darstellung</w:t>
       </w:r>
@@ -37003,13 +36984,7 @@
         <w:jc w:val="both"/>
       </w:pPr>
       <w:r>
-        <w:t xml:space="preserve">Die Interaktion mit der Datenbank erfolgt zum größten Teil ausschließlich über Nutzer-Accounts. Administratoren interagieren mit der Datenbank nur, um </w:t>
-      </w:r>
-      <w:r>
-        <w:t>gesperrte Nutzer zu entsperren oder um alle Daten aus der Datenbank zu entfernen</w:t>
-      </w:r>
-      <w:r>
-        <w:t xml:space="preserve"> (siehe Kapitel 4.2.2 Use Cases).</w:t>
+        <w:t>Die Interaktion mit der Datenbank erfolgt zum größten Teil ausschließlich über Nutzer-Accounts. Administratoren interagieren mit der Datenbank nur, um gesperrte Nutzer zu entsperren oder um alle Daten aus der Datenbank zu entfernen (siehe Kapitel 4.2.2 Use Cases).</w:t>
       </w:r>
     </w:p>
     <w:p>
@@ -37027,31 +37002,7 @@
         <w:jc w:val="both"/>
       </w:pPr>
       <w:r>
-        <w:t xml:space="preserve">Der zweite Schritt ist die Datenverarbeitung, die teilweise über das Backend, welches in der Programmiersprache Python geschrieben ist, ablaufen. </w:t>
-      </w:r>
-      <w:r>
-        <w:t>Für jede Excel-Datei gibt es eine entsprechende Funktion, welche ausschließlich aus exakt einer Excel-Tabelle Daten importiert und</w:t>
-      </w:r>
-      <w:r>
-        <w:t xml:space="preserve"> wo geprüft wird, ob die Daten den richtigen Datentyp haben, ob Pflichtfelder ausgefüllt sind oder ob die Daten den Begrenzungen entsprechen. Beispiele für Letzteres sind unter anderem, ob eine Zeichenkette nicht mehr Zeichen enthält, als die Datenbank verarbeiten kann</w:t>
-      </w:r>
-      <w:r>
-        <w:t xml:space="preserve"> oder ob bei Zahlenwerten ein Maximalwert nicht überschritten werden. </w:t>
-      </w:r>
-      <w:r>
-        <w:t xml:space="preserve"> </w:t>
-      </w:r>
-      <w:r>
-        <w:t>In</w:t>
-      </w:r>
-      <w:r>
-        <w:t xml:space="preserve"> einige</w:t>
-      </w:r>
-      <w:r>
-        <w:t>n Fällen werden</w:t>
-      </w:r>
-      <w:r>
-        <w:t xml:space="preserve"> Daten in einen anderen Datentyp umgewandelt.</w:t>
+        <w:t>Der zweite Schritt ist die Datenverarbeitung, die teilweise über das Backend, welches in der Programmiersprache Python geschrieben ist, ablaufen. Für jede Excel-Datei gibt es eine entsprechende Funktion, welche ausschließlich aus exakt einer Excel-Tabelle Daten importiert und wo geprüft wird, ob die Daten den richtigen Datentyp haben, ob Pflichtfelder ausgefüllt sind oder ob die Daten den Begrenzungen entsprechen. Beispiele für Letzteres sind unter anderem, ob eine Zeichenkette nicht mehr Zeichen enthält, als die Datenbank verarbeiten kann oder ob bei Zahlenwerten ein Maximalwert nicht überschritten werden.  In einigen Fällen werden Daten in einen anderen Datentyp umgewandelt.</w:t>
       </w:r>
     </w:p>
     <w:p>
@@ -37069,10 +37020,7 @@
       </w:r>
       <w:proofErr w:type="spellEnd"/>
       <w:r>
-        <w:t>-Skripten weiterverarbeitet werden.</w:t>
-      </w:r>
-      <w:r>
-        <w:t xml:space="preserve"> Jedes PL/</w:t>
+        <w:t>-Skripten weiterverarbeitet werden. Jedes PL/</w:t>
       </w:r>
       <w:proofErr w:type="spellStart"/>
       <w:r>
@@ -37120,10 +37068,7 @@
       </w:r>
       <w:proofErr w:type="spellEnd"/>
       <w:r>
-        <w:t xml:space="preserve">-Skript </w:t>
-      </w:r>
-      <w:r>
-        <w:t>„</w:t>
+        <w:t>-Skript „</w:t>
       </w:r>
       <w:proofErr w:type="spellStart"/>
       <w:r>
@@ -37131,10 +37076,7 @@
       </w:r>
       <w:proofErr w:type="spellEnd"/>
       <w:r>
-        <w:t>_</w:t>
-      </w:r>
-      <w:r>
-        <w:t xml:space="preserve"> </w:t>
+        <w:t xml:space="preserve">_ </w:t>
       </w:r>
       <w:proofErr w:type="spellStart"/>
       <w:r>
@@ -37142,13 +37084,7 @@
       </w:r>
       <w:proofErr w:type="spellEnd"/>
       <w:r>
-        <w:t>()“</w:t>
-      </w:r>
-      <w:r>
-        <w:t xml:space="preserve">. </w:t>
-      </w:r>
-      <w:r>
-        <w:t xml:space="preserve">In den Skripten wird beispielsweise geprüft, ob diese Daten bereits vorhanden sind und wenn ja, gegebenenfalls nicht erneut eingetragen, weil sie zum Beispiel gegen </w:t>
+        <w:t xml:space="preserve">()“. In den Skripten wird beispielsweise geprüft, ob diese Daten bereits vorhanden sind und wenn ja, gegebenenfalls nicht erneut eingetragen, weil sie zum Beispiel gegen </w:t>
       </w:r>
       <w:proofErr w:type="spellStart"/>
       <w:r>
@@ -37156,10 +37092,7 @@
       </w:r>
       <w:proofErr w:type="spellEnd"/>
       <w:r>
-        <w:t xml:space="preserve"> verstoßen. </w:t>
-      </w:r>
-      <w:r>
-        <w:t>Verstoßen die übergebenen Daten gegen keine Regeln, werden die Daten mit SQL-Befehlen, welche direkt in den PL/</w:t>
+        <w:t xml:space="preserve"> verstoßen. Verstoßen die übergebenen Daten gegen keine Regeln, werden die Daten mit SQL-Befehlen, welche direkt in den PL/</w:t>
       </w:r>
       <w:proofErr w:type="spellStart"/>
       <w:r>
@@ -37170,7 +37103,15 @@
         <w:t>-Skripten enthalten sind, in die Datenbank eingetragen.</w:t>
       </w:r>
     </w:p>
-    <w:p/>
+    <w:p>
+      <w:pPr>
+        <w:spacing w:line="360" w:lineRule="auto"/>
+        <w:rPr>
+          <w:sz w:val="24"/>
+          <w:szCs w:val="24"/>
+        </w:rPr>
+      </w:pPr>
+    </w:p>
     <w:p>
       <w:pPr>
         <w:pStyle w:val="berschrift2"/>
@@ -37180,11 +37121,1209 @@
         </w:numPr>
         <w:spacing w:line="360" w:lineRule="auto"/>
       </w:pPr>
-      <w:bookmarkStart w:id="93" w:name="_Toc155971541"/>
+      <w:bookmarkStart w:id="93" w:name="_Toc155971540"/>
+      <w:r>
+        <w:t>Mandantenfähige Datenbank</w:t>
+      </w:r>
+      <w:bookmarkEnd w:id="93"/>
+    </w:p>
+    <w:p>
+      <w:pPr>
+        <w:spacing w:line="360" w:lineRule="auto"/>
+        <w:jc w:val="both"/>
+      </w:pPr>
+      <w:r>
+        <w:t>Für die Implementation der Mandantenfähigkeit wird für diese Arbeit das Modell gewählt, bei der die Daten aller Mandanten auf einer gemeinsamen Datenbank in einem gemeinsamen Schema gespeichert werden. Im ersten Schritt der Implementation erfordert dies für alle Tabellen der Personalstammdatenbank die Einrichtung eines Attributs, welche den Mandanten eindeutig identifiziert (siehe Abschnitt „3.3 Mandantenfähigkeit“). In dieser Arbeit heißt dieses Attribut stets „</w:t>
+      </w:r>
+      <w:proofErr w:type="spellStart"/>
+      <w:r>
+        <w:t>Mandant_ID</w:t>
+      </w:r>
+      <w:proofErr w:type="spellEnd"/>
+      <w:r>
+        <w:t>“.</w:t>
+      </w:r>
+    </w:p>
+    <w:p>
+      <w:pPr>
+        <w:keepNext/>
+        <w:spacing w:line="360" w:lineRule="auto"/>
+        <w:jc w:val="center"/>
+      </w:pPr>
+      <w:r>
+        <w:rPr>
+          <w:noProof/>
+        </w:rPr>
+        <w:drawing>
+          <wp:inline distT="0" distB="0" distL="0" distR="0" wp14:anchorId="2972A453" wp14:editId="6EF836A9">
+            <wp:extent cx="1140488" cy="819986"/>
+            <wp:effectExtent l="0" t="0" r="2540" b="0"/>
+            <wp:docPr id="1414525623" name="Grafik 1" descr="Ein Bild, das Text, Screenshot, Schrift, Zahl enthält.&#10;&#10;Automatisch generierte Beschreibung"/>
+            <wp:cNvGraphicFramePr>
+              <a:graphicFrameLocks xmlns:a="http://schemas.openxmlformats.org/drawingml/2006/main" noChangeAspect="1"/>
+            </wp:cNvGraphicFramePr>
+            <a:graphic xmlns:a="http://schemas.openxmlformats.org/drawingml/2006/main">
+              <a:graphicData uri="http://schemas.openxmlformats.org/drawingml/2006/picture">
+                <pic:pic xmlns:pic="http://schemas.openxmlformats.org/drawingml/2006/picture">
+                  <pic:nvPicPr>
+                    <pic:cNvPr id="1414525623" name="Grafik 1" descr="Ein Bild, das Text, Screenshot, Schrift, Zahl enthält.&#10;&#10;Automatisch generierte Beschreibung"/>
+                    <pic:cNvPicPr/>
+                  </pic:nvPicPr>
+                  <pic:blipFill>
+                    <a:blip r:embed="rId18"/>
+                    <a:stretch>
+                      <a:fillRect/>
+                    </a:stretch>
+                  </pic:blipFill>
+                  <pic:spPr>
+                    <a:xfrm>
+                      <a:off x="0" y="0"/>
+                      <a:ext cx="1156292" cy="831349"/>
+                    </a:xfrm>
+                    <a:prstGeom prst="rect">
+                      <a:avLst/>
+                    </a:prstGeom>
+                  </pic:spPr>
+                </pic:pic>
+              </a:graphicData>
+            </a:graphic>
+          </wp:inline>
+        </w:drawing>
+      </w:r>
+    </w:p>
+    <w:p>
+      <w:pPr>
+        <w:pStyle w:val="Beschriftung"/>
+        <w:jc w:val="center"/>
+        <w:rPr>
+          <w:sz w:val="24"/>
+          <w:szCs w:val="24"/>
+        </w:rPr>
+      </w:pPr>
+      <w:r>
+        <w:t xml:space="preserve">Abbildung </w:t>
+      </w:r>
+      <w:fldSimple w:instr=" SEQ Abbildung \* ARABIC ">
+        <w:r>
+          <w:rPr>
+            <w:noProof/>
+          </w:rPr>
+          <w:t>8</w:t>
+        </w:r>
+      </w:fldSimple>
+      <w:r>
+        <w:t>: beispielhafte Tabelle mit Attribut "</w:t>
+      </w:r>
+      <w:proofErr w:type="spellStart"/>
+      <w:r>
+        <w:t>Mandant_ID</w:t>
+      </w:r>
+      <w:proofErr w:type="spellEnd"/>
+      <w:r>
+        <w:t>"; eigene Darstellung mit draw.io</w:t>
+      </w:r>
+    </w:p>
+    <w:p>
+      <w:pPr>
+        <w:spacing w:line="360" w:lineRule="auto"/>
+        <w:jc w:val="both"/>
+        <w:rPr>
+          <w:sz w:val="24"/>
+          <w:szCs w:val="24"/>
+        </w:rPr>
+      </w:pPr>
+      <w:r>
+        <w:rPr>
+          <w:sz w:val="24"/>
+          <w:szCs w:val="24"/>
+        </w:rPr>
+        <w:t>Im zweiten Schritt</w:t>
+      </w:r>
+      <w:r>
+        <w:rPr>
+          <w:sz w:val="24"/>
+          <w:szCs w:val="24"/>
+        </w:rPr>
+        <w:t xml:space="preserve"> muss sichergestellt werden, dass sich jeder Nutzer mit der Mandant-ID seines Mandanten ausweisen muss und in der Folge auch nur diese Daten einsehen beziehungsweise manipulieren und im Bedarfsfall entfernen kann. PostgreSQL bietet hierfür die Technologie „</w:t>
+      </w:r>
+      <w:proofErr w:type="spellStart"/>
+      <w:r>
+        <w:rPr>
+          <w:sz w:val="24"/>
+          <w:szCs w:val="24"/>
+        </w:rPr>
+        <w:t>Row</w:t>
+      </w:r>
+      <w:proofErr w:type="spellEnd"/>
+      <w:r>
+        <w:rPr>
+          <w:sz w:val="24"/>
+          <w:szCs w:val="24"/>
+        </w:rPr>
+        <w:t xml:space="preserve"> Level Security“ (RLS) an, welche das gewährleistet.</w:t>
+      </w:r>
+      <w:r>
+        <w:rPr>
+          <w:rStyle w:val="Funotenzeichen"/>
+          <w:sz w:val="24"/>
+          <w:szCs w:val="24"/>
+        </w:rPr>
+        <w:footnoteReference w:id="119"/>
+      </w:r>
+      <w:r>
+        <w:rPr>
+          <w:sz w:val="24"/>
+          <w:szCs w:val="24"/>
+        </w:rPr>
+        <w:t xml:space="preserve"> RLS muss für jede Tabelle einzeln implementiert werden, was in dieser Arbeit folgendermaßen durchgeführt wird:</w:t>
+      </w:r>
+    </w:p>
+    <w:p>
+      <w:pPr>
+        <w:keepNext/>
+        <w:spacing w:line="360" w:lineRule="auto"/>
+        <w:jc w:val="center"/>
+      </w:pPr>
+      <w:r>
+        <w:rPr>
+          <w:noProof/>
+        </w:rPr>
+        <w:lastRenderedPageBreak/>
+        <w:drawing>
+          <wp:inline distT="0" distB="0" distL="0" distR="0" wp14:anchorId="5314571D" wp14:editId="28785AA3">
+            <wp:extent cx="3376247" cy="1503532"/>
+            <wp:effectExtent l="0" t="0" r="0" b="1905"/>
+            <wp:docPr id="228838540" name="Grafik 1" descr="Ein Bild, das Text, Schrift, Screenshot enthält.&#10;&#10;Automatisch generierte Beschreibung"/>
+            <wp:cNvGraphicFramePr>
+              <a:graphicFrameLocks xmlns:a="http://schemas.openxmlformats.org/drawingml/2006/main" noChangeAspect="1"/>
+            </wp:cNvGraphicFramePr>
+            <a:graphic xmlns:a="http://schemas.openxmlformats.org/drawingml/2006/main">
+              <a:graphicData uri="http://schemas.openxmlformats.org/drawingml/2006/picture">
+                <pic:pic xmlns:pic="http://schemas.openxmlformats.org/drawingml/2006/picture">
+                  <pic:nvPicPr>
+                    <pic:cNvPr id="228838540" name="Grafik 1" descr="Ein Bild, das Text, Schrift, Screenshot enthält.&#10;&#10;Automatisch generierte Beschreibung"/>
+                    <pic:cNvPicPr/>
+                  </pic:nvPicPr>
+                  <pic:blipFill>
+                    <a:blip r:embed="rId19"/>
+                    <a:stretch>
+                      <a:fillRect/>
+                    </a:stretch>
+                  </pic:blipFill>
+                  <pic:spPr>
+                    <a:xfrm>
+                      <a:off x="0" y="0"/>
+                      <a:ext cx="3392876" cy="1510937"/>
+                    </a:xfrm>
+                    <a:prstGeom prst="rect">
+                      <a:avLst/>
+                    </a:prstGeom>
+                  </pic:spPr>
+                </pic:pic>
+              </a:graphicData>
+            </a:graphic>
+          </wp:inline>
+        </w:drawing>
+      </w:r>
+    </w:p>
+    <w:p>
+      <w:pPr>
+        <w:pStyle w:val="Beschriftung"/>
+        <w:jc w:val="center"/>
+        <w:rPr>
+          <w:sz w:val="24"/>
+          <w:szCs w:val="24"/>
+        </w:rPr>
+      </w:pPr>
+      <w:r>
+        <w:t xml:space="preserve">Abbildung </w:t>
+      </w:r>
+      <w:fldSimple w:instr=" SEQ Abbildung \* ARABIC ">
+        <w:r>
+          <w:rPr>
+            <w:noProof/>
+          </w:rPr>
+          <w:t>9</w:t>
+        </w:r>
+      </w:fldSimple>
+      <w:r>
+        <w:t xml:space="preserve">: Implementation von </w:t>
+      </w:r>
+      <w:proofErr w:type="spellStart"/>
+      <w:r>
+        <w:t>Row</w:t>
+      </w:r>
+      <w:proofErr w:type="spellEnd"/>
+      <w:r>
+        <w:t xml:space="preserve"> Level Security für beispielhafte Tabelle; eigener Code</w:t>
+      </w:r>
+    </w:p>
+    <w:p>
+      <w:pPr>
+        <w:spacing w:line="360" w:lineRule="auto"/>
+        <w:jc w:val="both"/>
+        <w:rPr>
+          <w:sz w:val="24"/>
+          <w:szCs w:val="24"/>
+        </w:rPr>
+      </w:pPr>
+      <w:r>
+        <w:rPr>
+          <w:sz w:val="24"/>
+          <w:szCs w:val="24"/>
+        </w:rPr>
+        <w:t xml:space="preserve">Zeile 1 bis </w:t>
+      </w:r>
+      <w:r>
+        <w:rPr>
+          <w:sz w:val="24"/>
+          <w:szCs w:val="24"/>
+        </w:rPr>
+        <w:t>13</w:t>
+      </w:r>
+      <w:r>
+        <w:rPr>
+          <w:sz w:val="24"/>
+          <w:szCs w:val="24"/>
+        </w:rPr>
+        <w:t xml:space="preserve"> implementiert die Tabelle. In Zeile 10 wird mithilfe des Befehls „</w:t>
+      </w:r>
+      <w:r>
+        <w:rPr>
+          <w:sz w:val="24"/>
+          <w:szCs w:val="24"/>
+        </w:rPr>
+        <w:t xml:space="preserve">alter </w:t>
+      </w:r>
+      <w:proofErr w:type="spellStart"/>
+      <w:r>
+        <w:rPr>
+          <w:sz w:val="24"/>
+          <w:szCs w:val="24"/>
+        </w:rPr>
+        <w:t>table</w:t>
+      </w:r>
+      <w:proofErr w:type="spellEnd"/>
+      <w:r>
+        <w:rPr>
+          <w:sz w:val="24"/>
+          <w:szCs w:val="24"/>
+        </w:rPr>
+        <w:t xml:space="preserve"> </w:t>
+      </w:r>
+      <w:proofErr w:type="spellStart"/>
+      <w:r>
+        <w:rPr>
+          <w:sz w:val="24"/>
+          <w:szCs w:val="24"/>
+        </w:rPr>
+        <w:t>Austrittsgruende</w:t>
+      </w:r>
+      <w:proofErr w:type="spellEnd"/>
+      <w:r>
+        <w:rPr>
+          <w:sz w:val="24"/>
+          <w:szCs w:val="24"/>
+        </w:rPr>
+        <w:t xml:space="preserve"> </w:t>
+      </w:r>
+      <w:proofErr w:type="spellStart"/>
+      <w:r>
+        <w:rPr>
+          <w:sz w:val="24"/>
+          <w:szCs w:val="24"/>
+        </w:rPr>
+        <w:t>enable</w:t>
+      </w:r>
+      <w:proofErr w:type="spellEnd"/>
+      <w:r>
+        <w:rPr>
+          <w:sz w:val="24"/>
+          <w:szCs w:val="24"/>
+        </w:rPr>
+        <w:t xml:space="preserve"> </w:t>
+      </w:r>
+      <w:proofErr w:type="spellStart"/>
+      <w:r>
+        <w:rPr>
+          <w:sz w:val="24"/>
+          <w:szCs w:val="24"/>
+        </w:rPr>
+        <w:t>row</w:t>
+      </w:r>
+      <w:proofErr w:type="spellEnd"/>
+      <w:r>
+        <w:rPr>
+          <w:sz w:val="24"/>
+          <w:szCs w:val="24"/>
+        </w:rPr>
+        <w:t xml:space="preserve"> </w:t>
+      </w:r>
+      <w:proofErr w:type="spellStart"/>
+      <w:r>
+        <w:rPr>
+          <w:sz w:val="24"/>
+          <w:szCs w:val="24"/>
+        </w:rPr>
+        <w:t>level</w:t>
+      </w:r>
+      <w:proofErr w:type="spellEnd"/>
+      <w:r>
+        <w:rPr>
+          <w:sz w:val="24"/>
+          <w:szCs w:val="24"/>
+        </w:rPr>
+        <w:t xml:space="preserve"> </w:t>
+      </w:r>
+      <w:proofErr w:type="spellStart"/>
+      <w:r>
+        <w:rPr>
+          <w:sz w:val="24"/>
+          <w:szCs w:val="24"/>
+        </w:rPr>
+        <w:t>security</w:t>
+      </w:r>
+      <w:proofErr w:type="spellEnd"/>
+      <w:r>
+        <w:rPr>
+          <w:sz w:val="24"/>
+          <w:szCs w:val="24"/>
+        </w:rPr>
+        <w:t>;</w:t>
+      </w:r>
+      <w:r>
+        <w:rPr>
+          <w:sz w:val="24"/>
+          <w:szCs w:val="24"/>
+        </w:rPr>
+        <w:t xml:space="preserve">“ die Nutzung von RLS ermöglicht. </w:t>
+      </w:r>
+      <w:r>
+        <w:rPr>
+          <w:sz w:val="24"/>
+          <w:szCs w:val="24"/>
+        </w:rPr>
+        <w:t>In den Zeilen 1</w:t>
+      </w:r>
+      <w:r>
+        <w:rPr>
+          <w:sz w:val="24"/>
+          <w:szCs w:val="24"/>
+        </w:rPr>
+        <w:t>4</w:t>
+      </w:r>
+      <w:r>
+        <w:rPr>
+          <w:sz w:val="24"/>
+          <w:szCs w:val="24"/>
+        </w:rPr>
+        <w:t xml:space="preserve"> bis 1</w:t>
+      </w:r>
+      <w:r>
+        <w:rPr>
+          <w:sz w:val="24"/>
+          <w:szCs w:val="24"/>
+        </w:rPr>
+        <w:t>7</w:t>
+      </w:r>
+      <w:r>
+        <w:rPr>
+          <w:sz w:val="24"/>
+          <w:szCs w:val="24"/>
+        </w:rPr>
+        <w:t xml:space="preserve"> wird für die jeweilige Tabelle eine Regel erstellt, welche besagt, dass nur auf diejenigen Datensätze zugegriffen werden kann, die im Attribut „</w:t>
+      </w:r>
+      <w:proofErr w:type="spellStart"/>
+      <w:r>
+        <w:rPr>
+          <w:sz w:val="24"/>
+          <w:szCs w:val="24"/>
+        </w:rPr>
+        <w:t>Mandant_ID</w:t>
+      </w:r>
+      <w:proofErr w:type="spellEnd"/>
+      <w:r>
+        <w:rPr>
+          <w:sz w:val="24"/>
+          <w:szCs w:val="24"/>
+        </w:rPr>
+        <w:t>“ denselben Wert haben, wie sie auch der Nutzer des jeweiligen Mandanten hat.</w:t>
+      </w:r>
+    </w:p>
+    <w:p>
+      <w:pPr>
+        <w:spacing w:line="360" w:lineRule="auto"/>
+        <w:jc w:val="both"/>
+        <w:rPr>
+          <w:sz w:val="24"/>
+          <w:szCs w:val="24"/>
+        </w:rPr>
+      </w:pPr>
+      <w:r>
+        <w:rPr>
+          <w:sz w:val="24"/>
+          <w:szCs w:val="24"/>
+        </w:rPr>
+        <w:t xml:space="preserve">Damit diese Zugriffsbeschränkung funktioniert, muss im dritten Schritt für das Datenbanksystem eine eigene Rolle implementiert werden, welche RLS nicht umgehen kann. Wenn in </w:t>
+      </w:r>
+      <w:proofErr w:type="spellStart"/>
+      <w:r>
+        <w:rPr>
+          <w:sz w:val="24"/>
+          <w:szCs w:val="24"/>
+        </w:rPr>
+        <w:t>postgreSQL</w:t>
+      </w:r>
+      <w:proofErr w:type="spellEnd"/>
+      <w:r>
+        <w:rPr>
+          <w:sz w:val="24"/>
+          <w:szCs w:val="24"/>
+        </w:rPr>
+        <w:t xml:space="preserve"> eine neue Datenbank erstellt wird, wird stets auch eine Administrator-Rolle erzeugt, welche</w:t>
+      </w:r>
+      <w:r>
+        <w:rPr>
+          <w:sz w:val="24"/>
+          <w:szCs w:val="24"/>
+        </w:rPr>
+        <w:t>r</w:t>
+      </w:r>
+      <w:r>
+        <w:rPr>
+          <w:sz w:val="24"/>
+          <w:szCs w:val="24"/>
+        </w:rPr>
+        <w:t xml:space="preserve"> </w:t>
+      </w:r>
+      <w:r>
+        <w:rPr>
+          <w:sz w:val="24"/>
+          <w:szCs w:val="24"/>
+        </w:rPr>
+        <w:t>in dieser Arbeit „</w:t>
+      </w:r>
+      <w:proofErr w:type="spellStart"/>
+      <w:r>
+        <w:rPr>
+          <w:sz w:val="24"/>
+          <w:szCs w:val="24"/>
+        </w:rPr>
+        <w:t>postgres</w:t>
+      </w:r>
+      <w:proofErr w:type="spellEnd"/>
+      <w:r>
+        <w:rPr>
+          <w:sz w:val="24"/>
+          <w:szCs w:val="24"/>
+        </w:rPr>
+        <w:t>“ lautet</w:t>
+      </w:r>
+      <w:r>
+        <w:rPr>
+          <w:sz w:val="24"/>
+          <w:szCs w:val="24"/>
+        </w:rPr>
+        <w:t xml:space="preserve">. Diese Administrator-Rolle umgeht aber RLS, damit sichergestellt ist, dass es eine Rolle im Datenbanksystem gibt, die im Bedarfsfall alle Daten einsehen kann. </w:t>
+      </w:r>
+      <w:r>
+        <w:rPr>
+          <w:sz w:val="24"/>
+          <w:szCs w:val="24"/>
+        </w:rPr>
+        <w:t>Damit RLS funktioniert, wird eine weitere Rolle implementiert, welche in dieser Arbeit „</w:t>
+      </w:r>
+      <w:proofErr w:type="spellStart"/>
+      <w:r>
+        <w:rPr>
+          <w:sz w:val="24"/>
+          <w:szCs w:val="24"/>
+        </w:rPr>
+        <w:t>tenant_user</w:t>
+      </w:r>
+      <w:proofErr w:type="spellEnd"/>
+      <w:r>
+        <w:rPr>
+          <w:sz w:val="24"/>
+          <w:szCs w:val="24"/>
+        </w:rPr>
+        <w:t>“ heißt:</w:t>
+      </w:r>
+    </w:p>
+    <w:p>
+      <w:pPr>
+        <w:keepNext/>
+        <w:spacing w:line="360" w:lineRule="auto"/>
+        <w:jc w:val="center"/>
+      </w:pPr>
+      <w:r>
+        <w:rPr>
+          <w:noProof/>
+        </w:rPr>
+        <w:drawing>
+          <wp:inline distT="0" distB="0" distL="0" distR="0" wp14:anchorId="22E69604" wp14:editId="3641B34B">
+            <wp:extent cx="3798277" cy="337038"/>
+            <wp:effectExtent l="0" t="0" r="0" b="6350"/>
+            <wp:docPr id="1768241803" name="Grafik 1"/>
+            <wp:cNvGraphicFramePr>
+              <a:graphicFrameLocks xmlns:a="http://schemas.openxmlformats.org/drawingml/2006/main" noChangeAspect="1"/>
+            </wp:cNvGraphicFramePr>
+            <a:graphic xmlns:a="http://schemas.openxmlformats.org/drawingml/2006/main">
+              <a:graphicData uri="http://schemas.openxmlformats.org/drawingml/2006/picture">
+                <pic:pic xmlns:pic="http://schemas.openxmlformats.org/drawingml/2006/picture">
+                  <pic:nvPicPr>
+                    <pic:cNvPr id="1768241803" name=""/>
+                    <pic:cNvPicPr/>
+                  </pic:nvPicPr>
+                  <pic:blipFill>
+                    <a:blip r:embed="rId20"/>
+                    <a:stretch>
+                      <a:fillRect/>
+                    </a:stretch>
+                  </pic:blipFill>
+                  <pic:spPr>
+                    <a:xfrm>
+                      <a:off x="0" y="0"/>
+                      <a:ext cx="3857381" cy="342283"/>
+                    </a:xfrm>
+                    <a:prstGeom prst="rect">
+                      <a:avLst/>
+                    </a:prstGeom>
+                  </pic:spPr>
+                </pic:pic>
+              </a:graphicData>
+            </a:graphic>
+          </wp:inline>
+        </w:drawing>
+      </w:r>
+    </w:p>
+    <w:p>
+      <w:pPr>
+        <w:pStyle w:val="Beschriftung"/>
+        <w:jc w:val="center"/>
+      </w:pPr>
+      <w:r>
+        <w:t xml:space="preserve">Abbildung </w:t>
+      </w:r>
+      <w:fldSimple w:instr=" SEQ Abbildung \* ARABIC ">
+        <w:r>
+          <w:rPr>
+            <w:noProof/>
+          </w:rPr>
+          <w:t>10</w:t>
+        </w:r>
+      </w:fldSimple>
+      <w:r>
+        <w:t>: Implementation der Rolle "</w:t>
+      </w:r>
+      <w:proofErr w:type="spellStart"/>
+      <w:r>
+        <w:t>tenant_user</w:t>
+      </w:r>
+      <w:proofErr w:type="spellEnd"/>
+      <w:r>
+        <w:t>"; eigener Code</w:t>
+      </w:r>
+    </w:p>
+    <w:p>
+      <w:pPr>
+        <w:spacing w:line="360" w:lineRule="auto"/>
+        <w:jc w:val="both"/>
+      </w:pPr>
+      <w:r>
+        <w:t>In der ersten Zeile wird die Rolle „</w:t>
+      </w:r>
+      <w:proofErr w:type="spellStart"/>
+      <w:r>
+        <w:t>tenant_user</w:t>
+      </w:r>
+      <w:proofErr w:type="spellEnd"/>
+      <w:r>
+        <w:t>“ erstellt. In Zeile 2 wird der Rolle „</w:t>
+      </w:r>
+      <w:proofErr w:type="spellStart"/>
+      <w:r>
+        <w:t>tenant_user</w:t>
+      </w:r>
+      <w:proofErr w:type="spellEnd"/>
+      <w:r>
+        <w:t xml:space="preserve">“ der Zugriff auf das </w:t>
+      </w:r>
+      <w:proofErr w:type="spellStart"/>
+      <w:r>
+        <w:t>schema</w:t>
+      </w:r>
+      <w:proofErr w:type="spellEnd"/>
+      <w:r>
+        <w:t xml:space="preserve"> „</w:t>
+      </w:r>
+      <w:proofErr w:type="spellStart"/>
+      <w:r>
+        <w:t>public</w:t>
+      </w:r>
+      <w:proofErr w:type="spellEnd"/>
+      <w:r>
+        <w:t>“ eingeräumt, in der die Personalstammdatenbank implementiert ist. In der dritten Zeile erhält „</w:t>
+      </w:r>
+      <w:proofErr w:type="spellStart"/>
+      <w:r>
+        <w:t>tenant_user</w:t>
+      </w:r>
+      <w:proofErr w:type="spellEnd"/>
+      <w:r>
+        <w:t>“ das Recht</w:t>
+      </w:r>
+      <w:r>
+        <w:t>,</w:t>
+      </w:r>
+      <w:r>
+        <w:t xml:space="preserve"> bestimmte SQL-Befehle auszuführen. Im Rahmen dieser Arbeit darf die Rolle „</w:t>
+      </w:r>
+      <w:proofErr w:type="spellStart"/>
+      <w:r>
+        <w:t>tenant_user</w:t>
+      </w:r>
+      <w:proofErr w:type="spellEnd"/>
+      <w:r>
+        <w:t>“ die SELECT</w:t>
+      </w:r>
+      <w:r>
+        <w:t>-</w:t>
+      </w:r>
+      <w:r>
+        <w:t>, INSERT</w:t>
+      </w:r>
+      <w:r>
+        <w:t>-</w:t>
+      </w:r>
+      <w:r>
+        <w:t>, UPDATE</w:t>
+      </w:r>
+      <w:r>
+        <w:t>-</w:t>
+      </w:r>
+      <w:r>
+        <w:t xml:space="preserve"> und DELETE</w:t>
+      </w:r>
+      <w:r>
+        <w:t>-Befehle</w:t>
+      </w:r>
+      <w:r>
+        <w:t xml:space="preserve"> ausführen. In Zeile 4 wird sichergestellt, dass Sequenzen eingesetzt werden können. Im Rahmen dieser Arbeit wird die Sequenz „</w:t>
+      </w:r>
+      <w:proofErr w:type="spellStart"/>
+      <w:r>
+        <w:t>serial</w:t>
+      </w:r>
+      <w:proofErr w:type="spellEnd"/>
+      <w:r>
+        <w:t>“ für den Befehl „</w:t>
+      </w:r>
+      <w:proofErr w:type="spellStart"/>
+      <w:r>
+        <w:t>serial</w:t>
+      </w:r>
+      <w:proofErr w:type="spellEnd"/>
+      <w:r>
+        <w:t xml:space="preserve"> </w:t>
+      </w:r>
+      <w:proofErr w:type="spellStart"/>
+      <w:r>
+        <w:t>primary</w:t>
+      </w:r>
+      <w:proofErr w:type="spellEnd"/>
+      <w:r>
+        <w:t xml:space="preserve"> </w:t>
+      </w:r>
+      <w:proofErr w:type="spellStart"/>
+      <w:r>
+        <w:t>key</w:t>
+      </w:r>
+      <w:proofErr w:type="spellEnd"/>
+      <w:r>
+        <w:t>“ bei der Implementation des Primärschlüssels in den Tabellen verwendet. Damit ist es möglich, dass bei jedem neu angelegten Datensatz unabhängig von Mandantenzugehörigkeit der Primärschlüssel um den Wert 1 höher ist als der vorherige Datensatz. Würde „</w:t>
+      </w:r>
+      <w:proofErr w:type="spellStart"/>
+      <w:r>
+        <w:t>tenant_user</w:t>
+      </w:r>
+      <w:proofErr w:type="spellEnd"/>
+      <w:r>
+        <w:t>“ diese Sequenzen-Berechtigung nicht zugeordnet werden, käme es zu Fehlermeldungen.</w:t>
+      </w:r>
+      <w:r>
+        <w:t xml:space="preserve"> </w:t>
+      </w:r>
+    </w:p>
+    <w:p>
+      <w:pPr>
+        <w:spacing w:line="360" w:lineRule="auto"/>
+        <w:jc w:val="both"/>
+      </w:pPr>
+      <w:r>
+        <w:lastRenderedPageBreak/>
+        <w:t>Die Rolle „</w:t>
+      </w:r>
+      <w:proofErr w:type="spellStart"/>
+      <w:r>
+        <w:t>tenant_user</w:t>
+      </w:r>
+      <w:proofErr w:type="spellEnd"/>
+      <w:r>
+        <w:t>“ umgeht RLS nicht. Deswegen muss im vierten Schritt mithilfe des Python- und PL/</w:t>
+      </w:r>
+      <w:proofErr w:type="spellStart"/>
+      <w:r>
+        <w:t>pgSQL</w:t>
+      </w:r>
+      <w:proofErr w:type="spellEnd"/>
+      <w:r>
+        <w:t>-Codes sichergestellt werden, dass, sobald auf Daten der Personalstammdatenbank zu gegriffen wird, nicht über die Rolle „</w:t>
+      </w:r>
+      <w:proofErr w:type="spellStart"/>
+      <w:r>
+        <w:t>postgres</w:t>
+      </w:r>
+      <w:proofErr w:type="spellEnd"/>
+      <w:proofErr w:type="gramStart"/>
+      <w:r>
+        <w:t>“</w:t>
+      </w:r>
+      <w:proofErr w:type="gramEnd"/>
+      <w:r>
+        <w:t xml:space="preserve"> sondern über die Rolle „</w:t>
+      </w:r>
+      <w:proofErr w:type="spellStart"/>
+      <w:r>
+        <w:t>tenant_user</w:t>
+      </w:r>
+      <w:proofErr w:type="spellEnd"/>
+      <w:r>
+        <w:t>“ der Datenzugriff erfolgt. Hierfür wird folgende Lösung in den PL/</w:t>
+      </w:r>
+      <w:proofErr w:type="spellStart"/>
+      <w:r>
+        <w:t>pgSQL</w:t>
+      </w:r>
+      <w:proofErr w:type="spellEnd"/>
+      <w:r>
+        <w:t>-Funktionen implementiert:</w:t>
+      </w:r>
+    </w:p>
+    <w:p>
+      <w:pPr>
+        <w:keepNext/>
+        <w:spacing w:line="360" w:lineRule="auto"/>
+        <w:jc w:val="center"/>
+      </w:pPr>
+      <w:r>
+        <w:rPr>
+          <w:noProof/>
+        </w:rPr>
+        <w:drawing>
+          <wp:inline distT="0" distB="0" distL="0" distR="0" wp14:anchorId="7E69719D" wp14:editId="03FFABF1">
+            <wp:extent cx="4677508" cy="2418672"/>
+            <wp:effectExtent l="0" t="0" r="0" b="1270"/>
+            <wp:docPr id="821567705" name="Grafik 1" descr="Ein Bild, das Text, Screenshot, Schrift enthält.&#10;&#10;Automatisch generierte Beschreibung"/>
+            <wp:cNvGraphicFramePr>
+              <a:graphicFrameLocks xmlns:a="http://schemas.openxmlformats.org/drawingml/2006/main" noChangeAspect="1"/>
+            </wp:cNvGraphicFramePr>
+            <a:graphic xmlns:a="http://schemas.openxmlformats.org/drawingml/2006/main">
+              <a:graphicData uri="http://schemas.openxmlformats.org/drawingml/2006/picture">
+                <pic:pic xmlns:pic="http://schemas.openxmlformats.org/drawingml/2006/picture">
+                  <pic:nvPicPr>
+                    <pic:cNvPr id="821567705" name="Grafik 1" descr="Ein Bild, das Text, Screenshot, Schrift enthält.&#10;&#10;Automatisch generierte Beschreibung"/>
+                    <pic:cNvPicPr/>
+                  </pic:nvPicPr>
+                  <pic:blipFill>
+                    <a:blip r:embed="rId21"/>
+                    <a:stretch>
+                      <a:fillRect/>
+                    </a:stretch>
+                  </pic:blipFill>
+                  <pic:spPr>
+                    <a:xfrm>
+                      <a:off x="0" y="0"/>
+                      <a:ext cx="4694972" cy="2427702"/>
+                    </a:xfrm>
+                    <a:prstGeom prst="rect">
+                      <a:avLst/>
+                    </a:prstGeom>
+                  </pic:spPr>
+                </pic:pic>
+              </a:graphicData>
+            </a:graphic>
+          </wp:inline>
+        </w:drawing>
+      </w:r>
+    </w:p>
+    <w:p>
+      <w:pPr>
+        <w:pStyle w:val="Beschriftung"/>
+        <w:jc w:val="center"/>
+      </w:pPr>
+      <w:r>
+        <w:t xml:space="preserve">Abbildung </w:t>
+      </w:r>
+      <w:fldSimple w:instr=" SEQ Abbildung \* ARABIC ">
+        <w:r>
+          <w:rPr>
+            <w:noProof/>
+          </w:rPr>
+          <w:t>11</w:t>
+        </w:r>
+      </w:fldSimple>
+      <w:r>
+        <w:t>: Sicherstellung des Datenbankzugriffs über "</w:t>
+      </w:r>
+      <w:proofErr w:type="spellStart"/>
+      <w:r>
+        <w:t>tenant_user</w:t>
+      </w:r>
+      <w:proofErr w:type="spellEnd"/>
+      <w:r>
+        <w:t>"</w:t>
+      </w:r>
+      <w:r>
+        <w:t xml:space="preserve"> bei einer beispielhaften PL/</w:t>
+      </w:r>
+      <w:proofErr w:type="spellStart"/>
+      <w:r>
+        <w:t>pgSQL</w:t>
+      </w:r>
+      <w:proofErr w:type="spellEnd"/>
+      <w:r>
+        <w:t>-Funktion</w:t>
+      </w:r>
+      <w:r>
+        <w:t>; eigener Code</w:t>
+      </w:r>
+    </w:p>
+    <w:p>
+      <w:pPr>
+        <w:spacing w:line="360" w:lineRule="auto"/>
+        <w:jc w:val="both"/>
+      </w:pPr>
+      <w:r>
+        <w:t>Zu Beginn einer PL/</w:t>
+      </w:r>
+      <w:proofErr w:type="spellStart"/>
+      <w:r>
+        <w:t>pgSQL</w:t>
+      </w:r>
+      <w:proofErr w:type="spellEnd"/>
+      <w:r>
+        <w:t>-Funktion wird die Rolle vo</w:t>
+      </w:r>
+      <w:r>
+        <w:t>n</w:t>
+      </w:r>
+      <w:r>
+        <w:t xml:space="preserve"> </w:t>
+      </w:r>
+      <w:r>
+        <w:t>der A</w:t>
+      </w:r>
+      <w:r>
+        <w:t>dmin</w:t>
+      </w:r>
+      <w:r>
+        <w:t>-Rolle</w:t>
+      </w:r>
+      <w:r>
+        <w:t xml:space="preserve"> „</w:t>
+      </w:r>
+      <w:proofErr w:type="spellStart"/>
+      <w:r>
+        <w:t>postgres</w:t>
+      </w:r>
+      <w:proofErr w:type="spellEnd"/>
+      <w:r>
+        <w:t xml:space="preserve">“ für die Dauer der Session </w:t>
+      </w:r>
+      <w:r>
+        <w:t>auf „</w:t>
+      </w:r>
+      <w:proofErr w:type="spellStart"/>
+      <w:r>
+        <w:t>tenant_user</w:t>
+      </w:r>
+      <w:proofErr w:type="spellEnd"/>
+      <w:r>
+        <w:t>“ umgestellt. Eine Session startet mit der Datenbankverbindung und endet mit dem Abbruch derselben, wenn die PL/</w:t>
+      </w:r>
+      <w:proofErr w:type="spellStart"/>
+      <w:r>
+        <w:t>pgSQL</w:t>
+      </w:r>
+      <w:proofErr w:type="spellEnd"/>
+      <w:r>
+        <w:t>-Funktion vollständig ausgeführt wird oder durch einen Fehler der Abbruch der Funktionsausführung erfolgt. Nach Beendigung der Session wird die ausführende Rolle automatisch wieder auf die Admin-Rolle „</w:t>
+      </w:r>
+      <w:proofErr w:type="spellStart"/>
+      <w:r>
+        <w:t>postgres</w:t>
+      </w:r>
+      <w:proofErr w:type="spellEnd"/>
+      <w:r>
+        <w:t>“ zurückgestellt. Unmittelbar nachdem die auszuführende Rolle auf „</w:t>
+      </w:r>
+      <w:proofErr w:type="spellStart"/>
+      <w:r>
+        <w:t>tenant_user</w:t>
+      </w:r>
+      <w:proofErr w:type="spellEnd"/>
+      <w:r>
+        <w:t>“ umgestellt wurde (siehe Abbildung 10, Zeile 11 des Codes), wird in Zeile 12 die gültige Mandant</w:t>
+      </w:r>
+      <w:r>
+        <w:t>-</w:t>
+      </w:r>
+      <w:r>
+        <w:t xml:space="preserve">ID übergeben, dessen Daten eingesehen beziehungsweise manipuliert werden </w:t>
+      </w:r>
+      <w:r>
+        <w:t>dürfen</w:t>
+      </w:r>
+      <w:r>
+        <w:t>. Der Befehl in Zeile 12 der Abbildung 10 korrespondiert hierbei mit der RLS-Policy (siehe Abbildung 8, Zeile 1</w:t>
+      </w:r>
+      <w:r>
+        <w:t>4</w:t>
+      </w:r>
+      <w:r>
+        <w:t xml:space="preserve"> bis 1</w:t>
+      </w:r>
+      <w:r>
+        <w:t>7</w:t>
+      </w:r>
+      <w:r>
+        <w:t>)</w:t>
+      </w:r>
+      <w:r>
+        <w:t>. Da die PL/</w:t>
+      </w:r>
+      <w:proofErr w:type="spellStart"/>
+      <w:r>
+        <w:t>pgSQL</w:t>
+      </w:r>
+      <w:proofErr w:type="spellEnd"/>
+      <w:r>
+        <w:t xml:space="preserve">-Befehle stets Python-Code vorgelagert ist, muss der Python-Code so beschaffen sein, dass einerseits stets </w:t>
+      </w:r>
+      <w:proofErr w:type="gramStart"/>
+      <w:r>
+        <w:t xml:space="preserve">die </w:t>
+      </w:r>
+      <w:proofErr w:type="spellStart"/>
+      <w:r>
+        <w:t>Mandant</w:t>
+      </w:r>
+      <w:proofErr w:type="gramEnd"/>
+      <w:r>
+        <w:t>_ID</w:t>
+      </w:r>
+      <w:proofErr w:type="spellEnd"/>
+      <w:r>
+        <w:t xml:space="preserve"> übergeben wird und andererseits die </w:t>
+      </w:r>
+      <w:proofErr w:type="spellStart"/>
+      <w:r>
+        <w:t>Mandant_ID</w:t>
+      </w:r>
+      <w:proofErr w:type="spellEnd"/>
+      <w:r>
+        <w:t xml:space="preserve"> durch den Nutzer und/oder dem Administrator nicht manuell geändert werden kann. Dies erfolgt durch folgende Weise:</w:t>
+      </w:r>
+    </w:p>
+    <w:p>
+      <w:pPr>
+        <w:spacing w:after="0" w:line="360" w:lineRule="auto"/>
+        <w:jc w:val="both"/>
+      </w:pPr>
+    </w:p>
+    <w:p>
+      <w:pPr>
+        <w:keepNext/>
+        <w:spacing w:line="360" w:lineRule="auto"/>
+        <w:jc w:val="center"/>
+      </w:pPr>
+      <w:r>
+        <w:rPr>
+          <w:noProof/>
+        </w:rPr>
+        <w:lastRenderedPageBreak/>
+        <w:drawing>
+          <wp:inline distT="0" distB="0" distL="0" distR="0" wp14:anchorId="48B04DE5" wp14:editId="228C02FB">
+            <wp:extent cx="5760720" cy="6428740"/>
+            <wp:effectExtent l="0" t="0" r="0" b="0"/>
+            <wp:docPr id="1693423147" name="Grafik 1" descr="Ein Bild, das Text, Screenshot enthält.&#10;&#10;Automatisch generierte Beschreibung"/>
+            <wp:cNvGraphicFramePr>
+              <a:graphicFrameLocks xmlns:a="http://schemas.openxmlformats.org/drawingml/2006/main" noChangeAspect="1"/>
+            </wp:cNvGraphicFramePr>
+            <a:graphic xmlns:a="http://schemas.openxmlformats.org/drawingml/2006/main">
+              <a:graphicData uri="http://schemas.openxmlformats.org/drawingml/2006/picture">
+                <pic:pic xmlns:pic="http://schemas.openxmlformats.org/drawingml/2006/picture">
+                  <pic:nvPicPr>
+                    <pic:cNvPr id="1693423147" name="Grafik 1" descr="Ein Bild, das Text, Screenshot enthält.&#10;&#10;Automatisch generierte Beschreibung"/>
+                    <pic:cNvPicPr/>
+                  </pic:nvPicPr>
+                  <pic:blipFill>
+                    <a:blip r:embed="rId22"/>
+                    <a:stretch>
+                      <a:fillRect/>
+                    </a:stretch>
+                  </pic:blipFill>
+                  <pic:spPr>
+                    <a:xfrm>
+                      <a:off x="0" y="0"/>
+                      <a:ext cx="5760720" cy="6428740"/>
+                    </a:xfrm>
+                    <a:prstGeom prst="rect">
+                      <a:avLst/>
+                    </a:prstGeom>
+                  </pic:spPr>
+                </pic:pic>
+              </a:graphicData>
+            </a:graphic>
+          </wp:inline>
+        </w:drawing>
+      </w:r>
+    </w:p>
+    <w:p>
+      <w:pPr>
+        <w:pStyle w:val="Beschriftung"/>
+        <w:jc w:val="center"/>
+      </w:pPr>
+      <w:r>
+        <w:t xml:space="preserve">Abbildung </w:t>
+      </w:r>
+      <w:fldSimple w:instr=" SEQ Abbildung \* ARABIC ">
+        <w:r>
+          <w:rPr>
+            <w:noProof/>
+          </w:rPr>
+          <w:t>12</w:t>
+        </w:r>
+      </w:fldSimple>
+      <w:r>
+        <w:t>: beispielhafter Python-Code, mit der die Übergabe der Mandant-ID sichergestellt wird; eigener Code</w:t>
+      </w:r>
+    </w:p>
+    <w:p>
+      <w:pPr>
+        <w:spacing w:line="360" w:lineRule="auto"/>
+        <w:jc w:val="both"/>
+      </w:pPr>
+      <w:r>
+        <w:t>In Zeile 712 des Python-Codes in Abbildung 12 werden Daten aus der Excel-Datei importiert. In den Zeilen 715 und 716 werden die zuvor in der Excel-Datei eingegebene Daten auf Richtigkeit geprüft und in Zeile 718 gemeinsam mit der Mandant-ID, welche in jedem Nutzerobjekt als Variable gespeichert ist, in eine Liste abgelegt werden. In Zeile 719 wird die Liste dann an die Funktion „_</w:t>
+      </w:r>
+      <w:proofErr w:type="spellStart"/>
+      <w:r>
+        <w:t>export_zu_</w:t>
+      </w:r>
+      <w:proofErr w:type="gramStart"/>
+      <w:r>
+        <w:t>db</w:t>
+      </w:r>
+      <w:proofErr w:type="spellEnd"/>
+      <w:r>
+        <w:t>(</w:t>
+      </w:r>
+      <w:proofErr w:type="gramEnd"/>
+      <w:r>
+        <w:t>)“ übergeben, die dann die Daten an die korrespondierende PL/</w:t>
+      </w:r>
+      <w:proofErr w:type="spellStart"/>
+      <w:r>
+        <w:t>pgSQL</w:t>
+      </w:r>
+      <w:proofErr w:type="spellEnd"/>
+      <w:r>
+        <w:t>-Funktion übergibt (in dem Fall „</w:t>
+      </w:r>
+      <w:proofErr w:type="spellStart"/>
+      <w:r>
+        <w:t>insert_austrittsgrund</w:t>
+      </w:r>
+      <w:proofErr w:type="spellEnd"/>
+      <w:r>
+        <w:t>()“).</w:t>
+      </w:r>
+      <w:r>
+        <w:t xml:space="preserve"> So ist sichergestellt, dass stets die Mandant-ID übergeben wird</w:t>
+      </w:r>
+      <w:r>
+        <w:t xml:space="preserve"> </w:t>
+      </w:r>
+      <w:r>
+        <w:t>und dann im PL/</w:t>
+      </w:r>
+      <w:proofErr w:type="spellStart"/>
+      <w:r>
+        <w:t>pgSQL</w:t>
+      </w:r>
+      <w:proofErr w:type="spellEnd"/>
+      <w:r>
+        <w:t>-Code nur die entsprechenden Daten einsehbar sind (siehe Abbildung 11).</w:t>
+      </w:r>
+    </w:p>
+    <w:p>
+      <w:pPr>
+        <w:pStyle w:val="berschrift2"/>
+        <w:numPr>
+          <w:ilvl w:val="1"/>
+          <w:numId w:val="15"/>
+        </w:numPr>
+        <w:spacing w:line="360" w:lineRule="auto"/>
+      </w:pPr>
+      <w:r>
+        <w:lastRenderedPageBreak/>
+        <w:t>Registrierung eines neuen Mandanten und Auth</w:t>
+      </w:r>
+      <w:r>
+        <w:t>entifizierung</w:t>
+      </w:r>
+      <w:r>
+        <w:t xml:space="preserve"> von Nutzern und Administrator</w:t>
+      </w:r>
+      <w:r>
+        <w:t>en</w:t>
+      </w:r>
+    </w:p>
+    <w:p>
+      <w:pPr>
+        <w:spacing w:line="360" w:lineRule="auto"/>
+        <w:rPr>
+          <w:sz w:val="24"/>
+          <w:szCs w:val="24"/>
+        </w:rPr>
+      </w:pPr>
+    </w:p>
+    <w:p>
+      <w:pPr>
+        <w:spacing w:line="360" w:lineRule="auto"/>
+        <w:rPr>
+          <w:sz w:val="24"/>
+          <w:szCs w:val="24"/>
+        </w:rPr>
+      </w:pPr>
+    </w:p>
+    <w:p/>
+    <w:p>
+      <w:pPr>
+        <w:pStyle w:val="berschrift2"/>
+        <w:numPr>
+          <w:ilvl w:val="1"/>
+          <w:numId w:val="15"/>
+        </w:numPr>
+        <w:spacing w:line="360" w:lineRule="auto"/>
+      </w:pPr>
+      <w:bookmarkStart w:id="94" w:name="_Toc155971541"/>
       <w:r>
         <w:t>Datenmodellierung</w:t>
       </w:r>
-      <w:bookmarkEnd w:id="93"/>
+      <w:bookmarkEnd w:id="94"/>
     </w:p>
     <w:p>
       <w:pPr>
@@ -37245,11 +38384,11 @@
         </w:numPr>
         <w:spacing w:line="360" w:lineRule="auto"/>
       </w:pPr>
-      <w:bookmarkStart w:id="94" w:name="_Toc155971542"/>
+      <w:bookmarkStart w:id="95" w:name="_Toc155971542"/>
       <w:r>
         <w:t>Sozialversicherungen</w:t>
       </w:r>
-      <w:bookmarkEnd w:id="94"/>
+      <w:bookmarkEnd w:id="95"/>
     </w:p>
     <w:p>
       <w:pPr>
@@ -37289,35 +38428,32 @@
       </w:r>
       <w:proofErr w:type="spellEnd"/>
       <w:r>
-        <w:t xml:space="preserve">“ ist deswegen notwendig, weil jede dieser Krankenkassenarten individuelle Eigenschaften aufweisen. Für gesetzliche Krankenkassen ist ein Zusatzbeitrag zu entrichten, für privat krankenversicherte Arbeitnehmer zahlt der Arbeitgeber Zuschüsse zur privaten Kranken- und Pflegeversicherung und für anderweitig Versicherte gibt es neben der Krankenkasse </w:t>
-      </w:r>
-      <w:r>
+        <w:t xml:space="preserve">“ ist deswegen notwendig, weil jede dieser Krankenkassenarten individuelle Eigenschaften aufweisen. Für gesetzliche Krankenkassen ist ein Zusatzbeitrag zu entrichten, für privat krankenversicherte Arbeitnehmer zahlt der Arbeitgeber Zuschüsse zur privaten Kranken- und Pflegeversicherung und für anderweitig Versicherte gibt es neben der Krankenkasse selbst keine weiteren zusätzlichen Daten, die gespeichert werden müssen. Durch die Dreiteilung ist eine Trennung dieser drei </w:t>
+      </w:r>
+      <w:r>
+        <w:t>Krankenkassenarten</w:t>
+      </w:r>
+      <w:r>
+        <w:t xml:space="preserve"> sichergestellt. In jeden dieser drei Fälle muss der Arbeitgeber aber die drei Umlagen entrichten, weswegen die Tabelle „Umlagen“ nicht in drei Tabellen aufgesplittet werden muss, sondern zu den drei Krankenkassenarten jeweils eine n:m-Beziehung unterhält. Stattdessen wird in der Tabelle das Attribut „</w:t>
+      </w:r>
+      <w:proofErr w:type="spellStart"/>
+      <w:r>
+        <w:t>privat_gesetzlich_oder_anders</w:t>
+      </w:r>
+      <w:proofErr w:type="spellEnd"/>
+      <w:r>
+        <w:t>“ implementiert, welche angibt, zu welcher Krankenkassenart dieser Datensatz jeweils gehören soll.</w:t>
+      </w:r>
+    </w:p>
+    <w:p>
+      <w:pPr>
+        <w:keepNext/>
+      </w:pPr>
+      <w:r>
+        <w:rPr>
+          <w:noProof/>
+        </w:rPr>
         <w:lastRenderedPageBreak/>
-        <w:t xml:space="preserve">selbst keine weiteren zusätzlichen Daten, die gespeichert werden müssen. Durch die Dreiteilung ist eine Trennung dieser drei </w:t>
-      </w:r>
-      <w:r>
-        <w:t>Krankenkassenarten</w:t>
-      </w:r>
-      <w:r>
-        <w:t xml:space="preserve"> sichergestellt. In jeden dieser drei Fälle muss der Arbeitgeber aber die drei Umlagen entrichten, weswegen die Tabelle „Umlagen“ nicht in drei Tabellen aufgesplittet werden muss, sondern zu den drei Krankenkassenarten jeweils eine n:m-Beziehung unterhält. Stattdessen wird in der Tabelle das Attribut „</w:t>
-      </w:r>
-      <w:proofErr w:type="spellStart"/>
-      <w:r>
-        <w:t>privat_gesetzlich_oder_anders</w:t>
-      </w:r>
-      <w:proofErr w:type="spellEnd"/>
-      <w:r>
-        <w:t>“ implementiert, welche angibt, zu welcher Krankenkassenart dieser Datensatz jeweils gehören soll.</w:t>
-      </w:r>
-    </w:p>
-    <w:p>
-      <w:pPr>
-        <w:keepNext/>
-      </w:pPr>
-      <w:r>
-        <w:rPr>
-          <w:noProof/>
-        </w:rPr>
         <w:drawing>
           <wp:inline distT="0" distB="0" distL="0" distR="0" wp14:anchorId="307A20E5" wp14:editId="4D669D0D">
             <wp:extent cx="5760720" cy="2634615"/>
@@ -37334,7 +38470,7 @@
                     <pic:cNvPicPr/>
                   </pic:nvPicPr>
                   <pic:blipFill>
-                    <a:blip r:embed="rId18"/>
+                    <a:blip r:embed="rId23"/>
                     <a:stretch>
                       <a:fillRect/>
                     </a:stretch>
@@ -37363,7 +38499,7 @@
           <w:szCs w:val="24"/>
         </w:rPr>
       </w:pPr>
-      <w:bookmarkStart w:id="95" w:name="_Toc156939250"/>
+      <w:bookmarkStart w:id="96" w:name="_Toc156939250"/>
       <w:r>
         <w:t xml:space="preserve">Abbildung </w:t>
       </w:r>
@@ -37372,13 +38508,13 @@
           <w:rPr>
             <w:noProof/>
           </w:rPr>
-          <w:t>8</w:t>
+          <w:t>13</w:t>
         </w:r>
       </w:fldSimple>
       <w:r>
         <w:t>: Ausschnitt aus dem Datenmodell, welcher die Krankenkassen behandelt; eigene Darstellung mit draw.io</w:t>
       </w:r>
-      <w:bookmarkEnd w:id="95"/>
+      <w:bookmarkEnd w:id="96"/>
     </w:p>
     <w:p>
       <w:pPr>
@@ -37476,15 +38612,7 @@
           <w:sz w:val="24"/>
           <w:szCs w:val="24"/>
         </w:rPr>
-        <w:t xml:space="preserve">nisch notwendig, damit eine </w:t>
-      </w:r>
-      <w:r>
-        <w:rPr>
-          <w:sz w:val="24"/>
-          <w:szCs w:val="24"/>
-        </w:rPr>
-        <w:lastRenderedPageBreak/>
-        <w:t>Historisierung in Bezug auf die Beitragssätze wie auch in Bezug zu den Mitarbeitern möglich ist.</w:t>
+        <w:t>nisch notwendig, damit eine Historisierung in Bezug auf die Beitragssätze wie auch in Bezug zu den Mitarbeitern möglich ist.</w:t>
       </w:r>
     </w:p>
     <w:p>
@@ -37501,7 +38629,15 @@
           <w:sz w:val="24"/>
           <w:szCs w:val="24"/>
         </w:rPr>
-        <w:t>Da für Minijobber Pauschalen erhoben werden und nicht von den bereits erläuterten gesetzlichen Sozialversicherungsbeiträgen in einer direkten Abhängigkeit sind, werden diese ebenfalls separat modelliert. Je nachdem, ob der Minijobber kurzfristig oder nicht kurzfristig beschäftigt ist, fallen andere Beiträge beziehungsweise Beitragssätze an (siehe Abschnitt „2.1.7</w:t>
+        <w:t xml:space="preserve">Da für Minijobber Pauschalen erhoben werden und nicht von den bereits erläuterten gesetzlichen Sozialversicherungsbeiträgen in einer direkten Abhängigkeit sind, werden diese ebenfalls separat modelliert. Je nachdem, ob der Minijobber kurzfristig oder nicht kurzfristig beschäftigt ist, fallen andere Beiträge beziehungsweise Beitragssätze an (siehe Abschnitt </w:t>
+      </w:r>
+      <w:r>
+        <w:rPr>
+          <w:sz w:val="24"/>
+          <w:szCs w:val="24"/>
+        </w:rPr>
+        <w:lastRenderedPageBreak/>
+        <w:t>„2.1.7</w:t>
       </w:r>
       <w:r>
         <w:rPr>
@@ -37592,7 +38728,7 @@
                     <pic:cNvPicPr/>
                   </pic:nvPicPr>
                   <pic:blipFill>
-                    <a:blip r:embed="rId19"/>
+                    <a:blip r:embed="rId24"/>
                     <a:stretch>
                       <a:fillRect/>
                     </a:stretch>
@@ -37621,7 +38757,7 @@
           <w:szCs w:val="24"/>
         </w:rPr>
       </w:pPr>
-      <w:bookmarkStart w:id="96" w:name="_Toc156939251"/>
+      <w:bookmarkStart w:id="97" w:name="_Toc156939251"/>
       <w:r>
         <w:t xml:space="preserve">Abbildung </w:t>
       </w:r>
@@ -37630,13 +38766,13 @@
           <w:rPr>
             <w:noProof/>
           </w:rPr>
-          <w:t>9</w:t>
+          <w:t>14</w:t>
         </w:r>
       </w:fldSimple>
       <w:r>
         <w:t>: Darstellung der sonstigen Sozialversicherungsdaten im Datenmodell; eigene Darstellung mit draw.io</w:t>
       </w:r>
-      <w:bookmarkEnd w:id="96"/>
+      <w:bookmarkEnd w:id="97"/>
     </w:p>
     <w:p>
       <w:pPr>
@@ -37655,11 +38791,11 @@
         </w:numPr>
         <w:spacing w:line="360" w:lineRule="auto"/>
       </w:pPr>
-      <w:bookmarkStart w:id="97" w:name="_Toc155971543"/>
+      <w:bookmarkStart w:id="98" w:name="_Toc155971543"/>
       <w:r>
         <w:t>Entgelt</w:t>
       </w:r>
-      <w:bookmarkEnd w:id="97"/>
+      <w:bookmarkEnd w:id="98"/>
     </w:p>
     <w:p/>
     <w:p/>
@@ -37673,7 +38809,6 @@
         <w:spacing w:line="360" w:lineRule="auto"/>
       </w:pPr>
       <w:r>
-        <w:lastRenderedPageBreak/>
         <w:t>Historisierung der Datenbestände</w:t>
       </w:r>
     </w:p>
@@ -37704,7 +38839,7 @@
         </w:numPr>
         <w:spacing w:line="360" w:lineRule="auto"/>
       </w:pPr>
-      <w:bookmarkStart w:id="98" w:name="_Toc155971545"/>
+      <w:bookmarkStart w:id="99" w:name="_Toc155971545"/>
       <w:r>
         <w:t>Mandant</w:t>
       </w:r>
@@ -37714,7 +38849,7 @@
       <w:r>
         <w:t xml:space="preserve"> Nutzer</w:t>
       </w:r>
-      <w:bookmarkEnd w:id="98"/>
+      <w:bookmarkEnd w:id="99"/>
       <w:r>
         <w:t xml:space="preserve"> und Administrator</w:t>
       </w:r>
@@ -37727,21 +38862,6 @@
           <w:szCs w:val="24"/>
         </w:rPr>
       </w:pPr>
-    </w:p>
-    <w:p>
-      <w:pPr>
-        <w:pStyle w:val="berschrift2"/>
-        <w:numPr>
-          <w:ilvl w:val="1"/>
-          <w:numId w:val="15"/>
-        </w:numPr>
-        <w:spacing w:line="360" w:lineRule="auto"/>
-      </w:pPr>
-      <w:bookmarkStart w:id="99" w:name="_Toc155971540"/>
-      <w:r>
-        <w:t>Mandantenfähige Datenbank</w:t>
-      </w:r>
-      <w:bookmarkEnd w:id="99"/>
     </w:p>
     <w:p/>
     <w:p>
@@ -38002,7 +39122,6 @@
           <w:sz w:val="24"/>
           <w:szCs w:val="24"/>
         </w:rPr>
-        <w:lastRenderedPageBreak/>
         <w:t>Es müssen alle Aktualisierungsfälle mit entsprechenden Funktionen zur Verfügung gestellt werden. Im Rahmen dieser Arbeit wurden nur beispielhafte Aktualisierungsfunktionen für Adressänderungen, Mitarbeiterentlassung, der Höhe der Krankenversiche</w:t>
       </w:r>
       <w:r>
@@ -38045,7 +39164,15 @@
           <w:sz w:val="24"/>
           <w:szCs w:val="24"/>
         </w:rPr>
-        <w:t>Da im Rahmen dieser Arbeit die SaaS-Personalstammdatenbank nicht in eine Cloud hochgeladen werden, sind keine Funktionen, welche gegebenenfalls für die Interaktion mit einer Cloud notwendig sind, implementiert. Diese müssten dann zur Verfügung gestellt werden.</w:t>
+        <w:t xml:space="preserve">Da im Rahmen dieser Arbeit die SaaS-Personalstammdatenbank nicht in eine Cloud hochgeladen werden, sind keine Funktionen, welche gegebenenfalls für die </w:t>
+      </w:r>
+      <w:r>
+        <w:rPr>
+          <w:sz w:val="24"/>
+          <w:szCs w:val="24"/>
+        </w:rPr>
+        <w:lastRenderedPageBreak/>
+        <w:t>Interaktion mit einer Cloud notwendig sind, implementiert. Diese müssten dann zur Verfügung gestellt werden.</w:t>
       </w:r>
     </w:p>
     <w:p>
@@ -38244,7 +39371,7 @@
                 <w:szCs w:val="24"/>
               </w:rPr>
             </w:pPr>
-            <w:hyperlink r:id="rId20" w:history="1">
+            <w:hyperlink r:id="rId25" w:history="1">
               <w:r>
                 <w:rPr>
                   <w:rStyle w:val="Hyperlink"/>
@@ -38376,7 +39503,7 @@
                 <w:szCs w:val="24"/>
               </w:rPr>
             </w:pPr>
-            <w:hyperlink r:id="rId21" w:history="1">
+            <w:hyperlink r:id="rId26" w:history="1">
               <w:r>
                 <w:rPr>
                   <w:rStyle w:val="Hyperlink"/>
@@ -38510,7 +39637,7 @@
                 <w:szCs w:val="24"/>
               </w:rPr>
             </w:pPr>
-            <w:hyperlink r:id="rId22" w:history="1">
+            <w:hyperlink r:id="rId27" w:history="1">
               <w:r>
                 <w:rPr>
                   <w:rStyle w:val="Hyperlink"/>
@@ -38570,7 +39697,6 @@
           <w:sz w:val="24"/>
           <w:szCs w:val="24"/>
         </w:rPr>
-        <w:lastRenderedPageBreak/>
         <w:t>AOK</w:t>
       </w:r>
       <w:r>
@@ -38627,7 +39753,7 @@
                 <w:szCs w:val="24"/>
               </w:rPr>
             </w:pPr>
-            <w:hyperlink r:id="rId23" w:history="1">
+            <w:hyperlink r:id="rId28" w:history="1">
               <w:r>
                 <w:rPr>
                   <w:rStyle w:val="Hyperlink"/>
@@ -38743,7 +39869,7 @@
                 <w:szCs w:val="24"/>
               </w:rPr>
             </w:pPr>
-            <w:hyperlink r:id="rId24" w:history="1">
+            <w:hyperlink r:id="rId29" w:history="1">
               <w:r>
                 <w:rPr>
                   <w:rStyle w:val="Hyperlink"/>
@@ -38867,7 +39993,7 @@
                 <w:szCs w:val="24"/>
               </w:rPr>
             </w:pPr>
-            <w:hyperlink r:id="rId25" w:anchor="Einzugsstelle_was_gilt_bei_privat_krankenversicherten_Beschu00E4ftigten-1057732" w:history="1">
+            <w:hyperlink r:id="rId30" w:anchor="Einzugsstelle_was_gilt_bei_privat_krankenversicherten_Beschu00E4ftigten-1057732" w:history="1">
               <w:r>
                 <w:rPr>
                   <w:rStyle w:val="Hyperlink"/>
@@ -38993,7 +40119,7 @@
                 <w:szCs w:val="24"/>
               </w:rPr>
             </w:pPr>
-            <w:hyperlink r:id="rId26" w:history="1">
+            <w:hyperlink r:id="rId31" w:history="1">
               <w:r>
                 <w:rPr>
                   <w:rStyle w:val="Hyperlink"/>
@@ -39125,7 +40251,7 @@
                 <w:szCs w:val="24"/>
               </w:rPr>
             </w:pPr>
-            <w:hyperlink r:id="rId27" w:history="1">
+            <w:hyperlink r:id="rId32" w:history="1">
               <w:r>
                 <w:rPr>
                   <w:rStyle w:val="Hyperlink"/>
@@ -39249,7 +40375,7 @@
                 <w:szCs w:val="24"/>
               </w:rPr>
             </w:pPr>
-            <w:hyperlink r:id="rId28" w:history="1">
+            <w:hyperlink r:id="rId33" w:history="1">
               <w:r>
                 <w:rPr>
                   <w:rStyle w:val="Hyperlink"/>
@@ -39377,7 +40503,7 @@
                 <w:szCs w:val="24"/>
               </w:rPr>
             </w:pPr>
-            <w:hyperlink r:id="rId29" w:anchor="AllgemeineFragen" w:history="1">
+            <w:hyperlink r:id="rId34" w:anchor="AllgemeineFragen" w:history="1">
               <w:r>
                 <w:rPr>
                   <w:rStyle w:val="Hyperlink"/>
@@ -39776,7 +40902,7 @@
               </w:rPr>
               <w:t xml:space="preserve">Online: </w:t>
             </w:r>
-            <w:hyperlink r:id="rId30" w:history="1">
+            <w:hyperlink r:id="rId35" w:history="1">
               <w:r>
                 <w:rPr>
                   <w:rStyle w:val="Hyperlink"/>
@@ -39894,7 +41020,7 @@
                 <w:szCs w:val="24"/>
               </w:rPr>
             </w:pPr>
-            <w:hyperlink r:id="rId31" w:history="1">
+            <w:hyperlink r:id="rId36" w:history="1">
               <w:r>
                 <w:rPr>
                   <w:rStyle w:val="Hyperlink"/>
@@ -40042,7 +41168,7 @@
                 <w:szCs w:val="24"/>
               </w:rPr>
             </w:pPr>
-            <w:hyperlink r:id="rId32" w:history="1">
+            <w:hyperlink r:id="rId37" w:history="1">
               <w:r>
                 <w:rPr>
                   <w:rStyle w:val="Hyperlink"/>
@@ -40213,7 +41339,7 @@
                 <w:szCs w:val="24"/>
               </w:rPr>
             </w:pPr>
-            <w:hyperlink r:id="rId33" w:history="1">
+            <w:hyperlink r:id="rId38" w:history="1">
               <w:r>
                 <w:rPr>
                   <w:rStyle w:val="Hyperlink"/>
@@ -40384,7 +41510,7 @@
               </w:rPr>
               <w:t xml:space="preserve">Online: </w:t>
             </w:r>
-            <w:hyperlink r:id="rId34" w:history="1">
+            <w:hyperlink r:id="rId39" w:history="1">
               <w:r>
                 <w:rPr>
                   <w:rStyle w:val="Hyperlink"/>
@@ -40509,7 +41635,7 @@
                 <w:szCs w:val="24"/>
               </w:rPr>
             </w:pPr>
-            <w:hyperlink r:id="rId35" w:history="1">
+            <w:hyperlink r:id="rId40" w:history="1">
               <w:r>
                 <w:rPr>
                   <w:rStyle w:val="Hyperlink"/>
@@ -40635,7 +41761,7 @@
                 <w:szCs w:val="24"/>
               </w:rPr>
             </w:pPr>
-            <w:hyperlink r:id="rId36" w:history="1">
+            <w:hyperlink r:id="rId41" w:history="1">
               <w:r>
                 <w:rPr>
                   <w:rStyle w:val="Hyperlink"/>
@@ -40758,7 +41884,7 @@
                 <w:szCs w:val="24"/>
               </w:rPr>
             </w:pPr>
-            <w:hyperlink r:id="rId37" w:history="1">
+            <w:hyperlink r:id="rId42" w:history="1">
               <w:r>
                 <w:rPr>
                   <w:rStyle w:val="Hyperlink"/>
@@ -40912,7 +42038,7 @@
                 <w:szCs w:val="24"/>
               </w:rPr>
             </w:pPr>
-            <w:hyperlink r:id="rId38" w:history="1">
+            <w:hyperlink r:id="rId43" w:history="1">
               <w:r>
                 <w:rPr>
                   <w:rStyle w:val="Hyperlink"/>
@@ -41035,7 +42161,7 @@
                 <w:szCs w:val="24"/>
               </w:rPr>
             </w:pPr>
-            <w:hyperlink r:id="rId39" w:history="1">
+            <w:hyperlink r:id="rId44" w:history="1">
               <w:r>
                 <w:rPr>
                   <w:rStyle w:val="Hyperlink"/>
@@ -41312,7 +42438,7 @@
         </w:rPr>
         <w:t xml:space="preserve">; Online: </w:t>
       </w:r>
-      <w:hyperlink r:id="rId40" w:history="1">
+      <w:hyperlink r:id="rId45" w:history="1">
         <w:r>
           <w:rPr>
             <w:rStyle w:val="Hyperlink"/>
@@ -41501,7 +42627,7 @@
                 <w:szCs w:val="24"/>
               </w:rPr>
             </w:pPr>
-            <w:hyperlink r:id="rId41" w:history="1">
+            <w:hyperlink r:id="rId46" w:history="1">
               <w:r>
                 <w:rPr>
                   <w:rStyle w:val="Hyperlink"/>
@@ -41568,7 +42694,6 @@
           <w:sz w:val="24"/>
           <w:szCs w:val="24"/>
         </w:rPr>
-        <w:lastRenderedPageBreak/>
         <w:t>Deutsche Gesetzliche Unfallversicherung</w:t>
       </w:r>
       <w:r>
@@ -41639,7 +42764,7 @@
                 <w:szCs w:val="24"/>
               </w:rPr>
             </w:pPr>
-            <w:hyperlink r:id="rId42" w:history="1">
+            <w:hyperlink r:id="rId47" w:history="1">
               <w:r>
                 <w:rPr>
                   <w:rStyle w:val="Hyperlink"/>
@@ -41770,7 +42895,7 @@
               </w:rPr>
               <w:t xml:space="preserve">; Online: </w:t>
             </w:r>
-            <w:hyperlink r:id="rId43" w:history="1">
+            <w:hyperlink r:id="rId48" w:history="1">
               <w:r>
                 <w:rPr>
                   <w:rStyle w:val="Hyperlink"/>
@@ -41943,7 +43068,7 @@
               </w:rPr>
               <w:t xml:space="preserve"> </w:t>
             </w:r>
-            <w:hyperlink r:id="rId44" w:history="1">
+            <w:hyperlink r:id="rId49" w:history="1">
               <w:r>
                 <w:rPr>
                   <w:rStyle w:val="Hyperlink"/>
@@ -42062,7 +43187,7 @@
                 <w:szCs w:val="24"/>
               </w:rPr>
             </w:pPr>
-            <w:hyperlink r:id="rId45" w:history="1">
+            <w:hyperlink r:id="rId50" w:history="1">
               <w:r>
                 <w:rPr>
                   <w:rStyle w:val="Hyperlink"/>
@@ -42218,7 +43343,7 @@
                 <w:szCs w:val="24"/>
               </w:rPr>
             </w:pPr>
-            <w:hyperlink r:id="rId46" w:history="1">
+            <w:hyperlink r:id="rId51" w:history="1">
               <w:r>
                 <w:rPr>
                   <w:rStyle w:val="Hyperlink"/>
@@ -42364,7 +43489,7 @@
                 <w:szCs w:val="24"/>
               </w:rPr>
             </w:pPr>
-            <w:hyperlink r:id="rId47" w:history="1">
+            <w:hyperlink r:id="rId52" w:history="1">
               <w:r>
                 <w:rPr>
                   <w:rStyle w:val="Hyperlink"/>
@@ -42487,7 +43612,7 @@
                 <w:szCs w:val="24"/>
               </w:rPr>
             </w:pPr>
-            <w:hyperlink r:id="rId48" w:history="1">
+            <w:hyperlink r:id="rId53" w:history="1">
               <w:r>
                 <w:rPr>
                   <w:rStyle w:val="Hyperlink"/>
@@ -42611,7 +43736,7 @@
                 <w:szCs w:val="24"/>
               </w:rPr>
             </w:pPr>
-            <w:hyperlink r:id="rId49" w:history="1">
+            <w:hyperlink r:id="rId54" w:history="1">
               <w:r>
                 <w:rPr>
                   <w:rStyle w:val="Hyperlink"/>
@@ -42736,7 +43861,7 @@
                 <w:szCs w:val="24"/>
               </w:rPr>
             </w:pPr>
-            <w:hyperlink r:id="rId50" w:history="1">
+            <w:hyperlink r:id="rId55" w:history="1">
               <w:r>
                 <w:rPr>
                   <w:rStyle w:val="Hyperlink"/>
@@ -42879,7 +44004,7 @@
                 <w:szCs w:val="24"/>
               </w:rPr>
             </w:pPr>
-            <w:hyperlink r:id="rId51" w:history="1">
+            <w:hyperlink r:id="rId56" w:history="1">
               <w:r>
                 <w:rPr>
                   <w:rStyle w:val="Hyperlink"/>
@@ -43020,7 +44145,7 @@
                 <w:szCs w:val="24"/>
               </w:rPr>
             </w:pPr>
-            <w:hyperlink r:id="rId52" w:history="1">
+            <w:hyperlink r:id="rId57" w:history="1">
               <w:r>
                 <w:rPr>
                   <w:rStyle w:val="Hyperlink"/>
@@ -43163,7 +44288,7 @@
                 <w:szCs w:val="24"/>
               </w:rPr>
             </w:pPr>
-            <w:hyperlink r:id="rId53" w:history="1">
+            <w:hyperlink r:id="rId58" w:history="1">
               <w:r>
                 <w:rPr>
                   <w:rStyle w:val="Hyperlink"/>
@@ -43333,7 +44458,7 @@
                 <w:szCs w:val="24"/>
               </w:rPr>
             </w:pPr>
-            <w:hyperlink r:id="rId54" w:history="1">
+            <w:hyperlink r:id="rId59" w:history="1">
               <w:r>
                 <w:rPr>
                   <w:rStyle w:val="Hyperlink"/>
@@ -43496,7 +44621,7 @@
               </w:rPr>
               <w:t xml:space="preserve">Online: </w:t>
             </w:r>
-            <w:hyperlink r:id="rId55" w:history="1">
+            <w:hyperlink r:id="rId60" w:history="1">
               <w:r>
                 <w:rPr>
                   <w:rStyle w:val="Hyperlink"/>
@@ -43672,7 +44797,7 @@
               </w:rPr>
               <w:t xml:space="preserve">Online: </w:t>
             </w:r>
-            <w:hyperlink r:id="rId56" w:history="1">
+            <w:hyperlink r:id="rId61" w:history="1">
               <w:r>
                 <w:rPr>
                   <w:rStyle w:val="Hyperlink"/>
@@ -43825,7 +44950,7 @@
                 <w:szCs w:val="24"/>
               </w:rPr>
             </w:pPr>
-            <w:hyperlink r:id="rId57" w:history="1">
+            <w:hyperlink r:id="rId62" w:history="1">
               <w:r>
                 <w:rPr>
                   <w:rStyle w:val="Hyperlink"/>
@@ -43972,7 +45097,7 @@
                 <w:szCs w:val="24"/>
               </w:rPr>
             </w:pPr>
-            <w:hyperlink r:id="rId58" w:history="1">
+            <w:hyperlink r:id="rId63" w:history="1">
               <w:r>
                 <w:rPr>
                   <w:rStyle w:val="Hyperlink"/>
@@ -44112,7 +45237,7 @@
               </w:rPr>
               <w:t xml:space="preserve"> Online:  </w:t>
             </w:r>
-            <w:hyperlink r:id="rId59" w:history="1">
+            <w:hyperlink r:id="rId64" w:history="1">
               <w:r>
                 <w:rPr>
                   <w:rStyle w:val="Hyperlink"/>
@@ -44248,7 +45373,7 @@
                 <w:szCs w:val="24"/>
               </w:rPr>
             </w:pPr>
-            <w:hyperlink r:id="rId60" w:history="1">
+            <w:hyperlink r:id="rId65" w:history="1">
               <w:r>
                 <w:rPr>
                   <w:rStyle w:val="Hyperlink"/>
@@ -44387,7 +45512,7 @@
                 <w:szCs w:val="24"/>
               </w:rPr>
             </w:pPr>
-            <w:hyperlink r:id="rId61" w:history="1">
+            <w:hyperlink r:id="rId66" w:history="1">
               <w:r>
                 <w:rPr>
                   <w:rStyle w:val="Hyperlink"/>
@@ -44527,7 +45652,7 @@
                 <w:szCs w:val="24"/>
               </w:rPr>
             </w:pPr>
-            <w:hyperlink r:id="rId62" w:history="1">
+            <w:hyperlink r:id="rId67" w:history="1">
               <w:r>
                 <w:rPr>
                   <w:rStyle w:val="Hyperlink"/>
@@ -45008,7 +46133,7 @@
                 <w:szCs w:val="24"/>
               </w:rPr>
             </w:pPr>
-            <w:hyperlink r:id="rId63" w:history="1">
+            <w:hyperlink r:id="rId68" w:history="1">
               <w:r>
                 <w:rPr>
                   <w:rStyle w:val="Hyperlink"/>
@@ -45131,7 +46256,7 @@
                 <w:szCs w:val="24"/>
               </w:rPr>
             </w:pPr>
-            <w:hyperlink r:id="rId64" w:history="1">
+            <w:hyperlink r:id="rId69" w:history="1">
               <w:r>
                 <w:rPr>
                   <w:rStyle w:val="Hyperlink"/>
@@ -45378,7 +46503,7 @@
               </w:rPr>
               <w:t xml:space="preserve">; Online: </w:t>
             </w:r>
-            <w:hyperlink r:id="rId65" w:history="1">
+            <w:hyperlink r:id="rId70" w:history="1">
               <w:r>
                 <w:rPr>
                   <w:rStyle w:val="Hyperlink"/>
@@ -45483,7 +46608,7 @@
         </w:rPr>
         <w:t xml:space="preserve">nline: </w:t>
       </w:r>
-      <w:hyperlink r:id="rId66" w:history="1">
+      <w:hyperlink r:id="rId71" w:history="1">
         <w:r>
           <w:rPr>
             <w:rStyle w:val="Hyperlink"/>
@@ -45897,7 +47022,7 @@
                 <w:szCs w:val="24"/>
               </w:rPr>
             </w:pPr>
-            <w:hyperlink r:id="rId67" w:history="1">
+            <w:hyperlink r:id="rId72" w:history="1">
               <w:r>
                 <w:rPr>
                   <w:rStyle w:val="Hyperlink"/>
@@ -46021,7 +47146,7 @@
                 <w:szCs w:val="24"/>
               </w:rPr>
             </w:pPr>
-            <w:hyperlink r:id="rId68" w:anchor="doc2a008d70-e046-422e-9866-9f09807a5c11bodyText1" w:history="1">
+            <w:hyperlink r:id="rId73" w:anchor="doc2a008d70-e046-422e-9866-9f09807a5c11bodyText1" w:history="1">
               <w:r>
                 <w:rPr>
                   <w:rStyle w:val="Hyperlink"/>
@@ -46167,7 +47292,7 @@
                 <w:szCs w:val="24"/>
               </w:rPr>
             </w:pPr>
-            <w:hyperlink r:id="rId69" w:anchor="intro-to-pandas" w:history="1">
+            <w:hyperlink r:id="rId74" w:anchor="intro-to-pandas" w:history="1">
               <w:r>
                 <w:rPr>
                   <w:rStyle w:val="Hyperlink"/>
@@ -46340,7 +47465,7 @@
                 <w:szCs w:val="24"/>
               </w:rPr>
             </w:pPr>
-            <w:hyperlink r:id="rId70" w:history="1">
+            <w:hyperlink r:id="rId75" w:history="1">
               <w:r>
                 <w:rPr>
                   <w:rStyle w:val="Hyperlink"/>
@@ -46537,7 +47662,7 @@
                 <w:szCs w:val="24"/>
               </w:rPr>
             </w:pPr>
-            <w:hyperlink r:id="rId71" w:history="1">
+            <w:hyperlink r:id="rId76" w:history="1">
               <w:r>
                 <w:rPr>
                   <w:rStyle w:val="Hyperlink"/>
@@ -46599,7 +47724,6 @@
           <w:lang w:val="en-US"/>
         </w:rPr>
       </w:pPr>
-      <w:proofErr w:type="spellStart"/>
       <w:r>
         <w:rPr>
           <w:b/>
@@ -46608,7 +47732,24 @@
           <w:szCs w:val="24"/>
           <w:lang w:val="en-US"/>
         </w:rPr>
-        <w:t>Psycopg</w:t>
+        <w:t>PostgreSQL</w:t>
+      </w:r>
+      <w:r>
+        <w:rPr>
+          <w:sz w:val="24"/>
+          <w:szCs w:val="24"/>
+          <w:lang w:val="en-US"/>
+        </w:rPr>
+        <w:t xml:space="preserve"> (</w:t>
+      </w:r>
+      <w:proofErr w:type="spellStart"/>
+      <w:r>
+        <w:rPr>
+          <w:sz w:val="24"/>
+          <w:szCs w:val="24"/>
+          <w:lang w:val="en-US"/>
+        </w:rPr>
+        <w:t>o.J.</w:t>
       </w:r>
       <w:proofErr w:type="spellEnd"/>
       <w:r>
@@ -46617,33 +47758,23 @@
           <w:szCs w:val="24"/>
           <w:lang w:val="en-US"/>
         </w:rPr>
-        <w:t xml:space="preserve"> (</w:t>
-      </w:r>
-      <w:proofErr w:type="spellStart"/>
+        <w:t xml:space="preserve"> - c</w:t>
+      </w:r>
       <w:r>
         <w:rPr>
           <w:sz w:val="24"/>
           <w:szCs w:val="24"/>
           <w:lang w:val="en-US"/>
         </w:rPr>
-        <w:t>o.J.</w:t>
-      </w:r>
-      <w:proofErr w:type="spellEnd"/>
+        <w:t>): Row Security Policies</w:t>
+      </w:r>
       <w:r>
         <w:rPr>
           <w:sz w:val="24"/>
           <w:szCs w:val="24"/>
           <w:lang w:val="en-US"/>
         </w:rPr>
-        <w:t>): PostgreSQL database adapter for Python</w:t>
-      </w:r>
-      <w:r>
-        <w:rPr>
-          <w:sz w:val="24"/>
-          <w:szCs w:val="24"/>
-          <w:lang w:val="en-US"/>
-        </w:rPr>
-        <w:t xml:space="preserve">; Online: </w:t>
+        <w:t>; Online:</w:t>
       </w:r>
     </w:p>
     <w:tbl>
@@ -46686,18 +47817,35 @@
                 <w:szCs w:val="24"/>
               </w:rPr>
             </w:pPr>
-            <w:hyperlink r:id="rId72" w:history="1">
+            <w:hyperlink r:id="rId77" w:history="1">
               <w:r>
                 <w:rPr>
                   <w:rStyle w:val="Hyperlink"/>
                   <w:sz w:val="24"/>
                   <w:szCs w:val="24"/>
                 </w:rPr>
-                <w:t>https://www.psycopg.org/docs/</w:t>
+                <w:t>https://www.postgresql.org/docs/cu</w:t>
+              </w:r>
+              <w:r>
+                <w:rPr>
+                  <w:rStyle w:val="Hyperlink"/>
+                  <w:sz w:val="24"/>
+                  <w:szCs w:val="24"/>
+                </w:rPr>
+                <w:t>r</w:t>
+              </w:r>
+              <w:r>
+                <w:rPr>
+                  <w:rStyle w:val="Hyperlink"/>
+                  <w:sz w:val="24"/>
+                  <w:szCs w:val="24"/>
+                </w:rPr>
+                <w:t>rent/ddl-rowsecurity.html</w:t>
               </w:r>
             </w:hyperlink>
             <w:r>
               <w:rPr>
+                <w:color w:val="000000" w:themeColor="text1"/>
                 <w:sz w:val="24"/>
                 <w:szCs w:val="24"/>
               </w:rPr>
@@ -46744,9 +47892,18 @@
         <w:rPr>
           <w:sz w:val="24"/>
           <w:szCs w:val="24"/>
+        </w:rPr>
+      </w:pPr>
+    </w:p>
+    <w:p>
+      <w:pPr>
+        <w:rPr>
+          <w:sz w:val="24"/>
+          <w:szCs w:val="24"/>
           <w:lang w:val="en-US"/>
         </w:rPr>
       </w:pPr>
+      <w:proofErr w:type="spellStart"/>
       <w:r>
         <w:rPr>
           <w:b/>
@@ -46755,8 +47912,9 @@
           <w:szCs w:val="24"/>
           <w:lang w:val="en-US"/>
         </w:rPr>
-        <w:t>Python</w:t>
-      </w:r>
+        <w:t>Psycopg</w:t>
+      </w:r>
+      <w:proofErr w:type="spellEnd"/>
       <w:r>
         <w:rPr>
           <w:sz w:val="24"/>
@@ -46781,33 +47939,15 @@
           <w:szCs w:val="24"/>
           <w:lang w:val="en-US"/>
         </w:rPr>
-        <w:t xml:space="preserve">): </w:t>
-      </w:r>
-      <w:proofErr w:type="spellStart"/>
+        <w:t>): PostgreSQL database adapter for Python</w:t>
+      </w:r>
       <w:r>
         <w:rPr>
           <w:sz w:val="24"/>
           <w:szCs w:val="24"/>
           <w:lang w:val="en-US"/>
         </w:rPr>
-        <w:t>unittest</w:t>
-      </w:r>
-      <w:proofErr w:type="spellEnd"/>
-      <w:r>
-        <w:rPr>
-          <w:sz w:val="24"/>
-          <w:szCs w:val="24"/>
-          <w:lang w:val="en-US"/>
-        </w:rPr>
-        <w:t xml:space="preserve"> — Unit testing framework</w:t>
-      </w:r>
-      <w:r>
-        <w:rPr>
-          <w:sz w:val="24"/>
-          <w:szCs w:val="24"/>
-          <w:lang w:val="en-US"/>
-        </w:rPr>
-        <w:t>; Online:</w:t>
+        <w:t xml:space="preserve">; Online: </w:t>
       </w:r>
     </w:p>
     <w:tbl>
@@ -46850,14 +47990,14 @@
                 <w:szCs w:val="24"/>
               </w:rPr>
             </w:pPr>
-            <w:hyperlink r:id="rId73" w:history="1">
+            <w:hyperlink r:id="rId78" w:history="1">
               <w:r>
                 <w:rPr>
                   <w:rStyle w:val="Hyperlink"/>
                   <w:sz w:val="24"/>
                   <w:szCs w:val="24"/>
                 </w:rPr>
-                <w:t>https://docs.python.org/3/library/unittest.html</w:t>
+                <w:t>https://www.psycopg.org/docs/</w:t>
               </w:r>
             </w:hyperlink>
             <w:r>
@@ -46905,10 +48045,10 @@
     </w:p>
     <w:p>
       <w:pPr>
-        <w:spacing w:after="0" w:line="360" w:lineRule="auto"/>
-        <w:rPr>
-          <w:sz w:val="24"/>
-          <w:szCs w:val="24"/>
+        <w:rPr>
+          <w:sz w:val="24"/>
+          <w:szCs w:val="24"/>
+          <w:lang w:val="en-US"/>
         </w:rPr>
       </w:pPr>
       <w:r>
@@ -46917,36 +48057,59 @@
           <w:bCs/>
           <w:sz w:val="24"/>
           <w:szCs w:val="24"/>
-        </w:rPr>
-        <w:t xml:space="preserve">SGB III §27 </w:t>
-      </w:r>
-      <w:r>
-        <w:rPr>
-          <w:sz w:val="24"/>
-          <w:szCs w:val="24"/>
-        </w:rPr>
-        <w:t>(1997):</w:t>
-      </w:r>
-      <w:r>
-        <w:rPr>
-          <w:b/>
-          <w:bCs/>
-          <w:sz w:val="24"/>
-          <w:szCs w:val="24"/>
-        </w:rPr>
-        <w:t xml:space="preserve"> </w:t>
-      </w:r>
-      <w:r>
-        <w:rPr>
-          <w:sz w:val="24"/>
-          <w:szCs w:val="24"/>
-        </w:rPr>
-        <w:t>Arbeitsförderung</w:t>
-      </w:r>
-      <w:r>
-        <w:rPr>
-          <w:sz w:val="24"/>
-          <w:szCs w:val="24"/>
+          <w:lang w:val="en-US"/>
+        </w:rPr>
+        <w:t>Python</w:t>
+      </w:r>
+      <w:r>
+        <w:rPr>
+          <w:sz w:val="24"/>
+          <w:szCs w:val="24"/>
+          <w:lang w:val="en-US"/>
+        </w:rPr>
+        <w:t xml:space="preserve"> (</w:t>
+      </w:r>
+      <w:proofErr w:type="spellStart"/>
+      <w:r>
+        <w:rPr>
+          <w:sz w:val="24"/>
+          <w:szCs w:val="24"/>
+          <w:lang w:val="en-US"/>
+        </w:rPr>
+        <w:t>o.J.</w:t>
+      </w:r>
+      <w:proofErr w:type="spellEnd"/>
+      <w:r>
+        <w:rPr>
+          <w:sz w:val="24"/>
+          <w:szCs w:val="24"/>
+          <w:lang w:val="en-US"/>
+        </w:rPr>
+        <w:t xml:space="preserve">): </w:t>
+      </w:r>
+      <w:proofErr w:type="spellStart"/>
+      <w:r>
+        <w:rPr>
+          <w:sz w:val="24"/>
+          <w:szCs w:val="24"/>
+          <w:lang w:val="en-US"/>
+        </w:rPr>
+        <w:t>unittest</w:t>
+      </w:r>
+      <w:proofErr w:type="spellEnd"/>
+      <w:r>
+        <w:rPr>
+          <w:sz w:val="24"/>
+          <w:szCs w:val="24"/>
+          <w:lang w:val="en-US"/>
+        </w:rPr>
+        <w:t xml:space="preserve"> — Unit testing framework</w:t>
+      </w:r>
+      <w:r>
+        <w:rPr>
+          <w:sz w:val="24"/>
+          <w:szCs w:val="24"/>
+          <w:lang w:val="en-US"/>
         </w:rPr>
         <w:t>; Online:</w:t>
       </w:r>
@@ -46973,6 +48136,7 @@
                 <w:color w:val="000000" w:themeColor="text1"/>
                 <w:sz w:val="24"/>
                 <w:szCs w:val="24"/>
+                <w:lang w:val="en-US"/>
               </w:rPr>
             </w:pPr>
           </w:p>
@@ -46990,23 +48154,30 @@
                 <w:szCs w:val="24"/>
               </w:rPr>
             </w:pPr>
-            <w:hyperlink r:id="rId74" w:history="1">
+            <w:hyperlink r:id="rId79" w:history="1">
               <w:r>
                 <w:rPr>
                   <w:rStyle w:val="Hyperlink"/>
                   <w:sz w:val="24"/>
                   <w:szCs w:val="24"/>
                 </w:rPr>
-                <w:t>https://www.gesetze-im-internet.de/sgb_3/__27.html</w:t>
+                <w:t>https://docs.python.org/3/library/unittest.html</w:t>
               </w:r>
             </w:hyperlink>
             <w:r>
               <w:rPr>
+                <w:sz w:val="24"/>
+                <w:szCs w:val="24"/>
+              </w:rPr>
+              <w:t xml:space="preserve"> </w:t>
+            </w:r>
+            <w:r>
+              <w:rPr>
                 <w:color w:val="000000" w:themeColor="text1"/>
                 <w:sz w:val="24"/>
                 <w:szCs w:val="24"/>
               </w:rPr>
-              <w:t xml:space="preserve"> </w:t>
+              <w:t xml:space="preserve">[letzter Aufruf: </w:t>
             </w:r>
             <w:r>
               <w:rPr>
@@ -47014,15 +48185,7 @@
                 <w:sz w:val="24"/>
                 <w:szCs w:val="24"/>
               </w:rPr>
-              <w:t xml:space="preserve">[letzter Aufruf: </w:t>
-            </w:r>
-            <w:r>
-              <w:rPr>
-                <w:color w:val="000000" w:themeColor="text1"/>
-                <w:sz w:val="24"/>
-                <w:szCs w:val="24"/>
-              </w:rPr>
-              <w:t>07.01.2024</w:t>
+              <w:t>12.01.2024</w:t>
             </w:r>
             <w:r>
               <w:rPr>
@@ -47046,39 +48209,50 @@
     </w:p>
     <w:p>
       <w:pPr>
-        <w:rPr>
-          <w:sz w:val="24"/>
-          <w:szCs w:val="24"/>
-          <w:lang w:val="en-US"/>
-        </w:rPr>
-      </w:pPr>
-      <w:proofErr w:type="spellStart"/>
+        <w:spacing w:after="0" w:line="360" w:lineRule="auto"/>
+        <w:rPr>
+          <w:sz w:val="24"/>
+          <w:szCs w:val="24"/>
+        </w:rPr>
+      </w:pPr>
       <w:r>
         <w:rPr>
           <w:b/>
           <w:bCs/>
           <w:sz w:val="24"/>
           <w:szCs w:val="24"/>
-          <w:lang w:val="en-US"/>
-        </w:rPr>
-        <w:t>Somasundar</w:t>
-      </w:r>
-      <w:proofErr w:type="spellEnd"/>
-      <w:r>
-        <w:rPr>
-          <w:sz w:val="24"/>
-          <w:szCs w:val="24"/>
-          <w:lang w:val="en-US"/>
-        </w:rPr>
-        <w:t>, Harish (2021): Database Multi tenancy;</w:t>
-      </w:r>
-      <w:r>
-        <w:rPr>
-          <w:sz w:val="24"/>
-          <w:szCs w:val="24"/>
-          <w:lang w:val="en-US"/>
-        </w:rPr>
-        <w:t xml:space="preserve"> Online:</w:t>
+        </w:rPr>
+        <w:t xml:space="preserve">SGB III §27 </w:t>
+      </w:r>
+      <w:r>
+        <w:rPr>
+          <w:sz w:val="24"/>
+          <w:szCs w:val="24"/>
+        </w:rPr>
+        <w:t>(1997):</w:t>
+      </w:r>
+      <w:r>
+        <w:rPr>
+          <w:b/>
+          <w:bCs/>
+          <w:sz w:val="24"/>
+          <w:szCs w:val="24"/>
+        </w:rPr>
+        <w:t xml:space="preserve"> </w:t>
+      </w:r>
+      <w:r>
+        <w:rPr>
+          <w:sz w:val="24"/>
+          <w:szCs w:val="24"/>
+        </w:rPr>
+        <w:t>Arbeitsförderung</w:t>
+      </w:r>
+      <w:r>
+        <w:rPr>
+          <w:sz w:val="24"/>
+          <w:szCs w:val="24"/>
+        </w:rPr>
+        <w:t>; Online:</w:t>
       </w:r>
     </w:p>
     <w:tbl>
@@ -47103,6 +48277,136 @@
                 <w:color w:val="000000" w:themeColor="text1"/>
                 <w:sz w:val="24"/>
                 <w:szCs w:val="24"/>
+              </w:rPr>
+            </w:pPr>
+          </w:p>
+        </w:tc>
+        <w:tc>
+          <w:tcPr>
+            <w:tcW w:w="8500" w:type="dxa"/>
+          </w:tcPr>
+          <w:p>
+            <w:pPr>
+              <w:spacing w:line="360" w:lineRule="auto"/>
+              <w:rPr>
+                <w:color w:val="000000" w:themeColor="text1"/>
+                <w:sz w:val="24"/>
+                <w:szCs w:val="24"/>
+              </w:rPr>
+            </w:pPr>
+            <w:hyperlink r:id="rId80" w:history="1">
+              <w:r>
+                <w:rPr>
+                  <w:rStyle w:val="Hyperlink"/>
+                  <w:sz w:val="24"/>
+                  <w:szCs w:val="24"/>
+                </w:rPr>
+                <w:t>https://www.gesetze-im-internet.de/sgb_3/__27.html</w:t>
+              </w:r>
+            </w:hyperlink>
+            <w:r>
+              <w:rPr>
+                <w:color w:val="000000" w:themeColor="text1"/>
+                <w:sz w:val="24"/>
+                <w:szCs w:val="24"/>
+              </w:rPr>
+              <w:t xml:space="preserve"> </w:t>
+            </w:r>
+            <w:r>
+              <w:rPr>
+                <w:color w:val="000000" w:themeColor="text1"/>
+                <w:sz w:val="24"/>
+                <w:szCs w:val="24"/>
+              </w:rPr>
+              <w:t xml:space="preserve">[letzter Aufruf: </w:t>
+            </w:r>
+            <w:r>
+              <w:rPr>
+                <w:color w:val="000000" w:themeColor="text1"/>
+                <w:sz w:val="24"/>
+                <w:szCs w:val="24"/>
+              </w:rPr>
+              <w:t>07.01.2024</w:t>
+            </w:r>
+            <w:r>
+              <w:rPr>
+                <w:color w:val="000000" w:themeColor="text1"/>
+                <w:sz w:val="24"/>
+                <w:szCs w:val="24"/>
+              </w:rPr>
+              <w:t>]</w:t>
+            </w:r>
+          </w:p>
+        </w:tc>
+      </w:tr>
+    </w:tbl>
+    <w:p>
+      <w:pPr>
+        <w:rPr>
+          <w:sz w:val="24"/>
+          <w:szCs w:val="24"/>
+        </w:rPr>
+      </w:pPr>
+    </w:p>
+    <w:p>
+      <w:pPr>
+        <w:rPr>
+          <w:sz w:val="24"/>
+          <w:szCs w:val="24"/>
+          <w:lang w:val="en-US"/>
+        </w:rPr>
+      </w:pPr>
+      <w:proofErr w:type="spellStart"/>
+      <w:r>
+        <w:rPr>
+          <w:b/>
+          <w:bCs/>
+          <w:sz w:val="24"/>
+          <w:szCs w:val="24"/>
+          <w:lang w:val="en-US"/>
+        </w:rPr>
+        <w:t>Somasundar</w:t>
+      </w:r>
+      <w:proofErr w:type="spellEnd"/>
+      <w:r>
+        <w:rPr>
+          <w:sz w:val="24"/>
+          <w:szCs w:val="24"/>
+          <w:lang w:val="en-US"/>
+        </w:rPr>
+        <w:t>, Harish (2021): Database Multi tenancy;</w:t>
+      </w:r>
+      <w:r>
+        <w:rPr>
+          <w:sz w:val="24"/>
+          <w:szCs w:val="24"/>
+          <w:lang w:val="en-US"/>
+        </w:rPr>
+        <w:t xml:space="preserve"> Online:</w:t>
+      </w:r>
+    </w:p>
+    <w:tbl>
+      <w:tblPr>
+        <w:tblStyle w:val="Tabellenraster"/>
+        <w:tblW w:w="0" w:type="auto"/>
+        <w:tblLook w:val="04A0" w:firstRow="1" w:lastRow="0" w:firstColumn="1" w:lastColumn="0" w:noHBand="0" w:noVBand="1"/>
+      </w:tblPr>
+      <w:tblGrid>
+        <w:gridCol w:w="562"/>
+        <w:gridCol w:w="8500"/>
+      </w:tblGrid>
+      <w:tr>
+        <w:tc>
+          <w:tcPr>
+            <w:tcW w:w="562" w:type="dxa"/>
+          </w:tcPr>
+          <w:p>
+            <w:pPr>
+              <w:spacing w:line="360" w:lineRule="auto"/>
+              <w:rPr>
+                <w:color w:val="000000" w:themeColor="text1"/>
+                <w:sz w:val="24"/>
+                <w:szCs w:val="24"/>
                 <w:lang w:val="en-US"/>
               </w:rPr>
             </w:pPr>
@@ -47121,7 +48425,7 @@
                 <w:szCs w:val="24"/>
               </w:rPr>
             </w:pPr>
-            <w:hyperlink r:id="rId75" w:history="1">
+            <w:hyperlink r:id="rId81" w:history="1">
               <w:r>
                 <w:rPr>
                   <w:rStyle w:val="Hyperlink"/>
@@ -47966,7 +49270,7 @@
                     <pic:cNvPicPr/>
                   </pic:nvPicPr>
                   <pic:blipFill>
-                    <a:blip r:embed="rId76"/>
+                    <a:blip r:embed="rId82"/>
                     <a:stretch>
                       <a:fillRect/>
                     </a:stretch>
@@ -48714,7 +50018,7 @@
                           <pic:cNvPicPr/>
                         </pic:nvPicPr>
                         <pic:blipFill>
-                          <a:blip r:embed="rId77"/>
+                          <a:blip r:embed="rId83"/>
                           <a:stretch>
                             <a:fillRect/>
                           </a:stretch>
@@ -50692,10 +51996,7 @@
         <w:footnoteRef/>
       </w:r>
       <w:r>
-        <w:t xml:space="preserve"> </w:t>
-      </w:r>
-      <w:r>
-        <w:t xml:space="preserve">Vgl. </w:t>
+        <w:t xml:space="preserve"> Vgl. </w:t>
       </w:r>
       <w:proofErr w:type="spellStart"/>
       <w:r>
@@ -51656,6 +52957,48 @@
       </w:r>
       <w:r>
         <w:t xml:space="preserve"> Vgl. Crowder, James A. / Hoff, Curtis W. (2022): Seite 126</w:t>
+      </w:r>
+    </w:p>
+  </w:footnote>
+  <w:footnote w:id="119">
+    <w:p>
+      <w:pPr>
+        <w:pStyle w:val="Funotentext"/>
+        <w:rPr>
+          <w:lang w:val="en-US"/>
+        </w:rPr>
+      </w:pPr>
+      <w:r>
+        <w:rPr>
+          <w:rStyle w:val="Funotenzeichen"/>
+        </w:rPr>
+        <w:footnoteRef/>
+      </w:r>
+      <w:r>
+        <w:rPr>
+          <w:lang w:val="en-US"/>
+        </w:rPr>
+        <w:t xml:space="preserve"> </w:t>
+      </w:r>
+      <w:r>
+        <w:rPr>
+          <w:lang w:val="en-US"/>
+        </w:rPr>
+        <w:t>PostgreSQL (</w:t>
+      </w:r>
+      <w:proofErr w:type="spellStart"/>
+      <w:r>
+        <w:rPr>
+          <w:lang w:val="en-US"/>
+        </w:rPr>
+        <w:t>o.J.</w:t>
+      </w:r>
+      <w:proofErr w:type="spellEnd"/>
+      <w:r>
+        <w:rPr>
+          <w:lang w:val="en-US"/>
+        </w:rPr>
+        <w:t xml:space="preserve"> - c): Row Security Policies</w:t>
       </w:r>
     </w:p>
   </w:footnote>

</xml_diff>

<commit_message>
Kapitel 6 'Testing' abgeschlossen
</commit_message>
<xml_diff>
--- a/Bachelorarbeit.docx
+++ b/Bachelorarbeit.docx
@@ -45,7 +45,7 @@
             <v:imagedata r:id="rId8" o:title=""/>
             <w10:wrap type="topAndBottom"/>
           </v:shape>
-          <o:OLEObject Type="Embed" ProgID="Word.Picture.8" ShapeID="_x0000_s2050" DrawAspect="Content" ObjectID="_1767879008" r:id="rId9"/>
+          <o:OLEObject Type="Embed" ProgID="Word.Picture.8" ShapeID="_x0000_s2050" DrawAspect="Content" ObjectID="_1767889564" r:id="rId9"/>
         </w:object>
       </w:r>
     </w:p>
@@ -37157,35 +37157,7 @@
           <w:sz w:val="24"/>
           <w:szCs w:val="24"/>
         </w:rPr>
-        <w:t xml:space="preserve">Die Rolle „tenant_user“, welche RLS berücksichtigt (siehe Abschnitt „5.2 Mandantenfähige Datenbank“), wird im Bedarfsfall erstellt (siehe Abbildung 21, Zeile 16) und mit eingeschränkten Zugriffsrechten versehen </w:t>
-      </w:r>
-      <w:r>
-        <w:rPr>
-          <w:sz w:val="24"/>
-          <w:szCs w:val="24"/>
-        </w:rPr>
-        <w:t>(siehe Abbildung 21, Zeile 1</w:t>
-      </w:r>
-      <w:r>
-        <w:rPr>
-          <w:sz w:val="24"/>
-          <w:szCs w:val="24"/>
-        </w:rPr>
-        <w:t>8 bis 22</w:t>
-      </w:r>
-      <w:r>
-        <w:rPr>
-          <w:sz w:val="24"/>
-          <w:szCs w:val="24"/>
-        </w:rPr>
-        <w:t>)</w:t>
-      </w:r>
-      <w:r>
-        <w:rPr>
-          <w:sz w:val="24"/>
-          <w:szCs w:val="24"/>
-        </w:rPr>
-        <w:t>. Dieser Code wird mit dem SQL-Code, welcher die Datenbank und die Skripte erstellen und welcher in der Datei „</w:t>
+        <w:t>Die Rolle „tenant_user“, welche RLS berücksichtigt (siehe Abschnitt „5.2 Mandantenfähige Datenbank“), wird im Bedarfsfall erstellt (siehe Abbildung 21, Zeile 16) und mit eingeschränkten Zugriffsrechten versehen (siehe Abbildung 21, Zeile 18 bis 22). Dieser Code wird mit dem SQL-Code, welcher die Datenbank und die Skripte erstellen und welcher in der Datei „</w:t>
       </w:r>
       <w:r>
         <w:rPr>
@@ -37207,49 +37179,7 @@
           <w:szCs w:val="24"/>
         </w:rPr>
         <w:lastRenderedPageBreak/>
-        <w:t xml:space="preserve">ausgeführt. Falls die Rolle „tenant_user“ bereits existiert, wird das Testschema ohne „tenant_user“ erstellt (siehe Abbildung 21, Zeile 46 bis 50), andernfalls wird auch „tenant_user“ erstellt </w:t>
-      </w:r>
-      <w:r>
-        <w:rPr>
-          <w:sz w:val="24"/>
-          <w:szCs w:val="24"/>
-        </w:rPr>
-        <w:t xml:space="preserve">(siehe Abbildung 21, Zeile </w:t>
-      </w:r>
-      <w:r>
-        <w:rPr>
-          <w:sz w:val="24"/>
-          <w:szCs w:val="24"/>
-        </w:rPr>
-        <w:t>39</w:t>
-      </w:r>
-      <w:r>
-        <w:rPr>
-          <w:sz w:val="24"/>
-          <w:szCs w:val="24"/>
-        </w:rPr>
-        <w:t xml:space="preserve"> bis </w:t>
-      </w:r>
-      <w:r>
-        <w:rPr>
-          <w:sz w:val="24"/>
-          <w:szCs w:val="24"/>
-        </w:rPr>
-        <w:t>44</w:t>
-      </w:r>
-      <w:r>
-        <w:rPr>
-          <w:sz w:val="24"/>
-          <w:szCs w:val="24"/>
-        </w:rPr>
-        <w:t>)</w:t>
-      </w:r>
-      <w:r>
-        <w:rPr>
-          <w:sz w:val="24"/>
-          <w:szCs w:val="24"/>
-        </w:rPr>
-        <w:t>.</w:t>
+        <w:t>ausgeführt. Falls die Rolle „tenant_user“ bereits existiert, wird das Testschema ohne „tenant_user“ erstellt (siehe Abbildung 21, Zeile 46 bis 50), andernfalls wird auch „tenant_user“ erstellt (siehe Abbildung 21, Zeile 39 bis 44).</w:t>
       </w:r>
     </w:p>
     <w:p>
@@ -37339,35 +37269,7 @@
           <w:sz w:val="24"/>
           <w:szCs w:val="24"/>
         </w:rPr>
-        <w:t xml:space="preserve"> des Testschemas wird in der setUp()-Funktion noch notwendige Vorbereitungen getroffen. Dies betrifft vor allem die Registrierung eines Mandanten und Administratoren (siehe Abbildung 22, Zeile 17f.), die Anlage eines Nutzers und dessen Login </w:t>
-      </w:r>
-      <w:r>
-        <w:rPr>
-          <w:sz w:val="24"/>
-          <w:szCs w:val="24"/>
-        </w:rPr>
-        <w:t xml:space="preserve">(siehe Abbildung 22, Zeile </w:t>
-      </w:r>
-      <w:r>
-        <w:rPr>
-          <w:sz w:val="24"/>
-          <w:szCs w:val="24"/>
-        </w:rPr>
-        <w:t>19 bis 23</w:t>
-      </w:r>
-      <w:r>
-        <w:rPr>
-          <w:sz w:val="24"/>
-          <w:szCs w:val="24"/>
-        </w:rPr>
-        <w:t>),</w:t>
-      </w:r>
-      <w:r>
-        <w:rPr>
-          <w:sz w:val="24"/>
-          <w:szCs w:val="24"/>
-        </w:rPr>
-        <w:t xml:space="preserve"> damit mithilfe dieses Nutzers in den Test-Funktionen dessen Funktionalitäten geprüft werden können. In einigen Fällen sind weitere Vorbereitungen notwendig, welche in der „setUp()“-Funktion vorgenommen werden. So muss, wenn beispielsweise die Eintragung eines neuen Mitarbeiters getestet werden soll, erst noch die Datenbank mit einigen Daten wie zum Beispiel der Tarif oder die Krankenkasse, zu der der Mitarbeiter gehört, vorab eingetragen werden.</w:t>
+        <w:t xml:space="preserve"> des Testschemas wird in der setUp()-Funktion noch notwendige Vorbereitungen getroffen. Dies betrifft vor allem die Registrierung eines Mandanten und Administratoren (siehe Abbildung 22, Zeile 17f.), die Anlage eines Nutzers und dessen Login (siehe Abbildung 22, Zeile 19 bis 23), damit mithilfe dieses Nutzers in den Test-Funktionen dessen Funktionalitäten geprüft werden können. In einigen Fällen sind weitere Vorbereitungen notwendig, welche in der „setUp()“-Funktion vorgenommen werden. So muss, wenn beispielsweise die Eintragung eines neuen Mitarbeiters getestet werden soll, erst noch die Datenbank mit einigen Daten wie zum Beispiel der Tarif oder die Krankenkasse, zu der der Mitarbeiter gehört, vorab eingetragen werden.</w:t>
       </w:r>
     </w:p>
     <w:p>
@@ -37401,6 +37303,9 @@
         <w:jc w:val="both"/>
       </w:pPr>
       <w:r>
+        <w:rPr>
+          <w:noProof/>
+        </w:rPr>
         <w:lastRenderedPageBreak/>
         <w:drawing>
           <wp:inline distT="0" distB="0" distL="0" distR="0" wp14:anchorId="0F8E33D8" wp14:editId="690E5D80">
@@ -37485,20 +37390,725 @@
           <w:szCs w:val="24"/>
         </w:rPr>
       </w:pPr>
-    </w:p>
-    <w:p>
-      <w:pPr>
+      <w:r>
+        <w:rPr>
+          <w:sz w:val="24"/>
+          <w:szCs w:val="24"/>
+        </w:rPr>
+        <w:t xml:space="preserve">Integrationstests, welche einen </w:t>
+      </w:r>
+      <w:r>
+        <w:rPr>
+          <w:sz w:val="24"/>
+          <w:szCs w:val="24"/>
+        </w:rPr>
+        <w:t xml:space="preserve">erfolgreichen </w:t>
+      </w:r>
+      <w:r>
+        <w:rPr>
+          <w:sz w:val="24"/>
+          <w:szCs w:val="24"/>
+        </w:rPr>
+        <w:t>Eintrag in der Datenbank prüfen, besitzen meist folgendes Schema:</w:t>
+      </w:r>
+    </w:p>
+    <w:p>
+      <w:pPr>
+        <w:keepNext/>
         <w:spacing w:line="360" w:lineRule="auto"/>
         <w:jc w:val="both"/>
-        <w:rPr>
-          <w:sz w:val="24"/>
-          <w:szCs w:val="24"/>
-        </w:rPr>
-      </w:pPr>
+      </w:pPr>
+      <w:r>
+        <w:rPr>
+          <w:noProof/>
+        </w:rPr>
+        <w:drawing>
+          <wp:inline distT="0" distB="0" distL="0" distR="0" wp14:anchorId="2E4FC31A" wp14:editId="06865716">
+            <wp:extent cx="5760720" cy="1408430"/>
+            <wp:effectExtent l="0" t="0" r="0" b="1270"/>
+            <wp:docPr id="1643768932" name="Grafik 1" descr="Ein Bild, das Text, Screenshot, Schrift enthält.&#10;&#10;Automatisch generierte Beschreibung"/>
+            <wp:cNvGraphicFramePr>
+              <a:graphicFrameLocks xmlns:a="http://schemas.openxmlformats.org/drawingml/2006/main" noChangeAspect="1"/>
+            </wp:cNvGraphicFramePr>
+            <a:graphic xmlns:a="http://schemas.openxmlformats.org/drawingml/2006/main">
+              <a:graphicData uri="http://schemas.openxmlformats.org/drawingml/2006/picture">
+                <pic:pic xmlns:pic="http://schemas.openxmlformats.org/drawingml/2006/picture">
+                  <pic:nvPicPr>
+                    <pic:cNvPr id="1643768932" name="Grafik 1" descr="Ein Bild, das Text, Screenshot, Schrift enthält.&#10;&#10;Automatisch generierte Beschreibung"/>
+                    <pic:cNvPicPr/>
+                  </pic:nvPicPr>
+                  <pic:blipFill>
+                    <a:blip r:embed="rId34"/>
+                    <a:stretch>
+                      <a:fillRect/>
+                    </a:stretch>
+                  </pic:blipFill>
+                  <pic:spPr>
+                    <a:xfrm>
+                      <a:off x="0" y="0"/>
+                      <a:ext cx="5760720" cy="1408430"/>
+                    </a:xfrm>
+                    <a:prstGeom prst="rect">
+                      <a:avLst/>
+                    </a:prstGeom>
+                  </pic:spPr>
+                </pic:pic>
+              </a:graphicData>
+            </a:graphic>
+          </wp:inline>
+        </w:drawing>
+      </w:r>
+    </w:p>
+    <w:p>
+      <w:pPr>
+        <w:pStyle w:val="Beschriftung"/>
+        <w:jc w:val="center"/>
+        <w:rPr>
+          <w:sz w:val="24"/>
+          <w:szCs w:val="24"/>
+        </w:rPr>
+      </w:pPr>
+      <w:r>
+        <w:t>Abbildung 24: typische Integrationstest, der einen erfolgreichen Datenbankeintrag prüft; eigener Code</w:t>
+      </w:r>
     </w:p>
     <w:p>
       <w:pPr>
         <w:spacing w:line="360" w:lineRule="auto"/>
+        <w:jc w:val="both"/>
+        <w:rPr>
+          <w:sz w:val="24"/>
+          <w:szCs w:val="24"/>
+        </w:rPr>
+      </w:pPr>
+      <w:r>
+        <w:rPr>
+          <w:sz w:val="24"/>
+          <w:szCs w:val="24"/>
+        </w:rPr>
+        <w:t xml:space="preserve">Es erfolgt zuerst der Eintrag in die Datenbank mithilfe der entsprechenden Funktionalität (siehe Abbildung 24, Zeile 29). Anschließend wird eine SQL-SELECT-Abfrage an das Datenbanksystem gesendet, welche den Inhalt der Tabelle aufruft, welche die Daten nach </w:t>
+      </w:r>
+      <w:r>
+        <w:rPr>
+          <w:sz w:val="24"/>
+          <w:szCs w:val="24"/>
+        </w:rPr>
+        <w:lastRenderedPageBreak/>
+        <w:t xml:space="preserve">dem Eintrag enthalten müsste (siehe Abbildung 24, Zeile 32). Anschließend wird geprüft, ob das tatsächliche Ergebnis mit der erwarteten Ergebnis übereinstimmt </w:t>
+      </w:r>
+      <w:r>
+        <w:rPr>
+          <w:sz w:val="24"/>
+          <w:szCs w:val="24"/>
+        </w:rPr>
+        <w:t>(siehe Abbildung 24, Zeile 3</w:t>
+      </w:r>
+      <w:r>
+        <w:rPr>
+          <w:sz w:val="24"/>
+          <w:szCs w:val="24"/>
+        </w:rPr>
+        <w:t>4</w:t>
+      </w:r>
+      <w:r>
+        <w:rPr>
+          <w:sz w:val="24"/>
+          <w:szCs w:val="24"/>
+        </w:rPr>
+        <w:t>).</w:t>
+      </w:r>
+      <w:r>
+        <w:rPr>
+          <w:sz w:val="24"/>
+          <w:szCs w:val="24"/>
+        </w:rPr>
+        <w:t xml:space="preserve"> Hierfür wird die „assertEqual()“-Funktion verwendet, welche abprüft, ob der Inhalt der beiden übergegeben Pflicht-Parameter (das tatsächliche und erwartete Ergebnis) exakt übereinstimmen. Sobald es einen Unterschied gibt, wird eine Fehlermeldung ausgegeben, womit der Test nicht bestanden ist. Es ist möglich, die Fehlermeldung mithilfe des dritten optionalen Parameters selbst zu formulieren.</w:t>
+      </w:r>
+      <w:r>
+        <w:rPr>
+          <w:rStyle w:val="Funotenzeichen"/>
+          <w:sz w:val="24"/>
+          <w:szCs w:val="24"/>
+        </w:rPr>
+        <w:footnoteReference w:id="122"/>
+      </w:r>
+      <w:r>
+        <w:rPr>
+          <w:sz w:val="24"/>
+          <w:szCs w:val="24"/>
+        </w:rPr>
+        <w:t xml:space="preserve"> </w:t>
+      </w:r>
+    </w:p>
+    <w:p>
+      <w:pPr>
+        <w:spacing w:line="360" w:lineRule="auto"/>
+        <w:jc w:val="both"/>
+        <w:rPr>
+          <w:sz w:val="24"/>
+          <w:szCs w:val="24"/>
+        </w:rPr>
+      </w:pPr>
+      <w:r>
+        <w:rPr>
+          <w:sz w:val="24"/>
+          <w:szCs w:val="24"/>
+        </w:rPr>
+        <w:t xml:space="preserve">Im Rahmen dieser Arbeit wird meist die </w:t>
+      </w:r>
+      <w:r>
+        <w:rPr>
+          <w:sz w:val="24"/>
+          <w:szCs w:val="24"/>
+        </w:rPr>
+        <w:t>„assertEqual()“-Funktion</w:t>
+      </w:r>
+      <w:r>
+        <w:rPr>
+          <w:sz w:val="24"/>
+          <w:szCs w:val="24"/>
+        </w:rPr>
+        <w:t xml:space="preserve"> verwendet, um zu prüfen, ob Ergebnisse übereinstimmen. Das Unittest-Framework von Python implementiert allerdings </w:t>
+      </w:r>
+      <w:r>
+        <w:rPr>
+          <w:sz w:val="24"/>
+          <w:szCs w:val="24"/>
+        </w:rPr>
+        <w:t xml:space="preserve">weitere „assert“-Funktionen, welche für Tests verwendet werden können. Bis auf </w:t>
+      </w:r>
+      <w:r>
+        <w:rPr>
+          <w:sz w:val="24"/>
+          <w:szCs w:val="24"/>
+        </w:rPr>
+        <w:t>zwei</w:t>
+      </w:r>
+      <w:r>
+        <w:rPr>
+          <w:sz w:val="24"/>
+          <w:szCs w:val="24"/>
+        </w:rPr>
+        <w:t xml:space="preserve"> Ausnahme</w:t>
+      </w:r>
+      <w:r>
+        <w:rPr>
+          <w:sz w:val="24"/>
+          <w:szCs w:val="24"/>
+        </w:rPr>
+        <w:t>n</w:t>
+      </w:r>
+      <w:r>
+        <w:rPr>
+          <w:sz w:val="24"/>
+          <w:szCs w:val="24"/>
+        </w:rPr>
+        <w:t xml:space="preserve"> werden aber in dieser Arbeit keine weiteren „assert“-Funktionen verwendet. Die Ausnahme</w:t>
+      </w:r>
+      <w:r>
+        <w:rPr>
+          <w:sz w:val="24"/>
+          <w:szCs w:val="24"/>
+        </w:rPr>
+        <w:t>n</w:t>
+      </w:r>
+      <w:r>
+        <w:rPr>
+          <w:sz w:val="24"/>
+          <w:szCs w:val="24"/>
+        </w:rPr>
+        <w:t xml:space="preserve"> </w:t>
+      </w:r>
+      <w:r>
+        <w:rPr>
+          <w:sz w:val="24"/>
+          <w:szCs w:val="24"/>
+        </w:rPr>
+        <w:t>sind</w:t>
+      </w:r>
+      <w:r>
+        <w:rPr>
+          <w:sz w:val="24"/>
+          <w:szCs w:val="24"/>
+        </w:rPr>
+        <w:t xml:space="preserve"> die „assertTrue()“-Funktion, welche prüft, ob </w:t>
+      </w:r>
+      <w:r>
+        <w:rPr>
+          <w:sz w:val="24"/>
+          <w:szCs w:val="24"/>
+        </w:rPr>
+        <w:t>es sich um</w:t>
+      </w:r>
+      <w:r>
+        <w:rPr>
+          <w:sz w:val="24"/>
+          <w:szCs w:val="24"/>
+        </w:rPr>
+        <w:t xml:space="preserve"> den boolean-Wert „True“ </w:t>
+      </w:r>
+      <w:r>
+        <w:rPr>
+          <w:sz w:val="24"/>
+          <w:szCs w:val="24"/>
+        </w:rPr>
+        <w:t>handelt</w:t>
+      </w:r>
+      <w:r>
+        <w:rPr>
+          <w:rStyle w:val="Funotenzeichen"/>
+          <w:sz w:val="24"/>
+          <w:szCs w:val="24"/>
+        </w:rPr>
+        <w:footnoteReference w:id="123"/>
+      </w:r>
+      <w:r>
+        <w:rPr>
+          <w:sz w:val="24"/>
+          <w:szCs w:val="24"/>
+        </w:rPr>
+        <w:t>, und die „assertRaises()“-Funktion, welche prüft, ob eine Exception ausgelöst wird.</w:t>
+      </w:r>
+      <w:r>
+        <w:rPr>
+          <w:rStyle w:val="Funotenzeichen"/>
+          <w:sz w:val="24"/>
+          <w:szCs w:val="24"/>
+        </w:rPr>
+        <w:footnoteReference w:id="124"/>
+      </w:r>
+      <w:r>
+        <w:rPr>
+          <w:sz w:val="24"/>
+          <w:szCs w:val="24"/>
+        </w:rPr>
+        <w:t xml:space="preserve"> Diese Funktion</w:t>
+      </w:r>
+      <w:r>
+        <w:rPr>
+          <w:sz w:val="24"/>
+          <w:szCs w:val="24"/>
+        </w:rPr>
+        <w:t>en</w:t>
+      </w:r>
+      <w:r>
+        <w:rPr>
+          <w:sz w:val="24"/>
+          <w:szCs w:val="24"/>
+        </w:rPr>
+        <w:t xml:space="preserve"> w</w:t>
+      </w:r>
+      <w:r>
+        <w:rPr>
+          <w:sz w:val="24"/>
+          <w:szCs w:val="24"/>
+        </w:rPr>
+        <w:t>e</w:t>
+      </w:r>
+      <w:r>
+        <w:rPr>
+          <w:sz w:val="24"/>
+          <w:szCs w:val="24"/>
+        </w:rPr>
+        <w:t>rd</w:t>
+      </w:r>
+      <w:r>
+        <w:rPr>
+          <w:sz w:val="24"/>
+          <w:szCs w:val="24"/>
+        </w:rPr>
+        <w:t>en</w:t>
+      </w:r>
+      <w:r>
+        <w:rPr>
+          <w:sz w:val="24"/>
+          <w:szCs w:val="24"/>
+        </w:rPr>
+        <w:t xml:space="preserve"> im Rahmen dieser Arbeit verwendet, um zu testen, ob bei einem Eintrag in die Datenbank vom entsprechenden PL/pgSQL-Skript erwartungsgemäß eine Exception geworfen wird, wenn diese Daten bereits hinterlegt sind und nicht mehrfach eingetragen werden dürfen, weil sie sonst beispielsweise gegen den unique-constraint einer Tabelle verstoßen:</w:t>
+      </w:r>
+    </w:p>
+    <w:p>
+      <w:pPr>
+        <w:keepNext/>
+        <w:spacing w:line="360" w:lineRule="auto"/>
+        <w:jc w:val="both"/>
+      </w:pPr>
+      <w:r>
+        <w:rPr>
+          <w:noProof/>
+        </w:rPr>
+        <w:drawing>
+          <wp:inline distT="0" distB="0" distL="0" distR="0" wp14:anchorId="7EB6FE75" wp14:editId="639B51E5">
+            <wp:extent cx="5760720" cy="2594610"/>
+            <wp:effectExtent l="0" t="0" r="0" b="0"/>
+            <wp:docPr id="1738336813" name="Grafik 1" descr="Ein Bild, das Text, Screenshot, Schrift enthält.&#10;&#10;Automatisch generierte Beschreibung"/>
+            <wp:cNvGraphicFramePr>
+              <a:graphicFrameLocks xmlns:a="http://schemas.openxmlformats.org/drawingml/2006/main" noChangeAspect="1"/>
+            </wp:cNvGraphicFramePr>
+            <a:graphic xmlns:a="http://schemas.openxmlformats.org/drawingml/2006/main">
+              <a:graphicData uri="http://schemas.openxmlformats.org/drawingml/2006/picture">
+                <pic:pic xmlns:pic="http://schemas.openxmlformats.org/drawingml/2006/picture">
+                  <pic:nvPicPr>
+                    <pic:cNvPr id="1738336813" name="Grafik 1" descr="Ein Bild, das Text, Screenshot, Schrift enthält.&#10;&#10;Automatisch generierte Beschreibung"/>
+                    <pic:cNvPicPr/>
+                  </pic:nvPicPr>
+                  <pic:blipFill>
+                    <a:blip r:embed="rId35"/>
+                    <a:stretch>
+                      <a:fillRect/>
+                    </a:stretch>
+                  </pic:blipFill>
+                  <pic:spPr>
+                    <a:xfrm>
+                      <a:off x="0" y="0"/>
+                      <a:ext cx="5760720" cy="2594610"/>
+                    </a:xfrm>
+                    <a:prstGeom prst="rect">
+                      <a:avLst/>
+                    </a:prstGeom>
+                  </pic:spPr>
+                </pic:pic>
+              </a:graphicData>
+            </a:graphic>
+          </wp:inline>
+        </w:drawing>
+      </w:r>
+    </w:p>
+    <w:p>
+      <w:pPr>
+        <w:pStyle w:val="Beschriftung"/>
+        <w:jc w:val="center"/>
+      </w:pPr>
+      <w:r>
+        <w:t>Abbildung 25: Verwendung der "assertTrue"-Funktion; eigener Code</w:t>
+      </w:r>
+    </w:p>
+    <w:p>
+      <w:pPr>
+        <w:spacing w:line="360" w:lineRule="auto"/>
+        <w:jc w:val="both"/>
+        <w:rPr>
+          <w:sz w:val="24"/>
+          <w:szCs w:val="24"/>
+        </w:rPr>
+      </w:pPr>
+      <w:r>
+        <w:rPr>
+          <w:sz w:val="24"/>
+          <w:szCs w:val="24"/>
+        </w:rPr>
+        <w:lastRenderedPageBreak/>
+        <w:t>Zuerst werden Daten das erste Mal in eine Datenbank eingetragen (siehe Abbildung 25, Zeile 8</w:t>
+      </w:r>
+      <w:r>
+        <w:rPr>
+          <w:sz w:val="24"/>
+          <w:szCs w:val="24"/>
+        </w:rPr>
+        <w:t>6</w:t>
+      </w:r>
+      <w:r>
+        <w:rPr>
+          <w:sz w:val="24"/>
+          <w:szCs w:val="24"/>
+        </w:rPr>
+        <w:t xml:space="preserve">) und direkt danach </w:t>
+      </w:r>
+      <w:r>
+        <w:rPr>
+          <w:sz w:val="24"/>
+          <w:szCs w:val="24"/>
+        </w:rPr>
+        <w:t>wird versucht, exakt dieselben Daten ein weiteres Mal einzutragen</w:t>
+      </w:r>
+      <w:r>
+        <w:rPr>
+          <w:sz w:val="24"/>
+          <w:szCs w:val="24"/>
+        </w:rPr>
+        <w:t>.</w:t>
+      </w:r>
+      <w:r>
+        <w:rPr>
+          <w:sz w:val="24"/>
+          <w:szCs w:val="24"/>
+        </w:rPr>
+        <w:t xml:space="preserve"> Da in dem Fall ein constraint verletzt wird</w:t>
+      </w:r>
+      <w:r>
+        <w:rPr>
+          <w:sz w:val="24"/>
+          <w:szCs w:val="24"/>
+        </w:rPr>
+        <w:t xml:space="preserve">, muss eine Exception geworfen werden, was mit „assertRaises()“ geprüft wird </w:t>
+      </w:r>
+      <w:r>
+        <w:rPr>
+          <w:sz w:val="24"/>
+          <w:szCs w:val="24"/>
+        </w:rPr>
+        <w:t>(siehe Abbildung 25, Zeile 8</w:t>
+      </w:r>
+      <w:r>
+        <w:rPr>
+          <w:sz w:val="24"/>
+          <w:szCs w:val="24"/>
+        </w:rPr>
+        <w:t>9</w:t>
+      </w:r>
+      <w:r>
+        <w:rPr>
+          <w:sz w:val="24"/>
+          <w:szCs w:val="24"/>
+        </w:rPr>
+        <w:t>f.)</w:t>
+      </w:r>
+      <w:r>
+        <w:rPr>
+          <w:sz w:val="24"/>
+          <w:szCs w:val="24"/>
+        </w:rPr>
+        <w:t xml:space="preserve">. </w:t>
+      </w:r>
+      <w:r>
+        <w:rPr>
+          <w:sz w:val="24"/>
+          <w:szCs w:val="24"/>
+        </w:rPr>
+        <w:t>Es</w:t>
+      </w:r>
+      <w:r>
+        <w:rPr>
+          <w:sz w:val="24"/>
+          <w:szCs w:val="24"/>
+        </w:rPr>
+        <w:t xml:space="preserve"> soll eine Fehlermeldung ausgegeben werden</w:t>
+      </w:r>
+      <w:r>
+        <w:rPr>
+          <w:sz w:val="24"/>
+          <w:szCs w:val="24"/>
+        </w:rPr>
+        <w:t>, welche einen bestimmten Text enthalten soll (siehe Abbildung 25, Zeile 9</w:t>
+      </w:r>
+      <w:r>
+        <w:rPr>
+          <w:sz w:val="24"/>
+          <w:szCs w:val="24"/>
+        </w:rPr>
+        <w:t>2</w:t>
+      </w:r>
+      <w:r>
+        <w:rPr>
+          <w:sz w:val="24"/>
+          <w:szCs w:val="24"/>
+        </w:rPr>
+        <w:t>f.)</w:t>
+      </w:r>
+      <w:r>
+        <w:rPr>
+          <w:sz w:val="24"/>
+          <w:szCs w:val="24"/>
+        </w:rPr>
+        <w:t>.</w:t>
+      </w:r>
+      <w:r>
+        <w:rPr>
+          <w:sz w:val="24"/>
+          <w:szCs w:val="24"/>
+        </w:rPr>
+        <w:t xml:space="preserve"> In Zeile 9</w:t>
+      </w:r>
+      <w:r>
+        <w:rPr>
+          <w:sz w:val="24"/>
+          <w:szCs w:val="24"/>
+        </w:rPr>
+        <w:t>5</w:t>
+      </w:r>
+      <w:r>
+        <w:rPr>
+          <w:sz w:val="24"/>
+          <w:szCs w:val="24"/>
+        </w:rPr>
+        <w:t xml:space="preserve"> wird nun mithilfe der „assertTrue“-Funktion geprüft, ob zurückgegebene Fehlermeldung tatsächlich wie erwartet lautet. Um sicher zu gehen, dass die Daten tatsächlich kein zweites Mal eingetragen wurden, wird dennoch nochmal eine SQL-SELECT-Abfrage an das Datenbanksystem gesendet und geprüft, ob die Daten tatsächlich nur einmal hinterlegt sind (siehe Abbildung 25, Zeile 9</w:t>
+      </w:r>
+      <w:r>
+        <w:rPr>
+          <w:sz w:val="24"/>
+          <w:szCs w:val="24"/>
+        </w:rPr>
+        <w:t>8</w:t>
+      </w:r>
+      <w:r>
+        <w:rPr>
+          <w:sz w:val="24"/>
+          <w:szCs w:val="24"/>
+        </w:rPr>
+        <w:t>f.).</w:t>
+      </w:r>
+      <w:r>
+        <w:rPr>
+          <w:sz w:val="24"/>
+          <w:szCs w:val="24"/>
+        </w:rPr>
+        <w:t xml:space="preserve"> </w:t>
+      </w:r>
+    </w:p>
+    <w:p>
+      <w:pPr>
+        <w:spacing w:line="360" w:lineRule="auto"/>
+        <w:jc w:val="both"/>
+        <w:rPr>
+          <w:sz w:val="24"/>
+          <w:szCs w:val="24"/>
+        </w:rPr>
+      </w:pPr>
+    </w:p>
+    <w:p>
+      <w:pPr>
+        <w:spacing w:line="360" w:lineRule="auto"/>
+        <w:jc w:val="both"/>
+        <w:rPr>
+          <w:sz w:val="24"/>
+          <w:szCs w:val="24"/>
+        </w:rPr>
+      </w:pPr>
+    </w:p>
+    <w:p>
+      <w:pPr>
+        <w:spacing w:line="360" w:lineRule="auto"/>
+        <w:jc w:val="both"/>
+        <w:rPr>
+          <w:sz w:val="24"/>
+          <w:szCs w:val="24"/>
+        </w:rPr>
+      </w:pPr>
+    </w:p>
+    <w:p>
+      <w:pPr>
+        <w:spacing w:line="360" w:lineRule="auto"/>
+        <w:jc w:val="both"/>
+        <w:rPr>
+          <w:sz w:val="24"/>
+          <w:szCs w:val="24"/>
+        </w:rPr>
+      </w:pPr>
+    </w:p>
+    <w:p>
+      <w:pPr>
+        <w:spacing w:line="360" w:lineRule="auto"/>
+        <w:jc w:val="both"/>
+        <w:rPr>
+          <w:sz w:val="24"/>
+          <w:szCs w:val="24"/>
+        </w:rPr>
+      </w:pPr>
+    </w:p>
+    <w:p>
+      <w:pPr>
+        <w:spacing w:line="360" w:lineRule="auto"/>
+        <w:jc w:val="both"/>
+        <w:rPr>
+          <w:sz w:val="24"/>
+          <w:szCs w:val="24"/>
+        </w:rPr>
+      </w:pPr>
+    </w:p>
+    <w:p>
+      <w:pPr>
+        <w:spacing w:line="360" w:lineRule="auto"/>
+        <w:jc w:val="both"/>
+        <w:rPr>
+          <w:sz w:val="24"/>
+          <w:szCs w:val="24"/>
+        </w:rPr>
+      </w:pPr>
+    </w:p>
+    <w:p>
+      <w:pPr>
+        <w:spacing w:line="360" w:lineRule="auto"/>
+        <w:jc w:val="both"/>
+        <w:rPr>
+          <w:sz w:val="24"/>
+          <w:szCs w:val="24"/>
+        </w:rPr>
+      </w:pPr>
+    </w:p>
+    <w:p>
+      <w:pPr>
+        <w:spacing w:line="360" w:lineRule="auto"/>
+        <w:jc w:val="both"/>
+        <w:rPr>
+          <w:sz w:val="24"/>
+          <w:szCs w:val="24"/>
+        </w:rPr>
+      </w:pPr>
+    </w:p>
+    <w:p>
+      <w:pPr>
+        <w:spacing w:line="360" w:lineRule="auto"/>
+        <w:jc w:val="both"/>
+        <w:rPr>
+          <w:sz w:val="24"/>
+          <w:szCs w:val="24"/>
+        </w:rPr>
+      </w:pPr>
+    </w:p>
+    <w:p>
+      <w:pPr>
+        <w:spacing w:line="360" w:lineRule="auto"/>
+        <w:jc w:val="both"/>
+        <w:rPr>
+          <w:sz w:val="24"/>
+          <w:szCs w:val="24"/>
+        </w:rPr>
+      </w:pPr>
+    </w:p>
+    <w:p>
+      <w:pPr>
+        <w:spacing w:line="360" w:lineRule="auto"/>
+        <w:jc w:val="both"/>
+        <w:rPr>
+          <w:sz w:val="24"/>
+          <w:szCs w:val="24"/>
+        </w:rPr>
+      </w:pPr>
+    </w:p>
+    <w:p>
+      <w:pPr>
+        <w:spacing w:line="360" w:lineRule="auto"/>
+        <w:jc w:val="both"/>
+        <w:rPr>
+          <w:sz w:val="24"/>
+          <w:szCs w:val="24"/>
+        </w:rPr>
+      </w:pPr>
+    </w:p>
+    <w:p>
+      <w:pPr>
+        <w:spacing w:line="360" w:lineRule="auto"/>
+        <w:jc w:val="both"/>
+        <w:rPr>
+          <w:sz w:val="24"/>
+          <w:szCs w:val="24"/>
+        </w:rPr>
+      </w:pPr>
+    </w:p>
+    <w:p>
+      <w:pPr>
+        <w:spacing w:line="360" w:lineRule="auto"/>
+        <w:jc w:val="both"/>
+        <w:rPr>
+          <w:sz w:val="24"/>
+          <w:szCs w:val="24"/>
+        </w:rPr>
+      </w:pPr>
+    </w:p>
+    <w:p>
+      <w:pPr>
+        <w:spacing w:line="360" w:lineRule="auto"/>
+        <w:jc w:val="both"/>
         <w:rPr>
           <w:sz w:val="24"/>
           <w:szCs w:val="24"/>
@@ -37519,6 +38129,7 @@
       <w:bookmarkStart w:id="109" w:name="_Toc147669431"/>
       <w:bookmarkStart w:id="110" w:name="_Toc157181816"/>
       <w:r>
+        <w:lastRenderedPageBreak/>
         <w:t>Fazit</w:t>
       </w:r>
       <w:bookmarkEnd w:id="108"/>
@@ -37835,7 +38446,7 @@
                 <w:szCs w:val="24"/>
               </w:rPr>
             </w:pPr>
-            <w:hyperlink r:id="rId34" w:history="1">
+            <w:hyperlink r:id="rId36" w:history="1">
               <w:r>
                 <w:rPr>
                   <w:rStyle w:val="Hyperlink"/>
@@ -37967,7 +38578,7 @@
                 <w:szCs w:val="24"/>
               </w:rPr>
             </w:pPr>
-            <w:hyperlink r:id="rId35" w:history="1">
+            <w:hyperlink r:id="rId37" w:history="1">
               <w:r>
                 <w:rPr>
                   <w:rStyle w:val="Hyperlink"/>
@@ -38101,7 +38712,7 @@
                 <w:szCs w:val="24"/>
               </w:rPr>
             </w:pPr>
-            <w:hyperlink r:id="rId36" w:history="1">
+            <w:hyperlink r:id="rId38" w:history="1">
               <w:r>
                 <w:rPr>
                   <w:rStyle w:val="Hyperlink"/>
@@ -38217,7 +38828,7 @@
                 <w:szCs w:val="24"/>
               </w:rPr>
             </w:pPr>
-            <w:hyperlink r:id="rId37" w:history="1">
+            <w:hyperlink r:id="rId39" w:history="1">
               <w:r>
                 <w:rPr>
                   <w:rStyle w:val="Hyperlink"/>
@@ -38333,7 +38944,7 @@
                 <w:szCs w:val="24"/>
               </w:rPr>
             </w:pPr>
-            <w:hyperlink r:id="rId38" w:history="1">
+            <w:hyperlink r:id="rId40" w:history="1">
               <w:r>
                 <w:rPr>
                   <w:rStyle w:val="Hyperlink"/>
@@ -38457,7 +39068,7 @@
                 <w:szCs w:val="24"/>
               </w:rPr>
             </w:pPr>
-            <w:hyperlink r:id="rId39" w:anchor="Einzugsstelle_was_gilt_bei_privat_krankenversicherten_Beschu00E4ftigten-1057732" w:history="1">
+            <w:hyperlink r:id="rId41" w:anchor="Einzugsstelle_was_gilt_bei_privat_krankenversicherten_Beschu00E4ftigten-1057732" w:history="1">
               <w:r>
                 <w:rPr>
                   <w:rStyle w:val="Hyperlink"/>
@@ -38573,7 +39184,7 @@
                 <w:szCs w:val="24"/>
               </w:rPr>
             </w:pPr>
-            <w:hyperlink r:id="rId40" w:history="1">
+            <w:hyperlink r:id="rId42" w:history="1">
               <w:r>
                 <w:rPr>
                   <w:rStyle w:val="Hyperlink"/>
@@ -38689,7 +39300,7 @@
                 <w:szCs w:val="24"/>
               </w:rPr>
             </w:pPr>
-            <w:hyperlink r:id="rId41" w:history="1">
+            <w:hyperlink r:id="rId43" w:history="1">
               <w:r>
                 <w:rPr>
                   <w:rStyle w:val="Hyperlink"/>
@@ -38813,7 +39424,7 @@
                 <w:szCs w:val="24"/>
               </w:rPr>
             </w:pPr>
-            <w:hyperlink r:id="rId42" w:history="1">
+            <w:hyperlink r:id="rId44" w:history="1">
               <w:r>
                 <w:rPr>
                   <w:rStyle w:val="Hyperlink"/>
@@ -38941,7 +39552,7 @@
                 <w:szCs w:val="24"/>
               </w:rPr>
             </w:pPr>
-            <w:hyperlink r:id="rId43" w:anchor="AllgemeineFragen" w:history="1">
+            <w:hyperlink r:id="rId45" w:anchor="AllgemeineFragen" w:history="1">
               <w:r>
                 <w:rPr>
                   <w:rStyle w:val="Hyperlink"/>
@@ -39322,7 +39933,7 @@
               </w:rPr>
               <w:t xml:space="preserve">Online: </w:t>
             </w:r>
-            <w:hyperlink r:id="rId44" w:history="1">
+            <w:hyperlink r:id="rId46" w:history="1">
               <w:r>
                 <w:rPr>
                   <w:rStyle w:val="Hyperlink"/>
@@ -39440,7 +40051,7 @@
                 <w:szCs w:val="24"/>
               </w:rPr>
             </w:pPr>
-            <w:hyperlink r:id="rId45" w:history="1">
+            <w:hyperlink r:id="rId47" w:history="1">
               <w:r>
                 <w:rPr>
                   <w:rStyle w:val="Hyperlink"/>
@@ -39588,7 +40199,7 @@
                 <w:szCs w:val="24"/>
               </w:rPr>
             </w:pPr>
-            <w:hyperlink r:id="rId46" w:history="1">
+            <w:hyperlink r:id="rId48" w:history="1">
               <w:r>
                 <w:rPr>
                   <w:rStyle w:val="Hyperlink"/>
@@ -39743,7 +40354,7 @@
                 <w:szCs w:val="24"/>
               </w:rPr>
             </w:pPr>
-            <w:hyperlink r:id="rId47" w:history="1">
+            <w:hyperlink r:id="rId49" w:history="1">
               <w:r>
                 <w:rPr>
                   <w:rStyle w:val="Hyperlink"/>
@@ -39914,7 +40525,7 @@
               </w:rPr>
               <w:t xml:space="preserve">Online: </w:t>
             </w:r>
-            <w:hyperlink r:id="rId48" w:history="1">
+            <w:hyperlink r:id="rId50" w:history="1">
               <w:r>
                 <w:rPr>
                   <w:rStyle w:val="Hyperlink"/>
@@ -40039,7 +40650,7 @@
                 <w:szCs w:val="24"/>
               </w:rPr>
             </w:pPr>
-            <w:hyperlink r:id="rId49" w:history="1">
+            <w:hyperlink r:id="rId51" w:history="1">
               <w:r>
                 <w:rPr>
                   <w:rStyle w:val="Hyperlink"/>
@@ -40165,7 +40776,7 @@
                 <w:szCs w:val="24"/>
               </w:rPr>
             </w:pPr>
-            <w:hyperlink r:id="rId50" w:history="1">
+            <w:hyperlink r:id="rId52" w:history="1">
               <w:r>
                 <w:rPr>
                   <w:rStyle w:val="Hyperlink"/>
@@ -40288,7 +40899,7 @@
                 <w:szCs w:val="24"/>
               </w:rPr>
             </w:pPr>
-            <w:hyperlink r:id="rId51" w:history="1">
+            <w:hyperlink r:id="rId53" w:history="1">
               <w:r>
                 <w:rPr>
                   <w:rStyle w:val="Hyperlink"/>
@@ -40442,7 +41053,7 @@
                 <w:szCs w:val="24"/>
               </w:rPr>
             </w:pPr>
-            <w:hyperlink r:id="rId52" w:history="1">
+            <w:hyperlink r:id="rId54" w:history="1">
               <w:r>
                 <w:rPr>
                   <w:rStyle w:val="Hyperlink"/>
@@ -40565,7 +41176,7 @@
                 <w:szCs w:val="24"/>
               </w:rPr>
             </w:pPr>
-            <w:hyperlink r:id="rId53" w:history="1">
+            <w:hyperlink r:id="rId55" w:history="1">
               <w:r>
                 <w:rPr>
                   <w:rStyle w:val="Hyperlink"/>
@@ -40793,7 +41404,7 @@
         </w:rPr>
         <w:t xml:space="preserve"> (o.J.): About DBeaver; Online: </w:t>
       </w:r>
-      <w:hyperlink r:id="rId54" w:history="1">
+      <w:hyperlink r:id="rId56" w:history="1">
         <w:r>
           <w:rPr>
             <w:rStyle w:val="Hyperlink"/>
@@ -40913,7 +41524,6 @@
           <w:sz w:val="24"/>
           <w:szCs w:val="24"/>
         </w:rPr>
-        <w:lastRenderedPageBreak/>
         <w:t>destatis</w:t>
       </w:r>
       <w:r>
@@ -40970,7 +41580,7 @@
                 <w:szCs w:val="24"/>
               </w:rPr>
             </w:pPr>
-            <w:hyperlink r:id="rId55" w:history="1">
+            <w:hyperlink r:id="rId57" w:history="1">
               <w:r>
                 <w:rPr>
                   <w:rStyle w:val="Hyperlink"/>
@@ -41107,7 +41717,7 @@
                 <w:szCs w:val="24"/>
               </w:rPr>
             </w:pPr>
-            <w:hyperlink r:id="rId56" w:history="1">
+            <w:hyperlink r:id="rId58" w:history="1">
               <w:r>
                 <w:rPr>
                   <w:rStyle w:val="Hyperlink"/>
@@ -41238,7 +41848,7 @@
               </w:rPr>
               <w:t xml:space="preserve">; Online: </w:t>
             </w:r>
-            <w:hyperlink r:id="rId57" w:history="1">
+            <w:hyperlink r:id="rId59" w:history="1">
               <w:r>
                 <w:rPr>
                   <w:rStyle w:val="Hyperlink"/>
@@ -41409,7 +42019,7 @@
               </w:rPr>
               <w:t xml:space="preserve"> </w:t>
             </w:r>
-            <w:hyperlink r:id="rId58" w:history="1">
+            <w:hyperlink r:id="rId60" w:history="1">
               <w:r>
                 <w:rPr>
                   <w:rStyle w:val="Hyperlink"/>
@@ -41528,7 +42138,7 @@
                 <w:szCs w:val="24"/>
               </w:rPr>
             </w:pPr>
-            <w:hyperlink r:id="rId59" w:history="1">
+            <w:hyperlink r:id="rId61" w:history="1">
               <w:r>
                 <w:rPr>
                   <w:rStyle w:val="Hyperlink"/>
@@ -41684,7 +42294,7 @@
                 <w:szCs w:val="24"/>
               </w:rPr>
             </w:pPr>
-            <w:hyperlink r:id="rId60" w:history="1">
+            <w:hyperlink r:id="rId62" w:history="1">
               <w:r>
                 <w:rPr>
                   <w:rStyle w:val="Hyperlink"/>
@@ -41830,23 +42440,14 @@
                 <w:szCs w:val="24"/>
               </w:rPr>
             </w:pPr>
-            <w:hyperlink r:id="rId61" w:history="1">
+            <w:hyperlink r:id="rId63" w:history="1">
               <w:r>
                 <w:rPr>
                   <w:rStyle w:val="Hyperlink"/>
                   <w:sz w:val="24"/>
                   <w:szCs w:val="24"/>
                 </w:rPr>
-                <w:t>https://www.deutsche-rentenversicherung.de/DRV/DE/Rente/Arbeitnehmer-und-Selbststaendige/02_Pflicht-und-freiwillig-Versicherte/pflicht-und-freiwillig-</w:t>
-              </w:r>
-              <w:r>
-                <w:rPr>
-                  <w:rStyle w:val="Hyperlink"/>
-                  <w:sz w:val="24"/>
-                  <w:szCs w:val="24"/>
-                </w:rPr>
-                <w:lastRenderedPageBreak/>
-                <w:t>versicherte_Inhalt_01_selbstaendig_und_pflichtversichert.html</w:t>
+                <w:t>https://www.deutsche-rentenversicherung.de/DRV/DE/Rente/Arbeitnehmer-und-Selbststaendige/02_Pflicht-und-freiwillig-Versicherte/pflicht-und-freiwillig-versicherte_Inhalt_01_selbstaendig_und_pflichtversichert.html</w:t>
               </w:r>
             </w:hyperlink>
             <w:r>
@@ -41962,7 +42563,7 @@
                 <w:szCs w:val="24"/>
               </w:rPr>
             </w:pPr>
-            <w:hyperlink r:id="rId62" w:history="1">
+            <w:hyperlink r:id="rId64" w:history="1">
               <w:r>
                 <w:rPr>
                   <w:rStyle w:val="Hyperlink"/>
@@ -42086,7 +42687,7 @@
                 <w:szCs w:val="24"/>
               </w:rPr>
             </w:pPr>
-            <w:hyperlink r:id="rId63" w:history="1">
+            <w:hyperlink r:id="rId65" w:history="1">
               <w:r>
                 <w:rPr>
                   <w:rStyle w:val="Hyperlink"/>
@@ -42211,7 +42812,7 @@
                 <w:szCs w:val="24"/>
               </w:rPr>
             </w:pPr>
-            <w:hyperlink r:id="rId64" w:history="1">
+            <w:hyperlink r:id="rId66" w:history="1">
               <w:r>
                 <w:rPr>
                   <w:rStyle w:val="Hyperlink"/>
@@ -42354,7 +42955,7 @@
                 <w:szCs w:val="24"/>
               </w:rPr>
             </w:pPr>
-            <w:hyperlink r:id="rId65" w:history="1">
+            <w:hyperlink r:id="rId67" w:history="1">
               <w:r>
                 <w:rPr>
                   <w:rStyle w:val="Hyperlink"/>
@@ -42423,6 +43024,7 @@
           <w:sz w:val="24"/>
           <w:szCs w:val="24"/>
         </w:rPr>
+        <w:lastRenderedPageBreak/>
         <w:t>Die Techniker</w:t>
       </w:r>
       <w:r>
@@ -42479,7 +43081,7 @@
                 <w:szCs w:val="24"/>
               </w:rPr>
             </w:pPr>
-            <w:hyperlink r:id="rId66" w:history="1">
+            <w:hyperlink r:id="rId68" w:history="1">
               <w:r>
                 <w:rPr>
                   <w:rStyle w:val="Hyperlink"/>
@@ -42606,7 +43208,7 @@
                 <w:szCs w:val="24"/>
               </w:rPr>
             </w:pPr>
-            <w:hyperlink r:id="rId67" w:history="1">
+            <w:hyperlink r:id="rId69" w:history="1">
               <w:r>
                 <w:rPr>
                   <w:rStyle w:val="Hyperlink"/>
@@ -42760,7 +43362,7 @@
                 <w:szCs w:val="24"/>
               </w:rPr>
             </w:pPr>
-            <w:hyperlink r:id="rId68" w:history="1">
+            <w:hyperlink r:id="rId70" w:history="1">
               <w:r>
                 <w:rPr>
                   <w:rStyle w:val="Hyperlink"/>
@@ -42907,7 +43509,7 @@
               </w:rPr>
               <w:t xml:space="preserve">Online: </w:t>
             </w:r>
-            <w:hyperlink r:id="rId69" w:history="1">
+            <w:hyperlink r:id="rId71" w:history="1">
               <w:r>
                 <w:rPr>
                   <w:rStyle w:val="Hyperlink"/>
@@ -43067,7 +43669,7 @@
               </w:rPr>
               <w:t xml:space="preserve">Online: </w:t>
             </w:r>
-            <w:hyperlink r:id="rId70" w:history="1">
+            <w:hyperlink r:id="rId72" w:history="1">
               <w:r>
                 <w:rPr>
                   <w:rStyle w:val="Hyperlink"/>
@@ -43204,7 +43806,7 @@
                 <w:szCs w:val="24"/>
               </w:rPr>
             </w:pPr>
-            <w:hyperlink r:id="rId71" w:history="1">
+            <w:hyperlink r:id="rId73" w:history="1">
               <w:r>
                 <w:rPr>
                   <w:rStyle w:val="Hyperlink"/>
@@ -43332,6 +43934,7 @@
                 <w:sz w:val="24"/>
                 <w:szCs w:val="24"/>
               </w:rPr>
+              <w:lastRenderedPageBreak/>
               <w:t>fffff</w:t>
             </w:r>
           </w:p>
@@ -43349,7 +43952,7 @@
                 <w:szCs w:val="24"/>
               </w:rPr>
             </w:pPr>
-            <w:hyperlink r:id="rId72" w:history="1">
+            <w:hyperlink r:id="rId74" w:history="1">
               <w:r>
                 <w:rPr>
                   <w:rStyle w:val="Hyperlink"/>
@@ -43487,23 +44090,14 @@
               </w:rPr>
               <w:t xml:space="preserve"> Online:  </w:t>
             </w:r>
-            <w:hyperlink r:id="rId73" w:history="1">
+            <w:hyperlink r:id="rId75" w:history="1">
               <w:r>
                 <w:rPr>
                   <w:rStyle w:val="Hyperlink"/>
                   <w:sz w:val="24"/>
                   <w:szCs w:val="24"/>
                 </w:rPr>
-                <w:t>https://www.tk.de/firmenkunden/versicherung/beitraege-</w:t>
-              </w:r>
-              <w:r>
-                <w:rPr>
-                  <w:rStyle w:val="Hyperlink"/>
-                  <w:sz w:val="24"/>
-                  <w:szCs w:val="24"/>
-                </w:rPr>
-                <w:lastRenderedPageBreak/>
-                <w:t>faq/arbeitsentgelt/hoehe-arbeitgeberzuschuss-zur-privaten-krankenversicherung-2034496?tkcm=aaus</w:t>
+                <w:t>https://www.tk.de/firmenkunden/versicherung/beitraege-faq/arbeitsentgelt/hoehe-arbeitgeberzuschuss-zur-privaten-krankenversicherung-2034496?tkcm=aaus</w:t>
               </w:r>
             </w:hyperlink>
             <w:r>
@@ -43614,7 +44208,7 @@
                 <w:szCs w:val="24"/>
               </w:rPr>
             </w:pPr>
-            <w:hyperlink r:id="rId74" w:history="1">
+            <w:hyperlink r:id="rId76" w:history="1">
               <w:r>
                 <w:rPr>
                   <w:rStyle w:val="Hyperlink"/>
@@ -43737,7 +44331,7 @@
                 <w:szCs w:val="24"/>
               </w:rPr>
             </w:pPr>
-            <w:hyperlink r:id="rId75" w:history="1">
+            <w:hyperlink r:id="rId77" w:history="1">
               <w:r>
                 <w:rPr>
                   <w:rStyle w:val="Hyperlink"/>
@@ -43861,7 +44455,7 @@
                 <w:szCs w:val="24"/>
               </w:rPr>
             </w:pPr>
-            <w:hyperlink r:id="rId76" w:history="1">
+            <w:hyperlink r:id="rId78" w:history="1">
               <w:r>
                 <w:rPr>
                   <w:rStyle w:val="Hyperlink"/>
@@ -44268,6 +44862,7 @@
           <w:sz w:val="24"/>
           <w:szCs w:val="24"/>
         </w:rPr>
+        <w:lastRenderedPageBreak/>
         <w:t>IHK Regensburg</w:t>
       </w:r>
       <w:r>
@@ -44324,7 +44919,7 @@
                 <w:szCs w:val="24"/>
               </w:rPr>
             </w:pPr>
-            <w:hyperlink r:id="rId77" w:history="1">
+            <w:hyperlink r:id="rId79" w:history="1">
               <w:r>
                 <w:rPr>
                   <w:rStyle w:val="Hyperlink"/>
@@ -44447,7 +45042,7 @@
                 <w:szCs w:val="24"/>
               </w:rPr>
             </w:pPr>
-            <w:hyperlink r:id="rId78" w:history="1">
+            <w:hyperlink r:id="rId80" w:history="1">
               <w:r>
                 <w:rPr>
                   <w:rStyle w:val="Hyperlink"/>
@@ -44694,7 +45289,7 @@
               </w:rPr>
               <w:t xml:space="preserve">; Online: </w:t>
             </w:r>
-            <w:hyperlink r:id="rId79" w:history="1">
+            <w:hyperlink r:id="rId81" w:history="1">
               <w:r>
                 <w:rPr>
                   <w:rStyle w:val="Hyperlink"/>
@@ -44781,7 +45376,7 @@
         </w:rPr>
         <w:t xml:space="preserve">nline: </w:t>
       </w:r>
-      <w:hyperlink r:id="rId80" w:history="1">
+      <w:hyperlink r:id="rId82" w:history="1">
         <w:r>
           <w:rPr>
             <w:rStyle w:val="Hyperlink"/>
@@ -45195,7 +45790,7 @@
                 <w:szCs w:val="24"/>
               </w:rPr>
             </w:pPr>
-            <w:hyperlink r:id="rId81" w:history="1">
+            <w:hyperlink r:id="rId83" w:history="1">
               <w:r>
                 <w:rPr>
                   <w:rStyle w:val="Hyperlink"/>
@@ -45319,7 +45914,7 @@
                 <w:szCs w:val="24"/>
               </w:rPr>
             </w:pPr>
-            <w:hyperlink r:id="rId82" w:anchor="doc2a008d70-e046-422e-9866-9f09807a5c11bodyText1" w:history="1">
+            <w:hyperlink r:id="rId84" w:anchor="doc2a008d70-e046-422e-9866-9f09807a5c11bodyText1" w:history="1">
               <w:r>
                 <w:rPr>
                   <w:rStyle w:val="Hyperlink"/>
@@ -45447,7 +46042,7 @@
                 <w:szCs w:val="24"/>
               </w:rPr>
             </w:pPr>
-            <w:hyperlink r:id="rId83" w:anchor="intro-to-pandas" w:history="1">
+            <w:hyperlink r:id="rId85" w:anchor="intro-to-pandas" w:history="1">
               <w:r>
                 <w:rPr>
                   <w:rStyle w:val="Hyperlink"/>
@@ -45592,7 +46187,7 @@
                 <w:szCs w:val="24"/>
               </w:rPr>
             </w:pPr>
-            <w:hyperlink r:id="rId84" w:history="1">
+            <w:hyperlink r:id="rId86" w:history="1">
               <w:r>
                 <w:rPr>
                   <w:rStyle w:val="Hyperlink"/>
@@ -45769,7 +46364,7 @@
                 <w:szCs w:val="24"/>
               </w:rPr>
             </w:pPr>
-            <w:hyperlink r:id="rId85" w:history="1">
+            <w:hyperlink r:id="rId87" w:history="1">
               <w:r>
                 <w:rPr>
                   <w:rStyle w:val="Hyperlink"/>
@@ -45914,7 +46509,7 @@
                 <w:szCs w:val="24"/>
               </w:rPr>
             </w:pPr>
-            <w:hyperlink r:id="rId86" w:history="1">
+            <w:hyperlink r:id="rId88" w:history="1">
               <w:r>
                 <w:rPr>
                   <w:rStyle w:val="Hyperlink"/>
@@ -46043,7 +46638,7 @@
                 <w:szCs w:val="24"/>
               </w:rPr>
             </w:pPr>
-            <w:hyperlink r:id="rId87" w:history="1">
+            <w:hyperlink r:id="rId89" w:history="1">
               <w:r>
                 <w:rPr>
                   <w:rStyle w:val="Hyperlink"/>
@@ -46187,7 +46782,7 @@
                 <w:szCs w:val="24"/>
               </w:rPr>
             </w:pPr>
-            <w:hyperlink r:id="rId88" w:history="1">
+            <w:hyperlink r:id="rId90" w:history="1">
               <w:r>
                 <w:rPr>
                   <w:rStyle w:val="Hyperlink"/>
@@ -46296,15 +46891,7 @@
           <w:szCs w:val="24"/>
           <w:lang w:val="en-US"/>
         </w:rPr>
-        <w:t xml:space="preserve"> setUp()</w:t>
-      </w:r>
-      <w:r>
-        <w:rPr>
-          <w:sz w:val="24"/>
-          <w:szCs w:val="24"/>
-          <w:lang w:val="en-US"/>
-        </w:rPr>
-        <w:t xml:space="preserve">; Online: </w:t>
+        <w:t xml:space="preserve"> setUp(); Online: </w:t>
       </w:r>
     </w:p>
     <w:tbl>
@@ -46347,7 +46934,7 @@
                 <w:szCs w:val="24"/>
               </w:rPr>
             </w:pPr>
-            <w:hyperlink r:id="rId89" w:history="1">
+            <w:hyperlink r:id="rId91" w:anchor="unittest.TestCase.setUp" w:history="1">
               <w:r>
                 <w:rPr>
                   <w:rStyle w:val="Hyperlink"/>
@@ -46379,15 +46966,7 @@
                 <w:sz w:val="24"/>
                 <w:szCs w:val="24"/>
               </w:rPr>
-              <w:t>27</w:t>
-            </w:r>
-            <w:r>
-              <w:rPr>
-                <w:color w:val="000000" w:themeColor="text1"/>
-                <w:sz w:val="24"/>
-                <w:szCs w:val="24"/>
-              </w:rPr>
-              <w:t>.01.2024</w:t>
+              <w:t>27.01.2024</w:t>
             </w:r>
             <w:r>
               <w:rPr>
@@ -46425,7 +47004,7 @@
           <w:szCs w:val="24"/>
           <w:lang w:val="en-US"/>
         </w:rPr>
-        <w:t xml:space="preserve">Python </w:t>
+        <w:t>Python</w:t>
       </w:r>
       <w:r>
         <w:rPr>
@@ -46433,7 +47012,7 @@
           <w:szCs w:val="24"/>
           <w:lang w:val="en-US"/>
         </w:rPr>
-        <w:t>(o.J. – c): tearDown()</w:t>
+        <w:t xml:space="preserve"> (o.J. - c): assertEqual</w:t>
       </w:r>
       <w:r>
         <w:rPr>
@@ -46441,7 +47020,15 @@
           <w:szCs w:val="24"/>
           <w:lang w:val="en-US"/>
         </w:rPr>
-        <w:t>; Online:</w:t>
+        <w:t>(</w:t>
+      </w:r>
+      <w:r>
+        <w:rPr>
+          <w:sz w:val="24"/>
+          <w:szCs w:val="24"/>
+          <w:lang w:val="en-US"/>
+        </w:rPr>
+        <w:t>); Online:</w:t>
       </w:r>
     </w:p>
     <w:tbl>
@@ -46484,14 +47071,14 @@
                 <w:szCs w:val="24"/>
               </w:rPr>
             </w:pPr>
-            <w:hyperlink r:id="rId90" w:history="1">
+            <w:hyperlink r:id="rId92" w:history="1">
               <w:r>
                 <w:rPr>
                   <w:rStyle w:val="Hyperlink"/>
                   <w:sz w:val="24"/>
                   <w:szCs w:val="24"/>
                 </w:rPr>
-                <w:t>https://docs.python.org/3/library/unittest.html#unittest.TestCase.tearDown</w:t>
+                <w:t>https://docs.python.org/3/library/unittest.html#unittest.TestCase.assertEqual</w:t>
               </w:r>
             </w:hyperlink>
             <w:r>
@@ -46540,10 +47127,10 @@
     </w:p>
     <w:p>
       <w:pPr>
-        <w:spacing w:after="0" w:line="360" w:lineRule="auto"/>
-        <w:rPr>
-          <w:sz w:val="24"/>
-          <w:szCs w:val="24"/>
+        <w:rPr>
+          <w:sz w:val="24"/>
+          <w:szCs w:val="24"/>
+          <w:lang w:val="en-US"/>
         </w:rPr>
       </w:pPr>
       <w:r>
@@ -46552,36 +47139,23 @@
           <w:bCs/>
           <w:sz w:val="24"/>
           <w:szCs w:val="24"/>
-        </w:rPr>
-        <w:t xml:space="preserve">SGB III §27 </w:t>
-      </w:r>
-      <w:r>
-        <w:rPr>
-          <w:sz w:val="24"/>
-          <w:szCs w:val="24"/>
-        </w:rPr>
-        <w:t>(1997):</w:t>
-      </w:r>
-      <w:r>
-        <w:rPr>
-          <w:b/>
-          <w:bCs/>
-          <w:sz w:val="24"/>
-          <w:szCs w:val="24"/>
-        </w:rPr>
-        <w:t xml:space="preserve"> </w:t>
-      </w:r>
-      <w:r>
-        <w:rPr>
-          <w:sz w:val="24"/>
-          <w:szCs w:val="24"/>
-        </w:rPr>
-        <w:t>Arbeitsförderung</w:t>
-      </w:r>
-      <w:r>
-        <w:rPr>
-          <w:sz w:val="24"/>
-          <w:szCs w:val="24"/>
+          <w:lang w:val="en-US"/>
+        </w:rPr>
+        <w:t xml:space="preserve">Python </w:t>
+      </w:r>
+      <w:r>
+        <w:rPr>
+          <w:sz w:val="24"/>
+          <w:szCs w:val="24"/>
+          <w:lang w:val="en-US"/>
+        </w:rPr>
+        <w:t>(o.J. – c): tearDown()</w:t>
+      </w:r>
+      <w:r>
+        <w:rPr>
+          <w:sz w:val="24"/>
+          <w:szCs w:val="24"/>
+          <w:lang w:val="en-US"/>
         </w:rPr>
         <w:t>; Online:</w:t>
       </w:r>
@@ -46608,6 +47182,7 @@
                 <w:color w:val="000000" w:themeColor="text1"/>
                 <w:sz w:val="24"/>
                 <w:szCs w:val="24"/>
+                <w:lang w:val="en-US"/>
               </w:rPr>
             </w:pPr>
           </w:p>
@@ -46625,14 +47200,14 @@
                 <w:szCs w:val="24"/>
               </w:rPr>
             </w:pPr>
-            <w:hyperlink r:id="rId91" w:history="1">
+            <w:hyperlink r:id="rId93" w:anchor="unittest.TestCase.tearDown" w:history="1">
               <w:r>
                 <w:rPr>
                   <w:rStyle w:val="Hyperlink"/>
                   <w:sz w:val="24"/>
                   <w:szCs w:val="24"/>
                 </w:rPr>
-                <w:t>https://www.gesetze-im-internet.de/sgb_3/__27.html</w:t>
+                <w:t>https://docs.python.org/3/library/unittest.html#unittest.TestCase.tearDown</w:t>
               </w:r>
             </w:hyperlink>
             <w:r>
@@ -46657,7 +47232,7 @@
                 <w:sz w:val="24"/>
                 <w:szCs w:val="24"/>
               </w:rPr>
-              <w:t>07.01.2024</w:t>
+              <w:t>27.01.2024</w:t>
             </w:r>
             <w:r>
               <w:rPr>
@@ -46695,7 +47270,7 @@
           <w:szCs w:val="24"/>
           <w:lang w:val="en-US"/>
         </w:rPr>
-        <w:t>Somasundar</w:t>
+        <w:t>Python</w:t>
       </w:r>
       <w:r>
         <w:rPr>
@@ -46703,7 +47278,7 @@
           <w:szCs w:val="24"/>
           <w:lang w:val="en-US"/>
         </w:rPr>
-        <w:t>, Harish (2021): Database Multi tenancy;</w:t>
+        <w:t xml:space="preserve"> (o.J. - d): assertTrue</w:t>
       </w:r>
       <w:r>
         <w:rPr>
@@ -46711,7 +47286,15 @@
           <w:szCs w:val="24"/>
           <w:lang w:val="en-US"/>
         </w:rPr>
-        <w:t xml:space="preserve"> Online:</w:t>
+        <w:t>(); O</w:t>
+      </w:r>
+      <w:r>
+        <w:rPr>
+          <w:sz w:val="24"/>
+          <w:szCs w:val="24"/>
+          <w:lang w:val="en-US"/>
+        </w:rPr>
+        <w:t>nline:</w:t>
       </w:r>
     </w:p>
     <w:tbl>
@@ -46754,7 +47337,438 @@
                 <w:szCs w:val="24"/>
               </w:rPr>
             </w:pPr>
-            <w:hyperlink r:id="rId92" w:history="1">
+            <w:hyperlink r:id="rId94" w:history="1">
+              <w:r>
+                <w:rPr>
+                  <w:rStyle w:val="Hyperlink"/>
+                  <w:sz w:val="24"/>
+                  <w:szCs w:val="24"/>
+                </w:rPr>
+                <w:t>https://docs.python.org/3/library/unittest.html#unittest.TestCase.assertTrue</w:t>
+              </w:r>
+            </w:hyperlink>
+            <w:r>
+              <w:rPr>
+                <w:color w:val="000000" w:themeColor="text1"/>
+                <w:sz w:val="24"/>
+                <w:szCs w:val="24"/>
+              </w:rPr>
+              <w:t xml:space="preserve"> </w:t>
+            </w:r>
+            <w:r>
+              <w:rPr>
+                <w:color w:val="000000" w:themeColor="text1"/>
+                <w:sz w:val="24"/>
+                <w:szCs w:val="24"/>
+              </w:rPr>
+              <w:t xml:space="preserve"> </w:t>
+            </w:r>
+            <w:r>
+              <w:rPr>
+                <w:color w:val="000000" w:themeColor="text1"/>
+                <w:sz w:val="24"/>
+                <w:szCs w:val="24"/>
+              </w:rPr>
+              <w:t xml:space="preserve">[letzter Aufruf: </w:t>
+            </w:r>
+            <w:r>
+              <w:rPr>
+                <w:color w:val="000000" w:themeColor="text1"/>
+                <w:sz w:val="24"/>
+                <w:szCs w:val="24"/>
+              </w:rPr>
+              <w:t>27.01.2024</w:t>
+            </w:r>
+            <w:r>
+              <w:rPr>
+                <w:color w:val="000000" w:themeColor="text1"/>
+                <w:sz w:val="24"/>
+                <w:szCs w:val="24"/>
+              </w:rPr>
+              <w:t>]</w:t>
+            </w:r>
+          </w:p>
+        </w:tc>
+      </w:tr>
+    </w:tbl>
+    <w:p>
+      <w:pPr>
+        <w:rPr>
+          <w:sz w:val="24"/>
+          <w:szCs w:val="24"/>
+        </w:rPr>
+      </w:pPr>
+    </w:p>
+    <w:p>
+      <w:pPr>
+        <w:rPr>
+          <w:sz w:val="24"/>
+          <w:szCs w:val="24"/>
+          <w:lang w:val="en-US"/>
+        </w:rPr>
+      </w:pPr>
+      <w:r>
+        <w:rPr>
+          <w:b/>
+          <w:bCs/>
+          <w:sz w:val="24"/>
+          <w:szCs w:val="24"/>
+          <w:lang w:val="en-US"/>
+        </w:rPr>
+        <w:t xml:space="preserve">Python </w:t>
+      </w:r>
+      <w:r>
+        <w:rPr>
+          <w:sz w:val="24"/>
+          <w:szCs w:val="24"/>
+          <w:lang w:val="en-US"/>
+        </w:rPr>
+        <w:t>(o.J. - e): assertRaises</w:t>
+      </w:r>
+      <w:r>
+        <w:rPr>
+          <w:sz w:val="24"/>
+          <w:szCs w:val="24"/>
+          <w:lang w:val="en-US"/>
+        </w:rPr>
+        <w:t>(); On</w:t>
+      </w:r>
+      <w:r>
+        <w:rPr>
+          <w:sz w:val="24"/>
+          <w:szCs w:val="24"/>
+          <w:lang w:val="en-US"/>
+        </w:rPr>
+        <w:t>line:</w:t>
+      </w:r>
+    </w:p>
+    <w:tbl>
+      <w:tblPr>
+        <w:tblStyle w:val="Tabellenraster"/>
+        <w:tblW w:w="0" w:type="auto"/>
+        <w:tblLook w:val="04A0" w:firstRow="1" w:lastRow="0" w:firstColumn="1" w:lastColumn="0" w:noHBand="0" w:noVBand="1"/>
+      </w:tblPr>
+      <w:tblGrid>
+        <w:gridCol w:w="562"/>
+        <w:gridCol w:w="8500"/>
+      </w:tblGrid>
+      <w:tr>
+        <w:tc>
+          <w:tcPr>
+            <w:tcW w:w="562" w:type="dxa"/>
+          </w:tcPr>
+          <w:p>
+            <w:pPr>
+              <w:spacing w:line="360" w:lineRule="auto"/>
+              <w:rPr>
+                <w:color w:val="000000" w:themeColor="text1"/>
+                <w:sz w:val="24"/>
+                <w:szCs w:val="24"/>
+                <w:lang w:val="en-US"/>
+              </w:rPr>
+            </w:pPr>
+          </w:p>
+        </w:tc>
+        <w:tc>
+          <w:tcPr>
+            <w:tcW w:w="8500" w:type="dxa"/>
+          </w:tcPr>
+          <w:p>
+            <w:pPr>
+              <w:spacing w:line="360" w:lineRule="auto"/>
+              <w:rPr>
+                <w:color w:val="000000" w:themeColor="text1"/>
+                <w:sz w:val="24"/>
+                <w:szCs w:val="24"/>
+              </w:rPr>
+            </w:pPr>
+            <w:hyperlink r:id="rId95" w:history="1">
+              <w:r>
+                <w:rPr>
+                  <w:rStyle w:val="Hyperlink"/>
+                  <w:sz w:val="24"/>
+                  <w:szCs w:val="24"/>
+                </w:rPr>
+                <w:t>https://docs.python.org/3/library/unittest.html#unittest.TestCase.assertRaises</w:t>
+              </w:r>
+            </w:hyperlink>
+            <w:r>
+              <w:rPr>
+                <w:color w:val="000000" w:themeColor="text1"/>
+                <w:sz w:val="24"/>
+                <w:szCs w:val="24"/>
+              </w:rPr>
+              <w:t xml:space="preserve"> </w:t>
+            </w:r>
+            <w:r>
+              <w:rPr>
+                <w:color w:val="000000" w:themeColor="text1"/>
+                <w:sz w:val="24"/>
+                <w:szCs w:val="24"/>
+              </w:rPr>
+              <w:t xml:space="preserve"> </w:t>
+            </w:r>
+            <w:r>
+              <w:rPr>
+                <w:color w:val="000000" w:themeColor="text1"/>
+                <w:sz w:val="24"/>
+                <w:szCs w:val="24"/>
+              </w:rPr>
+              <w:t xml:space="preserve"> </w:t>
+            </w:r>
+            <w:r>
+              <w:rPr>
+                <w:color w:val="000000" w:themeColor="text1"/>
+                <w:sz w:val="24"/>
+                <w:szCs w:val="24"/>
+              </w:rPr>
+              <w:t xml:space="preserve">[letzter Aufruf: </w:t>
+            </w:r>
+            <w:r>
+              <w:rPr>
+                <w:color w:val="000000" w:themeColor="text1"/>
+                <w:sz w:val="24"/>
+                <w:szCs w:val="24"/>
+              </w:rPr>
+              <w:t>27.01.2024</w:t>
+            </w:r>
+            <w:r>
+              <w:rPr>
+                <w:color w:val="000000" w:themeColor="text1"/>
+                <w:sz w:val="24"/>
+                <w:szCs w:val="24"/>
+              </w:rPr>
+              <w:t>]</w:t>
+            </w:r>
+          </w:p>
+        </w:tc>
+      </w:tr>
+    </w:tbl>
+    <w:p>
+      <w:pPr>
+        <w:rPr>
+          <w:sz w:val="24"/>
+          <w:szCs w:val="24"/>
+        </w:rPr>
+      </w:pPr>
+    </w:p>
+    <w:p>
+      <w:pPr>
+        <w:spacing w:after="0" w:line="360" w:lineRule="auto"/>
+        <w:rPr>
+          <w:sz w:val="24"/>
+          <w:szCs w:val="24"/>
+        </w:rPr>
+      </w:pPr>
+      <w:r>
+        <w:rPr>
+          <w:b/>
+          <w:bCs/>
+          <w:sz w:val="24"/>
+          <w:szCs w:val="24"/>
+        </w:rPr>
+        <w:t xml:space="preserve">SGB III §27 </w:t>
+      </w:r>
+      <w:r>
+        <w:rPr>
+          <w:sz w:val="24"/>
+          <w:szCs w:val="24"/>
+        </w:rPr>
+        <w:t>(1997):</w:t>
+      </w:r>
+      <w:r>
+        <w:rPr>
+          <w:b/>
+          <w:bCs/>
+          <w:sz w:val="24"/>
+          <w:szCs w:val="24"/>
+        </w:rPr>
+        <w:t xml:space="preserve"> </w:t>
+      </w:r>
+      <w:r>
+        <w:rPr>
+          <w:sz w:val="24"/>
+          <w:szCs w:val="24"/>
+        </w:rPr>
+        <w:t>Arbeitsförderung</w:t>
+      </w:r>
+      <w:r>
+        <w:rPr>
+          <w:sz w:val="24"/>
+          <w:szCs w:val="24"/>
+        </w:rPr>
+        <w:t>; Online:</w:t>
+      </w:r>
+    </w:p>
+    <w:tbl>
+      <w:tblPr>
+        <w:tblStyle w:val="Tabellenraster"/>
+        <w:tblW w:w="0" w:type="auto"/>
+        <w:tblLook w:val="04A0" w:firstRow="1" w:lastRow="0" w:firstColumn="1" w:lastColumn="0" w:noHBand="0" w:noVBand="1"/>
+      </w:tblPr>
+      <w:tblGrid>
+        <w:gridCol w:w="562"/>
+        <w:gridCol w:w="8500"/>
+      </w:tblGrid>
+      <w:tr>
+        <w:tc>
+          <w:tcPr>
+            <w:tcW w:w="562" w:type="dxa"/>
+          </w:tcPr>
+          <w:p>
+            <w:pPr>
+              <w:spacing w:line="360" w:lineRule="auto"/>
+              <w:rPr>
+                <w:color w:val="000000" w:themeColor="text1"/>
+                <w:sz w:val="24"/>
+                <w:szCs w:val="24"/>
+              </w:rPr>
+            </w:pPr>
+          </w:p>
+        </w:tc>
+        <w:tc>
+          <w:tcPr>
+            <w:tcW w:w="8500" w:type="dxa"/>
+          </w:tcPr>
+          <w:p>
+            <w:pPr>
+              <w:spacing w:line="360" w:lineRule="auto"/>
+              <w:rPr>
+                <w:color w:val="000000" w:themeColor="text1"/>
+                <w:sz w:val="24"/>
+                <w:szCs w:val="24"/>
+              </w:rPr>
+            </w:pPr>
+            <w:hyperlink r:id="rId96" w:history="1">
+              <w:r>
+                <w:rPr>
+                  <w:rStyle w:val="Hyperlink"/>
+                  <w:sz w:val="24"/>
+                  <w:szCs w:val="24"/>
+                </w:rPr>
+                <w:t>https://www.gesetze-im-internet.de/sgb_3/__27.html</w:t>
+              </w:r>
+            </w:hyperlink>
+            <w:r>
+              <w:rPr>
+                <w:color w:val="000000" w:themeColor="text1"/>
+                <w:sz w:val="24"/>
+                <w:szCs w:val="24"/>
+              </w:rPr>
+              <w:t xml:space="preserve"> </w:t>
+            </w:r>
+            <w:r>
+              <w:rPr>
+                <w:color w:val="000000" w:themeColor="text1"/>
+                <w:sz w:val="24"/>
+                <w:szCs w:val="24"/>
+              </w:rPr>
+              <w:t xml:space="preserve">[letzter Aufruf: </w:t>
+            </w:r>
+            <w:r>
+              <w:rPr>
+                <w:color w:val="000000" w:themeColor="text1"/>
+                <w:sz w:val="24"/>
+                <w:szCs w:val="24"/>
+              </w:rPr>
+              <w:t>07.01.2024</w:t>
+            </w:r>
+            <w:r>
+              <w:rPr>
+                <w:color w:val="000000" w:themeColor="text1"/>
+                <w:sz w:val="24"/>
+                <w:szCs w:val="24"/>
+              </w:rPr>
+              <w:t>]</w:t>
+            </w:r>
+          </w:p>
+        </w:tc>
+      </w:tr>
+    </w:tbl>
+    <w:p>
+      <w:pPr>
+        <w:rPr>
+          <w:sz w:val="24"/>
+          <w:szCs w:val="24"/>
+        </w:rPr>
+      </w:pPr>
+    </w:p>
+    <w:p>
+      <w:pPr>
+        <w:rPr>
+          <w:sz w:val="24"/>
+          <w:szCs w:val="24"/>
+          <w:lang w:val="en-US"/>
+        </w:rPr>
+      </w:pPr>
+      <w:r>
+        <w:rPr>
+          <w:b/>
+          <w:bCs/>
+          <w:sz w:val="24"/>
+          <w:szCs w:val="24"/>
+          <w:lang w:val="en-US"/>
+        </w:rPr>
+        <w:t>Somasundar</w:t>
+      </w:r>
+      <w:r>
+        <w:rPr>
+          <w:sz w:val="24"/>
+          <w:szCs w:val="24"/>
+          <w:lang w:val="en-US"/>
+        </w:rPr>
+        <w:t>, Harish (2021): Database Multi tenancy;</w:t>
+      </w:r>
+      <w:r>
+        <w:rPr>
+          <w:sz w:val="24"/>
+          <w:szCs w:val="24"/>
+          <w:lang w:val="en-US"/>
+        </w:rPr>
+        <w:t xml:space="preserve"> Online:</w:t>
+      </w:r>
+    </w:p>
+    <w:tbl>
+      <w:tblPr>
+        <w:tblStyle w:val="Tabellenraster"/>
+        <w:tblW w:w="0" w:type="auto"/>
+        <w:tblLook w:val="04A0" w:firstRow="1" w:lastRow="0" w:firstColumn="1" w:lastColumn="0" w:noHBand="0" w:noVBand="1"/>
+      </w:tblPr>
+      <w:tblGrid>
+        <w:gridCol w:w="562"/>
+        <w:gridCol w:w="8500"/>
+      </w:tblGrid>
+      <w:tr>
+        <w:tc>
+          <w:tcPr>
+            <w:tcW w:w="562" w:type="dxa"/>
+          </w:tcPr>
+          <w:p>
+            <w:pPr>
+              <w:spacing w:line="360" w:lineRule="auto"/>
+              <w:rPr>
+                <w:color w:val="000000" w:themeColor="text1"/>
+                <w:sz w:val="24"/>
+                <w:szCs w:val="24"/>
+                <w:lang w:val="en-US"/>
+              </w:rPr>
+            </w:pPr>
+          </w:p>
+        </w:tc>
+        <w:tc>
+          <w:tcPr>
+            <w:tcW w:w="8500" w:type="dxa"/>
+          </w:tcPr>
+          <w:p>
+            <w:pPr>
+              <w:spacing w:line="360" w:lineRule="auto"/>
+              <w:rPr>
+                <w:color w:val="000000" w:themeColor="text1"/>
+                <w:sz w:val="24"/>
+                <w:szCs w:val="24"/>
+              </w:rPr>
+            </w:pPr>
+            <w:hyperlink r:id="rId97" w:history="1">
               <w:r>
                 <w:rPr>
                   <w:rStyle w:val="Hyperlink"/>
@@ -47583,7 +48597,7 @@
                     <pic:cNvPicPr/>
                   </pic:nvPicPr>
                   <pic:blipFill>
-                    <a:blip r:embed="rId93"/>
+                    <a:blip r:embed="rId98"/>
                     <a:stretch>
                       <a:fillRect/>
                     </a:stretch>
@@ -48331,7 +49345,7 @@
                           <pic:cNvPicPr/>
                         </pic:nvPicPr>
                         <pic:blipFill>
-                          <a:blip r:embed="rId94"/>
+                          <a:blip r:embed="rId99"/>
                           <a:stretch>
                             <a:fillRect/>
                           </a:stretch>
@@ -51357,6 +52371,126 @@
           <w:lang w:val="en-US"/>
         </w:rPr>
         <w:t>)</w:t>
+      </w:r>
+    </w:p>
+  </w:footnote>
+  <w:footnote w:id="122">
+    <w:p>
+      <w:pPr>
+        <w:pStyle w:val="Funotentext"/>
+        <w:rPr>
+          <w:lang w:val="en-US"/>
+        </w:rPr>
+      </w:pPr>
+      <w:r>
+        <w:rPr>
+          <w:rStyle w:val="Funotenzeichen"/>
+        </w:rPr>
+        <w:footnoteRef/>
+      </w:r>
+      <w:r>
+        <w:rPr>
+          <w:lang w:val="en-US"/>
+        </w:rPr>
+        <w:t xml:space="preserve"> Python (o.J. - c): assertEqual</w:t>
+      </w:r>
+      <w:r>
+        <w:rPr>
+          <w:lang w:val="en-US"/>
+        </w:rPr>
+        <w:t>()</w:t>
+      </w:r>
+      <w:r>
+        <w:rPr>
+          <w:lang w:val="en-US"/>
+        </w:rPr>
+        <w:t xml:space="preserve"> </w:t>
+      </w:r>
+    </w:p>
+  </w:footnote>
+  <w:footnote w:id="123">
+    <w:p>
+      <w:pPr>
+        <w:pStyle w:val="Funotentext"/>
+        <w:rPr>
+          <w:lang w:val="en-US"/>
+        </w:rPr>
+      </w:pPr>
+      <w:r>
+        <w:rPr>
+          <w:rStyle w:val="Funotenzeichen"/>
+        </w:rPr>
+        <w:footnoteRef/>
+      </w:r>
+      <w:r>
+        <w:rPr>
+          <w:lang w:val="en-US"/>
+        </w:rPr>
+        <w:t xml:space="preserve"> </w:t>
+      </w:r>
+      <w:r>
+        <w:rPr>
+          <w:lang w:val="en-US"/>
+        </w:rPr>
+        <w:t xml:space="preserve">Python (o.J. - </w:t>
+      </w:r>
+      <w:r>
+        <w:rPr>
+          <w:lang w:val="en-US"/>
+        </w:rPr>
+        <w:t>d</w:t>
+      </w:r>
+      <w:r>
+        <w:rPr>
+          <w:lang w:val="en-US"/>
+        </w:rPr>
+        <w:t>): assertTrue</w:t>
+      </w:r>
+      <w:r>
+        <w:rPr>
+          <w:lang w:val="en-US"/>
+        </w:rPr>
+        <w:t>()</w:t>
+      </w:r>
+    </w:p>
+  </w:footnote>
+  <w:footnote w:id="124">
+    <w:p>
+      <w:pPr>
+        <w:pStyle w:val="Funotentext"/>
+      </w:pPr>
+      <w:r>
+        <w:rPr>
+          <w:rStyle w:val="Funotenzeichen"/>
+        </w:rPr>
+        <w:footnoteRef/>
+      </w:r>
+      <w:r>
+        <w:t xml:space="preserve"> </w:t>
+      </w:r>
+      <w:r>
+        <w:rPr>
+          <w:lang w:val="en-US"/>
+        </w:rPr>
+        <w:t xml:space="preserve">Python (o.J. - </w:t>
+      </w:r>
+      <w:r>
+        <w:rPr>
+          <w:lang w:val="en-US"/>
+        </w:rPr>
+        <w:t>e</w:t>
+      </w:r>
+      <w:r>
+        <w:rPr>
+          <w:lang w:val="en-US"/>
+        </w:rPr>
+        <w:t>): assert</w:t>
+      </w:r>
+      <w:r>
+        <w:rPr>
+          <w:lang w:val="en-US"/>
+        </w:rPr>
+        <w:t>Raises()</w:t>
       </w:r>
     </w:p>
   </w:footnote>

</xml_diff>

<commit_message>
SQL: $body$; neue Python-Datei 'Datenbankverbindung'; test_setUp_tearDown in 'Test'-Ordner verschoben
</commit_message>
<xml_diff>
--- a/Bachelorarbeit.docx
+++ b/Bachelorarbeit.docx
@@ -45,7 +45,7 @@
             <v:imagedata r:id="rId8" o:title=""/>
             <w10:wrap type="topAndBottom"/>
           </v:shape>
-          <o:OLEObject Type="Embed" ProgID="Word.Picture.8" ShapeID="_x0000_s2050" DrawAspect="Content" ObjectID="_1768507066" r:id="rId9"/>
+          <o:OLEObject Type="Embed" ProgID="Word.Picture.8" ShapeID="_x0000_s2050" DrawAspect="Content" ObjectID="_1768569173" r:id="rId9"/>
         </w:object>
       </w:r>
     </w:p>
@@ -2978,7 +2978,7 @@
                 <w:noProof/>
                 <w:webHidden/>
               </w:rPr>
-              <w:t>19</w:t>
+              <w:t>20</w:t>
             </w:r>
             <w:r>
               <w:rPr>
@@ -3684,7 +3684,7 @@
                 <w:noProof/>
                 <w:webHidden/>
               </w:rPr>
-              <w:t>51</w:t>
+              <w:t>40</w:t>
             </w:r>
             <w:r>
               <w:rPr>
@@ -3772,7 +3772,7 @@
                 <w:noProof/>
                 <w:webHidden/>
               </w:rPr>
-              <w:t>51</w:t>
+              <w:t>40</w:t>
             </w:r>
             <w:r>
               <w:rPr>
@@ -3860,7 +3860,7 @@
                 <w:noProof/>
                 <w:webHidden/>
               </w:rPr>
-              <w:t>53</w:t>
+              <w:t>43</w:t>
             </w:r>
             <w:r>
               <w:rPr>
@@ -3948,7 +3948,7 @@
                 <w:noProof/>
                 <w:webHidden/>
               </w:rPr>
-              <w:t>56</w:t>
+              <w:t>46</w:t>
             </w:r>
             <w:r>
               <w:rPr>
@@ -4036,7 +4036,7 @@
                 <w:noProof/>
                 <w:webHidden/>
               </w:rPr>
-              <w:t>58</w:t>
+              <w:t>48</w:t>
             </w:r>
             <w:r>
               <w:rPr>
@@ -4124,7 +4124,7 @@
                 <w:noProof/>
                 <w:webHidden/>
               </w:rPr>
-              <w:t>58</w:t>
+              <w:t>48</w:t>
             </w:r>
             <w:r>
               <w:rPr>
@@ -4212,7 +4212,7 @@
                 <w:noProof/>
                 <w:webHidden/>
               </w:rPr>
-              <w:t>59</w:t>
+              <w:t>49</w:t>
             </w:r>
             <w:r>
               <w:rPr>
@@ -4300,7 +4300,7 @@
                 <w:noProof/>
                 <w:webHidden/>
               </w:rPr>
-              <w:t>62</w:t>
+              <w:t>51</w:t>
             </w:r>
             <w:r>
               <w:rPr>
@@ -4388,7 +4388,7 @@
                 <w:noProof/>
                 <w:webHidden/>
               </w:rPr>
-              <w:t>64</w:t>
+              <w:t>53</w:t>
             </w:r>
             <w:r>
               <w:rPr>
@@ -4476,7 +4476,7 @@
                 <w:noProof/>
                 <w:webHidden/>
               </w:rPr>
-              <w:t>71</w:t>
+              <w:t>60</w:t>
             </w:r>
             <w:r>
               <w:rPr>
@@ -4564,7 +4564,7 @@
                 <w:noProof/>
                 <w:webHidden/>
               </w:rPr>
-              <w:t>71</w:t>
+              <w:t>60</w:t>
             </w:r>
             <w:r>
               <w:rPr>
@@ -4652,7 +4652,7 @@
                 <w:noProof/>
                 <w:webHidden/>
               </w:rPr>
-              <w:t>72</w:t>
+              <w:t>61</w:t>
             </w:r>
             <w:r>
               <w:rPr>
@@ -4794,7 +4794,7 @@
                 <w:noProof/>
                 <w:webHidden/>
               </w:rPr>
-              <w:t>XX</w:t>
+              <w:t>XXI</w:t>
             </w:r>
             <w:r>
               <w:rPr>
@@ -4865,7 +4865,7 @@
                 <w:noProof/>
                 <w:webHidden/>
               </w:rPr>
-              <w:t>XX</w:t>
+              <w:t>XXV</w:t>
             </w:r>
             <w:r>
               <w:rPr>
@@ -4936,7 +4936,7 @@
                 <w:noProof/>
                 <w:webHidden/>
               </w:rPr>
-              <w:t>XX</w:t>
+              <w:t>XXV</w:t>
             </w:r>
             <w:r>
               <w:rPr>
@@ -5007,7 +5007,7 @@
                 <w:noProof/>
                 <w:webHidden/>
               </w:rPr>
-              <w:t>XXI</w:t>
+              <w:t>XXVI</w:t>
             </w:r>
             <w:r>
               <w:rPr>
@@ -6580,7 +6580,7 @@
             <w:noProof/>
             <w:webHidden/>
           </w:rPr>
-          <w:t>51</w:t>
+          <w:t>41</w:t>
         </w:r>
         <w:r>
           <w:rPr>
@@ -6651,7 +6651,7 @@
             <w:noProof/>
             <w:webHidden/>
           </w:rPr>
-          <w:t>52</w:t>
+          <w:t>41</w:t>
         </w:r>
         <w:r>
           <w:rPr>
@@ -6722,7 +6722,7 @@
             <w:noProof/>
             <w:webHidden/>
           </w:rPr>
-          <w:t>53</w:t>
+          <w:t>43</w:t>
         </w:r>
         <w:r>
           <w:rPr>
@@ -6793,7 +6793,7 @@
             <w:noProof/>
             <w:webHidden/>
           </w:rPr>
-          <w:t>54</w:t>
+          <w:t>43</w:t>
         </w:r>
         <w:r>
           <w:rPr>
@@ -6864,7 +6864,7 @@
             <w:noProof/>
             <w:webHidden/>
           </w:rPr>
-          <w:t>54</w:t>
+          <w:t>44</w:t>
         </w:r>
         <w:r>
           <w:rPr>
@@ -6935,7 +6935,7 @@
             <w:noProof/>
             <w:webHidden/>
           </w:rPr>
-          <w:t>55</w:t>
+          <w:t>45</w:t>
         </w:r>
         <w:r>
           <w:rPr>
@@ -7006,7 +7006,7 @@
             <w:noProof/>
             <w:webHidden/>
           </w:rPr>
-          <w:t>56</w:t>
+          <w:t>46</w:t>
         </w:r>
         <w:r>
           <w:rPr>
@@ -7077,7 +7077,7 @@
             <w:noProof/>
             <w:webHidden/>
           </w:rPr>
-          <w:t>57</w:t>
+          <w:t>47</w:t>
         </w:r>
         <w:r>
           <w:rPr>
@@ -7148,7 +7148,7 @@
             <w:noProof/>
             <w:webHidden/>
           </w:rPr>
-          <w:t>58</w:t>
+          <w:t>48</w:t>
         </w:r>
         <w:r>
           <w:rPr>
@@ -7219,7 +7219,7 @@
             <w:noProof/>
             <w:webHidden/>
           </w:rPr>
-          <w:t>59</w:t>
+          <w:t>49</w:t>
         </w:r>
         <w:r>
           <w:rPr>
@@ -7277,20 +7277,16 @@
             <w:noProof/>
             <w:webHidden/>
           </w:rPr>
-        </w:r>
-        <w:r>
-          <w:rPr>
-            <w:noProof/>
-            <w:webHidden/>
-          </w:rPr>
           <w:fldChar w:fldCharType="separate"/>
         </w:r>
         <w:r>
           <w:rPr>
+            <w:b/>
+            <w:bCs/>
             <w:noProof/>
             <w:webHidden/>
           </w:rPr>
-          <w:t>60</w:t>
+          <w:t>Fehler! Textmarke nicht definiert.</w:t>
         </w:r>
         <w:r>
           <w:rPr>
@@ -7348,20 +7344,16 @@
             <w:noProof/>
             <w:webHidden/>
           </w:rPr>
-        </w:r>
-        <w:r>
-          <w:rPr>
-            <w:noProof/>
-            <w:webHidden/>
-          </w:rPr>
           <w:fldChar w:fldCharType="separate"/>
         </w:r>
         <w:r>
           <w:rPr>
+            <w:b/>
+            <w:bCs/>
             <w:noProof/>
             <w:webHidden/>
           </w:rPr>
-          <w:t>61</w:t>
+          <w:t>Fehler! Textmarke nicht definiert.</w:t>
         </w:r>
         <w:r>
           <w:rPr>
@@ -7432,7 +7424,7 @@
             <w:noProof/>
             <w:webHidden/>
           </w:rPr>
-          <w:t>62</w:t>
+          <w:t>51</w:t>
         </w:r>
         <w:r>
           <w:rPr>
@@ -7503,7 +7495,7 @@
             <w:noProof/>
             <w:webHidden/>
           </w:rPr>
-          <w:t>65</w:t>
+          <w:t>54</w:t>
         </w:r>
         <w:r>
           <w:rPr>
@@ -7574,7 +7566,7 @@
             <w:noProof/>
             <w:webHidden/>
           </w:rPr>
-          <w:t>66</w:t>
+          <w:t>55</w:t>
         </w:r>
         <w:r>
           <w:rPr>
@@ -7645,7 +7637,7 @@
             <w:noProof/>
             <w:webHidden/>
           </w:rPr>
-          <w:t>67</w:t>
+          <w:t>56</w:t>
         </w:r>
         <w:r>
           <w:rPr>
@@ -7716,7 +7708,7 @@
             <w:noProof/>
             <w:webHidden/>
           </w:rPr>
-          <w:t>67</w:t>
+          <w:t>56</w:t>
         </w:r>
         <w:r>
           <w:rPr>
@@ -7787,7 +7779,7 @@
             <w:noProof/>
             <w:webHidden/>
           </w:rPr>
-          <w:t>68</w:t>
+          <w:t>57</w:t>
         </w:r>
         <w:r>
           <w:rPr>
@@ -7858,7 +7850,7 @@
             <w:noProof/>
             <w:webHidden/>
           </w:rPr>
-          <w:t>69</w:t>
+          <w:t>58</w:t>
         </w:r>
         <w:r>
           <w:rPr>
@@ -7929,7 +7921,7 @@
             <w:noProof/>
             <w:webHidden/>
           </w:rPr>
-          <w:t>70</w:t>
+          <w:t>59</w:t>
         </w:r>
         <w:r>
           <w:rPr>
@@ -8126,7 +8118,7 @@
             <w:noProof/>
             <w:webHidden/>
           </w:rPr>
-          <w:t>28</w:t>
+          <w:t>29</w:t>
         </w:r>
         <w:r>
           <w:rPr>
@@ -8184,20 +8176,16 @@
             <w:noProof/>
             <w:webHidden/>
           </w:rPr>
-        </w:r>
-        <w:r>
-          <w:rPr>
-            <w:noProof/>
-            <w:webHidden/>
-          </w:rPr>
           <w:fldChar w:fldCharType="separate"/>
         </w:r>
         <w:r>
           <w:rPr>
+            <w:b/>
+            <w:bCs/>
             <w:noProof/>
             <w:webHidden/>
           </w:rPr>
-          <w:t>29</w:t>
+          <w:t>Fehler! Textmarke nicht definiert.</w:t>
         </w:r>
         <w:r>
           <w:rPr>
@@ -8255,20 +8243,16 @@
             <w:noProof/>
             <w:webHidden/>
           </w:rPr>
-        </w:r>
-        <w:r>
-          <w:rPr>
-            <w:noProof/>
-            <w:webHidden/>
-          </w:rPr>
           <w:fldChar w:fldCharType="separate"/>
         </w:r>
         <w:r>
           <w:rPr>
+            <w:b/>
+            <w:bCs/>
             <w:noProof/>
             <w:webHidden/>
           </w:rPr>
-          <w:t>29</w:t>
+          <w:t>Fehler! Textmarke nicht definiert.</w:t>
         </w:r>
         <w:r>
           <w:rPr>
@@ -8326,20 +8310,16 @@
             <w:noProof/>
             <w:webHidden/>
           </w:rPr>
-        </w:r>
-        <w:r>
-          <w:rPr>
-            <w:noProof/>
-            <w:webHidden/>
-          </w:rPr>
           <w:fldChar w:fldCharType="separate"/>
         </w:r>
         <w:r>
           <w:rPr>
+            <w:b/>
+            <w:bCs/>
             <w:noProof/>
             <w:webHidden/>
           </w:rPr>
-          <w:t>30</w:t>
+          <w:t>Fehler! Textmarke nicht definiert.</w:t>
         </w:r>
         <w:r>
           <w:rPr>
@@ -8397,20 +8377,16 @@
             <w:noProof/>
             <w:webHidden/>
           </w:rPr>
-        </w:r>
-        <w:r>
-          <w:rPr>
-            <w:noProof/>
-            <w:webHidden/>
-          </w:rPr>
           <w:fldChar w:fldCharType="separate"/>
         </w:r>
         <w:r>
           <w:rPr>
+            <w:b/>
+            <w:bCs/>
             <w:noProof/>
             <w:webHidden/>
           </w:rPr>
-          <w:t>30</w:t>
+          <w:t>Fehler! Textmarke nicht definiert.</w:t>
         </w:r>
         <w:r>
           <w:rPr>
@@ -8468,20 +8444,16 @@
             <w:noProof/>
             <w:webHidden/>
           </w:rPr>
-        </w:r>
-        <w:r>
-          <w:rPr>
-            <w:noProof/>
-            <w:webHidden/>
-          </w:rPr>
           <w:fldChar w:fldCharType="separate"/>
         </w:r>
         <w:r>
           <w:rPr>
+            <w:b/>
+            <w:bCs/>
             <w:noProof/>
             <w:webHidden/>
           </w:rPr>
-          <w:t>31</w:t>
+          <w:t>Fehler! Textmarke nicht definiert.</w:t>
         </w:r>
         <w:r>
           <w:rPr>
@@ -8539,20 +8511,16 @@
             <w:noProof/>
             <w:webHidden/>
           </w:rPr>
-        </w:r>
-        <w:r>
-          <w:rPr>
-            <w:noProof/>
-            <w:webHidden/>
-          </w:rPr>
           <w:fldChar w:fldCharType="separate"/>
         </w:r>
         <w:r>
           <w:rPr>
+            <w:b/>
+            <w:bCs/>
             <w:noProof/>
             <w:webHidden/>
           </w:rPr>
-          <w:t>31</w:t>
+          <w:t>Fehler! Textmarke nicht definiert.</w:t>
         </w:r>
         <w:r>
           <w:rPr>
@@ -8610,20 +8578,16 @@
             <w:noProof/>
             <w:webHidden/>
           </w:rPr>
-        </w:r>
-        <w:r>
-          <w:rPr>
-            <w:noProof/>
-            <w:webHidden/>
-          </w:rPr>
           <w:fldChar w:fldCharType="separate"/>
         </w:r>
         <w:r>
           <w:rPr>
+            <w:b/>
+            <w:bCs/>
             <w:noProof/>
             <w:webHidden/>
           </w:rPr>
-          <w:t>32</w:t>
+          <w:t>Fehler! Textmarke nicht definiert.</w:t>
         </w:r>
         <w:r>
           <w:rPr>
@@ -8681,20 +8645,16 @@
             <w:noProof/>
             <w:webHidden/>
           </w:rPr>
-        </w:r>
-        <w:r>
-          <w:rPr>
-            <w:noProof/>
-            <w:webHidden/>
-          </w:rPr>
           <w:fldChar w:fldCharType="separate"/>
         </w:r>
         <w:r>
           <w:rPr>
+            <w:b/>
+            <w:bCs/>
             <w:noProof/>
             <w:webHidden/>
           </w:rPr>
-          <w:t>32</w:t>
+          <w:t>Fehler! Textmarke nicht definiert.</w:t>
         </w:r>
         <w:r>
           <w:rPr>
@@ -8752,20 +8712,16 @@
             <w:noProof/>
             <w:webHidden/>
           </w:rPr>
-        </w:r>
-        <w:r>
-          <w:rPr>
-            <w:noProof/>
-            <w:webHidden/>
-          </w:rPr>
           <w:fldChar w:fldCharType="separate"/>
         </w:r>
         <w:r>
           <w:rPr>
+            <w:b/>
+            <w:bCs/>
             <w:noProof/>
             <w:webHidden/>
           </w:rPr>
-          <w:t>33</w:t>
+          <w:t>Fehler! Textmarke nicht definiert.</w:t>
         </w:r>
         <w:r>
           <w:rPr>
@@ -8823,20 +8779,16 @@
             <w:noProof/>
             <w:webHidden/>
           </w:rPr>
-        </w:r>
-        <w:r>
-          <w:rPr>
-            <w:noProof/>
-            <w:webHidden/>
-          </w:rPr>
           <w:fldChar w:fldCharType="separate"/>
         </w:r>
         <w:r>
           <w:rPr>
+            <w:b/>
+            <w:bCs/>
             <w:noProof/>
             <w:webHidden/>
           </w:rPr>
-          <w:t>34</w:t>
+          <w:t>Fehler! Textmarke nicht definiert.</w:t>
         </w:r>
         <w:r>
           <w:rPr>
@@ -8894,20 +8846,16 @@
             <w:noProof/>
             <w:webHidden/>
           </w:rPr>
-        </w:r>
-        <w:r>
-          <w:rPr>
-            <w:noProof/>
-            <w:webHidden/>
-          </w:rPr>
           <w:fldChar w:fldCharType="separate"/>
         </w:r>
         <w:r>
           <w:rPr>
+            <w:b/>
+            <w:bCs/>
             <w:noProof/>
             <w:webHidden/>
           </w:rPr>
-          <w:t>34</w:t>
+          <w:t>Fehler! Textmarke nicht definiert.</w:t>
         </w:r>
         <w:r>
           <w:rPr>
@@ -8965,20 +8913,16 @@
             <w:noProof/>
             <w:webHidden/>
           </w:rPr>
-        </w:r>
-        <w:r>
-          <w:rPr>
-            <w:noProof/>
-            <w:webHidden/>
-          </w:rPr>
           <w:fldChar w:fldCharType="separate"/>
         </w:r>
         <w:r>
           <w:rPr>
+            <w:b/>
+            <w:bCs/>
             <w:noProof/>
             <w:webHidden/>
           </w:rPr>
-          <w:t>35</w:t>
+          <w:t>Fehler! Textmarke nicht definiert.</w:t>
         </w:r>
         <w:r>
           <w:rPr>
@@ -9036,20 +8980,16 @@
             <w:noProof/>
             <w:webHidden/>
           </w:rPr>
-        </w:r>
-        <w:r>
-          <w:rPr>
-            <w:noProof/>
-            <w:webHidden/>
-          </w:rPr>
           <w:fldChar w:fldCharType="separate"/>
         </w:r>
         <w:r>
           <w:rPr>
+            <w:b/>
+            <w:bCs/>
             <w:noProof/>
             <w:webHidden/>
           </w:rPr>
-          <w:t>36</w:t>
+          <w:t>Fehler! Textmarke nicht definiert.</w:t>
         </w:r>
         <w:r>
           <w:rPr>
@@ -9107,20 +9047,16 @@
             <w:noProof/>
             <w:webHidden/>
           </w:rPr>
-        </w:r>
-        <w:r>
-          <w:rPr>
-            <w:noProof/>
-            <w:webHidden/>
-          </w:rPr>
           <w:fldChar w:fldCharType="separate"/>
         </w:r>
         <w:r>
           <w:rPr>
+            <w:b/>
+            <w:bCs/>
             <w:noProof/>
             <w:webHidden/>
           </w:rPr>
-          <w:t>37</w:t>
+          <w:t>Fehler! Textmarke nicht definiert.</w:t>
         </w:r>
         <w:r>
           <w:rPr>
@@ -9178,20 +9114,16 @@
             <w:noProof/>
             <w:webHidden/>
           </w:rPr>
-        </w:r>
-        <w:r>
-          <w:rPr>
-            <w:noProof/>
-            <w:webHidden/>
-          </w:rPr>
           <w:fldChar w:fldCharType="separate"/>
         </w:r>
         <w:r>
           <w:rPr>
+            <w:b/>
+            <w:bCs/>
             <w:noProof/>
             <w:webHidden/>
           </w:rPr>
-          <w:t>37</w:t>
+          <w:t>Fehler! Textmarke nicht definiert.</w:t>
         </w:r>
         <w:r>
           <w:rPr>
@@ -9249,20 +9181,16 @@
             <w:noProof/>
             <w:webHidden/>
           </w:rPr>
-        </w:r>
-        <w:r>
-          <w:rPr>
-            <w:noProof/>
-            <w:webHidden/>
-          </w:rPr>
           <w:fldChar w:fldCharType="separate"/>
         </w:r>
         <w:r>
           <w:rPr>
+            <w:b/>
+            <w:bCs/>
             <w:noProof/>
             <w:webHidden/>
           </w:rPr>
-          <w:t>38</w:t>
+          <w:t>Fehler! Textmarke nicht definiert.</w:t>
         </w:r>
         <w:r>
           <w:rPr>
@@ -9320,20 +9248,16 @@
             <w:noProof/>
             <w:webHidden/>
           </w:rPr>
-        </w:r>
-        <w:r>
-          <w:rPr>
-            <w:noProof/>
-            <w:webHidden/>
-          </w:rPr>
           <w:fldChar w:fldCharType="separate"/>
         </w:r>
         <w:r>
           <w:rPr>
+            <w:b/>
+            <w:bCs/>
             <w:noProof/>
             <w:webHidden/>
           </w:rPr>
-          <w:t>38</w:t>
+          <w:t>Fehler! Textmarke nicht definiert.</w:t>
         </w:r>
         <w:r>
           <w:rPr>
@@ -9391,20 +9315,16 @@
             <w:noProof/>
             <w:webHidden/>
           </w:rPr>
-        </w:r>
-        <w:r>
-          <w:rPr>
-            <w:noProof/>
-            <w:webHidden/>
-          </w:rPr>
           <w:fldChar w:fldCharType="separate"/>
         </w:r>
         <w:r>
           <w:rPr>
+            <w:b/>
+            <w:bCs/>
             <w:noProof/>
             <w:webHidden/>
           </w:rPr>
-          <w:t>39</w:t>
+          <w:t>Fehler! Textmarke nicht definiert.</w:t>
         </w:r>
         <w:r>
           <w:rPr>
@@ -9462,20 +9382,16 @@
             <w:noProof/>
             <w:webHidden/>
           </w:rPr>
-        </w:r>
-        <w:r>
-          <w:rPr>
-            <w:noProof/>
-            <w:webHidden/>
-          </w:rPr>
           <w:fldChar w:fldCharType="separate"/>
         </w:r>
         <w:r>
           <w:rPr>
+            <w:b/>
+            <w:bCs/>
             <w:noProof/>
             <w:webHidden/>
           </w:rPr>
-          <w:t>40</w:t>
+          <w:t>Fehler! Textmarke nicht definiert.</w:t>
         </w:r>
         <w:r>
           <w:rPr>
@@ -9533,20 +9449,16 @@
             <w:noProof/>
             <w:webHidden/>
           </w:rPr>
-        </w:r>
-        <w:r>
-          <w:rPr>
-            <w:noProof/>
-            <w:webHidden/>
-          </w:rPr>
           <w:fldChar w:fldCharType="separate"/>
         </w:r>
         <w:r>
           <w:rPr>
+            <w:b/>
+            <w:bCs/>
             <w:noProof/>
             <w:webHidden/>
           </w:rPr>
-          <w:t>40</w:t>
+          <w:t>Fehler! Textmarke nicht definiert.</w:t>
         </w:r>
         <w:r>
           <w:rPr>
@@ -9604,20 +9516,16 @@
             <w:noProof/>
             <w:webHidden/>
           </w:rPr>
-        </w:r>
-        <w:r>
-          <w:rPr>
-            <w:noProof/>
-            <w:webHidden/>
-          </w:rPr>
           <w:fldChar w:fldCharType="separate"/>
         </w:r>
         <w:r>
           <w:rPr>
+            <w:b/>
+            <w:bCs/>
             <w:noProof/>
             <w:webHidden/>
           </w:rPr>
-          <w:t>41</w:t>
+          <w:t>Fehler! Textmarke nicht definiert.</w:t>
         </w:r>
         <w:r>
           <w:rPr>
@@ -9675,20 +9583,16 @@
             <w:noProof/>
             <w:webHidden/>
           </w:rPr>
-        </w:r>
-        <w:r>
-          <w:rPr>
-            <w:noProof/>
-            <w:webHidden/>
-          </w:rPr>
           <w:fldChar w:fldCharType="separate"/>
         </w:r>
         <w:r>
           <w:rPr>
+            <w:b/>
+            <w:bCs/>
             <w:noProof/>
             <w:webHidden/>
           </w:rPr>
-          <w:t>41</w:t>
+          <w:t>Fehler! Textmarke nicht definiert.</w:t>
         </w:r>
         <w:r>
           <w:rPr>
@@ -9746,20 +9650,16 @@
             <w:noProof/>
             <w:webHidden/>
           </w:rPr>
-        </w:r>
-        <w:r>
-          <w:rPr>
-            <w:noProof/>
-            <w:webHidden/>
-          </w:rPr>
           <w:fldChar w:fldCharType="separate"/>
         </w:r>
         <w:r>
           <w:rPr>
+            <w:b/>
+            <w:bCs/>
             <w:noProof/>
             <w:webHidden/>
           </w:rPr>
-          <w:t>42</w:t>
+          <w:t>Fehler! Textmarke nicht definiert.</w:t>
         </w:r>
         <w:r>
           <w:rPr>
@@ -9817,20 +9717,16 @@
             <w:noProof/>
             <w:webHidden/>
           </w:rPr>
-        </w:r>
-        <w:r>
-          <w:rPr>
-            <w:noProof/>
-            <w:webHidden/>
-          </w:rPr>
           <w:fldChar w:fldCharType="separate"/>
         </w:r>
         <w:r>
           <w:rPr>
+            <w:b/>
+            <w:bCs/>
             <w:noProof/>
             <w:webHidden/>
           </w:rPr>
-          <w:t>43</w:t>
+          <w:t>Fehler! Textmarke nicht definiert.</w:t>
         </w:r>
         <w:r>
           <w:rPr>
@@ -9901,7 +9797,7 @@
             <w:noProof/>
             <w:webHidden/>
           </w:rPr>
-          <w:t>44</w:t>
+          <w:t>32</w:t>
         </w:r>
         <w:r>
           <w:rPr>
@@ -9972,7 +9868,7 @@
             <w:noProof/>
             <w:webHidden/>
           </w:rPr>
-          <w:t>44</w:t>
+          <w:t>32</w:t>
         </w:r>
         <w:r>
           <w:rPr>
@@ -10043,7 +9939,7 @@
             <w:noProof/>
             <w:webHidden/>
           </w:rPr>
-          <w:t>45</w:t>
+          <w:t>33</w:t>
         </w:r>
         <w:r>
           <w:rPr>
@@ -10114,7 +10010,7 @@
             <w:noProof/>
             <w:webHidden/>
           </w:rPr>
-          <w:t>46</w:t>
+          <w:t>34</w:t>
         </w:r>
         <w:r>
           <w:rPr>
@@ -12643,9 +12539,12 @@
       </w:pPr>
       <w:bookmarkStart w:id="31" w:name="_Toc157864585"/>
       <w:r>
-        <w:t>Versicherungspflichten nach Beschäftigungsformen</w:t>
+        <w:t xml:space="preserve">Versicherungspflichten nach </w:t>
       </w:r>
       <w:bookmarkEnd w:id="31"/>
+      <w:r>
+        <w:t>Mitarbeitertypen</w:t>
+      </w:r>
     </w:p>
     <w:p>
       <w:pPr>
@@ -12661,7 +12560,21 @@
           <w:sz w:val="24"/>
           <w:szCs w:val="24"/>
         </w:rPr>
-        <w:t xml:space="preserve">Das im Rahmen dieser Arbeit entwickelte Datenmodell richtet sich an die Bedürfnisse der Privatwirtschaft. Hier gibt es eine Vielzahl von Beschäftigungsformen. Berücksichtigt werden hier Angestellte, kurzfristige </w:t>
+        <w:t xml:space="preserve">Das im Rahmen dieser Arbeit entwickelte Datenmodell richtet sich an die Bedürfnisse der Privatwirtschaft. Hier gibt es eine Vielzahl von </w:t>
+      </w:r>
+      <w:r>
+        <w:rPr>
+          <w:sz w:val="24"/>
+          <w:szCs w:val="24"/>
+        </w:rPr>
+        <w:t>Mitarbeitertypen</w:t>
+      </w:r>
+      <w:r>
+        <w:rPr>
+          <w:sz w:val="24"/>
+          <w:szCs w:val="24"/>
+        </w:rPr>
+        <w:t xml:space="preserve">. Berücksichtigt werden hier Angestellte, kurzfristige </w:t>
       </w:r>
       <w:r>
         <w:rPr>
@@ -13327,7 +13240,35 @@
           <w:szCs w:val="24"/>
         </w:rPr>
         <w:lastRenderedPageBreak/>
-        <w:t>Folgende Abbildung verdeutlicht, welche Sozialversicherungen bei welcher Beschäftigungsform über den Arbeitgeber erfolgen und welche nicht:</w:t>
+        <w:t>Folgende Abbildung verdeutlicht, welche Sozialversicherungen bei welche</w:t>
+      </w:r>
+      <w:r>
+        <w:rPr>
+          <w:sz w:val="24"/>
+          <w:szCs w:val="24"/>
+        </w:rPr>
+        <w:t>m</w:t>
+      </w:r>
+      <w:r>
+        <w:rPr>
+          <w:sz w:val="24"/>
+          <w:szCs w:val="24"/>
+        </w:rPr>
+        <w:t xml:space="preserve"> </w:t>
+      </w:r>
+      <w:r>
+        <w:rPr>
+          <w:sz w:val="24"/>
+          <w:szCs w:val="24"/>
+        </w:rPr>
+        <w:t>Mitarbeitertypen</w:t>
+      </w:r>
+      <w:r>
+        <w:rPr>
+          <w:sz w:val="24"/>
+          <w:szCs w:val="24"/>
+        </w:rPr>
+        <w:t xml:space="preserve"> über den Arbeitgeber erfolgen und welche nicht:</w:t>
       </w:r>
     </w:p>
     <w:p>
@@ -15375,6 +15316,17 @@
         <w:t>Mandantenfähigkeit</w:t>
       </w:r>
       <w:bookmarkEnd w:id="44"/>
+      <w:r>
+        <w:t xml:space="preserve"> und </w:t>
+      </w:r>
+      <w:proofErr w:type="spellStart"/>
+      <w:r>
+        <w:t>Row</w:t>
+      </w:r>
+      <w:proofErr w:type="spellEnd"/>
+      <w:r>
+        <w:t xml:space="preserve"> Level Security</w:t>
+      </w:r>
     </w:p>
     <w:p>
       <w:pPr>
@@ -15850,26 +15802,46 @@
       <w:pPr>
         <w:spacing w:line="360" w:lineRule="auto"/>
         <w:jc w:val="both"/>
-      </w:pPr>
-      <w:r>
+        <w:rPr>
+          <w:sz w:val="24"/>
+          <w:szCs w:val="24"/>
+        </w:rPr>
+      </w:pPr>
+      <w:r>
+        <w:rPr>
+          <w:sz w:val="24"/>
+          <w:szCs w:val="24"/>
+        </w:rPr>
         <w:t>Im dritten Modell arbeiten alle Mandanten in derselben Datenbank auf demselben Schema. Hier ist es notwendig, dass jeder einzelne Datensatz mit einem Identifier ausgestattet ist, der einem Mandanten eindeutig zugeordnet ist.</w:t>
       </w:r>
       <w:r>
         <w:rPr>
           <w:rStyle w:val="Funotenzeichen"/>
+          <w:sz w:val="24"/>
+          <w:szCs w:val="24"/>
         </w:rPr>
         <w:footnoteReference w:id="89"/>
       </w:r>
       <w:r>
+        <w:rPr>
+          <w:sz w:val="24"/>
+          <w:szCs w:val="24"/>
+        </w:rPr>
         <w:t xml:space="preserve"> Der Identifier wird in einer eigens hierfür hinzugefügten Spalte in jeder Tabelle der Datenbank eingetragen.</w:t>
       </w:r>
       <w:r>
         <w:rPr>
           <w:rStyle w:val="Funotenzeichen"/>
+          <w:sz w:val="24"/>
+          <w:szCs w:val="24"/>
         </w:rPr>
         <w:footnoteReference w:id="90"/>
       </w:r>
       <w:r>
+        <w:rPr>
+          <w:sz w:val="24"/>
+          <w:szCs w:val="24"/>
+        </w:rPr>
         <w:t xml:space="preserve"> Dies wird in folgender Abbildung verdeutlicht:</w:t>
       </w:r>
     </w:p>
@@ -15985,17 +15957,169 @@
       <w:pPr>
         <w:spacing w:line="360" w:lineRule="auto"/>
         <w:jc w:val="both"/>
-      </w:pPr>
-      <w:r>
-        <w:t>Ein hybrides Modell kann sich beispielsweise dadurch charakterisieren, dass es mehrere Datenbanken gibt, von denen manche von mehreren Mandanten und andere Datenbanken nur von einem Mandanten verwendet werden.</w:t>
+        <w:rPr>
+          <w:sz w:val="24"/>
+          <w:szCs w:val="24"/>
+        </w:rPr>
+      </w:pPr>
+      <w:r>
+        <w:rPr>
+          <w:sz w:val="24"/>
+          <w:szCs w:val="24"/>
+        </w:rPr>
+        <w:t xml:space="preserve">Mit diesem </w:t>
+      </w:r>
+      <w:r>
+        <w:rPr>
+          <w:sz w:val="24"/>
+          <w:szCs w:val="24"/>
+        </w:rPr>
+        <w:t xml:space="preserve">Ansatz </w:t>
+      </w:r>
+      <w:r>
+        <w:rPr>
+          <w:sz w:val="24"/>
+          <w:szCs w:val="24"/>
+        </w:rPr>
+        <w:t xml:space="preserve">kann </w:t>
+      </w:r>
+      <w:proofErr w:type="spellStart"/>
+      <w:r>
+        <w:rPr>
+          <w:sz w:val="24"/>
+          <w:szCs w:val="24"/>
+        </w:rPr>
+        <w:t>Row</w:t>
+      </w:r>
+      <w:proofErr w:type="spellEnd"/>
+      <w:r>
+        <w:rPr>
+          <w:sz w:val="24"/>
+          <w:szCs w:val="24"/>
+        </w:rPr>
+        <w:t xml:space="preserve"> Level Security (RLS) eingesetzt werden. Dies ist eine Filtertechnologie, welche die Zugriffsmöglichkeiten auf Daten auf Grundlage der Identifier regelt. In Abbildung 6 ist der Identifier das Attribut „</w:t>
+      </w:r>
+      <w:proofErr w:type="spellStart"/>
+      <w:r>
+        <w:rPr>
+          <w:sz w:val="24"/>
+          <w:szCs w:val="24"/>
+        </w:rPr>
+        <w:t>TenantId</w:t>
+      </w:r>
+      <w:proofErr w:type="spellEnd"/>
+      <w:r>
+        <w:rPr>
+          <w:sz w:val="24"/>
+          <w:szCs w:val="24"/>
+        </w:rPr>
+        <w:t>“. Hierbei wird bei einer Abfrage der Identifier-Wert des aktuellen Anwenders mit den Werten von „</w:t>
+      </w:r>
+      <w:proofErr w:type="spellStart"/>
+      <w:r>
+        <w:rPr>
+          <w:sz w:val="24"/>
+          <w:szCs w:val="24"/>
+        </w:rPr>
+        <w:t>TenantId</w:t>
+      </w:r>
+      <w:proofErr w:type="spellEnd"/>
+      <w:r>
+        <w:rPr>
+          <w:sz w:val="24"/>
+          <w:szCs w:val="24"/>
+        </w:rPr>
+        <w:t>“ abgeglichen und nur die Daten zur Verfügung gestellt, wo diese übereinstimmen. Auf Datensätze mit einem abweichenden „</w:t>
+      </w:r>
+      <w:proofErr w:type="spellStart"/>
+      <w:r>
+        <w:rPr>
+          <w:sz w:val="24"/>
+          <w:szCs w:val="24"/>
+        </w:rPr>
+        <w:t>TenantId</w:t>
+      </w:r>
+      <w:proofErr w:type="spellEnd"/>
+      <w:r>
+        <w:rPr>
+          <w:sz w:val="24"/>
+          <w:szCs w:val="24"/>
+        </w:rPr>
+        <w:t>“-Wert kann somit nicht zugegriffen werden.</w:t>
       </w:r>
       <w:r>
         <w:rPr>
           <w:rStyle w:val="Funotenzeichen"/>
+          <w:sz w:val="24"/>
+          <w:szCs w:val="24"/>
         </w:rPr>
         <w:footnoteReference w:id="91"/>
       </w:r>
-      <w:r>
+    </w:p>
+    <w:p>
+      <w:pPr>
+        <w:spacing w:line="360" w:lineRule="auto"/>
+        <w:jc w:val="both"/>
+        <w:rPr>
+          <w:sz w:val="24"/>
+          <w:szCs w:val="24"/>
+        </w:rPr>
+      </w:pPr>
+      <w:r>
+        <w:rPr>
+          <w:sz w:val="24"/>
+          <w:szCs w:val="24"/>
+        </w:rPr>
+        <w:t>Ein Beispiel für ein</w:t>
+      </w:r>
+      <w:r>
+        <w:rPr>
+          <w:sz w:val="24"/>
+          <w:szCs w:val="24"/>
+        </w:rPr>
+        <w:t xml:space="preserve"> hybrides Modell ist</w:t>
+      </w:r>
+      <w:r>
+        <w:rPr>
+          <w:sz w:val="24"/>
+          <w:szCs w:val="24"/>
+        </w:rPr>
+        <w:t xml:space="preserve"> ein System</w:t>
+      </w:r>
+      <w:r>
+        <w:rPr>
+          <w:sz w:val="24"/>
+          <w:szCs w:val="24"/>
+        </w:rPr>
+        <w:t xml:space="preserve">, </w:t>
+      </w:r>
+      <w:r>
+        <w:rPr>
+          <w:sz w:val="24"/>
+          <w:szCs w:val="24"/>
+        </w:rPr>
+        <w:t>bei dem</w:t>
+      </w:r>
+      <w:r>
+        <w:rPr>
+          <w:sz w:val="24"/>
+          <w:szCs w:val="24"/>
+        </w:rPr>
+        <w:t xml:space="preserve"> es mehrere Datenbanken gibt, von denen manche von mehreren Mandanten und andere Datenbanken nur von einem Mandanten verwendet werden.</w:t>
+      </w:r>
+      <w:r>
+        <w:rPr>
+          <w:rStyle w:val="Funotenzeichen"/>
+          <w:sz w:val="24"/>
+          <w:szCs w:val="24"/>
+        </w:rPr>
+        <w:footnoteReference w:id="92"/>
+      </w:r>
+      <w:r>
+        <w:rPr>
+          <w:sz w:val="24"/>
+          <w:szCs w:val="24"/>
+        </w:rPr>
         <w:t xml:space="preserve"> Solch ein Modell zeigt folgende Abbildung:</w:t>
       </w:r>
     </w:p>
@@ -16128,7 +16252,15 @@
           <w:sz w:val="24"/>
           <w:szCs w:val="24"/>
         </w:rPr>
-        <w:t xml:space="preserve">In der Programm- beziehungsweise Software-Entwicklung ist es notwendig, die entwickelten Funktionen auf ihre Richtigkeit zu prüfen. Dies kann manuell geschehen, doch mit der zunehmenden Anzahl an Funktionen würde dies immer aufwendiger werden. Zudem können durch nachträgliche Code-Änderungen in Funktionen, die zuvor funktionierten und erfolgreich manuell getestet wurden, zu Fehlern kommen, die bei ausbleibender </w:t>
+        <w:t xml:space="preserve">In der Programm- beziehungsweise Software-Entwicklung ist es notwendig, die entwickelten Funktionen auf ihre Richtigkeit zu prüfen. Dies kann manuell geschehen, doch mit der zunehmenden Anzahl an Funktionen würde dies immer aufwendiger werden. Zudem können </w:t>
+      </w:r>
+      <w:r>
+        <w:rPr>
+          <w:sz w:val="24"/>
+          <w:szCs w:val="24"/>
+        </w:rPr>
+        <w:lastRenderedPageBreak/>
+        <w:t xml:space="preserve">durch nachträgliche Code-Änderungen in Funktionen, die zuvor funktionierten und erfolgreich manuell getestet wurden, zu Fehlern kommen, die bei ausbleibender </w:t>
       </w:r>
       <w:r>
         <w:rPr>
@@ -16168,7 +16300,6 @@
           <w:sz w:val="24"/>
           <w:szCs w:val="24"/>
         </w:rPr>
-        <w:lastRenderedPageBreak/>
         <w:t xml:space="preserve">Es </w:t>
       </w:r>
       <w:r>
@@ -16212,7 +16343,7 @@
           <w:sz w:val="24"/>
           <w:szCs w:val="24"/>
         </w:rPr>
-        <w:footnoteReference w:id="92"/>
+        <w:footnoteReference w:id="93"/>
       </w:r>
       <w:r>
         <w:rPr>
@@ -16279,7 +16410,7 @@
           <w:sz w:val="24"/>
           <w:szCs w:val="24"/>
         </w:rPr>
-        <w:footnoteReference w:id="93"/>
+        <w:footnoteReference w:id="94"/>
       </w:r>
     </w:p>
     <w:p>
@@ -16304,7 +16435,7 @@
           <w:sz w:val="24"/>
           <w:szCs w:val="24"/>
         </w:rPr>
-        <w:footnoteReference w:id="94"/>
+        <w:footnoteReference w:id="95"/>
       </w:r>
     </w:p>
     <w:p>
@@ -16352,7 +16483,7 @@
           <w:sz w:val="24"/>
           <w:szCs w:val="24"/>
         </w:rPr>
-        <w:footnoteReference w:id="95"/>
+        <w:footnoteReference w:id="96"/>
       </w:r>
     </w:p>
     <w:p>
@@ -16433,6 +16564,7 @@
       </w:pPr>
       <w:bookmarkStart w:id="52" w:name="_Toc157864594"/>
       <w:r>
+        <w:lastRenderedPageBreak/>
         <w:t>Excel</w:t>
       </w:r>
       <w:bookmarkEnd w:id="52"/>
@@ -16473,7 +16605,7 @@
           <w:sz w:val="24"/>
           <w:szCs w:val="24"/>
         </w:rPr>
-        <w:footnoteReference w:id="96"/>
+        <w:footnoteReference w:id="97"/>
       </w:r>
       <w:r>
         <w:rPr>
@@ -16583,7 +16715,7 @@
         <w:rPr>
           <w:rStyle w:val="Funotenzeichen"/>
         </w:rPr>
-        <w:footnoteReference w:id="97"/>
+        <w:footnoteReference w:id="98"/>
       </w:r>
     </w:p>
     <w:p>
@@ -16695,7 +16827,7 @@
           <w:sz w:val="24"/>
           <w:szCs w:val="24"/>
         </w:rPr>
-        <w:footnoteReference w:id="98"/>
+        <w:footnoteReference w:id="99"/>
       </w:r>
     </w:p>
     <w:p>
@@ -16729,7 +16861,7 @@
           <w:sz w:val="24"/>
           <w:szCs w:val="24"/>
         </w:rPr>
-        <w:footnoteReference w:id="99"/>
+        <w:footnoteReference w:id="100"/>
       </w:r>
       <w:r>
         <w:rPr>
@@ -16813,7 +16945,15 @@
           <w:sz w:val="24"/>
           <w:szCs w:val="24"/>
         </w:rPr>
-        <w:t>Multiparadigmensprache, welche</w:t>
+        <w:t xml:space="preserve">Multiparadigmensprache, </w:t>
+      </w:r>
+      <w:r>
+        <w:rPr>
+          <w:sz w:val="24"/>
+          <w:szCs w:val="24"/>
+        </w:rPr>
+        <w:lastRenderedPageBreak/>
+        <w:t>welche</w:t>
       </w:r>
       <w:r>
         <w:rPr>
@@ -16828,7 +16968,7 @@
           <w:sz w:val="24"/>
           <w:szCs w:val="24"/>
         </w:rPr>
-        <w:footnoteReference w:id="100"/>
+        <w:footnoteReference w:id="101"/>
       </w:r>
     </w:p>
     <w:p>
@@ -16877,7 +17017,6 @@
           <w:sz w:val="24"/>
           <w:szCs w:val="24"/>
         </w:rPr>
-        <w:lastRenderedPageBreak/>
         <w:t>Psycopg2</w:t>
       </w:r>
       <w:r>
@@ -16921,7 +17060,7 @@
           <w:sz w:val="24"/>
           <w:szCs w:val="24"/>
         </w:rPr>
-        <w:footnoteReference w:id="101"/>
+        <w:footnoteReference w:id="102"/>
       </w:r>
       <w:r>
         <w:rPr>
@@ -17008,7 +17147,7 @@
           <w:sz w:val="24"/>
           <w:szCs w:val="24"/>
         </w:rPr>
-        <w:footnoteReference w:id="102"/>
+        <w:footnoteReference w:id="103"/>
       </w:r>
       <w:r>
         <w:rPr>
@@ -17056,7 +17195,7 @@
           <w:sz w:val="24"/>
           <w:szCs w:val="24"/>
         </w:rPr>
-        <w:footnoteReference w:id="103"/>
+        <w:footnoteReference w:id="104"/>
       </w:r>
     </w:p>
     <w:p>
@@ -17113,7 +17252,7 @@
           <w:sz w:val="24"/>
           <w:szCs w:val="24"/>
         </w:rPr>
-        <w:footnoteReference w:id="104"/>
+        <w:footnoteReference w:id="105"/>
       </w:r>
       <w:r>
         <w:rPr>
@@ -17234,7 +17373,6 @@
       <w:bookmarkStart w:id="56" w:name="_Toc147669421"/>
       <w:bookmarkStart w:id="57" w:name="_Toc157864597"/>
       <w:r>
-        <w:lastRenderedPageBreak/>
         <w:t>Anforderungen</w:t>
       </w:r>
       <w:bookmarkEnd w:id="55"/>
@@ -17270,7 +17408,7 @@
           <w:sz w:val="24"/>
           <w:szCs w:val="24"/>
         </w:rPr>
-        <w:footnoteReference w:id="105"/>
+        <w:footnoteReference w:id="106"/>
       </w:r>
       <w:r>
         <w:rPr>
@@ -17302,7 +17440,7 @@
           <w:sz w:val="24"/>
           <w:szCs w:val="24"/>
         </w:rPr>
-        <w:footnoteReference w:id="106"/>
+        <w:footnoteReference w:id="107"/>
       </w:r>
       <w:r>
         <w:rPr>
@@ -17350,7 +17488,7 @@
           <w:sz w:val="24"/>
           <w:szCs w:val="24"/>
         </w:rPr>
-        <w:footnoteReference w:id="107"/>
+        <w:footnoteReference w:id="108"/>
       </w:r>
     </w:p>
     <w:p>
@@ -17391,7 +17529,7 @@
           <w:sz w:val="24"/>
           <w:szCs w:val="24"/>
         </w:rPr>
-        <w:footnoteReference w:id="108"/>
+        <w:footnoteReference w:id="109"/>
       </w:r>
     </w:p>
     <w:p>
@@ -17425,7 +17563,7 @@
           <w:sz w:val="24"/>
           <w:szCs w:val="24"/>
         </w:rPr>
-        <w:footnoteReference w:id="109"/>
+        <w:footnoteReference w:id="110"/>
       </w:r>
     </w:p>
     <w:p>
@@ -17529,7 +17667,7 @@
           <w:sz w:val="24"/>
           <w:szCs w:val="24"/>
         </w:rPr>
-        <w:footnoteReference w:id="110"/>
+        <w:footnoteReference w:id="111"/>
       </w:r>
     </w:p>
     <w:p>
@@ -17555,7 +17693,15 @@
           <w:sz w:val="24"/>
           <w:szCs w:val="24"/>
         </w:rPr>
-        <w:t xml:space="preserve"> Das System sollte möglichst störungsfrei und verfügbar sein. Bei einem Ausfall von eventuell vorhandenen Umsystemen soll das System ohne Datenverlust und/oder -inkonsistenzen angemessen reagieren können. Bei einem Ausfall des Systems </w:t>
+        <w:t xml:space="preserve"> Das System sollte möglichst störungsfrei und verfügbar sein. Bei einem Ausfall von eventuell vorhandenen Umsystemen soll das System ohne Datenverlust und/oder -</w:t>
+      </w:r>
+      <w:r>
+        <w:rPr>
+          <w:sz w:val="24"/>
+          <w:szCs w:val="24"/>
+        </w:rPr>
+        <w:lastRenderedPageBreak/>
+        <w:t xml:space="preserve">inkonsistenzen angemessen reagieren können. Bei einem Ausfall des Systems </w:t>
       </w:r>
       <w:r>
         <w:rPr>
@@ -17577,7 +17723,7 @@
           <w:sz w:val="24"/>
           <w:szCs w:val="24"/>
         </w:rPr>
-        <w:footnoteReference w:id="111"/>
+        <w:footnoteReference w:id="112"/>
       </w:r>
       <w:r>
         <w:rPr>
@@ -17626,15 +17772,7 @@
           <w:sz w:val="24"/>
           <w:szCs w:val="24"/>
         </w:rPr>
-        <w:t xml:space="preserve"> und die </w:t>
-      </w:r>
-      <w:r>
-        <w:rPr>
-          <w:sz w:val="24"/>
-          <w:szCs w:val="24"/>
-        </w:rPr>
-        <w:lastRenderedPageBreak/>
-        <w:t>Informationsquellen des Systems einsehbar sein. Eine Authentizitätsprüfung ist einzurichten.</w:t>
+        <w:t xml:space="preserve"> und die Informationsquellen des Systems einsehbar sein. Eine Authentizitätsprüfung ist einzurichten.</w:t>
       </w:r>
       <w:r>
         <w:rPr>
@@ -17642,7 +17780,7 @@
           <w:sz w:val="24"/>
           <w:szCs w:val="24"/>
         </w:rPr>
-        <w:footnoteReference w:id="112"/>
+        <w:footnoteReference w:id="113"/>
       </w:r>
       <w:r>
         <w:rPr>
@@ -17683,7 +17821,7 @@
           <w:sz w:val="24"/>
           <w:szCs w:val="24"/>
         </w:rPr>
-        <w:footnoteReference w:id="113"/>
+        <w:footnoteReference w:id="114"/>
       </w:r>
     </w:p>
     <w:p>
@@ -17724,7 +17862,7 @@
           <w:sz w:val="24"/>
           <w:szCs w:val="24"/>
         </w:rPr>
-        <w:footnoteReference w:id="114"/>
+        <w:footnoteReference w:id="115"/>
       </w:r>
     </w:p>
     <w:p>
@@ -17764,7 +17902,7 @@
           <w:sz w:val="24"/>
           <w:szCs w:val="24"/>
         </w:rPr>
-        <w:footnoteReference w:id="115"/>
+        <w:footnoteReference w:id="116"/>
       </w:r>
       <w:r>
         <w:rPr>
@@ -17803,14 +17941,22 @@
           <w:sz w:val="24"/>
           <w:szCs w:val="24"/>
         </w:rPr>
-        <w:footnoteReference w:id="116"/>
-      </w:r>
-      <w:r>
-        <w:rPr>
-          <w:sz w:val="24"/>
-          <w:szCs w:val="24"/>
-        </w:rPr>
-        <w:t xml:space="preserve"> Wenn Use Cases verwendet werden, ist auch der Einsatz von User Szenarios sinnvoll. Hier wird in leicht verständlicher Sprache geschrieben, wie verschiedene Nutzer mit dem System umgehen müssen, damit sie eine bestimmte Aufgabe erfüllen können.</w:t>
+        <w:footnoteReference w:id="117"/>
+      </w:r>
+      <w:r>
+        <w:rPr>
+          <w:sz w:val="24"/>
+          <w:szCs w:val="24"/>
+        </w:rPr>
+        <w:t xml:space="preserve"> Wenn Use Cases verwendet werden, ist auch der Einsatz von User Szenarios sinnvoll. Hier wird in leicht verständlicher Sprache geschrieben, wie verschiedene </w:t>
+      </w:r>
+      <w:r>
+        <w:rPr>
+          <w:sz w:val="24"/>
+          <w:szCs w:val="24"/>
+        </w:rPr>
+        <w:lastRenderedPageBreak/>
+        <w:t>Nutzer mit dem System umgehen müssen, damit sie eine bestimmte Aufgabe erfüllen können.</w:t>
       </w:r>
       <w:r>
         <w:rPr>
@@ -17818,7 +17964,7 @@
           <w:sz w:val="24"/>
           <w:szCs w:val="24"/>
         </w:rPr>
-        <w:footnoteReference w:id="117"/>
+        <w:footnoteReference w:id="118"/>
       </w:r>
       <w:r>
         <w:rPr>
@@ -17842,15 +17988,7 @@
           <w:sz w:val="24"/>
           <w:szCs w:val="24"/>
         </w:rPr>
-        <w:t xml:space="preserve">Die Use Cases bauen auf den User Szenarios auf und beschreiben den Ablauf eines Anwendungsfalls, die Bedingungen, die erfüllt sein müssen, damit ein Anwendungsfall </w:t>
-      </w:r>
-      <w:r>
-        <w:rPr>
-          <w:sz w:val="24"/>
-          <w:szCs w:val="24"/>
-        </w:rPr>
-        <w:lastRenderedPageBreak/>
-        <w:t>bearbeitet werden kann, die gewünschten Ergebnisse und wie im Fehlerfall gehandelt werden kann.</w:t>
+        <w:t>Die Use Cases bauen auf den User Szenarios auf und beschreiben den Ablauf eines Anwendungsfalls, die Bedingungen, die erfüllt sein müssen, damit ein Anwendungsfall bearbeitet werden kann, die gewünschten Ergebnisse und wie im Fehlerfall gehandelt werden kann.</w:t>
       </w:r>
       <w:r>
         <w:rPr>
@@ -17858,7 +17996,7 @@
           <w:sz w:val="24"/>
           <w:szCs w:val="24"/>
         </w:rPr>
-        <w:footnoteReference w:id="118"/>
+        <w:footnoteReference w:id="119"/>
       </w:r>
     </w:p>
     <w:p>
@@ -18059,6 +18197,7 @@
           <w:sz w:val="24"/>
           <w:szCs w:val="24"/>
         </w:rPr>
+        <w:lastRenderedPageBreak/>
         <w:t>Benutzbarkeit:</w:t>
       </w:r>
       <w:r>
@@ -18141,7 +18280,6 @@
           <w:sz w:val="24"/>
           <w:szCs w:val="24"/>
         </w:rPr>
-        <w:lastRenderedPageBreak/>
         <w:t>Sicherheit:</w:t>
       </w:r>
       <w:r>
@@ -18408,7 +18546,15 @@
           <w:sz w:val="24"/>
           <w:szCs w:val="24"/>
         </w:rPr>
-        <w:t xml:space="preserve"> falsch eingeben, kann Nutzer auch wieder entfernen und alle Daten aus der Datenbank löschen. Die Nutzer sind die eigentlichen Anwender, welche die Dienste der Personalstammdatenbank nutzen, indem beispielsweise neue Daten eingetragen, aktualisiert oder abgefragt werden. Jeder Nutzer hat dieselben Interaktionsmöglichkeiten. Eine Ausdifferenzierung von Zugriffsberechtigungen zwischen mehreren Nutzern findet im Rahmen dieser Arbeit nicht statt. </w:t>
+        <w:t xml:space="preserve"> falsch eingeben, kann Nutzer auch wieder entfernen und alle Daten aus der Datenbank löschen. Die Nutzer sind die eigentlichen Anwender, welche die Dienste der Personalstammdatenbank nutzen, indem </w:t>
+      </w:r>
+      <w:r>
+        <w:rPr>
+          <w:sz w:val="24"/>
+          <w:szCs w:val="24"/>
+        </w:rPr>
+        <w:lastRenderedPageBreak/>
+        <w:t xml:space="preserve">beispielsweise neue Daten eingetragen, aktualisiert oder abgefragt werden. Jeder Nutzer hat dieselben Interaktionsmöglichkeiten. Eine Ausdifferenzierung von Zugriffsberechtigungen zwischen mehreren Nutzern findet im Rahmen dieser Arbeit nicht statt. </w:t>
       </w:r>
     </w:p>
     <w:p>
@@ -18431,7 +18577,6 @@
       </w:pPr>
       <w:bookmarkStart w:id="64" w:name="_Toc157864600"/>
       <w:r>
-        <w:lastRenderedPageBreak/>
         <w:t>User Szenario</w:t>
       </w:r>
       <w:bookmarkEnd w:id="64"/>
@@ -18711,6 +18856,7 @@
           <w:sz w:val="24"/>
           <w:szCs w:val="24"/>
         </w:rPr>
+        <w:lastRenderedPageBreak/>
         <w:t>Da</w:t>
       </w:r>
       <w:r>
@@ -18752,7 +18898,6 @@
           <w:sz w:val="24"/>
           <w:szCs w:val="24"/>
         </w:rPr>
-        <w:lastRenderedPageBreak/>
         <w:t>Ein Mitarbeiter wird entlassen, weswegen seine Daten aktualisiert werden. Das Entlassungsdatum wird eingetragen und der Mitarbeiter mit einem der möglichen Austrittsgründe verknüpft.</w:t>
       </w:r>
     </w:p>
@@ -19261,6 +19406,7 @@
                 <w:sz w:val="24"/>
                 <w:szCs w:val="24"/>
               </w:rPr>
+              <w:lastRenderedPageBreak/>
               <w:t>Mitarbeiter</w:t>
             </w:r>
             <w:r>
@@ -19297,7 +19443,6 @@
                 <w:sz w:val="24"/>
                 <w:szCs w:val="24"/>
               </w:rPr>
-              <w:lastRenderedPageBreak/>
               <w:t>Mitarbeiter</w:t>
             </w:r>
             <w:r>
@@ -20304,7 +20449,15 @@
                 <w:sz w:val="24"/>
                 <w:szCs w:val="24"/>
               </w:rPr>
-              <w:t>Wenn bereits ein Nutzer desselben Mandanten mit derselben Personalnummer angelegt ist, erscheint eine Fehlermeldung, da innerhalb eines Mandanten jede Personalnummer nur einmal als Nutzer verwendet werden kann.</w:t>
+              <w:t xml:space="preserve">Wenn bereits ein Nutzer desselben Mandanten mit derselben Personalnummer angelegt ist, erscheint eine Fehlermeldung, da </w:t>
+            </w:r>
+            <w:r>
+              <w:rPr>
+                <w:sz w:val="24"/>
+                <w:szCs w:val="24"/>
+              </w:rPr>
+              <w:lastRenderedPageBreak/>
+              <w:t>innerhalb eines Mandanten jede Personalnummer nur einmal als Nutzer verwendet werden kann.</w:t>
             </w:r>
           </w:p>
         </w:tc>
@@ -20317,6 +20470,7 @@
       </w:pPr>
       <w:bookmarkStart w:id="67" w:name="_Toc157356230"/>
       <w:r>
+        <w:lastRenderedPageBreak/>
         <w:t xml:space="preserve">Tabelle </w:t>
       </w:r>
       <w:r>
@@ -20374,7 +20528,6 @@
           <w:sz w:val="24"/>
           <w:szCs w:val="24"/>
         </w:rPr>
-        <w:lastRenderedPageBreak/>
         <w:t xml:space="preserve">Die Use Cases Nr. 3 bis Nr. 26 beschäftigen sich alle mit dem </w:t>
       </w:r>
       <w:r>
@@ -21333,6 +21486,7 @@
                 <w:sz w:val="24"/>
                 <w:szCs w:val="24"/>
               </w:rPr>
+              <w:lastRenderedPageBreak/>
               <w:t>6</w:t>
             </w:r>
           </w:p>
@@ -21565,7 +21719,6 @@
                 <w:sz w:val="24"/>
                 <w:szCs w:val="24"/>
               </w:rPr>
-              <w:lastRenderedPageBreak/>
               <w:t>10</w:t>
             </w:r>
           </w:p>
@@ -22560,7 +22713,15 @@
                 <w:sz w:val="24"/>
                 <w:szCs w:val="24"/>
               </w:rPr>
-              <w:t>Sowohl Vergütungsbestandteil als auch Tarifbezeichnung ist in der Datenbank hinterlegt.</w:t>
+              <w:t xml:space="preserve">Sowohl Vergütungsbestandteil als </w:t>
+            </w:r>
+            <w:r>
+              <w:rPr>
+                <w:sz w:val="24"/>
+                <w:szCs w:val="24"/>
+              </w:rPr>
+              <w:lastRenderedPageBreak/>
+              <w:t>auch Tarifbezeichnung ist in der Datenbank hinterlegt.</w:t>
             </w:r>
           </w:p>
         </w:tc>
@@ -22572,6 +22733,7 @@
         <w:jc w:val="center"/>
       </w:pPr>
       <w:r>
+        <w:lastRenderedPageBreak/>
         <w:t xml:space="preserve">Tabelle </w:t>
       </w:r>
       <w:r>
@@ -22641,7 +22803,6 @@
                 <w:sz w:val="24"/>
                 <w:szCs w:val="24"/>
               </w:rPr>
-              <w:lastRenderedPageBreak/>
               <w:t>Nr.</w:t>
             </w:r>
             <w:r>
@@ -23271,6 +23432,7 @@
                 <w:sz w:val="24"/>
                 <w:szCs w:val="24"/>
               </w:rPr>
+              <w:lastRenderedPageBreak/>
               <w:t>Alternative(n)</w:t>
             </w:r>
           </w:p>
@@ -24120,6 +24282,7 @@
                 <w:sz w:val="24"/>
                 <w:szCs w:val="24"/>
               </w:rPr>
+              <w:lastRenderedPageBreak/>
               <w:t>Nr.</w:t>
             </w:r>
             <w:r>
@@ -24293,15 +24456,7 @@
                 <w:sz w:val="24"/>
                 <w:szCs w:val="24"/>
               </w:rPr>
-              <w:t xml:space="preserve">Mandant ist angelegt. Mitarbeiter ist als Nutzer in Datenbank registriert. Die Personalnummer des Mitarbeiters, dessen Adresse aktualisiert </w:t>
-            </w:r>
-            <w:r>
-              <w:rPr>
-                <w:sz w:val="24"/>
-                <w:szCs w:val="24"/>
-              </w:rPr>
-              <w:lastRenderedPageBreak/>
-              <w:t>werden soll, ist in der Datenbank hinterlegt. Zudem muss seine bisherige in der Datenbank hinterlegt sein.</w:t>
+              <w:t>Mandant ist angelegt. Mitarbeiter ist als Nutzer in Datenbank registriert. Die Personalnummer des Mitarbeiters, dessen Adresse aktualisiert werden soll, ist in der Datenbank hinterlegt. Zudem muss seine bisherige in der Datenbank hinterlegt sein.</w:t>
             </w:r>
           </w:p>
         </w:tc>
@@ -24325,7 +24480,6 @@
                 <w:sz w:val="24"/>
                 <w:szCs w:val="24"/>
               </w:rPr>
-              <w:lastRenderedPageBreak/>
               <w:t>Ablauf</w:t>
             </w:r>
           </w:p>
@@ -24962,6 +25116,7 @@
                 <w:sz w:val="24"/>
                 <w:szCs w:val="24"/>
               </w:rPr>
+              <w:lastRenderedPageBreak/>
               <w:t>Ablauf</w:t>
             </w:r>
           </w:p>
@@ -25115,7 +25270,6 @@
                 <w:sz w:val="24"/>
                 <w:szCs w:val="24"/>
               </w:rPr>
-              <w:lastRenderedPageBreak/>
               <w:t>Nutzer betätigt Funktion, mit der die Daten aus der Excel-Datei in die Datenbank übertragen werden</w:t>
             </w:r>
             <w:r>
@@ -25244,7 +25398,6 @@
                 <w:sz w:val="24"/>
                 <w:szCs w:val="24"/>
               </w:rPr>
-              <w:lastRenderedPageBreak/>
               <w:t>Ergebnis(se)</w:t>
             </w:r>
           </w:p>
@@ -25886,6 +26039,7 @@
                 <w:sz w:val="24"/>
                 <w:szCs w:val="24"/>
               </w:rPr>
+              <w:lastRenderedPageBreak/>
               <w:t>Ergebnis(se)</w:t>
             </w:r>
           </w:p>
@@ -25967,7 +26121,6 @@
         <w:jc w:val="center"/>
       </w:pPr>
       <w:r>
-        <w:lastRenderedPageBreak/>
         <w:t xml:space="preserve">Tabelle </w:t>
       </w:r>
       <w:r>
@@ -26568,6 +26721,7 @@
         <w:jc w:val="center"/>
       </w:pPr>
       <w:r>
+        <w:lastRenderedPageBreak/>
         <w:t xml:space="preserve">Tabelle </w:t>
       </w:r>
       <w:r>
@@ -26701,7 +26855,6 @@
                 <w:sz w:val="24"/>
                 <w:szCs w:val="24"/>
               </w:rPr>
-              <w:lastRenderedPageBreak/>
               <w:t>Beschreibung</w:t>
             </w:r>
           </w:p>
@@ -27688,6 +27841,7 @@
                 <w:sz w:val="24"/>
                 <w:szCs w:val="24"/>
               </w:rPr>
+              <w:lastRenderedPageBreak/>
               <w:t>Ergebnis(se)</w:t>
             </w:r>
           </w:p>
@@ -27750,7 +27904,6 @@
                 <w:sz w:val="24"/>
                 <w:szCs w:val="24"/>
               </w:rPr>
-              <w:lastRenderedPageBreak/>
               <w:t>Alternative(n)</w:t>
             </w:r>
           </w:p>
@@ -28445,6 +28598,7 @@
                 <w:sz w:val="24"/>
                 <w:szCs w:val="24"/>
               </w:rPr>
+              <w:lastRenderedPageBreak/>
               <w:t>Beschreibung</w:t>
             </w:r>
           </w:p>
@@ -28467,15 +28621,7 @@
                 <w:sz w:val="24"/>
                 <w:szCs w:val="24"/>
               </w:rPr>
-              <w:t xml:space="preserve">Der Nutzer hat sich durch dreimalige Eingabe eines Passworts hintereinander gesperrt und wurde bereits vom Administrator wieder entsperrt und hat das neue vom Administrator gewählte Passwort </w:t>
-            </w:r>
-            <w:r>
-              <w:rPr>
-                <w:sz w:val="24"/>
-                <w:szCs w:val="24"/>
-              </w:rPr>
-              <w:lastRenderedPageBreak/>
-              <w:t>erhalten. Nun muss sich der Nutzer damit einloggen und erst ein neues Passwort erstellen, damit er mit der Datenbank interagieren kann. Dies ist notwendig, damit der Nutzer-Account mit einem Passwort ausgestattet ist, dass der Administrator nicht kennt.</w:t>
+              <w:t>Der Nutzer hat sich durch dreimalige Eingabe eines Passworts hintereinander gesperrt und wurde bereits vom Administrator wieder entsperrt und hat das neue vom Administrator gewählte Passwort erhalten. Nun muss sich der Nutzer damit einloggen und erst ein neues Passwort erstellen, damit er mit der Datenbank interagieren kann. Dies ist notwendig, damit der Nutzer-Account mit einem Passwort ausgestattet ist, dass der Administrator nicht kennt.</w:t>
             </w:r>
           </w:p>
         </w:tc>
@@ -28499,7 +28645,6 @@
                 <w:sz w:val="24"/>
                 <w:szCs w:val="24"/>
               </w:rPr>
-              <w:lastRenderedPageBreak/>
               <w:t>Akteur</w:t>
             </w:r>
           </w:p>
@@ -29249,6 +29394,7 @@
                 <w:sz w:val="24"/>
                 <w:szCs w:val="24"/>
               </w:rPr>
+              <w:lastRenderedPageBreak/>
               <w:t>Wird eine falsche, aber existierende, Personalnummer verwendet, wird der falsche Account entfernt.</w:t>
             </w:r>
           </w:p>
@@ -29261,6 +29407,7 @@
         <w:jc w:val="center"/>
       </w:pPr>
       <w:r>
+        <w:lastRenderedPageBreak/>
         <w:t xml:space="preserve">Tabelle </w:t>
       </w:r>
       <w:r>
@@ -29330,7 +29477,6 @@
                 <w:sz w:val="24"/>
                 <w:szCs w:val="24"/>
               </w:rPr>
-              <w:lastRenderedPageBreak/>
               <w:t>Nr.</w:t>
             </w:r>
             <w:r>
@@ -30426,16 +30572,32 @@
       <w:pPr>
         <w:spacing w:line="360" w:lineRule="auto"/>
         <w:jc w:val="both"/>
-      </w:pPr>
-      <w:r>
+        <w:rPr>
+          <w:sz w:val="24"/>
+          <w:szCs w:val="24"/>
+        </w:rPr>
+      </w:pPr>
+      <w:r>
+        <w:rPr>
+          <w:sz w:val="24"/>
+          <w:szCs w:val="24"/>
+        </w:rPr>
         <w:t>Für die Implementation der Mandantenfähigkeit wird für diese Arbeit das Modell gewählt, bei der die Daten aller Mandanten auf einer gemeinsamen Datenbank in einem gemeinsamen Schema gespeichert werden. Im ersten Schritt der Implementation erfordert dies für alle Tabellen der Personalstammdatenbank die Einrichtung eines Attributs, welche den Mandanten eindeutig identifiziert (siehe Abschnitt „3.3 Mandantenfähigkeit“). In dieser Arbeit heißt dieses Attribut stets „</w:t>
       </w:r>
       <w:proofErr w:type="spellStart"/>
       <w:r>
+        <w:rPr>
+          <w:sz w:val="24"/>
+          <w:szCs w:val="24"/>
+        </w:rPr>
         <w:t>Mandant_ID</w:t>
       </w:r>
       <w:proofErr w:type="spellEnd"/>
       <w:r>
+        <w:rPr>
+          <w:sz w:val="24"/>
+          <w:szCs w:val="24"/>
+        </w:rPr>
         <w:t>“.</w:t>
       </w:r>
     </w:p>
@@ -30547,23 +30709,35 @@
           <w:sz w:val="24"/>
           <w:szCs w:val="24"/>
         </w:rPr>
-        <w:t>Im zweiten Schritt muss sichergestellt werden, dass sich jeder Nutzer mit der Mandant-ID seines Mandanten ausweisen muss und in der Folge auch nur diese Daten einsehen beziehungsweise manipulieren und im Bedarfsfall entfernen kann. PostgreSQL bietet hierfür die Technologie „</w:t>
-      </w:r>
-      <w:proofErr w:type="spellStart"/>
-      <w:r>
-        <w:rPr>
-          <w:sz w:val="24"/>
-          <w:szCs w:val="24"/>
-        </w:rPr>
-        <w:t>Row</w:t>
-      </w:r>
-      <w:proofErr w:type="spellEnd"/>
-      <w:r>
-        <w:rPr>
-          <w:sz w:val="24"/>
-          <w:szCs w:val="24"/>
-        </w:rPr>
-        <w:t xml:space="preserve"> Level Security“ (RLS) an, welche das gewährleistet.</w:t>
+        <w:t xml:space="preserve">Im zweiten Schritt muss sichergestellt werden, dass sich jeder Nutzer mit der Mandant-ID seines Mandanten ausweisen muss und in der Folge auch nur diese Daten einsehen beziehungsweise manipulieren und im Bedarfsfall entfernen kann. </w:t>
+      </w:r>
+      <w:r>
+        <w:rPr>
+          <w:sz w:val="24"/>
+          <w:szCs w:val="24"/>
+        </w:rPr>
+        <w:t xml:space="preserve">Hierfür wird </w:t>
+      </w:r>
+      <w:r>
+        <w:rPr>
+          <w:sz w:val="24"/>
+          <w:szCs w:val="24"/>
+        </w:rPr>
+        <w:t xml:space="preserve">RLS </w:t>
+      </w:r>
+      <w:r>
+        <w:rPr>
+          <w:sz w:val="24"/>
+          <w:szCs w:val="24"/>
+        </w:rPr>
+        <w:t>eingesetzt</w:t>
+      </w:r>
+      <w:r>
+        <w:rPr>
+          <w:sz w:val="24"/>
+          <w:szCs w:val="24"/>
+        </w:rPr>
+        <w:t>, welche das gewährleistet.</w:t>
       </w:r>
       <w:r>
         <w:rPr>
@@ -30571,7 +30745,7 @@
           <w:sz w:val="24"/>
           <w:szCs w:val="24"/>
         </w:rPr>
-        <w:footnoteReference w:id="119"/>
+        <w:footnoteReference w:id="120"/>
       </w:r>
       <w:r>
         <w:rPr>
@@ -31022,96 +31196,192 @@
       <w:pPr>
         <w:spacing w:line="360" w:lineRule="auto"/>
         <w:jc w:val="both"/>
-      </w:pPr>
-      <w:r>
+        <w:rPr>
+          <w:sz w:val="24"/>
+          <w:szCs w:val="24"/>
+        </w:rPr>
+      </w:pPr>
+      <w:r>
+        <w:rPr>
+          <w:sz w:val="24"/>
+          <w:szCs w:val="24"/>
+        </w:rPr>
         <w:t>In der ersten Zeile wird die Rolle „</w:t>
       </w:r>
       <w:proofErr w:type="spellStart"/>
       <w:r>
+        <w:rPr>
+          <w:sz w:val="24"/>
+          <w:szCs w:val="24"/>
+        </w:rPr>
         <w:t>tenant_user</w:t>
       </w:r>
       <w:proofErr w:type="spellEnd"/>
       <w:r>
+        <w:rPr>
+          <w:sz w:val="24"/>
+          <w:szCs w:val="24"/>
+        </w:rPr>
         <w:t>“ erstellt. In Zeile 2 wird der Rolle „</w:t>
       </w:r>
       <w:proofErr w:type="spellStart"/>
       <w:r>
+        <w:rPr>
+          <w:sz w:val="24"/>
+          <w:szCs w:val="24"/>
+        </w:rPr>
         <w:t>tenant_user</w:t>
       </w:r>
       <w:proofErr w:type="spellEnd"/>
       <w:r>
+        <w:rPr>
+          <w:sz w:val="24"/>
+          <w:szCs w:val="24"/>
+        </w:rPr>
         <w:t xml:space="preserve">“ der Zugriff auf das </w:t>
       </w:r>
       <w:proofErr w:type="spellStart"/>
       <w:r>
+        <w:rPr>
+          <w:sz w:val="24"/>
+          <w:szCs w:val="24"/>
+        </w:rPr>
         <w:t>schema</w:t>
       </w:r>
       <w:proofErr w:type="spellEnd"/>
       <w:r>
+        <w:rPr>
+          <w:sz w:val="24"/>
+          <w:szCs w:val="24"/>
+        </w:rPr>
         <w:t xml:space="preserve"> „</w:t>
       </w:r>
       <w:proofErr w:type="spellStart"/>
       <w:r>
+        <w:rPr>
+          <w:sz w:val="24"/>
+          <w:szCs w:val="24"/>
+        </w:rPr>
         <w:t>public</w:t>
       </w:r>
       <w:proofErr w:type="spellEnd"/>
       <w:r>
+        <w:rPr>
+          <w:sz w:val="24"/>
+          <w:szCs w:val="24"/>
+        </w:rPr>
         <w:t>“ eingeräumt, in der die Personalstammdatenbank implementiert ist. In der dritten Zeile erhält „</w:t>
       </w:r>
       <w:proofErr w:type="spellStart"/>
       <w:r>
+        <w:rPr>
+          <w:sz w:val="24"/>
+          <w:szCs w:val="24"/>
+        </w:rPr>
         <w:t>tenant_user</w:t>
       </w:r>
       <w:proofErr w:type="spellEnd"/>
       <w:r>
+        <w:rPr>
+          <w:sz w:val="24"/>
+          <w:szCs w:val="24"/>
+        </w:rPr>
         <w:t>“ das Recht, bestimmte SQL-Befehle auszuführen. Im Rahmen dieser Arbeit darf die Rolle „</w:t>
       </w:r>
       <w:proofErr w:type="spellStart"/>
       <w:r>
+        <w:rPr>
+          <w:sz w:val="24"/>
+          <w:szCs w:val="24"/>
+        </w:rPr>
         <w:t>tenant_user</w:t>
       </w:r>
       <w:proofErr w:type="spellEnd"/>
       <w:r>
+        <w:rPr>
+          <w:sz w:val="24"/>
+          <w:szCs w:val="24"/>
+        </w:rPr>
         <w:t>“ die SELECT-, INSERT-, UPDATE- und DELETE-Befehle ausführen. In Zeile 4 wird sichergestellt, dass Sequenzen eingesetzt werden können. Im Rahmen dieser Arbeit wird die Sequenz „</w:t>
       </w:r>
       <w:proofErr w:type="spellStart"/>
       <w:r>
+        <w:rPr>
+          <w:sz w:val="24"/>
+          <w:szCs w:val="24"/>
+        </w:rPr>
         <w:t>serial</w:t>
       </w:r>
       <w:proofErr w:type="spellEnd"/>
       <w:r>
+        <w:rPr>
+          <w:sz w:val="24"/>
+          <w:szCs w:val="24"/>
+        </w:rPr>
         <w:t>“ für den Befehl „</w:t>
       </w:r>
       <w:proofErr w:type="spellStart"/>
       <w:r>
+        <w:rPr>
+          <w:sz w:val="24"/>
+          <w:szCs w:val="24"/>
+        </w:rPr>
         <w:t>serial</w:t>
       </w:r>
       <w:proofErr w:type="spellEnd"/>
       <w:r>
+        <w:rPr>
+          <w:sz w:val="24"/>
+          <w:szCs w:val="24"/>
+        </w:rPr>
         <w:t xml:space="preserve"> </w:t>
       </w:r>
       <w:proofErr w:type="spellStart"/>
       <w:r>
+        <w:rPr>
+          <w:sz w:val="24"/>
+          <w:szCs w:val="24"/>
+        </w:rPr>
         <w:t>primary</w:t>
       </w:r>
       <w:proofErr w:type="spellEnd"/>
       <w:r>
+        <w:rPr>
+          <w:sz w:val="24"/>
+          <w:szCs w:val="24"/>
+        </w:rPr>
         <w:t xml:space="preserve"> </w:t>
       </w:r>
       <w:proofErr w:type="spellStart"/>
       <w:r>
+        <w:rPr>
+          <w:sz w:val="24"/>
+          <w:szCs w:val="24"/>
+        </w:rPr>
         <w:t>key</w:t>
       </w:r>
       <w:proofErr w:type="spellEnd"/>
       <w:r>
+        <w:rPr>
+          <w:sz w:val="24"/>
+          <w:szCs w:val="24"/>
+        </w:rPr>
         <w:t>“ bei der Implementation des Primärschlüssels in den Tabellen verwendet. Damit ist es möglich, dass bei jedem neu angelegten Datensatz unabhängig von Mandantenzugehörigkeit der Primärschlüssel um den Wert 1 höher ist als der vorherige Datensatz. Würde „</w:t>
       </w:r>
       <w:proofErr w:type="spellStart"/>
       <w:r>
+        <w:rPr>
+          <w:sz w:val="24"/>
+          <w:szCs w:val="24"/>
+        </w:rPr>
         <w:t>tenant_user</w:t>
       </w:r>
       <w:proofErr w:type="spellEnd"/>
       <w:r>
+        <w:rPr>
+          <w:sz w:val="24"/>
+          <w:szCs w:val="24"/>
+        </w:rPr>
         <w:t xml:space="preserve">“ diese Sequenzen-Berechtigung nicht zugeordnet werden, käme es zu Fehlermeldungen. </w:t>
       </w:r>
     </w:p>
@@ -31119,53 +31389,105 @@
       <w:pPr>
         <w:spacing w:line="360" w:lineRule="auto"/>
         <w:jc w:val="both"/>
-      </w:pPr>
-      <w:r>
+        <w:rPr>
+          <w:sz w:val="24"/>
+          <w:szCs w:val="24"/>
+        </w:rPr>
+      </w:pPr>
+      <w:r>
+        <w:rPr>
+          <w:sz w:val="24"/>
+          <w:szCs w:val="24"/>
+        </w:rPr>
         <w:t>Die Rolle „</w:t>
       </w:r>
       <w:proofErr w:type="spellStart"/>
       <w:r>
+        <w:rPr>
+          <w:sz w:val="24"/>
+          <w:szCs w:val="24"/>
+        </w:rPr>
         <w:t>tenant_user</w:t>
       </w:r>
       <w:proofErr w:type="spellEnd"/>
       <w:r>
+        <w:rPr>
+          <w:sz w:val="24"/>
+          <w:szCs w:val="24"/>
+        </w:rPr>
         <w:t>“ umgeht RLS nicht. Deswegen muss im vierten Schritt mithilfe des Python- und PL/</w:t>
       </w:r>
       <w:proofErr w:type="spellStart"/>
       <w:r>
+        <w:rPr>
+          <w:sz w:val="24"/>
+          <w:szCs w:val="24"/>
+        </w:rPr>
         <w:t>pgSQL</w:t>
       </w:r>
       <w:proofErr w:type="spellEnd"/>
       <w:r>
+        <w:rPr>
+          <w:sz w:val="24"/>
+          <w:szCs w:val="24"/>
+        </w:rPr>
         <w:t>-Codes sichergestellt werden, dass, sobald auf Daten der Personalstammdatenbank zu gegriffen wird, nicht über die Rolle „</w:t>
       </w:r>
       <w:proofErr w:type="spellStart"/>
       <w:r>
+        <w:rPr>
+          <w:sz w:val="24"/>
+          <w:szCs w:val="24"/>
+        </w:rPr>
         <w:t>postgres</w:t>
       </w:r>
       <w:proofErr w:type="spellEnd"/>
       <w:proofErr w:type="gramStart"/>
       <w:r>
+        <w:rPr>
+          <w:sz w:val="24"/>
+          <w:szCs w:val="24"/>
+        </w:rPr>
         <w:t>“</w:t>
       </w:r>
       <w:proofErr w:type="gramEnd"/>
       <w:r>
+        <w:rPr>
+          <w:sz w:val="24"/>
+          <w:szCs w:val="24"/>
+        </w:rPr>
         <w:t xml:space="preserve"> sondern über die Rolle „</w:t>
       </w:r>
       <w:proofErr w:type="spellStart"/>
       <w:r>
+        <w:rPr>
+          <w:sz w:val="24"/>
+          <w:szCs w:val="24"/>
+        </w:rPr>
         <w:t>tenant_user</w:t>
       </w:r>
       <w:proofErr w:type="spellEnd"/>
       <w:r>
+        <w:rPr>
+          <w:sz w:val="24"/>
+          <w:szCs w:val="24"/>
+        </w:rPr>
         <w:t>“ der Datenzugriff erfolgt. Hierfür wird folgende Lösung in den PL/</w:t>
       </w:r>
       <w:proofErr w:type="spellStart"/>
       <w:r>
+        <w:rPr>
+          <w:sz w:val="24"/>
+          <w:szCs w:val="24"/>
+        </w:rPr>
         <w:t>pgSQL</w:t>
       </w:r>
       <w:proofErr w:type="spellEnd"/>
       <w:r>
+        <w:rPr>
+          <w:sz w:val="24"/>
+          <w:szCs w:val="24"/>
+        </w:rPr>
         <w:t>-Funktionen implementiert:</w:t>
       </w:r>
     </w:p>
@@ -31275,118 +31597,246 @@
       <w:pPr>
         <w:spacing w:line="360" w:lineRule="auto"/>
         <w:jc w:val="both"/>
-      </w:pPr>
-      <w:r>
+        <w:rPr>
+          <w:sz w:val="24"/>
+          <w:szCs w:val="24"/>
+        </w:rPr>
+      </w:pPr>
+      <w:r>
+        <w:rPr>
+          <w:sz w:val="24"/>
+          <w:szCs w:val="24"/>
+        </w:rPr>
         <w:t>Zu Beginn einer PL/</w:t>
       </w:r>
       <w:proofErr w:type="spellStart"/>
       <w:r>
+        <w:rPr>
+          <w:sz w:val="24"/>
+          <w:szCs w:val="24"/>
+        </w:rPr>
         <w:t>pgSQL</w:t>
       </w:r>
       <w:proofErr w:type="spellEnd"/>
       <w:r>
+        <w:rPr>
+          <w:sz w:val="24"/>
+          <w:szCs w:val="24"/>
+        </w:rPr>
         <w:t>-Funktion wird die Rolle von der Admin-Rolle „</w:t>
       </w:r>
       <w:proofErr w:type="spellStart"/>
       <w:r>
+        <w:rPr>
+          <w:sz w:val="24"/>
+          <w:szCs w:val="24"/>
+        </w:rPr>
         <w:t>postgres</w:t>
       </w:r>
       <w:proofErr w:type="spellEnd"/>
       <w:r>
+        <w:rPr>
+          <w:sz w:val="24"/>
+          <w:szCs w:val="24"/>
+        </w:rPr>
         <w:t>“ für die Dauer der Session auf „</w:t>
       </w:r>
       <w:proofErr w:type="spellStart"/>
       <w:r>
+        <w:rPr>
+          <w:sz w:val="24"/>
+          <w:szCs w:val="24"/>
+        </w:rPr>
         <w:t>tenant_user</w:t>
       </w:r>
       <w:proofErr w:type="spellEnd"/>
       <w:r>
+        <w:rPr>
+          <w:sz w:val="24"/>
+          <w:szCs w:val="24"/>
+        </w:rPr>
         <w:t>“ umgestellt. Eine Session startet mit der Datenbankverbindung und endet mit dem Abbruch derselben, wenn die PL/</w:t>
       </w:r>
       <w:proofErr w:type="spellStart"/>
       <w:r>
+        <w:rPr>
+          <w:sz w:val="24"/>
+          <w:szCs w:val="24"/>
+        </w:rPr>
         <w:t>pgSQL</w:t>
       </w:r>
       <w:proofErr w:type="spellEnd"/>
       <w:r>
+        <w:rPr>
+          <w:sz w:val="24"/>
+          <w:szCs w:val="24"/>
+        </w:rPr>
         <w:t>-Funktion vollständig ausgeführt wird oder durch einen Fehler der Abbruch der Funktionsausführung erfolgt. Nach Beendigung der Session wird die ausführende Rolle automatisch wieder auf die Admin-Rolle „</w:t>
       </w:r>
       <w:proofErr w:type="spellStart"/>
       <w:r>
+        <w:rPr>
+          <w:sz w:val="24"/>
+          <w:szCs w:val="24"/>
+        </w:rPr>
         <w:t>postgres</w:t>
       </w:r>
       <w:proofErr w:type="spellEnd"/>
       <w:r>
+        <w:rPr>
+          <w:sz w:val="24"/>
+          <w:szCs w:val="24"/>
+        </w:rPr>
         <w:t>“ zurückgestellt. Unmittelbar nachdem die auszuführende Rolle auf „</w:t>
       </w:r>
       <w:proofErr w:type="spellStart"/>
       <w:r>
+        <w:rPr>
+          <w:sz w:val="24"/>
+          <w:szCs w:val="24"/>
+        </w:rPr>
         <w:t>tenant_user</w:t>
       </w:r>
       <w:proofErr w:type="spellEnd"/>
       <w:r>
+        <w:rPr>
+          <w:sz w:val="24"/>
+          <w:szCs w:val="24"/>
+        </w:rPr>
         <w:t>“ umgestellt wurde</w:t>
       </w:r>
       <w:r>
+        <w:rPr>
+          <w:sz w:val="24"/>
+          <w:szCs w:val="24"/>
+        </w:rPr>
         <w:t xml:space="preserve">, </w:t>
       </w:r>
       <w:r>
+        <w:rPr>
+          <w:sz w:val="24"/>
+          <w:szCs w:val="24"/>
+        </w:rPr>
         <w:t>wird die gültige Mandant-ID übergeben, dessen Daten eingesehen beziehungsweise manipuliert werden dürfen. Der Befehl korrespondiert hierbei mit der RLS-Policy</w:t>
       </w:r>
       <w:r>
+        <w:rPr>
+          <w:sz w:val="24"/>
+          <w:szCs w:val="24"/>
+        </w:rPr>
         <w:t xml:space="preserve">. </w:t>
       </w:r>
       <w:r>
+        <w:rPr>
+          <w:sz w:val="24"/>
+          <w:szCs w:val="24"/>
+        </w:rPr>
         <w:t>Da d</w:t>
       </w:r>
       <w:r>
+        <w:rPr>
+          <w:sz w:val="24"/>
+          <w:szCs w:val="24"/>
+        </w:rPr>
         <w:t>em</w:t>
       </w:r>
       <w:r>
+        <w:rPr>
+          <w:sz w:val="24"/>
+          <w:szCs w:val="24"/>
+        </w:rPr>
         <w:t xml:space="preserve"> PL/</w:t>
       </w:r>
       <w:proofErr w:type="spellStart"/>
       <w:r>
+        <w:rPr>
+          <w:sz w:val="24"/>
+          <w:szCs w:val="24"/>
+        </w:rPr>
         <w:t>pgSQL</w:t>
       </w:r>
       <w:proofErr w:type="spellEnd"/>
       <w:r>
+        <w:rPr>
+          <w:sz w:val="24"/>
+          <w:szCs w:val="24"/>
+        </w:rPr>
         <w:t>-</w:t>
       </w:r>
       <w:r>
+        <w:rPr>
+          <w:sz w:val="24"/>
+          <w:szCs w:val="24"/>
+        </w:rPr>
         <w:t>Funktionen</w:t>
       </w:r>
       <w:r>
+        <w:rPr>
+          <w:sz w:val="24"/>
+          <w:szCs w:val="24"/>
+        </w:rPr>
         <w:t xml:space="preserve"> stets Python-</w:t>
       </w:r>
       <w:r>
+        <w:rPr>
+          <w:sz w:val="24"/>
+          <w:szCs w:val="24"/>
+        </w:rPr>
         <w:t>Funktionen</w:t>
       </w:r>
       <w:r>
+        <w:rPr>
+          <w:sz w:val="24"/>
+          <w:szCs w:val="24"/>
+        </w:rPr>
         <w:t xml:space="preserve"> vorgelagert ist, muss der Python-Code so beschaffen sein, dass einerseits stets </w:t>
       </w:r>
       <w:proofErr w:type="gramStart"/>
       <w:r>
+        <w:rPr>
+          <w:sz w:val="24"/>
+          <w:szCs w:val="24"/>
+        </w:rPr>
         <w:t xml:space="preserve">die </w:t>
       </w:r>
       <w:proofErr w:type="spellStart"/>
       <w:r>
+        <w:rPr>
+          <w:sz w:val="24"/>
+          <w:szCs w:val="24"/>
+        </w:rPr>
         <w:t>Mandant</w:t>
       </w:r>
       <w:proofErr w:type="gramEnd"/>
       <w:r>
+        <w:rPr>
+          <w:sz w:val="24"/>
+          <w:szCs w:val="24"/>
+        </w:rPr>
         <w:t>_ID</w:t>
       </w:r>
       <w:proofErr w:type="spellEnd"/>
       <w:r>
+        <w:rPr>
+          <w:sz w:val="24"/>
+          <w:szCs w:val="24"/>
+        </w:rPr>
         <w:t xml:space="preserve"> übergeben wird und andererseits die </w:t>
       </w:r>
       <w:proofErr w:type="spellStart"/>
       <w:r>
+        <w:rPr>
+          <w:sz w:val="24"/>
+          <w:szCs w:val="24"/>
+        </w:rPr>
         <w:t>Mandant_ID</w:t>
       </w:r>
       <w:proofErr w:type="spellEnd"/>
       <w:r>
+        <w:rPr>
+          <w:sz w:val="24"/>
+          <w:szCs w:val="24"/>
+        </w:rPr>
         <w:t xml:space="preserve"> durch den Nutzer und/oder dem Administrator nicht manuell geändert werden kann. Dies erfolgt durch folgende Weise:</w:t>
       </w:r>
     </w:p>
@@ -32413,6 +32863,61 @@
         </w:rPr>
         <w:t xml:space="preserve"> verletzt wird. Somit kann durch dieses System fehlerhafte Einträge in Bezug auf Gültigkeitszeiträume vermieden werden.</w:t>
       </w:r>
+      <w:r>
+        <w:rPr>
+          <w:sz w:val="24"/>
+          <w:szCs w:val="24"/>
+        </w:rPr>
+        <w:t xml:space="preserve"> Wichtig für diese Konstruktion ist auch, dass „</w:t>
+      </w:r>
+      <w:proofErr w:type="spellStart"/>
+      <w:r>
+        <w:rPr>
+          <w:sz w:val="24"/>
+          <w:szCs w:val="24"/>
+        </w:rPr>
+        <w:t>Steuerklasse_ID</w:t>
+      </w:r>
+      <w:proofErr w:type="spellEnd"/>
+      <w:r>
+        <w:rPr>
+          <w:sz w:val="24"/>
+          <w:szCs w:val="24"/>
+        </w:rPr>
+        <w:t>“ nicht Teil des Primärschlüssels ist. Wäre dieses Attribut gemeinsam mit „</w:t>
+      </w:r>
+      <w:proofErr w:type="spellStart"/>
+      <w:r>
+        <w:rPr>
+          <w:sz w:val="24"/>
+          <w:szCs w:val="24"/>
+        </w:rPr>
+        <w:t>Mitarbeiter_ID</w:t>
+      </w:r>
+      <w:proofErr w:type="spellEnd"/>
+      <w:r>
+        <w:rPr>
+          <w:sz w:val="24"/>
+          <w:szCs w:val="24"/>
+        </w:rPr>
+        <w:t>“ und „</w:t>
+      </w:r>
+      <w:proofErr w:type="spellStart"/>
+      <w:r>
+        <w:rPr>
+          <w:sz w:val="24"/>
+          <w:szCs w:val="24"/>
+        </w:rPr>
+        <w:t>Datum_Bis</w:t>
+      </w:r>
+      <w:proofErr w:type="spellEnd"/>
+      <w:r>
+        <w:rPr>
+          <w:sz w:val="24"/>
+          <w:szCs w:val="24"/>
+        </w:rPr>
+        <w:t xml:space="preserve">“ der zusammengesetzte Primärschlüssel, würde dies dazu führen, dass die in Abbildung 6 gezeigten Eintragungen funktionieren würden und somit etwas darstellen, was es aufgrund gesetzlicher Beschränkungen nicht geben kann. </w:t>
+      </w:r>
     </w:p>
     <w:p>
       <w:pPr>
@@ -32501,7 +33006,15 @@
           <w:sz w:val="24"/>
           <w:szCs w:val="24"/>
         </w:rPr>
-        <w:t>. Zum Zweiten sind ein Teil der Arbeitnehmer möglicherweise über eine private Krankenkasse versichert und zum Dritten gibt es Arbeitnehmer (zum Beispiel kurzfristig Beschäftigte und Werkstudenten), welche anderweitig versichert sind, wo der Arbeitgeber lediglich wissen muss, dass sie krankenversichert sind und wo sie es sind. Diese drei Beziehungsarten werden folgend „Krankenkassenarten“ bezeichnet. Die Teilung in drei Tabellen „</w:t>
+        <w:t xml:space="preserve">. Zum Zweiten sind ein Teil der Arbeitnehmer möglicherweise über eine private Krankenkasse versichert und zum Dritten gibt es Arbeitnehmer (zum Beispiel kurzfristig </w:t>
+      </w:r>
+      <w:r>
+        <w:rPr>
+          <w:sz w:val="24"/>
+          <w:szCs w:val="24"/>
+        </w:rPr>
+        <w:lastRenderedPageBreak/>
+        <w:t>Beschäftigte und Werkstudenten), welche anderweitig versichert sind, wo der Arbeitgeber lediglich wissen muss, dass sie krankenversichert sind und wo sie es sind. Diese drei Beziehungsarten werden folgend „Krankenkassenarten“ bezeichnet. Die Teilung in drei Tabellen „</w:t>
       </w:r>
       <w:proofErr w:type="spellStart"/>
       <w:r>
@@ -32533,15 +33046,7 @@
           <w:sz w:val="24"/>
           <w:szCs w:val="24"/>
         </w:rPr>
-        <w:t xml:space="preserve">“ ist deswegen notwendig, weil jede dieser Krankenkassenarten </w:t>
-      </w:r>
-      <w:r>
-        <w:rPr>
-          <w:sz w:val="24"/>
-          <w:szCs w:val="24"/>
-        </w:rPr>
-        <w:lastRenderedPageBreak/>
-        <w:t xml:space="preserve">individuelle Eigenschaften aufweisen. Für gesetzliche Krankenkassen ist ein Zusatzbeitrag zu entrichten, für privat krankenversicherte Arbeitnehmer zahlt der Arbeitgeber Zuschüsse zur privaten Kranken- und Pflegeversicherung und für anderweitig Versicherte gibt es neben der Krankenkasse selbst keine weiteren zusätzlichen Daten, die gespeichert werden müssen. Durch die Dreiteilung ist eine Trennung dieser drei </w:t>
+        <w:t xml:space="preserve">“ ist deswegen notwendig, weil jede dieser Krankenkassenarten individuelle Eigenschaften aufweisen. Für gesetzliche Krankenkassen ist ein Zusatzbeitrag zu entrichten, für privat krankenversicherte Arbeitnehmer zahlt der Arbeitgeber Zuschüsse zur privaten Kranken- und Pflegeversicherung und für anderweitig Versicherte gibt es neben der Krankenkasse selbst keine weiteren zusätzlichen Daten, die gespeichert werden müssen. Durch die Dreiteilung ist eine Trennung dieser drei </w:t>
       </w:r>
       <w:r>
         <w:rPr>
@@ -32714,7 +33219,15 @@
           <w:sz w:val="24"/>
           <w:szCs w:val="24"/>
         </w:rPr>
-        <w:t>Da für Minijobber Pauschalen erhoben werden und nicht von den bereits erläuterten gesetzlichen Sozialversicherungsbeiträgen in einer direkten Abhängigkeit sind, werden diese ebenfalls separat modelliert. Je nachdem, ob der Minijobber kurzfristig oder nicht kurzfristig beschäftigt ist, fallen andere Beiträge beziehungsweise Beitragssätze an (siehe Abschnitt „2.1.7</w:t>
+        <w:t xml:space="preserve">Da für Minijobber Pauschalen erhoben werden und nicht von den bereits erläuterten gesetzlichen Sozialversicherungsbeiträgen in einer direkten </w:t>
+      </w:r>
+      <w:r>
+        <w:rPr>
+          <w:sz w:val="24"/>
+          <w:szCs w:val="24"/>
+        </w:rPr>
+        <w:lastRenderedPageBreak/>
+        <w:t>Abhängigkeit sind, werden diese ebenfalls separat modelliert. Je nachdem, ob der Minijobber kurzfristig oder nicht kurzfristig beschäftigt ist, fallen andere Beiträge beziehungsweise Beitragssätze an (siehe Abschnitt „2.1.7</w:t>
       </w:r>
       <w:r>
         <w:rPr>
@@ -32778,7 +33291,6 @@
           <w:sz w:val="24"/>
           <w:szCs w:val="24"/>
         </w:rPr>
-        <w:lastRenderedPageBreak/>
         <w:t>Unfallversicherungsbeiträge werden nicht pro Mitarbeiter, sondern pro Firma erhoben (siehe Abschnitt „2.1.5 Unfallversicherung“). Deswegen ist die Berufsgenossenschaft über die Beziehungstabelle „Unfallversicherungsbeiträge“ in einer direkten Beziehung mit der Tabelle „Firm</w:t>
       </w:r>
       <w:r>
@@ -32928,7 +33440,7 @@
         <w:rPr>
           <w:noProof/>
         </w:rPr>
-        <w:t>20</w:t>
+        <w:t>18</w:t>
       </w:r>
       <w:r>
         <w:rPr>
@@ -32955,7 +33467,15 @@
           <w:sz w:val="24"/>
           <w:szCs w:val="24"/>
         </w:rPr>
-        <w:t>Sowohl Tarif- wie auch Nicht-Tarifbeschäftigten haben diverse Vergütungsbestandteile. In jedem Fall existiert das Grundgehalt. Daneben werden häufig weitere Vergütungsbestandteile wie beispielsweise Urlaubs- oder Weihnachtsgeld angeboten. Die Vergütungsbestandteile, welche das jeweilige Unternehmen anbietet, werden in der Tabelle „</w:t>
+        <w:t xml:space="preserve">Sowohl Tarif- wie auch Nicht-Tarifbeschäftigten haben diverse Vergütungsbestandteile. In jedem Fall existiert das Grundgehalt. Daneben werden häufig weitere Vergütungsbestandteile </w:t>
+      </w:r>
+      <w:r>
+        <w:rPr>
+          <w:sz w:val="24"/>
+          <w:szCs w:val="24"/>
+        </w:rPr>
+        <w:lastRenderedPageBreak/>
+        <w:t>wie beispielsweise Urlaubs- oder Weihnachtsgeld angeboten. Die Vergütungsbestandteile, welche das jeweilige Unternehmen anbietet, werden in der Tabelle „</w:t>
       </w:r>
       <w:proofErr w:type="spellStart"/>
       <w:r>
@@ -33040,15 +33560,7 @@
           <w:sz w:val="24"/>
           <w:szCs w:val="24"/>
         </w:rPr>
-        <w:t xml:space="preserve">“ mit dem außertariflichen Mitarbeiter verknüpft. </w:t>
-      </w:r>
-      <w:r>
-        <w:rPr>
-          <w:sz w:val="24"/>
-          <w:szCs w:val="24"/>
-        </w:rPr>
-        <w:lastRenderedPageBreak/>
-        <w:t>Bekommt ein solcher Mitarbeiter also beispielsweise neben dem Grundgehalt noch Urlaubs- und Weihnachtsgeld, müssen diese drei Vergütungsbestandteile zuerst in der Tabelle „</w:t>
+        <w:t>“ mit dem außertariflichen Mitarbeiter verknüpft. Bekommt ein solcher Mitarbeiter also beispielsweise neben dem Grundgehalt noch Urlaubs- und Weihnachtsgeld, müssen diese drei Vergütungsbestandteile zuerst in der Tabelle „</w:t>
       </w:r>
       <w:proofErr w:type="spellStart"/>
       <w:r>
@@ -33571,6 +34083,7 @@
           <w:sz w:val="24"/>
           <w:szCs w:val="24"/>
         </w:rPr>
+        <w:lastRenderedPageBreak/>
         <w:t>setUp</w:t>
       </w:r>
       <w:proofErr w:type="spellEnd"/>
@@ -33595,7 +34108,7 @@
           <w:sz w:val="24"/>
           <w:szCs w:val="24"/>
         </w:rPr>
-        <w:footnoteReference w:id="120"/>
+        <w:footnoteReference w:id="121"/>
       </w:r>
       <w:r>
         <w:rPr>
@@ -33618,15 +34131,7 @@
           <w:sz w:val="24"/>
           <w:szCs w:val="24"/>
         </w:rPr>
-        <w:t>()-Funktion wird stets unmittelbar nach einer Test-Funktion aufgerufen und kann gemäß der Python-</w:t>
-      </w:r>
-      <w:r>
-        <w:rPr>
-          <w:sz w:val="24"/>
-          <w:szCs w:val="24"/>
-        </w:rPr>
-        <w:lastRenderedPageBreak/>
-        <w:t>Dokumentation verwendet werden, um die Ergebnisse aufzuzeichnen.</w:t>
+        <w:t>()-Funktion wird stets unmittelbar nach einer Test-Funktion aufgerufen und kann gemäß der Python-Dokumentation verwendet werden, um die Ergebnisse aufzuzeichnen.</w:t>
       </w:r>
       <w:r>
         <w:rPr>
@@ -33634,7 +34139,7 @@
           <w:sz w:val="24"/>
           <w:szCs w:val="24"/>
         </w:rPr>
-        <w:footnoteReference w:id="121"/>
+        <w:footnoteReference w:id="122"/>
       </w:r>
       <w:r>
         <w:rPr>
@@ -33782,7 +34287,7 @@
         <w:rPr>
           <w:noProof/>
         </w:rPr>
-        <w:t>21</w:t>
+        <w:t>19</w:t>
       </w:r>
       <w:r>
         <w:rPr>
@@ -34128,7 +34633,7 @@
         <w:rPr>
           <w:noProof/>
         </w:rPr>
-        <w:t>22</w:t>
+        <w:t>20</w:t>
       </w:r>
       <w:r>
         <w:rPr>
@@ -34458,7 +34963,7 @@
         <w:rPr>
           <w:noProof/>
         </w:rPr>
-        <w:t>23</w:t>
+        <w:t>21</w:t>
       </w:r>
       <w:r>
         <w:rPr>
@@ -34760,7 +35265,7 @@
         <w:rPr>
           <w:noProof/>
         </w:rPr>
-        <w:t>24</w:t>
+        <w:t>22</w:t>
       </w:r>
       <w:r>
         <w:rPr>
@@ -34948,7 +35453,7 @@
         <w:rPr>
           <w:noProof/>
         </w:rPr>
-        <w:t>25</w:t>
+        <w:t>23</w:t>
       </w:r>
       <w:r>
         <w:rPr>
@@ -35053,7 +35558,7 @@
           <w:sz w:val="24"/>
           <w:szCs w:val="24"/>
         </w:rPr>
-        <w:footnoteReference w:id="122"/>
+        <w:footnoteReference w:id="123"/>
       </w:r>
       <w:r>
         <w:rPr>
@@ -35273,7 +35778,7 @@
           <w:sz w:val="24"/>
           <w:szCs w:val="24"/>
         </w:rPr>
-        <w:footnoteReference w:id="123"/>
+        <w:footnoteReference w:id="124"/>
       </w:r>
       <w:r>
         <w:rPr>
@@ -35334,7 +35839,7 @@
           <w:sz w:val="24"/>
           <w:szCs w:val="24"/>
         </w:rPr>
-        <w:footnoteReference w:id="124"/>
+        <w:footnoteReference w:id="125"/>
       </w:r>
       <w:r>
         <w:rPr>
@@ -35503,7 +36008,7 @@
         <w:rPr>
           <w:noProof/>
         </w:rPr>
-        <w:t>26</w:t>
+        <w:t>24</w:t>
       </w:r>
       <w:r>
         <w:rPr>
@@ -35806,7 +36311,7 @@
           <w:sz w:val="24"/>
           <w:szCs w:val="24"/>
         </w:rPr>
-        <w:footnoteReference w:id="125"/>
+        <w:footnoteReference w:id="126"/>
       </w:r>
       <w:r>
         <w:rPr>
@@ -35886,7 +36391,7 @@
         <w:rPr>
           <w:noProof/>
         </w:rPr>
-        <w:t>27</w:t>
+        <w:t>25</w:t>
       </w:r>
       <w:r>
         <w:fldChar w:fldCharType="end"/>
@@ -37358,6 +37863,148 @@
           <w:szCs w:val="24"/>
         </w:rPr>
       </w:pPr>
+      <w:proofErr w:type="spellStart"/>
+      <w:r>
+        <w:rPr>
+          <w:b/>
+          <w:bCs/>
+          <w:sz w:val="24"/>
+          <w:szCs w:val="24"/>
+        </w:rPr>
+        <w:t>aws</w:t>
+      </w:r>
+      <w:proofErr w:type="spellEnd"/>
+      <w:r>
+        <w:rPr>
+          <w:sz w:val="24"/>
+          <w:szCs w:val="24"/>
+        </w:rPr>
+        <w:t xml:space="preserve"> (o.J.): Empfehlungen auf der Sicherheit auf Zeilenebene (sic!)</w:t>
+      </w:r>
+      <w:r>
+        <w:rPr>
+          <w:sz w:val="24"/>
+          <w:szCs w:val="24"/>
+        </w:rPr>
+        <w:t>; Online:</w:t>
+      </w:r>
+    </w:p>
+    <w:tbl>
+      <w:tblPr>
+        <w:tblStyle w:val="Tabellenraster"/>
+        <w:tblW w:w="0" w:type="auto"/>
+        <w:tblBorders>
+          <w:top w:val="none" w:sz="0" w:space="0" w:color="auto"/>
+          <w:left w:val="none" w:sz="0" w:space="0" w:color="auto"/>
+          <w:bottom w:val="none" w:sz="0" w:space="0" w:color="auto"/>
+          <w:right w:val="none" w:sz="0" w:space="0" w:color="auto"/>
+          <w:insideH w:val="none" w:sz="0" w:space="0" w:color="auto"/>
+          <w:insideV w:val="none" w:sz="0" w:space="0" w:color="auto"/>
+        </w:tblBorders>
+        <w:tblLook w:val="04A0" w:firstRow="1" w:lastRow="0" w:firstColumn="1" w:lastColumn="0" w:noHBand="0" w:noVBand="1"/>
+      </w:tblPr>
+      <w:tblGrid>
+        <w:gridCol w:w="608"/>
+        <w:gridCol w:w="8464"/>
+      </w:tblGrid>
+      <w:tr>
+        <w:tc>
+          <w:tcPr>
+            <w:tcW w:w="562" w:type="dxa"/>
+          </w:tcPr>
+          <w:p>
+            <w:pPr>
+              <w:spacing w:line="360" w:lineRule="auto"/>
+              <w:rPr>
+                <w:color w:val="000000" w:themeColor="text1"/>
+                <w:sz w:val="24"/>
+                <w:szCs w:val="24"/>
+              </w:rPr>
+            </w:pPr>
+            <w:r>
+              <w:rPr>
+                <w:color w:val="FFFFFF" w:themeColor="background1"/>
+                <w:sz w:val="24"/>
+                <w:szCs w:val="24"/>
+              </w:rPr>
+              <w:t>…….</w:t>
+            </w:r>
+          </w:p>
+        </w:tc>
+        <w:tc>
+          <w:tcPr>
+            <w:tcW w:w="8500" w:type="dxa"/>
+          </w:tcPr>
+          <w:p>
+            <w:pPr>
+              <w:spacing w:line="360" w:lineRule="auto"/>
+              <w:rPr>
+                <w:color w:val="000000" w:themeColor="text1"/>
+                <w:sz w:val="24"/>
+                <w:szCs w:val="24"/>
+              </w:rPr>
+            </w:pPr>
+            <w:hyperlink r:id="rId41" w:history="1">
+              <w:r>
+                <w:rPr>
+                  <w:rStyle w:val="Hyperlink"/>
+                  <w:sz w:val="24"/>
+                  <w:szCs w:val="24"/>
+                </w:rPr>
+                <w:t>https://docs.aws.amazon.com/de_de/prescriptive-guidance/latest/saas-multitenant-managed-postgresql/rls.html</w:t>
+              </w:r>
+            </w:hyperlink>
+            <w:r>
+              <w:rPr>
+                <w:color w:val="000000" w:themeColor="text1"/>
+                <w:sz w:val="24"/>
+                <w:szCs w:val="24"/>
+              </w:rPr>
+              <w:t xml:space="preserve"> </w:t>
+            </w:r>
+            <w:r>
+              <w:rPr>
+                <w:color w:val="000000" w:themeColor="text1"/>
+                <w:sz w:val="24"/>
+                <w:szCs w:val="24"/>
+              </w:rPr>
+              <w:t>[letz</w:t>
+            </w:r>
+            <w:r>
+              <w:rPr>
+                <w:color w:val="000000" w:themeColor="text1"/>
+                <w:sz w:val="24"/>
+                <w:szCs w:val="24"/>
+              </w:rPr>
+              <w:t>ter Aufruf: 07.01.2024]</w:t>
+            </w:r>
+          </w:p>
+        </w:tc>
+      </w:tr>
+    </w:tbl>
+    <w:p>
+      <w:pPr>
+        <w:rPr>
+          <w:sz w:val="24"/>
+          <w:szCs w:val="24"/>
+        </w:rPr>
+      </w:pPr>
+    </w:p>
+    <w:p>
+      <w:pPr>
+        <w:rPr>
+          <w:sz w:val="24"/>
+          <w:szCs w:val="24"/>
+        </w:rPr>
+      </w:pPr>
+    </w:p>
+    <w:p>
+      <w:pPr>
+        <w:rPr>
+          <w:sz w:val="24"/>
+          <w:szCs w:val="24"/>
+        </w:rPr>
+      </w:pPr>
       <w:r>
         <w:rPr>
           <w:b/>
@@ -37437,14 +38084,23 @@
                 <w:szCs w:val="24"/>
               </w:rPr>
             </w:pPr>
-            <w:hyperlink r:id="rId41" w:anchor="Einzugsstelle_was_gilt_bei_privat_krankenversicherten_Beschu00E4ftigten-1057732" w:history="1">
+            <w:hyperlink r:id="rId42" w:anchor="Einzugsstelle_was_gilt_bei_privat_krankenversicherten_Beschu00E4ftigten-1057732" w:history="1">
               <w:r>
                 <w:rPr>
                   <w:rStyle w:val="Hyperlink"/>
                   <w:sz w:val="24"/>
                   <w:szCs w:val="24"/>
                 </w:rPr>
-                <w:t>https://www.barmer.de/firmenkunden/sozialversicherung/sozialversicherungslexikon/einzugsstelle-1057732#Einzugsstelle_was_gilt_bei_privat_krankenversicherten_Beschu00E4ftigten-1057732</w:t>
+                <w:t>https://www.barmer.de/firmenkunden/sozialversicherung/sozialversicherungslexikon/einzugsstelle-</w:t>
+              </w:r>
+              <w:r>
+                <w:rPr>
+                  <w:rStyle w:val="Hyperlink"/>
+                  <w:sz w:val="24"/>
+                  <w:szCs w:val="24"/>
+                </w:rPr>
+                <w:lastRenderedPageBreak/>
+                <w:t>1057732#Einzugsstelle_was_gilt_bei_privat_krankenversicherten_Beschu00E4ftigten-1057732</w:t>
               </w:r>
             </w:hyperlink>
             <w:proofErr w:type="gramStart"/>
@@ -37571,7 +38227,7 @@
                 <w:szCs w:val="24"/>
               </w:rPr>
             </w:pPr>
-            <w:hyperlink r:id="rId42" w:history="1">
+            <w:hyperlink r:id="rId43" w:history="1">
               <w:r>
                 <w:rPr>
                   <w:rStyle w:val="Hyperlink"/>
@@ -37631,7 +38287,6 @@
           <w:sz w:val="24"/>
           <w:szCs w:val="24"/>
         </w:rPr>
-        <w:lastRenderedPageBreak/>
         <w:t>BGHW</w:t>
       </w:r>
       <w:r>
@@ -37712,7 +38367,7 @@
                 <w:szCs w:val="24"/>
               </w:rPr>
             </w:pPr>
-            <w:hyperlink r:id="rId43" w:history="1">
+            <w:hyperlink r:id="rId44" w:history="1">
               <w:r>
                 <w:rPr>
                   <w:rStyle w:val="Hyperlink"/>
@@ -37844,7 +38499,7 @@
                 <w:szCs w:val="24"/>
               </w:rPr>
             </w:pPr>
-            <w:hyperlink r:id="rId44" w:history="1">
+            <w:hyperlink r:id="rId45" w:history="1">
               <w:r>
                 <w:rPr>
                   <w:rStyle w:val="Hyperlink"/>
@@ -37980,7 +38635,7 @@
                 <w:szCs w:val="24"/>
               </w:rPr>
             </w:pPr>
-            <w:hyperlink r:id="rId45" w:anchor="AllgemeineFragen" w:history="1">
+            <w:hyperlink r:id="rId46" w:anchor="AllgemeineFragen" w:history="1">
               <w:r>
                 <w:rPr>
                   <w:rStyle w:val="Hyperlink"/>
@@ -38403,14 +39058,23 @@
               </w:rPr>
               <w:t xml:space="preserve">Online: </w:t>
             </w:r>
-            <w:hyperlink r:id="rId46" w:history="1">
+            <w:hyperlink r:id="rId47" w:history="1">
               <w:r>
                 <w:rPr>
                   <w:rStyle w:val="Hyperlink"/>
                   <w:sz w:val="24"/>
                   <w:szCs w:val="24"/>
                 </w:rPr>
-                <w:t>https://www.bsi.bund.de/DE/Themen/Unternehmen-und-Organisationen/Informationen-und-Empfehlungen/Empfehlungen-nach-Angriffszielen/Cloud-Computing/Grundlagen/grundlagen_node.html</w:t>
+                <w:t>https://www.bsi.bund.de/DE/Themen/Unternehmen-und-Organisationen/Informationen-und-Empfehlungen/Empfehlungen-nach-</w:t>
+              </w:r>
+              <w:r>
+                <w:rPr>
+                  <w:rStyle w:val="Hyperlink"/>
+                  <w:sz w:val="24"/>
+                  <w:szCs w:val="24"/>
+                </w:rPr>
+                <w:lastRenderedPageBreak/>
+                <w:t>Angriffszielen/Cloud-Computing/Grundlagen/grundlagen_node.html</w:t>
               </w:r>
             </w:hyperlink>
             <w:r>
@@ -38529,7 +39193,7 @@
                 <w:szCs w:val="24"/>
               </w:rPr>
             </w:pPr>
-            <w:hyperlink r:id="rId47" w:history="1">
+            <w:hyperlink r:id="rId48" w:history="1">
               <w:r>
                 <w:rPr>
                   <w:rStyle w:val="Hyperlink"/>
@@ -38644,7 +39308,6 @@
           <w:sz w:val="24"/>
           <w:szCs w:val="24"/>
         </w:rPr>
-        <w:lastRenderedPageBreak/>
         <w:t>Bundesministerium für Arbeit und Soziales</w:t>
       </w:r>
       <w:r>
@@ -38702,7 +39365,7 @@
                 <w:szCs w:val="24"/>
               </w:rPr>
             </w:pPr>
-            <w:hyperlink r:id="rId48" w:history="1">
+            <w:hyperlink r:id="rId49" w:history="1">
               <w:r>
                 <w:rPr>
                   <w:rStyle w:val="Hyperlink"/>
@@ -38881,7 +39544,7 @@
                 <w:szCs w:val="24"/>
               </w:rPr>
             </w:pPr>
-            <w:hyperlink r:id="rId49" w:history="1">
+            <w:hyperlink r:id="rId50" w:history="1">
               <w:r>
                 <w:rPr>
                   <w:rStyle w:val="Hyperlink"/>
@@ -39060,7 +39723,7 @@
               </w:rPr>
               <w:t xml:space="preserve">Online: </w:t>
             </w:r>
-            <w:hyperlink r:id="rId50" w:history="1">
+            <w:hyperlink r:id="rId51" w:history="1">
               <w:r>
                 <w:rPr>
                   <w:rStyle w:val="Hyperlink"/>
@@ -39193,7 +39856,7 @@
                 <w:szCs w:val="24"/>
               </w:rPr>
             </w:pPr>
-            <w:hyperlink r:id="rId51" w:history="1">
+            <w:hyperlink r:id="rId52" w:history="1">
               <w:r>
                 <w:rPr>
                   <w:rStyle w:val="Hyperlink"/>
@@ -39327,7 +39990,7 @@
                 <w:szCs w:val="24"/>
               </w:rPr>
             </w:pPr>
-            <w:hyperlink r:id="rId52" w:history="1">
+            <w:hyperlink r:id="rId53" w:history="1">
               <w:r>
                 <w:rPr>
                   <w:rStyle w:val="Hyperlink"/>
@@ -39458,7 +40121,7 @@
                 <w:szCs w:val="24"/>
               </w:rPr>
             </w:pPr>
-            <w:hyperlink r:id="rId53" w:history="1">
+            <w:hyperlink r:id="rId54" w:history="1">
               <w:r>
                 <w:rPr>
                   <w:rStyle w:val="Hyperlink"/>
@@ -39620,7 +40283,7 @@
                 <w:szCs w:val="24"/>
               </w:rPr>
             </w:pPr>
-            <w:hyperlink r:id="rId54" w:history="1">
+            <w:hyperlink r:id="rId55" w:history="1">
               <w:r>
                 <w:rPr>
                   <w:rStyle w:val="Hyperlink"/>
@@ -39703,7 +40366,6 @@
           <w:sz w:val="24"/>
           <w:szCs w:val="24"/>
         </w:rPr>
-        <w:lastRenderedPageBreak/>
         <w:t>Bundesministerium für Gesundheit</w:t>
       </w:r>
       <w:r>
@@ -39768,7 +40430,7 @@
                 <w:szCs w:val="24"/>
               </w:rPr>
             </w:pPr>
-            <w:hyperlink r:id="rId55" w:history="1">
+            <w:hyperlink r:id="rId56" w:history="1">
               <w:r>
                 <w:rPr>
                   <w:rStyle w:val="Hyperlink"/>
@@ -40053,7 +40715,7 @@
         </w:rPr>
         <w:t xml:space="preserve">; Online: </w:t>
       </w:r>
-      <w:hyperlink r:id="rId56" w:history="1">
+      <w:hyperlink r:id="rId57" w:history="1">
         <w:r>
           <w:rPr>
             <w:rStyle w:val="Hyperlink"/>
@@ -40262,7 +40924,7 @@
                 <w:szCs w:val="24"/>
               </w:rPr>
             </w:pPr>
-            <w:hyperlink r:id="rId57" w:history="1">
+            <w:hyperlink r:id="rId58" w:history="1">
               <w:r>
                 <w:rPr>
                   <w:rStyle w:val="Hyperlink"/>
@@ -40407,7 +41069,7 @@
                 <w:szCs w:val="24"/>
               </w:rPr>
             </w:pPr>
-            <w:hyperlink r:id="rId58" w:history="1">
+            <w:hyperlink r:id="rId59" w:history="1">
               <w:r>
                 <w:rPr>
                   <w:rStyle w:val="Hyperlink"/>
@@ -40546,7 +41208,7 @@
               </w:rPr>
               <w:t xml:space="preserve">; Online: </w:t>
             </w:r>
-            <w:hyperlink r:id="rId59" w:history="1">
+            <w:hyperlink r:id="rId60" w:history="1">
               <w:r>
                 <w:rPr>
                   <w:rStyle w:val="Hyperlink"/>
@@ -40727,7 +41389,7 @@
               </w:rPr>
               <w:t xml:space="preserve"> </w:t>
             </w:r>
-            <w:hyperlink r:id="rId60" w:history="1">
+            <w:hyperlink r:id="rId61" w:history="1">
               <w:r>
                 <w:rPr>
                   <w:rStyle w:val="Hyperlink"/>
@@ -40815,7 +41477,6 @@
           <w:sz w:val="24"/>
           <w:szCs w:val="24"/>
         </w:rPr>
-        <w:lastRenderedPageBreak/>
         <w:t>Deutsche Rentenversicherung</w:t>
       </w:r>
       <w:r>
@@ -40873,7 +41534,7 @@
                 <w:szCs w:val="24"/>
               </w:rPr>
             </w:pPr>
-            <w:hyperlink r:id="rId61" w:history="1">
+            <w:hyperlink r:id="rId62" w:history="1">
               <w:r>
                 <w:rPr>
                   <w:rStyle w:val="Hyperlink"/>
@@ -41037,7 +41698,7 @@
                 <w:szCs w:val="24"/>
               </w:rPr>
             </w:pPr>
-            <w:hyperlink r:id="rId62" w:history="1">
+            <w:hyperlink r:id="rId63" w:history="1">
               <w:r>
                 <w:rPr>
                   <w:rStyle w:val="Hyperlink"/>
@@ -41191,7 +41852,7 @@
                 <w:szCs w:val="24"/>
               </w:rPr>
             </w:pPr>
-            <w:hyperlink r:id="rId63" w:history="1">
+            <w:hyperlink r:id="rId64" w:history="1">
               <w:r>
                 <w:rPr>
                   <w:rStyle w:val="Hyperlink"/>
@@ -41322,7 +41983,7 @@
                 <w:szCs w:val="24"/>
               </w:rPr>
             </w:pPr>
-            <w:hyperlink r:id="rId64" w:history="1">
+            <w:hyperlink r:id="rId65" w:history="1">
               <w:r>
                 <w:rPr>
                   <w:rStyle w:val="Hyperlink"/>
@@ -41454,7 +42115,7 @@
                 <w:szCs w:val="24"/>
               </w:rPr>
             </w:pPr>
-            <w:hyperlink r:id="rId65" w:history="1">
+            <w:hyperlink r:id="rId66" w:history="1">
               <w:r>
                 <w:rPr>
                   <w:rStyle w:val="Hyperlink"/>
@@ -41587,7 +42248,7 @@
                 <w:szCs w:val="24"/>
               </w:rPr>
             </w:pPr>
-            <w:hyperlink r:id="rId66" w:history="1">
+            <w:hyperlink r:id="rId67" w:history="1">
               <w:r>
                 <w:rPr>
                   <w:rStyle w:val="Hyperlink"/>
@@ -41678,7 +42339,6 @@
           <w:sz w:val="24"/>
           <w:szCs w:val="24"/>
         </w:rPr>
-        <w:lastRenderedPageBreak/>
         <w:t xml:space="preserve">Die Techniker </w:t>
       </w:r>
       <w:r>
@@ -41750,7 +42410,7 @@
                 <w:szCs w:val="24"/>
               </w:rPr>
             </w:pPr>
-            <w:hyperlink r:id="rId67" w:history="1">
+            <w:hyperlink r:id="rId68" w:history="1">
               <w:r>
                 <w:rPr>
                   <w:rStyle w:val="Hyperlink"/>
@@ -41899,7 +42559,7 @@
                 <w:szCs w:val="24"/>
               </w:rPr>
             </w:pPr>
-            <w:hyperlink r:id="rId68" w:history="1">
+            <w:hyperlink r:id="rId69" w:history="1">
               <w:r>
                 <w:rPr>
                   <w:rStyle w:val="Hyperlink"/>
@@ -42050,7 +42710,7 @@
                 <w:szCs w:val="24"/>
               </w:rPr>
             </w:pPr>
-            <w:hyperlink r:id="rId69" w:history="1">
+            <w:hyperlink r:id="rId70" w:history="1">
               <w:r>
                 <w:rPr>
                   <w:rStyle w:val="Hyperlink"/>
@@ -42228,7 +42888,7 @@
                 <w:szCs w:val="24"/>
               </w:rPr>
             </w:pPr>
-            <w:hyperlink r:id="rId70" w:history="1">
+            <w:hyperlink r:id="rId71" w:history="1">
               <w:r>
                 <w:rPr>
                   <w:rStyle w:val="Hyperlink"/>
@@ -42298,6 +42958,7 @@
           <w:sz w:val="24"/>
           <w:szCs w:val="24"/>
         </w:rPr>
+        <w:lastRenderedPageBreak/>
         <w:t xml:space="preserve">Die Techniker </w:t>
       </w:r>
       <w:r>
@@ -42399,7 +43060,7 @@
               </w:rPr>
               <w:t xml:space="preserve">Online: </w:t>
             </w:r>
-            <w:hyperlink r:id="rId71" w:history="1">
+            <w:hyperlink r:id="rId72" w:history="1">
               <w:r>
                 <w:rPr>
                   <w:rStyle w:val="Hyperlink"/>
@@ -42583,7 +43244,7 @@
               </w:rPr>
               <w:t xml:space="preserve">Online: </w:t>
             </w:r>
-            <w:hyperlink r:id="rId72" w:history="1">
+            <w:hyperlink r:id="rId73" w:history="1">
               <w:r>
                 <w:rPr>
                   <w:rStyle w:val="Hyperlink"/>
@@ -42658,7 +43319,6 @@
           <w:sz w:val="24"/>
           <w:szCs w:val="24"/>
         </w:rPr>
-        <w:lastRenderedPageBreak/>
         <w:t>Die Techniker</w:t>
       </w:r>
       <w:r>
@@ -42753,7 +43413,7 @@
                 <w:szCs w:val="24"/>
               </w:rPr>
             </w:pPr>
-            <w:hyperlink r:id="rId73" w:history="1">
+            <w:hyperlink r:id="rId74" w:history="1">
               <w:r>
                 <w:rPr>
                   <w:rStyle w:val="Hyperlink"/>
@@ -42908,7 +43568,7 @@
                 <w:szCs w:val="24"/>
               </w:rPr>
             </w:pPr>
-            <w:hyperlink r:id="rId74" w:history="1">
+            <w:hyperlink r:id="rId75" w:history="1">
               <w:r>
                 <w:rPr>
                   <w:rStyle w:val="Hyperlink"/>
@@ -43056,7 +43716,7 @@
               </w:rPr>
               <w:t xml:space="preserve"> Online:  </w:t>
             </w:r>
-            <w:hyperlink r:id="rId75" w:history="1">
+            <w:hyperlink r:id="rId76" w:history="1">
               <w:r>
                 <w:rPr>
                   <w:rStyle w:val="Hyperlink"/>
@@ -43200,7 +43860,7 @@
                 <w:szCs w:val="24"/>
               </w:rPr>
             </w:pPr>
-            <w:hyperlink r:id="rId76" w:history="1">
+            <w:hyperlink r:id="rId77" w:history="1">
               <w:r>
                 <w:rPr>
                   <w:rStyle w:val="Hyperlink"/>
@@ -43267,6 +43927,7 @@
           <w:sz w:val="24"/>
           <w:szCs w:val="24"/>
         </w:rPr>
+        <w:lastRenderedPageBreak/>
         <w:t>Die Techniker</w:t>
       </w:r>
       <w:r>
@@ -43347,7 +44008,7 @@
                 <w:szCs w:val="24"/>
               </w:rPr>
             </w:pPr>
-            <w:hyperlink r:id="rId77" w:history="1">
+            <w:hyperlink r:id="rId78" w:history="1">
               <w:r>
                 <w:rPr>
                   <w:rStyle w:val="Hyperlink"/>
@@ -43495,7 +44156,7 @@
                 <w:szCs w:val="24"/>
               </w:rPr>
             </w:pPr>
-            <w:hyperlink r:id="rId78" w:history="1">
+            <w:hyperlink r:id="rId79" w:history="1">
               <w:r>
                 <w:rPr>
                   <w:rStyle w:val="Hyperlink"/>
@@ -43579,7 +44240,6 @@
           <w:sz w:val="24"/>
           <w:szCs w:val="24"/>
         </w:rPr>
-        <w:lastRenderedPageBreak/>
         <w:t>Hildebrand</w:t>
       </w:r>
       <w:r>
@@ -44017,7 +44677,7 @@
                 <w:szCs w:val="24"/>
               </w:rPr>
             </w:pPr>
-            <w:hyperlink r:id="rId79" w:history="1">
+            <w:hyperlink r:id="rId80" w:history="1">
               <w:r>
                 <w:rPr>
                   <w:rStyle w:val="Hyperlink"/>
@@ -44148,7 +44808,7 @@
                 <w:szCs w:val="24"/>
               </w:rPr>
             </w:pPr>
-            <w:hyperlink r:id="rId80" w:history="1">
+            <w:hyperlink r:id="rId81" w:history="1">
               <w:r>
                 <w:rPr>
                   <w:rStyle w:val="Hyperlink"/>
@@ -44411,7 +45071,7 @@
               </w:rPr>
               <w:t xml:space="preserve">; Online: </w:t>
             </w:r>
-            <w:hyperlink r:id="rId81" w:history="1">
+            <w:hyperlink r:id="rId82" w:history="1">
               <w:r>
                 <w:rPr>
                   <w:rStyle w:val="Hyperlink"/>
@@ -44516,7 +45176,7 @@
         </w:rPr>
         <w:t xml:space="preserve">nline: </w:t>
       </w:r>
-      <w:hyperlink r:id="rId82" w:history="1">
+      <w:hyperlink r:id="rId83" w:history="1">
         <w:r>
           <w:rPr>
             <w:rStyle w:val="Hyperlink"/>
@@ -44634,7 +45294,6 @@
           <w:sz w:val="24"/>
           <w:szCs w:val="24"/>
         </w:rPr>
-        <w:lastRenderedPageBreak/>
         <w:t>Kersken</w:t>
       </w:r>
       <w:r>
@@ -44963,7 +45622,7 @@
                 <w:szCs w:val="24"/>
               </w:rPr>
             </w:pPr>
-            <w:hyperlink r:id="rId83" w:history="1">
+            <w:hyperlink r:id="rId84" w:history="1">
               <w:r>
                 <w:rPr>
                   <w:rStyle w:val="Hyperlink"/>
@@ -45095,7 +45754,7 @@
                 <w:szCs w:val="24"/>
               </w:rPr>
             </w:pPr>
-            <w:hyperlink r:id="rId84" w:anchor="doc2a008d70-e046-422e-9866-9f09807a5c11bodyText1" w:history="1">
+            <w:hyperlink r:id="rId85" w:anchor="doc2a008d70-e046-422e-9866-9f09807a5c11bodyText1" w:history="1">
               <w:r>
                 <w:rPr>
                   <w:rStyle w:val="Hyperlink"/>
@@ -45249,7 +45908,7 @@
                 <w:szCs w:val="24"/>
               </w:rPr>
             </w:pPr>
-            <w:hyperlink r:id="rId85" w:anchor="intro-to-pandas" w:history="1">
+            <w:hyperlink r:id="rId86" w:anchor="intro-to-pandas" w:history="1">
               <w:r>
                 <w:rPr>
                   <w:rStyle w:val="Hyperlink"/>
@@ -45430,7 +46089,7 @@
                 <w:szCs w:val="24"/>
               </w:rPr>
             </w:pPr>
-            <w:hyperlink r:id="rId86" w:history="1">
+            <w:hyperlink r:id="rId87" w:history="1">
               <w:r>
                 <w:rPr>
                   <w:rStyle w:val="Hyperlink"/>
@@ -45635,7 +46294,7 @@
                 <w:szCs w:val="24"/>
               </w:rPr>
             </w:pPr>
-            <w:hyperlink r:id="rId87" w:history="1">
+            <w:hyperlink r:id="rId88" w:history="1">
               <w:r>
                 <w:rPr>
                   <w:rStyle w:val="Hyperlink"/>
@@ -45798,7 +46457,7 @@
                 <w:szCs w:val="24"/>
               </w:rPr>
             </w:pPr>
-            <w:hyperlink r:id="rId88" w:history="1">
+            <w:hyperlink r:id="rId89" w:history="1">
               <w:r>
                 <w:rPr>
                   <w:rStyle w:val="Hyperlink"/>
@@ -45869,7 +46528,6 @@
           <w:szCs w:val="24"/>
           <w:lang w:val="en-US"/>
         </w:rPr>
-        <w:lastRenderedPageBreak/>
         <w:t>Psycopg</w:t>
       </w:r>
       <w:proofErr w:type="spellEnd"/>
@@ -45956,7 +46614,7 @@
                 <w:szCs w:val="24"/>
               </w:rPr>
             </w:pPr>
-            <w:hyperlink r:id="rId89" w:history="1">
+            <w:hyperlink r:id="rId90" w:history="1">
               <w:r>
                 <w:rPr>
                   <w:rStyle w:val="Hyperlink"/>
@@ -46136,7 +46794,7 @@
                 <w:szCs w:val="24"/>
               </w:rPr>
             </w:pPr>
-            <w:hyperlink r:id="rId90" w:history="1">
+            <w:hyperlink r:id="rId91" w:history="1">
               <w:r>
                 <w:rPr>
                   <w:rStyle w:val="Hyperlink"/>
@@ -46334,7 +46992,7 @@
                 <w:szCs w:val="24"/>
               </w:rPr>
             </w:pPr>
-            <w:hyperlink r:id="rId91" w:anchor="unittest.TestCase.setUp" w:history="1">
+            <w:hyperlink r:id="rId92" w:anchor="unittest.TestCase.setUp" w:history="1">
               <w:r>
                 <w:rPr>
                   <w:rStyle w:val="Hyperlink"/>
@@ -46509,7 +47167,7 @@
                 <w:szCs w:val="24"/>
               </w:rPr>
             </w:pPr>
-            <w:hyperlink r:id="rId92" w:anchor="unittest.TestCase.assertEqual" w:history="1">
+            <w:hyperlink r:id="rId93" w:anchor="unittest.TestCase.assertEqual" w:history="1">
               <w:r>
                 <w:rPr>
                   <w:rStyle w:val="Hyperlink"/>
@@ -46692,7 +47350,7 @@
                 <w:szCs w:val="24"/>
               </w:rPr>
             </w:pPr>
-            <w:hyperlink r:id="rId93" w:anchor="unittest.TestCase.tearDown" w:history="1">
+            <w:hyperlink r:id="rId94" w:anchor="unittest.TestCase.tearDown" w:history="1">
               <w:r>
                 <w:rPr>
                   <w:rStyle w:val="Hyperlink"/>
@@ -46875,7 +47533,7 @@
                 <w:szCs w:val="24"/>
               </w:rPr>
             </w:pPr>
-            <w:hyperlink r:id="rId94" w:anchor="unittest.TestCase.assertTrue" w:history="1">
+            <w:hyperlink r:id="rId95" w:anchor="unittest.TestCase.assertTrue" w:history="1">
               <w:r>
                 <w:rPr>
                   <w:rStyle w:val="Hyperlink"/>
@@ -47066,7 +47724,7 @@
                 <w:szCs w:val="24"/>
               </w:rPr>
             </w:pPr>
-            <w:hyperlink r:id="rId95" w:anchor="unittest.TestCase.assertRaises" w:history="1">
+            <w:hyperlink r:id="rId96" w:anchor="unittest.TestCase.assertRaises" w:history="1">
               <w:r>
                 <w:rPr>
                   <w:rStyle w:val="Hyperlink"/>
@@ -47267,7 +47925,7 @@
                 <w:szCs w:val="24"/>
               </w:rPr>
             </w:pPr>
-            <w:hyperlink r:id="rId96" w:anchor="unittest.TestCase.assertIsNone" w:history="1">
+            <w:hyperlink r:id="rId97" w:anchor="unittest.TestCase.assertIsNone" w:history="1">
               <w:r>
                 <w:rPr>
                   <w:rStyle w:val="Hyperlink"/>
@@ -47352,7 +48010,6 @@
           <w:sz w:val="24"/>
           <w:szCs w:val="24"/>
         </w:rPr>
-        <w:lastRenderedPageBreak/>
         <w:t xml:space="preserve">SGB III §27 </w:t>
       </w:r>
       <w:r>
@@ -47433,7 +48090,7 @@
                 <w:szCs w:val="24"/>
               </w:rPr>
             </w:pPr>
-            <w:hyperlink r:id="rId97" w:history="1">
+            <w:hyperlink r:id="rId98" w:history="1">
               <w:r>
                 <w:rPr>
                   <w:rStyle w:val="Hyperlink"/>
@@ -47588,7 +48245,7 @@
                 <w:szCs w:val="24"/>
               </w:rPr>
             </w:pPr>
-            <w:hyperlink r:id="rId98" w:history="1">
+            <w:hyperlink r:id="rId99" w:history="1">
               <w:r>
                 <w:rPr>
                   <w:rStyle w:val="Hyperlink"/>
@@ -48405,6 +49062,123 @@
     </w:p>
     <w:p>
       <w:pPr>
+        <w:spacing w:line="360" w:lineRule="auto"/>
+        <w:rPr>
+          <w:sz w:val="24"/>
+          <w:szCs w:val="24"/>
+        </w:rPr>
+      </w:pPr>
+    </w:p>
+    <w:p>
+      <w:pPr>
+        <w:spacing w:line="360" w:lineRule="auto"/>
+        <w:rPr>
+          <w:sz w:val="24"/>
+          <w:szCs w:val="24"/>
+        </w:rPr>
+      </w:pPr>
+    </w:p>
+    <w:p>
+      <w:pPr>
+        <w:spacing w:line="360" w:lineRule="auto"/>
+        <w:rPr>
+          <w:sz w:val="24"/>
+          <w:szCs w:val="24"/>
+        </w:rPr>
+      </w:pPr>
+    </w:p>
+    <w:p>
+      <w:pPr>
+        <w:spacing w:line="360" w:lineRule="auto"/>
+        <w:rPr>
+          <w:sz w:val="24"/>
+          <w:szCs w:val="24"/>
+        </w:rPr>
+      </w:pPr>
+    </w:p>
+    <w:p>
+      <w:pPr>
+        <w:spacing w:line="360" w:lineRule="auto"/>
+        <w:rPr>
+          <w:sz w:val="24"/>
+          <w:szCs w:val="24"/>
+        </w:rPr>
+      </w:pPr>
+    </w:p>
+    <w:p>
+      <w:pPr>
+        <w:spacing w:line="360" w:lineRule="auto"/>
+        <w:rPr>
+          <w:sz w:val="24"/>
+          <w:szCs w:val="24"/>
+        </w:rPr>
+      </w:pPr>
+    </w:p>
+    <w:p>
+      <w:pPr>
+        <w:spacing w:line="360" w:lineRule="auto"/>
+        <w:rPr>
+          <w:sz w:val="24"/>
+          <w:szCs w:val="24"/>
+        </w:rPr>
+      </w:pPr>
+    </w:p>
+    <w:p>
+      <w:pPr>
+        <w:spacing w:line="360" w:lineRule="auto"/>
+        <w:rPr>
+          <w:sz w:val="24"/>
+          <w:szCs w:val="24"/>
+        </w:rPr>
+      </w:pPr>
+    </w:p>
+    <w:p>
+      <w:pPr>
+        <w:spacing w:line="360" w:lineRule="auto"/>
+        <w:rPr>
+          <w:sz w:val="24"/>
+          <w:szCs w:val="24"/>
+        </w:rPr>
+      </w:pPr>
+    </w:p>
+    <w:p>
+      <w:pPr>
+        <w:spacing w:line="360" w:lineRule="auto"/>
+        <w:rPr>
+          <w:sz w:val="24"/>
+          <w:szCs w:val="24"/>
+        </w:rPr>
+      </w:pPr>
+    </w:p>
+    <w:p>
+      <w:pPr>
+        <w:spacing w:line="360" w:lineRule="auto"/>
+        <w:rPr>
+          <w:sz w:val="24"/>
+          <w:szCs w:val="24"/>
+        </w:rPr>
+      </w:pPr>
+    </w:p>
+    <w:p>
+      <w:pPr>
+        <w:spacing w:line="360" w:lineRule="auto"/>
+        <w:rPr>
+          <w:sz w:val="24"/>
+          <w:szCs w:val="24"/>
+        </w:rPr>
+      </w:pPr>
+    </w:p>
+    <w:p>
+      <w:pPr>
+        <w:spacing w:line="360" w:lineRule="auto"/>
+        <w:rPr>
+          <w:sz w:val="24"/>
+          <w:szCs w:val="24"/>
+        </w:rPr>
+      </w:pPr>
+    </w:p>
+    <w:p>
+      <w:pPr>
         <w:pStyle w:val="berschrift1"/>
         <w:numPr>
           <w:ilvl w:val="0"/>
@@ -48428,7 +49202,7 @@
     </w:p>
     <w:p>
       <w:r>
-        <w:t>Die folgenden vier Abbildungen zeigen zusammen das komplette Datenmodell.</w:t>
+        <w:t>Die folgenden Abbildungen zeigen zusammen das komplette Datenmodell.</w:t>
       </w:r>
     </w:p>
     <w:p/>
@@ -48452,10 +49226,10 @@
           <w:noProof/>
         </w:rPr>
         <w:drawing>
-          <wp:inline distT="0" distB="0" distL="0" distR="0" wp14:anchorId="5BC0BF78" wp14:editId="532E67C4">
-            <wp:extent cx="7552005" cy="3316489"/>
-            <wp:effectExtent l="3175" t="0" r="0" b="0"/>
-            <wp:docPr id="813444339" name="Grafik 1" descr="Ein Bild, das Text, Screenshot, Diagramm, Zahl enthält.&#10;&#10;Automatisch generierte Beschreibung"/>
+          <wp:inline distT="0" distB="0" distL="0" distR="0" wp14:anchorId="16111249" wp14:editId="62460DF3">
+            <wp:extent cx="7609115" cy="3762620"/>
+            <wp:effectExtent l="0" t="953" r="0" b="0"/>
+            <wp:docPr id="81767000" name="Grafik 1" descr="Ein Bild, das Text, Screenshot, Diagramm, Schrift enthält.&#10;&#10;Automatisch generierte Beschreibung"/>
             <wp:cNvGraphicFramePr>
               <a:graphicFrameLocks xmlns:a="http://schemas.openxmlformats.org/drawingml/2006/main" noChangeAspect="1"/>
             </wp:cNvGraphicFramePr>
@@ -48463,11 +49237,11 @@
               <a:graphicData uri="http://schemas.openxmlformats.org/drawingml/2006/picture">
                 <pic:pic xmlns:pic="http://schemas.openxmlformats.org/drawingml/2006/picture">
                   <pic:nvPicPr>
-                    <pic:cNvPr id="813444339" name="Grafik 1" descr="Ein Bild, das Text, Screenshot, Diagramm, Zahl enthält.&#10;&#10;Automatisch generierte Beschreibung"/>
+                    <pic:cNvPr id="81767000" name="Grafik 1" descr="Ein Bild, das Text, Screenshot, Diagramm, Schrift enthält.&#10;&#10;Automatisch generierte Beschreibung"/>
                     <pic:cNvPicPr/>
                   </pic:nvPicPr>
                   <pic:blipFill>
-                    <a:blip r:embed="rId99"/>
+                    <a:blip r:embed="rId100"/>
                     <a:stretch>
                       <a:fillRect/>
                     </a:stretch>
@@ -48475,7 +49249,7 @@
                   <pic:spPr>
                     <a:xfrm rot="16200000">
                       <a:off x="0" y="0"/>
-                      <a:ext cx="7585122" cy="3331032"/>
+                      <a:ext cx="7610823" cy="3763465"/>
                     </a:xfrm>
                     <a:prstGeom prst="rect">
                       <a:avLst/>
@@ -48524,7 +49298,7 @@
                     <pic:cNvPicPr/>
                   </pic:nvPicPr>
                   <pic:blipFill>
-                    <a:blip r:embed="rId100"/>
+                    <a:blip r:embed="rId101"/>
                     <a:stretch>
                       <a:fillRect/>
                     </a:stretch>
@@ -48546,6 +49320,7 @@
       </w:r>
     </w:p>
     <w:p/>
+    <w:p/>
     <w:p>
       <w:pPr>
         <w:pStyle w:val="berschrift2"/>
@@ -48565,10 +49340,11 @@
         <w:rPr>
           <w:noProof/>
         </w:rPr>
+        <w:lastRenderedPageBreak/>
         <w:drawing>
-          <wp:inline distT="0" distB="0" distL="0" distR="0" wp14:anchorId="0F31CED9" wp14:editId="5225BD31">
-            <wp:extent cx="5760720" cy="2337435"/>
-            <wp:effectExtent l="0" t="0" r="0" b="5715"/>
+          <wp:inline distT="0" distB="0" distL="0" distR="0" wp14:anchorId="0F31CED9" wp14:editId="71C730B5">
+            <wp:extent cx="8538493" cy="3464528"/>
+            <wp:effectExtent l="3492" t="0" r="0" b="0"/>
             <wp:docPr id="1667126122" name="Grafik 1" descr="Ein Bild, das Text, Diagramm, Reihe, Zahl enthält.&#10;&#10;Automatisch generierte Beschreibung"/>
             <wp:cNvGraphicFramePr>
               <a:graphicFrameLocks xmlns:a="http://schemas.openxmlformats.org/drawingml/2006/main" noChangeAspect="1"/>
@@ -48581,15 +49357,15 @@
                     <pic:cNvPicPr/>
                   </pic:nvPicPr>
                   <pic:blipFill>
-                    <a:blip r:embed="rId101"/>
+                    <a:blip r:embed="rId102"/>
                     <a:stretch>
                       <a:fillRect/>
                     </a:stretch>
                   </pic:blipFill>
                   <pic:spPr>
-                    <a:xfrm>
+                    <a:xfrm rot="16200000">
                       <a:off x="0" y="0"/>
-                      <a:ext cx="5760720" cy="2337435"/>
+                      <a:ext cx="8587674" cy="3484483"/>
                     </a:xfrm>
                     <a:prstGeom prst="rect">
                       <a:avLst/>
@@ -48618,47 +49394,13 @@
       </w:r>
     </w:p>
     <w:p>
-      <w:r>
+      <w:pPr>
         <w:rPr>
           <w:noProof/>
         </w:rPr>
-        <w:drawing>
-          <wp:inline distT="0" distB="0" distL="0" distR="0" wp14:anchorId="28FB8115" wp14:editId="7C91041F">
-            <wp:extent cx="8793495" cy="4465568"/>
-            <wp:effectExtent l="0" t="7620" r="0" b="0"/>
-            <wp:docPr id="2139035917" name="Grafik 1" descr="Ein Bild, das Text, Screenshot, Diagramm, Schrift enthält.&#10;&#10;Automatisch generierte Beschreibung"/>
-            <wp:cNvGraphicFramePr>
-              <a:graphicFrameLocks xmlns:a="http://schemas.openxmlformats.org/drawingml/2006/main" noChangeAspect="1"/>
-            </wp:cNvGraphicFramePr>
-            <a:graphic xmlns:a="http://schemas.openxmlformats.org/drawingml/2006/main">
-              <a:graphicData uri="http://schemas.openxmlformats.org/drawingml/2006/picture">
-                <pic:pic xmlns:pic="http://schemas.openxmlformats.org/drawingml/2006/picture">
-                  <pic:nvPicPr>
-                    <pic:cNvPr id="2139035917" name="Grafik 1" descr="Ein Bild, das Text, Screenshot, Diagramm, Schrift enthält.&#10;&#10;Automatisch generierte Beschreibung"/>
-                    <pic:cNvPicPr/>
-                  </pic:nvPicPr>
-                  <pic:blipFill>
-                    <a:blip r:embed="rId102"/>
-                    <a:stretch>
-                      <a:fillRect/>
-                    </a:stretch>
-                  </pic:blipFill>
-                  <pic:spPr>
-                    <a:xfrm rot="16200000">
-                      <a:off x="0" y="0"/>
-                      <a:ext cx="8796770" cy="4467231"/>
-                    </a:xfrm>
-                    <a:prstGeom prst="rect">
-                      <a:avLst/>
-                    </a:prstGeom>
-                  </pic:spPr>
-                </pic:pic>
-              </a:graphicData>
-            </a:graphic>
-          </wp:inline>
-        </w:drawing>
-      </w:r>
-    </w:p>
+      </w:pPr>
+    </w:p>
+    <w:p/>
     <w:p>
       <w:pPr>
         <w:pStyle w:val="berschrift1"/>
@@ -48670,7 +49412,6 @@
       </w:pPr>
       <w:bookmarkStart w:id="110" w:name="_Toc157864616"/>
       <w:r>
-        <w:lastRenderedPageBreak/>
         <w:t>Anhang B – Screenshot: Ordnerstruktur</w:t>
       </w:r>
       <w:bookmarkEnd w:id="110"/>
@@ -48933,7 +49674,6 @@
           <w:sz w:val="24"/>
           <w:szCs w:val="24"/>
         </w:rPr>
-        <w:lastRenderedPageBreak/>
         <w:t>Ich die vorliegende wissenschaftliche Arbeit selbstständig und ohne unerlaubte Hilfe angefertigt habe,</w:t>
       </w:r>
     </w:p>
@@ -51391,9 +52131,6 @@
     <w:p>
       <w:pPr>
         <w:pStyle w:val="Funotentext"/>
-        <w:rPr>
-          <w:lang w:val="en-US"/>
-        </w:rPr>
       </w:pPr>
       <w:r>
         <w:rPr>
@@ -51402,22 +52139,24 @@
         <w:footnoteRef/>
       </w:r>
       <w:r>
-        <w:rPr>
-          <w:lang w:val="en-US"/>
-        </w:rPr>
-        <w:t xml:space="preserve"> </w:t>
-      </w:r>
-      <w:r>
-        <w:rPr>
-          <w:lang w:val="en-US"/>
-        </w:rPr>
-        <w:t>Vgl. Somasundar, Harish (2021): Database Multi t</w:t>
-      </w:r>
-      <w:r>
-        <w:rPr>
-          <w:lang w:val="en-US"/>
-        </w:rPr>
-        <w:t>enancy</w:t>
+        <w:t xml:space="preserve"> Vgl. </w:t>
+      </w:r>
+      <w:proofErr w:type="spellStart"/>
+      <w:r>
+        <w:t>a</w:t>
+      </w:r>
+      <w:r>
+        <w:t>ws</w:t>
+      </w:r>
+      <w:proofErr w:type="spellEnd"/>
+      <w:r>
+        <w:t xml:space="preserve"> (o.J.): </w:t>
+      </w:r>
+      <w:r>
+        <w:t>Empfehlungen auf der Sicherheit auf Zeilenebene</w:t>
+      </w:r>
+      <w:r>
+        <w:t xml:space="preserve"> (sic!)</w:t>
       </w:r>
     </w:p>
   </w:footnote>
@@ -51439,25 +52178,27 @@
         <w:rPr>
           <w:lang w:val="en-US"/>
         </w:rPr>
-        <w:t xml:space="preserve"> Vgl. Winter,</w:t>
-      </w:r>
+        <w:t xml:space="preserve"> </w:t>
+      </w:r>
+      <w:proofErr w:type="spellStart"/>
       <w:r>
         <w:rPr>
           <w:lang w:val="en-US"/>
         </w:rPr>
-        <w:t xml:space="preserve"> Mario/</w:t>
-      </w:r>
+        <w:t>Vgl</w:t>
+      </w:r>
+      <w:proofErr w:type="spellEnd"/>
       <w:r>
         <w:rPr>
           <w:lang w:val="en-US"/>
         </w:rPr>
-        <w:t>Ekssir-Monfared, M</w:t>
+        <w:t>. Somasundar, Harish (2021): Database Multi t</w:t>
       </w:r>
       <w:r>
         <w:rPr>
           <w:lang w:val="en-US"/>
         </w:rPr>
-        <w:t>ohsen/ Sneed, Harry M./ Seidle, Richard/ Borner, Lars (2013): Seite 41</w:t>
+        <w:t>enancy</w:t>
       </w:r>
     </w:p>
   </w:footnote>
@@ -51479,7 +52220,25 @@
         <w:rPr>
           <w:lang w:val="en-US"/>
         </w:rPr>
-        <w:t xml:space="preserve"> Vgl. Kersken, Sascha (2019): Seite 722</w:t>
+        <w:t xml:space="preserve"> Vgl. Winter,</w:t>
+      </w:r>
+      <w:r>
+        <w:rPr>
+          <w:lang w:val="en-US"/>
+        </w:rPr>
+        <w:t xml:space="preserve"> Mario/</w:t>
+      </w:r>
+      <w:r>
+        <w:rPr>
+          <w:lang w:val="en-US"/>
+        </w:rPr>
+        <w:t>Ekssir-Monfared, M</w:t>
+      </w:r>
+      <w:r>
+        <w:rPr>
+          <w:lang w:val="en-US"/>
+        </w:rPr>
+        <w:t>ohsen/ Sneed, Harry M./ Seidle, Richard/ Borner, Lars (2013): Seite 41</w:t>
       </w:r>
     </w:p>
   </w:footnote>
@@ -51501,31 +52260,7 @@
         <w:rPr>
           <w:lang w:val="en-US"/>
         </w:rPr>
-        <w:t xml:space="preserve"> Vgl. </w:t>
-      </w:r>
-      <w:r>
-        <w:rPr>
-          <w:lang w:val="en-US"/>
-        </w:rPr>
-        <w:t>Winter,</w:t>
-      </w:r>
-      <w:r>
-        <w:rPr>
-          <w:lang w:val="en-US"/>
-        </w:rPr>
-        <w:t xml:space="preserve"> Mario/</w:t>
-      </w:r>
-      <w:r>
-        <w:rPr>
-          <w:lang w:val="en-US"/>
-        </w:rPr>
-        <w:t>Ekssir-Monfared, M</w:t>
-      </w:r>
-      <w:r>
-        <w:rPr>
-          <w:lang w:val="en-US"/>
-        </w:rPr>
-        <w:t>ohsen/ Sneed, Harry M./ Seidle, Richard/ Borner, Lars (2013): Seite 41</w:t>
+        <w:t xml:space="preserve"> Vgl. Kersken, Sascha (2019): Seite 722</w:t>
       </w:r>
     </w:p>
   </w:footnote>
@@ -51547,37 +52282,31 @@
         <w:rPr>
           <w:lang w:val="en-US"/>
         </w:rPr>
-        <w:t xml:space="preserve"> </w:t>
+        <w:t xml:space="preserve"> Vgl. </w:t>
       </w:r>
       <w:r>
         <w:rPr>
           <w:lang w:val="en-US"/>
         </w:rPr>
-        <w:t xml:space="preserve">Vgl. </w:t>
+        <w:t>Winter,</w:t>
       </w:r>
       <w:r>
         <w:rPr>
           <w:lang w:val="en-US"/>
         </w:rPr>
-        <w:t>Winter,</w:t>
+        <w:t xml:space="preserve"> Mario/</w:t>
       </w:r>
       <w:r>
         <w:rPr>
           <w:lang w:val="en-US"/>
         </w:rPr>
-        <w:t xml:space="preserve"> Mario/</w:t>
+        <w:t>Ekssir-Monfared, M</w:t>
       </w:r>
       <w:r>
         <w:rPr>
           <w:lang w:val="en-US"/>
         </w:rPr>
-        <w:t>Ekssir-Monfared, M</w:t>
-      </w:r>
-      <w:r>
-        <w:rPr>
-          <w:lang w:val="en-US"/>
-        </w:rPr>
-        <w:t>ohsen/ Sneed, Harry M./ Seidle, Richard/ Borner, Lars (2013): Seite 42</w:t>
+        <w:t>ohsen/ Sneed, Harry M./ Seidle, Richard/ Borner, Lars (2013): Seite 41</w:t>
       </w:r>
     </w:p>
   </w:footnote>
@@ -51611,7 +52340,25 @@
         <w:rPr>
           <w:lang w:val="en-US"/>
         </w:rPr>
-        <w:t>Kronthaler, Franz (2021): Seite 11</w:t>
+        <w:t>Winter,</w:t>
+      </w:r>
+      <w:r>
+        <w:rPr>
+          <w:lang w:val="en-US"/>
+        </w:rPr>
+        <w:t xml:space="preserve"> Mario/</w:t>
+      </w:r>
+      <w:r>
+        <w:rPr>
+          <w:lang w:val="en-US"/>
+        </w:rPr>
+        <w:t>Ekssir-Monfared, M</w:t>
+      </w:r>
+      <w:r>
+        <w:rPr>
+          <w:lang w:val="en-US"/>
+        </w:rPr>
+        <w:t>ohsen/ Sneed, Harry M./ Seidle, Richard/ Borner, Lars (2013): Seite 42</w:t>
       </w:r>
     </w:p>
   </w:footnote>
@@ -51633,37 +52380,19 @@
         <w:rPr>
           <w:lang w:val="en-US"/>
         </w:rPr>
-        <w:t xml:space="preserve"> Vgl.</w:t>
+        <w:t xml:space="preserve"> </w:t>
       </w:r>
       <w:r>
         <w:rPr>
           <w:lang w:val="en-US"/>
         </w:rPr>
-        <w:t xml:space="preserve"> </w:t>
+        <w:t xml:space="preserve">Vgl. </w:t>
       </w:r>
       <w:r>
         <w:rPr>
           <w:lang w:val="en-US"/>
         </w:rPr>
-        <w:t>PostgreSQL (o.J.</w:t>
-      </w:r>
-      <w:r>
-        <w:rPr>
-          <w:lang w:val="en-US"/>
-        </w:rPr>
-        <w:t xml:space="preserve"> - a</w:t>
-      </w:r>
-      <w:r>
-        <w:rPr>
-          <w:lang w:val="en-US"/>
-        </w:rPr>
-        <w:t>): What is PostgreSQL</w:t>
-      </w:r>
-      <w:r>
-        <w:rPr>
-          <w:lang w:val="en-US"/>
-        </w:rPr>
-        <w:t>?</w:t>
+        <w:t>Kronthaler, Franz (2021): Seite 11</w:t>
       </w:r>
     </w:p>
   </w:footnote>
@@ -51685,49 +52414,37 @@
         <w:rPr>
           <w:lang w:val="en-US"/>
         </w:rPr>
+        <w:t xml:space="preserve"> Vgl.</w:t>
+      </w:r>
+      <w:r>
+        <w:rPr>
+          <w:lang w:val="en-US"/>
+        </w:rPr>
         <w:t xml:space="preserve"> </w:t>
       </w:r>
       <w:r>
         <w:rPr>
           <w:lang w:val="en-US"/>
         </w:rPr>
-        <w:t>Vgl.</w:t>
+        <w:t>PostgreSQL (o.J.</w:t>
       </w:r>
       <w:r>
         <w:rPr>
           <w:lang w:val="en-US"/>
         </w:rPr>
-        <w:t xml:space="preserve"> </w:t>
+        <w:t xml:space="preserve"> - a</w:t>
       </w:r>
       <w:r>
         <w:rPr>
           <w:lang w:val="en-US"/>
         </w:rPr>
-        <w:t>PostgreSQL (o.J.</w:t>
+        <w:t>): What is PostgreSQL</w:t>
       </w:r>
       <w:r>
         <w:rPr>
           <w:lang w:val="en-US"/>
         </w:rPr>
-        <w:t xml:space="preserve"> - b</w:t>
-      </w:r>
-      <w:r>
-        <w:rPr>
-          <w:lang w:val="en-US"/>
-        </w:rPr>
-        <w:t xml:space="preserve">): </w:t>
-      </w:r>
-      <w:r>
-        <w:rPr>
-          <w:lang w:val="en-US"/>
-        </w:rPr>
-        <w:t>PL/pgSQL</w:t>
-      </w:r>
-      <w:r>
-        <w:rPr>
-          <w:lang w:val="en-US"/>
-        </w:rPr>
-        <w:t xml:space="preserve"> - Overview</w:t>
+        <w:t>?</w:t>
       </w:r>
     </w:p>
   </w:footnote>
@@ -51749,13 +52466,49 @@
         <w:rPr>
           <w:lang w:val="en-US"/>
         </w:rPr>
-        <w:t xml:space="preserve"> Vgl. DBeaver (o.J.): About D</w:t>
+        <w:t xml:space="preserve"> </w:t>
       </w:r>
       <w:r>
         <w:rPr>
           <w:lang w:val="en-US"/>
         </w:rPr>
-        <w:t>Beaver</w:t>
+        <w:t>Vgl.</w:t>
+      </w:r>
+      <w:r>
+        <w:rPr>
+          <w:lang w:val="en-US"/>
+        </w:rPr>
+        <w:t xml:space="preserve"> </w:t>
+      </w:r>
+      <w:r>
+        <w:rPr>
+          <w:lang w:val="en-US"/>
+        </w:rPr>
+        <w:t>PostgreSQL (o.J.</w:t>
+      </w:r>
+      <w:r>
+        <w:rPr>
+          <w:lang w:val="en-US"/>
+        </w:rPr>
+        <w:t xml:space="preserve"> - b</w:t>
+      </w:r>
+      <w:r>
+        <w:rPr>
+          <w:lang w:val="en-US"/>
+        </w:rPr>
+        <w:t xml:space="preserve">): </w:t>
+      </w:r>
+      <w:r>
+        <w:rPr>
+          <w:lang w:val="en-US"/>
+        </w:rPr>
+        <w:t>PL/pgSQL</w:t>
+      </w:r>
+      <w:r>
+        <w:rPr>
+          <w:lang w:val="en-US"/>
+        </w:rPr>
+        <w:t xml:space="preserve"> - Overview</w:t>
       </w:r>
     </w:p>
   </w:footnote>
@@ -51763,6 +52516,9 @@
     <w:p>
       <w:pPr>
         <w:pStyle w:val="Funotentext"/>
+        <w:rPr>
+          <w:lang w:val="en-US"/>
+        </w:rPr>
       </w:pPr>
       <w:r>
         <w:rPr>
@@ -51771,7 +52527,16 @@
         <w:footnoteRef/>
       </w:r>
       <w:r>
-        <w:t xml:space="preserve"> Vgl. Kersken, Sascha (2019): Seite 530f.</w:t>
+        <w:rPr>
+          <w:lang w:val="en-US"/>
+        </w:rPr>
+        <w:t xml:space="preserve"> Vgl. DBeaver (o.J.): About D</w:t>
+      </w:r>
+      <w:r>
+        <w:rPr>
+          <w:lang w:val="en-US"/>
+        </w:rPr>
+        <w:t>Beaver</w:t>
       </w:r>
     </w:p>
   </w:footnote>
@@ -51779,9 +52544,6 @@
     <w:p>
       <w:pPr>
         <w:pStyle w:val="Funotentext"/>
-        <w:rPr>
-          <w:lang w:val="en-US"/>
-        </w:rPr>
       </w:pPr>
       <w:r>
         <w:rPr>
@@ -51790,10 +52552,7 @@
         <w:footnoteRef/>
       </w:r>
       <w:r>
-        <w:rPr>
-          <w:lang w:val="en-US"/>
-        </w:rPr>
-        <w:t xml:space="preserve"> Vgl. Psycopg (o.J.): PostgreSQL database adapter for Python</w:t>
+        <w:t xml:space="preserve"> Vgl. Kersken, Sascha (2019): Seite 530f.</w:t>
       </w:r>
     </w:p>
   </w:footnote>
@@ -51815,13 +52574,7 @@
         <w:rPr>
           <w:lang w:val="en-US"/>
         </w:rPr>
-        <w:t xml:space="preserve"> Vgl Pandas (o.J.): Intro to</w:t>
-      </w:r>
-      <w:r>
-        <w:rPr>
-          <w:lang w:val="en-US"/>
-        </w:rPr>
-        <w:t xml:space="preserve"> pandas</w:t>
+        <w:t xml:space="preserve"> Vgl. Psycopg (o.J.): PostgreSQL database adapter for Python</w:t>
       </w:r>
     </w:p>
   </w:footnote>
@@ -51843,19 +52596,13 @@
         <w:rPr>
           <w:lang w:val="en-US"/>
         </w:rPr>
-        <w:t xml:space="preserve"> Vgl. Python (o.J.</w:t>
+        <w:t xml:space="preserve"> Vgl Pandas (o.J.): Intro to</w:t>
       </w:r>
       <w:r>
         <w:rPr>
           <w:lang w:val="en-US"/>
         </w:rPr>
-        <w:t xml:space="preserve"> - a</w:t>
-      </w:r>
-      <w:r>
-        <w:rPr>
-          <w:lang w:val="en-US"/>
-        </w:rPr>
-        <w:t>): unittest — Unit testing framework</w:t>
+        <w:t xml:space="preserve"> pandas</w:t>
       </w:r>
     </w:p>
   </w:footnote>
@@ -51863,6 +52610,9 @@
     <w:p>
       <w:pPr>
         <w:pStyle w:val="Funotentext"/>
+        <w:rPr>
+          <w:lang w:val="en-US"/>
+        </w:rPr>
       </w:pPr>
       <w:r>
         <w:rPr>
@@ -51871,7 +52621,22 @@
         <w:footnoteRef/>
       </w:r>
       <w:r>
-        <w:t xml:space="preserve"> Vgl. JetBrains (o.J.): Python</w:t>
+        <w:rPr>
+          <w:lang w:val="en-US"/>
+        </w:rPr>
+        <w:t xml:space="preserve"> Vgl. Python (o.J.</w:t>
+      </w:r>
+      <w:r>
+        <w:rPr>
+          <w:lang w:val="en-US"/>
+        </w:rPr>
+        <w:t xml:space="preserve"> - a</w:t>
+      </w:r>
+      <w:r>
+        <w:rPr>
+          <w:lang w:val="en-US"/>
+        </w:rPr>
+        <w:t>): unittest — Unit testing framework</w:t>
       </w:r>
     </w:p>
   </w:footnote>
@@ -51887,7 +52652,7 @@
         <w:footnoteRef/>
       </w:r>
       <w:r>
-        <w:t xml:space="preserve"> Vgl. Hruschka, Peter (2023): Seite 11ff.</w:t>
+        <w:t xml:space="preserve"> Vgl. JetBrains (o.J.): Python</w:t>
       </w:r>
     </w:p>
   </w:footnote>
@@ -51903,7 +52668,7 @@
         <w:footnoteRef/>
       </w:r>
       <w:r>
-        <w:t xml:space="preserve"> Vgl. Tremp, Hansruedi (2022): Seite 106</w:t>
+        <w:t xml:space="preserve"> Vgl. Hruschka, Peter (2023): Seite 11ff.</w:t>
       </w:r>
     </w:p>
   </w:footnote>
@@ -51919,7 +52684,7 @@
         <w:footnoteRef/>
       </w:r>
       <w:r>
-        <w:t xml:space="preserve"> Vgl. Tremp, Hansruedi (2022): Seite 107</w:t>
+        <w:t xml:space="preserve"> Vgl. Tremp, Hansruedi (2022): Seite 106</w:t>
       </w:r>
     </w:p>
   </w:footnote>
@@ -51951,7 +52716,7 @@
         <w:footnoteRef/>
       </w:r>
       <w:r>
-        <w:t xml:space="preserve"> Vgl. Tremp, Hansruedi (2022): Seite 108</w:t>
+        <w:t xml:space="preserve"> Vgl. Tremp, Hansruedi (2022): Seite 107</w:t>
       </w:r>
     </w:p>
   </w:footnote>
@@ -51967,7 +52732,7 @@
         <w:footnoteRef/>
       </w:r>
       <w:r>
-        <w:t xml:space="preserve"> Vgl. Tremp, Hansruedi (2022): Seite 108f.</w:t>
+        <w:t xml:space="preserve"> Vgl. Tremp, Hansruedi (2022): Seite 108</w:t>
       </w:r>
     </w:p>
   </w:footnote>
@@ -51983,13 +52748,7 @@
         <w:footnoteRef/>
       </w:r>
       <w:r>
-        <w:t xml:space="preserve"> Vgl. Tremp, Hansruedi (2022): Seite 10</w:t>
-      </w:r>
-      <w:r>
-        <w:t>9</w:t>
-      </w:r>
-      <w:r>
-        <w:t>f.</w:t>
+        <w:t xml:space="preserve"> Vgl. Tremp, Hansruedi (2022): Seite 108f.</w:t>
       </w:r>
     </w:p>
   </w:footnote>
@@ -52005,10 +52764,10 @@
         <w:footnoteRef/>
       </w:r>
       <w:r>
-        <w:t xml:space="preserve"> Vgl. Tremp, Hansruedi (2022): Seite 1</w:t>
-      </w:r>
-      <w:r>
-        <w:t>10</w:t>
+        <w:t xml:space="preserve"> Vgl. Tremp, Hansruedi (2022): Seite 10</w:t>
+      </w:r>
+      <w:r>
+        <w:t>9</w:t>
       </w:r>
       <w:r>
         <w:t>f.</w:t>
@@ -52027,13 +52786,13 @@
         <w:footnoteRef/>
       </w:r>
       <w:r>
-        <w:t xml:space="preserve"> Vgl.</w:t>
-      </w:r>
-      <w:r>
-        <w:t xml:space="preserve"> </w:t>
-      </w:r>
-      <w:r>
-        <w:t>Tremp, Hansruedi (2022): Seite 111f.</w:t>
+        <w:t xml:space="preserve"> Vgl. Tremp, Hansruedi (2022): Seite 1</w:t>
+      </w:r>
+      <w:r>
+        <w:t>10</w:t>
+      </w:r>
+      <w:r>
+        <w:t>f.</w:t>
       </w:r>
     </w:p>
   </w:footnote>
@@ -52055,7 +52814,7 @@
         <w:t xml:space="preserve"> </w:t>
       </w:r>
       <w:r>
-        <w:t>Tremp, Hansruedi (2022): Seite 112f.</w:t>
+        <w:t>Tremp, Hansruedi (2022): Seite 111f.</w:t>
       </w:r>
     </w:p>
   </w:footnote>
@@ -52077,7 +52836,7 @@
         <w:t xml:space="preserve"> </w:t>
       </w:r>
       <w:r>
-        <w:t>Tremp, Hansruedi (2022): Seite 120</w:t>
+        <w:t>Tremp, Hansruedi (2022): Seite 112f.</w:t>
       </w:r>
     </w:p>
   </w:footnote>
@@ -52099,7 +52858,7 @@
         <w:t xml:space="preserve"> </w:t>
       </w:r>
       <w:r>
-        <w:t>Tremp, Hansruedi (2022): Seite 122</w:t>
+        <w:t>Tremp, Hansruedi (2022): Seite 120</w:t>
       </w:r>
     </w:p>
   </w:footnote>
@@ -52107,9 +52866,6 @@
     <w:p>
       <w:pPr>
         <w:pStyle w:val="Funotentext"/>
-        <w:rPr>
-          <w:lang w:val="en-US"/>
-        </w:rPr>
       </w:pPr>
       <w:r>
         <w:rPr>
@@ -52118,10 +52874,13 @@
         <w:footnoteRef/>
       </w:r>
       <w:r>
-        <w:rPr>
-          <w:lang w:val="en-US"/>
-        </w:rPr>
-        <w:t xml:space="preserve"> Vgl. Crowder, James A. / Hoff, Curtis W. (2022): Seite 125</w:t>
+        <w:t xml:space="preserve"> Vgl.</w:t>
+      </w:r>
+      <w:r>
+        <w:t xml:space="preserve"> </w:t>
+      </w:r>
+      <w:r>
+        <w:t>Tremp, Hansruedi (2022): Seite 122</w:t>
       </w:r>
     </w:p>
   </w:footnote>
@@ -52143,7 +52902,7 @@
         <w:rPr>
           <w:lang w:val="en-US"/>
         </w:rPr>
-        <w:t xml:space="preserve"> Vgl. Crowder, James A. / Hoff, Curtis W. (2022): Seite 126</w:t>
+        <w:t xml:space="preserve"> Vgl. Crowder, James A. / Hoff, Curtis W. (2022): Seite 125</w:t>
       </w:r>
     </w:p>
   </w:footnote>
@@ -52165,7 +52924,7 @@
         <w:rPr>
           <w:lang w:val="en-US"/>
         </w:rPr>
-        <w:t xml:space="preserve"> PostgreSQL (o.J. - c): Row Security Policies</w:t>
+        <w:t xml:space="preserve"> Vgl. Crowder, James A. / Hoff, Curtis W. (2022): Seite 126</w:t>
       </w:r>
     </w:p>
   </w:footnote>
@@ -52187,19 +52946,7 @@
         <w:rPr>
           <w:lang w:val="en-US"/>
         </w:rPr>
-        <w:t xml:space="preserve"> Python (o.J. - b)</w:t>
-      </w:r>
-      <w:r>
-        <w:rPr>
-          <w:lang w:val="en-US"/>
-        </w:rPr>
-        <w:t>:</w:t>
-      </w:r>
-      <w:r>
-        <w:rPr>
-          <w:lang w:val="en-US"/>
-        </w:rPr>
-        <w:t xml:space="preserve"> setUp()</w:t>
+        <w:t xml:space="preserve"> PostgreSQL (o.J. - c): Row Security Policies</w:t>
       </w:r>
     </w:p>
   </w:footnote>
@@ -52221,13 +52968,19 @@
         <w:rPr>
           <w:lang w:val="en-US"/>
         </w:rPr>
-        <w:t xml:space="preserve"> Python (o.J. – c): tearDown(</w:t>
+        <w:t xml:space="preserve"> Python (o.J. - b)</w:t>
       </w:r>
       <w:r>
         <w:rPr>
           <w:lang w:val="en-US"/>
         </w:rPr>
-        <w:t>)</w:t>
+        <w:t>:</w:t>
+      </w:r>
+      <w:r>
+        <w:rPr>
+          <w:lang w:val="en-US"/>
+        </w:rPr>
+        <w:t xml:space="preserve"> setUp()</w:t>
       </w:r>
     </w:p>
   </w:footnote>
@@ -52249,19 +53002,13 @@
         <w:rPr>
           <w:lang w:val="en-US"/>
         </w:rPr>
-        <w:t xml:space="preserve"> Python (o.J. - c): assertEqual</w:t>
+        <w:t xml:space="preserve"> Python (o.J. – c): tearDown(</w:t>
       </w:r>
       <w:r>
         <w:rPr>
           <w:lang w:val="en-US"/>
         </w:rPr>
-        <w:t>()</w:t>
-      </w:r>
-      <w:r>
-        <w:rPr>
-          <w:lang w:val="en-US"/>
-        </w:rPr>
-        <w:t xml:space="preserve"> </w:t>
+        <w:t>)</w:t>
       </w:r>
     </w:p>
   </w:footnote>
@@ -52283,25 +53030,19 @@
         <w:rPr>
           <w:lang w:val="en-US"/>
         </w:rPr>
-        <w:t xml:space="preserve"> Python (o.J. - </w:t>
+        <w:t xml:space="preserve"> Python (o.J. - c): assertEqual</w:t>
       </w:r>
       <w:r>
         <w:rPr>
           <w:lang w:val="en-US"/>
         </w:rPr>
-        <w:t>d</w:t>
+        <w:t>()</w:t>
       </w:r>
       <w:r>
         <w:rPr>
           <w:lang w:val="en-US"/>
         </w:rPr>
-        <w:t>): assertTrue</w:t>
-      </w:r>
-      <w:r>
-        <w:rPr>
-          <w:lang w:val="en-US"/>
-        </w:rPr>
-        <w:t>()</w:t>
+        <w:t xml:space="preserve"> </w:t>
       </w:r>
     </w:p>
   </w:footnote>
@@ -52309,6 +53050,9 @@
     <w:p>
       <w:pPr>
         <w:pStyle w:val="Funotentext"/>
+        <w:rPr>
+          <w:lang w:val="en-US"/>
+        </w:rPr>
       </w:pPr>
       <w:r>
         <w:rPr>
@@ -52317,35 +53061,72 @@
         <w:footnoteRef/>
       </w:r>
       <w:r>
-        <w:t xml:space="preserve"> </w:t>
-      </w:r>
-      <w:r>
         <w:rPr>
           <w:lang w:val="en-US"/>
         </w:rPr>
-        <w:t xml:space="preserve">Python (o.J. - </w:t>
+        <w:t xml:space="preserve"> Python (o.J. - </w:t>
       </w:r>
       <w:r>
         <w:rPr>
           <w:lang w:val="en-US"/>
         </w:rPr>
-        <w:t>e</w:t>
+        <w:t>d</w:t>
       </w:r>
       <w:r>
         <w:rPr>
           <w:lang w:val="en-US"/>
         </w:rPr>
-        <w:t>): assert</w:t>
+        <w:t>): assertTrue</w:t>
       </w:r>
       <w:r>
         <w:rPr>
           <w:lang w:val="en-US"/>
         </w:rPr>
-        <w:t>Raises()</w:t>
+        <w:t>()</w:t>
       </w:r>
     </w:p>
   </w:footnote>
   <w:footnote w:id="125">
+    <w:p>
+      <w:pPr>
+        <w:pStyle w:val="Funotentext"/>
+      </w:pPr>
+      <w:r>
+        <w:rPr>
+          <w:rStyle w:val="Funotenzeichen"/>
+        </w:rPr>
+        <w:footnoteRef/>
+      </w:r>
+      <w:r>
+        <w:t xml:space="preserve"> </w:t>
+      </w:r>
+      <w:r>
+        <w:rPr>
+          <w:lang w:val="en-US"/>
+        </w:rPr>
+        <w:t xml:space="preserve">Python (o.J. - </w:t>
+      </w:r>
+      <w:r>
+        <w:rPr>
+          <w:lang w:val="en-US"/>
+        </w:rPr>
+        <w:t>e</w:t>
+      </w:r>
+      <w:r>
+        <w:rPr>
+          <w:lang w:val="en-US"/>
+        </w:rPr>
+        <w:t>): assert</w:t>
+      </w:r>
+      <w:r>
+        <w:rPr>
+          <w:lang w:val="en-US"/>
+        </w:rPr>
+        <w:t>Raises()</w:t>
+      </w:r>
+    </w:p>
+  </w:footnote>
+  <w:footnote w:id="126">
     <w:p>
       <w:pPr>
         <w:pStyle w:val="Funotentext"/>

</xml_diff>